<commit_message>
Updated the reporter ions chapter.
</commit_message>
<xml_diff>
--- a/wiki/tutorial/A - Answers/A_answers.docx
+++ b/wiki/tutorial/A - Answers/A_answers.docx
@@ -3996,9 +3996,684 @@
         <w:spacing w:after="0"/>
         <w:jc w:val="both"/>
         <w:rPr>
-          <w:lang w:val="en-GB"/>
-        </w:rPr>
-      </w:pPr>
+          <w:b/>
+          <w:sz w:val="28"/>
+          <w:lang w:val="en-GB"/>
+        </w:rPr>
+      </w:pPr>
+      <w:r>
+        <w:rPr>
+          <w:b/>
+          <w:sz w:val="28"/>
+          <w:lang w:val="en-GB"/>
+        </w:rPr>
+        <w:t>2.1</w:t>
+      </w:r>
+      <w:r>
+        <w:rPr>
+          <w:b/>
+          <w:sz w:val="28"/>
+          <w:lang w:val="en-GB"/>
+        </w:rPr>
+        <w:tab/>
+      </w:r>
+      <w:r>
+        <w:rPr>
+          <w:b/>
+          <w:sz w:val="28"/>
+          <w:lang w:val="en-GB"/>
+        </w:rPr>
+        <w:t>Spectrum Counting</w:t>
+      </w:r>
+    </w:p>
+    <w:p>
+      <w:pPr>
+        <w:spacing w:after="0"/>
+        <w:jc w:val="both"/>
+        <w:rPr>
+          <w:lang w:val="en-GB"/>
+        </w:rPr>
+      </w:pPr>
+      <w:r>
+        <w:rPr>
+          <w:lang w:val="en-GB"/>
+        </w:rPr>
+        <w:t>(</w:t>
+      </w:r>
+      <w:r>
+        <w:rPr>
+          <w:lang w:val="en-GB"/>
+        </w:rPr>
+        <w:t>answer pending...</w:t>
+      </w:r>
+      <w:r>
+        <w:rPr>
+          <w:lang w:val="en-GB"/>
+        </w:rPr>
+        <w:t>)</w:t>
+      </w:r>
+    </w:p>
+    <w:p>
+      <w:pPr>
+        <w:spacing w:after="0"/>
+        <w:jc w:val="both"/>
+        <w:rPr>
+          <w:b/>
+          <w:sz w:val="28"/>
+          <w:lang w:val="en-GB"/>
+        </w:rPr>
+      </w:pPr>
+    </w:p>
+    <w:p>
+      <w:pPr>
+        <w:spacing w:after="0"/>
+        <w:jc w:val="both"/>
+        <w:rPr>
+          <w:b/>
+          <w:sz w:val="28"/>
+          <w:lang w:val="en-GB"/>
+        </w:rPr>
+      </w:pPr>
+      <w:r>
+        <w:rPr>
+          <w:b/>
+          <w:sz w:val="28"/>
+          <w:lang w:val="en-GB"/>
+        </w:rPr>
+        <w:t>2.2</w:t>
+      </w:r>
+      <w:r>
+        <w:rPr>
+          <w:b/>
+          <w:sz w:val="28"/>
+          <w:lang w:val="en-GB"/>
+        </w:rPr>
+        <w:tab/>
+      </w:r>
+      <w:r>
+        <w:rPr>
+          <w:b/>
+          <w:sz w:val="28"/>
+          <w:lang w:val="en-GB"/>
+        </w:rPr>
+        <w:t>Reporter Ions</w:t>
+      </w:r>
+    </w:p>
+    <w:p>
+      <w:pPr>
+        <w:jc w:val="both"/>
+        <w:rPr>
+          <w:lang w:val="en-GB"/>
+        </w:rPr>
+      </w:pPr>
+      <w:r>
+        <w:rPr>
+          <w:b/>
+          <w:lang w:val="en-GB"/>
+        </w:rPr>
+        <w:t>[</w:t>
+      </w:r>
+      <w:r>
+        <w:rPr>
+          <w:b/>
+          <w:lang w:val="en-GB"/>
+        </w:rPr>
+        <w:t>2</w:t>
+      </w:r>
+      <w:r>
+        <w:rPr>
+          <w:b/>
+          <w:lang w:val="en-GB"/>
+        </w:rPr>
+        <w:t>.2</w:t>
+      </w:r>
+      <w:r>
+        <w:rPr>
+          <w:b/>
+          <w:lang w:val="en-GB"/>
+        </w:rPr>
+        <w:t>a]</w:t>
+      </w:r>
+      <w:r>
+        <w:rPr>
+          <w:b/>
+          <w:lang w:val="en-GB"/>
+        </w:rPr>
+        <w:tab/>
+      </w:r>
+      <w:r>
+        <w:rPr>
+          <w:lang w:val="en-GB"/>
+        </w:rPr>
+        <w:t>If the three spiked in proteins are not added to the default human database they will not be in the list if possible proteins the spectra can be matched against, and hence cannot be identified.</w:t>
+      </w:r>
+    </w:p>
+    <w:p>
+      <w:pPr>
+        <w:jc w:val="both"/>
+        <w:rPr>
+          <w:lang w:val="en-GB"/>
+        </w:rPr>
+      </w:pPr>
+      <w:r>
+        <w:rPr>
+          <w:b/>
+          <w:lang w:val="en-GB"/>
+        </w:rPr>
+        <w:t>[</w:t>
+      </w:r>
+      <w:r>
+        <w:rPr>
+          <w:b/>
+          <w:lang w:val="en-GB"/>
+        </w:rPr>
+        <w:t>2.2b</w:t>
+      </w:r>
+      <w:r>
+        <w:rPr>
+          <w:b/>
+          <w:lang w:val="en-GB"/>
+        </w:rPr>
+        <w:t>]</w:t>
+      </w:r>
+      <w:r>
+        <w:rPr>
+          <w:b/>
+          <w:lang w:val="en-GB"/>
+        </w:rPr>
+        <w:tab/>
+      </w:r>
+      <w:r>
+        <w:rPr>
+          <w:lang w:val="en-GB"/>
+        </w:rPr>
+        <w:t xml:space="preserve">The four </w:t>
+      </w:r>
+      <w:proofErr w:type="spellStart"/>
+      <w:r>
+        <w:rPr>
+          <w:lang w:val="en-GB"/>
+        </w:rPr>
+        <w:t>iTRAQ</w:t>
+      </w:r>
+      <w:proofErr w:type="spellEnd"/>
+      <w:r>
+        <w:rPr>
+          <w:lang w:val="en-GB"/>
+        </w:rPr>
+        <w:t xml:space="preserve"> labels are all isobaric, meaning that they have the </w:t>
+      </w:r>
+      <w:r>
+        <w:rPr>
+          <w:lang w:val="en-GB"/>
+        </w:rPr>
+        <w:t xml:space="preserve">mass and thus appear as identical in the MS1 spectrum. </w:t>
+      </w:r>
+      <w:r>
+        <w:rPr>
+          <w:lang w:val="en-GB"/>
+        </w:rPr>
+        <w:t xml:space="preserve">When trying possible amino acid modifications for the peptide to </w:t>
+      </w:r>
+      <w:r>
+        <w:rPr>
+          <w:lang w:val="en-GB"/>
+        </w:rPr>
+        <w:lastRenderedPageBreak/>
+        <w:t xml:space="preserve">spectrum matches it is therefore enough to only include one of the </w:t>
+      </w:r>
+      <w:proofErr w:type="spellStart"/>
+      <w:r>
+        <w:rPr>
+          <w:lang w:val="en-GB"/>
+        </w:rPr>
+        <w:t>iTRAQ</w:t>
+      </w:r>
+      <w:proofErr w:type="spellEnd"/>
+      <w:r>
+        <w:rPr>
+          <w:lang w:val="en-GB"/>
+        </w:rPr>
+        <w:t xml:space="preserve"> modifications, as a match against one of them will also match all the others. And at the MS1 level, i.e., when finding the mass of the precursor, this is all we need. </w:t>
+      </w:r>
+      <w:r>
+        <w:rPr>
+          <w:lang w:val="en-GB"/>
+        </w:rPr>
+        <w:t xml:space="preserve">(Note that the </w:t>
+      </w:r>
+      <w:proofErr w:type="spellStart"/>
+      <w:r>
+        <w:rPr>
+          <w:lang w:val="en-GB"/>
+        </w:rPr>
+        <w:t>iTRAQ</w:t>
+      </w:r>
+      <w:proofErr w:type="spellEnd"/>
+      <w:r>
+        <w:rPr>
+          <w:lang w:val="en-GB"/>
+        </w:rPr>
+        <w:t xml:space="preserve"> labels, unlike TMT, are not truly isobaric though, as the chemical modifications used to generate the different labels differ slightly. This is not usually an issue, but with the ever increasing accuracy of the instruments, there will come a time when </w:t>
+      </w:r>
+      <w:proofErr w:type="spellStart"/>
+      <w:r>
+        <w:rPr>
+          <w:lang w:val="en-GB"/>
+        </w:rPr>
+        <w:t>iTRAQ</w:t>
+      </w:r>
+      <w:proofErr w:type="spellEnd"/>
+      <w:r>
+        <w:rPr>
+          <w:lang w:val="en-GB"/>
+        </w:rPr>
+        <w:t xml:space="preserve"> labels can no longer be considered as isobaric.)</w:t>
+      </w:r>
+    </w:p>
+    <w:p>
+      <w:pPr>
+        <w:jc w:val="both"/>
+        <w:rPr>
+          <w:lang w:val="en-GB"/>
+        </w:rPr>
+      </w:pPr>
+      <w:r>
+        <w:rPr>
+          <w:lang w:val="en-GB"/>
+        </w:rPr>
+        <w:t xml:space="preserve">The </w:t>
+      </w:r>
+      <w:proofErr w:type="spellStart"/>
+      <w:r>
+        <w:rPr>
+          <w:lang w:val="en-GB"/>
+        </w:rPr>
+        <w:t>iTRAQ</w:t>
+      </w:r>
+      <w:proofErr w:type="spellEnd"/>
+      <w:r>
+        <w:rPr>
+          <w:lang w:val="en-GB"/>
+        </w:rPr>
+        <w:t xml:space="preserve"> labelling is considered as variable on the Y, because experiments have shown that it modifies the Y's in roughly 50% of the cases. While the </w:t>
+      </w:r>
+      <w:proofErr w:type="spellStart"/>
+      <w:r>
+        <w:rPr>
+          <w:lang w:val="en-GB"/>
+        </w:rPr>
+        <w:t>iTRAQ</w:t>
+      </w:r>
+      <w:proofErr w:type="spellEnd"/>
+      <w:r>
+        <w:rPr>
+          <w:lang w:val="en-GB"/>
+        </w:rPr>
+        <w:t xml:space="preserve"> modification on the K and n-term occurs in close to 100% of the cases and i</w:t>
+      </w:r>
+      <w:r>
+        <w:rPr>
+          <w:lang w:val="en-GB"/>
+        </w:rPr>
+        <w:t>s thus considered as fixed.</w:t>
+      </w:r>
+    </w:p>
+    <w:p>
+      <w:pPr>
+        <w:jc w:val="both"/>
+        <w:rPr>
+          <w:lang w:val="en-GB"/>
+        </w:rPr>
+      </w:pPr>
+      <w:r>
+        <w:rPr>
+          <w:b/>
+          <w:lang w:val="en-GB"/>
+        </w:rPr>
+        <w:t>[</w:t>
+      </w:r>
+      <w:r>
+        <w:rPr>
+          <w:b/>
+          <w:lang w:val="en-GB"/>
+        </w:rPr>
+        <w:t>2.2c</w:t>
+      </w:r>
+      <w:r>
+        <w:rPr>
+          <w:b/>
+          <w:lang w:val="en-GB"/>
+        </w:rPr>
+        <w:t>]</w:t>
+      </w:r>
+      <w:r>
+        <w:rPr>
+          <w:b/>
+          <w:lang w:val="en-GB"/>
+        </w:rPr>
+        <w:tab/>
+      </w:r>
+      <w:r>
+        <w:rPr>
+          <w:lang w:val="en-GB"/>
+        </w:rPr>
+        <w:t xml:space="preserve">All the spectra matching to a given peptide should have similar </w:t>
+      </w:r>
+      <w:proofErr w:type="spellStart"/>
+      <w:r>
+        <w:rPr>
+          <w:lang w:val="en-GB"/>
+        </w:rPr>
+        <w:t>iTRAQ</w:t>
+      </w:r>
+      <w:proofErr w:type="spellEnd"/>
+      <w:r>
+        <w:rPr>
+          <w:lang w:val="en-GB"/>
+        </w:rPr>
+        <w:t xml:space="preserve"> peak intensities. </w:t>
+      </w:r>
+      <w:r>
+        <w:rPr>
+          <w:lang w:val="en-GB"/>
+        </w:rPr>
+        <w:t xml:space="preserve">They do after all come from the same </w:t>
+      </w:r>
+      <w:r>
+        <w:rPr>
+          <w:lang w:val="en-GB"/>
+        </w:rPr>
+        <w:t>peptide</w:t>
+      </w:r>
+      <w:r>
+        <w:rPr>
+          <w:lang w:val="en-GB"/>
+        </w:rPr>
+        <w:t>, and assuming that this peptide is unique to a given protein, the intensities should reflect the protein amounts in the four labelled samples.</w:t>
+      </w:r>
+      <w:r>
+        <w:rPr>
+          <w:lang w:val="en-GB"/>
+        </w:rPr>
+        <w:t xml:space="preserve"> </w:t>
+      </w:r>
+      <w:r>
+        <w:rPr>
+          <w:lang w:val="en-GB"/>
+        </w:rPr>
+        <w:t xml:space="preserve">It follows from this that different peptides from the same protein should all have similar </w:t>
+      </w:r>
+      <w:proofErr w:type="spellStart"/>
+      <w:r>
+        <w:rPr>
+          <w:lang w:val="en-GB"/>
+        </w:rPr>
+        <w:t>iTRAQ</w:t>
+      </w:r>
+      <w:proofErr w:type="spellEnd"/>
+      <w:r>
+        <w:rPr>
+          <w:lang w:val="en-GB"/>
+        </w:rPr>
+        <w:t xml:space="preserve"> peak intensities. However, there will be slight differences between peptides and because of this it is therefore important to have data from more than a single peptide when </w:t>
+      </w:r>
+      <w:r>
+        <w:rPr>
+          <w:lang w:val="en-GB"/>
+        </w:rPr>
+        <w:t xml:space="preserve">using </w:t>
+      </w:r>
+      <w:proofErr w:type="spellStart"/>
+      <w:r>
+        <w:rPr>
+          <w:lang w:val="en-GB"/>
+        </w:rPr>
+        <w:t>iTRAQ</w:t>
+      </w:r>
+      <w:proofErr w:type="spellEnd"/>
+      <w:r>
+        <w:rPr>
+          <w:lang w:val="en-GB"/>
+        </w:rPr>
+        <w:t xml:space="preserve"> for</w:t>
+      </w:r>
+      <w:r>
+        <w:rPr>
+          <w:lang w:val="en-GB"/>
+        </w:rPr>
+        <w:t xml:space="preserve"> quantification.</w:t>
+      </w:r>
+    </w:p>
+    <w:p>
+      <w:pPr>
+        <w:jc w:val="both"/>
+        <w:rPr>
+          <w:lang w:val="en-GB"/>
+        </w:rPr>
+      </w:pPr>
+      <w:r>
+        <w:rPr>
+          <w:lang w:val="en-GB"/>
+        </w:rPr>
+        <w:t xml:space="preserve">The picture is </w:t>
+      </w:r>
+      <w:r>
+        <w:rPr>
+          <w:lang w:val="en-GB"/>
+        </w:rPr>
+        <w:t xml:space="preserve">very much </w:t>
+      </w:r>
+      <w:r>
+        <w:rPr>
+          <w:lang w:val="en-GB"/>
+        </w:rPr>
+        <w:t xml:space="preserve">complicated by the </w:t>
+      </w:r>
+      <w:r>
+        <w:rPr>
+          <w:lang w:val="en-GB"/>
+        </w:rPr>
+        <w:t>addition</w:t>
+      </w:r>
+      <w:r>
+        <w:rPr>
+          <w:lang w:val="en-GB"/>
+        </w:rPr>
+        <w:t xml:space="preserve"> </w:t>
+      </w:r>
+      <w:r>
+        <w:rPr>
+          <w:lang w:val="en-GB"/>
+        </w:rPr>
+        <w:t xml:space="preserve">of </w:t>
+      </w:r>
+      <w:r>
+        <w:rPr>
+          <w:lang w:val="en-GB"/>
+        </w:rPr>
+        <w:t>shared peptides.</w:t>
+      </w:r>
+      <w:r>
+        <w:rPr>
+          <w:lang w:val="en-GB"/>
+        </w:rPr>
+        <w:t xml:space="preserve"> </w:t>
+      </w:r>
+      <w:r>
+        <w:rPr>
+          <w:lang w:val="en-GB"/>
+        </w:rPr>
+        <w:t xml:space="preserve">A peptide that cannot be uniquely linked to a single protein, but rather maps to two or more proteins, </w:t>
+      </w:r>
+      <w:r>
+        <w:rPr>
+          <w:lang w:val="en-GB"/>
+        </w:rPr>
+        <w:t xml:space="preserve">will often end up having a deviating peak intensity relative to the </w:t>
+      </w:r>
+      <w:r>
+        <w:rPr>
+          <w:lang w:val="en-GB"/>
+        </w:rPr>
+        <w:t>unique peptides.</w:t>
+      </w:r>
+      <w:r>
+        <w:rPr>
+          <w:lang w:val="en-GB"/>
+        </w:rPr>
+        <w:t xml:space="preserve"> The reason for this is </w:t>
+      </w:r>
+      <w:r>
+        <w:rPr>
+          <w:lang w:val="en-GB"/>
+        </w:rPr>
+        <w:t>that the a</w:t>
+      </w:r>
+      <w:r>
+        <w:rPr>
+          <w:lang w:val="en-GB"/>
+        </w:rPr>
+        <w:t>mounts</w:t>
+      </w:r>
+      <w:r>
+        <w:rPr>
+          <w:lang w:val="en-GB"/>
+        </w:rPr>
+        <w:t xml:space="preserve"> of the proteins the peptide maps to can differ. </w:t>
+      </w:r>
+      <w:r>
+        <w:rPr>
+          <w:lang w:val="en-GB"/>
+        </w:rPr>
+        <w:t xml:space="preserve">Let's say that </w:t>
+      </w:r>
+      <w:r>
+        <w:rPr>
+          <w:lang w:val="en-GB"/>
+        </w:rPr>
+        <w:t>we have the two</w:t>
+      </w:r>
+      <w:r>
+        <w:rPr>
+          <w:lang w:val="en-GB"/>
+        </w:rPr>
+        <w:t xml:space="preserve"> proteins A and B, where A as </w:t>
+      </w:r>
+      <w:r>
+        <w:rPr>
+          <w:lang w:val="en-GB"/>
+        </w:rPr>
+        <w:t xml:space="preserve">a </w:t>
+      </w:r>
+      <w:r>
+        <w:rPr>
+          <w:lang w:val="en-GB"/>
+        </w:rPr>
+        <w:t xml:space="preserve">low abundance </w:t>
+      </w:r>
+      <w:r>
+        <w:rPr>
+          <w:lang w:val="en-GB"/>
+        </w:rPr>
+        <w:t>and B a</w:t>
+      </w:r>
+      <w:r>
+        <w:rPr>
+          <w:lang w:val="en-GB"/>
+        </w:rPr>
+        <w:t xml:space="preserve"> high abundance. </w:t>
+      </w:r>
+      <w:r>
+        <w:rPr>
+          <w:lang w:val="en-GB"/>
+        </w:rPr>
+        <w:t xml:space="preserve">All </w:t>
+      </w:r>
+      <w:r>
+        <w:rPr>
+          <w:lang w:val="en-GB"/>
+        </w:rPr>
+        <w:t xml:space="preserve">peptide unique to protein A will thus have a low abundance and all proteins unique to protein B will have a high abundance. </w:t>
+      </w:r>
+      <w:r>
+        <w:rPr>
+          <w:lang w:val="en-GB"/>
+        </w:rPr>
+        <w:t xml:space="preserve">However, a peptide shared between the two proteins will in some cases have a low abundance, i.e., when it comes from protein A, and in some cases a high abundance, i.e., when it comes from protein B. </w:t>
+      </w:r>
+      <w:r>
+        <w:rPr>
+          <w:lang w:val="en-GB"/>
+        </w:rPr>
+        <w:t>The average abundance of the peptide will therefore be somewhere in between the low and high abundance</w:t>
+      </w:r>
+      <w:r>
+        <w:rPr>
+          <w:lang w:val="en-GB"/>
+        </w:rPr>
+        <w:t xml:space="preserve">, and including such </w:t>
+      </w:r>
+      <w:r>
+        <w:rPr>
+          <w:lang w:val="en-GB"/>
+        </w:rPr>
+        <w:t>peptide</w:t>
+      </w:r>
+      <w:r>
+        <w:rPr>
+          <w:lang w:val="en-GB"/>
+        </w:rPr>
+        <w:t>s</w:t>
+      </w:r>
+      <w:r>
+        <w:rPr>
+          <w:lang w:val="en-GB"/>
+        </w:rPr>
+        <w:t xml:space="preserve"> in the </w:t>
+      </w:r>
+      <w:r>
+        <w:rPr>
+          <w:lang w:val="en-GB"/>
+        </w:rPr>
+        <w:t>quantification must therefore be done with much care.</w:t>
+      </w:r>
+    </w:p>
+    <w:p>
+      <w:pPr>
+        <w:jc w:val="both"/>
+        <w:rPr>
+          <w:lang w:val="en-GB"/>
+        </w:rPr>
+      </w:pPr>
+      <w:r>
+        <w:rPr>
+          <w:b/>
+          <w:lang w:val="en-GB"/>
+        </w:rPr>
+        <w:t>[</w:t>
+      </w:r>
+      <w:r>
+        <w:rPr>
+          <w:b/>
+          <w:lang w:val="en-GB"/>
+        </w:rPr>
+        <w:t>2.2d</w:t>
+      </w:r>
+      <w:r>
+        <w:rPr>
+          <w:b/>
+          <w:lang w:val="en-GB"/>
+        </w:rPr>
+        <w:t>]</w:t>
+      </w:r>
+      <w:r>
+        <w:rPr>
+          <w:b/>
+          <w:lang w:val="en-GB"/>
+        </w:rPr>
+        <w:tab/>
+      </w:r>
       <w:commentRangeStart w:id="3"/>
       <w:r>
         <w:rPr>
@@ -4028,6 +4703,300 @@
     </w:p>
     <w:p>
       <w:pPr>
+        <w:jc w:val="both"/>
+      </w:pPr>
+      <w:r>
+        <w:rPr>
+          <w:b/>
+          <w:lang w:val="en-GB"/>
+        </w:rPr>
+        <w:t>[</w:t>
+      </w:r>
+      <w:r>
+        <w:rPr>
+          <w:b/>
+          <w:lang w:val="en-GB"/>
+        </w:rPr>
+        <w:t>2.2e</w:t>
+      </w:r>
+      <w:r>
+        <w:rPr>
+          <w:b/>
+          <w:lang w:val="en-GB"/>
+        </w:rPr>
+        <w:t>]</w:t>
+      </w:r>
+      <w:r>
+        <w:rPr>
+          <w:b/>
+          <w:lang w:val="en-GB"/>
+        </w:rPr>
+        <w:tab/>
+      </w:r>
+      <w:commentRangeStart w:id="4"/>
+      <w:r>
+        <w:rPr>
+          <w:lang w:val="en-GB"/>
+        </w:rPr>
+        <w:t>(</w:t>
+      </w:r>
+      <w:r>
+        <w:rPr>
+          <w:lang w:val="en-GB"/>
+        </w:rPr>
+        <w:t>answer pending...</w:t>
+      </w:r>
+      <w:r>
+        <w:rPr>
+          <w:lang w:val="en-GB"/>
+        </w:rPr>
+        <w:t>)</w:t>
+      </w:r>
+      <w:commentRangeEnd w:id="4"/>
+      <w:r>
+        <w:rPr>
+          <w:rStyle w:val="CommentReference"/>
+        </w:rPr>
+        <w:commentReference w:id="4"/>
+      </w:r>
+    </w:p>
+    <w:p>
+      <w:pPr>
+        <w:jc w:val="both"/>
+        <w:rPr>
+          <w:lang w:val="en-GB"/>
+        </w:rPr>
+      </w:pPr>
+      <w:r>
+        <w:rPr>
+          <w:b/>
+          <w:lang w:val="en-GB"/>
+        </w:rPr>
+        <w:t>[</w:t>
+      </w:r>
+      <w:r>
+        <w:rPr>
+          <w:b/>
+          <w:lang w:val="en-GB"/>
+        </w:rPr>
+        <w:t>2.2f</w:t>
+      </w:r>
+      <w:r>
+        <w:rPr>
+          <w:b/>
+          <w:lang w:val="en-GB"/>
+        </w:rPr>
+        <w:t>]</w:t>
+      </w:r>
+      <w:r>
+        <w:rPr>
+          <w:b/>
+          <w:lang w:val="en-GB"/>
+        </w:rPr>
+        <w:tab/>
+      </w:r>
+      <w:r>
+        <w:rPr>
+          <w:lang w:val="en-GB"/>
+        </w:rPr>
+        <w:t xml:space="preserve">The three spiked in proteins are: </w:t>
+      </w:r>
+      <w:r>
+        <w:rPr>
+          <w:lang w:val="en-GB"/>
+        </w:rPr>
+        <w:t>Hexokinase-1</w:t>
+      </w:r>
+      <w:r>
+        <w:rPr>
+          <w:lang w:val="en-GB"/>
+        </w:rPr>
+        <w:t xml:space="preserve"> (</w:t>
+      </w:r>
+      <w:r>
+        <w:rPr>
+          <w:lang w:val="en-GB"/>
+        </w:rPr>
+        <w:t>HXKA_YEAST</w:t>
+      </w:r>
+      <w:r>
+        <w:rPr>
+          <w:lang w:val="en-GB"/>
+        </w:rPr>
+        <w:t xml:space="preserve">), </w:t>
+      </w:r>
+      <w:r>
+        <w:rPr>
+          <w:lang w:val="en-GB"/>
+        </w:rPr>
+        <w:t xml:space="preserve">Potassium-activated </w:t>
+      </w:r>
+      <w:proofErr w:type="spellStart"/>
+      <w:r>
+        <w:rPr>
+          <w:lang w:val="en-GB"/>
+        </w:rPr>
+        <w:t>aldehyde</w:t>
+      </w:r>
+      <w:proofErr w:type="spellEnd"/>
+      <w:r>
+        <w:rPr>
+          <w:lang w:val="en-GB"/>
+        </w:rPr>
+        <w:t xml:space="preserve"> </w:t>
+      </w:r>
+      <w:proofErr w:type="spellStart"/>
+      <w:r>
+        <w:rPr>
+          <w:lang w:val="en-GB"/>
+        </w:rPr>
+        <w:t>dehydrogenase</w:t>
+      </w:r>
+      <w:proofErr w:type="spellEnd"/>
+      <w:r>
+        <w:rPr>
+          <w:lang w:val="en-GB"/>
+        </w:rPr>
+        <w:t>, mitochondrial</w:t>
+      </w:r>
+      <w:r>
+        <w:rPr>
+          <w:lang w:val="en-GB"/>
+        </w:rPr>
+        <w:t xml:space="preserve"> (</w:t>
+      </w:r>
+      <w:r>
+        <w:rPr>
+          <w:lang w:val="en-GB"/>
+        </w:rPr>
+        <w:t>ALDH4_YEAST</w:t>
+      </w:r>
+      <w:r>
+        <w:rPr>
+          <w:lang w:val="en-GB"/>
+        </w:rPr>
+        <w:t xml:space="preserve">) and </w:t>
+      </w:r>
+      <w:r>
+        <w:rPr>
+          <w:lang w:val="en-GB"/>
+        </w:rPr>
+        <w:t>Beta-</w:t>
+      </w:r>
+      <w:proofErr w:type="spellStart"/>
+      <w:r>
+        <w:rPr>
+          <w:lang w:val="en-GB"/>
+        </w:rPr>
+        <w:t>galactosidase</w:t>
+      </w:r>
+      <w:proofErr w:type="spellEnd"/>
+      <w:r>
+        <w:rPr>
+          <w:lang w:val="en-GB"/>
+        </w:rPr>
+        <w:t xml:space="preserve"> (</w:t>
+      </w:r>
+      <w:r>
+        <w:rPr>
+          <w:lang w:val="en-GB"/>
+        </w:rPr>
+        <w:t>H5Q9R5_ECOLX</w:t>
+      </w:r>
+      <w:r>
+        <w:rPr>
+          <w:lang w:val="en-GB"/>
+        </w:rPr>
+        <w:t>).</w:t>
+      </w:r>
+    </w:p>
+    <w:p>
+      <w:pPr>
+        <w:jc w:val="both"/>
+        <w:rPr>
+          <w:lang w:val="en-GB"/>
+        </w:rPr>
+      </w:pPr>
+      <w:r>
+        <w:rPr>
+          <w:b/>
+          <w:lang w:val="en-GB"/>
+        </w:rPr>
+        <w:lastRenderedPageBreak/>
+        <w:t>[</w:t>
+      </w:r>
+      <w:r>
+        <w:rPr>
+          <w:b/>
+          <w:lang w:val="en-GB"/>
+        </w:rPr>
+        <w:t>2.2g</w:t>
+      </w:r>
+      <w:r>
+        <w:rPr>
+          <w:b/>
+          <w:lang w:val="en-GB"/>
+        </w:rPr>
+        <w:t>]</w:t>
+      </w:r>
+      <w:r>
+        <w:rPr>
+          <w:b/>
+          <w:lang w:val="en-GB"/>
+        </w:rPr>
+        <w:tab/>
+      </w:r>
+      <w:r>
+        <w:rPr>
+          <w:lang w:val="en-GB"/>
+        </w:rPr>
+        <w:t xml:space="preserve">The three spiked in proteins are the same as for [2.2f]. However, they are more difficult to detected, and the reason is the variation in the background. </w:t>
+      </w:r>
+      <w:r>
+        <w:rPr>
+          <w:lang w:val="en-GB"/>
+        </w:rPr>
+        <w:t xml:space="preserve">Each sample has a different background due to individual differences between the </w:t>
+      </w:r>
+      <w:r>
+        <w:rPr>
+          <w:lang w:val="en-GB"/>
+        </w:rPr>
+        <w:t>patients</w:t>
+      </w:r>
+      <w:r>
+        <w:rPr>
+          <w:lang w:val="en-GB"/>
+        </w:rPr>
+        <w:t xml:space="preserve"> the samples come from.</w:t>
+      </w:r>
+      <w:r>
+        <w:rPr>
+          <w:lang w:val="en-GB"/>
+        </w:rPr>
+        <w:t xml:space="preserve"> The data is thus a lot more noisy </w:t>
+      </w:r>
+      <w:r>
+        <w:rPr>
+          <w:lang w:val="en-GB"/>
+        </w:rPr>
+        <w:t xml:space="preserve">and it is much harder to separate the </w:t>
+      </w:r>
+      <w:r>
+        <w:rPr>
+          <w:lang w:val="en-GB"/>
+        </w:rPr>
+        <w:t xml:space="preserve">spiked in proteins </w:t>
+      </w:r>
+      <w:r>
+        <w:rPr>
+          <w:lang w:val="en-GB"/>
+        </w:rPr>
+        <w:t>from the rest of the data.</w:t>
+      </w:r>
+    </w:p>
+    <w:p>
+      <w:pPr>
         <w:spacing w:after="0"/>
         <w:jc w:val="both"/>
         <w:rPr>
@@ -4053,6 +5022,235 @@
           <w:sz w:val="28"/>
           <w:lang w:val="en-GB"/>
         </w:rPr>
+        <w:t>2.3</w:t>
+      </w:r>
+      <w:r>
+        <w:rPr>
+          <w:b/>
+          <w:sz w:val="28"/>
+          <w:lang w:val="en-GB"/>
+        </w:rPr>
+        <w:tab/>
+      </w:r>
+      <w:r>
+        <w:rPr>
+          <w:b/>
+          <w:sz w:val="28"/>
+          <w:lang w:val="en-GB"/>
+        </w:rPr>
+        <w:t>Label Free</w:t>
+      </w:r>
+    </w:p>
+    <w:p>
+      <w:pPr>
+        <w:spacing w:after="0"/>
+        <w:jc w:val="both"/>
+        <w:rPr>
+          <w:lang w:val="en-GB"/>
+        </w:rPr>
+      </w:pPr>
+      <w:r>
+        <w:rPr>
+          <w:lang w:val="en-GB"/>
+        </w:rPr>
+        <w:t>(</w:t>
+      </w:r>
+      <w:r>
+        <w:rPr>
+          <w:lang w:val="en-GB"/>
+        </w:rPr>
+        <w:t>answer pending...</w:t>
+      </w:r>
+      <w:r>
+        <w:rPr>
+          <w:lang w:val="en-GB"/>
+        </w:rPr>
+        <w:t>)</w:t>
+      </w:r>
+    </w:p>
+    <w:p>
+      <w:pPr>
+        <w:spacing w:after="0"/>
+        <w:jc w:val="both"/>
+        <w:rPr>
+          <w:b/>
+          <w:sz w:val="28"/>
+          <w:lang w:val="en-GB"/>
+        </w:rPr>
+      </w:pPr>
+    </w:p>
+    <w:p>
+      <w:pPr>
+        <w:spacing w:after="0"/>
+        <w:jc w:val="both"/>
+        <w:rPr>
+          <w:b/>
+          <w:sz w:val="28"/>
+          <w:lang w:val="en-GB"/>
+        </w:rPr>
+      </w:pPr>
+      <w:r>
+        <w:rPr>
+          <w:b/>
+          <w:sz w:val="28"/>
+          <w:lang w:val="en-GB"/>
+        </w:rPr>
+        <w:t>2.4</w:t>
+      </w:r>
+      <w:r>
+        <w:rPr>
+          <w:b/>
+          <w:sz w:val="28"/>
+          <w:lang w:val="en-GB"/>
+        </w:rPr>
+        <w:tab/>
+      </w:r>
+      <w:r>
+        <w:rPr>
+          <w:b/>
+          <w:sz w:val="28"/>
+          <w:lang w:val="en-GB"/>
+        </w:rPr>
+        <w:t xml:space="preserve">MS1 </w:t>
+      </w:r>
+      <w:proofErr w:type="spellStart"/>
+      <w:r>
+        <w:rPr>
+          <w:b/>
+          <w:sz w:val="28"/>
+          <w:lang w:val="en-GB"/>
+        </w:rPr>
+        <w:t>Labeling</w:t>
+      </w:r>
+      <w:proofErr w:type="spellEnd"/>
+    </w:p>
+    <w:p>
+      <w:pPr>
+        <w:spacing w:after="0"/>
+        <w:jc w:val="both"/>
+        <w:rPr>
+          <w:lang w:val="en-GB"/>
+        </w:rPr>
+      </w:pPr>
+      <w:r>
+        <w:rPr>
+          <w:lang w:val="en-GB"/>
+        </w:rPr>
+        <w:t>(</w:t>
+      </w:r>
+      <w:r>
+        <w:rPr>
+          <w:lang w:val="en-GB"/>
+        </w:rPr>
+        <w:t>answer pending...</w:t>
+      </w:r>
+      <w:r>
+        <w:rPr>
+          <w:lang w:val="en-GB"/>
+        </w:rPr>
+        <w:t>)</w:t>
+      </w:r>
+    </w:p>
+    <w:p>
+      <w:pPr>
+        <w:spacing w:after="0"/>
+        <w:jc w:val="both"/>
+        <w:rPr>
+          <w:b/>
+          <w:sz w:val="28"/>
+          <w:lang w:val="en-GB"/>
+        </w:rPr>
+      </w:pPr>
+    </w:p>
+    <w:p>
+      <w:pPr>
+        <w:spacing w:after="0"/>
+        <w:jc w:val="both"/>
+        <w:rPr>
+          <w:b/>
+          <w:sz w:val="28"/>
+          <w:lang w:val="en-GB"/>
+        </w:rPr>
+      </w:pPr>
+      <w:r>
+        <w:rPr>
+          <w:b/>
+          <w:sz w:val="28"/>
+          <w:lang w:val="en-GB"/>
+        </w:rPr>
+        <w:t>2.5</w:t>
+      </w:r>
+      <w:r>
+        <w:rPr>
+          <w:b/>
+          <w:sz w:val="28"/>
+          <w:lang w:val="en-GB"/>
+        </w:rPr>
+        <w:tab/>
+      </w:r>
+      <w:r>
+        <w:rPr>
+          <w:b/>
+          <w:sz w:val="28"/>
+          <w:lang w:val="en-GB"/>
+        </w:rPr>
+        <w:t>Targeted Quantification</w:t>
+      </w:r>
+    </w:p>
+    <w:p>
+      <w:pPr>
+        <w:spacing w:after="0"/>
+        <w:jc w:val="both"/>
+        <w:rPr>
+          <w:lang w:val="en-GB"/>
+        </w:rPr>
+      </w:pPr>
+      <w:r>
+        <w:rPr>
+          <w:lang w:val="en-GB"/>
+        </w:rPr>
+        <w:t>(</w:t>
+      </w:r>
+      <w:r>
+        <w:rPr>
+          <w:lang w:val="en-GB"/>
+        </w:rPr>
+        <w:t>answer pending...</w:t>
+      </w:r>
+      <w:r>
+        <w:rPr>
+          <w:lang w:val="en-GB"/>
+        </w:rPr>
+        <w:t>)</w:t>
+      </w:r>
+    </w:p>
+    <w:p>
+      <w:pPr>
+        <w:spacing w:after="0"/>
+        <w:jc w:val="both"/>
+        <w:rPr>
+          <w:b/>
+          <w:sz w:val="28"/>
+          <w:lang w:val="en-GB"/>
+        </w:rPr>
+      </w:pPr>
+    </w:p>
+    <w:p>
+      <w:pPr>
+        <w:spacing w:after="0"/>
+        <w:jc w:val="both"/>
+        <w:rPr>
+          <w:b/>
+          <w:sz w:val="28"/>
+          <w:lang w:val="en-GB"/>
+        </w:rPr>
+      </w:pPr>
+      <w:r>
+        <w:rPr>
+          <w:b/>
+          <w:sz w:val="28"/>
+          <w:lang w:val="en-GB"/>
+        </w:rPr>
         <w:t>3.0</w:t>
       </w:r>
       <w:r>
@@ -4188,8 +5386,212 @@
           <w:b/>
           <w:lang w:val="en-GB"/>
         </w:rPr>
+        <w:t>[3.0b</w:t>
+      </w:r>
+      <w:r>
+        <w:rPr>
+          <w:b/>
+          <w:lang w:val="en-GB"/>
+        </w:rPr>
+        <w:t>]</w:t>
+      </w:r>
+      <w:r>
+        <w:rPr>
+          <w:b/>
+          <w:lang w:val="en-GB"/>
+        </w:rPr>
+        <w:tab/>
+      </w:r>
+      <w:r>
+        <w:rPr>
+          <w:lang w:val="en-GB"/>
+        </w:rPr>
+        <w:t>A table lists all known possible partners inferred in this case from experiment, databases and text mining. Note that these interaction inference methods are not of the same trustfulness.</w:t>
+      </w:r>
+      <w:r>
+        <w:rPr>
+          <w:color w:val="0000FF"/>
+          <w:lang w:val="en-GB"/>
+        </w:rPr>
+        <w:t xml:space="preserve"> </w:t>
+      </w:r>
+    </w:p>
+    <w:p>
+      <w:pPr>
+        <w:jc w:val="both"/>
+        <w:rPr>
+          <w:color w:val="0000FF"/>
+          <w:lang w:val="en-GB"/>
+        </w:rPr>
+      </w:pPr>
+      <w:r>
+        <w:rPr>
+          <w:b/>
+          <w:lang w:val="en-GB"/>
+        </w:rPr>
+        <w:t>[3.0c</w:t>
+      </w:r>
+      <w:r>
+        <w:rPr>
+          <w:b/>
+          <w:lang w:val="en-GB"/>
+        </w:rPr>
+        <w:t>]</w:t>
+      </w:r>
+      <w:r>
+        <w:rPr>
+          <w:b/>
+          <w:lang w:val="en-GB"/>
+        </w:rPr>
+        <w:tab/>
+      </w:r>
+      <w:r>
+        <w:rPr>
+          <w:lang w:val="en-GB"/>
+        </w:rPr>
+        <w:t xml:space="preserve">It is very rare to cover a pathway fully, and most often impossible. Indeed pathways also contain molecules like ADP which are not detected in proteomics experiments. Moreover, it can happen that an </w:t>
+      </w:r>
+      <w:proofErr w:type="spellStart"/>
+      <w:r>
+        <w:rPr>
+          <w:lang w:val="en-GB"/>
+        </w:rPr>
+        <w:t>isoform</w:t>
+      </w:r>
+      <w:proofErr w:type="spellEnd"/>
+      <w:r>
+        <w:rPr>
+          <w:lang w:val="en-GB"/>
+        </w:rPr>
+        <w:t xml:space="preserve"> of a given protein is expected whether we identify another. Here again, the protein inference problem is impairing our ability to map our data to external resources.</w:t>
+      </w:r>
+    </w:p>
+    <w:p>
+      <w:pPr>
+        <w:jc w:val="both"/>
+        <w:rPr>
+          <w:b/>
+          <w:lang w:val="en-GB"/>
+        </w:rPr>
+      </w:pPr>
+      <w:r>
+        <w:rPr>
+          <w:b/>
+          <w:lang w:val="en-GB"/>
+        </w:rPr>
+        <w:t>[3.0d</w:t>
+      </w:r>
+      <w:r>
+        <w:rPr>
+          <w:b/>
+          <w:lang w:val="en-GB"/>
+        </w:rPr>
+        <w:t>]</w:t>
+      </w:r>
+      <w:r>
+        <w:rPr>
+          <w:b/>
+          <w:lang w:val="en-GB"/>
+        </w:rPr>
+        <w:tab/>
+      </w:r>
+      <w:commentRangeStart w:id="5"/>
+      <w:r>
+        <w:rPr>
+          <w:lang w:val="en-GB"/>
+        </w:rPr>
+        <w:t>(</w:t>
+      </w:r>
+      <w:r>
+        <w:rPr>
+          <w:lang w:val="en-GB"/>
+        </w:rPr>
+        <w:t>answer pending...</w:t>
+      </w:r>
+      <w:r>
+        <w:rPr>
+          <w:lang w:val="en-GB"/>
+        </w:rPr>
+        <w:t>)</w:t>
+      </w:r>
+      <w:commentRangeEnd w:id="5"/>
+      <w:r>
+        <w:rPr>
+          <w:rStyle w:val="CommentReference"/>
+        </w:rPr>
+        <w:commentReference w:id="5"/>
+      </w:r>
+    </w:p>
+    <w:p>
+      <w:pPr>
+        <w:jc w:val="both"/>
+        <w:rPr>
+          <w:lang w:val="en-GB"/>
+        </w:rPr>
+      </w:pPr>
+      <w:r>
+        <w:rPr>
+          <w:b/>
+          <w:lang w:val="en-GB"/>
+        </w:rPr>
+        <w:t>[3.0e</w:t>
+      </w:r>
+      <w:r>
+        <w:rPr>
+          <w:b/>
+          <w:lang w:val="en-GB"/>
+        </w:rPr>
+        <w:t>]</w:t>
+      </w:r>
+      <w:r>
+        <w:rPr>
+          <w:b/>
+          <w:lang w:val="en-GB"/>
+        </w:rPr>
+        <w:tab/>
+      </w:r>
+      <w:commentRangeStart w:id="6"/>
+      <w:r>
+        <w:rPr>
+          <w:lang w:val="en-GB"/>
+        </w:rPr>
+        <w:t>(</w:t>
+      </w:r>
+      <w:r>
+        <w:rPr>
+          <w:lang w:val="en-GB"/>
+        </w:rPr>
+        <w:t>answer pending...</w:t>
+      </w:r>
+      <w:r>
+        <w:rPr>
+          <w:lang w:val="en-GB"/>
+        </w:rPr>
+        <w:t>)</w:t>
+      </w:r>
+      <w:commentRangeEnd w:id="6"/>
+      <w:r>
+        <w:rPr>
+          <w:rStyle w:val="CommentReference"/>
+        </w:rPr>
+        <w:commentReference w:id="6"/>
+      </w:r>
+    </w:p>
+    <w:p>
+      <w:pPr>
+        <w:jc w:val="both"/>
+        <w:rPr>
+          <w:color w:val="0000FF"/>
+          <w:lang w:val="en-GB"/>
+        </w:rPr>
+      </w:pPr>
+      <w:r>
+        <w:rPr>
+          <w:b/>
+          <w:lang w:val="en-GB"/>
+        </w:rPr>
         <w:lastRenderedPageBreak/>
-        <w:t>[3.0b</w:t>
+        <w:t>[3.0f</w:t>
       </w:r>
       <w:r>
         <w:rPr>
@@ -4209,14 +5611,43 @@
         <w:rPr>
           <w:lang w:val="en-GB"/>
         </w:rPr>
-        <w:t>A table lists all known possible partners inferred in this case from experiment, databases and text mining. Note that these interaction inference methods are not of the same trustfulness.</w:t>
-      </w:r>
-      <w:r>
+        <w:t>There are different structures inferred by different methods. Also, the mapping between the structure database and the sequence is not always perfect. Often, there is simply no structure available.</w:t>
+      </w:r>
+    </w:p>
+    <w:p>
+      <w:pPr>
+        <w:jc w:val="both"/>
         <w:rPr>
           <w:color w:val="0000FF"/>
           <w:lang w:val="en-GB"/>
         </w:rPr>
-        <w:t xml:space="preserve"> </w:t>
+      </w:pPr>
+      <w:r>
+        <w:rPr>
+          <w:b/>
+          <w:lang w:val="en-GB"/>
+        </w:rPr>
+        <w:t>[3.0g</w:t>
+      </w:r>
+      <w:r>
+        <w:rPr>
+          <w:b/>
+          <w:lang w:val="en-GB"/>
+        </w:rPr>
+        <w:t>]</w:t>
+      </w:r>
+      <w:r>
+        <w:rPr>
+          <w:b/>
+          <w:lang w:val="en-GB"/>
+        </w:rPr>
+        <w:tab/>
+      </w:r>
+      <w:r>
+        <w:rPr>
+          <w:lang w:val="en-GB"/>
+        </w:rPr>
+        <w:t>Here again, the sequence database and structure database do not fully overlap.</w:t>
       </w:r>
     </w:p>
     <w:p>
@@ -4224,15 +5655,106 @@
         <w:jc w:val="both"/>
         <w:rPr>
           <w:color w:val="0000FF"/>
-          <w:lang w:val="en-GB"/>
-        </w:rPr>
-      </w:pPr>
-      <w:r>
-        <w:rPr>
-          <w:b/>
-          <w:lang w:val="en-GB"/>
-        </w:rPr>
-        <w:t>[3.0c</w:t>
+        </w:rPr>
+      </w:pPr>
+    </w:p>
+    <w:p>
+      <w:pPr>
+        <w:spacing w:after="0"/>
+        <w:jc w:val="both"/>
+        <w:rPr>
+          <w:b/>
+          <w:sz w:val="28"/>
+          <w:lang w:val="en-GB"/>
+        </w:rPr>
+      </w:pPr>
+      <w:r>
+        <w:rPr>
+          <w:b/>
+          <w:sz w:val="28"/>
+          <w:lang w:val="en-GB"/>
+        </w:rPr>
+        <w:t>4.0</w:t>
+      </w:r>
+      <w:r>
+        <w:rPr>
+          <w:b/>
+          <w:sz w:val="28"/>
+          <w:lang w:val="en-GB"/>
+        </w:rPr>
+        <w:tab/>
+      </w:r>
+      <w:r>
+        <w:rPr>
+          <w:b/>
+          <w:sz w:val="28"/>
+          <w:lang w:val="en-GB"/>
+        </w:rPr>
+        <w:t>Online Repositories</w:t>
+      </w:r>
+    </w:p>
+    <w:p>
+      <w:pPr>
+        <w:spacing w:after="0"/>
+        <w:jc w:val="both"/>
+        <w:rPr>
+          <w:b/>
+          <w:sz w:val="28"/>
+          <w:lang w:val="en-GB"/>
+        </w:rPr>
+      </w:pPr>
+      <w:r>
+        <w:rPr>
+          <w:b/>
+          <w:sz w:val="28"/>
+          <w:lang w:val="en-GB"/>
+        </w:rPr>
+        <w:t>4.1</w:t>
+      </w:r>
+      <w:r>
+        <w:rPr>
+          <w:b/>
+          <w:sz w:val="28"/>
+          <w:lang w:val="en-GB"/>
+        </w:rPr>
+        <w:tab/>
+      </w:r>
+      <w:r>
+        <w:rPr>
+          <w:b/>
+          <w:sz w:val="28"/>
+          <w:lang w:val="en-GB"/>
+        </w:rPr>
+        <w:t>Submitting to Online Repositories</w:t>
+      </w:r>
+    </w:p>
+    <w:p>
+      <w:pPr>
+        <w:jc w:val="both"/>
+        <w:rPr>
+          <w:lang w:val="en-GB"/>
+        </w:rPr>
+      </w:pPr>
+      <w:r>
+        <w:rPr>
+          <w:b/>
+          <w:lang w:val="en-GB"/>
+        </w:rPr>
+        <w:t>[4</w:t>
+      </w:r>
+      <w:r>
+        <w:rPr>
+          <w:b/>
+          <w:lang w:val="en-GB"/>
+        </w:rPr>
+        <w:t>.1</w:t>
+      </w:r>
+      <w:r>
+        <w:rPr>
+          <w:b/>
+          <w:lang w:val="en-GB"/>
+        </w:rPr>
+        <w:t>a</w:t>
       </w:r>
       <w:r>
         <w:rPr>
@@ -4252,344 +5774,20 @@
         <w:rPr>
           <w:lang w:val="en-GB"/>
         </w:rPr>
-        <w:t xml:space="preserve">It is very rare to cover a pathway fully, and most often impossible. Indeed pathways also contain molecules like ADP which are not detected in proteomics experiments. Moreover, it can happen that an </w:t>
+        <w:t xml:space="preserve">If you happen to have a complex project combining different </w:t>
       </w:r>
       <w:proofErr w:type="spellStart"/>
       <w:r>
         <w:rPr>
           <w:lang w:val="en-GB"/>
         </w:rPr>
-        <w:t>isoform</w:t>
+        <w:t>PeptideShaker</w:t>
       </w:r>
       <w:proofErr w:type="spellEnd"/>
       <w:r>
         <w:rPr>
           <w:lang w:val="en-GB"/>
         </w:rPr>
-        <w:t xml:space="preserve"> of a given protein is expected whether we identify another. Here again, the protein inference problem is impairing our ability to map our data to external resources.</w:t>
-      </w:r>
-    </w:p>
-    <w:p>
-      <w:pPr>
-        <w:jc w:val="both"/>
-        <w:rPr>
-          <w:b/>
-          <w:lang w:val="en-GB"/>
-        </w:rPr>
-      </w:pPr>
-      <w:r>
-        <w:rPr>
-          <w:b/>
-          <w:lang w:val="en-GB"/>
-        </w:rPr>
-        <w:t>[3.0d</w:t>
-      </w:r>
-      <w:r>
-        <w:rPr>
-          <w:b/>
-          <w:lang w:val="en-GB"/>
-        </w:rPr>
-        <w:t>]</w:t>
-      </w:r>
-      <w:r>
-        <w:rPr>
-          <w:b/>
-          <w:lang w:val="en-GB"/>
-        </w:rPr>
-        <w:tab/>
-      </w:r>
-      <w:commentRangeStart w:id="4"/>
-      <w:r>
-        <w:rPr>
-          <w:lang w:val="en-GB"/>
-        </w:rPr>
-        <w:t>(</w:t>
-      </w:r>
-      <w:r>
-        <w:rPr>
-          <w:lang w:val="en-GB"/>
-        </w:rPr>
-        <w:t>answer pending...</w:t>
-      </w:r>
-      <w:r>
-        <w:rPr>
-          <w:lang w:val="en-GB"/>
-        </w:rPr>
-        <w:t>)</w:t>
-      </w:r>
-      <w:commentRangeEnd w:id="4"/>
-      <w:r>
-        <w:rPr>
-          <w:rStyle w:val="CommentReference"/>
-        </w:rPr>
-        <w:commentReference w:id="4"/>
-      </w:r>
-    </w:p>
-    <w:p>
-      <w:pPr>
-        <w:jc w:val="both"/>
-        <w:rPr>
-          <w:lang w:val="en-GB"/>
-        </w:rPr>
-      </w:pPr>
-      <w:r>
-        <w:rPr>
-          <w:b/>
-          <w:lang w:val="en-GB"/>
-        </w:rPr>
-        <w:t>[3.0e</w:t>
-      </w:r>
-      <w:r>
-        <w:rPr>
-          <w:b/>
-          <w:lang w:val="en-GB"/>
-        </w:rPr>
-        <w:t>]</w:t>
-      </w:r>
-      <w:r>
-        <w:rPr>
-          <w:b/>
-          <w:lang w:val="en-GB"/>
-        </w:rPr>
-        <w:tab/>
-      </w:r>
-      <w:commentRangeStart w:id="5"/>
-      <w:r>
-        <w:rPr>
-          <w:lang w:val="en-GB"/>
-        </w:rPr>
-        <w:t>(</w:t>
-      </w:r>
-      <w:r>
-        <w:rPr>
-          <w:lang w:val="en-GB"/>
-        </w:rPr>
-        <w:t>answer pending...</w:t>
-      </w:r>
-      <w:r>
-        <w:rPr>
-          <w:lang w:val="en-GB"/>
-        </w:rPr>
-        <w:t>)</w:t>
-      </w:r>
-      <w:commentRangeEnd w:id="5"/>
-      <w:r>
-        <w:rPr>
-          <w:rStyle w:val="CommentReference"/>
-        </w:rPr>
-        <w:commentReference w:id="5"/>
-      </w:r>
-    </w:p>
-    <w:p>
-      <w:pPr>
-        <w:jc w:val="both"/>
-        <w:rPr>
-          <w:color w:val="0000FF"/>
-          <w:lang w:val="en-GB"/>
-        </w:rPr>
-      </w:pPr>
-      <w:r>
-        <w:rPr>
-          <w:b/>
-          <w:lang w:val="en-GB"/>
-        </w:rPr>
-        <w:t>[3.0f</w:t>
-      </w:r>
-      <w:r>
-        <w:rPr>
-          <w:b/>
-          <w:lang w:val="en-GB"/>
-        </w:rPr>
-        <w:t>]</w:t>
-      </w:r>
-      <w:r>
-        <w:rPr>
-          <w:b/>
-          <w:lang w:val="en-GB"/>
-        </w:rPr>
-        <w:tab/>
-      </w:r>
-      <w:r>
-        <w:rPr>
-          <w:lang w:val="en-GB"/>
-        </w:rPr>
-        <w:t>There are different structures inferred by different methods. Also, the mapping between the structure database and the sequence is not always perfect. Often, there is simply no structure available.</w:t>
-      </w:r>
-    </w:p>
-    <w:p>
-      <w:pPr>
-        <w:jc w:val="both"/>
-        <w:rPr>
-          <w:color w:val="0000FF"/>
-          <w:lang w:val="en-GB"/>
-        </w:rPr>
-      </w:pPr>
-      <w:r>
-        <w:rPr>
-          <w:b/>
-          <w:lang w:val="en-GB"/>
-        </w:rPr>
-        <w:t>[3.0g</w:t>
-      </w:r>
-      <w:r>
-        <w:rPr>
-          <w:b/>
-          <w:lang w:val="en-GB"/>
-        </w:rPr>
-        <w:t>]</w:t>
-      </w:r>
-      <w:r>
-        <w:rPr>
-          <w:b/>
-          <w:lang w:val="en-GB"/>
-        </w:rPr>
-        <w:tab/>
-      </w:r>
-      <w:r>
-        <w:rPr>
-          <w:lang w:val="en-GB"/>
-        </w:rPr>
-        <w:t>Here again, the sequence database and structure database do not fully overlap.</w:t>
-      </w:r>
-    </w:p>
-    <w:p>
-      <w:pPr>
-        <w:jc w:val="both"/>
-        <w:rPr>
-          <w:color w:val="0000FF"/>
-        </w:rPr>
-      </w:pPr>
-    </w:p>
-    <w:p>
-      <w:pPr>
-        <w:spacing w:after="0"/>
-        <w:jc w:val="both"/>
-        <w:rPr>
-          <w:b/>
-          <w:sz w:val="28"/>
-          <w:lang w:val="en-GB"/>
-        </w:rPr>
-      </w:pPr>
-      <w:r>
-        <w:rPr>
-          <w:b/>
-          <w:sz w:val="28"/>
-          <w:lang w:val="en-GB"/>
-        </w:rPr>
-        <w:t>4.0</w:t>
-      </w:r>
-      <w:r>
-        <w:rPr>
-          <w:b/>
-          <w:sz w:val="28"/>
-          <w:lang w:val="en-GB"/>
-        </w:rPr>
-        <w:tab/>
-      </w:r>
-      <w:r>
-        <w:rPr>
-          <w:b/>
-          <w:sz w:val="28"/>
-          <w:lang w:val="en-GB"/>
-        </w:rPr>
-        <w:t>Online Repositories</w:t>
-      </w:r>
-    </w:p>
-    <w:p>
-      <w:pPr>
-        <w:spacing w:after="0"/>
-        <w:jc w:val="both"/>
-        <w:rPr>
-          <w:b/>
-          <w:sz w:val="28"/>
-          <w:lang w:val="en-GB"/>
-        </w:rPr>
-      </w:pPr>
-      <w:r>
-        <w:rPr>
-          <w:b/>
-          <w:sz w:val="28"/>
-          <w:lang w:val="en-GB"/>
-        </w:rPr>
-        <w:t>4.1</w:t>
-      </w:r>
-      <w:r>
-        <w:rPr>
-          <w:b/>
-          <w:sz w:val="28"/>
-          <w:lang w:val="en-GB"/>
-        </w:rPr>
-        <w:tab/>
-      </w:r>
-      <w:r>
-        <w:rPr>
-          <w:b/>
-          <w:sz w:val="28"/>
-          <w:lang w:val="en-GB"/>
-        </w:rPr>
-        <w:t>Submitting to Online Repositories</w:t>
-      </w:r>
-    </w:p>
-    <w:p>
-      <w:pPr>
-        <w:jc w:val="both"/>
-        <w:rPr>
-          <w:lang w:val="en-GB"/>
-        </w:rPr>
-      </w:pPr>
-      <w:r>
-        <w:rPr>
-          <w:b/>
-          <w:lang w:val="en-GB"/>
-        </w:rPr>
-        <w:t>[4</w:t>
-      </w:r>
-      <w:r>
-        <w:rPr>
-          <w:b/>
-          <w:lang w:val="en-GB"/>
-        </w:rPr>
-        <w:t>.1</w:t>
-      </w:r>
-      <w:r>
-        <w:rPr>
-          <w:b/>
-          <w:lang w:val="en-GB"/>
-        </w:rPr>
-        <w:t>a</w:t>
-      </w:r>
-      <w:r>
-        <w:rPr>
-          <w:b/>
-          <w:lang w:val="en-GB"/>
-        </w:rPr>
-        <w:t>]</w:t>
-      </w:r>
-      <w:r>
-        <w:rPr>
-          <w:b/>
-          <w:lang w:val="en-GB"/>
-        </w:rPr>
-        <w:tab/>
-      </w:r>
-      <w:r>
-        <w:rPr>
-          <w:lang w:val="en-GB"/>
-        </w:rPr>
-        <w:t xml:space="preserve">If you happen to have a complex project combining different </w:t>
-      </w:r>
-      <w:proofErr w:type="spellStart"/>
-      <w:r>
-        <w:rPr>
-          <w:lang w:val="en-GB"/>
-        </w:rPr>
-        <w:t>PeptideShaker</w:t>
-      </w:r>
-      <w:proofErr w:type="spellEnd"/>
-      <w:r>
-        <w:rPr>
-          <w:lang w:val="en-GB"/>
-        </w:rPr>
         <w:t xml:space="preserve"> projects, you will have more complex mappings. It is important to clearly document which files are related </w:t>
       </w:r>
       <w:r>
@@ -4604,8 +5802,8 @@
         </w:rPr>
         <w:t xml:space="preserve"> each others.</w:t>
       </w:r>
-      <w:bookmarkStart w:id="6" w:name="_GoBack"/>
-      <w:bookmarkEnd w:id="6"/>
+      <w:bookmarkStart w:id="7" w:name="_GoBack"/>
+      <w:bookmarkEnd w:id="7"/>
     </w:p>
     <w:p>
       <w:pPr>
@@ -4850,14 +6048,7 @@
         <w:rPr>
           <w:lang w:val="en-GB"/>
         </w:rPr>
-        <w:t xml:space="preserve"> added all the available information as additional parameters for the matches which you can access at the end of every line. Note also that the </w:t>
-      </w:r>
-      <w:r>
-        <w:rPr>
-          <w:lang w:val="en-GB"/>
-        </w:rPr>
-        <w:lastRenderedPageBreak/>
-        <w:t>m/z differences you see in the tables do not correspond to the ones used by the search engines so do not panic!</w:t>
+        <w:t xml:space="preserve"> added all the available information as additional parameters for the matches which you can access at the end of every line. Note also that the m/z differences you see in the tables do not correspond to the ones used by the search engines so do not panic!</w:t>
       </w:r>
       <w:r>
         <w:rPr>
@@ -5162,6 +6353,7 @@
         <w:rPr>
           <w:lang w:val="en-GB"/>
         </w:rPr>
+        <w:lastRenderedPageBreak/>
         <w:t>One of the major differences co</w:t>
       </w:r>
       <w:r>
@@ -5518,19 +6710,19 @@
           <w:lang w:val="en-GB"/>
         </w:rPr>
       </w:pPr>
-      <w:commentRangeStart w:id="7"/>
+      <w:commentRangeStart w:id="8"/>
       <w:r>
         <w:rPr>
           <w:lang w:val="en-GB"/>
         </w:rPr>
         <w:t>In the end, the only thing that did not change is the search engine.</w:t>
       </w:r>
-      <w:commentRangeEnd w:id="7"/>
+      <w:commentRangeEnd w:id="8"/>
       <w:r>
         <w:rPr>
           <w:rStyle w:val="CommentReference"/>
         </w:rPr>
-        <w:commentReference w:id="7"/>
+        <w:commentReference w:id="8"/>
       </w:r>
       <w:r>
         <w:rPr>
@@ -7206,7 +8398,7 @@
       </w:r>
     </w:p>
   </w:comment>
-  <w:comment w:id="3" w:author="Harald Barsnes" w:date="2013-06-16T02:54:00Z" w:initials="HB">
+  <w:comment w:id="3" w:author="Harald Barsnes" w:date="2013-06-16T16:34:00Z" w:initials="HB">
     <w:p>
       <w:pPr>
         <w:pStyle w:val="CommentText"/>
@@ -7222,7 +8414,7 @@
       </w:r>
     </w:p>
   </w:comment>
-  <w:comment w:id="4" w:author="Harald Barsnes" w:date="2013-06-08T20:53:00Z" w:initials="HB">
+  <w:comment w:id="4" w:author="Harald Barsnes" w:date="2013-06-16T16:34:00Z" w:initials="HB">
     <w:p>
       <w:pPr>
         <w:pStyle w:val="CommentText"/>
@@ -7254,7 +8446,23 @@
       </w:r>
     </w:p>
   </w:comment>
-  <w:comment w:id="7" w:author="Harald Barsnes" w:date="2013-06-16T02:51:00Z" w:initials="HB">
+  <w:comment w:id="6" w:author="Harald Barsnes" w:date="2013-06-08T20:53:00Z" w:initials="HB">
+    <w:p>
+      <w:pPr>
+        <w:pStyle w:val="CommentText"/>
+      </w:pPr>
+      <w:r>
+        <w:rPr>
+          <w:rStyle w:val="CommentReference"/>
+        </w:rPr>
+        <w:annotationRef/>
+      </w:r>
+      <w:r>
+        <w:t>Add...</w:t>
+      </w:r>
+    </w:p>
+  </w:comment>
+  <w:comment w:id="8" w:author="Harald Barsnes" w:date="2013-06-16T02:51:00Z" w:initials="HB">
     <w:p>
       <w:pPr>
         <w:pStyle w:val="CommentText"/>
@@ -7411,7 +8619,7 @@
         <w:b/>
         <w:noProof/>
       </w:rPr>
-      <w:t>1</w:t>
+      <w:t>12</w:t>
     </w:r>
     <w:r>
       <w:rPr>
@@ -7445,7 +8653,7 @@
         <w:b/>
         <w:noProof/>
       </w:rPr>
-      <w:t>14</w:t>
+      <w:t>15</w:t>
     </w:r>
     <w:r>
       <w:rPr>
@@ -10866,7 +12074,7 @@
 </file>
 
 <file path=customXml/itemProps1.xml><?xml version="1.0" encoding="utf-8"?>
-<ds:datastoreItem xmlns:ds="http://schemas.openxmlformats.org/officeDocument/2006/customXml" ds:itemID="{B4B75B7B-BDF7-4560-A2CD-E5856ED5E33C}">
+<ds:datastoreItem xmlns:ds="http://schemas.openxmlformats.org/officeDocument/2006/customXml" ds:itemID="{1FE91AB0-EB59-48FE-9658-3621FF20CB65}">
   <ds:schemaRefs>
     <ds:schemaRef ds:uri="http://schemas.openxmlformats.org/officeDocument/2006/bibliography"/>
   </ds:schemaRefs>

</xml_diff>

<commit_message>
Corrections to chapter 1.4.
</commit_message>
<xml_diff>
--- a/wiki/tutorial/A - Answers/A_answers.docx
+++ b/wiki/tutorial/A - Answers/A_answers.docx
@@ -2074,6 +2074,125 @@
       <w:pPr>
         <w:jc w:val="both"/>
         <w:rPr>
+          <w:b/>
+          <w:lang w:val="en-GB"/>
+        </w:rPr>
+      </w:pPr>
+      <w:r>
+        <w:rPr>
+          <w:b/>
+          <w:lang w:val="en-GB"/>
+        </w:rPr>
+        <w:t>[1.4a</w:t>
+      </w:r>
+      <w:r>
+        <w:rPr>
+          <w:b/>
+          <w:lang w:val="en-GB"/>
+        </w:rPr>
+        <w:t>]</w:t>
+      </w:r>
+      <w:r>
+        <w:rPr>
+          <w:b/>
+          <w:lang w:val="en-GB"/>
+        </w:rPr>
+        <w:tab/>
+      </w:r>
+      <w:proofErr w:type="spellStart"/>
+      <w:r>
+        <w:rPr>
+          <w:lang w:val="en-GB"/>
+        </w:rPr>
+        <w:t>Ensembl</w:t>
+      </w:r>
+      <w:proofErr w:type="spellEnd"/>
+      <w:r>
+        <w:rPr>
+          <w:lang w:val="en-GB"/>
+        </w:rPr>
+        <w:t xml:space="preserve"> </w:t>
+      </w:r>
+      <w:r>
+        <w:rPr>
+          <w:lang w:val="en-GB"/>
+        </w:rPr>
+        <w:t>provide</w:t>
+      </w:r>
+      <w:r>
+        <w:rPr>
+          <w:lang w:val="en-GB"/>
+        </w:rPr>
+        <w:t>s</w:t>
+      </w:r>
+      <w:r>
+        <w:rPr>
+          <w:lang w:val="en-GB"/>
+        </w:rPr>
+        <w:t xml:space="preserve"> a centralized resource for </w:t>
+      </w:r>
+      <w:r>
+        <w:rPr>
+          <w:lang w:val="en-GB"/>
+        </w:rPr>
+        <w:t xml:space="preserve">information about </w:t>
+      </w:r>
+      <w:r>
+        <w:rPr>
+          <w:lang w:val="en-GB"/>
+        </w:rPr>
+        <w:t>genomes</w:t>
+      </w:r>
+      <w:r>
+        <w:rPr>
+          <w:lang w:val="en-GB"/>
+        </w:rPr>
+        <w:t>, both</w:t>
+      </w:r>
+      <w:r>
+        <w:rPr>
+          <w:lang w:val="en-GB"/>
+        </w:rPr>
+        <w:t xml:space="preserve"> </w:t>
+      </w:r>
+      <w:r>
+        <w:rPr>
+          <w:lang w:val="en-GB"/>
+        </w:rPr>
+        <w:t>for human</w:t>
+      </w:r>
+      <w:r>
+        <w:rPr>
+          <w:lang w:val="en-GB"/>
+        </w:rPr>
+        <w:t xml:space="preserve"> and other vertebrates and model organisms.</w:t>
+      </w:r>
+      <w:r>
+        <w:rPr>
+          <w:lang w:val="en-GB"/>
+        </w:rPr>
+        <w:t xml:space="preserve"> For more details see: </w:t>
+      </w:r>
+      <w:hyperlink r:id="rId9" w:history="1">
+        <w:r>
+          <w:rPr>
+            <w:rStyle w:val="Hyperlink"/>
+            <w:lang w:val="en-GB"/>
+          </w:rPr>
+          <w:t>www.ensembl.org</w:t>
+        </w:r>
+      </w:hyperlink>
+      <w:r>
+        <w:rPr>
+          <w:lang w:val="en-GB"/>
+        </w:rPr>
+        <w:t>.</w:t>
+      </w:r>
+    </w:p>
+    <w:p>
+      <w:pPr>
+        <w:jc w:val="both"/>
+        <w:rPr>
           <w:i/>
           <w:color w:val="0000FF"/>
           <w:lang w:val="en-GB"/>
@@ -2084,7 +2203,7 @@
           <w:b/>
           <w:lang w:val="en-GB"/>
         </w:rPr>
-        <w:t>[1.4a</w:t>
+        <w:t>[1.4b</w:t>
       </w:r>
       <w:r>
         <w:rPr>
@@ -2104,14 +2223,14 @@
         <w:rPr>
           <w:lang w:val="en-GB"/>
         </w:rPr>
-        <w:t xml:space="preserve">After a standard search, X!Tandem performs a so-called second pass search where it automatically looks for extra peptides carrying these modifications. SearchGUI hence passed this information to PeptideShaker. This second pass search has the advantage to bring new identifications, </w:t>
+        <w:t xml:space="preserve">After a standard search, X!Tandem performs a so-called second pass search where it automatically looks for extra peptides carrying these modifications. SearchGUI hence passed this </w:t>
       </w:r>
       <w:r>
         <w:rPr>
           <w:lang w:val="en-GB"/>
         </w:rPr>
         <w:lastRenderedPageBreak/>
-        <w:t>however, note that it biases the way we estimate our error rates.</w:t>
+        <w:t>information to PeptideShaker. This second pass search has the advantage to bring new identifications, however, note that it biases the way we estimate our error rates.</w:t>
       </w:r>
       <w:hyperlink w:anchor="_ENREF_2" w:tooltip="Everett, 2010 #4" w:history="1">
         <w:r>
@@ -2166,7 +2285,7 @@
           <w:b/>
           <w:lang w:val="en-GB"/>
         </w:rPr>
-        <w:t>[1.4b</w:t>
+        <w:t>[1.4c</w:t>
       </w:r>
       <w:r>
         <w:rPr>
@@ -2216,7 +2335,14 @@
           <w:b/>
           <w:lang w:val="en-GB"/>
         </w:rPr>
-        <w:t>[1.4c</w:t>
+        <w:t>[1</w:t>
+      </w:r>
+      <w:r>
+        <w:rPr>
+          <w:b/>
+          <w:lang w:val="en-GB"/>
+        </w:rPr>
+        <w:t>.4d</w:t>
       </w:r>
       <w:r>
         <w:rPr>
@@ -2307,7 +2433,7 @@
           <w:b/>
           <w:lang w:val="en-GB"/>
         </w:rPr>
-        <w:t>[1.4d</w:t>
+        <w:t>[1.4e</w:t>
       </w:r>
       <w:r>
         <w:rPr>
@@ -2342,7 +2468,7 @@
           <w:b/>
           <w:lang w:val="en-GB"/>
         </w:rPr>
-        <w:t>[1.4e</w:t>
+        <w:t>[1.4f</w:t>
       </w:r>
       <w:r>
         <w:rPr>
@@ -2376,7 +2502,14 @@
         <w:rPr>
           <w:lang w:val="en-GB"/>
         </w:rPr>
-        <w:t>As a result, the spectrum is very nicely annotated with two series of b and y ions. These ions are the ones we used for the identification. PeptideShaker also annotates iF which is a commonly observed immonium ion for the amino-acid Phenylalanine.</w:t>
+        <w:t xml:space="preserve">As a result, the spectrum is very nicely annotated with two series of b and y ions. These ions are the ones we used for the identification. PeptideShaker also annotates iF which is a commonly observed </w:t>
+      </w:r>
+      <w:r>
+        <w:rPr>
+          <w:lang w:val="en-GB"/>
+        </w:rPr>
+        <w:lastRenderedPageBreak/>
+        <w:t>immonium ion for the amino-acid Phenylalanine.</w:t>
       </w:r>
       <w:hyperlink w:anchor="_ENREF_3" w:tooltip="Papayannopoulos, 1995 #3" w:history="1">
         <w:r>
@@ -2430,7 +2563,6 @@
         <w:rPr>
           <w:lang w:val="en-GB"/>
         </w:rPr>
-        <w:lastRenderedPageBreak/>
         <w:t xml:space="preserve">The ions detected are heavily dependent on the experimental workflow and the peptide species. </w:t>
       </w:r>
     </w:p>
@@ -2446,7 +2578,7 @@
           <w:b/>
           <w:lang w:val="en-GB"/>
         </w:rPr>
-        <w:t>[1.4f</w:t>
+        <w:t>[1.4g</w:t>
       </w:r>
       <w:r>
         <w:rPr>
@@ -2547,7 +2679,7 @@
           <w:b/>
           <w:lang w:val="en-GB"/>
         </w:rPr>
-        <w:t>[1.4g</w:t>
+        <w:t>[1.4h</w:t>
       </w:r>
       <w:r>
         <w:rPr>
@@ -2567,22 +2699,43 @@
         <w:rPr>
           <w:lang w:val="en-GB"/>
         </w:rPr>
-        <w:t>For a trypsin digest, the C-terminus is more likely to carry a charge and hence more likely to be measured. As a result, y ions are typically more intense than b ions. The relative intensity levels are however heavily peptide, sample and experiment dependent.</w:t>
-      </w:r>
-    </w:p>
-    <w:p>
-      <w:pPr>
-        <w:jc w:val="both"/>
-        <w:rPr>
-          <w:lang w:val="en-GB"/>
-        </w:rPr>
-      </w:pPr>
-      <w:r>
-        <w:rPr>
-          <w:b/>
-          <w:lang w:val="en-GB"/>
-        </w:rPr>
-        <w:t>[1.4h</w:t>
+        <w:t xml:space="preserve">For a </w:t>
+      </w:r>
+      <w:proofErr w:type="spellStart"/>
+      <w:r>
+        <w:rPr>
+          <w:lang w:val="en-GB"/>
+        </w:rPr>
+        <w:t>trypsin</w:t>
+      </w:r>
+      <w:proofErr w:type="spellEnd"/>
+      <w:r>
+        <w:rPr>
+          <w:lang w:val="en-GB"/>
+        </w:rPr>
+        <w:t xml:space="preserve"> digest, the C-terminus is more likely to carry a charge and hence more likely to be measured. As a result, y ions are typically more intense than b ions. The relative intensity levels are however heavily peptide, sample and experiment dependent.</w:t>
+      </w:r>
+    </w:p>
+    <w:p>
+      <w:pPr>
+        <w:jc w:val="both"/>
+        <w:rPr>
+          <w:lang w:val="en-GB"/>
+        </w:rPr>
+      </w:pPr>
+      <w:r>
+        <w:rPr>
+          <w:b/>
+          <w:lang w:val="en-GB"/>
+        </w:rPr>
+        <w:t>[1.4</w:t>
+      </w:r>
+      <w:r>
+        <w:rPr>
+          <w:b/>
+          <w:lang w:val="en-GB"/>
+        </w:rPr>
+        <w:t>i</w:t>
       </w:r>
       <w:r>
         <w:rPr>
@@ -2602,6 +2755,48 @@
         <w:rPr>
           <w:lang w:val="en-GB"/>
         </w:rPr>
+        <w:t>The table displays exactly the same intensities as the ones used for de novo.</w:t>
+      </w:r>
+    </w:p>
+    <w:p>
+      <w:pPr>
+        <w:jc w:val="both"/>
+        <w:rPr>
+          <w:lang w:val="en-GB"/>
+        </w:rPr>
+      </w:pPr>
+      <w:r>
+        <w:rPr>
+          <w:b/>
+          <w:lang w:val="en-GB"/>
+        </w:rPr>
+        <w:t>[1.4</w:t>
+      </w:r>
+      <w:r>
+        <w:rPr>
+          <w:b/>
+          <w:lang w:val="en-GB"/>
+        </w:rPr>
+        <w:t>j</w:t>
+      </w:r>
+      <w:r>
+        <w:rPr>
+          <w:b/>
+          <w:lang w:val="en-GB"/>
+        </w:rPr>
+        <w:t>]</w:t>
+      </w:r>
+      <w:r>
+        <w:rPr>
+          <w:b/>
+          <w:lang w:val="en-GB"/>
+        </w:rPr>
+        <w:tab/>
+      </w:r>
+      <w:r>
+        <w:rPr>
+          <w:lang w:val="en-GB"/>
+        </w:rPr>
         <w:t>With modern instruments, fragment ion intensities are extremely reproducible. These however strongly depend on the charge state of the precursor and modification status of the peptide.</w:t>
       </w:r>
     </w:p>
@@ -2617,7 +2812,14 @@
           <w:b/>
           <w:lang w:val="en-GB"/>
         </w:rPr>
-        <w:t>[1.4i</w:t>
+        <w:t>[1.4</w:t>
+      </w:r>
+      <w:r>
+        <w:rPr>
+          <w:b/>
+          <w:lang w:val="en-GB"/>
+        </w:rPr>
+        <w:t>k</w:t>
       </w:r>
       <w:r>
         <w:rPr>
@@ -2680,7 +2882,14 @@
           <w:b/>
           <w:lang w:val="en-GB"/>
         </w:rPr>
-        <w:t>[1.4j</w:t>
+        <w:t>[1.4</w:t>
+      </w:r>
+      <w:r>
+        <w:rPr>
+          <w:b/>
+          <w:lang w:val="en-GB"/>
+        </w:rPr>
+        <w:t>l</w:t>
       </w:r>
       <w:r>
         <w:rPr>
@@ -2723,7 +2932,14 @@
           <w:b/>
           <w:lang w:val="en-GB"/>
         </w:rPr>
-        <w:t>[1.4k</w:t>
+        <w:t>[1.4</w:t>
+      </w:r>
+      <w:r>
+        <w:rPr>
+          <w:b/>
+          <w:lang w:val="en-GB"/>
+        </w:rPr>
+        <w:t>m</w:t>
       </w:r>
       <w:r>
         <w:rPr>
@@ -2758,7 +2974,15 @@
           <w:b/>
           <w:lang w:val="en-GB"/>
         </w:rPr>
-        <w:t>[1.4l</w:t>
+        <w:lastRenderedPageBreak/>
+        <w:t>[1.4</w:t>
+      </w:r>
+      <w:r>
+        <w:rPr>
+          <w:b/>
+          <w:lang w:val="en-GB"/>
+        </w:rPr>
+        <w:t>n</w:t>
       </w:r>
       <w:r>
         <w:rPr>
@@ -2778,29 +3002,29 @@
         <w:rPr>
           <w:lang w:val="en-GB"/>
         </w:rPr>
-        <w:t xml:space="preserve">Search engines have complementary features, notably in terms of spectrum filtering and in-sillico fragmentations. Also, X!Tandem has an implemented second pass search bringing additional PSMs as illustrated on the Venn diagram. PeptideShaker takes advantage of these complementarities to increase the identification rate. Moreover, depending on the sample complexity, labelling or fragmentation methods, a search engine can underperform. Having different algorithms is a gage of </w:t>
-      </w:r>
-      <w:r>
-        <w:rPr>
-          <w:lang w:val="en-GB"/>
-        </w:rPr>
-        <w:lastRenderedPageBreak/>
-        <w:t>stability. In such cases, the problem is easily spotted by the Venn diagram and a new project can be created excluding the underperforming search engine.</w:t>
-      </w:r>
-    </w:p>
-    <w:p>
-      <w:pPr>
-        <w:jc w:val="both"/>
-        <w:rPr>
-          <w:lang w:val="en-GB"/>
-        </w:rPr>
-      </w:pPr>
-      <w:r>
-        <w:rPr>
-          <w:b/>
-          <w:lang w:val="en-GB"/>
-        </w:rPr>
-        <w:t>[1.4m</w:t>
+        <w:t>Search engines have complementary features, notably in terms of spectrum filtering and in-sillico fragmentations. Also, X!Tandem has an implemented second pass search bringing additional PSMs as illustrated on the Venn diagram. PeptideShaker takes advantage of these complementarities to increase the identification rate. Moreover, depending on the sample complexity, labelling or fragmentation methods, a search engine can underperform. Having different algorithms is a gage of stability. In such cases, the problem is easily spotted by the Venn diagram and a new project can be created excluding the underperforming search engine.</w:t>
+      </w:r>
+    </w:p>
+    <w:p>
+      <w:pPr>
+        <w:jc w:val="both"/>
+        <w:rPr>
+          <w:lang w:val="en-GB"/>
+        </w:rPr>
+      </w:pPr>
+      <w:r>
+        <w:rPr>
+          <w:b/>
+          <w:lang w:val="en-GB"/>
+        </w:rPr>
+        <w:t>[1.4</w:t>
+      </w:r>
+      <w:r>
+        <w:rPr>
+          <w:b/>
+          <w:lang w:val="en-GB"/>
+        </w:rPr>
+        <w:t>o</w:t>
       </w:r>
       <w:r>
         <w:rPr>
@@ -2880,7 +3104,14 @@
           <w:b/>
           <w:lang w:val="en-GB"/>
         </w:rPr>
-        <w:t>[1.4n</w:t>
+        <w:t>[1.4</w:t>
+      </w:r>
+      <w:r>
+        <w:rPr>
+          <w:b/>
+          <w:lang w:val="en-GB"/>
+        </w:rPr>
+        <w:t>p</w:t>
       </w:r>
       <w:r>
         <w:rPr>
@@ -2929,7 +3160,14 @@
           <w:b/>
           <w:lang w:val="en-GB"/>
         </w:rPr>
-        <w:t>[1.4o</w:t>
+        <w:t>[1.4</w:t>
+      </w:r>
+      <w:r>
+        <w:rPr>
+          <w:b/>
+          <w:lang w:val="en-GB"/>
+        </w:rPr>
+        <w:t>q</w:t>
       </w:r>
       <w:r>
         <w:rPr>
@@ -2949,22 +3187,102 @@
         <w:rPr>
           <w:lang w:val="en-GB"/>
         </w:rPr>
-        <w:t xml:space="preserve">From the description, one can expect these proteins to be very similar, hence having high sequence similarity and being very difficult to distinguish by peptide centric mass spectrometry based proteomics. </w:t>
-      </w:r>
-    </w:p>
-    <w:p>
-      <w:pPr>
-        <w:jc w:val="both"/>
-        <w:rPr>
-          <w:lang w:val="en-GB"/>
-        </w:rPr>
-      </w:pPr>
-      <w:r>
-        <w:rPr>
-          <w:b/>
-          <w:lang w:val="en-GB"/>
-        </w:rPr>
-        <w:t>[1.4p</w:t>
+        <w:t xml:space="preserve">The protein information tells us that the proteins come from different chromosomes and from different genes. </w:t>
+      </w:r>
+      <w:r>
+        <w:rPr>
+          <w:lang w:val="en-GB"/>
+        </w:rPr>
+        <w:t>The protein descriptions also look very different. However, the proteins could stil</w:t>
+      </w:r>
+      <w:r>
+        <w:rPr>
+          <w:lang w:val="en-GB"/>
+        </w:rPr>
+        <w:t>l be distantly related, and one would need a deeper analysis to see if there is any relations between the two.</w:t>
+      </w:r>
+    </w:p>
+    <w:p>
+      <w:pPr>
+        <w:jc w:val="both"/>
+        <w:rPr>
+          <w:lang w:val="en-GB"/>
+        </w:rPr>
+      </w:pPr>
+      <w:r>
+        <w:rPr>
+          <w:lang w:val="en-GB"/>
+        </w:rPr>
+        <w:t xml:space="preserve">The evidence column represents the </w:t>
+      </w:r>
+      <w:r>
+        <w:rPr>
+          <w:lang w:val="en-GB"/>
+        </w:rPr>
+        <w:t>level of eviden</w:t>
+      </w:r>
+      <w:r>
+        <w:rPr>
+          <w:lang w:val="en-GB"/>
+        </w:rPr>
+        <w:t xml:space="preserve">ce that exists for this protein, from evidence at the protein level (the strongest evidence), to uncertain. </w:t>
+      </w:r>
+      <w:r>
+        <w:rPr>
+          <w:lang w:val="en-GB"/>
+        </w:rPr>
+        <w:t xml:space="preserve">The evidence level can be used as a rough guide to pick the most likely protein in a group, e.g., if one protein has evidence at the protein level, while the </w:t>
+      </w:r>
+      <w:r>
+        <w:rPr>
+          <w:lang w:val="en-GB"/>
+        </w:rPr>
+        <w:lastRenderedPageBreak/>
+        <w:t xml:space="preserve">other is labelled uncertain, it would in most case be safe to assume that the first protein is in the sample. For more details see: </w:t>
+      </w:r>
+      <w:hyperlink r:id="rId10" w:history="1">
+        <w:r>
+          <w:rPr>
+            <w:rStyle w:val="Hyperlink"/>
+            <w:lang w:val="en-GB"/>
+          </w:rPr>
+          <w:t>http://www.uniprot.org/manual/protein_existence</w:t>
+        </w:r>
+      </w:hyperlink>
+      <w:r>
+        <w:rPr>
+          <w:lang w:val="en-GB"/>
+        </w:rPr>
+        <w:t>.</w:t>
+      </w:r>
+    </w:p>
+    <w:p>
+      <w:pPr>
+        <w:jc w:val="both"/>
+        <w:rPr>
+          <w:lang w:val="en-GB"/>
+        </w:rPr>
+      </w:pPr>
+      <w:r>
+        <w:rPr>
+          <w:b/>
+          <w:lang w:val="en-GB"/>
+        </w:rPr>
+        <w:t xml:space="preserve"> </w:t>
+      </w:r>
+      <w:r>
+        <w:rPr>
+          <w:b/>
+          <w:lang w:val="en-GB"/>
+        </w:rPr>
+        <w:t>[1.4</w:t>
+      </w:r>
+      <w:r>
+        <w:rPr>
+          <w:b/>
+          <w:lang w:val="en-GB"/>
+        </w:rPr>
+        <w:t>r</w:t>
       </w:r>
       <w:r>
         <w:rPr>
@@ -3049,7 +3367,14 @@
           <w:b/>
           <w:lang w:val="en-GB"/>
         </w:rPr>
-        <w:t>[1.4q</w:t>
+        <w:t>[1.4</w:t>
+      </w:r>
+      <w:r>
+        <w:rPr>
+          <w:b/>
+          <w:lang w:val="en-GB"/>
+        </w:rPr>
+        <w:t>s</w:t>
       </w:r>
       <w:r>
         <w:rPr>
@@ -3069,23 +3394,85 @@
         <w:rPr>
           <w:lang w:val="en-GB"/>
         </w:rPr>
-        <w:t>This sorting is a very imprecise sorting. It tends to be very conservative and flag more problematic cases as there actually are.</w:t>
-      </w:r>
-    </w:p>
-    <w:p>
-      <w:pPr>
-        <w:jc w:val="both"/>
-        <w:rPr>
-          <w:lang w:val="en-GB"/>
-        </w:rPr>
-      </w:pPr>
-      <w:r>
-        <w:rPr>
-          <w:b/>
-          <w:lang w:val="en-GB"/>
-        </w:rPr>
-        <w:lastRenderedPageBreak/>
-        <w:t>[1.4r</w:t>
+        <w:t>Such a</w:t>
+      </w:r>
+      <w:r>
+        <w:rPr>
+          <w:lang w:val="en-GB"/>
+        </w:rPr>
+        <w:t xml:space="preserve"> sorting tends to be </w:t>
+      </w:r>
+      <w:r>
+        <w:rPr>
+          <w:lang w:val="en-GB"/>
+        </w:rPr>
+        <w:t>on the</w:t>
+      </w:r>
+      <w:r>
+        <w:rPr>
+          <w:lang w:val="en-GB"/>
+        </w:rPr>
+        <w:t xml:space="preserve"> conservative </w:t>
+      </w:r>
+      <w:r>
+        <w:rPr>
+          <w:lang w:val="en-GB"/>
+        </w:rPr>
+        <w:t xml:space="preserve">side </w:t>
+      </w:r>
+      <w:r>
+        <w:rPr>
+          <w:lang w:val="en-GB"/>
+        </w:rPr>
+        <w:t>and flag more problematic cases as there actually are.</w:t>
+      </w:r>
+      <w:r>
+        <w:rPr>
+          <w:lang w:val="en-GB"/>
+        </w:rPr>
+        <w:t xml:space="preserve"> </w:t>
+      </w:r>
+      <w:r>
+        <w:rPr>
+          <w:lang w:val="en-GB"/>
+        </w:rPr>
+        <w:t xml:space="preserve">In many cases all the proteins in a group are related </w:t>
+      </w:r>
+      <w:proofErr w:type="spellStart"/>
+      <w:r>
+        <w:rPr>
+          <w:lang w:val="en-GB"/>
+        </w:rPr>
+        <w:t>isoforms</w:t>
+      </w:r>
+      <w:proofErr w:type="spellEnd"/>
+      <w:r>
+        <w:rPr>
+          <w:lang w:val="en-GB"/>
+        </w:rPr>
+        <w:t>, and it is then up to the properties of the experiment to decide if distinguishing between these proteins is important or not.</w:t>
+      </w:r>
+    </w:p>
+    <w:p>
+      <w:pPr>
+        <w:jc w:val="both"/>
+        <w:rPr>
+          <w:lang w:val="en-GB"/>
+        </w:rPr>
+      </w:pPr>
+      <w:r>
+        <w:rPr>
+          <w:b/>
+          <w:lang w:val="en-GB"/>
+        </w:rPr>
+        <w:t>[1.4</w:t>
+      </w:r>
+      <w:r>
+        <w:rPr>
+          <w:b/>
+          <w:lang w:val="en-GB"/>
+        </w:rPr>
+        <w:t>t</w:t>
       </w:r>
       <w:r>
         <w:rPr>
@@ -3120,7 +3507,14 @@
           <w:b/>
           <w:lang w:val="en-GB"/>
         </w:rPr>
-        <w:t>[1.4s</w:t>
+        <w:t>[1.4</w:t>
+      </w:r>
+      <w:r>
+        <w:rPr>
+          <w:b/>
+          <w:lang w:val="en-GB"/>
+        </w:rPr>
+        <w:t>u</w:t>
       </w:r>
       <w:r>
         <w:rPr>
@@ -3155,7 +3549,14 @@
           <w:b/>
           <w:lang w:val="en-GB"/>
         </w:rPr>
-        <w:t>[1.4t</w:t>
+        <w:t>[1.4</w:t>
+      </w:r>
+      <w:r>
+        <w:rPr>
+          <w:b/>
+          <w:lang w:val="en-GB"/>
+        </w:rPr>
+        <w:t>v</w:t>
       </w:r>
       <w:r>
         <w:rPr>
@@ -3318,6 +3719,7 @@
           <w:b/>
           <w:lang w:val="en-GB"/>
         </w:rPr>
+        <w:lastRenderedPageBreak/>
         <w:t>[1.5a</w:t>
       </w:r>
       <w:r>
@@ -4213,132 +4615,1180 @@
         <w:rPr>
           <w:lang w:val="en-GB"/>
         </w:rPr>
-        <w:t xml:space="preserve">When trying possible amino acid modifications for the peptide to </w:t>
+        <w:t xml:space="preserve">When trying possible amino acid modifications for the peptide to spectrum matches it is therefore enough to only include one of the </w:t>
+      </w:r>
+      <w:proofErr w:type="spellStart"/>
+      <w:r>
+        <w:rPr>
+          <w:lang w:val="en-GB"/>
+        </w:rPr>
+        <w:t>iTRAQ</w:t>
+      </w:r>
+      <w:proofErr w:type="spellEnd"/>
+      <w:r>
+        <w:rPr>
+          <w:lang w:val="en-GB"/>
+        </w:rPr>
+        <w:t xml:space="preserve"> modifications, as a match against one of them will also match all the others. And at the MS1 level, i.e., when finding the mass of the precursor, this is all we need. </w:t>
+      </w:r>
+      <w:r>
+        <w:rPr>
+          <w:lang w:val="en-GB"/>
+        </w:rPr>
+        <w:t xml:space="preserve">(Note that the </w:t>
+      </w:r>
+      <w:proofErr w:type="spellStart"/>
+      <w:r>
+        <w:rPr>
+          <w:lang w:val="en-GB"/>
+        </w:rPr>
+        <w:t>iTRAQ</w:t>
+      </w:r>
+      <w:proofErr w:type="spellEnd"/>
+      <w:r>
+        <w:rPr>
+          <w:lang w:val="en-GB"/>
+        </w:rPr>
+        <w:t xml:space="preserve"> labels, unlike TMT, are not truly isobaric though, as the chemical modifications used to generate the different labels differ slightly. This is not usually an issue, but with the ever increasing accuracy of the instruments, there will come a time when </w:t>
+      </w:r>
+      <w:proofErr w:type="spellStart"/>
+      <w:r>
+        <w:rPr>
+          <w:lang w:val="en-GB"/>
+        </w:rPr>
+        <w:t>iTRAQ</w:t>
+      </w:r>
+      <w:proofErr w:type="spellEnd"/>
+      <w:r>
+        <w:rPr>
+          <w:lang w:val="en-GB"/>
+        </w:rPr>
+        <w:t xml:space="preserve"> labels can no longer be considered as isobaric.)</w:t>
+      </w:r>
+    </w:p>
+    <w:p>
+      <w:pPr>
+        <w:jc w:val="both"/>
+        <w:rPr>
+          <w:lang w:val="en-GB"/>
+        </w:rPr>
+      </w:pPr>
+      <w:r>
+        <w:rPr>
+          <w:lang w:val="en-GB"/>
+        </w:rPr>
+        <w:t xml:space="preserve">The </w:t>
+      </w:r>
+      <w:proofErr w:type="spellStart"/>
+      <w:r>
+        <w:rPr>
+          <w:lang w:val="en-GB"/>
+        </w:rPr>
+        <w:t>iTRAQ</w:t>
+      </w:r>
+      <w:proofErr w:type="spellEnd"/>
+      <w:r>
+        <w:rPr>
+          <w:lang w:val="en-GB"/>
+        </w:rPr>
+        <w:t xml:space="preserve"> labelling is considered as variable on the Y, because experiments have shown that it modifies the Y's in roughly 50% of the cases. While the </w:t>
+      </w:r>
+      <w:proofErr w:type="spellStart"/>
+      <w:r>
+        <w:rPr>
+          <w:lang w:val="en-GB"/>
+        </w:rPr>
+        <w:t>iTRAQ</w:t>
+      </w:r>
+      <w:proofErr w:type="spellEnd"/>
+      <w:r>
+        <w:rPr>
+          <w:lang w:val="en-GB"/>
+        </w:rPr>
+        <w:t xml:space="preserve"> modification on the K and n-term occurs in close to 100% of the cases and i</w:t>
+      </w:r>
+      <w:r>
+        <w:rPr>
+          <w:lang w:val="en-GB"/>
+        </w:rPr>
+        <w:t>s thus considered as fixed.</w:t>
+      </w:r>
+    </w:p>
+    <w:p>
+      <w:pPr>
+        <w:jc w:val="both"/>
+        <w:rPr>
+          <w:lang w:val="en-GB"/>
+        </w:rPr>
+      </w:pPr>
+      <w:r>
+        <w:rPr>
+          <w:b/>
+          <w:lang w:val="en-GB"/>
+        </w:rPr>
+        <w:t>[</w:t>
+      </w:r>
+      <w:r>
+        <w:rPr>
+          <w:b/>
+          <w:lang w:val="en-GB"/>
+        </w:rPr>
+        <w:t>2.2c</w:t>
+      </w:r>
+      <w:r>
+        <w:rPr>
+          <w:b/>
+          <w:lang w:val="en-GB"/>
+        </w:rPr>
+        <w:t>]</w:t>
+      </w:r>
+      <w:r>
+        <w:rPr>
+          <w:b/>
+          <w:lang w:val="en-GB"/>
+        </w:rPr>
+        <w:tab/>
+      </w:r>
+      <w:r>
+        <w:rPr>
+          <w:lang w:val="en-GB"/>
+        </w:rPr>
+        <w:t xml:space="preserve">All the spectra matching to a given peptide should have similar </w:t>
+      </w:r>
+      <w:proofErr w:type="spellStart"/>
+      <w:r>
+        <w:rPr>
+          <w:lang w:val="en-GB"/>
+        </w:rPr>
+        <w:t>iTRAQ</w:t>
+      </w:r>
+      <w:proofErr w:type="spellEnd"/>
+      <w:r>
+        <w:rPr>
+          <w:lang w:val="en-GB"/>
+        </w:rPr>
+        <w:t xml:space="preserve"> peak intensities. </w:t>
+      </w:r>
+      <w:r>
+        <w:rPr>
+          <w:lang w:val="en-GB"/>
+        </w:rPr>
+        <w:t xml:space="preserve">They do after all come from the same </w:t>
+      </w:r>
+      <w:r>
+        <w:rPr>
+          <w:lang w:val="en-GB"/>
+        </w:rPr>
+        <w:t>peptide</w:t>
+      </w:r>
+      <w:r>
+        <w:rPr>
+          <w:lang w:val="en-GB"/>
+        </w:rPr>
+        <w:t>, and assuming that this peptide is unique to a given protein, the intensities should reflect the protein amounts in the four labelled samples.</w:t>
+      </w:r>
+      <w:r>
+        <w:rPr>
+          <w:lang w:val="en-GB"/>
+        </w:rPr>
+        <w:t xml:space="preserve"> </w:t>
+      </w:r>
+      <w:r>
+        <w:rPr>
+          <w:lang w:val="en-GB"/>
+        </w:rPr>
+        <w:t xml:space="preserve">It follows from this that different peptides from the same protein should all have similar </w:t>
+      </w:r>
+      <w:proofErr w:type="spellStart"/>
+      <w:r>
+        <w:rPr>
+          <w:lang w:val="en-GB"/>
+        </w:rPr>
+        <w:t>iTRAQ</w:t>
+      </w:r>
+      <w:proofErr w:type="spellEnd"/>
+      <w:r>
+        <w:rPr>
+          <w:lang w:val="en-GB"/>
+        </w:rPr>
+        <w:t xml:space="preserve"> peak intensities. However, there will be slight differences between peptides and because of this it is therefore important to have data from more than a single peptide when </w:t>
+      </w:r>
+      <w:r>
+        <w:rPr>
+          <w:lang w:val="en-GB"/>
+        </w:rPr>
+        <w:t xml:space="preserve">using </w:t>
+      </w:r>
+      <w:proofErr w:type="spellStart"/>
+      <w:r>
+        <w:rPr>
+          <w:lang w:val="en-GB"/>
+        </w:rPr>
+        <w:t>iTRAQ</w:t>
+      </w:r>
+      <w:proofErr w:type="spellEnd"/>
+      <w:r>
+        <w:rPr>
+          <w:lang w:val="en-GB"/>
+        </w:rPr>
+        <w:t xml:space="preserve"> for</w:t>
+      </w:r>
+      <w:r>
+        <w:rPr>
+          <w:lang w:val="en-GB"/>
+        </w:rPr>
+        <w:t xml:space="preserve"> quantification.</w:t>
+      </w:r>
+    </w:p>
+    <w:p>
+      <w:pPr>
+        <w:jc w:val="both"/>
+        <w:rPr>
+          <w:lang w:val="en-GB"/>
+        </w:rPr>
+      </w:pPr>
+      <w:r>
+        <w:rPr>
+          <w:lang w:val="en-GB"/>
+        </w:rPr>
+        <w:t xml:space="preserve">The picture is </w:t>
+      </w:r>
+      <w:r>
+        <w:rPr>
+          <w:lang w:val="en-GB"/>
+        </w:rPr>
+        <w:t xml:space="preserve">very much </w:t>
+      </w:r>
+      <w:r>
+        <w:rPr>
+          <w:lang w:val="en-GB"/>
+        </w:rPr>
+        <w:t xml:space="preserve">complicated by the </w:t>
+      </w:r>
+      <w:r>
+        <w:rPr>
+          <w:lang w:val="en-GB"/>
+        </w:rPr>
+        <w:t>addition</w:t>
+      </w:r>
+      <w:r>
+        <w:rPr>
+          <w:lang w:val="en-GB"/>
+        </w:rPr>
+        <w:t xml:space="preserve"> </w:t>
+      </w:r>
+      <w:r>
+        <w:rPr>
+          <w:lang w:val="en-GB"/>
+        </w:rPr>
+        <w:t xml:space="preserve">of </w:t>
+      </w:r>
+      <w:r>
+        <w:rPr>
+          <w:lang w:val="en-GB"/>
+        </w:rPr>
+        <w:t>shared peptides.</w:t>
+      </w:r>
+      <w:r>
+        <w:rPr>
+          <w:lang w:val="en-GB"/>
+        </w:rPr>
+        <w:t xml:space="preserve"> </w:t>
+      </w:r>
+      <w:r>
+        <w:rPr>
+          <w:lang w:val="en-GB"/>
+        </w:rPr>
+        <w:t xml:space="preserve">A peptide that cannot be uniquely linked to a single protein, but rather maps to two or more proteins, </w:t>
+      </w:r>
+      <w:r>
+        <w:rPr>
+          <w:lang w:val="en-GB"/>
+        </w:rPr>
+        <w:t xml:space="preserve">will often end up having a deviating peak intensity relative to the </w:t>
+      </w:r>
+      <w:r>
+        <w:rPr>
+          <w:lang w:val="en-GB"/>
+        </w:rPr>
+        <w:t>unique peptides.</w:t>
+      </w:r>
+      <w:r>
+        <w:rPr>
+          <w:lang w:val="en-GB"/>
+        </w:rPr>
+        <w:t xml:space="preserve"> The reason for this is </w:t>
+      </w:r>
+      <w:r>
+        <w:rPr>
+          <w:lang w:val="en-GB"/>
+        </w:rPr>
+        <w:t>that the a</w:t>
+      </w:r>
+      <w:r>
+        <w:rPr>
+          <w:lang w:val="en-GB"/>
+        </w:rPr>
+        <w:t>mounts</w:t>
+      </w:r>
+      <w:r>
+        <w:rPr>
+          <w:lang w:val="en-GB"/>
+        </w:rPr>
+        <w:t xml:space="preserve"> of the </w:t>
       </w:r>
       <w:r>
         <w:rPr>
           <w:lang w:val="en-GB"/>
         </w:rPr>
         <w:lastRenderedPageBreak/>
-        <w:t xml:space="preserve">spectrum matches it is therefore enough to only include one of the </w:t>
+        <w:t xml:space="preserve">proteins the peptide maps to can differ. </w:t>
+      </w:r>
+      <w:r>
+        <w:rPr>
+          <w:lang w:val="en-GB"/>
+        </w:rPr>
+        <w:t xml:space="preserve">Let's say that </w:t>
+      </w:r>
+      <w:r>
+        <w:rPr>
+          <w:lang w:val="en-GB"/>
+        </w:rPr>
+        <w:t>we have the two</w:t>
+      </w:r>
+      <w:r>
+        <w:rPr>
+          <w:lang w:val="en-GB"/>
+        </w:rPr>
+        <w:t xml:space="preserve"> proteins A and B, where A as </w:t>
+      </w:r>
+      <w:r>
+        <w:rPr>
+          <w:lang w:val="en-GB"/>
+        </w:rPr>
+        <w:t xml:space="preserve">a </w:t>
+      </w:r>
+      <w:r>
+        <w:rPr>
+          <w:lang w:val="en-GB"/>
+        </w:rPr>
+        <w:t xml:space="preserve">low abundance </w:t>
+      </w:r>
+      <w:r>
+        <w:rPr>
+          <w:lang w:val="en-GB"/>
+        </w:rPr>
+        <w:t>and B a</w:t>
+      </w:r>
+      <w:r>
+        <w:rPr>
+          <w:lang w:val="en-GB"/>
+        </w:rPr>
+        <w:t xml:space="preserve"> high abundance. </w:t>
+      </w:r>
+      <w:r>
+        <w:rPr>
+          <w:lang w:val="en-GB"/>
+        </w:rPr>
+        <w:t xml:space="preserve">All </w:t>
+      </w:r>
+      <w:r>
+        <w:rPr>
+          <w:lang w:val="en-GB"/>
+        </w:rPr>
+        <w:t xml:space="preserve">peptide unique to protein A will thus have a low abundance and all proteins unique to protein B will have a high abundance. </w:t>
+      </w:r>
+      <w:r>
+        <w:rPr>
+          <w:lang w:val="en-GB"/>
+        </w:rPr>
+        <w:t xml:space="preserve">However, a peptide shared between the two proteins will in some cases have a low abundance, i.e., when it comes from protein A, and in some cases a high abundance, i.e., when it comes from protein B. </w:t>
+      </w:r>
+      <w:r>
+        <w:rPr>
+          <w:lang w:val="en-GB"/>
+        </w:rPr>
+        <w:t>The average abundance of the peptide will therefore be somewhere in between the low and high abundance</w:t>
+      </w:r>
+      <w:r>
+        <w:rPr>
+          <w:lang w:val="en-GB"/>
+        </w:rPr>
+        <w:t xml:space="preserve">, and including such </w:t>
+      </w:r>
+      <w:r>
+        <w:rPr>
+          <w:lang w:val="en-GB"/>
+        </w:rPr>
+        <w:t>peptide</w:t>
+      </w:r>
+      <w:r>
+        <w:rPr>
+          <w:lang w:val="en-GB"/>
+        </w:rPr>
+        <w:t>s</w:t>
+      </w:r>
+      <w:r>
+        <w:rPr>
+          <w:lang w:val="en-GB"/>
+        </w:rPr>
+        <w:t xml:space="preserve"> in the </w:t>
+      </w:r>
+      <w:r>
+        <w:rPr>
+          <w:lang w:val="en-GB"/>
+        </w:rPr>
+        <w:t>quantification must therefore be done with much care.</w:t>
+      </w:r>
+    </w:p>
+    <w:p>
+      <w:pPr>
+        <w:jc w:val="both"/>
+        <w:rPr>
+          <w:lang w:val="en-GB"/>
+        </w:rPr>
+      </w:pPr>
+      <w:r>
+        <w:rPr>
+          <w:b/>
+          <w:lang w:val="en-GB"/>
+        </w:rPr>
+        <w:t>[</w:t>
+      </w:r>
+      <w:r>
+        <w:rPr>
+          <w:b/>
+          <w:lang w:val="en-GB"/>
+        </w:rPr>
+        <w:t>2.2d</w:t>
+      </w:r>
+      <w:r>
+        <w:rPr>
+          <w:b/>
+          <w:lang w:val="en-GB"/>
+        </w:rPr>
+        <w:t>]</w:t>
+      </w:r>
+      <w:r>
+        <w:rPr>
+          <w:b/>
+          <w:lang w:val="en-GB"/>
+        </w:rPr>
+        <w:tab/>
+      </w:r>
+      <w:commentRangeStart w:id="3"/>
+      <w:r>
+        <w:rPr>
+          <w:lang w:val="en-GB"/>
+        </w:rPr>
+        <w:t>(</w:t>
+      </w:r>
+      <w:r>
+        <w:rPr>
+          <w:lang w:val="en-GB"/>
+        </w:rPr>
+        <w:t>answer pending...</w:t>
+      </w:r>
+      <w:r>
+        <w:rPr>
+          <w:lang w:val="en-GB"/>
+        </w:rPr>
+        <w:t>)</w:t>
+      </w:r>
+      <w:commentRangeEnd w:id="3"/>
+      <w:r>
+        <w:rPr>
+          <w:rStyle w:val="CommentReference"/>
+        </w:rPr>
+        <w:commentReference w:id="3"/>
+      </w:r>
+    </w:p>
+    <w:p>
+      <w:pPr>
+        <w:jc w:val="both"/>
+      </w:pPr>
+      <w:r>
+        <w:rPr>
+          <w:b/>
+          <w:lang w:val="en-GB"/>
+        </w:rPr>
+        <w:t>[</w:t>
+      </w:r>
+      <w:r>
+        <w:rPr>
+          <w:b/>
+          <w:lang w:val="en-GB"/>
+        </w:rPr>
+        <w:t>2.2e</w:t>
+      </w:r>
+      <w:r>
+        <w:rPr>
+          <w:b/>
+          <w:lang w:val="en-GB"/>
+        </w:rPr>
+        <w:t>]</w:t>
+      </w:r>
+      <w:r>
+        <w:rPr>
+          <w:b/>
+          <w:lang w:val="en-GB"/>
+        </w:rPr>
+        <w:tab/>
+      </w:r>
+      <w:commentRangeStart w:id="4"/>
+      <w:r>
+        <w:rPr>
+          <w:lang w:val="en-GB"/>
+        </w:rPr>
+        <w:t>(</w:t>
+      </w:r>
+      <w:r>
+        <w:rPr>
+          <w:lang w:val="en-GB"/>
+        </w:rPr>
+        <w:t>answer pending...</w:t>
+      </w:r>
+      <w:r>
+        <w:rPr>
+          <w:lang w:val="en-GB"/>
+        </w:rPr>
+        <w:t>)</w:t>
+      </w:r>
+      <w:commentRangeEnd w:id="4"/>
+      <w:r>
+        <w:rPr>
+          <w:rStyle w:val="CommentReference"/>
+        </w:rPr>
+        <w:commentReference w:id="4"/>
+      </w:r>
+    </w:p>
+    <w:p>
+      <w:pPr>
+        <w:jc w:val="both"/>
+        <w:rPr>
+          <w:lang w:val="en-GB"/>
+        </w:rPr>
+      </w:pPr>
+      <w:r>
+        <w:rPr>
+          <w:b/>
+          <w:lang w:val="en-GB"/>
+        </w:rPr>
+        <w:t>[</w:t>
+      </w:r>
+      <w:r>
+        <w:rPr>
+          <w:b/>
+          <w:lang w:val="en-GB"/>
+        </w:rPr>
+        <w:t>2.2f</w:t>
+      </w:r>
+      <w:r>
+        <w:rPr>
+          <w:b/>
+          <w:lang w:val="en-GB"/>
+        </w:rPr>
+        <w:t>]</w:t>
+      </w:r>
+      <w:r>
+        <w:rPr>
+          <w:b/>
+          <w:lang w:val="en-GB"/>
+        </w:rPr>
+        <w:tab/>
+      </w:r>
+      <w:r>
+        <w:rPr>
+          <w:lang w:val="en-GB"/>
+        </w:rPr>
+        <w:t xml:space="preserve">The three spiked in proteins are: </w:t>
+      </w:r>
+      <w:r>
+        <w:rPr>
+          <w:lang w:val="en-GB"/>
+        </w:rPr>
+        <w:t>Hexokinase-1</w:t>
+      </w:r>
+      <w:r>
+        <w:rPr>
+          <w:lang w:val="en-GB"/>
+        </w:rPr>
+        <w:t xml:space="preserve"> (</w:t>
+      </w:r>
+      <w:r>
+        <w:rPr>
+          <w:lang w:val="en-GB"/>
+        </w:rPr>
+        <w:t>HXKA_YEAST</w:t>
+      </w:r>
+      <w:r>
+        <w:rPr>
+          <w:lang w:val="en-GB"/>
+        </w:rPr>
+        <w:t xml:space="preserve">), </w:t>
+      </w:r>
+      <w:r>
+        <w:rPr>
+          <w:lang w:val="en-GB"/>
+        </w:rPr>
+        <w:t xml:space="preserve">Potassium-activated </w:t>
       </w:r>
       <w:proofErr w:type="spellStart"/>
       <w:r>
         <w:rPr>
           <w:lang w:val="en-GB"/>
         </w:rPr>
-        <w:t>iTRAQ</w:t>
+        <w:t>aldehyde</w:t>
       </w:r>
       <w:proofErr w:type="spellEnd"/>
       <w:r>
         <w:rPr>
           <w:lang w:val="en-GB"/>
         </w:rPr>
-        <w:t xml:space="preserve"> modifications, as a match against one of them will also match all the others. And at the MS1 level, i.e., when finding the mass of the precursor, this is all we need. </w:t>
-      </w:r>
-      <w:r>
-        <w:rPr>
-          <w:lang w:val="en-GB"/>
-        </w:rPr>
-        <w:t xml:space="preserve">(Note that the </w:t>
+        <w:t xml:space="preserve"> </w:t>
       </w:r>
       <w:proofErr w:type="spellStart"/>
       <w:r>
         <w:rPr>
           <w:lang w:val="en-GB"/>
         </w:rPr>
-        <w:t>iTRAQ</w:t>
+        <w:t>dehydrogenase</w:t>
       </w:r>
       <w:proofErr w:type="spellEnd"/>
       <w:r>
         <w:rPr>
           <w:lang w:val="en-GB"/>
         </w:rPr>
-        <w:t xml:space="preserve"> labels, unlike TMT, are not truly isobaric though, as the chemical modifications used to generate the different labels differ slightly. This is not usually an issue, but with the ever increasing accuracy of the instruments, there will come a time when </w:t>
+        <w:t>, mitochondrial</w:t>
+      </w:r>
+      <w:r>
+        <w:rPr>
+          <w:lang w:val="en-GB"/>
+        </w:rPr>
+        <w:t xml:space="preserve"> (</w:t>
+      </w:r>
+      <w:r>
+        <w:rPr>
+          <w:lang w:val="en-GB"/>
+        </w:rPr>
+        <w:t>ALDH4_YEAST</w:t>
+      </w:r>
+      <w:r>
+        <w:rPr>
+          <w:lang w:val="en-GB"/>
+        </w:rPr>
+        <w:t xml:space="preserve">) and </w:t>
+      </w:r>
+      <w:r>
+        <w:rPr>
+          <w:lang w:val="en-GB"/>
+        </w:rPr>
+        <w:t>Beta-</w:t>
       </w:r>
       <w:proofErr w:type="spellStart"/>
       <w:r>
         <w:rPr>
           <w:lang w:val="en-GB"/>
         </w:rPr>
-        <w:t>iTRAQ</w:t>
+        <w:t>galactosidase</w:t>
       </w:r>
       <w:proofErr w:type="spellEnd"/>
       <w:r>
         <w:rPr>
           <w:lang w:val="en-GB"/>
         </w:rPr>
-        <w:t xml:space="preserve"> labels can no longer be considered as isobaric.)</w:t>
-      </w:r>
-    </w:p>
-    <w:p>
-      <w:pPr>
-        <w:jc w:val="both"/>
-        <w:rPr>
-          <w:lang w:val="en-GB"/>
-        </w:rPr>
-      </w:pPr>
-      <w:r>
-        <w:rPr>
-          <w:lang w:val="en-GB"/>
-        </w:rPr>
-        <w:t xml:space="preserve">The </w:t>
+        <w:t xml:space="preserve"> (</w:t>
+      </w:r>
+      <w:r>
+        <w:rPr>
+          <w:lang w:val="en-GB"/>
+        </w:rPr>
+        <w:t>H5Q9R5_ECOLX</w:t>
+      </w:r>
+      <w:r>
+        <w:rPr>
+          <w:lang w:val="en-GB"/>
+        </w:rPr>
+        <w:t>).</w:t>
+      </w:r>
+    </w:p>
+    <w:p>
+      <w:pPr>
+        <w:jc w:val="both"/>
+        <w:rPr>
+          <w:lang w:val="en-GB"/>
+        </w:rPr>
+      </w:pPr>
+      <w:r>
+        <w:rPr>
+          <w:b/>
+          <w:lang w:val="en-GB"/>
+        </w:rPr>
+        <w:t>[</w:t>
+      </w:r>
+      <w:r>
+        <w:rPr>
+          <w:b/>
+          <w:lang w:val="en-GB"/>
+        </w:rPr>
+        <w:t>2.2g</w:t>
+      </w:r>
+      <w:r>
+        <w:rPr>
+          <w:b/>
+          <w:lang w:val="en-GB"/>
+        </w:rPr>
+        <w:t>]</w:t>
+      </w:r>
+      <w:r>
+        <w:rPr>
+          <w:b/>
+          <w:lang w:val="en-GB"/>
+        </w:rPr>
+        <w:tab/>
+      </w:r>
+      <w:r>
+        <w:rPr>
+          <w:lang w:val="en-GB"/>
+        </w:rPr>
+        <w:t xml:space="preserve">The three spiked in proteins are the same as for [2.2f]. However, they are more difficult to detected, and the reason is the variation in the background. </w:t>
+      </w:r>
+      <w:r>
+        <w:rPr>
+          <w:lang w:val="en-GB"/>
+        </w:rPr>
+        <w:t xml:space="preserve">Each sample has a different background due to individual differences between the </w:t>
+      </w:r>
+      <w:r>
+        <w:rPr>
+          <w:lang w:val="en-GB"/>
+        </w:rPr>
+        <w:t>patients</w:t>
+      </w:r>
+      <w:r>
+        <w:rPr>
+          <w:lang w:val="en-GB"/>
+        </w:rPr>
+        <w:t xml:space="preserve"> the samples come from.</w:t>
+      </w:r>
+      <w:r>
+        <w:rPr>
+          <w:lang w:val="en-GB"/>
+        </w:rPr>
+        <w:t xml:space="preserve"> The data is thus a lot more noisy </w:t>
+      </w:r>
+      <w:r>
+        <w:rPr>
+          <w:lang w:val="en-GB"/>
+        </w:rPr>
+        <w:t xml:space="preserve">and it is much harder to separate the </w:t>
+      </w:r>
+      <w:r>
+        <w:rPr>
+          <w:lang w:val="en-GB"/>
+        </w:rPr>
+        <w:t xml:space="preserve">spiked in proteins </w:t>
+      </w:r>
+      <w:r>
+        <w:rPr>
+          <w:lang w:val="en-GB"/>
+        </w:rPr>
+        <w:t>from the rest of the data.</w:t>
+      </w:r>
+    </w:p>
+    <w:p>
+      <w:pPr>
+        <w:spacing w:after="0"/>
+        <w:jc w:val="both"/>
+        <w:rPr>
+          <w:b/>
+          <w:sz w:val="28"/>
+          <w:lang w:val="en-GB"/>
+        </w:rPr>
+      </w:pPr>
+    </w:p>
+    <w:p>
+      <w:pPr>
+        <w:spacing w:after="0"/>
+        <w:jc w:val="both"/>
+        <w:rPr>
+          <w:b/>
+          <w:sz w:val="28"/>
+          <w:lang w:val="en-GB"/>
+        </w:rPr>
+      </w:pPr>
+      <w:r>
+        <w:rPr>
+          <w:b/>
+          <w:sz w:val="28"/>
+          <w:lang w:val="en-GB"/>
+        </w:rPr>
+        <w:t>2.3</w:t>
+      </w:r>
+      <w:r>
+        <w:rPr>
+          <w:b/>
+          <w:sz w:val="28"/>
+          <w:lang w:val="en-GB"/>
+        </w:rPr>
+        <w:tab/>
+      </w:r>
+      <w:r>
+        <w:rPr>
+          <w:b/>
+          <w:sz w:val="28"/>
+          <w:lang w:val="en-GB"/>
+        </w:rPr>
+        <w:t>Label Free</w:t>
+      </w:r>
+    </w:p>
+    <w:p>
+      <w:pPr>
+        <w:spacing w:after="0"/>
+        <w:jc w:val="both"/>
+        <w:rPr>
+          <w:lang w:val="en-GB"/>
+        </w:rPr>
+      </w:pPr>
+      <w:r>
+        <w:rPr>
+          <w:lang w:val="en-GB"/>
+        </w:rPr>
+        <w:t>(</w:t>
+      </w:r>
+      <w:r>
+        <w:rPr>
+          <w:lang w:val="en-GB"/>
+        </w:rPr>
+        <w:t>answer pending...</w:t>
+      </w:r>
+      <w:r>
+        <w:rPr>
+          <w:lang w:val="en-GB"/>
+        </w:rPr>
+        <w:t>)</w:t>
+      </w:r>
+    </w:p>
+    <w:p>
+      <w:pPr>
+        <w:spacing w:after="0"/>
+        <w:jc w:val="both"/>
+        <w:rPr>
+          <w:b/>
+          <w:sz w:val="28"/>
+          <w:lang w:val="en-GB"/>
+        </w:rPr>
+      </w:pPr>
+    </w:p>
+    <w:p>
+      <w:pPr>
+        <w:spacing w:after="0"/>
+        <w:jc w:val="both"/>
+        <w:rPr>
+          <w:b/>
+          <w:sz w:val="28"/>
+          <w:lang w:val="en-GB"/>
+        </w:rPr>
+      </w:pPr>
+      <w:r>
+        <w:rPr>
+          <w:b/>
+          <w:sz w:val="28"/>
+          <w:lang w:val="en-GB"/>
+        </w:rPr>
+        <w:t>2.4</w:t>
+      </w:r>
+      <w:r>
+        <w:rPr>
+          <w:b/>
+          <w:sz w:val="28"/>
+          <w:lang w:val="en-GB"/>
+        </w:rPr>
+        <w:tab/>
+      </w:r>
+      <w:r>
+        <w:rPr>
+          <w:b/>
+          <w:sz w:val="28"/>
+          <w:lang w:val="en-GB"/>
+        </w:rPr>
+        <w:t xml:space="preserve">MS1 </w:t>
       </w:r>
       <w:proofErr w:type="spellStart"/>
       <w:r>
         <w:rPr>
-          <w:lang w:val="en-GB"/>
-        </w:rPr>
-        <w:t>iTRAQ</w:t>
+          <w:b/>
+          <w:sz w:val="28"/>
+          <w:lang w:val="en-GB"/>
+        </w:rPr>
+        <w:t>Labeling</w:t>
       </w:r>
       <w:proofErr w:type="spellEnd"/>
-      <w:r>
-        <w:rPr>
-          <w:lang w:val="en-GB"/>
-        </w:rPr>
-        <w:t xml:space="preserve"> labelling is considered as variable on the Y, because experiments have shown that it modifies the Y's in roughly 50% of the cases. While the </w:t>
+    </w:p>
+    <w:p>
+      <w:pPr>
+        <w:spacing w:after="0"/>
+        <w:jc w:val="both"/>
+        <w:rPr>
+          <w:lang w:val="en-GB"/>
+        </w:rPr>
+      </w:pPr>
+      <w:r>
+        <w:rPr>
+          <w:lang w:val="en-GB"/>
+        </w:rPr>
+        <w:t>(</w:t>
+      </w:r>
+      <w:r>
+        <w:rPr>
+          <w:lang w:val="en-GB"/>
+        </w:rPr>
+        <w:t>answer pending...</w:t>
+      </w:r>
+      <w:r>
+        <w:rPr>
+          <w:lang w:val="en-GB"/>
+        </w:rPr>
+        <w:t>)</w:t>
+      </w:r>
+    </w:p>
+    <w:p>
+      <w:pPr>
+        <w:spacing w:after="0"/>
+        <w:jc w:val="both"/>
+        <w:rPr>
+          <w:b/>
+          <w:sz w:val="28"/>
+          <w:lang w:val="en-GB"/>
+        </w:rPr>
+      </w:pPr>
+    </w:p>
+    <w:p>
+      <w:pPr>
+        <w:spacing w:after="0"/>
+        <w:jc w:val="both"/>
+        <w:rPr>
+          <w:b/>
+          <w:sz w:val="28"/>
+          <w:lang w:val="en-GB"/>
+        </w:rPr>
+      </w:pPr>
+      <w:r>
+        <w:rPr>
+          <w:b/>
+          <w:sz w:val="28"/>
+          <w:lang w:val="en-GB"/>
+        </w:rPr>
+        <w:t>2.5</w:t>
+      </w:r>
+      <w:r>
+        <w:rPr>
+          <w:b/>
+          <w:sz w:val="28"/>
+          <w:lang w:val="en-GB"/>
+        </w:rPr>
+        <w:tab/>
+      </w:r>
+      <w:r>
+        <w:rPr>
+          <w:b/>
+          <w:sz w:val="28"/>
+          <w:lang w:val="en-GB"/>
+        </w:rPr>
+        <w:t>Targeted Quantification</w:t>
+      </w:r>
+    </w:p>
+    <w:p>
+      <w:pPr>
+        <w:spacing w:after="0"/>
+        <w:jc w:val="both"/>
+        <w:rPr>
+          <w:lang w:val="en-GB"/>
+        </w:rPr>
+      </w:pPr>
+      <w:r>
+        <w:rPr>
+          <w:lang w:val="en-GB"/>
+        </w:rPr>
+        <w:t>(</w:t>
+      </w:r>
+      <w:r>
+        <w:rPr>
+          <w:lang w:val="en-GB"/>
+        </w:rPr>
+        <w:t>answer pending...</w:t>
+      </w:r>
+      <w:r>
+        <w:rPr>
+          <w:lang w:val="en-GB"/>
+        </w:rPr>
+        <w:t>)</w:t>
+      </w:r>
+    </w:p>
+    <w:p>
+      <w:pPr>
+        <w:spacing w:after="0"/>
+        <w:jc w:val="both"/>
+        <w:rPr>
+          <w:b/>
+          <w:sz w:val="28"/>
+          <w:lang w:val="en-GB"/>
+        </w:rPr>
+      </w:pPr>
+    </w:p>
+    <w:p>
+      <w:pPr>
+        <w:spacing w:after="0"/>
+        <w:jc w:val="both"/>
+        <w:rPr>
+          <w:b/>
+          <w:sz w:val="28"/>
+          <w:lang w:val="en-GB"/>
+        </w:rPr>
+      </w:pPr>
+      <w:r>
+        <w:rPr>
+          <w:b/>
+          <w:sz w:val="28"/>
+          <w:lang w:val="en-GB"/>
+        </w:rPr>
+        <w:t>3.0</w:t>
+      </w:r>
+      <w:r>
+        <w:rPr>
+          <w:b/>
+          <w:sz w:val="28"/>
+          <w:lang w:val="en-GB"/>
+        </w:rPr>
+        <w:tab/>
+      </w:r>
+      <w:r>
+        <w:rPr>
+          <w:b/>
+          <w:sz w:val="28"/>
+          <w:lang w:val="en-GB"/>
+        </w:rPr>
+        <w:t>Functional Analysis</w:t>
+      </w:r>
+    </w:p>
+    <w:p>
+      <w:pPr>
+        <w:jc w:val="both"/>
+        <w:rPr>
+          <w:lang w:val="en-GB"/>
+        </w:rPr>
+      </w:pPr>
+      <w:r>
+        <w:rPr>
+          <w:b/>
+          <w:lang w:val="en-GB"/>
+        </w:rPr>
+        <w:lastRenderedPageBreak/>
+        <w:t>[3.0a</w:t>
+      </w:r>
+      <w:r>
+        <w:rPr>
+          <w:b/>
+          <w:lang w:val="en-GB"/>
+        </w:rPr>
+        <w:t>]</w:t>
+      </w:r>
+      <w:r>
+        <w:rPr>
+          <w:b/>
+          <w:lang w:val="en-GB"/>
+        </w:rPr>
+        <w:tab/>
+      </w:r>
+      <w:r>
+        <w:rPr>
+          <w:lang w:val="en-GB"/>
+        </w:rPr>
+        <w:t xml:space="preserve">According to the protein </w:t>
+      </w:r>
+      <w:r>
+        <w:rPr>
+          <w:lang w:val="en-GB"/>
+        </w:rPr>
+        <w:t>attributes</w:t>
+      </w:r>
+      <w:r>
+        <w:rPr>
+          <w:lang w:val="en-GB"/>
+        </w:rPr>
+        <w:t xml:space="preserve">, this protein “Probably plays a role in facilitating the assembly of </w:t>
       </w:r>
       <w:proofErr w:type="spellStart"/>
       <w:r>
         <w:rPr>
           <w:lang w:val="en-GB"/>
         </w:rPr>
-        <w:t>iTRAQ</w:t>
+        <w:t>multimeric</w:t>
       </w:r>
       <w:proofErr w:type="spellEnd"/>
       <w:r>
         <w:rPr>
           <w:lang w:val="en-GB"/>
         </w:rPr>
-        <w:t xml:space="preserve"> modification on the K and n-term occurs in close to 100% of the cases and i</w:t>
-      </w:r>
-      <w:r>
-        <w:rPr>
-          <w:lang w:val="en-GB"/>
-        </w:rPr>
-        <w:t>s thus considered as fixed.</w:t>
-      </w:r>
-    </w:p>
-    <w:p>
-      <w:pPr>
-        <w:jc w:val="both"/>
-        <w:rPr>
-          <w:lang w:val="en-GB"/>
-        </w:rPr>
-      </w:pPr>
-      <w:r>
-        <w:rPr>
-          <w:b/>
-          <w:lang w:val="en-GB"/>
-        </w:rPr>
-        <w:t>[</w:t>
-      </w:r>
-      <w:r>
-        <w:rPr>
-          <w:b/>
-          <w:lang w:val="en-GB"/>
-        </w:rPr>
-        <w:t>2.2c</w:t>
+        <w:t xml:space="preserve"> protein complexes inside the ER” and was found in these </w:t>
+      </w:r>
+      <w:proofErr w:type="spellStart"/>
+      <w:r>
+        <w:rPr>
+          <w:lang w:val="en-GB"/>
+        </w:rPr>
+        <w:t>subcellular</w:t>
+      </w:r>
+      <w:proofErr w:type="spellEnd"/>
+      <w:r>
+        <w:rPr>
+          <w:lang w:val="en-GB"/>
+        </w:rPr>
+        <w:t xml:space="preserve"> locations: “Endoplasmic reticulum lumen. </w:t>
+      </w:r>
+      <w:proofErr w:type="spellStart"/>
+      <w:r>
+        <w:rPr>
+          <w:lang w:val="en-GB"/>
+        </w:rPr>
+        <w:t>Melanosome</w:t>
+      </w:r>
+      <w:proofErr w:type="spellEnd"/>
+      <w:r>
+        <w:rPr>
+          <w:lang w:val="en-GB"/>
+        </w:rPr>
+        <w:t>. Cytoplasm.”. Note that more information is given in the “</w:t>
+      </w:r>
+      <w:proofErr w:type="spellStart"/>
+      <w:r>
+        <w:rPr>
+          <w:lang w:val="en-GB"/>
+        </w:rPr>
+        <w:t>Ontologies</w:t>
+      </w:r>
+      <w:proofErr w:type="spellEnd"/>
+      <w:r>
+        <w:rPr>
+          <w:lang w:val="en-GB"/>
+        </w:rPr>
+        <w:t>” section of the protein report.</w:t>
+      </w:r>
+    </w:p>
+    <w:p>
+      <w:pPr>
+        <w:jc w:val="both"/>
+        <w:rPr>
+          <w:color w:val="0000FF"/>
+          <w:lang w:val="en-GB"/>
+        </w:rPr>
+      </w:pPr>
+      <w:r>
+        <w:rPr>
+          <w:b/>
+          <w:lang w:val="en-GB"/>
+        </w:rPr>
+        <w:t>[3.0b</w:t>
       </w:r>
       <w:r>
         <w:rPr>
@@ -4358,307 +5808,80 @@
         <w:rPr>
           <w:lang w:val="en-GB"/>
         </w:rPr>
-        <w:t xml:space="preserve">All the spectra matching to a given peptide should have similar </w:t>
+        <w:t>A table lists all known possible partners inferred in this case from experiment, databases and text mining. Note that these interaction inference methods are not of the same trustfulness.</w:t>
+      </w:r>
+      <w:r>
+        <w:rPr>
+          <w:color w:val="0000FF"/>
+          <w:lang w:val="en-GB"/>
+        </w:rPr>
+        <w:t xml:space="preserve"> </w:t>
+      </w:r>
+    </w:p>
+    <w:p>
+      <w:pPr>
+        <w:jc w:val="both"/>
+        <w:rPr>
+          <w:color w:val="0000FF"/>
+          <w:lang w:val="en-GB"/>
+        </w:rPr>
+      </w:pPr>
+      <w:r>
+        <w:rPr>
+          <w:b/>
+          <w:lang w:val="en-GB"/>
+        </w:rPr>
+        <w:t>[3.0c</w:t>
+      </w:r>
+      <w:r>
+        <w:rPr>
+          <w:b/>
+          <w:lang w:val="en-GB"/>
+        </w:rPr>
+        <w:t>]</w:t>
+      </w:r>
+      <w:r>
+        <w:rPr>
+          <w:b/>
+          <w:lang w:val="en-GB"/>
+        </w:rPr>
+        <w:tab/>
+      </w:r>
+      <w:r>
+        <w:rPr>
+          <w:lang w:val="en-GB"/>
+        </w:rPr>
+        <w:t xml:space="preserve">It is very rare to cover a pathway fully, and most often impossible. Indeed pathways also contain molecules like ADP which are not detected in proteomics experiments. Moreover, it can happen that an </w:t>
       </w:r>
       <w:proofErr w:type="spellStart"/>
       <w:r>
         <w:rPr>
           <w:lang w:val="en-GB"/>
         </w:rPr>
-        <w:t>iTRAQ</w:t>
+        <w:t>isoform</w:t>
       </w:r>
       <w:proofErr w:type="spellEnd"/>
       <w:r>
         <w:rPr>
           <w:lang w:val="en-GB"/>
         </w:rPr>
-        <w:t xml:space="preserve"> peak intensities. </w:t>
-      </w:r>
-      <w:r>
-        <w:rPr>
-          <w:lang w:val="en-GB"/>
-        </w:rPr>
-        <w:t xml:space="preserve">They do after all come from the same </w:t>
-      </w:r>
-      <w:r>
-        <w:rPr>
-          <w:lang w:val="en-GB"/>
-        </w:rPr>
-        <w:t>peptide</w:t>
-      </w:r>
-      <w:r>
-        <w:rPr>
-          <w:lang w:val="en-GB"/>
-        </w:rPr>
-        <w:t>, and assuming that this peptide is unique to a given protein, the intensities should reflect the protein amounts in the four labelled samples.</w:t>
-      </w:r>
-      <w:r>
-        <w:rPr>
-          <w:lang w:val="en-GB"/>
-        </w:rPr>
-        <w:t xml:space="preserve"> </w:t>
-      </w:r>
-      <w:r>
-        <w:rPr>
-          <w:lang w:val="en-GB"/>
-        </w:rPr>
-        <w:t xml:space="preserve">It follows from this that different peptides from the same protein should all have similar </w:t>
-      </w:r>
-      <w:proofErr w:type="spellStart"/>
-      <w:r>
-        <w:rPr>
-          <w:lang w:val="en-GB"/>
-        </w:rPr>
-        <w:t>iTRAQ</w:t>
-      </w:r>
-      <w:proofErr w:type="spellEnd"/>
-      <w:r>
-        <w:rPr>
-          <w:lang w:val="en-GB"/>
-        </w:rPr>
-        <w:t xml:space="preserve"> peak intensities. However, there will be slight differences between peptides and because of this it is therefore important to have data from more than a single peptide when </w:t>
-      </w:r>
-      <w:r>
-        <w:rPr>
-          <w:lang w:val="en-GB"/>
-        </w:rPr>
-        <w:t xml:space="preserve">using </w:t>
-      </w:r>
-      <w:proofErr w:type="spellStart"/>
-      <w:r>
-        <w:rPr>
-          <w:lang w:val="en-GB"/>
-        </w:rPr>
-        <w:t>iTRAQ</w:t>
-      </w:r>
-      <w:proofErr w:type="spellEnd"/>
-      <w:r>
-        <w:rPr>
-          <w:lang w:val="en-GB"/>
-        </w:rPr>
-        <w:t xml:space="preserve"> for</w:t>
-      </w:r>
-      <w:r>
-        <w:rPr>
-          <w:lang w:val="en-GB"/>
-        </w:rPr>
-        <w:t xml:space="preserve"> quantification.</w:t>
-      </w:r>
-    </w:p>
-    <w:p>
-      <w:pPr>
-        <w:jc w:val="both"/>
-        <w:rPr>
-          <w:lang w:val="en-GB"/>
-        </w:rPr>
-      </w:pPr>
-      <w:r>
-        <w:rPr>
-          <w:lang w:val="en-GB"/>
-        </w:rPr>
-        <w:t xml:space="preserve">The picture is </w:t>
-      </w:r>
-      <w:r>
-        <w:rPr>
-          <w:lang w:val="en-GB"/>
-        </w:rPr>
-        <w:t xml:space="preserve">very much </w:t>
-      </w:r>
-      <w:r>
-        <w:rPr>
-          <w:lang w:val="en-GB"/>
-        </w:rPr>
-        <w:t xml:space="preserve">complicated by the </w:t>
-      </w:r>
-      <w:r>
-        <w:rPr>
-          <w:lang w:val="en-GB"/>
-        </w:rPr>
-        <w:t>addition</w:t>
-      </w:r>
-      <w:r>
-        <w:rPr>
-          <w:lang w:val="en-GB"/>
-        </w:rPr>
-        <w:t xml:space="preserve"> </w:t>
-      </w:r>
-      <w:r>
-        <w:rPr>
-          <w:lang w:val="en-GB"/>
-        </w:rPr>
-        <w:t xml:space="preserve">of </w:t>
-      </w:r>
-      <w:r>
-        <w:rPr>
-          <w:lang w:val="en-GB"/>
-        </w:rPr>
-        <w:t>shared peptides.</w:t>
-      </w:r>
-      <w:r>
-        <w:rPr>
-          <w:lang w:val="en-GB"/>
-        </w:rPr>
-        <w:t xml:space="preserve"> </w:t>
-      </w:r>
-      <w:r>
-        <w:rPr>
-          <w:lang w:val="en-GB"/>
-        </w:rPr>
-        <w:t xml:space="preserve">A peptide that cannot be uniquely linked to a single protein, but rather maps to two or more proteins, </w:t>
-      </w:r>
-      <w:r>
-        <w:rPr>
-          <w:lang w:val="en-GB"/>
-        </w:rPr>
-        <w:t xml:space="preserve">will often end up having a deviating peak intensity relative to the </w:t>
-      </w:r>
-      <w:r>
-        <w:rPr>
-          <w:lang w:val="en-GB"/>
-        </w:rPr>
-        <w:t>unique peptides.</w:t>
-      </w:r>
-      <w:r>
-        <w:rPr>
-          <w:lang w:val="en-GB"/>
-        </w:rPr>
-        <w:t xml:space="preserve"> The reason for this is </w:t>
-      </w:r>
-      <w:r>
-        <w:rPr>
-          <w:lang w:val="en-GB"/>
-        </w:rPr>
-        <w:t>that the a</w:t>
-      </w:r>
-      <w:r>
-        <w:rPr>
-          <w:lang w:val="en-GB"/>
-        </w:rPr>
-        <w:t>mounts</w:t>
-      </w:r>
-      <w:r>
-        <w:rPr>
-          <w:lang w:val="en-GB"/>
-        </w:rPr>
-        <w:t xml:space="preserve"> of the proteins the peptide maps to can differ. </w:t>
-      </w:r>
-      <w:r>
-        <w:rPr>
-          <w:lang w:val="en-GB"/>
-        </w:rPr>
-        <w:t xml:space="preserve">Let's say that </w:t>
-      </w:r>
-      <w:r>
-        <w:rPr>
-          <w:lang w:val="en-GB"/>
-        </w:rPr>
-        <w:t>we have the two</w:t>
-      </w:r>
-      <w:r>
-        <w:rPr>
-          <w:lang w:val="en-GB"/>
-        </w:rPr>
-        <w:t xml:space="preserve"> proteins A and B, where A as </w:t>
-      </w:r>
-      <w:r>
-        <w:rPr>
-          <w:lang w:val="en-GB"/>
-        </w:rPr>
-        <w:t xml:space="preserve">a </w:t>
-      </w:r>
-      <w:r>
-        <w:rPr>
-          <w:lang w:val="en-GB"/>
-        </w:rPr>
-        <w:t xml:space="preserve">low abundance </w:t>
-      </w:r>
-      <w:r>
-        <w:rPr>
-          <w:lang w:val="en-GB"/>
-        </w:rPr>
-        <w:t>and B a</w:t>
-      </w:r>
-      <w:r>
-        <w:rPr>
-          <w:lang w:val="en-GB"/>
-        </w:rPr>
-        <w:t xml:space="preserve"> high abundance. </w:t>
-      </w:r>
-      <w:r>
-        <w:rPr>
-          <w:lang w:val="en-GB"/>
-        </w:rPr>
-        <w:t xml:space="preserve">All </w:t>
-      </w:r>
-      <w:r>
-        <w:rPr>
-          <w:lang w:val="en-GB"/>
-        </w:rPr>
-        <w:t xml:space="preserve">peptide unique to protein A will thus have a low abundance and all proteins unique to protein B will have a high abundance. </w:t>
-      </w:r>
-      <w:r>
-        <w:rPr>
-          <w:lang w:val="en-GB"/>
-        </w:rPr>
-        <w:t xml:space="preserve">However, a peptide shared between the two proteins will in some cases have a low abundance, i.e., when it comes from protein A, and in some cases a high abundance, i.e., when it comes from protein B. </w:t>
-      </w:r>
-      <w:r>
-        <w:rPr>
-          <w:lang w:val="en-GB"/>
-        </w:rPr>
-        <w:t>The average abundance of the peptide will therefore be somewhere in between the low and high abundance</w:t>
-      </w:r>
-      <w:r>
-        <w:rPr>
-          <w:lang w:val="en-GB"/>
-        </w:rPr>
-        <w:t xml:space="preserve">, and including such </w:t>
-      </w:r>
-      <w:r>
-        <w:rPr>
-          <w:lang w:val="en-GB"/>
-        </w:rPr>
-        <w:t>peptide</w:t>
-      </w:r>
-      <w:r>
-        <w:rPr>
-          <w:lang w:val="en-GB"/>
-        </w:rPr>
-        <w:t>s</w:t>
-      </w:r>
-      <w:r>
-        <w:rPr>
-          <w:lang w:val="en-GB"/>
-        </w:rPr>
-        <w:t xml:space="preserve"> in the </w:t>
-      </w:r>
-      <w:r>
-        <w:rPr>
-          <w:lang w:val="en-GB"/>
-        </w:rPr>
-        <w:t>quantification must therefore be done with much care.</w:t>
-      </w:r>
-    </w:p>
-    <w:p>
-      <w:pPr>
-        <w:jc w:val="both"/>
-        <w:rPr>
-          <w:lang w:val="en-GB"/>
-        </w:rPr>
-      </w:pPr>
-      <w:r>
-        <w:rPr>
-          <w:b/>
-          <w:lang w:val="en-GB"/>
-        </w:rPr>
-        <w:t>[</w:t>
-      </w:r>
-      <w:r>
-        <w:rPr>
-          <w:b/>
-          <w:lang w:val="en-GB"/>
-        </w:rPr>
-        <w:t>2.2d</w:t>
+        <w:t xml:space="preserve"> of a given protein is expected whether we identify another. Here again, the protein inference problem is impairing our ability to map our data to external resources.</w:t>
+      </w:r>
+    </w:p>
+    <w:p>
+      <w:pPr>
+        <w:jc w:val="both"/>
+        <w:rPr>
+          <w:b/>
+          <w:lang w:val="en-GB"/>
+        </w:rPr>
+      </w:pPr>
+      <w:r>
+        <w:rPr>
+          <w:b/>
+          <w:lang w:val="en-GB"/>
+        </w:rPr>
+        <w:t>[3.0d</w:t>
       </w:r>
       <w:r>
         <w:rPr>
@@ -4674,7 +5897,7 @@
         </w:rPr>
         <w:tab/>
       </w:r>
-      <w:commentRangeStart w:id="3"/>
+      <w:commentRangeStart w:id="5"/>
       <w:r>
         <w:rPr>
           <w:lang w:val="en-GB"/>
@@ -4693,31 +5916,27 @@
         </w:rPr>
         <w:t>)</w:t>
       </w:r>
-      <w:commentRangeEnd w:id="3"/>
+      <w:commentRangeEnd w:id="5"/>
       <w:r>
         <w:rPr>
           <w:rStyle w:val="CommentReference"/>
         </w:rPr>
-        <w:commentReference w:id="3"/>
-      </w:r>
-    </w:p>
-    <w:p>
-      <w:pPr>
-        <w:jc w:val="both"/>
-      </w:pPr>
-      <w:r>
-        <w:rPr>
-          <w:b/>
-          <w:lang w:val="en-GB"/>
-        </w:rPr>
-        <w:t>[</w:t>
-      </w:r>
-      <w:r>
-        <w:rPr>
-          <w:b/>
-          <w:lang w:val="en-GB"/>
-        </w:rPr>
-        <w:t>2.2e</w:t>
+        <w:commentReference w:id="5"/>
+      </w:r>
+    </w:p>
+    <w:p>
+      <w:pPr>
+        <w:jc w:val="both"/>
+        <w:rPr>
+          <w:lang w:val="en-GB"/>
+        </w:rPr>
+      </w:pPr>
+      <w:r>
+        <w:rPr>
+          <w:b/>
+          <w:lang w:val="en-GB"/>
+        </w:rPr>
+        <w:t>[3.0e</w:t>
       </w:r>
       <w:r>
         <w:rPr>
@@ -4733,7 +5952,7 @@
         </w:rPr>
         <w:tab/>
       </w:r>
-      <w:commentRangeStart w:id="4"/>
+      <w:commentRangeStart w:id="6"/>
       <w:r>
         <w:rPr>
           <w:lang w:val="en-GB"/>
@@ -4752,625 +5971,12 @@
         </w:rPr>
         <w:t>)</w:t>
       </w:r>
-      <w:commentRangeEnd w:id="4"/>
+      <w:commentRangeEnd w:id="6"/>
       <w:r>
         <w:rPr>
           <w:rStyle w:val="CommentReference"/>
         </w:rPr>
-        <w:commentReference w:id="4"/>
-      </w:r>
-    </w:p>
-    <w:p>
-      <w:pPr>
-        <w:jc w:val="both"/>
-        <w:rPr>
-          <w:lang w:val="en-GB"/>
-        </w:rPr>
-      </w:pPr>
-      <w:r>
-        <w:rPr>
-          <w:b/>
-          <w:lang w:val="en-GB"/>
-        </w:rPr>
-        <w:t>[</w:t>
-      </w:r>
-      <w:r>
-        <w:rPr>
-          <w:b/>
-          <w:lang w:val="en-GB"/>
-        </w:rPr>
-        <w:t>2.2f</w:t>
-      </w:r>
-      <w:r>
-        <w:rPr>
-          <w:b/>
-          <w:lang w:val="en-GB"/>
-        </w:rPr>
-        <w:t>]</w:t>
-      </w:r>
-      <w:r>
-        <w:rPr>
-          <w:b/>
-          <w:lang w:val="en-GB"/>
-        </w:rPr>
-        <w:tab/>
-      </w:r>
-      <w:r>
-        <w:rPr>
-          <w:lang w:val="en-GB"/>
-        </w:rPr>
-        <w:t xml:space="preserve">The three spiked in proteins are: </w:t>
-      </w:r>
-      <w:r>
-        <w:rPr>
-          <w:lang w:val="en-GB"/>
-        </w:rPr>
-        <w:t>Hexokinase-1</w:t>
-      </w:r>
-      <w:r>
-        <w:rPr>
-          <w:lang w:val="en-GB"/>
-        </w:rPr>
-        <w:t xml:space="preserve"> (</w:t>
-      </w:r>
-      <w:r>
-        <w:rPr>
-          <w:lang w:val="en-GB"/>
-        </w:rPr>
-        <w:t>HXKA_YEAST</w:t>
-      </w:r>
-      <w:r>
-        <w:rPr>
-          <w:lang w:val="en-GB"/>
-        </w:rPr>
-        <w:t xml:space="preserve">), </w:t>
-      </w:r>
-      <w:r>
-        <w:rPr>
-          <w:lang w:val="en-GB"/>
-        </w:rPr>
-        <w:t xml:space="preserve">Potassium-activated </w:t>
-      </w:r>
-      <w:proofErr w:type="spellStart"/>
-      <w:r>
-        <w:rPr>
-          <w:lang w:val="en-GB"/>
-        </w:rPr>
-        <w:t>aldehyde</w:t>
-      </w:r>
-      <w:proofErr w:type="spellEnd"/>
-      <w:r>
-        <w:rPr>
-          <w:lang w:val="en-GB"/>
-        </w:rPr>
-        <w:t xml:space="preserve"> </w:t>
-      </w:r>
-      <w:proofErr w:type="spellStart"/>
-      <w:r>
-        <w:rPr>
-          <w:lang w:val="en-GB"/>
-        </w:rPr>
-        <w:t>dehydrogenase</w:t>
-      </w:r>
-      <w:proofErr w:type="spellEnd"/>
-      <w:r>
-        <w:rPr>
-          <w:lang w:val="en-GB"/>
-        </w:rPr>
-        <w:t>, mitochondrial</w:t>
-      </w:r>
-      <w:r>
-        <w:rPr>
-          <w:lang w:val="en-GB"/>
-        </w:rPr>
-        <w:t xml:space="preserve"> (</w:t>
-      </w:r>
-      <w:r>
-        <w:rPr>
-          <w:lang w:val="en-GB"/>
-        </w:rPr>
-        <w:t>ALDH4_YEAST</w:t>
-      </w:r>
-      <w:r>
-        <w:rPr>
-          <w:lang w:val="en-GB"/>
-        </w:rPr>
-        <w:t xml:space="preserve">) and </w:t>
-      </w:r>
-      <w:r>
-        <w:rPr>
-          <w:lang w:val="en-GB"/>
-        </w:rPr>
-        <w:t>Beta-</w:t>
-      </w:r>
-      <w:proofErr w:type="spellStart"/>
-      <w:r>
-        <w:rPr>
-          <w:lang w:val="en-GB"/>
-        </w:rPr>
-        <w:t>galactosidase</w:t>
-      </w:r>
-      <w:proofErr w:type="spellEnd"/>
-      <w:r>
-        <w:rPr>
-          <w:lang w:val="en-GB"/>
-        </w:rPr>
-        <w:t xml:space="preserve"> (</w:t>
-      </w:r>
-      <w:r>
-        <w:rPr>
-          <w:lang w:val="en-GB"/>
-        </w:rPr>
-        <w:t>H5Q9R5_ECOLX</w:t>
-      </w:r>
-      <w:r>
-        <w:rPr>
-          <w:lang w:val="en-GB"/>
-        </w:rPr>
-        <w:t>).</w:t>
-      </w:r>
-    </w:p>
-    <w:p>
-      <w:pPr>
-        <w:jc w:val="both"/>
-        <w:rPr>
-          <w:lang w:val="en-GB"/>
-        </w:rPr>
-      </w:pPr>
-      <w:r>
-        <w:rPr>
-          <w:b/>
-          <w:lang w:val="en-GB"/>
-        </w:rPr>
-        <w:lastRenderedPageBreak/>
-        <w:t>[</w:t>
-      </w:r>
-      <w:r>
-        <w:rPr>
-          <w:b/>
-          <w:lang w:val="en-GB"/>
-        </w:rPr>
-        <w:t>2.2g</w:t>
-      </w:r>
-      <w:r>
-        <w:rPr>
-          <w:b/>
-          <w:lang w:val="en-GB"/>
-        </w:rPr>
-        <w:t>]</w:t>
-      </w:r>
-      <w:r>
-        <w:rPr>
-          <w:b/>
-          <w:lang w:val="en-GB"/>
-        </w:rPr>
-        <w:tab/>
-      </w:r>
-      <w:r>
-        <w:rPr>
-          <w:lang w:val="en-GB"/>
-        </w:rPr>
-        <w:t xml:space="preserve">The three spiked in proteins are the same as for [2.2f]. However, they are more difficult to detected, and the reason is the variation in the background. </w:t>
-      </w:r>
-      <w:r>
-        <w:rPr>
-          <w:lang w:val="en-GB"/>
-        </w:rPr>
-        <w:t xml:space="preserve">Each sample has a different background due to individual differences between the </w:t>
-      </w:r>
-      <w:r>
-        <w:rPr>
-          <w:lang w:val="en-GB"/>
-        </w:rPr>
-        <w:t>patients</w:t>
-      </w:r>
-      <w:r>
-        <w:rPr>
-          <w:lang w:val="en-GB"/>
-        </w:rPr>
-        <w:t xml:space="preserve"> the samples come from.</w:t>
-      </w:r>
-      <w:r>
-        <w:rPr>
-          <w:lang w:val="en-GB"/>
-        </w:rPr>
-        <w:t xml:space="preserve"> The data is thus a lot more noisy </w:t>
-      </w:r>
-      <w:r>
-        <w:rPr>
-          <w:lang w:val="en-GB"/>
-        </w:rPr>
-        <w:t xml:space="preserve">and it is much harder to separate the </w:t>
-      </w:r>
-      <w:r>
-        <w:rPr>
-          <w:lang w:val="en-GB"/>
-        </w:rPr>
-        <w:t xml:space="preserve">spiked in proteins </w:t>
-      </w:r>
-      <w:r>
-        <w:rPr>
-          <w:lang w:val="en-GB"/>
-        </w:rPr>
-        <w:t>from the rest of the data.</w:t>
-      </w:r>
-    </w:p>
-    <w:p>
-      <w:pPr>
-        <w:spacing w:after="0"/>
-        <w:jc w:val="both"/>
-        <w:rPr>
-          <w:b/>
-          <w:sz w:val="28"/>
-          <w:lang w:val="en-GB"/>
-        </w:rPr>
-      </w:pPr>
-    </w:p>
-    <w:p>
-      <w:pPr>
-        <w:spacing w:after="0"/>
-        <w:jc w:val="both"/>
-        <w:rPr>
-          <w:b/>
-          <w:sz w:val="28"/>
-          <w:lang w:val="en-GB"/>
-        </w:rPr>
-      </w:pPr>
-      <w:r>
-        <w:rPr>
-          <w:b/>
-          <w:sz w:val="28"/>
-          <w:lang w:val="en-GB"/>
-        </w:rPr>
-        <w:t>2.3</w:t>
-      </w:r>
-      <w:r>
-        <w:rPr>
-          <w:b/>
-          <w:sz w:val="28"/>
-          <w:lang w:val="en-GB"/>
-        </w:rPr>
-        <w:tab/>
-      </w:r>
-      <w:r>
-        <w:rPr>
-          <w:b/>
-          <w:sz w:val="28"/>
-          <w:lang w:val="en-GB"/>
-        </w:rPr>
-        <w:t>Label Free</w:t>
-      </w:r>
-    </w:p>
-    <w:p>
-      <w:pPr>
-        <w:spacing w:after="0"/>
-        <w:jc w:val="both"/>
-        <w:rPr>
-          <w:lang w:val="en-GB"/>
-        </w:rPr>
-      </w:pPr>
-      <w:r>
-        <w:rPr>
-          <w:lang w:val="en-GB"/>
-        </w:rPr>
-        <w:t>(</w:t>
-      </w:r>
-      <w:r>
-        <w:rPr>
-          <w:lang w:val="en-GB"/>
-        </w:rPr>
-        <w:t>answer pending...</w:t>
-      </w:r>
-      <w:r>
-        <w:rPr>
-          <w:lang w:val="en-GB"/>
-        </w:rPr>
-        <w:t>)</w:t>
-      </w:r>
-    </w:p>
-    <w:p>
-      <w:pPr>
-        <w:spacing w:after="0"/>
-        <w:jc w:val="both"/>
-        <w:rPr>
-          <w:b/>
-          <w:sz w:val="28"/>
-          <w:lang w:val="en-GB"/>
-        </w:rPr>
-      </w:pPr>
-    </w:p>
-    <w:p>
-      <w:pPr>
-        <w:spacing w:after="0"/>
-        <w:jc w:val="both"/>
-        <w:rPr>
-          <w:b/>
-          <w:sz w:val="28"/>
-          <w:lang w:val="en-GB"/>
-        </w:rPr>
-      </w:pPr>
-      <w:r>
-        <w:rPr>
-          <w:b/>
-          <w:sz w:val="28"/>
-          <w:lang w:val="en-GB"/>
-        </w:rPr>
-        <w:t>2.4</w:t>
-      </w:r>
-      <w:r>
-        <w:rPr>
-          <w:b/>
-          <w:sz w:val="28"/>
-          <w:lang w:val="en-GB"/>
-        </w:rPr>
-        <w:tab/>
-      </w:r>
-      <w:r>
-        <w:rPr>
-          <w:b/>
-          <w:sz w:val="28"/>
-          <w:lang w:val="en-GB"/>
-        </w:rPr>
-        <w:t xml:space="preserve">MS1 </w:t>
-      </w:r>
-      <w:proofErr w:type="spellStart"/>
-      <w:r>
-        <w:rPr>
-          <w:b/>
-          <w:sz w:val="28"/>
-          <w:lang w:val="en-GB"/>
-        </w:rPr>
-        <w:t>Labeling</w:t>
-      </w:r>
-      <w:proofErr w:type="spellEnd"/>
-    </w:p>
-    <w:p>
-      <w:pPr>
-        <w:spacing w:after="0"/>
-        <w:jc w:val="both"/>
-        <w:rPr>
-          <w:lang w:val="en-GB"/>
-        </w:rPr>
-      </w:pPr>
-      <w:r>
-        <w:rPr>
-          <w:lang w:val="en-GB"/>
-        </w:rPr>
-        <w:t>(</w:t>
-      </w:r>
-      <w:r>
-        <w:rPr>
-          <w:lang w:val="en-GB"/>
-        </w:rPr>
-        <w:t>answer pending...</w:t>
-      </w:r>
-      <w:r>
-        <w:rPr>
-          <w:lang w:val="en-GB"/>
-        </w:rPr>
-        <w:t>)</w:t>
-      </w:r>
-    </w:p>
-    <w:p>
-      <w:pPr>
-        <w:spacing w:after="0"/>
-        <w:jc w:val="both"/>
-        <w:rPr>
-          <w:b/>
-          <w:sz w:val="28"/>
-          <w:lang w:val="en-GB"/>
-        </w:rPr>
-      </w:pPr>
-    </w:p>
-    <w:p>
-      <w:pPr>
-        <w:spacing w:after="0"/>
-        <w:jc w:val="both"/>
-        <w:rPr>
-          <w:b/>
-          <w:sz w:val="28"/>
-          <w:lang w:val="en-GB"/>
-        </w:rPr>
-      </w:pPr>
-      <w:r>
-        <w:rPr>
-          <w:b/>
-          <w:sz w:val="28"/>
-          <w:lang w:val="en-GB"/>
-        </w:rPr>
-        <w:t>2.5</w:t>
-      </w:r>
-      <w:r>
-        <w:rPr>
-          <w:b/>
-          <w:sz w:val="28"/>
-          <w:lang w:val="en-GB"/>
-        </w:rPr>
-        <w:tab/>
-      </w:r>
-      <w:r>
-        <w:rPr>
-          <w:b/>
-          <w:sz w:val="28"/>
-          <w:lang w:val="en-GB"/>
-        </w:rPr>
-        <w:t>Targeted Quantification</w:t>
-      </w:r>
-    </w:p>
-    <w:p>
-      <w:pPr>
-        <w:spacing w:after="0"/>
-        <w:jc w:val="both"/>
-        <w:rPr>
-          <w:lang w:val="en-GB"/>
-        </w:rPr>
-      </w:pPr>
-      <w:r>
-        <w:rPr>
-          <w:lang w:val="en-GB"/>
-        </w:rPr>
-        <w:t>(</w:t>
-      </w:r>
-      <w:r>
-        <w:rPr>
-          <w:lang w:val="en-GB"/>
-        </w:rPr>
-        <w:t>answer pending...</w:t>
-      </w:r>
-      <w:r>
-        <w:rPr>
-          <w:lang w:val="en-GB"/>
-        </w:rPr>
-        <w:t>)</w:t>
-      </w:r>
-    </w:p>
-    <w:p>
-      <w:pPr>
-        <w:spacing w:after="0"/>
-        <w:jc w:val="both"/>
-        <w:rPr>
-          <w:b/>
-          <w:sz w:val="28"/>
-          <w:lang w:val="en-GB"/>
-        </w:rPr>
-      </w:pPr>
-    </w:p>
-    <w:p>
-      <w:pPr>
-        <w:spacing w:after="0"/>
-        <w:jc w:val="both"/>
-        <w:rPr>
-          <w:b/>
-          <w:sz w:val="28"/>
-          <w:lang w:val="en-GB"/>
-        </w:rPr>
-      </w:pPr>
-      <w:r>
-        <w:rPr>
-          <w:b/>
-          <w:sz w:val="28"/>
-          <w:lang w:val="en-GB"/>
-        </w:rPr>
-        <w:t>3.0</w:t>
-      </w:r>
-      <w:r>
-        <w:rPr>
-          <w:b/>
-          <w:sz w:val="28"/>
-          <w:lang w:val="en-GB"/>
-        </w:rPr>
-        <w:tab/>
-      </w:r>
-      <w:r>
-        <w:rPr>
-          <w:b/>
-          <w:sz w:val="28"/>
-          <w:lang w:val="en-GB"/>
-        </w:rPr>
-        <w:t>Functional Analysis</w:t>
-      </w:r>
-    </w:p>
-    <w:p>
-      <w:pPr>
-        <w:jc w:val="both"/>
-        <w:rPr>
-          <w:lang w:val="en-GB"/>
-        </w:rPr>
-      </w:pPr>
-      <w:r>
-        <w:rPr>
-          <w:b/>
-          <w:lang w:val="en-GB"/>
-        </w:rPr>
-        <w:t>[3.0a</w:t>
-      </w:r>
-      <w:r>
-        <w:rPr>
-          <w:b/>
-          <w:lang w:val="en-GB"/>
-        </w:rPr>
-        <w:t>]</w:t>
-      </w:r>
-      <w:r>
-        <w:rPr>
-          <w:b/>
-          <w:lang w:val="en-GB"/>
-        </w:rPr>
-        <w:tab/>
-      </w:r>
-      <w:r>
-        <w:rPr>
-          <w:lang w:val="en-GB"/>
-        </w:rPr>
-        <w:t xml:space="preserve">According to the protein </w:t>
-      </w:r>
-      <w:r>
-        <w:rPr>
-          <w:lang w:val="en-GB"/>
-        </w:rPr>
-        <w:t>attributes</w:t>
-      </w:r>
-      <w:r>
-        <w:rPr>
-          <w:lang w:val="en-GB"/>
-        </w:rPr>
-        <w:t xml:space="preserve">, this protein “Probably plays a role in facilitating the assembly of </w:t>
-      </w:r>
-      <w:proofErr w:type="spellStart"/>
-      <w:r>
-        <w:rPr>
-          <w:lang w:val="en-GB"/>
-        </w:rPr>
-        <w:t>multimeric</w:t>
-      </w:r>
-      <w:proofErr w:type="spellEnd"/>
-      <w:r>
-        <w:rPr>
-          <w:lang w:val="en-GB"/>
-        </w:rPr>
-        <w:t xml:space="preserve"> protein complexes inside the ER” and was found in these </w:t>
-      </w:r>
-      <w:proofErr w:type="spellStart"/>
-      <w:r>
-        <w:rPr>
-          <w:lang w:val="en-GB"/>
-        </w:rPr>
-        <w:t>subcellular</w:t>
-      </w:r>
-      <w:proofErr w:type="spellEnd"/>
-      <w:r>
-        <w:rPr>
-          <w:lang w:val="en-GB"/>
-        </w:rPr>
-        <w:t xml:space="preserve"> locations: “Endoplasmic reticulum lumen. </w:t>
-      </w:r>
-      <w:proofErr w:type="spellStart"/>
-      <w:r>
-        <w:rPr>
-          <w:lang w:val="en-GB"/>
-        </w:rPr>
-        <w:t>Melanosome</w:t>
-      </w:r>
-      <w:proofErr w:type="spellEnd"/>
-      <w:r>
-        <w:rPr>
-          <w:lang w:val="en-GB"/>
-        </w:rPr>
-        <w:t>. Cytoplasm.”. Note that more information is given in the “</w:t>
-      </w:r>
-      <w:proofErr w:type="spellStart"/>
-      <w:r>
-        <w:rPr>
-          <w:lang w:val="en-GB"/>
-        </w:rPr>
-        <w:t>Ontologies</w:t>
-      </w:r>
-      <w:proofErr w:type="spellEnd"/>
-      <w:r>
-        <w:rPr>
-          <w:lang w:val="en-GB"/>
-        </w:rPr>
-        <w:t>” section of the protein report.</w:t>
+        <w:commentReference w:id="6"/>
       </w:r>
     </w:p>
     <w:p>
@@ -5386,211 +5992,6 @@
           <w:b/>
           <w:lang w:val="en-GB"/>
         </w:rPr>
-        <w:t>[3.0b</w:t>
-      </w:r>
-      <w:r>
-        <w:rPr>
-          <w:b/>
-          <w:lang w:val="en-GB"/>
-        </w:rPr>
-        <w:t>]</w:t>
-      </w:r>
-      <w:r>
-        <w:rPr>
-          <w:b/>
-          <w:lang w:val="en-GB"/>
-        </w:rPr>
-        <w:tab/>
-      </w:r>
-      <w:r>
-        <w:rPr>
-          <w:lang w:val="en-GB"/>
-        </w:rPr>
-        <w:t>A table lists all known possible partners inferred in this case from experiment, databases and text mining. Note that these interaction inference methods are not of the same trustfulness.</w:t>
-      </w:r>
-      <w:r>
-        <w:rPr>
-          <w:color w:val="0000FF"/>
-          <w:lang w:val="en-GB"/>
-        </w:rPr>
-        <w:t xml:space="preserve"> </w:t>
-      </w:r>
-    </w:p>
-    <w:p>
-      <w:pPr>
-        <w:jc w:val="both"/>
-        <w:rPr>
-          <w:color w:val="0000FF"/>
-          <w:lang w:val="en-GB"/>
-        </w:rPr>
-      </w:pPr>
-      <w:r>
-        <w:rPr>
-          <w:b/>
-          <w:lang w:val="en-GB"/>
-        </w:rPr>
-        <w:t>[3.0c</w:t>
-      </w:r>
-      <w:r>
-        <w:rPr>
-          <w:b/>
-          <w:lang w:val="en-GB"/>
-        </w:rPr>
-        <w:t>]</w:t>
-      </w:r>
-      <w:r>
-        <w:rPr>
-          <w:b/>
-          <w:lang w:val="en-GB"/>
-        </w:rPr>
-        <w:tab/>
-      </w:r>
-      <w:r>
-        <w:rPr>
-          <w:lang w:val="en-GB"/>
-        </w:rPr>
-        <w:t xml:space="preserve">It is very rare to cover a pathway fully, and most often impossible. Indeed pathways also contain molecules like ADP which are not detected in proteomics experiments. Moreover, it can happen that an </w:t>
-      </w:r>
-      <w:proofErr w:type="spellStart"/>
-      <w:r>
-        <w:rPr>
-          <w:lang w:val="en-GB"/>
-        </w:rPr>
-        <w:t>isoform</w:t>
-      </w:r>
-      <w:proofErr w:type="spellEnd"/>
-      <w:r>
-        <w:rPr>
-          <w:lang w:val="en-GB"/>
-        </w:rPr>
-        <w:t xml:space="preserve"> of a given protein is expected whether we identify another. Here again, the protein inference problem is impairing our ability to map our data to external resources.</w:t>
-      </w:r>
-    </w:p>
-    <w:p>
-      <w:pPr>
-        <w:jc w:val="both"/>
-        <w:rPr>
-          <w:b/>
-          <w:lang w:val="en-GB"/>
-        </w:rPr>
-      </w:pPr>
-      <w:r>
-        <w:rPr>
-          <w:b/>
-          <w:lang w:val="en-GB"/>
-        </w:rPr>
-        <w:t>[3.0d</w:t>
-      </w:r>
-      <w:r>
-        <w:rPr>
-          <w:b/>
-          <w:lang w:val="en-GB"/>
-        </w:rPr>
-        <w:t>]</w:t>
-      </w:r>
-      <w:r>
-        <w:rPr>
-          <w:b/>
-          <w:lang w:val="en-GB"/>
-        </w:rPr>
-        <w:tab/>
-      </w:r>
-      <w:commentRangeStart w:id="5"/>
-      <w:r>
-        <w:rPr>
-          <w:lang w:val="en-GB"/>
-        </w:rPr>
-        <w:t>(</w:t>
-      </w:r>
-      <w:r>
-        <w:rPr>
-          <w:lang w:val="en-GB"/>
-        </w:rPr>
-        <w:t>answer pending...</w:t>
-      </w:r>
-      <w:r>
-        <w:rPr>
-          <w:lang w:val="en-GB"/>
-        </w:rPr>
-        <w:t>)</w:t>
-      </w:r>
-      <w:commentRangeEnd w:id="5"/>
-      <w:r>
-        <w:rPr>
-          <w:rStyle w:val="CommentReference"/>
-        </w:rPr>
-        <w:commentReference w:id="5"/>
-      </w:r>
-    </w:p>
-    <w:p>
-      <w:pPr>
-        <w:jc w:val="both"/>
-        <w:rPr>
-          <w:lang w:val="en-GB"/>
-        </w:rPr>
-      </w:pPr>
-      <w:r>
-        <w:rPr>
-          <w:b/>
-          <w:lang w:val="en-GB"/>
-        </w:rPr>
-        <w:t>[3.0e</w:t>
-      </w:r>
-      <w:r>
-        <w:rPr>
-          <w:b/>
-          <w:lang w:val="en-GB"/>
-        </w:rPr>
-        <w:t>]</w:t>
-      </w:r>
-      <w:r>
-        <w:rPr>
-          <w:b/>
-          <w:lang w:val="en-GB"/>
-        </w:rPr>
-        <w:tab/>
-      </w:r>
-      <w:commentRangeStart w:id="6"/>
-      <w:r>
-        <w:rPr>
-          <w:lang w:val="en-GB"/>
-        </w:rPr>
-        <w:t>(</w:t>
-      </w:r>
-      <w:r>
-        <w:rPr>
-          <w:lang w:val="en-GB"/>
-        </w:rPr>
-        <w:t>answer pending...</w:t>
-      </w:r>
-      <w:r>
-        <w:rPr>
-          <w:lang w:val="en-GB"/>
-        </w:rPr>
-        <w:t>)</w:t>
-      </w:r>
-      <w:commentRangeEnd w:id="6"/>
-      <w:r>
-        <w:rPr>
-          <w:rStyle w:val="CommentReference"/>
-        </w:rPr>
-        <w:commentReference w:id="6"/>
-      </w:r>
-    </w:p>
-    <w:p>
-      <w:pPr>
-        <w:jc w:val="both"/>
-        <w:rPr>
-          <w:color w:val="0000FF"/>
-          <w:lang w:val="en-GB"/>
-        </w:rPr>
-      </w:pPr>
-      <w:r>
-        <w:rPr>
-          <w:b/>
-          <w:lang w:val="en-GB"/>
-        </w:rPr>
-        <w:lastRenderedPageBreak/>
         <w:t>[3.0f</w:t>
       </w:r>
       <w:r>
@@ -5932,6 +6333,7 @@
           <w:b/>
           <w:lang w:val="en-GB"/>
         </w:rPr>
+        <w:lastRenderedPageBreak/>
         <w:t>[</w:t>
       </w:r>
       <w:r>
@@ -6353,7 +6755,6 @@
         <w:rPr>
           <w:lang w:val="en-GB"/>
         </w:rPr>
-        <w:lastRenderedPageBreak/>
         <w:t>One of the major differences co</w:t>
       </w:r>
       <w:r>
@@ -6756,6 +7157,7 @@
           <w:b/>
           <w:lang w:val="en-GB"/>
         </w:rPr>
+        <w:lastRenderedPageBreak/>
         <w:t>[</w:t>
       </w:r>
       <w:r>
@@ -8337,8 +8739,8 @@
       </w:r>
     </w:p>
     <w:sectPr>
-      <w:headerReference w:type="default" r:id="rId9"/>
-      <w:footerReference w:type="default" r:id="rId10"/>
+      <w:headerReference w:type="default" r:id="rId11"/>
+      <w:footerReference w:type="default" r:id="rId12"/>
       <w:pgSz w:w="12240" w:h="15840"/>
       <w:pgMar w:top="1440" w:right="1440" w:bottom="1440" w:left="1440" w:header="708" w:footer="708" w:gutter="0"/>
       <w:cols w:space="708"/>
@@ -8619,7 +9021,7 @@
         <w:b/>
         <w:noProof/>
       </w:rPr>
-      <w:t>12</w:t>
+      <w:t>6</w:t>
     </w:r>
     <w:r>
       <w:rPr>
@@ -8653,7 +9055,7 @@
         <w:b/>
         <w:noProof/>
       </w:rPr>
-      <w:t>15</w:t>
+      <w:t>16</w:t>
     </w:r>
     <w:r>
       <w:rPr>
@@ -12074,7 +12476,7 @@
 </file>
 
 <file path=customXml/itemProps1.xml><?xml version="1.0" encoding="utf-8"?>
-<ds:datastoreItem xmlns:ds="http://schemas.openxmlformats.org/officeDocument/2006/customXml" ds:itemID="{1FE91AB0-EB59-48FE-9658-3621FF20CB65}">
+<ds:datastoreItem xmlns:ds="http://schemas.openxmlformats.org/officeDocument/2006/customXml" ds:itemID="{0E56BD67-27CB-4CBF-970F-93D0100A983C}">
   <ds:schemaRefs>
     <ds:schemaRef ds:uri="http://schemas.openxmlformats.org/officeDocument/2006/bibliography"/>
   </ds:schemaRefs>

</xml_diff>

<commit_message>
Minor correction to one of the answers.
</commit_message>
<xml_diff>
--- a/wiki/tutorial/A - Answers/A_answers.docx
+++ b/wiki/tutorial/A - Answers/A_answers.docx
@@ -649,8 +649,17 @@
           <w:i/>
           <w:lang w:val="en-GB"/>
         </w:rPr>
-        <w:t>a posteriori</w:t>
-      </w:r>
+        <w:t xml:space="preserve">a </w:t>
+      </w:r>
+      <w:proofErr w:type="spellStart"/>
+      <w:r>
+        <w:rPr>
+          <w:i/>
+          <w:lang w:val="en-GB"/>
+        </w:rPr>
+        <w:t>posteriori</w:t>
+      </w:r>
+      <w:proofErr w:type="spellEnd"/>
       <w:r>
         <w:rPr>
           <w:lang w:val="en-GB"/>
@@ -1598,25 +1607,17 @@
         </w:rPr>
         <w:t xml:space="preserve">With the first low resolution mass spectrometers, searches were conducted with a fixed tolerance in </w:t>
       </w:r>
-      <w:commentRangeStart w:id="0"/>
-      <w:r>
-        <w:rPr>
-          <w:lang w:val="en-GB"/>
-        </w:rPr>
-        <w:t>m/z</w:t>
-      </w:r>
-      <w:commentRangeEnd w:id="0"/>
-      <w:r>
-        <w:rPr>
-          <w:rStyle w:val="CommentReference"/>
-        </w:rPr>
-        <w:commentReference w:id="0"/>
-      </w:r>
-      <w:r>
-        <w:rPr>
-          <w:lang w:val="en-GB"/>
-        </w:rPr>
-        <w:t xml:space="preserve"> – using the unit Dalton. With the advent of high resolution mass spectrometry, search engines adapted the tolerance to the m/z actually measured – one would allow a higher tolerance when measuring the mass of an elephant than the mass of a mouse – hence introducing ppm tolerance defined as:</w:t>
+      <w:r>
+        <w:rPr>
+          <w:lang w:val="en-GB"/>
+        </w:rPr>
+        <w:t>mass</w:t>
+      </w:r>
+      <w:r>
+        <w:rPr>
+          <w:lang w:val="en-GB"/>
+        </w:rPr>
+        <w:t xml:space="preserve"> – using the unit Dalton. With the advent of high resolution mass spectrometry, search engines adapted the tolerance actually measured – one would allow a higher tolerance when measuring the mass of an elephant than the mass of a mouse – hence introducing ppm tolerance defined as:</w:t>
       </w:r>
     </w:p>
     <w:p>
@@ -1670,27 +1671,7 @@
               <w:rFonts w:ascii="Cambria Math" w:hAnsi="Cambria Math"/>
               <w:lang w:val="en-GB"/>
             </w:rPr>
-            <m:t xml:space="preserve"> </m:t>
-          </m:r>
-          <m:r>
-            <m:rPr>
-              <m:sty m:val="p"/>
-            </m:rPr>
-            <w:rPr>
-              <w:rFonts w:ascii="Cambria Math" w:hAnsi="Cambria Math"/>
-              <w:lang w:val="en-GB"/>
-            </w:rPr>
-            <m:t>=</m:t>
-          </m:r>
-          <m:r>
-            <m:rPr>
-              <m:sty m:val="p"/>
-            </m:rPr>
-            <w:rPr>
-              <w:rFonts w:ascii="Cambria Math" w:hAnsi="Cambria Math"/>
-              <w:lang w:val="en-GB"/>
-            </w:rPr>
-            <m:t xml:space="preserve"> </m:t>
+            <m:t xml:space="preserve"> = </m:t>
           </m:r>
           <m:f>
             <m:fPr>
@@ -1732,17 +1713,7 @@
                       <w:rFonts w:ascii="Cambria Math" w:hAnsi="Cambria Math"/>
                       <w:lang w:val="en-GB"/>
                     </w:rPr>
-                    <m:t xml:space="preserve"> </m:t>
-                  </m:r>
-                  <m:r>
-                    <m:rPr>
-                      <m:sty m:val="p"/>
-                    </m:rPr>
-                    <w:rPr>
-                      <w:rFonts w:ascii="Cambria Math" w:hAnsi="Cambria Math"/>
-                      <w:lang w:val="en-GB"/>
-                    </w:rPr>
-                    <m:t>experimental</m:t>
+                    <m:t xml:space="preserve"> experimental</m:t>
                   </m:r>
                 </m:sub>
               </m:sSub>
@@ -1786,17 +1757,7 @@
                       <w:rFonts w:ascii="Cambria Math" w:hAnsi="Cambria Math"/>
                       <w:lang w:val="en-GB"/>
                     </w:rPr>
-                    <m:t xml:space="preserve"> </m:t>
-                  </m:r>
-                  <m:r>
-                    <m:rPr>
-                      <m:sty m:val="p"/>
-                    </m:rPr>
-                    <w:rPr>
-                      <w:rFonts w:ascii="Cambria Math" w:hAnsi="Cambria Math"/>
-                      <w:lang w:val="en-GB"/>
-                    </w:rPr>
-                    <m:t>theoretic</m:t>
+                    <m:t xml:space="preserve"> theoretic</m:t>
                   </m:r>
                 </m:sub>
               </m:sSub>
@@ -1832,17 +1793,7 @@
                       <w:rFonts w:ascii="Cambria Math" w:hAnsi="Cambria Math"/>
                       <w:lang w:val="en-GB"/>
                     </w:rPr>
-                    <m:t xml:space="preserve"> </m:t>
-                  </m:r>
-                  <m:r>
-                    <m:rPr>
-                      <m:sty m:val="p"/>
-                    </m:rPr>
-                    <w:rPr>
-                      <w:rFonts w:ascii="Cambria Math" w:hAnsi="Cambria Math"/>
-                      <w:lang w:val="en-GB"/>
-                    </w:rPr>
-                    <m:t>theoretic</m:t>
+                    <m:t xml:space="preserve"> theoretic</m:t>
                   </m:r>
                 </m:sub>
               </m:sSub>
@@ -2607,7 +2558,7 @@
         </w:rPr>
         <w:t xml:space="preserve"> For more details see: </w:t>
       </w:r>
-      <w:hyperlink r:id="rId9" w:history="1">
+      <w:hyperlink r:id="rId8" w:history="1">
         <w:r>
           <w:rPr>
             <w:rStyle w:val="Hyperlink"/>
@@ -2919,6 +2870,7 @@
           <w:b/>
           <w:lang w:val="en-GB"/>
         </w:rPr>
+        <w:lastRenderedPageBreak/>
         <w:t>[1.4f</w:t>
       </w:r>
       <w:r>
@@ -2939,14 +2891,7 @@
         <w:rPr>
           <w:lang w:val="en-GB"/>
         </w:rPr>
-        <w:t xml:space="preserve">At the top left of the screen, you can see which parts of the sequence are covered in the spectrum and at which intensity. Such a full coverage is very rare and leaves little doubt on the quality of </w:t>
-      </w:r>
-      <w:r>
-        <w:rPr>
-          <w:lang w:val="en-GB"/>
-        </w:rPr>
-        <w:lastRenderedPageBreak/>
-        <w:t>the identification. In the middle, an histogram shows the distribution of the peak intensities – in green, identified peaks, in grey non identified. One clearly sees here that the most intense peaks are almost all annotated with a fragment ion which is again synonymous of quality for the identification. Finally, on the top right are displayed the fragment ion mass errors at their respective mass. One can see that all ions are very accurately identified, leaving little doubt on the peptide identification. Note that the error is increasing with the mass, as expected from the “Peptide-Spectrum Matching” chapter.</w:t>
+        <w:t>At the top left of the screen, you can see which parts of the sequence are covered in the spectrum and at which intensity. Such a full coverage is very rare and leaves little doubt on the quality of the identification. In the middle, an histogram shows the distribution of the peak intensities – in green, identified peaks, in grey non identified. One clearly sees here that the most intense peaks are almost all annotated with a fragment ion which is again synonymous of quality for the identification. Finally, on the top right are displayed the fragment ion mass errors at their respective mass. One can see that all ions are very accurately identified, leaving little doubt on the peptide identification. Note that the error is increasing with the mass, as expected from the “Peptide-Spectrum Matching” chapter.</w:t>
       </w:r>
     </w:p>
     <w:p>
@@ -3300,6 +3245,7 @@
           <w:b/>
           <w:lang w:val="en-GB"/>
         </w:rPr>
+        <w:lastRenderedPageBreak/>
         <w:t>[1.4</w:t>
       </w:r>
       <w:r>
@@ -3327,14 +3273,7 @@
         <w:rPr>
           <w:lang w:val="en-GB"/>
         </w:rPr>
-        <w:t xml:space="preserve">The error clearly goes down for high masses as the PSM number increases. In fact, PSMs are sorted by increasing retention time: 1652 s, 1666 s, 1679 s and 1693. One observes here the fluctuation </w:t>
-      </w:r>
-      <w:r>
-        <w:rPr>
-          <w:lang w:val="en-GB"/>
-        </w:rPr>
-        <w:lastRenderedPageBreak/>
-        <w:t xml:space="preserve">of the instrument calibration at high masses over time. This can be due to minor temperature fluctuations for instance. Note that the mass deviation stays between </w:t>
+        <w:t xml:space="preserve">The error clearly goes down for high masses as the PSM number increases. In fact, PSMs are sorted by increasing retention time: 1652 s, 1666 s, 1679 s and 1693. One observes here the fluctuation of the instrument calibration at high masses over time. This can be due to minor temperature fluctuations for instance. Note that the mass deviation stays between </w:t>
       </w:r>
       <w:r>
         <w:rPr>
@@ -3683,6 +3622,7 @@
         <w:rPr>
           <w:lang w:val="en-GB"/>
         </w:rPr>
+        <w:lastRenderedPageBreak/>
         <w:t>However, this does not imply that all single peptide hit proteins shall be discarded. They should be considered with care.</w:t>
       </w:r>
     </w:p>
@@ -3698,7 +3638,6 @@
           <w:b/>
           <w:lang w:val="en-GB"/>
         </w:rPr>
-        <w:lastRenderedPageBreak/>
         <w:t>[1.4</w:t>
       </w:r>
       <w:r>
@@ -3808,7 +3747,7 @@
         </w:rPr>
         <w:t xml:space="preserve">in the sample. For more details see: </w:t>
       </w:r>
-      <w:hyperlink r:id="rId10" w:history="1">
+      <w:hyperlink r:id="rId9" w:history="1">
         <w:r>
           <w:rPr>
             <w:rStyle w:val="Hyperlink"/>
@@ -4180,18 +4119,24 @@
         <w:rPr>
           <w:lang w:val="en-GB"/>
         </w:rPr>
-        <w:t>The protein inference problem is inherent to peptide-centric proteomics and can hence not be avoided. However, two factors dramatically reduce the prominence of that problem: (A) the improved identification of unique peptides which follows technical improvements and (B) the curation of databases: most of the secondary matches displayed in this tutorial are very unlikely to be identified when compared to the main match. Using a clean database hence dramatically simplifies the interpretation of the results.</w:t>
-      </w:r>
-    </w:p>
-    <w:p>
-      <w:pPr>
-        <w:jc w:val="both"/>
-      </w:pPr>
+        <w:t xml:space="preserve">The protein inference problem is inherent to peptide-centric proteomics and can hence not be avoided. However, two factors dramatically reduce the prominence of that problem: (A) the improved identification of unique peptides which follows technical improvements and (B) the curation of databases: most of the secondary matches displayed in this tutorial are very unlikely to be identified </w:t>
+      </w:r>
       <w:r>
         <w:rPr>
           <w:lang w:val="en-GB"/>
         </w:rPr>
         <w:lastRenderedPageBreak/>
+        <w:t>when compared to the main match. Using a clean database hence dramatically simplifies the interpretation of the results.</w:t>
+      </w:r>
+    </w:p>
+    <w:p>
+      <w:pPr>
+        <w:jc w:val="both"/>
+      </w:pPr>
+      <w:r>
+        <w:rPr>
+          <w:lang w:val="en-GB"/>
+        </w:rPr>
         <w:t>When protein inference issues are actually impairing the scientific outcome of an experiment, it is possible to enrich for unique peptides like terminal peptides</w:t>
       </w:r>
       <w:hyperlink w:anchor="_ENREF_8" w:tooltip="Gevaert, 2003 #3" w:history="1">
@@ -4813,7 +4758,7 @@
         </w:rPr>
         <w:t xml:space="preserve">As one can see on the right of the plot, the confidence can fluctuate at a given score. This shows that our estimation is not an exact estimation. </w:t>
       </w:r>
-      <w:commentRangeStart w:id="1"/>
+      <w:commentRangeStart w:id="0"/>
       <w:r>
         <w:rPr>
           <w:lang w:val="en-GB"/>
@@ -4908,7 +4853,7 @@
         </w:r>
       </w:hyperlink>
     </w:p>
-    <w:commentRangeEnd w:id="1"/>
+    <w:commentRangeEnd w:id="0"/>
     <w:p>
       <w:pPr>
         <w:jc w:val="both"/>
@@ -4920,14 +4865,97 @@
         <w:rPr>
           <w:rStyle w:val="CommentReference"/>
         </w:rPr>
+        <w:commentReference w:id="0"/>
+      </w:r>
+      <w:r>
+        <w:rPr>
+          <w:b/>
+          <w:lang w:val="en-GB"/>
+        </w:rPr>
+        <w:t>[1.5f</w:t>
+      </w:r>
+      <w:r>
+        <w:rPr>
+          <w:b/>
+          <w:lang w:val="en-GB"/>
+        </w:rPr>
+        <w:t>]</w:t>
+      </w:r>
+      <w:r>
+        <w:rPr>
+          <w:b/>
+          <w:lang w:val="en-GB"/>
+        </w:rPr>
+        <w:tab/>
+      </w:r>
+      <w:r>
+        <w:rPr>
+          <w:lang w:val="en-GB"/>
+        </w:rPr>
+        <w:t xml:space="preserve">The new estimated FDR value is </w:t>
+      </w:r>
+      <w:r>
+        <w:rPr>
+          <w:lang w:val="en-GB"/>
+        </w:rPr>
+        <w:t>5.82</w:t>
+      </w:r>
+      <w:r>
+        <w:rPr>
+          <w:lang w:val="en-GB"/>
+        </w:rPr>
+        <w:t>%, correspon</w:t>
+      </w:r>
+      <w:r>
+        <w:rPr>
+          <w:lang w:val="en-GB"/>
+        </w:rPr>
+        <w:t>ding to an estimated FNR of 1.09</w:t>
+      </w:r>
+      <w:r>
+        <w:rPr>
+          <w:lang w:val="en-GB"/>
+        </w:rPr>
+        <w:t xml:space="preserve">%. </w:t>
+      </w:r>
+      <w:commentRangeStart w:id="1"/>
+      <w:r>
+        <w:rPr>
+          <w:lang w:val="en-GB"/>
+        </w:rPr>
+        <w:t xml:space="preserve">We have hence included 150 false positives to rescue 38 true positives. </w:t>
+      </w:r>
+      <w:commentRangeEnd w:id="1"/>
+      <w:r>
+        <w:rPr>
+          <w:rStyle w:val="CommentReference"/>
+        </w:rPr>
         <w:commentReference w:id="1"/>
       </w:r>
       <w:r>
         <w:rPr>
-          <w:b/>
-          <w:lang w:val="en-GB"/>
-        </w:rPr>
-        <w:t>[1.5f</w:t>
+          <w:lang w:val="en-GB"/>
+        </w:rPr>
+        <w:t xml:space="preserve">The interest of this quantity-driven </w:t>
+      </w:r>
+      <w:r>
+        <w:rPr>
+          <w:lang w:val="en-GB"/>
+        </w:rPr>
+        <w:lastRenderedPageBreak/>
+        <w:t>threshold is obviously disputable. However, there is no perfect threshold, it is up to the scientist to draw the line based on his experiment.</w:t>
+      </w:r>
+    </w:p>
+    <w:p>
+      <w:pPr>
+        <w:jc w:val="both"/>
+      </w:pPr>
+      <w:r>
+        <w:rPr>
+          <w:b/>
+          <w:lang w:val="en-GB"/>
+        </w:rPr>
+        <w:t>[1.5g</w:t>
       </w:r>
       <w:r>
         <w:rPr>
@@ -4943,42 +4971,15 @@
         </w:rPr>
         <w:tab/>
       </w:r>
-      <w:r>
-        <w:rPr>
-          <w:lang w:val="en-GB"/>
-        </w:rPr>
-        <w:t xml:space="preserve">The new estimated FDR value is </w:t>
-      </w:r>
-      <w:r>
-        <w:rPr>
-          <w:lang w:val="en-GB"/>
-        </w:rPr>
-        <w:t>5.82</w:t>
-      </w:r>
-      <w:r>
-        <w:rPr>
-          <w:lang w:val="en-GB"/>
-        </w:rPr>
-        <w:t>%, correspon</w:t>
-      </w:r>
-      <w:r>
-        <w:rPr>
-          <w:lang w:val="en-GB"/>
-        </w:rPr>
-        <w:t>ding to an estimated FNR of 1.09</w:t>
-      </w:r>
-      <w:r>
-        <w:rPr>
-          <w:lang w:val="en-GB"/>
-        </w:rPr>
-        <w:t xml:space="preserve">%. </w:t>
-      </w:r>
       <w:commentRangeStart w:id="2"/>
       <w:r>
         <w:rPr>
           <w:lang w:val="en-GB"/>
         </w:rPr>
-        <w:t xml:space="preserve">We have hence included 150 false positives to rescue 38 true positives. </w:t>
+        <w:t>At 1% FDR, the lowest confidence retained is 63% estimated at an accuracy of approximately 1.5 percentage points. When thresholding at a minimal confidence of 95%, we obtain an estimated FDR of 0.06%.</w:t>
+      </w:r>
+      <w:r>
+        <w:t xml:space="preserve"> </w:t>
       </w:r>
       <w:commentRangeEnd w:id="2"/>
       <w:r>
@@ -4987,16 +4988,439 @@
         </w:rPr>
         <w:commentReference w:id="2"/>
       </w:r>
-      <w:r>
-        <w:rPr>
-          <w:lang w:val="en-GB"/>
-        </w:rPr>
-        <w:t>The interest of this quantity-driven threshold is obviously disputable. However, there is no perfect threshold, it is up to the scientist to draw the line based on his experiment.</w:t>
-      </w:r>
-    </w:p>
-    <w:p>
-      <w:pPr>
-        <w:jc w:val="both"/>
+    </w:p>
+    <w:p>
+      <w:pPr>
+        <w:jc w:val="both"/>
+        <w:rPr>
+          <w:lang w:val="en-GB"/>
+        </w:rPr>
+      </w:pPr>
+      <w:r>
+        <w:rPr>
+          <w:b/>
+          <w:lang w:val="en-GB"/>
+        </w:rPr>
+        <w:t>[1.5i</w:t>
+      </w:r>
+      <w:r>
+        <w:rPr>
+          <w:b/>
+          <w:lang w:val="en-GB"/>
+        </w:rPr>
+        <w:t>]</w:t>
+      </w:r>
+      <w:r>
+        <w:rPr>
+          <w:b/>
+          <w:lang w:val="en-GB"/>
+        </w:rPr>
+        <w:tab/>
+      </w:r>
+      <w:r>
+        <w:rPr>
+          <w:lang w:val="en-GB"/>
+        </w:rPr>
+        <w:t>For the proteins, the blue line clearly deviates from the black line. This is simply due to the fact that there are fewer proteins than spectra: the statistical estimation is hence less accurate. This deviation is directly linked to the deviation of the operating point of the ROC curve.</w:t>
+      </w:r>
+    </w:p>
+    <w:p>
+      <w:pPr>
+        <w:spacing w:after="0"/>
+        <w:jc w:val="both"/>
+        <w:rPr>
+          <w:b/>
+          <w:sz w:val="28"/>
+          <w:lang w:val="en-GB"/>
+        </w:rPr>
+      </w:pPr>
+    </w:p>
+    <w:p>
+      <w:pPr>
+        <w:spacing w:after="0"/>
+        <w:jc w:val="both"/>
+        <w:rPr>
+          <w:b/>
+          <w:sz w:val="28"/>
+          <w:lang w:val="en-GB"/>
+        </w:rPr>
+      </w:pPr>
+      <w:r>
+        <w:rPr>
+          <w:b/>
+          <w:sz w:val="28"/>
+          <w:lang w:val="en-GB"/>
+        </w:rPr>
+        <w:t>2.0</w:t>
+      </w:r>
+      <w:r>
+        <w:rPr>
+          <w:b/>
+          <w:sz w:val="28"/>
+          <w:lang w:val="en-GB"/>
+        </w:rPr>
+        <w:tab/>
+      </w:r>
+      <w:r>
+        <w:rPr>
+          <w:b/>
+          <w:sz w:val="28"/>
+          <w:lang w:val="en-GB"/>
+        </w:rPr>
+        <w:t>Quantification</w:t>
+      </w:r>
+    </w:p>
+    <w:p>
+      <w:pPr>
+        <w:spacing w:after="0"/>
+        <w:jc w:val="both"/>
+        <w:rPr>
+          <w:b/>
+          <w:sz w:val="28"/>
+          <w:lang w:val="en-GB"/>
+        </w:rPr>
+      </w:pPr>
+      <w:r>
+        <w:rPr>
+          <w:b/>
+          <w:sz w:val="28"/>
+          <w:lang w:val="en-GB"/>
+        </w:rPr>
+        <w:t>2.1</w:t>
+      </w:r>
+      <w:r>
+        <w:rPr>
+          <w:b/>
+          <w:sz w:val="28"/>
+          <w:lang w:val="en-GB"/>
+        </w:rPr>
+        <w:tab/>
+      </w:r>
+      <w:r>
+        <w:rPr>
+          <w:b/>
+          <w:sz w:val="28"/>
+          <w:lang w:val="en-GB"/>
+        </w:rPr>
+        <w:t>Spectrum Counting</w:t>
+      </w:r>
+    </w:p>
+    <w:p>
+      <w:pPr>
+        <w:spacing w:after="0"/>
+        <w:jc w:val="both"/>
+        <w:rPr>
+          <w:lang w:val="en-GB"/>
+        </w:rPr>
+      </w:pPr>
+      <w:r>
+        <w:rPr>
+          <w:lang w:val="en-GB"/>
+        </w:rPr>
+        <w:t>(</w:t>
+      </w:r>
+      <w:r>
+        <w:rPr>
+          <w:lang w:val="en-GB"/>
+        </w:rPr>
+        <w:t>answer</w:t>
+      </w:r>
+      <w:r>
+        <w:rPr>
+          <w:lang w:val="en-GB"/>
+        </w:rPr>
+        <w:t>s</w:t>
+      </w:r>
+      <w:r>
+        <w:rPr>
+          <w:lang w:val="en-GB"/>
+        </w:rPr>
+        <w:t xml:space="preserve"> pending...</w:t>
+      </w:r>
+      <w:r>
+        <w:rPr>
+          <w:lang w:val="en-GB"/>
+        </w:rPr>
+        <w:t>)</w:t>
+      </w:r>
+    </w:p>
+    <w:p>
+      <w:pPr>
+        <w:spacing w:after="0"/>
+        <w:jc w:val="both"/>
+        <w:rPr>
+          <w:b/>
+          <w:sz w:val="28"/>
+          <w:lang w:val="en-GB"/>
+        </w:rPr>
+      </w:pPr>
+    </w:p>
+    <w:p>
+      <w:pPr>
+        <w:spacing w:after="0"/>
+        <w:jc w:val="both"/>
+        <w:rPr>
+          <w:b/>
+          <w:sz w:val="28"/>
+          <w:lang w:val="en-GB"/>
+        </w:rPr>
+      </w:pPr>
+      <w:r>
+        <w:rPr>
+          <w:b/>
+          <w:sz w:val="28"/>
+          <w:lang w:val="en-GB"/>
+        </w:rPr>
+        <w:t>2.2</w:t>
+      </w:r>
+      <w:r>
+        <w:rPr>
+          <w:b/>
+          <w:sz w:val="28"/>
+          <w:lang w:val="en-GB"/>
+        </w:rPr>
+        <w:tab/>
+      </w:r>
+      <w:r>
+        <w:rPr>
+          <w:b/>
+          <w:sz w:val="28"/>
+          <w:lang w:val="en-GB"/>
+        </w:rPr>
+        <w:t>Reporter Ions</w:t>
+      </w:r>
+    </w:p>
+    <w:p>
+      <w:pPr>
+        <w:jc w:val="both"/>
+        <w:rPr>
+          <w:lang w:val="en-GB"/>
+        </w:rPr>
+      </w:pPr>
+      <w:r>
+        <w:rPr>
+          <w:b/>
+          <w:lang w:val="en-GB"/>
+        </w:rPr>
+        <w:t>[</w:t>
+      </w:r>
+      <w:r>
+        <w:rPr>
+          <w:b/>
+          <w:lang w:val="en-GB"/>
+        </w:rPr>
+        <w:t>2</w:t>
+      </w:r>
+      <w:r>
+        <w:rPr>
+          <w:b/>
+          <w:lang w:val="en-GB"/>
+        </w:rPr>
+        <w:t>.2</w:t>
+      </w:r>
+      <w:r>
+        <w:rPr>
+          <w:b/>
+          <w:lang w:val="en-GB"/>
+        </w:rPr>
+        <w:t>a]</w:t>
+      </w:r>
+      <w:r>
+        <w:rPr>
+          <w:b/>
+          <w:lang w:val="en-GB"/>
+        </w:rPr>
+        <w:tab/>
+      </w:r>
+      <w:r>
+        <w:rPr>
+          <w:lang w:val="en-GB"/>
+        </w:rPr>
+        <w:t xml:space="preserve">If the three spiked in proteins are not added to the default human database they will not be in the </w:t>
+      </w:r>
+      <w:r>
+        <w:rPr>
+          <w:lang w:val="en-GB"/>
+        </w:rPr>
+        <w:t>list o</w:t>
+      </w:r>
+      <w:r>
+        <w:rPr>
+          <w:lang w:val="en-GB"/>
+        </w:rPr>
+        <w:t>f possible proteins the spectra can be matched against, and hence cannot be identified.</w:t>
+      </w:r>
+    </w:p>
+    <w:p>
+      <w:pPr>
+        <w:jc w:val="both"/>
+        <w:rPr>
+          <w:lang w:val="en-GB"/>
+        </w:rPr>
+      </w:pPr>
+      <w:r>
+        <w:rPr>
+          <w:b/>
+          <w:lang w:val="en-GB"/>
+        </w:rPr>
+        <w:t>[</w:t>
+      </w:r>
+      <w:r>
+        <w:rPr>
+          <w:b/>
+          <w:lang w:val="en-GB"/>
+        </w:rPr>
+        <w:t>2.2b</w:t>
+      </w:r>
+      <w:r>
+        <w:rPr>
+          <w:b/>
+          <w:lang w:val="en-GB"/>
+        </w:rPr>
+        <w:t>]</w:t>
+      </w:r>
+      <w:r>
+        <w:rPr>
+          <w:b/>
+          <w:lang w:val="en-GB"/>
+        </w:rPr>
+        <w:tab/>
+      </w:r>
+      <w:r>
+        <w:rPr>
+          <w:lang w:val="en-GB"/>
+        </w:rPr>
+        <w:t xml:space="preserve">The four </w:t>
+      </w:r>
+      <w:proofErr w:type="spellStart"/>
+      <w:r>
+        <w:rPr>
+          <w:lang w:val="en-GB"/>
+        </w:rPr>
+        <w:t>iTRAQ</w:t>
+      </w:r>
+      <w:proofErr w:type="spellEnd"/>
+      <w:r>
+        <w:rPr>
+          <w:lang w:val="en-GB"/>
+        </w:rPr>
+        <w:t xml:space="preserve"> labels are all isobaric, meaning that they have the </w:t>
+      </w:r>
+      <w:r>
+        <w:rPr>
+          <w:lang w:val="en-GB"/>
+        </w:rPr>
+        <w:t xml:space="preserve">mass and thus appear as identical in the MS1 spectrum. </w:t>
+      </w:r>
+      <w:r>
+        <w:rPr>
+          <w:lang w:val="en-GB"/>
+        </w:rPr>
+        <w:t xml:space="preserve">When trying possible amino acid modifications for the peptide to spectrum matches it is therefore enough to only include one of the </w:t>
+      </w:r>
+      <w:proofErr w:type="spellStart"/>
+      <w:r>
+        <w:rPr>
+          <w:lang w:val="en-GB"/>
+        </w:rPr>
+        <w:t>iTRAQ</w:t>
+      </w:r>
+      <w:proofErr w:type="spellEnd"/>
+      <w:r>
+        <w:rPr>
+          <w:lang w:val="en-GB"/>
+        </w:rPr>
+        <w:t xml:space="preserve"> modifications, as a match against one of them will also match all the others. And at the MS1 level, i.e., when finding the mass of the precursor, this is all we need. </w:t>
+      </w:r>
+      <w:r>
+        <w:rPr>
+          <w:lang w:val="en-GB"/>
+        </w:rPr>
+        <w:t xml:space="preserve">(Note that the </w:t>
+      </w:r>
+      <w:proofErr w:type="spellStart"/>
+      <w:r>
+        <w:rPr>
+          <w:lang w:val="en-GB"/>
+        </w:rPr>
+        <w:t>iTRAQ</w:t>
+      </w:r>
+      <w:proofErr w:type="spellEnd"/>
+      <w:r>
+        <w:rPr>
+          <w:lang w:val="en-GB"/>
+        </w:rPr>
+        <w:t xml:space="preserve"> labels, unlike TMT, are not truly isobaric though, as the chemical modifications used to generate the different labels differ slightly. This is not usually an issue, but with the ever increasing accuracy of the instruments, there will come a time when </w:t>
+      </w:r>
+      <w:proofErr w:type="spellStart"/>
+      <w:r>
+        <w:rPr>
+          <w:lang w:val="en-GB"/>
+        </w:rPr>
+        <w:t>iTRAQ</w:t>
+      </w:r>
+      <w:proofErr w:type="spellEnd"/>
+      <w:r>
+        <w:rPr>
+          <w:lang w:val="en-GB"/>
+        </w:rPr>
+        <w:t xml:space="preserve"> labels can no longer be considered as isobaric.)</w:t>
+      </w:r>
+    </w:p>
+    <w:p>
+      <w:pPr>
+        <w:jc w:val="both"/>
+        <w:rPr>
+          <w:lang w:val="en-GB"/>
+        </w:rPr>
+      </w:pPr>
+      <w:r>
+        <w:rPr>
+          <w:lang w:val="en-GB"/>
+        </w:rPr>
+        <w:t xml:space="preserve">The </w:t>
+      </w:r>
+      <w:proofErr w:type="spellStart"/>
+      <w:r>
+        <w:rPr>
+          <w:lang w:val="en-GB"/>
+        </w:rPr>
+        <w:t>iTRAQ</w:t>
+      </w:r>
+      <w:proofErr w:type="spellEnd"/>
+      <w:r>
+        <w:rPr>
+          <w:lang w:val="en-GB"/>
+        </w:rPr>
+        <w:t xml:space="preserve"> labelling is considered as variable on the Y, because experiments have shown that it modifies the Y's in roughly 50% of the cases. While the </w:t>
+      </w:r>
+      <w:proofErr w:type="spellStart"/>
+      <w:r>
+        <w:rPr>
+          <w:lang w:val="en-GB"/>
+        </w:rPr>
+        <w:t>iTRAQ</w:t>
+      </w:r>
+      <w:proofErr w:type="spellEnd"/>
+      <w:r>
+        <w:rPr>
+          <w:lang w:val="en-GB"/>
+        </w:rPr>
+        <w:t xml:space="preserve"> modification on the K and n-term occurs in close to 100% of the cases and i</w:t>
+      </w:r>
+      <w:r>
+        <w:rPr>
+          <w:lang w:val="en-GB"/>
+        </w:rPr>
+        <w:t>s thus considered as fixed.</w:t>
+      </w:r>
+    </w:p>
+    <w:p>
+      <w:pPr>
+        <w:jc w:val="both"/>
+        <w:rPr>
+          <w:lang w:val="en-GB"/>
+        </w:rPr>
       </w:pPr>
       <w:r>
         <w:rPr>
@@ -5004,7 +5428,14 @@
           <w:lang w:val="en-GB"/>
         </w:rPr>
         <w:lastRenderedPageBreak/>
-        <w:t>[1.5g</w:t>
+        <w:t>[</w:t>
+      </w:r>
+      <w:r>
+        <w:rPr>
+          <w:b/>
+          <w:lang w:val="en-GB"/>
+        </w:rPr>
+        <w:t>2.2c</w:t>
       </w:r>
       <w:r>
         <w:rPr>
@@ -5020,37 +5451,582 @@
         </w:rPr>
         <w:tab/>
       </w:r>
+      <w:r>
+        <w:rPr>
+          <w:lang w:val="en-GB"/>
+        </w:rPr>
+        <w:t xml:space="preserve">All the spectra matching to a given peptide should have similar </w:t>
+      </w:r>
+      <w:proofErr w:type="spellStart"/>
+      <w:r>
+        <w:rPr>
+          <w:lang w:val="en-GB"/>
+        </w:rPr>
+        <w:t>iTRAQ</w:t>
+      </w:r>
+      <w:proofErr w:type="spellEnd"/>
+      <w:r>
+        <w:rPr>
+          <w:lang w:val="en-GB"/>
+        </w:rPr>
+        <w:t xml:space="preserve"> peak intensities. </w:t>
+      </w:r>
+      <w:r>
+        <w:rPr>
+          <w:lang w:val="en-GB"/>
+        </w:rPr>
+        <w:t xml:space="preserve">They do after all come from the same </w:t>
+      </w:r>
+      <w:r>
+        <w:rPr>
+          <w:lang w:val="en-GB"/>
+        </w:rPr>
+        <w:t>peptide</w:t>
+      </w:r>
+      <w:r>
+        <w:rPr>
+          <w:lang w:val="en-GB"/>
+        </w:rPr>
+        <w:t>, and assuming that this peptide is unique to a given protein, the intensities should reflect the protein amounts in the four labelled samples.</w:t>
+      </w:r>
+      <w:r>
+        <w:rPr>
+          <w:lang w:val="en-GB"/>
+        </w:rPr>
+        <w:t xml:space="preserve"> </w:t>
+      </w:r>
+      <w:r>
+        <w:rPr>
+          <w:lang w:val="en-GB"/>
+        </w:rPr>
+        <w:t xml:space="preserve">It follows from this that different peptides from the same protein should all have similar </w:t>
+      </w:r>
+      <w:proofErr w:type="spellStart"/>
+      <w:r>
+        <w:rPr>
+          <w:lang w:val="en-GB"/>
+        </w:rPr>
+        <w:t>iTRAQ</w:t>
+      </w:r>
+      <w:proofErr w:type="spellEnd"/>
+      <w:r>
+        <w:rPr>
+          <w:lang w:val="en-GB"/>
+        </w:rPr>
+        <w:t xml:space="preserve"> peak intensities. However, there will be slight differences between peptides and because of this it is therefore important to have data from more than a single peptide when </w:t>
+      </w:r>
+      <w:r>
+        <w:rPr>
+          <w:lang w:val="en-GB"/>
+        </w:rPr>
+        <w:t xml:space="preserve">using </w:t>
+      </w:r>
+      <w:proofErr w:type="spellStart"/>
+      <w:r>
+        <w:rPr>
+          <w:lang w:val="en-GB"/>
+        </w:rPr>
+        <w:t>iTRAQ</w:t>
+      </w:r>
+      <w:proofErr w:type="spellEnd"/>
+      <w:r>
+        <w:rPr>
+          <w:lang w:val="en-GB"/>
+        </w:rPr>
+        <w:t xml:space="preserve"> for</w:t>
+      </w:r>
+      <w:r>
+        <w:rPr>
+          <w:lang w:val="en-GB"/>
+        </w:rPr>
+        <w:t xml:space="preserve"> quantification.</w:t>
+      </w:r>
+    </w:p>
+    <w:p>
+      <w:pPr>
+        <w:jc w:val="both"/>
+        <w:rPr>
+          <w:lang w:val="en-GB"/>
+        </w:rPr>
+      </w:pPr>
+      <w:r>
+        <w:rPr>
+          <w:lang w:val="en-GB"/>
+        </w:rPr>
+        <w:t xml:space="preserve">The picture is </w:t>
+      </w:r>
+      <w:r>
+        <w:rPr>
+          <w:lang w:val="en-GB"/>
+        </w:rPr>
+        <w:t xml:space="preserve">very much </w:t>
+      </w:r>
+      <w:r>
+        <w:rPr>
+          <w:lang w:val="en-GB"/>
+        </w:rPr>
+        <w:t xml:space="preserve">complicated by the </w:t>
+      </w:r>
+      <w:r>
+        <w:rPr>
+          <w:lang w:val="en-GB"/>
+        </w:rPr>
+        <w:t>addition</w:t>
+      </w:r>
+      <w:r>
+        <w:rPr>
+          <w:lang w:val="en-GB"/>
+        </w:rPr>
+        <w:t xml:space="preserve"> </w:t>
+      </w:r>
+      <w:r>
+        <w:rPr>
+          <w:lang w:val="en-GB"/>
+        </w:rPr>
+        <w:t xml:space="preserve">of </w:t>
+      </w:r>
+      <w:r>
+        <w:rPr>
+          <w:lang w:val="en-GB"/>
+        </w:rPr>
+        <w:t>shared peptides.</w:t>
+      </w:r>
+      <w:r>
+        <w:rPr>
+          <w:lang w:val="en-GB"/>
+        </w:rPr>
+        <w:t xml:space="preserve"> </w:t>
+      </w:r>
+      <w:r>
+        <w:rPr>
+          <w:lang w:val="en-GB"/>
+        </w:rPr>
+        <w:t xml:space="preserve">A peptide that cannot be uniquely linked to a single protein, but rather maps to two or more proteins, </w:t>
+      </w:r>
+      <w:r>
+        <w:rPr>
+          <w:lang w:val="en-GB"/>
+        </w:rPr>
+        <w:t xml:space="preserve">will often end up having a deviating peak intensity relative to the </w:t>
+      </w:r>
+      <w:r>
+        <w:rPr>
+          <w:lang w:val="en-GB"/>
+        </w:rPr>
+        <w:t>unique peptides.</w:t>
+      </w:r>
+      <w:r>
+        <w:rPr>
+          <w:lang w:val="en-GB"/>
+        </w:rPr>
+        <w:t xml:space="preserve"> The reason for this is </w:t>
+      </w:r>
+      <w:r>
+        <w:rPr>
+          <w:lang w:val="en-GB"/>
+        </w:rPr>
+        <w:t>that the a</w:t>
+      </w:r>
+      <w:r>
+        <w:rPr>
+          <w:lang w:val="en-GB"/>
+        </w:rPr>
+        <w:t>mounts</w:t>
+      </w:r>
+      <w:r>
+        <w:rPr>
+          <w:lang w:val="en-GB"/>
+        </w:rPr>
+        <w:t xml:space="preserve"> of the proteins the peptide maps to can differ. </w:t>
+      </w:r>
+      <w:r>
+        <w:rPr>
+          <w:lang w:val="en-GB"/>
+        </w:rPr>
+        <w:t xml:space="preserve">Let's say that </w:t>
+      </w:r>
+      <w:r>
+        <w:rPr>
+          <w:lang w:val="en-GB"/>
+        </w:rPr>
+        <w:t>we have the two</w:t>
+      </w:r>
+      <w:r>
+        <w:rPr>
+          <w:lang w:val="en-GB"/>
+        </w:rPr>
+        <w:t xml:space="preserve"> proteins A and B, where A as </w:t>
+      </w:r>
+      <w:r>
+        <w:rPr>
+          <w:lang w:val="en-GB"/>
+        </w:rPr>
+        <w:t xml:space="preserve">a </w:t>
+      </w:r>
+      <w:r>
+        <w:rPr>
+          <w:lang w:val="en-GB"/>
+        </w:rPr>
+        <w:t xml:space="preserve">low abundance </w:t>
+      </w:r>
+      <w:r>
+        <w:rPr>
+          <w:lang w:val="en-GB"/>
+        </w:rPr>
+        <w:t>and B a</w:t>
+      </w:r>
+      <w:r>
+        <w:rPr>
+          <w:lang w:val="en-GB"/>
+        </w:rPr>
+        <w:t xml:space="preserve"> high abundance. </w:t>
+      </w:r>
+      <w:r>
+        <w:rPr>
+          <w:lang w:val="en-GB"/>
+        </w:rPr>
+        <w:t xml:space="preserve">All </w:t>
+      </w:r>
+      <w:r>
+        <w:rPr>
+          <w:lang w:val="en-GB"/>
+        </w:rPr>
+        <w:t xml:space="preserve">peptide unique to protein A will thus have a low abundance and all proteins unique to protein B will have a high abundance. </w:t>
+      </w:r>
+      <w:r>
+        <w:rPr>
+          <w:lang w:val="en-GB"/>
+        </w:rPr>
+        <w:t xml:space="preserve">However, a peptide shared between the two proteins will in some cases have a low abundance, i.e., when it comes from protein A, and in some cases a high abundance, i.e., when it comes from protein B. </w:t>
+      </w:r>
+      <w:r>
+        <w:rPr>
+          <w:lang w:val="en-GB"/>
+        </w:rPr>
+        <w:t>The average abundance of the peptide will therefore be somewhere in between the low and high abundance</w:t>
+      </w:r>
+      <w:r>
+        <w:rPr>
+          <w:lang w:val="en-GB"/>
+        </w:rPr>
+        <w:t xml:space="preserve">, and including such </w:t>
+      </w:r>
+      <w:r>
+        <w:rPr>
+          <w:lang w:val="en-GB"/>
+        </w:rPr>
+        <w:t>peptide</w:t>
+      </w:r>
+      <w:r>
+        <w:rPr>
+          <w:lang w:val="en-GB"/>
+        </w:rPr>
+        <w:t>s</w:t>
+      </w:r>
+      <w:r>
+        <w:rPr>
+          <w:lang w:val="en-GB"/>
+        </w:rPr>
+        <w:t xml:space="preserve"> in the </w:t>
+      </w:r>
+      <w:r>
+        <w:rPr>
+          <w:lang w:val="en-GB"/>
+        </w:rPr>
+        <w:t>quantification must therefore be done with much care.</w:t>
+      </w:r>
+    </w:p>
+    <w:p>
+      <w:pPr>
+        <w:jc w:val="both"/>
+        <w:rPr>
+          <w:lang w:val="en-GB"/>
+        </w:rPr>
+      </w:pPr>
+      <w:r>
+        <w:rPr>
+          <w:b/>
+          <w:lang w:val="en-GB"/>
+        </w:rPr>
+        <w:t>[</w:t>
+      </w:r>
+      <w:r>
+        <w:rPr>
+          <w:b/>
+          <w:lang w:val="en-GB"/>
+        </w:rPr>
+        <w:t>2.2d</w:t>
+      </w:r>
+      <w:r>
+        <w:rPr>
+          <w:b/>
+          <w:lang w:val="en-GB"/>
+        </w:rPr>
+        <w:t>]</w:t>
+      </w:r>
+      <w:r>
+        <w:rPr>
+          <w:b/>
+          <w:lang w:val="en-GB"/>
+        </w:rPr>
+        <w:tab/>
+      </w:r>
       <w:commentRangeStart w:id="3"/>
       <w:r>
         <w:rPr>
           <w:lang w:val="en-GB"/>
         </w:rPr>
-        <w:t>At 1% FDR, the lowest confidence retained is 63% estimated at an accuracy of approximately 1.5 percentage points. When thresholding at a minimal confidence of 95%, we obtain an estimated FDR of 0.06%.</w:t>
-      </w:r>
-      <w:r>
+        <w:t>(</w:t>
+      </w:r>
+      <w:r>
+        <w:rPr>
+          <w:lang w:val="en-GB"/>
+        </w:rPr>
+        <w:t>answer pending...</w:t>
+      </w:r>
+      <w:r>
+        <w:rPr>
+          <w:lang w:val="en-GB"/>
+        </w:rPr>
+        <w:t>)</w:t>
+      </w:r>
+      <w:commentRangeEnd w:id="3"/>
+      <w:r>
+        <w:rPr>
+          <w:rStyle w:val="CommentReference"/>
+        </w:rPr>
+        <w:commentReference w:id="3"/>
+      </w:r>
+    </w:p>
+    <w:p>
+      <w:pPr>
+        <w:jc w:val="both"/>
+      </w:pPr>
+      <w:r>
+        <w:rPr>
+          <w:b/>
+          <w:lang w:val="en-GB"/>
+        </w:rPr>
+        <w:t>[</w:t>
+      </w:r>
+      <w:r>
+        <w:rPr>
+          <w:b/>
+          <w:lang w:val="en-GB"/>
+        </w:rPr>
+        <w:t>2.2e</w:t>
+      </w:r>
+      <w:r>
+        <w:rPr>
+          <w:b/>
+          <w:lang w:val="en-GB"/>
+        </w:rPr>
+        <w:t>]</w:t>
+      </w:r>
+      <w:r>
+        <w:rPr>
+          <w:b/>
+          <w:lang w:val="en-GB"/>
+        </w:rPr>
+        <w:tab/>
+      </w:r>
+      <w:commentRangeStart w:id="4"/>
+      <w:r>
+        <w:rPr>
+          <w:lang w:val="en-GB"/>
+        </w:rPr>
+        <w:t>(</w:t>
+      </w:r>
+      <w:r>
+        <w:rPr>
+          <w:lang w:val="en-GB"/>
+        </w:rPr>
+        <w:t>answer pending...</w:t>
+      </w:r>
+      <w:r>
+        <w:rPr>
+          <w:lang w:val="en-GB"/>
+        </w:rPr>
+        <w:t>)</w:t>
+      </w:r>
+      <w:commentRangeEnd w:id="4"/>
+      <w:r>
+        <w:rPr>
+          <w:rStyle w:val="CommentReference"/>
+        </w:rPr>
+        <w:commentReference w:id="4"/>
+      </w:r>
+    </w:p>
+    <w:p>
+      <w:pPr>
+        <w:jc w:val="both"/>
+        <w:rPr>
+          <w:lang w:val="en-GB"/>
+        </w:rPr>
+      </w:pPr>
+      <w:r>
+        <w:rPr>
+          <w:b/>
+          <w:lang w:val="en-GB"/>
+        </w:rPr>
+        <w:t>[</w:t>
+      </w:r>
+      <w:r>
+        <w:rPr>
+          <w:b/>
+          <w:lang w:val="en-GB"/>
+        </w:rPr>
+        <w:t>2.2f</w:t>
+      </w:r>
+      <w:r>
+        <w:rPr>
+          <w:b/>
+          <w:lang w:val="en-GB"/>
+        </w:rPr>
+        <w:t>]</w:t>
+      </w:r>
+      <w:r>
+        <w:rPr>
+          <w:b/>
+          <w:lang w:val="en-GB"/>
+        </w:rPr>
+        <w:tab/>
+      </w:r>
+      <w:r>
+        <w:rPr>
+          <w:lang w:val="en-GB"/>
+        </w:rPr>
+        <w:t xml:space="preserve">The three spiked in proteins are: </w:t>
+      </w:r>
+      <w:r>
+        <w:rPr>
+          <w:lang w:val="en-GB"/>
+        </w:rPr>
+        <w:t>Hexokinase-1</w:t>
+      </w:r>
+      <w:r>
+        <w:rPr>
+          <w:lang w:val="en-GB"/>
+        </w:rPr>
+        <w:t xml:space="preserve"> (</w:t>
+      </w:r>
+      <w:r>
+        <w:rPr>
+          <w:lang w:val="en-GB"/>
+        </w:rPr>
+        <w:t>HXKA_YEAST</w:t>
+      </w:r>
+      <w:r>
+        <w:rPr>
+          <w:lang w:val="en-GB"/>
+        </w:rPr>
+        <w:t xml:space="preserve">), </w:t>
+      </w:r>
+      <w:r>
+        <w:rPr>
+          <w:lang w:val="en-GB"/>
+        </w:rPr>
+        <w:t xml:space="preserve">Potassium-activated </w:t>
+      </w:r>
+      <w:proofErr w:type="spellStart"/>
+      <w:r>
+        <w:rPr>
+          <w:lang w:val="en-GB"/>
+        </w:rPr>
+        <w:t>aldehyde</w:t>
+      </w:r>
+      <w:proofErr w:type="spellEnd"/>
+      <w:r>
+        <w:rPr>
+          <w:lang w:val="en-GB"/>
+        </w:rPr>
         <w:t xml:space="preserve"> </w:t>
       </w:r>
-      <w:commentRangeEnd w:id="3"/>
-      <w:r>
-        <w:rPr>
-          <w:rStyle w:val="CommentReference"/>
-        </w:rPr>
-        <w:commentReference w:id="3"/>
-      </w:r>
-    </w:p>
-    <w:p>
-      <w:pPr>
-        <w:jc w:val="both"/>
-        <w:rPr>
-          <w:lang w:val="en-GB"/>
-        </w:rPr>
-      </w:pPr>
-      <w:r>
-        <w:rPr>
-          <w:b/>
-          <w:lang w:val="en-GB"/>
-        </w:rPr>
-        <w:t>[1.5i</w:t>
+      <w:proofErr w:type="spellStart"/>
+      <w:r>
+        <w:rPr>
+          <w:lang w:val="en-GB"/>
+        </w:rPr>
+        <w:t>dehydrogenase</w:t>
+      </w:r>
+      <w:proofErr w:type="spellEnd"/>
+      <w:r>
+        <w:rPr>
+          <w:lang w:val="en-GB"/>
+        </w:rPr>
+        <w:t>, mitochondrial</w:t>
+      </w:r>
+      <w:r>
+        <w:rPr>
+          <w:lang w:val="en-GB"/>
+        </w:rPr>
+        <w:t xml:space="preserve"> (</w:t>
+      </w:r>
+      <w:r>
+        <w:rPr>
+          <w:lang w:val="en-GB"/>
+        </w:rPr>
+        <w:t>ALDH4_YEAST</w:t>
+      </w:r>
+      <w:r>
+        <w:rPr>
+          <w:lang w:val="en-GB"/>
+        </w:rPr>
+        <w:t xml:space="preserve">) and </w:t>
+      </w:r>
+      <w:r>
+        <w:rPr>
+          <w:lang w:val="en-GB"/>
+        </w:rPr>
+        <w:t>Beta-</w:t>
+      </w:r>
+      <w:proofErr w:type="spellStart"/>
+      <w:r>
+        <w:rPr>
+          <w:lang w:val="en-GB"/>
+        </w:rPr>
+        <w:t>galactosidase</w:t>
+      </w:r>
+      <w:proofErr w:type="spellEnd"/>
+      <w:r>
+        <w:rPr>
+          <w:lang w:val="en-GB"/>
+        </w:rPr>
+        <w:t xml:space="preserve"> (</w:t>
+      </w:r>
+      <w:r>
+        <w:rPr>
+          <w:lang w:val="en-GB"/>
+        </w:rPr>
+        <w:t>H5Q9R5_ECOLX</w:t>
+      </w:r>
+      <w:r>
+        <w:rPr>
+          <w:lang w:val="en-GB"/>
+        </w:rPr>
+        <w:t>).</w:t>
+      </w:r>
+    </w:p>
+    <w:p>
+      <w:pPr>
+        <w:jc w:val="both"/>
+        <w:rPr>
+          <w:lang w:val="en-GB"/>
+        </w:rPr>
+      </w:pPr>
+      <w:r>
+        <w:rPr>
+          <w:b/>
+          <w:lang w:val="en-GB"/>
+        </w:rPr>
+        <w:t>[</w:t>
+      </w:r>
+      <w:r>
+        <w:rPr>
+          <w:b/>
+          <w:lang w:val="en-GB"/>
+        </w:rPr>
+        <w:t>2.2g</w:t>
       </w:r>
       <w:r>
         <w:rPr>
@@ -5070,7 +6046,49 @@
         <w:rPr>
           <w:lang w:val="en-GB"/>
         </w:rPr>
-        <w:t>For the proteins, the blue line clearly deviates from the black line. This is simply due to the fact that there are fewer proteins than spectra: the statistical estimation is hence less accurate. This deviation is directly linked to the deviation of the operating point of the ROC curve.</w:t>
+        <w:t xml:space="preserve">The three spiked in proteins are the same as for [2.2f]. However, they are more difficult to detected, and the reason is the variation in the background. </w:t>
+      </w:r>
+      <w:r>
+        <w:rPr>
+          <w:lang w:val="en-GB"/>
+        </w:rPr>
+        <w:t xml:space="preserve">Each sample has a different background due to individual differences between the </w:t>
+      </w:r>
+      <w:r>
+        <w:rPr>
+          <w:lang w:val="en-GB"/>
+        </w:rPr>
+        <w:t>patients</w:t>
+      </w:r>
+      <w:r>
+        <w:rPr>
+          <w:lang w:val="en-GB"/>
+        </w:rPr>
+        <w:t xml:space="preserve"> the samples come from.</w:t>
+      </w:r>
+      <w:r>
+        <w:rPr>
+          <w:lang w:val="en-GB"/>
+        </w:rPr>
+        <w:t xml:space="preserve"> The data is thus a lot more noisy </w:t>
+      </w:r>
+      <w:r>
+        <w:rPr>
+          <w:lang w:val="en-GB"/>
+        </w:rPr>
+        <w:t xml:space="preserve">and it is much harder to separate the </w:t>
+      </w:r>
+      <w:r>
+        <w:rPr>
+          <w:lang w:val="en-GB"/>
+        </w:rPr>
+        <w:t xml:space="preserve">spiked in proteins </w:t>
+      </w:r>
+      <w:r>
+        <w:rPr>
+          <w:lang w:val="en-GB"/>
+        </w:rPr>
+        <w:t>from the rest of the data.</w:t>
       </w:r>
     </w:p>
     <w:p>
@@ -5100,7 +6118,7 @@
           <w:sz w:val="28"/>
           <w:lang w:val="en-GB"/>
         </w:rPr>
-        <w:t>2.0</w:t>
+        <w:t>2.3</w:t>
       </w:r>
       <w:r>
         <w:rPr>
@@ -5116,7 +6134,7 @@
           <w:sz w:val="28"/>
           <w:lang w:val="en-GB"/>
         </w:rPr>
-        <w:t>Quantification</w:t>
+        <w:t>Label Free</w:t>
       </w:r>
     </w:p>
     <w:p>
@@ -5124,1140 +6142,68 @@
         <w:spacing w:after="0"/>
         <w:jc w:val="both"/>
         <w:rPr>
+          <w:lang w:val="en-GB"/>
+        </w:rPr>
+      </w:pPr>
+      <w:r>
+        <w:rPr>
+          <w:lang w:val="en-GB"/>
+        </w:rPr>
+        <w:t>(</w:t>
+      </w:r>
+      <w:r>
+        <w:rPr>
+          <w:lang w:val="en-GB"/>
+        </w:rPr>
+        <w:t>answer</w:t>
+      </w:r>
+      <w:r>
+        <w:rPr>
+          <w:lang w:val="en-GB"/>
+        </w:rPr>
+        <w:t>s</w:t>
+      </w:r>
+      <w:r>
+        <w:rPr>
+          <w:lang w:val="en-GB"/>
+        </w:rPr>
+        <w:t xml:space="preserve"> pending...</w:t>
+      </w:r>
+      <w:r>
+        <w:rPr>
+          <w:lang w:val="en-GB"/>
+        </w:rPr>
+        <w:t>)</w:t>
+      </w:r>
+    </w:p>
+    <w:p>
+      <w:pPr>
+        <w:spacing w:after="0"/>
+        <w:jc w:val="both"/>
+        <w:rPr>
           <w:b/>
           <w:sz w:val="28"/>
           <w:lang w:val="en-GB"/>
         </w:rPr>
       </w:pPr>
-      <w:r>
+    </w:p>
+    <w:p>
+      <w:pPr>
+        <w:spacing w:after="0"/>
+        <w:jc w:val="both"/>
         <w:rPr>
           <w:b/>
           <w:sz w:val="28"/>
           <w:lang w:val="en-GB"/>
         </w:rPr>
-        <w:t>2.1</w:t>
-      </w:r>
+      </w:pPr>
       <w:r>
         <w:rPr>
           <w:b/>
           <w:sz w:val="28"/>
           <w:lang w:val="en-GB"/>
         </w:rPr>
-        <w:tab/>
-      </w:r>
-      <w:r>
-        <w:rPr>
-          <w:b/>
-          <w:sz w:val="28"/>
-          <w:lang w:val="en-GB"/>
-        </w:rPr>
-        <w:t>Spectrum Counting</w:t>
-      </w:r>
-    </w:p>
-    <w:p>
-      <w:pPr>
-        <w:spacing w:after="0"/>
-        <w:jc w:val="both"/>
-        <w:rPr>
-          <w:lang w:val="en-GB"/>
-        </w:rPr>
-      </w:pPr>
-      <w:r>
-        <w:rPr>
-          <w:lang w:val="en-GB"/>
-        </w:rPr>
-        <w:t>(</w:t>
-      </w:r>
-      <w:r>
-        <w:rPr>
-          <w:lang w:val="en-GB"/>
-        </w:rPr>
-        <w:t>answer</w:t>
-      </w:r>
-      <w:r>
-        <w:rPr>
-          <w:lang w:val="en-GB"/>
-        </w:rPr>
-        <w:t>s</w:t>
-      </w:r>
-      <w:r>
-        <w:rPr>
-          <w:lang w:val="en-GB"/>
-        </w:rPr>
-        <w:t xml:space="preserve"> pending...</w:t>
-      </w:r>
-      <w:r>
-        <w:rPr>
-          <w:lang w:val="en-GB"/>
-        </w:rPr>
-        <w:t>)</w:t>
-      </w:r>
-    </w:p>
-    <w:p>
-      <w:pPr>
-        <w:spacing w:after="0"/>
-        <w:jc w:val="both"/>
-        <w:rPr>
-          <w:b/>
-          <w:sz w:val="28"/>
-          <w:lang w:val="en-GB"/>
-        </w:rPr>
-      </w:pPr>
-    </w:p>
-    <w:p>
-      <w:pPr>
-        <w:spacing w:after="0"/>
-        <w:jc w:val="both"/>
-        <w:rPr>
-          <w:b/>
-          <w:sz w:val="28"/>
-          <w:lang w:val="en-GB"/>
-        </w:rPr>
-      </w:pPr>
-      <w:r>
-        <w:rPr>
-          <w:b/>
-          <w:sz w:val="28"/>
-          <w:lang w:val="en-GB"/>
-        </w:rPr>
-        <w:t>2.2</w:t>
-      </w:r>
-      <w:r>
-        <w:rPr>
-          <w:b/>
-          <w:sz w:val="28"/>
-          <w:lang w:val="en-GB"/>
-        </w:rPr>
-        <w:tab/>
-      </w:r>
-      <w:r>
-        <w:rPr>
-          <w:b/>
-          <w:sz w:val="28"/>
-          <w:lang w:val="en-GB"/>
-        </w:rPr>
-        <w:t>Reporter Ions</w:t>
-      </w:r>
-    </w:p>
-    <w:p>
-      <w:pPr>
-        <w:jc w:val="both"/>
-        <w:rPr>
-          <w:lang w:val="en-GB"/>
-        </w:rPr>
-      </w:pPr>
-      <w:r>
-        <w:rPr>
-          <w:b/>
-          <w:lang w:val="en-GB"/>
-        </w:rPr>
-        <w:t>[</w:t>
-      </w:r>
-      <w:r>
-        <w:rPr>
-          <w:b/>
-          <w:lang w:val="en-GB"/>
-        </w:rPr>
-        <w:t>2</w:t>
-      </w:r>
-      <w:r>
-        <w:rPr>
-          <w:b/>
-          <w:lang w:val="en-GB"/>
-        </w:rPr>
-        <w:t>.2</w:t>
-      </w:r>
-      <w:r>
-        <w:rPr>
-          <w:b/>
-          <w:lang w:val="en-GB"/>
-        </w:rPr>
-        <w:t>a]</w:t>
-      </w:r>
-      <w:r>
-        <w:rPr>
-          <w:b/>
-          <w:lang w:val="en-GB"/>
-        </w:rPr>
-        <w:tab/>
-      </w:r>
-      <w:r>
-        <w:rPr>
-          <w:lang w:val="en-GB"/>
-        </w:rPr>
-        <w:t xml:space="preserve">If the three spiked in proteins are not added to the default human database they will not be in the </w:t>
-      </w:r>
-      <w:r>
-        <w:rPr>
-          <w:lang w:val="en-GB"/>
-        </w:rPr>
-        <w:t>list o</w:t>
-      </w:r>
-      <w:r>
-        <w:rPr>
-          <w:lang w:val="en-GB"/>
-        </w:rPr>
-        <w:t>f possible proteins the spectra can be matched against, and hence cannot be identified.</w:t>
-      </w:r>
-    </w:p>
-    <w:p>
-      <w:pPr>
-        <w:jc w:val="both"/>
-        <w:rPr>
-          <w:lang w:val="en-GB"/>
-        </w:rPr>
-      </w:pPr>
-      <w:r>
-        <w:rPr>
-          <w:b/>
-          <w:lang w:val="en-GB"/>
-        </w:rPr>
-        <w:t>[</w:t>
-      </w:r>
-      <w:r>
-        <w:rPr>
-          <w:b/>
-          <w:lang w:val="en-GB"/>
-        </w:rPr>
-        <w:t>2.2b</w:t>
-      </w:r>
-      <w:r>
-        <w:rPr>
-          <w:b/>
-          <w:lang w:val="en-GB"/>
-        </w:rPr>
-        <w:t>]</w:t>
-      </w:r>
-      <w:r>
-        <w:rPr>
-          <w:b/>
-          <w:lang w:val="en-GB"/>
-        </w:rPr>
-        <w:tab/>
-      </w:r>
-      <w:r>
-        <w:rPr>
-          <w:lang w:val="en-GB"/>
-        </w:rPr>
-        <w:t xml:space="preserve">The four </w:t>
-      </w:r>
-      <w:proofErr w:type="spellStart"/>
-      <w:r>
-        <w:rPr>
-          <w:lang w:val="en-GB"/>
-        </w:rPr>
-        <w:t>iTRAQ</w:t>
-      </w:r>
-      <w:proofErr w:type="spellEnd"/>
-      <w:r>
-        <w:rPr>
-          <w:lang w:val="en-GB"/>
-        </w:rPr>
-        <w:t xml:space="preserve"> labels are all isobaric, meaning that they have the </w:t>
-      </w:r>
-      <w:r>
-        <w:rPr>
-          <w:lang w:val="en-GB"/>
-        </w:rPr>
-        <w:t xml:space="preserve">mass and thus appear as identical in the MS1 spectrum. </w:t>
-      </w:r>
-      <w:r>
-        <w:rPr>
-          <w:lang w:val="en-GB"/>
-        </w:rPr>
-        <w:t xml:space="preserve">When trying possible amino acid modifications for the peptide to spectrum matches it is therefore enough to only include one of the </w:t>
-      </w:r>
-      <w:proofErr w:type="spellStart"/>
-      <w:r>
-        <w:rPr>
-          <w:lang w:val="en-GB"/>
-        </w:rPr>
-        <w:t>iTRAQ</w:t>
-      </w:r>
-      <w:proofErr w:type="spellEnd"/>
-      <w:r>
-        <w:rPr>
-          <w:lang w:val="en-GB"/>
-        </w:rPr>
-        <w:t xml:space="preserve"> modifications, as a match against one of them will also match all the others. And at the MS1 level, i.e., when finding the mass of the precursor, this is all we need. </w:t>
-      </w:r>
-      <w:r>
-        <w:rPr>
-          <w:lang w:val="en-GB"/>
-        </w:rPr>
-        <w:t xml:space="preserve">(Note that the </w:t>
-      </w:r>
-      <w:proofErr w:type="spellStart"/>
-      <w:r>
-        <w:rPr>
-          <w:lang w:val="en-GB"/>
-        </w:rPr>
-        <w:t>iTRAQ</w:t>
-      </w:r>
-      <w:proofErr w:type="spellEnd"/>
-      <w:r>
-        <w:rPr>
-          <w:lang w:val="en-GB"/>
-        </w:rPr>
-        <w:t xml:space="preserve"> labels, unlike TMT, are not truly isobaric though, as the chemical modifications used to generate the different labels differ slightly. This is not usually an issue, but with the ever increasing accuracy of the instruments, there will come a time when </w:t>
-      </w:r>
-      <w:proofErr w:type="spellStart"/>
-      <w:r>
-        <w:rPr>
-          <w:lang w:val="en-GB"/>
-        </w:rPr>
-        <w:t>iTRAQ</w:t>
-      </w:r>
-      <w:proofErr w:type="spellEnd"/>
-      <w:r>
-        <w:rPr>
-          <w:lang w:val="en-GB"/>
-        </w:rPr>
-        <w:t xml:space="preserve"> labels can no longer be considered as isobaric.)</w:t>
-      </w:r>
-    </w:p>
-    <w:p>
-      <w:pPr>
-        <w:jc w:val="both"/>
-        <w:rPr>
-          <w:lang w:val="en-GB"/>
-        </w:rPr>
-      </w:pPr>
-      <w:r>
-        <w:rPr>
-          <w:lang w:val="en-GB"/>
-        </w:rPr>
-        <w:t xml:space="preserve">The </w:t>
-      </w:r>
-      <w:proofErr w:type="spellStart"/>
-      <w:r>
-        <w:rPr>
-          <w:lang w:val="en-GB"/>
-        </w:rPr>
-        <w:t>iTRAQ</w:t>
-      </w:r>
-      <w:proofErr w:type="spellEnd"/>
-      <w:r>
-        <w:rPr>
-          <w:lang w:val="en-GB"/>
-        </w:rPr>
-        <w:t xml:space="preserve"> labelling is considered as variable on the Y, because experiments have shown that it modifies the Y's in roughly 50% of the cases. While the </w:t>
-      </w:r>
-      <w:proofErr w:type="spellStart"/>
-      <w:r>
-        <w:rPr>
-          <w:lang w:val="en-GB"/>
-        </w:rPr>
-        <w:t>iTRAQ</w:t>
-      </w:r>
-      <w:proofErr w:type="spellEnd"/>
-      <w:r>
-        <w:rPr>
-          <w:lang w:val="en-GB"/>
-        </w:rPr>
-        <w:t xml:space="preserve"> modification on the K and n-term occurs in close to 100% of the cases and i</w:t>
-      </w:r>
-      <w:r>
-        <w:rPr>
-          <w:lang w:val="en-GB"/>
-        </w:rPr>
-        <w:t>s thus considered as fixed.</w:t>
-      </w:r>
-    </w:p>
-    <w:p>
-      <w:pPr>
-        <w:jc w:val="both"/>
-        <w:rPr>
-          <w:lang w:val="en-GB"/>
-        </w:rPr>
-      </w:pPr>
-      <w:r>
-        <w:rPr>
-          <w:b/>
-          <w:lang w:val="en-GB"/>
-        </w:rPr>
-        <w:t>[</w:t>
-      </w:r>
-      <w:r>
-        <w:rPr>
-          <w:b/>
-          <w:lang w:val="en-GB"/>
-        </w:rPr>
-        <w:t>2.2c</w:t>
-      </w:r>
-      <w:r>
-        <w:rPr>
-          <w:b/>
-          <w:lang w:val="en-GB"/>
-        </w:rPr>
-        <w:t>]</w:t>
-      </w:r>
-      <w:r>
-        <w:rPr>
-          <w:b/>
-          <w:lang w:val="en-GB"/>
-        </w:rPr>
-        <w:tab/>
-      </w:r>
-      <w:r>
-        <w:rPr>
-          <w:lang w:val="en-GB"/>
-        </w:rPr>
-        <w:t xml:space="preserve">All the spectra matching to a given peptide should have similar </w:t>
-      </w:r>
-      <w:proofErr w:type="spellStart"/>
-      <w:r>
-        <w:rPr>
-          <w:lang w:val="en-GB"/>
-        </w:rPr>
-        <w:t>iTRAQ</w:t>
-      </w:r>
-      <w:proofErr w:type="spellEnd"/>
-      <w:r>
-        <w:rPr>
-          <w:lang w:val="en-GB"/>
-        </w:rPr>
-        <w:t xml:space="preserve"> peak intensities. </w:t>
-      </w:r>
-      <w:r>
-        <w:rPr>
-          <w:lang w:val="en-GB"/>
-        </w:rPr>
-        <w:t xml:space="preserve">They do after all come from the same </w:t>
-      </w:r>
-      <w:r>
-        <w:rPr>
-          <w:lang w:val="en-GB"/>
-        </w:rPr>
-        <w:t>peptide</w:t>
-      </w:r>
-      <w:r>
-        <w:rPr>
-          <w:lang w:val="en-GB"/>
-        </w:rPr>
-        <w:t>, and assuming that this peptide is unique to a given protein, the intensities should reflect the protein amounts in the four labelled samples.</w:t>
-      </w:r>
-      <w:r>
-        <w:rPr>
-          <w:lang w:val="en-GB"/>
-        </w:rPr>
-        <w:t xml:space="preserve"> </w:t>
-      </w:r>
-      <w:r>
-        <w:rPr>
-          <w:lang w:val="en-GB"/>
-        </w:rPr>
-        <w:t xml:space="preserve">It follows from this that </w:t>
-      </w:r>
-      <w:r>
-        <w:rPr>
-          <w:lang w:val="en-GB"/>
-        </w:rPr>
         <w:lastRenderedPageBreak/>
-        <w:t xml:space="preserve">different peptides from the same protein should all have similar </w:t>
-      </w:r>
-      <w:proofErr w:type="spellStart"/>
-      <w:r>
-        <w:rPr>
-          <w:lang w:val="en-GB"/>
-        </w:rPr>
-        <w:t>iTRAQ</w:t>
-      </w:r>
-      <w:proofErr w:type="spellEnd"/>
-      <w:r>
-        <w:rPr>
-          <w:lang w:val="en-GB"/>
-        </w:rPr>
-        <w:t xml:space="preserve"> peak intensities. However, there will be slight differences between peptides and because of this it is therefore important to have data from more than a single peptide when </w:t>
-      </w:r>
-      <w:r>
-        <w:rPr>
-          <w:lang w:val="en-GB"/>
-        </w:rPr>
-        <w:t xml:space="preserve">using </w:t>
-      </w:r>
-      <w:proofErr w:type="spellStart"/>
-      <w:r>
-        <w:rPr>
-          <w:lang w:val="en-GB"/>
-        </w:rPr>
-        <w:t>iTRAQ</w:t>
-      </w:r>
-      <w:proofErr w:type="spellEnd"/>
-      <w:r>
-        <w:rPr>
-          <w:lang w:val="en-GB"/>
-        </w:rPr>
-        <w:t xml:space="preserve"> for</w:t>
-      </w:r>
-      <w:r>
-        <w:rPr>
-          <w:lang w:val="en-GB"/>
-        </w:rPr>
-        <w:t xml:space="preserve"> quantification.</w:t>
-      </w:r>
-    </w:p>
-    <w:p>
-      <w:pPr>
-        <w:jc w:val="both"/>
-        <w:rPr>
-          <w:lang w:val="en-GB"/>
-        </w:rPr>
-      </w:pPr>
-      <w:r>
-        <w:rPr>
-          <w:lang w:val="en-GB"/>
-        </w:rPr>
-        <w:t xml:space="preserve">The picture is </w:t>
-      </w:r>
-      <w:r>
-        <w:rPr>
-          <w:lang w:val="en-GB"/>
-        </w:rPr>
-        <w:t xml:space="preserve">very much </w:t>
-      </w:r>
-      <w:r>
-        <w:rPr>
-          <w:lang w:val="en-GB"/>
-        </w:rPr>
-        <w:t xml:space="preserve">complicated by the </w:t>
-      </w:r>
-      <w:r>
-        <w:rPr>
-          <w:lang w:val="en-GB"/>
-        </w:rPr>
-        <w:t>addition</w:t>
-      </w:r>
-      <w:r>
-        <w:rPr>
-          <w:lang w:val="en-GB"/>
-        </w:rPr>
-        <w:t xml:space="preserve"> </w:t>
-      </w:r>
-      <w:r>
-        <w:rPr>
-          <w:lang w:val="en-GB"/>
-        </w:rPr>
-        <w:t xml:space="preserve">of </w:t>
-      </w:r>
-      <w:r>
-        <w:rPr>
-          <w:lang w:val="en-GB"/>
-        </w:rPr>
-        <w:t>shared peptides.</w:t>
-      </w:r>
-      <w:r>
-        <w:rPr>
-          <w:lang w:val="en-GB"/>
-        </w:rPr>
-        <w:t xml:space="preserve"> </w:t>
-      </w:r>
-      <w:r>
-        <w:rPr>
-          <w:lang w:val="en-GB"/>
-        </w:rPr>
-        <w:t xml:space="preserve">A peptide that cannot be uniquely linked to a single protein, but rather maps to two or more proteins, </w:t>
-      </w:r>
-      <w:r>
-        <w:rPr>
-          <w:lang w:val="en-GB"/>
-        </w:rPr>
-        <w:t xml:space="preserve">will often end up having a deviating peak intensity relative to the </w:t>
-      </w:r>
-      <w:r>
-        <w:rPr>
-          <w:lang w:val="en-GB"/>
-        </w:rPr>
-        <w:t>unique peptides.</w:t>
-      </w:r>
-      <w:r>
-        <w:rPr>
-          <w:lang w:val="en-GB"/>
-        </w:rPr>
-        <w:t xml:space="preserve"> The reason for this is </w:t>
-      </w:r>
-      <w:r>
-        <w:rPr>
-          <w:lang w:val="en-GB"/>
-        </w:rPr>
-        <w:t>that the a</w:t>
-      </w:r>
-      <w:r>
-        <w:rPr>
-          <w:lang w:val="en-GB"/>
-        </w:rPr>
-        <w:t>mounts</w:t>
-      </w:r>
-      <w:r>
-        <w:rPr>
-          <w:lang w:val="en-GB"/>
-        </w:rPr>
-        <w:t xml:space="preserve"> of the proteins the peptide maps to can differ. </w:t>
-      </w:r>
-      <w:r>
-        <w:rPr>
-          <w:lang w:val="en-GB"/>
-        </w:rPr>
-        <w:t xml:space="preserve">Let's say that </w:t>
-      </w:r>
-      <w:r>
-        <w:rPr>
-          <w:lang w:val="en-GB"/>
-        </w:rPr>
-        <w:t>we have the two</w:t>
-      </w:r>
-      <w:r>
-        <w:rPr>
-          <w:lang w:val="en-GB"/>
-        </w:rPr>
-        <w:t xml:space="preserve"> proteins A and B, where A as </w:t>
-      </w:r>
-      <w:r>
-        <w:rPr>
-          <w:lang w:val="en-GB"/>
-        </w:rPr>
-        <w:t xml:space="preserve">a </w:t>
-      </w:r>
-      <w:r>
-        <w:rPr>
-          <w:lang w:val="en-GB"/>
-        </w:rPr>
-        <w:t xml:space="preserve">low abundance </w:t>
-      </w:r>
-      <w:r>
-        <w:rPr>
-          <w:lang w:val="en-GB"/>
-        </w:rPr>
-        <w:t>and B a</w:t>
-      </w:r>
-      <w:r>
-        <w:rPr>
-          <w:lang w:val="en-GB"/>
-        </w:rPr>
-        <w:t xml:space="preserve"> high abundance. </w:t>
-      </w:r>
-      <w:r>
-        <w:rPr>
-          <w:lang w:val="en-GB"/>
-        </w:rPr>
-        <w:t xml:space="preserve">All </w:t>
-      </w:r>
-      <w:r>
-        <w:rPr>
-          <w:lang w:val="en-GB"/>
-        </w:rPr>
-        <w:t xml:space="preserve">peptide unique to protein A will thus have a low abundance and all proteins unique to protein B will have a high abundance. </w:t>
-      </w:r>
-      <w:r>
-        <w:rPr>
-          <w:lang w:val="en-GB"/>
-        </w:rPr>
-        <w:t xml:space="preserve">However, a peptide shared between the two proteins will in some cases have a low abundance, i.e., when it comes from protein A, and in some cases a high abundance, i.e., when it comes from protein B. </w:t>
-      </w:r>
-      <w:r>
-        <w:rPr>
-          <w:lang w:val="en-GB"/>
-        </w:rPr>
-        <w:t>The average abundance of the peptide will therefore be somewhere in between the low and high abundance</w:t>
-      </w:r>
-      <w:r>
-        <w:rPr>
-          <w:lang w:val="en-GB"/>
-        </w:rPr>
-        <w:t xml:space="preserve">, and including such </w:t>
-      </w:r>
-      <w:r>
-        <w:rPr>
-          <w:lang w:val="en-GB"/>
-        </w:rPr>
-        <w:t>peptide</w:t>
-      </w:r>
-      <w:r>
-        <w:rPr>
-          <w:lang w:val="en-GB"/>
-        </w:rPr>
-        <w:t>s</w:t>
-      </w:r>
-      <w:r>
-        <w:rPr>
-          <w:lang w:val="en-GB"/>
-        </w:rPr>
-        <w:t xml:space="preserve"> in the </w:t>
-      </w:r>
-      <w:r>
-        <w:rPr>
-          <w:lang w:val="en-GB"/>
-        </w:rPr>
-        <w:t>quantification must therefore be done with much care.</w:t>
-      </w:r>
-    </w:p>
-    <w:p>
-      <w:pPr>
-        <w:jc w:val="both"/>
-        <w:rPr>
-          <w:lang w:val="en-GB"/>
-        </w:rPr>
-      </w:pPr>
-      <w:r>
-        <w:rPr>
-          <w:b/>
-          <w:lang w:val="en-GB"/>
-        </w:rPr>
-        <w:t>[</w:t>
-      </w:r>
-      <w:r>
-        <w:rPr>
-          <w:b/>
-          <w:lang w:val="en-GB"/>
-        </w:rPr>
-        <w:t>2.2d</w:t>
-      </w:r>
-      <w:r>
-        <w:rPr>
-          <w:b/>
-          <w:lang w:val="en-GB"/>
-        </w:rPr>
-        <w:t>]</w:t>
-      </w:r>
-      <w:r>
-        <w:rPr>
-          <w:b/>
-          <w:lang w:val="en-GB"/>
-        </w:rPr>
-        <w:tab/>
-      </w:r>
-      <w:commentRangeStart w:id="4"/>
-      <w:r>
-        <w:rPr>
-          <w:lang w:val="en-GB"/>
-        </w:rPr>
-        <w:t>(</w:t>
-      </w:r>
-      <w:r>
-        <w:rPr>
-          <w:lang w:val="en-GB"/>
-        </w:rPr>
-        <w:t>answer pending...</w:t>
-      </w:r>
-      <w:r>
-        <w:rPr>
-          <w:lang w:val="en-GB"/>
-        </w:rPr>
-        <w:t>)</w:t>
-      </w:r>
-      <w:commentRangeEnd w:id="4"/>
-      <w:r>
-        <w:rPr>
-          <w:rStyle w:val="CommentReference"/>
-        </w:rPr>
-        <w:commentReference w:id="4"/>
-      </w:r>
-    </w:p>
-    <w:p>
-      <w:pPr>
-        <w:jc w:val="both"/>
-      </w:pPr>
-      <w:r>
-        <w:rPr>
-          <w:b/>
-          <w:lang w:val="en-GB"/>
-        </w:rPr>
-        <w:t>[</w:t>
-      </w:r>
-      <w:r>
-        <w:rPr>
-          <w:b/>
-          <w:lang w:val="en-GB"/>
-        </w:rPr>
-        <w:t>2.2e</w:t>
-      </w:r>
-      <w:r>
-        <w:rPr>
-          <w:b/>
-          <w:lang w:val="en-GB"/>
-        </w:rPr>
-        <w:t>]</w:t>
-      </w:r>
-      <w:r>
-        <w:rPr>
-          <w:b/>
-          <w:lang w:val="en-GB"/>
-        </w:rPr>
-        <w:tab/>
-      </w:r>
-      <w:commentRangeStart w:id="5"/>
-      <w:r>
-        <w:rPr>
-          <w:lang w:val="en-GB"/>
-        </w:rPr>
-        <w:t>(</w:t>
-      </w:r>
-      <w:r>
-        <w:rPr>
-          <w:lang w:val="en-GB"/>
-        </w:rPr>
-        <w:t>answer pending...</w:t>
-      </w:r>
-      <w:r>
-        <w:rPr>
-          <w:lang w:val="en-GB"/>
-        </w:rPr>
-        <w:t>)</w:t>
-      </w:r>
-      <w:commentRangeEnd w:id="5"/>
-      <w:r>
-        <w:rPr>
-          <w:rStyle w:val="CommentReference"/>
-        </w:rPr>
-        <w:commentReference w:id="5"/>
-      </w:r>
-    </w:p>
-    <w:p>
-      <w:pPr>
-        <w:jc w:val="both"/>
-        <w:rPr>
-          <w:lang w:val="en-GB"/>
-        </w:rPr>
-      </w:pPr>
-      <w:r>
-        <w:rPr>
-          <w:b/>
-          <w:lang w:val="en-GB"/>
-        </w:rPr>
-        <w:t>[</w:t>
-      </w:r>
-      <w:r>
-        <w:rPr>
-          <w:b/>
-          <w:lang w:val="en-GB"/>
-        </w:rPr>
-        <w:t>2.2f</w:t>
-      </w:r>
-      <w:r>
-        <w:rPr>
-          <w:b/>
-          <w:lang w:val="en-GB"/>
-        </w:rPr>
-        <w:t>]</w:t>
-      </w:r>
-      <w:r>
-        <w:rPr>
-          <w:b/>
-          <w:lang w:val="en-GB"/>
-        </w:rPr>
-        <w:tab/>
-      </w:r>
-      <w:r>
-        <w:rPr>
-          <w:lang w:val="en-GB"/>
-        </w:rPr>
-        <w:t xml:space="preserve">The three spiked in proteins are: </w:t>
-      </w:r>
-      <w:r>
-        <w:rPr>
-          <w:lang w:val="en-GB"/>
-        </w:rPr>
-        <w:t>Hexokinase-1</w:t>
-      </w:r>
-      <w:r>
-        <w:rPr>
-          <w:lang w:val="en-GB"/>
-        </w:rPr>
-        <w:t xml:space="preserve"> (</w:t>
-      </w:r>
-      <w:r>
-        <w:rPr>
-          <w:lang w:val="en-GB"/>
-        </w:rPr>
-        <w:t>HXKA_YEAST</w:t>
-      </w:r>
-      <w:r>
-        <w:rPr>
-          <w:lang w:val="en-GB"/>
-        </w:rPr>
-        <w:t xml:space="preserve">), </w:t>
-      </w:r>
-      <w:r>
-        <w:rPr>
-          <w:lang w:val="en-GB"/>
-        </w:rPr>
-        <w:t xml:space="preserve">Potassium-activated </w:t>
-      </w:r>
-      <w:proofErr w:type="spellStart"/>
-      <w:r>
-        <w:rPr>
-          <w:lang w:val="en-GB"/>
-        </w:rPr>
-        <w:t>aldehyde</w:t>
-      </w:r>
-      <w:proofErr w:type="spellEnd"/>
-      <w:r>
-        <w:rPr>
-          <w:lang w:val="en-GB"/>
-        </w:rPr>
-        <w:t xml:space="preserve"> </w:t>
-      </w:r>
-      <w:proofErr w:type="spellStart"/>
-      <w:r>
-        <w:rPr>
-          <w:lang w:val="en-GB"/>
-        </w:rPr>
-        <w:t>dehydrogenase</w:t>
-      </w:r>
-      <w:proofErr w:type="spellEnd"/>
-      <w:r>
-        <w:rPr>
-          <w:lang w:val="en-GB"/>
-        </w:rPr>
-        <w:t>, mitochondrial</w:t>
-      </w:r>
-      <w:r>
-        <w:rPr>
-          <w:lang w:val="en-GB"/>
-        </w:rPr>
-        <w:t xml:space="preserve"> (</w:t>
-      </w:r>
-      <w:r>
-        <w:rPr>
-          <w:lang w:val="en-GB"/>
-        </w:rPr>
-        <w:t>ALDH4_YEAST</w:t>
-      </w:r>
-      <w:r>
-        <w:rPr>
-          <w:lang w:val="en-GB"/>
-        </w:rPr>
-        <w:t xml:space="preserve">) and </w:t>
-      </w:r>
-      <w:r>
-        <w:rPr>
-          <w:lang w:val="en-GB"/>
-        </w:rPr>
-        <w:t>Beta-</w:t>
-      </w:r>
-      <w:proofErr w:type="spellStart"/>
-      <w:r>
-        <w:rPr>
-          <w:lang w:val="en-GB"/>
-        </w:rPr>
-        <w:t>galactosidase</w:t>
-      </w:r>
-      <w:proofErr w:type="spellEnd"/>
-      <w:r>
-        <w:rPr>
-          <w:lang w:val="en-GB"/>
-        </w:rPr>
-        <w:t xml:space="preserve"> (</w:t>
-      </w:r>
-      <w:r>
-        <w:rPr>
-          <w:lang w:val="en-GB"/>
-        </w:rPr>
-        <w:t>H5Q9R5_ECOLX</w:t>
-      </w:r>
-      <w:r>
-        <w:rPr>
-          <w:lang w:val="en-GB"/>
-        </w:rPr>
-        <w:t>).</w:t>
-      </w:r>
-    </w:p>
-    <w:p>
-      <w:pPr>
-        <w:jc w:val="both"/>
-        <w:rPr>
-          <w:lang w:val="en-GB"/>
-        </w:rPr>
-      </w:pPr>
-      <w:r>
-        <w:rPr>
-          <w:b/>
-          <w:lang w:val="en-GB"/>
-        </w:rPr>
-        <w:t>[</w:t>
-      </w:r>
-      <w:r>
-        <w:rPr>
-          <w:b/>
-          <w:lang w:val="en-GB"/>
-        </w:rPr>
-        <w:t>2.2g</w:t>
-      </w:r>
-      <w:r>
-        <w:rPr>
-          <w:b/>
-          <w:lang w:val="en-GB"/>
-        </w:rPr>
-        <w:t>]</w:t>
-      </w:r>
-      <w:r>
-        <w:rPr>
-          <w:b/>
-          <w:lang w:val="en-GB"/>
-        </w:rPr>
-        <w:tab/>
-      </w:r>
-      <w:r>
-        <w:rPr>
-          <w:lang w:val="en-GB"/>
-        </w:rPr>
-        <w:t xml:space="preserve">The three spiked in proteins are the same as for [2.2f]. However, they are more difficult to detected, and the reason is the variation in the background. </w:t>
-      </w:r>
-      <w:r>
-        <w:rPr>
-          <w:lang w:val="en-GB"/>
-        </w:rPr>
-        <w:t xml:space="preserve">Each sample has a different background due to individual differences between the </w:t>
-      </w:r>
-      <w:r>
-        <w:rPr>
-          <w:lang w:val="en-GB"/>
-        </w:rPr>
-        <w:t>patients</w:t>
-      </w:r>
-      <w:r>
-        <w:rPr>
-          <w:lang w:val="en-GB"/>
-        </w:rPr>
-        <w:t xml:space="preserve"> the samples come from.</w:t>
-      </w:r>
-      <w:r>
-        <w:rPr>
-          <w:lang w:val="en-GB"/>
-        </w:rPr>
-        <w:t xml:space="preserve"> The data is thus a lot more noisy </w:t>
-      </w:r>
-      <w:r>
-        <w:rPr>
-          <w:lang w:val="en-GB"/>
-        </w:rPr>
-        <w:t xml:space="preserve">and it is much harder to separate the </w:t>
-      </w:r>
-      <w:r>
-        <w:rPr>
-          <w:lang w:val="en-GB"/>
-        </w:rPr>
-        <w:t xml:space="preserve">spiked in proteins </w:t>
-      </w:r>
-      <w:r>
-        <w:rPr>
-          <w:lang w:val="en-GB"/>
-        </w:rPr>
-        <w:t>from the rest of the data.</w:t>
-      </w:r>
-    </w:p>
-    <w:p>
-      <w:pPr>
-        <w:spacing w:after="0"/>
-        <w:jc w:val="both"/>
-        <w:rPr>
-          <w:b/>
-          <w:sz w:val="28"/>
-          <w:lang w:val="en-GB"/>
-        </w:rPr>
-      </w:pPr>
-    </w:p>
-    <w:p>
-      <w:pPr>
-        <w:spacing w:after="0"/>
-        <w:jc w:val="both"/>
-        <w:rPr>
-          <w:b/>
-          <w:sz w:val="28"/>
-          <w:lang w:val="en-GB"/>
-        </w:rPr>
-      </w:pPr>
-      <w:r>
-        <w:rPr>
-          <w:b/>
-          <w:sz w:val="28"/>
-          <w:lang w:val="en-GB"/>
-        </w:rPr>
-        <w:t>2.3</w:t>
-      </w:r>
-      <w:r>
-        <w:rPr>
-          <w:b/>
-          <w:sz w:val="28"/>
-          <w:lang w:val="en-GB"/>
-        </w:rPr>
-        <w:tab/>
-      </w:r>
-      <w:r>
-        <w:rPr>
-          <w:b/>
-          <w:sz w:val="28"/>
-          <w:lang w:val="en-GB"/>
-        </w:rPr>
-        <w:t>Label Free</w:t>
-      </w:r>
-    </w:p>
-    <w:p>
-      <w:pPr>
-        <w:spacing w:after="0"/>
-        <w:jc w:val="both"/>
-        <w:rPr>
-          <w:lang w:val="en-GB"/>
-        </w:rPr>
-      </w:pPr>
-      <w:r>
-        <w:rPr>
-          <w:lang w:val="en-GB"/>
-        </w:rPr>
-        <w:t>(</w:t>
-      </w:r>
-      <w:r>
-        <w:rPr>
-          <w:lang w:val="en-GB"/>
-        </w:rPr>
-        <w:t>answer</w:t>
-      </w:r>
-      <w:r>
-        <w:rPr>
-          <w:lang w:val="en-GB"/>
-        </w:rPr>
-        <w:t>s</w:t>
-      </w:r>
-      <w:r>
-        <w:rPr>
-          <w:lang w:val="en-GB"/>
-        </w:rPr>
-        <w:t xml:space="preserve"> pending...</w:t>
-      </w:r>
-      <w:r>
-        <w:rPr>
-          <w:lang w:val="en-GB"/>
-        </w:rPr>
-        <w:t>)</w:t>
-      </w:r>
-    </w:p>
-    <w:p>
-      <w:pPr>
-        <w:spacing w:after="0"/>
-        <w:jc w:val="both"/>
-        <w:rPr>
-          <w:b/>
-          <w:sz w:val="28"/>
-          <w:lang w:val="en-GB"/>
-        </w:rPr>
-      </w:pPr>
-    </w:p>
-    <w:p>
-      <w:pPr>
-        <w:spacing w:after="0"/>
-        <w:jc w:val="both"/>
-        <w:rPr>
-          <w:b/>
-          <w:sz w:val="28"/>
-          <w:lang w:val="en-GB"/>
-        </w:rPr>
-      </w:pPr>
-      <w:r>
-        <w:rPr>
-          <w:b/>
-          <w:sz w:val="28"/>
-          <w:lang w:val="en-GB"/>
-        </w:rPr>
         <w:t>2.4</w:t>
       </w:r>
       <w:r>
@@ -6870,6 +6816,7 @@
           <w:b/>
           <w:lang w:val="en-GB"/>
         </w:rPr>
+        <w:lastRenderedPageBreak/>
         <w:t>[3.0g</w:t>
       </w:r>
       <w:r>
@@ -6917,7 +6864,6 @@
           <w:sz w:val="28"/>
           <w:lang w:val="en-GB"/>
         </w:rPr>
-        <w:lastRenderedPageBreak/>
         <w:t>4.0</w:t>
       </w:r>
       <w:r>
@@ -7046,8 +6992,8 @@
         </w:rPr>
         <w:t xml:space="preserve"> each others.</w:t>
       </w:r>
-      <w:bookmarkStart w:id="6" w:name="_GoBack"/>
-      <w:bookmarkEnd w:id="6"/>
+      <w:bookmarkStart w:id="5" w:name="_GoBack"/>
+      <w:bookmarkEnd w:id="5"/>
     </w:p>
     <w:p>
       <w:pPr>
@@ -7652,6 +7598,7 @@
         <w:rPr>
           <w:lang w:val="en-GB"/>
         </w:rPr>
+        <w:lastRenderedPageBreak/>
         <w:t>ppm</w:t>
       </w:r>
       <w:proofErr w:type="spellEnd"/>
@@ -7673,7 +7620,6 @@
         <w:rPr>
           <w:lang w:val="en-GB"/>
         </w:rPr>
-        <w:lastRenderedPageBreak/>
         <w:t xml:space="preserve">Secondly, the sequence database used was the International Protein Index (IPI) which </w:t>
       </w:r>
       <w:r>
@@ -7954,19 +7900,19 @@
           <w:lang w:val="en-GB"/>
         </w:rPr>
       </w:pPr>
-      <w:commentRangeStart w:id="7"/>
+      <w:commentRangeStart w:id="6"/>
       <w:r>
         <w:rPr>
           <w:lang w:val="en-GB"/>
         </w:rPr>
         <w:t>In the end, the only thing that did not change is the search engine.</w:t>
       </w:r>
-      <w:commentRangeEnd w:id="7"/>
+      <w:commentRangeEnd w:id="6"/>
       <w:r>
         <w:rPr>
           <w:rStyle w:val="CommentReference"/>
         </w:rPr>
-        <w:commentReference w:id="7"/>
+        <w:commentReference w:id="6"/>
       </w:r>
       <w:r>
         <w:rPr>
@@ -9594,7 +9540,7 @@
 
 <file path=word/comments.xml><?xml version="1.0" encoding="utf-8"?>
 <w:comments xmlns:ve="http://schemas.openxmlformats.org/markup-compatibility/2006" xmlns:o="urn:schemas-microsoft-com:office:office" xmlns:r="http://schemas.openxmlformats.org/officeDocument/2006/relationships" xmlns:m="http://schemas.openxmlformats.org/officeDocument/2006/math" xmlns:v="urn:schemas-microsoft-com:vml" xmlns:wp="http://schemas.openxmlformats.org/drawingml/2006/wordprocessingDrawing" xmlns:w10="urn:schemas-microsoft-com:office:word" xmlns:w="http://schemas.openxmlformats.org/wordprocessingml/2006/main" xmlns:wne="http://schemas.microsoft.com/office/word/2006/wordml">
-  <w:comment w:id="0" w:author="Marc Vaudel" w:date="2013-06-08T01:39:00Z" w:initials="Marc">
+  <w:comment w:id="0" w:author="Harald Barsnes" w:date="2013-06-18T14:21:00Z" w:initials="HB">
     <w:p>
       <w:pPr>
         <w:pStyle w:val="CommentText"/>
@@ -9606,11 +9552,11 @@
         <w:annotationRef/>
       </w:r>
       <w:r>
-        <w:t>m/z or mass? I am not familiar with these levels of detail for every search engine…</w:t>
+        <w:t>@Marc: Please update to the new version!!</w:t>
       </w:r>
     </w:p>
   </w:comment>
-  <w:comment w:id="1" w:author="Harald Barsnes" w:date="2013-06-18T14:21:00Z" w:initials="HB">
+  <w:comment w:id="1" w:author="Harald Barsnes" w:date="2013-06-18T14:26:00Z" w:initials="HB">
     <w:p>
       <w:pPr>
         <w:pStyle w:val="CommentText"/>
@@ -9626,7 +9572,7 @@
       </w:r>
     </w:p>
   </w:comment>
-  <w:comment w:id="2" w:author="Harald Barsnes" w:date="2013-06-18T14:26:00Z" w:initials="HB">
+  <w:comment w:id="2" w:author="Harald Barsnes" w:date="2013-06-18T14:27:00Z" w:initials="HB">
     <w:p>
       <w:pPr>
         <w:pStyle w:val="CommentText"/>
@@ -9642,7 +9588,7 @@
       </w:r>
     </w:p>
   </w:comment>
-  <w:comment w:id="3" w:author="Harald Barsnes" w:date="2013-06-18T14:27:00Z" w:initials="HB">
+  <w:comment w:id="3" w:author="Harald Barsnes" w:date="2013-06-18T15:42:00Z" w:initials="HB">
     <w:p>
       <w:pPr>
         <w:pStyle w:val="CommentText"/>
@@ -9654,7 +9600,7 @@
         <w:annotationRef/>
       </w:r>
       <w:r>
-        <w:t>@Marc: Please update to the new version!!</w:t>
+        <w:t>@Marc: I'll leave this one for you</w:t>
       </w:r>
     </w:p>
   </w:comment>
@@ -9670,27 +9616,11 @@
         <w:annotationRef/>
       </w:r>
       <w:r>
-        <w:t>@Marc: I'll leave this one for you</w:t>
+        <w:t>@Marc: Any good answer for this one?</w:t>
       </w:r>
     </w:p>
   </w:comment>
-  <w:comment w:id="5" w:author="Harald Barsnes" w:date="2013-06-18T15:42:00Z" w:initials="HB">
-    <w:p>
-      <w:pPr>
-        <w:pStyle w:val="CommentText"/>
-      </w:pPr>
-      <w:r>
-        <w:rPr>
-          <w:rStyle w:val="CommentReference"/>
-        </w:rPr>
-        <w:annotationRef/>
-      </w:r>
-      <w:r>
-        <w:t>@Marc: Any good answer for this one?</w:t>
-      </w:r>
-    </w:p>
-  </w:comment>
-  <w:comment w:id="7" w:author="Harald Barsnes" w:date="2013-06-16T02:51:00Z" w:initials="HB">
+  <w:comment w:id="6" w:author="Harald Barsnes" w:date="2013-06-16T02:51:00Z" w:initials="HB">
     <w:p>
       <w:pPr>
         <w:pStyle w:val="CommentText"/>
@@ -9847,7 +9777,7 @@
         <w:b/>
         <w:noProof/>
       </w:rPr>
-      <w:t>12</w:t>
+      <w:t>4</w:t>
     </w:r>
     <w:r>
       <w:rPr>
@@ -13302,7 +13232,7 @@
 </file>
 
 <file path=customXml/itemProps1.xml><?xml version="1.0" encoding="utf-8"?>
-<ds:datastoreItem xmlns:ds="http://schemas.openxmlformats.org/officeDocument/2006/customXml" ds:itemID="{FE348D75-A49D-4E9A-A782-CED0B52E72E9}">
+<ds:datastoreItem xmlns:ds="http://schemas.openxmlformats.org/officeDocument/2006/customXml" ds:itemID="{EBC25BD5-A6BB-4110-AB46-B8661DBA4535}">
   <ds:schemaRefs>
     <ds:schemaRef ds:uri="http://schemas.openxmlformats.org/officeDocument/2006/bibliography"/>
   </ds:schemaRefs>

</xml_diff>

<commit_message>
updated the answers of chapter 1.5
</commit_message>
<xml_diff>
--- a/wiki/tutorial/A - Answers/A_answers.docx
+++ b/wiki/tutorial/A - Answers/A_answers.docx
@@ -1,6 +1,6 @@
 
 <file path=word/document.xml><?xml version="1.0" encoding="utf-8"?>
-<w:document xmlns:ve="http://schemas.openxmlformats.org/markup-compatibility/2006" xmlns:o="urn:schemas-microsoft-com:office:office" xmlns:r="http://schemas.openxmlformats.org/officeDocument/2006/relationships" xmlns:m="http://schemas.openxmlformats.org/officeDocument/2006/math" xmlns:v="urn:schemas-microsoft-com:vml" xmlns:wp="http://schemas.openxmlformats.org/drawingml/2006/wordprocessingDrawing" xmlns:w10="urn:schemas-microsoft-com:office:word" xmlns:w="http://schemas.openxmlformats.org/wordprocessingml/2006/main" xmlns:wne="http://schemas.microsoft.com/office/word/2006/wordml">
+<w:document xmlns:wpc="http://schemas.microsoft.com/office/word/2010/wordprocessingCanvas" xmlns:mc="http://schemas.openxmlformats.org/markup-compatibility/2006" xmlns:o="urn:schemas-microsoft-com:office:office" xmlns:r="http://schemas.openxmlformats.org/officeDocument/2006/relationships" xmlns:m="http://schemas.openxmlformats.org/officeDocument/2006/math" xmlns:v="urn:schemas-microsoft-com:vml" xmlns:wp14="http://schemas.microsoft.com/office/word/2010/wordprocessingDrawing" xmlns:wp="http://schemas.openxmlformats.org/drawingml/2006/wordprocessingDrawing" xmlns:w10="urn:schemas-microsoft-com:office:word" xmlns:w="http://schemas.openxmlformats.org/wordprocessingml/2006/main" xmlns:w14="http://schemas.microsoft.com/office/word/2010/wordml" xmlns:wpg="http://schemas.microsoft.com/office/word/2010/wordprocessingGroup" xmlns:wpi="http://schemas.microsoft.com/office/word/2010/wordprocessingInk" xmlns:wne="http://schemas.microsoft.com/office/word/2006/wordml" xmlns:wps="http://schemas.microsoft.com/office/word/2010/wordprocessingShape" mc:Ignorable="w14 wp14">
   <w:body>
     <w:p>
       <w:pPr>
@@ -588,65 +588,93 @@
         <w:rPr>
           <w:lang w:val="en-GB"/>
         </w:rPr>
-        <w:t xml:space="preserve"> protein entries for human. These sequences are inferred from the sequenced genome and </w:t>
+        <w:t xml:space="preserve"> protein entries for human. These sequences are inferred from the sequenced genome and curated algorithmically and manually. Interestingly, the entries l</w:t>
+      </w:r>
+      <w:r>
+        <w:rPr>
+          <w:lang w:val="en-GB"/>
+        </w:rPr>
+        <w:t>abelled with a gold star (20,278</w:t>
+      </w:r>
+      <w:r>
+        <w:rPr>
+          <w:lang w:val="en-GB"/>
+        </w:rPr>
+        <w:t xml:space="preserve">) are manually </w:t>
+      </w:r>
+      <w:proofErr w:type="gramStart"/>
+      <w:r>
+        <w:rPr>
+          <w:lang w:val="en-GB"/>
+        </w:rPr>
+        <w:t>reviewed,</w:t>
+      </w:r>
+      <w:proofErr w:type="gramEnd"/>
+      <w:r>
+        <w:rPr>
+          <w:lang w:val="en-GB"/>
+        </w:rPr>
+        <w:t xml:space="preserve"> these protein</w:t>
+      </w:r>
+      <w:r>
+        <w:rPr>
+          <w:lang w:val="en-GB"/>
+        </w:rPr>
+        <w:t xml:space="preserve">s are historically called </w:t>
       </w:r>
       <w:proofErr w:type="spellStart"/>
       <w:r>
         <w:rPr>
           <w:lang w:val="en-GB"/>
         </w:rPr>
-        <w:t>curated</w:t>
+        <w:t>Swiss</w:t>
+      </w:r>
+      <w:r>
+        <w:rPr>
+          <w:lang w:val="en-GB"/>
+        </w:rPr>
+        <w:t>Prot</w:t>
       </w:r>
       <w:proofErr w:type="spellEnd"/>
       <w:r>
         <w:rPr>
           <w:lang w:val="en-GB"/>
         </w:rPr>
-        <w:t xml:space="preserve"> algorithmically and manually. Interestingly, the entries l</w:t>
-      </w:r>
-      <w:r>
-        <w:rPr>
-          <w:lang w:val="en-GB"/>
-        </w:rPr>
-        <w:t>abelled with a gold star (20,278</w:t>
-      </w:r>
-      <w:r>
-        <w:rPr>
-          <w:lang w:val="en-GB"/>
-        </w:rPr>
-        <w:t>) are manually reviewed, these protein</w:t>
-      </w:r>
-      <w:r>
-        <w:rPr>
-          <w:lang w:val="en-GB"/>
-        </w:rPr>
-        <w:t xml:space="preserve">s are historically called </w:t>
+        <w:t xml:space="preserve"> entries. The </w:t>
+      </w:r>
+      <w:proofErr w:type="gramStart"/>
+      <w:r>
+        <w:rPr>
+          <w:lang w:val="en-GB"/>
+        </w:rPr>
+        <w:t>silver star</w:t>
+      </w:r>
+      <w:proofErr w:type="gramEnd"/>
+      <w:r>
+        <w:rPr>
+          <w:lang w:val="en-GB"/>
+        </w:rPr>
+        <w:t xml:space="preserve"> entries on the other hand are algorithmic prediction where no experimental val</w:t>
+      </w:r>
+      <w:r>
+        <w:rPr>
+          <w:lang w:val="en-GB"/>
+        </w:rPr>
+        <w:t xml:space="preserve">idation is annotated in </w:t>
       </w:r>
       <w:proofErr w:type="spellStart"/>
       <w:r>
         <w:rPr>
           <w:lang w:val="en-GB"/>
         </w:rPr>
-        <w:t>Swiss</w:t>
-      </w:r>
-      <w:r>
-        <w:rPr>
-          <w:lang w:val="en-GB"/>
-        </w:rPr>
-        <w:t>Prot</w:t>
+        <w:t>UniProt</w:t>
       </w:r>
       <w:proofErr w:type="spellEnd"/>
       <w:r>
         <w:rPr>
           <w:lang w:val="en-GB"/>
         </w:rPr>
-        <w:t xml:space="preserve"> entries. The silver star entries on the other hand are algorithmic prediction where no experimental val</w:t>
-      </w:r>
-      <w:r>
-        <w:rPr>
-          <w:lang w:val="en-GB"/>
-        </w:rPr>
-        <w:t xml:space="preserve">idation is annotated in </w:t>
+        <w:t xml:space="preserve">, and this part of </w:t>
       </w:r>
       <w:proofErr w:type="spellStart"/>
       <w:r>
@@ -660,13 +688,89 @@
         <w:rPr>
           <w:lang w:val="en-GB"/>
         </w:rPr>
-        <w:t xml:space="preserve">, and this part of </w:t>
+        <w:t xml:space="preserve"> is called </w:t>
       </w:r>
       <w:proofErr w:type="spellStart"/>
       <w:r>
         <w:rPr>
           <w:lang w:val="en-GB"/>
         </w:rPr>
+        <w:t>TrEMBL</w:t>
+      </w:r>
+      <w:proofErr w:type="spellEnd"/>
+      <w:r>
+        <w:rPr>
+          <w:lang w:val="en-GB"/>
+        </w:rPr>
+        <w:t>.</w:t>
+      </w:r>
+    </w:p>
+    <w:p>
+      <w:pPr>
+        <w:jc w:val="both"/>
+        <w:rPr>
+          <w:lang w:val="en-GB"/>
+        </w:rPr>
+      </w:pPr>
+      <w:r>
+        <w:rPr>
+          <w:lang w:val="en-GB"/>
+        </w:rPr>
+        <w:t>T</w:t>
+      </w:r>
+      <w:r>
+        <w:rPr>
+          <w:lang w:val="en-GB"/>
+        </w:rPr>
+        <w:t>he identification efficiency is dependent on the size of the database. Notably, large databases (&gt;100,000 sequences) are computationally demanding to search against and statistically result in low identification rates. Unless there is a really good reason to do so, it is hence advised to w</w:t>
+      </w:r>
+      <w:r>
+        <w:rPr>
+          <w:lang w:val="en-GB"/>
+        </w:rPr>
+        <w:t>ork with the reviewed sequences</w:t>
+      </w:r>
+      <w:r>
+        <w:rPr>
+          <w:lang w:val="en-GB"/>
+        </w:rPr>
+        <w:t xml:space="preserve">. Eventually, it is possible to add other sequences or research </w:t>
+      </w:r>
+      <w:r>
+        <w:rPr>
+          <w:lang w:val="en-GB"/>
+        </w:rPr>
+        <w:t xml:space="preserve">part of </w:t>
+      </w:r>
+      <w:r>
+        <w:rPr>
+          <w:lang w:val="en-GB"/>
+        </w:rPr>
+        <w:t xml:space="preserve">the data against </w:t>
+      </w:r>
+      <w:r>
+        <w:rPr>
+          <w:lang w:val="en-GB"/>
+        </w:rPr>
+        <w:t xml:space="preserve">bigger databases or </w:t>
+      </w:r>
+      <w:r>
+        <w:rPr>
+          <w:lang w:val="en-GB"/>
+        </w:rPr>
+        <w:t xml:space="preserve">the </w:t>
+      </w:r>
+      <w:r>
+        <w:rPr>
+          <w:lang w:val="en-GB"/>
+        </w:rPr>
+        <w:t xml:space="preserve">entire </w:t>
+      </w:r>
+      <w:proofErr w:type="spellStart"/>
+      <w:r>
+        <w:rPr>
+          <w:lang w:val="en-GB"/>
+        </w:rPr>
         <w:t>UniProt</w:t>
       </w:r>
       <w:proofErr w:type="spellEnd"/>
@@ -674,96 +778,6 @@
         <w:rPr>
           <w:lang w:val="en-GB"/>
         </w:rPr>
-        <w:t xml:space="preserve"> is called </w:t>
-      </w:r>
-      <w:proofErr w:type="spellStart"/>
-      <w:r>
-        <w:rPr>
-          <w:lang w:val="en-GB"/>
-        </w:rPr>
-        <w:t>TrEMBL</w:t>
-      </w:r>
-      <w:proofErr w:type="spellEnd"/>
-      <w:r>
-        <w:rPr>
-          <w:lang w:val="en-GB"/>
-        </w:rPr>
-        <w:t>.</w:t>
-      </w:r>
-    </w:p>
-    <w:p>
-      <w:pPr>
-        <w:jc w:val="both"/>
-        <w:rPr>
-          <w:lang w:val="en-GB"/>
-        </w:rPr>
-      </w:pPr>
-      <w:r>
-        <w:rPr>
-          <w:lang w:val="en-GB"/>
-        </w:rPr>
-        <w:t>T</w:t>
-      </w:r>
-      <w:r>
-        <w:rPr>
-          <w:lang w:val="en-GB"/>
-        </w:rPr>
-        <w:t>he identification efficiency is dependent on the size of the database. Notably, large databases (&gt;100,000 sequences) are computationally demanding to search against and statistically result in low identification rates. Unless there is a really good reason to do so, it is hence advised to w</w:t>
-      </w:r>
-      <w:r>
-        <w:rPr>
-          <w:lang w:val="en-GB"/>
-        </w:rPr>
-        <w:t>ork with the reviewed sequences</w:t>
-      </w:r>
-      <w:r>
-        <w:rPr>
-          <w:lang w:val="en-GB"/>
-        </w:rPr>
-        <w:t xml:space="preserve">. Eventually, it is possible to add other sequences or research </w:t>
-      </w:r>
-      <w:r>
-        <w:rPr>
-          <w:lang w:val="en-GB"/>
-        </w:rPr>
-        <w:t xml:space="preserve">part of </w:t>
-      </w:r>
-      <w:r>
-        <w:rPr>
-          <w:lang w:val="en-GB"/>
-        </w:rPr>
-        <w:t xml:space="preserve">the data against </w:t>
-      </w:r>
-      <w:r>
-        <w:rPr>
-          <w:lang w:val="en-GB"/>
-        </w:rPr>
-        <w:t xml:space="preserve">bigger databases or </w:t>
-      </w:r>
-      <w:r>
-        <w:rPr>
-          <w:lang w:val="en-GB"/>
-        </w:rPr>
-        <w:t xml:space="preserve">the </w:t>
-      </w:r>
-      <w:r>
-        <w:rPr>
-          <w:lang w:val="en-GB"/>
-        </w:rPr>
-        <w:t xml:space="preserve">entire </w:t>
-      </w:r>
-      <w:proofErr w:type="spellStart"/>
-      <w:r>
-        <w:rPr>
-          <w:lang w:val="en-GB"/>
-        </w:rPr>
-        <w:t>UniProt</w:t>
-      </w:r>
-      <w:proofErr w:type="spellEnd"/>
-      <w:r>
-        <w:rPr>
-          <w:lang w:val="en-GB"/>
-        </w:rPr>
         <w:t xml:space="preserve"> </w:t>
       </w:r>
       <w:r>
@@ -771,17 +785,8 @@
           <w:i/>
           <w:lang w:val="en-GB"/>
         </w:rPr>
-        <w:t xml:space="preserve">a </w:t>
-      </w:r>
-      <w:proofErr w:type="spellStart"/>
-      <w:r>
-        <w:rPr>
-          <w:i/>
-          <w:lang w:val="en-GB"/>
-        </w:rPr>
-        <w:t>posteriori</w:t>
-      </w:r>
-      <w:proofErr w:type="spellEnd"/>
+        <w:t>a posteriori</w:t>
+      </w:r>
       <w:r>
         <w:rPr>
           <w:lang w:val="en-GB"/>
@@ -901,11 +906,19 @@
         </w:rPr>
         <w:tab/>
       </w:r>
-      <w:r>
-        <w:rPr>
-          <w:lang w:val="en-GB"/>
-        </w:rPr>
-        <w:t xml:space="preserve">Most proteins exist in various forms, with minor or major variations. </w:t>
+      <w:proofErr w:type="gramStart"/>
+      <w:r>
+        <w:rPr>
+          <w:lang w:val="en-GB"/>
+        </w:rPr>
+        <w:t>Most</w:t>
+      </w:r>
+      <w:proofErr w:type="gramEnd"/>
+      <w:r>
+        <w:rPr>
+          <w:lang w:val="en-GB"/>
+        </w:rPr>
+        <w:t xml:space="preserve"> proteins exist in various forms, with minor or major variations. </w:t>
       </w:r>
       <w:proofErr w:type="spellStart"/>
       <w:r>
@@ -1001,21 +1014,7 @@
         <w:rPr>
           <w:lang w:val="en-GB"/>
         </w:rPr>
-        <w:t xml:space="preserve"> </w:t>
-      </w:r>
-      <w:proofErr w:type="spellStart"/>
-      <w:r>
-        <w:rPr>
-          <w:lang w:val="en-GB"/>
-        </w:rPr>
-        <w:t>isoforms</w:t>
-      </w:r>
-      <w:proofErr w:type="spellEnd"/>
-      <w:r>
-        <w:rPr>
-          <w:lang w:val="en-GB"/>
-        </w:rPr>
-        <w:t xml:space="preserve"> of </w:t>
+        <w:t xml:space="preserve"> isoforms of </w:t>
       </w:r>
       <w:r>
         <w:rPr>
@@ -1027,16 +1026,8 @@
         <w:rPr>
           <w:lang w:val="en-GB"/>
         </w:rPr>
-        <w:t xml:space="preserve">Canonical and </w:t>
-      </w:r>
-      <w:proofErr w:type="spellStart"/>
-      <w:r>
-        <w:rPr>
-          <w:lang w:val="en-GB"/>
-        </w:rPr>
-        <w:t>isoform</w:t>
-      </w:r>
-      <w:proofErr w:type="spellEnd"/>
+        <w:t>Canonical and isoform</w:t>
+      </w:r>
       <w:r>
         <w:rPr>
           <w:lang w:val="en-GB"/>
@@ -1053,16 +1044,8 @@
         <w:rPr>
           <w:lang w:val="en-GB"/>
         </w:rPr>
-        <w:t xml:space="preserve">including the </w:t>
-      </w:r>
-      <w:proofErr w:type="spellStart"/>
-      <w:r>
-        <w:rPr>
-          <w:lang w:val="en-GB"/>
-        </w:rPr>
-        <w:t>isoforms</w:t>
-      </w:r>
-      <w:proofErr w:type="spellEnd"/>
+        <w:t>including the isoforms</w:t>
+      </w:r>
       <w:r>
         <w:rPr>
           <w:lang w:val="en-GB"/>
@@ -1163,11 +1146,19 @@
         </w:rPr>
         <w:tab/>
       </w:r>
-      <w:r>
-        <w:rPr>
-          <w:lang w:val="en-GB"/>
-        </w:rPr>
-        <w:t xml:space="preserve">When programming the mass spectrometer, it will be indicated whether the spectra are recorded in profile mode (requiring peak picking) or in </w:t>
+      <w:proofErr w:type="gramStart"/>
+      <w:r>
+        <w:rPr>
+          <w:lang w:val="en-GB"/>
+        </w:rPr>
+        <w:t>When</w:t>
+      </w:r>
+      <w:proofErr w:type="gramEnd"/>
+      <w:r>
+        <w:rPr>
+          <w:lang w:val="en-GB"/>
+        </w:rPr>
+        <w:t xml:space="preserve"> programming the mass spectrometer, it will be indicated whether the spectra are recorded in profile mode (requiring peak picking) or in </w:t>
       </w:r>
       <w:proofErr w:type="spellStart"/>
       <w:r>
@@ -1309,9 +1300,17 @@
         <w:rPr>
           <w:lang w:val="en-GB"/>
         </w:rPr>
-        <w:t>X!Tandem</w:t>
+        <w:t>X</w:t>
+      </w:r>
+      <w:proofErr w:type="gramStart"/>
+      <w:r>
+        <w:rPr>
+          <w:lang w:val="en-GB"/>
+        </w:rPr>
+        <w:t>!Tandem</w:t>
       </w:r>
       <w:proofErr w:type="spellEnd"/>
+      <w:proofErr w:type="gramEnd"/>
       <w:r>
         <w:rPr>
           <w:lang w:val="en-GB"/>
@@ -1518,11 +1517,19 @@
         </w:rPr>
         <w:tab/>
       </w:r>
-      <w:r>
-        <w:rPr>
-          <w:lang w:val="en-GB"/>
-        </w:rPr>
-        <w:t xml:space="preserve">There are two types of modifications: modifications induced by the experimental workflow and natural modifications of the sample. Among the modifications occurring when conducting the experiment, some are produced voluntarily like </w:t>
+      <w:proofErr w:type="gramStart"/>
+      <w:r>
+        <w:rPr>
+          <w:lang w:val="en-GB"/>
+        </w:rPr>
+        <w:t>There</w:t>
+      </w:r>
+      <w:proofErr w:type="gramEnd"/>
+      <w:r>
+        <w:rPr>
+          <w:lang w:val="en-GB"/>
+        </w:rPr>
+        <w:t xml:space="preserve"> are two types of modifications: modifications induced by the experimental workflow and natural modifications of the sample. Among the modifications occurring when conducting the experiment, some are produced voluntarily like </w:t>
       </w:r>
       <w:proofErr w:type="spellStart"/>
       <w:r>
@@ -1536,49 +1543,7 @@
         <w:rPr>
           <w:lang w:val="en-GB"/>
         </w:rPr>
-        <w:t xml:space="preserve"> of </w:t>
-      </w:r>
-      <w:proofErr w:type="spellStart"/>
-      <w:r>
-        <w:rPr>
-          <w:lang w:val="en-GB"/>
-        </w:rPr>
-        <w:t>cysteine</w:t>
-      </w:r>
-      <w:proofErr w:type="spellEnd"/>
-      <w:r>
-        <w:rPr>
-          <w:lang w:val="en-GB"/>
-        </w:rPr>
-        <w:t xml:space="preserve"> and some are experimental artefacts like oxidation of </w:t>
-      </w:r>
-      <w:proofErr w:type="spellStart"/>
-      <w:r>
-        <w:rPr>
-          <w:lang w:val="en-GB"/>
-        </w:rPr>
-        <w:t>methionine</w:t>
-      </w:r>
-      <w:proofErr w:type="spellEnd"/>
-      <w:r>
-        <w:rPr>
-          <w:lang w:val="en-GB"/>
-        </w:rPr>
-        <w:t xml:space="preserve">. These have hence to be selected in order to identify the proteins. The biological modifications on the other hand are selected in order to target biological functions. However these are typically low abundant: we have very little chance to identify a </w:t>
-      </w:r>
-      <w:proofErr w:type="spellStart"/>
-      <w:r>
-        <w:rPr>
-          <w:lang w:val="en-GB"/>
-        </w:rPr>
-        <w:t>phosphorylated</w:t>
-      </w:r>
-      <w:proofErr w:type="spellEnd"/>
-      <w:r>
-        <w:rPr>
-          <w:lang w:val="en-GB"/>
-        </w:rPr>
-        <w:t xml:space="preserve"> protein without enrichment</w:t>
+        <w:t xml:space="preserve"> of cysteine and some are experimental artefacts like oxidation of methionine. These have hence to be selected in order to identify the proteins. The biological modifications on the other hand are selected in order to target biological functions. However these are typically low abundant: we have very little chance to identify a phosphorylated protein without enrichment</w:t>
       </w:r>
       <w:hyperlink w:anchor="_ENREF_4" w:tooltip="Eyrich, 2011 #1" w:history="1">
         <w:r>
@@ -1618,21 +1583,7 @@
         <w:rPr>
           <w:lang w:val="en-GB"/>
         </w:rPr>
-        <w:t xml:space="preserve"> – we actually here selected </w:t>
-      </w:r>
-      <w:proofErr w:type="spellStart"/>
-      <w:r>
-        <w:rPr>
-          <w:lang w:val="en-GB"/>
-        </w:rPr>
-        <w:t>phosphorylation</w:t>
-      </w:r>
-      <w:proofErr w:type="spellEnd"/>
-      <w:r>
-        <w:rPr>
-          <w:lang w:val="en-GB"/>
-        </w:rPr>
-        <w:t xml:space="preserve"> for illustrative purpose</w:t>
+        <w:t xml:space="preserve"> – we actually here selected phosphorylation for illustrative purpose</w:t>
       </w:r>
       <w:r>
         <w:rPr>
@@ -1760,63 +1711,21 @@
         <w:rPr>
           <w:lang w:val="en-GB"/>
         </w:rPr>
-        <w:t xml:space="preserve"> Here, searching with oxidation of </w:t>
+        <w:t xml:space="preserve"> Here, searching with oxidation of methionine and </w:t>
       </w:r>
       <w:proofErr w:type="spellStart"/>
       <w:r>
         <w:rPr>
           <w:lang w:val="en-GB"/>
         </w:rPr>
-        <w:t>methionine</w:t>
+        <w:t>carbamidomethylation</w:t>
       </w:r>
       <w:proofErr w:type="spellEnd"/>
       <w:r>
         <w:rPr>
           <w:lang w:val="en-GB"/>
         </w:rPr>
-        <w:t xml:space="preserve"> and </w:t>
-      </w:r>
-      <w:proofErr w:type="spellStart"/>
-      <w:r>
-        <w:rPr>
-          <w:lang w:val="en-GB"/>
-        </w:rPr>
-        <w:t>carbamidomethylation</w:t>
-      </w:r>
-      <w:proofErr w:type="spellEnd"/>
-      <w:r>
-        <w:rPr>
-          <w:lang w:val="en-GB"/>
-        </w:rPr>
-        <w:t xml:space="preserve"> of </w:t>
-      </w:r>
-      <w:proofErr w:type="spellStart"/>
-      <w:r>
-        <w:rPr>
-          <w:lang w:val="en-GB"/>
-        </w:rPr>
-        <w:t>cysteine</w:t>
-      </w:r>
-      <w:proofErr w:type="spellEnd"/>
-      <w:r>
-        <w:rPr>
-          <w:lang w:val="en-GB"/>
-        </w:rPr>
-        <w:t xml:space="preserve"> as variable modification returned &gt;98% of </w:t>
-      </w:r>
-      <w:proofErr w:type="spellStart"/>
-      <w:r>
-        <w:rPr>
-          <w:lang w:val="en-GB"/>
-        </w:rPr>
-        <w:t>cysteine</w:t>
-      </w:r>
-      <w:proofErr w:type="spellEnd"/>
-      <w:r>
-        <w:rPr>
-          <w:lang w:val="en-GB"/>
-        </w:rPr>
-        <w:t xml:space="preserve"> residues modified. The modification can thus reasonably </w:t>
+        <w:t xml:space="preserve"> of cysteine as variable modification returned &gt;98% of cysteine residues modified. The modification can thus reasonably </w:t>
       </w:r>
       <w:r>
         <w:rPr>
@@ -1978,21 +1887,7 @@
         <w:rPr>
           <w:lang w:val="en-GB"/>
         </w:rPr>
-        <w:t xml:space="preserve"> in our experience up to two with </w:t>
-      </w:r>
-      <w:proofErr w:type="spellStart"/>
-      <w:r>
-        <w:rPr>
-          <w:lang w:val="en-GB"/>
-        </w:rPr>
-        <w:t>trypsin</w:t>
-      </w:r>
-      <w:proofErr w:type="spellEnd"/>
-      <w:r>
-        <w:rPr>
-          <w:lang w:val="en-GB"/>
-        </w:rPr>
-        <w:t>.</w:t>
+        <w:t xml:space="preserve"> in our experience up to two with trypsin.</w:t>
       </w:r>
       <w:hyperlink w:anchor="_ENREF_5" w:tooltip="Vaudel, 2011 #2" w:history="1">
         <w:r>
@@ -2050,11 +1945,19 @@
         </w:rPr>
         <w:tab/>
       </w:r>
-      <w:r>
-        <w:rPr>
-          <w:lang w:val="en-GB"/>
-        </w:rPr>
-        <w:t xml:space="preserve">With the first low resolution mass spectrometers, searches were conducted with a fixed tolerance in </w:t>
+      <w:proofErr w:type="gramStart"/>
+      <w:r>
+        <w:rPr>
+          <w:lang w:val="en-GB"/>
+        </w:rPr>
+        <w:t>With</w:t>
+      </w:r>
+      <w:proofErr w:type="gramEnd"/>
+      <w:r>
+        <w:rPr>
+          <w:lang w:val="en-GB"/>
+        </w:rPr>
+        <w:t xml:space="preserve"> the first low resolution mass spectrometers, searches were conducted with a fixed tolerance in </w:t>
       </w:r>
       <w:r>
         <w:rPr>
@@ -2066,21 +1969,7 @@
         <w:rPr>
           <w:lang w:val="en-GB"/>
         </w:rPr>
-        <w:t xml:space="preserve"> – using the unit Dalton. With the advent of high resolution mass spectrometry, search engines adapted the tolerance actually measured – one would allow a higher tolerance when measuring the mass of an elephant than the mass of a mouse – hence introducing </w:t>
-      </w:r>
-      <w:proofErr w:type="spellStart"/>
-      <w:r>
-        <w:rPr>
-          <w:lang w:val="en-GB"/>
-        </w:rPr>
-        <w:t>ppm</w:t>
-      </w:r>
-      <w:proofErr w:type="spellEnd"/>
-      <w:r>
-        <w:rPr>
-          <w:lang w:val="en-GB"/>
-        </w:rPr>
-        <w:t xml:space="preserve"> tolerance defined as:</w:t>
+        <w:t xml:space="preserve"> – using the unit Dalton. With the advent of high resolution mass spectrometry, search engines adapted the tolerance actually measured – one would allow a higher tolerance when measuring the mass of an elephant than the mass of a mouse – hence introducing ppm tolerance defined as:</w:t>
       </w:r>
     </w:p>
     <w:p>
@@ -2355,49 +2244,29 @@
         <w:rPr>
           <w:lang w:val="en-GB"/>
         </w:rPr>
-        <w:t xml:space="preserve"> where a 10 </w:t>
+        <w:t xml:space="preserve"> where a 10 ppm tolerance gives the best results on our setup. OMSSA and </w:t>
       </w:r>
       <w:proofErr w:type="spellStart"/>
       <w:r>
         <w:rPr>
           <w:lang w:val="en-GB"/>
         </w:rPr>
-        <w:t>ppm</w:t>
+        <w:t>X</w:t>
+      </w:r>
+      <w:proofErr w:type="gramStart"/>
+      <w:r>
+        <w:rPr>
+          <w:lang w:val="en-GB"/>
+        </w:rPr>
+        <w:t>!Tandem</w:t>
       </w:r>
       <w:proofErr w:type="spellEnd"/>
-      <w:r>
-        <w:rPr>
-          <w:lang w:val="en-GB"/>
-        </w:rPr>
-        <w:t xml:space="preserve"> tolerance gives the best results on our setup. OMSSA and </w:t>
-      </w:r>
-      <w:proofErr w:type="spellStart"/>
-      <w:r>
-        <w:rPr>
-          <w:lang w:val="en-GB"/>
-        </w:rPr>
-        <w:t>X!Tandem</w:t>
-      </w:r>
-      <w:proofErr w:type="spellEnd"/>
-      <w:r>
-        <w:rPr>
-          <w:lang w:val="en-GB"/>
-        </w:rPr>
-        <w:t xml:space="preserve"> do not allow us to set the fragment ion tolerance in </w:t>
-      </w:r>
-      <w:proofErr w:type="spellStart"/>
-      <w:r>
-        <w:rPr>
-          <w:lang w:val="en-GB"/>
-        </w:rPr>
-        <w:t>ppm</w:t>
-      </w:r>
-      <w:proofErr w:type="spellEnd"/>
-      <w:r>
-        <w:rPr>
-          <w:lang w:val="en-GB"/>
-        </w:rPr>
-        <w:t xml:space="preserve"> so we use the value of 0.02 Da.</w:t>
+      <w:proofErr w:type="gramEnd"/>
+      <w:r>
+        <w:rPr>
+          <w:lang w:val="en-GB"/>
+        </w:rPr>
+        <w:t xml:space="preserve"> do not allow us to set the fragment ion tolerance in ppm so we use the value of 0.02 Da.</w:t>
       </w:r>
     </w:p>
     <w:p>
@@ -2507,159 +2376,169 @@
         </w:rPr>
         <w:tab/>
       </w:r>
-      <w:r>
-        <w:rPr>
-          <w:lang w:val="en-GB"/>
-        </w:rPr>
-        <w:t xml:space="preserve">The </w:t>
+      <w:proofErr w:type="gramStart"/>
+      <w:r>
+        <w:rPr>
+          <w:lang w:val="en-GB"/>
+        </w:rPr>
+        <w:t>The</w:t>
+      </w:r>
+      <w:proofErr w:type="gramEnd"/>
+      <w:r>
+        <w:rPr>
+          <w:lang w:val="en-GB"/>
+        </w:rPr>
+        <w:t xml:space="preserve"> </w:t>
+      </w:r>
+      <w:r>
+        <w:rPr>
+          <w:lang w:val="en-GB"/>
+        </w:rPr>
+        <w:t xml:space="preserve">phosphorylation </w:t>
+      </w:r>
+      <w:r>
+        <w:rPr>
+          <w:lang w:val="en-GB"/>
+        </w:rPr>
+        <w:t>options are all different, either targeting different amino acids or with different losses. The</w:t>
+      </w:r>
+      <w:r>
+        <w:rPr>
+          <w:lang w:val="en-GB"/>
+        </w:rPr>
+        <w:t xml:space="preserve"> </w:t>
+      </w:r>
+      <w:r>
+        <w:rPr>
+          <w:lang w:val="en-GB"/>
+        </w:rPr>
+        <w:t xml:space="preserve">listed </w:t>
+      </w:r>
+      <w:r>
+        <w:rPr>
+          <w:lang w:val="en-GB"/>
+        </w:rPr>
+        <w:t xml:space="preserve">modifications are all the OMSSA compatible modifications. Some of them will be better suited for your setup than others. Note that </w:t>
       </w:r>
       <w:proofErr w:type="spellStart"/>
       <w:r>
         <w:rPr>
           <w:lang w:val="en-GB"/>
         </w:rPr>
-        <w:t>phosphorylation</w:t>
+        <w:t>X</w:t>
+      </w:r>
+      <w:proofErr w:type="gramStart"/>
+      <w:r>
+        <w:rPr>
+          <w:lang w:val="en-GB"/>
+        </w:rPr>
+        <w:t>!Tandem</w:t>
       </w:r>
       <w:proofErr w:type="spellEnd"/>
-      <w:r>
-        <w:rPr>
-          <w:lang w:val="en-GB"/>
-        </w:rPr>
-        <w:t xml:space="preserve"> </w:t>
-      </w:r>
-      <w:r>
-        <w:rPr>
-          <w:lang w:val="en-GB"/>
-        </w:rPr>
-        <w:t>options are all different, either targeting different amino acids or with different losses. The</w:t>
-      </w:r>
-      <w:r>
-        <w:rPr>
-          <w:lang w:val="en-GB"/>
-        </w:rPr>
-        <w:t xml:space="preserve"> </w:t>
-      </w:r>
-      <w:r>
-        <w:rPr>
-          <w:lang w:val="en-GB"/>
-        </w:rPr>
-        <w:t xml:space="preserve">listed </w:t>
-      </w:r>
-      <w:r>
-        <w:rPr>
-          <w:lang w:val="en-GB"/>
-        </w:rPr>
-        <w:t xml:space="preserve">modifications are all the OMSSA compatible modifications. Some of them will be better suited for your setup than others. Note that </w:t>
+      <w:proofErr w:type="gramEnd"/>
+      <w:r>
+        <w:rPr>
+          <w:lang w:val="en-GB"/>
+        </w:rPr>
+        <w:t xml:space="preserve"> might not account for the difference between these OMSSA modifications. For more information on the handling of modifications by search engines, please contact the developers of </w:t>
+      </w:r>
+      <w:r>
+        <w:rPr>
+          <w:lang w:val="en-GB"/>
+        </w:rPr>
+        <w:t>the search engines</w:t>
+      </w:r>
+      <w:r>
+        <w:rPr>
+          <w:lang w:val="en-GB"/>
+        </w:rPr>
+        <w:t>.</w:t>
+      </w:r>
+    </w:p>
+    <w:p>
+      <w:pPr>
+        <w:jc w:val="both"/>
+        <w:rPr>
+          <w:lang w:val="en-GB"/>
+        </w:rPr>
+      </w:pPr>
+      <w:r>
+        <w:rPr>
+          <w:b/>
+          <w:lang w:val="en-GB"/>
+        </w:rPr>
+        <w:t>[1.3h</w:t>
+      </w:r>
+      <w:r>
+        <w:rPr>
+          <w:b/>
+          <w:lang w:val="en-GB"/>
+        </w:rPr>
+        <w:t>]</w:t>
+      </w:r>
+      <w:r>
+        <w:rPr>
+          <w:b/>
+          <w:lang w:val="en-GB"/>
+        </w:rPr>
+        <w:tab/>
+      </w:r>
+      <w:proofErr w:type="gramStart"/>
+      <w:r>
+        <w:rPr>
+          <w:lang w:val="en-GB"/>
+        </w:rPr>
+        <w:t>Before</w:t>
+      </w:r>
+      <w:proofErr w:type="gramEnd"/>
+      <w:r>
+        <w:rPr>
+          <w:lang w:val="en-GB"/>
+        </w:rPr>
+        <w:t xml:space="preserve"> a peptide or a fragment ion is recorded, it can lose a moiety named neutral loss. Most encountered neutral losses are water (H</w:t>
+      </w:r>
+      <w:r>
+        <w:rPr>
+          <w:vertAlign w:val="subscript"/>
+          <w:lang w:val="en-GB"/>
+        </w:rPr>
+        <w:t>2</w:t>
+      </w:r>
+      <w:r>
+        <w:rPr>
+          <w:lang w:val="en-GB"/>
+        </w:rPr>
+        <w:t>O) and ammonia (NH</w:t>
+      </w:r>
+      <w:r>
+        <w:rPr>
+          <w:vertAlign w:val="subscript"/>
+          <w:lang w:val="en-GB"/>
+        </w:rPr>
+        <w:t>3</w:t>
+      </w:r>
+      <w:r>
+        <w:rPr>
+          <w:lang w:val="en-GB"/>
+        </w:rPr>
+        <w:t xml:space="preserve">) losses. Some modifications like phosphorylation can also generate neutral losses and these can be set in this dialog. Note that this information is not accounted for by OMSSA and </w:t>
       </w:r>
       <w:proofErr w:type="spellStart"/>
       <w:r>
         <w:rPr>
           <w:lang w:val="en-GB"/>
         </w:rPr>
-        <w:t>X!Tandem</w:t>
+        <w:t>X</w:t>
+      </w:r>
+      <w:proofErr w:type="gramStart"/>
+      <w:r>
+        <w:rPr>
+          <w:lang w:val="en-GB"/>
+        </w:rPr>
+        <w:t>!Tandem</w:t>
       </w:r>
       <w:proofErr w:type="spellEnd"/>
-      <w:r>
-        <w:rPr>
-          <w:lang w:val="en-GB"/>
-        </w:rPr>
-        <w:t xml:space="preserve"> might not account for the difference between these OMSSA modifications. For more information on the handling of modifications by search engines, please contact the developers of </w:t>
-      </w:r>
-      <w:r>
-        <w:rPr>
-          <w:lang w:val="en-GB"/>
-        </w:rPr>
-        <w:t>the search engines</w:t>
-      </w:r>
-      <w:r>
-        <w:rPr>
-          <w:lang w:val="en-GB"/>
-        </w:rPr>
-        <w:t>.</w:t>
-      </w:r>
-    </w:p>
-    <w:p>
-      <w:pPr>
-        <w:jc w:val="both"/>
-        <w:rPr>
-          <w:lang w:val="en-GB"/>
-        </w:rPr>
-      </w:pPr>
-      <w:r>
-        <w:rPr>
-          <w:b/>
-          <w:lang w:val="en-GB"/>
-        </w:rPr>
-        <w:t>[1.3h</w:t>
-      </w:r>
-      <w:r>
-        <w:rPr>
-          <w:b/>
-          <w:lang w:val="en-GB"/>
-        </w:rPr>
-        <w:t>]</w:t>
-      </w:r>
-      <w:r>
-        <w:rPr>
-          <w:b/>
-          <w:lang w:val="en-GB"/>
-        </w:rPr>
-        <w:tab/>
-      </w:r>
-      <w:r>
-        <w:rPr>
-          <w:lang w:val="en-GB"/>
-        </w:rPr>
-        <w:t>Before a peptide or a fragment ion is recorded, it can lose a moiety named neutral loss. Most encountered neutral losses are water (H</w:t>
-      </w:r>
-      <w:r>
-        <w:rPr>
-          <w:vertAlign w:val="subscript"/>
-          <w:lang w:val="en-GB"/>
-        </w:rPr>
-        <w:t>2</w:t>
-      </w:r>
-      <w:r>
-        <w:rPr>
-          <w:lang w:val="en-GB"/>
-        </w:rPr>
-        <w:t>O) and ammonia (NH</w:t>
-      </w:r>
-      <w:r>
-        <w:rPr>
-          <w:vertAlign w:val="subscript"/>
-          <w:lang w:val="en-GB"/>
-        </w:rPr>
-        <w:t>3</w:t>
-      </w:r>
-      <w:r>
-        <w:rPr>
-          <w:lang w:val="en-GB"/>
-        </w:rPr>
-        <w:t xml:space="preserve">) losses. Some modifications like </w:t>
-      </w:r>
-      <w:proofErr w:type="spellStart"/>
-      <w:r>
-        <w:rPr>
-          <w:lang w:val="en-GB"/>
-        </w:rPr>
-        <w:t>phosphorylation</w:t>
-      </w:r>
-      <w:proofErr w:type="spellEnd"/>
-      <w:r>
-        <w:rPr>
-          <w:lang w:val="en-GB"/>
-        </w:rPr>
-        <w:t xml:space="preserve"> can also generate neutral losses and these can be set in this dialog. Note that this information is not accounted for by OMSSA and </w:t>
-      </w:r>
-      <w:proofErr w:type="spellStart"/>
-      <w:r>
-        <w:rPr>
-          <w:lang w:val="en-GB"/>
-        </w:rPr>
-        <w:t>X!Tandem</w:t>
-      </w:r>
-      <w:proofErr w:type="spellEnd"/>
+      <w:proofErr w:type="gramEnd"/>
       <w:r>
         <w:rPr>
           <w:lang w:val="en-GB"/>
@@ -2926,11 +2805,19 @@
         </w:rPr>
         <w:tab/>
       </w:r>
-      <w:r>
-        <w:rPr>
-          <w:lang w:val="en-GB"/>
-        </w:rPr>
-        <w:t>The search time usually scales with the number of spectra and their complexity. A similar effect goes for the database size. Notably, when using large data</w:t>
+      <w:proofErr w:type="gramStart"/>
+      <w:r>
+        <w:rPr>
+          <w:lang w:val="en-GB"/>
+        </w:rPr>
+        <w:t>The</w:t>
+      </w:r>
+      <w:proofErr w:type="gramEnd"/>
+      <w:r>
+        <w:rPr>
+          <w:lang w:val="en-GB"/>
+        </w:rPr>
+        <w:t xml:space="preserve"> search time usually scales with the number of spectra and their complexity. A similar effect goes for the database size. Notably, when using large data</w:t>
       </w:r>
       <w:r>
         <w:rPr>
@@ -2961,7 +2848,21 @@
         <w:rPr>
           <w:lang w:val="en-GB"/>
         </w:rPr>
-        <w:t xml:space="preserve">98% progress during hours or days apparently doing nothing. Just be patient! </w:t>
+        <w:t xml:space="preserve">98% progress during hours or days apparently doing nothing. Just </w:t>
+      </w:r>
+      <w:proofErr w:type="gramStart"/>
+      <w:r>
+        <w:rPr>
+          <w:lang w:val="en-GB"/>
+        </w:rPr>
+        <w:t>be</w:t>
+      </w:r>
+      <w:proofErr w:type="gramEnd"/>
+      <w:r>
+        <w:rPr>
+          <w:lang w:val="en-GB"/>
+        </w:rPr>
+        <w:t xml:space="preserve"> patient! </w:t>
       </w:r>
     </w:p>
     <w:p>
@@ -3166,9 +3067,16 @@
         <w:rPr>
           <w:lang w:val="en-GB"/>
         </w:rPr>
-        <w:t xml:space="preserve"> For more details see: </w:t>
-      </w:r>
-      <w:hyperlink r:id="rId8" w:history="1">
+        <w:t xml:space="preserve"> </w:t>
+      </w:r>
+      <w:proofErr w:type="gramStart"/>
+      <w:r>
+        <w:rPr>
+          <w:lang w:val="en-GB"/>
+        </w:rPr>
+        <w:t xml:space="preserve">For more details see: </w:t>
+      </w:r>
+      <w:hyperlink r:id="rId9" w:history="1">
         <w:r>
           <w:rPr>
             <w:rStyle w:val="Hyperlink"/>
@@ -3183,6 +3091,7 @@
         </w:rPr>
         <w:t>.</w:t>
       </w:r>
+      <w:proofErr w:type="gramEnd"/>
     </w:p>
     <w:p>
       <w:pPr>
@@ -3225,9 +3134,17 @@
         <w:rPr>
           <w:lang w:val="en-GB"/>
         </w:rPr>
-        <w:t>X!Tandem</w:t>
+        <w:t>X</w:t>
+      </w:r>
+      <w:proofErr w:type="gramStart"/>
+      <w:r>
+        <w:rPr>
+          <w:lang w:val="en-GB"/>
+        </w:rPr>
+        <w:t>!Tandem</w:t>
       </w:r>
       <w:proofErr w:type="spellEnd"/>
+      <w:proofErr w:type="gramEnd"/>
       <w:r>
         <w:rPr>
           <w:lang w:val="en-GB"/>
@@ -3418,132 +3335,76 @@
         <w:rPr>
           <w:lang w:val="en-GB"/>
         </w:rPr>
-        <w:t xml:space="preserve">Line 15: GYYSPYSVSGSGSGSTAGSR was found </w:t>
+        <w:t xml:space="preserve">Line 15: GYYSPYSVSGSGSGSTAGSR was found phosphorylated on serine 4. However, the localization of the phosphorylation is not confident: only the letter carries the </w:t>
       </w:r>
       <w:proofErr w:type="spellStart"/>
       <w:r>
         <w:rPr>
           <w:lang w:val="en-GB"/>
         </w:rPr>
-        <w:t>phosphorylated</w:t>
+        <w:t>color</w:t>
       </w:r>
       <w:proofErr w:type="spellEnd"/>
       <w:r>
         <w:rPr>
           <w:lang w:val="en-GB"/>
         </w:rPr>
-        <w:t xml:space="preserve"> on serine 4. However, the localization of the </w:t>
+        <w:t xml:space="preserve"> – more details on PTM localization will be given in the “PTM Analysis” chapter.</w:t>
+      </w:r>
+      <w:r>
+        <w:rPr>
+          <w:lang w:val="en-GB"/>
+        </w:rPr>
+        <w:t xml:space="preserve"> </w:t>
+      </w:r>
+      <w:r>
+        <w:rPr>
+          <w:lang w:val="en-GB"/>
+        </w:rPr>
+        <w:t>Line 22: QLEMSAEAER was found oxidized on methionine 4.</w:t>
+      </w:r>
+      <w:r>
+        <w:rPr>
+          <w:lang w:val="en-GB"/>
+        </w:rPr>
+        <w:t xml:space="preserve"> </w:t>
+      </w:r>
+      <w:r>
+        <w:rPr>
+          <w:lang w:val="en-GB"/>
+        </w:rPr>
+        <w:t xml:space="preserve">Line 36: ELYQQLQRGER was found phosphorylated on </w:t>
+      </w:r>
+      <w:r>
+        <w:rPr>
+          <w:lang w:val="en-GB"/>
+        </w:rPr>
+        <w:t>tyrosine</w:t>
+      </w:r>
+      <w:r>
+        <w:rPr>
+          <w:lang w:val="en-GB"/>
+        </w:rPr>
+        <w:t xml:space="preserve"> 3.</w:t>
+      </w:r>
+      <w:r>
+        <w:rPr>
+          <w:lang w:val="en-GB"/>
+        </w:rPr>
+        <w:t xml:space="preserve"> </w:t>
+      </w:r>
+      <w:r>
+        <w:rPr>
+          <w:lang w:val="en-GB"/>
+        </w:rPr>
+        <w:t>Peptides at lines 20, 23, 24, 25, 35 and 36 were carrying a pyro-</w:t>
       </w:r>
       <w:proofErr w:type="spellStart"/>
       <w:r>
         <w:rPr>
           <w:lang w:val="en-GB"/>
         </w:rPr>
-        <w:t>phosphorylation</w:t>
-      </w:r>
-      <w:proofErr w:type="spellEnd"/>
-      <w:r>
-        <w:rPr>
-          <w:lang w:val="en-GB"/>
-        </w:rPr>
-        <w:t xml:space="preserve"> is not confident: only the letter carries the </w:t>
-      </w:r>
-      <w:proofErr w:type="spellStart"/>
-      <w:r>
-        <w:rPr>
-          <w:lang w:val="en-GB"/>
-        </w:rPr>
-        <w:t>color</w:t>
-      </w:r>
-      <w:proofErr w:type="spellEnd"/>
-      <w:r>
-        <w:rPr>
-          <w:lang w:val="en-GB"/>
-        </w:rPr>
-        <w:t xml:space="preserve"> – more details on PTM localization will be given in the “PTM Analysis” chapter.</w:t>
-      </w:r>
-      <w:r>
-        <w:rPr>
-          <w:lang w:val="en-GB"/>
-        </w:rPr>
-        <w:t xml:space="preserve"> </w:t>
-      </w:r>
-      <w:r>
-        <w:rPr>
-          <w:lang w:val="en-GB"/>
-        </w:rPr>
-        <w:t xml:space="preserve">Line 22: QLEMSAEAER was found oxidized on </w:t>
-      </w:r>
-      <w:proofErr w:type="spellStart"/>
-      <w:r>
-        <w:rPr>
-          <w:lang w:val="en-GB"/>
-        </w:rPr>
-        <w:t>methionine</w:t>
-      </w:r>
-      <w:proofErr w:type="spellEnd"/>
-      <w:r>
-        <w:rPr>
-          <w:lang w:val="en-GB"/>
-        </w:rPr>
-        <w:t xml:space="preserve"> 4.</w:t>
-      </w:r>
-      <w:r>
-        <w:rPr>
-          <w:lang w:val="en-GB"/>
-        </w:rPr>
-        <w:t xml:space="preserve"> </w:t>
-      </w:r>
-      <w:r>
-        <w:rPr>
-          <w:lang w:val="en-GB"/>
-        </w:rPr>
-        <w:t xml:space="preserve">Line 36: ELYQQLQRGER was found </w:t>
-      </w:r>
-      <w:proofErr w:type="spellStart"/>
-      <w:r>
-        <w:rPr>
-          <w:lang w:val="en-GB"/>
-        </w:rPr>
-        <w:t>phosphorylated</w:t>
-      </w:r>
-      <w:proofErr w:type="spellEnd"/>
-      <w:r>
-        <w:rPr>
-          <w:lang w:val="en-GB"/>
-        </w:rPr>
-        <w:t xml:space="preserve"> on </w:t>
-      </w:r>
-      <w:r>
-        <w:rPr>
-          <w:lang w:val="en-GB"/>
-        </w:rPr>
-        <w:t>tyrosine</w:t>
-      </w:r>
-      <w:r>
-        <w:rPr>
-          <w:lang w:val="en-GB"/>
-        </w:rPr>
-        <w:t xml:space="preserve"> 3.</w:t>
-      </w:r>
-      <w:r>
-        <w:rPr>
-          <w:lang w:val="en-GB"/>
-        </w:rPr>
-        <w:t xml:space="preserve"> </w:t>
-      </w:r>
-      <w:r>
-        <w:rPr>
-          <w:lang w:val="en-GB"/>
-        </w:rPr>
-        <w:t xml:space="preserve">Peptides at lines 20, 23, 24, 25, 35 and 36 were carrying a </w:t>
-      </w:r>
-      <w:proofErr w:type="spellStart"/>
-      <w:r>
-        <w:rPr>
-          <w:lang w:val="en-GB"/>
-        </w:rPr>
-        <w:t>pyro-cmc</w:t>
+        <w:t>cmc</w:t>
       </w:r>
       <w:proofErr w:type="spellEnd"/>
       <w:r>
@@ -3637,11 +3498,33 @@
         </w:rPr>
         <w:tab/>
       </w:r>
-      <w:r>
-        <w:rPr>
-          <w:lang w:val="en-GB"/>
-        </w:rPr>
-        <w:t>At the top left of the screen, you can see which parts of the sequence are covered in the spectrum and at which intensity. Such a full coverage is very rare and leaves little doubt on the quality of the identification. In the middle, an histogram shows the distribution of the peak intensities – in green, identified peaks, in grey non identified. One clearly sees here that the most intense peaks are almost all annotated with a fragment ion which is again synonymous of quality for the identification. Finally, on the top right are displayed the fragment ion mass errors at their respective mass. One can see that all ions are very accurately identified, leaving little doubt on the peptide identification. Note that the error is increasing with the mass, as expected from the “Peptide-Spectrum Matching” chapter.</w:t>
+      <w:proofErr w:type="gramStart"/>
+      <w:r>
+        <w:rPr>
+          <w:lang w:val="en-GB"/>
+        </w:rPr>
+        <w:t>At</w:t>
+      </w:r>
+      <w:proofErr w:type="gramEnd"/>
+      <w:r>
+        <w:rPr>
+          <w:lang w:val="en-GB"/>
+        </w:rPr>
+        <w:t xml:space="preserve"> the top left of the screen, you can see which parts of the sequence are covered in the spectrum and at which intensity. Such a full coverage is very rare and leaves little doubt on the quality of the identification. In the middle, </w:t>
+      </w:r>
+      <w:proofErr w:type="gramStart"/>
+      <w:r>
+        <w:rPr>
+          <w:lang w:val="en-GB"/>
+        </w:rPr>
+        <w:t>an</w:t>
+      </w:r>
+      <w:proofErr w:type="gramEnd"/>
+      <w:r>
+        <w:rPr>
+          <w:lang w:val="en-GB"/>
+        </w:rPr>
+        <w:t xml:space="preserve"> histogram shows the distribution of the peak intensities – in green, identified peaks, in grey non identified. One clearly sees here that the most intense peaks are almost all annotated with a fragment ion which is again synonymous of quality for the identification. Finally, on the top right are displayed the fragment ion mass errors at their respective mass. One can see that all ions are very accurately identified, leaving little doubt on the peptide identification. Note that the error is increasing with the mass, as expected from the “Peptide-Spectrum Matching” chapter.</w:t>
       </w:r>
     </w:p>
     <w:p>
@@ -3793,6 +3676,7 @@
                         <w:sz w:val="28"/>
                       </w:rPr>
                     </w:pPr>
+                    <w:proofErr w:type="gramStart"/>
                     <w:r>
                       <w:rPr>
                         <w:color w:val="A6A6A6" w:themeColor="background1" w:themeShade="A6"/>
@@ -3808,6 +3692,7 @@
                       </w:rPr>
                       <w:t>3</w:t>
                     </w:r>
+                    <w:proofErr w:type="gramEnd"/>
                     <w:r>
                       <w:rPr>
                         <w:color w:val="A6A6A6" w:themeColor="background1" w:themeShade="A6"/>
@@ -4833,21 +4718,7 @@
         <w:rPr>
           <w:lang w:val="en-GB"/>
         </w:rPr>
-        <w:t xml:space="preserve">t famous case is the </w:t>
-      </w:r>
-      <w:proofErr w:type="spellStart"/>
-      <w:r>
-        <w:rPr>
-          <w:lang w:val="en-GB"/>
-        </w:rPr>
-        <w:t>Isoleucine</w:t>
-      </w:r>
-      <w:proofErr w:type="spellEnd"/>
-      <w:r>
-        <w:rPr>
-          <w:lang w:val="en-GB"/>
-        </w:rPr>
-        <w:t xml:space="preserve"> - </w:t>
+        <w:t xml:space="preserve">t famous case is the Isoleucine - </w:t>
       </w:r>
       <w:proofErr w:type="spellStart"/>
       <w:r>
@@ -5122,25 +4993,19 @@
         </w:rPr>
         <w:tab/>
       </w:r>
-      <w:r>
-        <w:rPr>
-          <w:lang w:val="en-GB"/>
-        </w:rPr>
-        <w:t xml:space="preserve">For a </w:t>
-      </w:r>
-      <w:proofErr w:type="spellStart"/>
-      <w:r>
-        <w:rPr>
-          <w:lang w:val="en-GB"/>
-        </w:rPr>
-        <w:t>trypsin</w:t>
-      </w:r>
-      <w:proofErr w:type="spellEnd"/>
-      <w:r>
-        <w:rPr>
-          <w:lang w:val="en-GB"/>
-        </w:rPr>
-        <w:t xml:space="preserve"> digest, the C-terminus is more likely to carry a charge and hence more likely to be measured. As a result, y ions are typically more intense than b ions. The relative intensity levels are however heavily </w:t>
+      <w:proofErr w:type="gramStart"/>
+      <w:r>
+        <w:rPr>
+          <w:lang w:val="en-GB"/>
+        </w:rPr>
+        <w:t>For</w:t>
+      </w:r>
+      <w:proofErr w:type="gramEnd"/>
+      <w:r>
+        <w:rPr>
+          <w:lang w:val="en-GB"/>
+        </w:rPr>
+        <w:t xml:space="preserve"> a trypsin digest, the C-terminus is more likely to carry a charge and hence more likely to be measured. As a result, y ions are typically more intense than b ions. The relative intensity levels are however heavily </w:t>
       </w:r>
       <w:r>
         <w:rPr>
@@ -5190,11 +5055,19 @@
         </w:rPr>
         <w:tab/>
       </w:r>
-      <w:r>
-        <w:rPr>
-          <w:lang w:val="en-GB"/>
-        </w:rPr>
-        <w:t xml:space="preserve">The table displays exactly the same intensities as the ones used for </w:t>
+      <w:proofErr w:type="gramStart"/>
+      <w:r>
+        <w:rPr>
+          <w:lang w:val="en-GB"/>
+        </w:rPr>
+        <w:t>The</w:t>
+      </w:r>
+      <w:proofErr w:type="gramEnd"/>
+      <w:r>
+        <w:rPr>
+          <w:lang w:val="en-GB"/>
+        </w:rPr>
+        <w:t xml:space="preserve"> table displays exactly the same intensities as the ones used for </w:t>
       </w:r>
       <w:r>
         <w:rPr>
@@ -5245,11 +5118,19 @@
         </w:rPr>
         <w:tab/>
       </w:r>
-      <w:r>
-        <w:rPr>
-          <w:lang w:val="en-GB"/>
-        </w:rPr>
-        <w:t>With modern instruments, fragment ion intensities are extremely reproducible. These however strongly depend on the charge state of the precursor and modification status of the peptide.</w:t>
+      <w:proofErr w:type="gramStart"/>
+      <w:r>
+        <w:rPr>
+          <w:lang w:val="en-GB"/>
+        </w:rPr>
+        <w:t>With</w:t>
+      </w:r>
+      <w:proofErr w:type="gramEnd"/>
+      <w:r>
+        <w:rPr>
+          <w:lang w:val="en-GB"/>
+        </w:rPr>
+        <w:t xml:space="preserve"> modern instruments, fragment ion intensities are extremely reproducible. These however strongly depend on the charge state of the precursor and modification status of the peptide.</w:t>
       </w:r>
     </w:p>
     <w:p>
@@ -5287,11 +5168,19 @@
         </w:rPr>
         <w:tab/>
       </w:r>
-      <w:r>
-        <w:rPr>
-          <w:lang w:val="en-GB"/>
-        </w:rPr>
-        <w:t>The error clearly goes down for high masses as the PSM number increases. In fact, PSMs are sorted by increasing retention time: 1652 s, 1666 s, 1679 s and 1693</w:t>
+      <w:proofErr w:type="gramStart"/>
+      <w:r>
+        <w:rPr>
+          <w:lang w:val="en-GB"/>
+        </w:rPr>
+        <w:t>The</w:t>
+      </w:r>
+      <w:proofErr w:type="gramEnd"/>
+      <w:r>
+        <w:rPr>
+          <w:lang w:val="en-GB"/>
+        </w:rPr>
+        <w:t xml:space="preserve"> error clearly goes down for high masses as the PSM number increases. In fact, PSMs are sorted by increasing retention time: 1652 s, 1666 s, 1679 s and 1693</w:t>
       </w:r>
       <w:r>
         <w:rPr>
@@ -5316,21 +5205,7 @@
         <w:rPr>
           <w:lang w:val="en-GB"/>
         </w:rPr>
-        <w:t>0.01 </w:t>
-      </w:r>
-      <w:proofErr w:type="spellStart"/>
-      <w:r>
-        <w:rPr>
-          <w:lang w:val="en-GB"/>
-        </w:rPr>
-        <w:t>Da</w:t>
-      </w:r>
-      <w:proofErr w:type="spellEnd"/>
-      <w:r>
-        <w:rPr>
-          <w:lang w:val="en-GB"/>
-        </w:rPr>
-        <w:t xml:space="preserve">, safely below the </w:t>
+        <w:t xml:space="preserve">0.01 Da, safely below the </w:t>
       </w:r>
       <w:r>
         <w:rPr>
@@ -5383,11 +5258,19 @@
         </w:rPr>
         <w:tab/>
       </w:r>
-      <w:r>
-        <w:rPr>
-          <w:lang w:val="en-GB"/>
-        </w:rPr>
-        <w:t>It is peptide NGRVEIIANDQGNR at position 47.</w:t>
+      <w:proofErr w:type="gramStart"/>
+      <w:r>
+        <w:rPr>
+          <w:lang w:val="en-GB"/>
+        </w:rPr>
+        <w:t>It</w:t>
+      </w:r>
+      <w:proofErr w:type="gramEnd"/>
+      <w:r>
+        <w:rPr>
+          <w:lang w:val="en-GB"/>
+        </w:rPr>
+        <w:t xml:space="preserve"> is peptide NGRVEIIANDQGNR at position 47.</w:t>
       </w:r>
       <w:r>
         <w:rPr>
@@ -5507,9 +5390,17 @@
         <w:rPr>
           <w:lang w:val="en-GB"/>
         </w:rPr>
-        <w:t>X!Tandem</w:t>
+        <w:t>X</w:t>
+      </w:r>
+      <w:proofErr w:type="gramStart"/>
+      <w:r>
+        <w:rPr>
+          <w:lang w:val="en-GB"/>
+        </w:rPr>
+        <w:t>!Tandem</w:t>
       </w:r>
       <w:proofErr w:type="spellEnd"/>
+      <w:proofErr w:type="gramEnd"/>
       <w:r>
         <w:rPr>
           <w:lang w:val="en-GB"/>
@@ -5601,9 +5492,17 @@
         <w:rPr>
           <w:lang w:val="en-GB"/>
         </w:rPr>
-        <w:t>X!Tandem</w:t>
+        <w:t>X</w:t>
+      </w:r>
+      <w:proofErr w:type="gramStart"/>
+      <w:r>
+        <w:rPr>
+          <w:lang w:val="en-GB"/>
+        </w:rPr>
+        <w:t>!Tandem</w:t>
       </w:r>
       <w:proofErr w:type="spellEnd"/>
+      <w:proofErr w:type="gramEnd"/>
       <w:r>
         <w:rPr>
           <w:lang w:val="en-GB"/>
@@ -5615,9 +5514,17 @@
         <w:rPr>
           <w:lang w:val="en-GB"/>
         </w:rPr>
-        <w:t>X!Tandem</w:t>
+        <w:t>X</w:t>
+      </w:r>
+      <w:proofErr w:type="gramStart"/>
+      <w:r>
+        <w:rPr>
+          <w:lang w:val="en-GB"/>
+        </w:rPr>
+        <w:t>!Tandem</w:t>
       </w:r>
       <w:proofErr w:type="spellEnd"/>
+      <w:proofErr w:type="gramEnd"/>
       <w:r>
         <w:rPr>
           <w:lang w:val="en-GB"/>
@@ -5629,9 +5536,17 @@
         <w:rPr>
           <w:lang w:val="en-GB"/>
         </w:rPr>
-        <w:t>X!Tandem</w:t>
+        <w:t>X</w:t>
+      </w:r>
+      <w:proofErr w:type="gramStart"/>
+      <w:r>
+        <w:rPr>
+          <w:lang w:val="en-GB"/>
+        </w:rPr>
+        <w:t>!Tandem</w:t>
       </w:r>
       <w:proofErr w:type="spellEnd"/>
+      <w:proofErr w:type="gramEnd"/>
       <w:r>
         <w:rPr>
           <w:lang w:val="en-GB"/>
@@ -5733,11 +5648,19 @@
         </w:rPr>
         <w:tab/>
       </w:r>
-      <w:r>
-        <w:rPr>
-          <w:lang w:val="en-GB"/>
-        </w:rPr>
-        <w:t>Generally in proteomics, in order to avoid so-called one hit wonders, one requires two different peptides per protein. This is illustrated by the fact that our estimated number of validated false protein identification matches is solely found in the one peptide category. More details on the false and true positives will be given in the “Peptide and Protein Validation” chapter.</w:t>
+      <w:proofErr w:type="gramStart"/>
+      <w:r>
+        <w:rPr>
+          <w:lang w:val="en-GB"/>
+        </w:rPr>
+        <w:t>Generally</w:t>
+      </w:r>
+      <w:proofErr w:type="gramEnd"/>
+      <w:r>
+        <w:rPr>
+          <w:lang w:val="en-GB"/>
+        </w:rPr>
+        <w:t xml:space="preserve"> in proteomics, in order to avoid so-called one hit wonders, one requires two different peptides per protein. This is illustrated by the fact that our estimated number of validated false protein identification matches is solely found in the one peptide category. More details on the false and true positives will be given in the “Peptide and Protein Validation” chapter.</w:t>
       </w:r>
     </w:p>
     <w:p>
@@ -5789,11 +5712,19 @@
         </w:rPr>
         <w:tab/>
       </w:r>
-      <w:r>
-        <w:rPr>
-          <w:lang w:val="en-GB"/>
-        </w:rPr>
-        <w:t xml:space="preserve">The protein information tells us that the proteins come from different chromosomes and from different genes. </w:t>
+      <w:proofErr w:type="gramStart"/>
+      <w:r>
+        <w:rPr>
+          <w:lang w:val="en-GB"/>
+        </w:rPr>
+        <w:t>The</w:t>
+      </w:r>
+      <w:proofErr w:type="gramEnd"/>
+      <w:r>
+        <w:rPr>
+          <w:lang w:val="en-GB"/>
+        </w:rPr>
+        <w:t xml:space="preserve"> protein information tells us that the proteins come from different chromosomes and from different genes. </w:t>
       </w:r>
       <w:r>
         <w:rPr>
@@ -5880,9 +5811,16 @@
         <w:rPr>
           <w:lang w:val="en-GB"/>
         </w:rPr>
-        <w:t xml:space="preserve">in the sample. For more details see: </w:t>
-      </w:r>
-      <w:hyperlink r:id="rId9" w:history="1">
+        <w:t xml:space="preserve">in the sample. </w:t>
+      </w:r>
+      <w:proofErr w:type="gramStart"/>
+      <w:r>
+        <w:rPr>
+          <w:lang w:val="en-GB"/>
+        </w:rPr>
+        <w:t xml:space="preserve">For more details see: </w:t>
+      </w:r>
+      <w:hyperlink r:id="rId10" w:history="1">
         <w:r>
           <w:rPr>
             <w:rStyle w:val="Hyperlink"/>
@@ -5897,6 +5835,7 @@
         </w:rPr>
         <w:t>.</w:t>
       </w:r>
+      <w:proofErr w:type="gramEnd"/>
     </w:p>
     <w:p>
       <w:pPr>
@@ -6044,7 +5983,21 @@
         <w:rPr>
           <w:lang w:val="en-GB"/>
         </w:rPr>
-        <w:t>Case2: A is identified and A or B is identified, the group AB remains</w:t>
+        <w:t xml:space="preserve">Case2: A is identified and </w:t>
+      </w:r>
+      <w:proofErr w:type="gramStart"/>
+      <w:r>
+        <w:rPr>
+          <w:lang w:val="en-GB"/>
+        </w:rPr>
+        <w:t>A or</w:t>
+      </w:r>
+      <w:proofErr w:type="gramEnd"/>
+      <w:r>
+        <w:rPr>
+          <w:lang w:val="en-GB"/>
+        </w:rPr>
+        <w:t xml:space="preserve"> B is identified, the group AB remains</w:t>
       </w:r>
       <w:r>
         <w:rPr>
@@ -6056,7 +6009,21 @@
         <w:rPr>
           <w:lang w:val="en-GB"/>
         </w:rPr>
-        <w:t>Case 3: A or B is identified, the group AB remains.</w:t>
+        <w:t xml:space="preserve">Case 3: </w:t>
+      </w:r>
+      <w:proofErr w:type="gramStart"/>
+      <w:r>
+        <w:rPr>
+          <w:lang w:val="en-GB"/>
+        </w:rPr>
+        <w:t>A or</w:t>
+      </w:r>
+      <w:proofErr w:type="gramEnd"/>
+      <w:r>
+        <w:rPr>
+          <w:lang w:val="en-GB"/>
+        </w:rPr>
+        <w:t xml:space="preserve"> B is identified, the group AB remains.</w:t>
       </w:r>
     </w:p>
     <w:p>
@@ -6108,11 +6075,19 @@
         </w:rPr>
         <w:tab/>
       </w:r>
-      <w:r>
-        <w:rPr>
-          <w:lang w:val="en-GB"/>
-        </w:rPr>
-        <w:t>Such a</w:t>
+      <w:proofErr w:type="gramStart"/>
+      <w:r>
+        <w:rPr>
+          <w:lang w:val="en-GB"/>
+        </w:rPr>
+        <w:t>Such</w:t>
+      </w:r>
+      <w:proofErr w:type="gramEnd"/>
+      <w:r>
+        <w:rPr>
+          <w:lang w:val="en-GB"/>
+        </w:rPr>
+        <w:t xml:space="preserve"> a</w:t>
       </w:r>
       <w:r>
         <w:rPr>
@@ -6166,21 +6141,7 @@
         <w:rPr>
           <w:lang w:val="en-GB"/>
         </w:rPr>
-        <w:t xml:space="preserve">In many cases all proteins in a group are related </w:t>
-      </w:r>
-      <w:proofErr w:type="spellStart"/>
-      <w:r>
-        <w:rPr>
-          <w:lang w:val="en-GB"/>
-        </w:rPr>
-        <w:t>isoforms</w:t>
-      </w:r>
-      <w:proofErr w:type="spellEnd"/>
-      <w:r>
-        <w:rPr>
-          <w:lang w:val="en-GB"/>
-        </w:rPr>
-        <w:t xml:space="preserve">, and it is then up to the properties of the experiment to decide if distinguishing between </w:t>
+        <w:t xml:space="preserve">In many cases all proteins in a group are related isoforms, and it is then up to the properties of the experiment to decide if distinguishing between </w:t>
       </w:r>
       <w:r>
         <w:rPr>
@@ -6230,11 +6191,19 @@
         </w:rPr>
         <w:tab/>
       </w:r>
-      <w:r>
-        <w:rPr>
-          <w:lang w:val="en-GB"/>
-        </w:rPr>
-        <w:t xml:space="preserve">The unique peptide, LSVEGFAV, is flagged in green </w:t>
+      <w:proofErr w:type="gramStart"/>
+      <w:r>
+        <w:rPr>
+          <w:lang w:val="en-GB"/>
+        </w:rPr>
+        <w:t>The</w:t>
+      </w:r>
+      <w:proofErr w:type="gramEnd"/>
+      <w:r>
+        <w:rPr>
+          <w:lang w:val="en-GB"/>
+        </w:rPr>
+        <w:t xml:space="preserve"> unique peptide, LSVEGFAV, is flagged in green </w:t>
       </w:r>
       <w:r>
         <w:rPr>
@@ -6284,11 +6253,19 @@
         </w:rPr>
         <w:tab/>
       </w:r>
-      <w:r>
-        <w:rPr>
-          <w:lang w:val="en-GB"/>
-        </w:rPr>
-        <w:t>It is necessary to keep all groups for scoring reasons. This will be further detailed in the “Peptide and Protein Validation” chapter.</w:t>
+      <w:proofErr w:type="gramStart"/>
+      <w:r>
+        <w:rPr>
+          <w:lang w:val="en-GB"/>
+        </w:rPr>
+        <w:t>It</w:t>
+      </w:r>
+      <w:proofErr w:type="gramEnd"/>
+      <w:r>
+        <w:rPr>
+          <w:lang w:val="en-GB"/>
+        </w:rPr>
+        <w:t xml:space="preserve"> is necessary to keep all groups for scoring reasons. This will be further detailed in the “Peptide and Protein Validation” chapter.</w:t>
       </w:r>
     </w:p>
     <w:p>
@@ -6326,11 +6303,19 @@
         </w:rPr>
         <w:tab/>
       </w:r>
-      <w:r>
-        <w:rPr>
-          <w:lang w:val="en-GB"/>
-        </w:rPr>
-        <w:t xml:space="preserve">The protein inference problem is inherent to peptide-centric proteomics and can hence not be avoided. However, two factors dramatically reduce the prominence of that problem: (A) the improved identification of unique peptides which follows technical improvements and (B) the </w:t>
+      <w:proofErr w:type="gramStart"/>
+      <w:r>
+        <w:rPr>
+          <w:lang w:val="en-GB"/>
+        </w:rPr>
+        <w:t>The</w:t>
+      </w:r>
+      <w:proofErr w:type="gramEnd"/>
+      <w:r>
+        <w:rPr>
+          <w:lang w:val="en-GB"/>
+        </w:rPr>
+        <w:t xml:space="preserve"> protein inference problem is inherent to peptide-centric proteomics and can hence not be avoided. However, two factors dramatically reduce the prominence of that problem: (A) the improved identification of unique peptides which follows technical improvements and (B) the </w:t>
       </w:r>
       <w:proofErr w:type="spellStart"/>
       <w:r>
@@ -6458,11 +6443,19 @@
         </w:rPr>
         <w:tab/>
       </w:r>
-      <w:r>
-        <w:rPr>
-          <w:lang w:val="en-GB"/>
-        </w:rPr>
-        <w:t xml:space="preserve">The graph on the left is what we prefer to see, one protein with many unique peptides, i.e., no protein inference issues. </w:t>
+      <w:proofErr w:type="gramStart"/>
+      <w:r>
+        <w:rPr>
+          <w:lang w:val="en-GB"/>
+        </w:rPr>
+        <w:t>The</w:t>
+      </w:r>
+      <w:proofErr w:type="gramEnd"/>
+      <w:r>
+        <w:rPr>
+          <w:lang w:val="en-GB"/>
+        </w:rPr>
+        <w:t xml:space="preserve"> graph on the left is what we prefer to see, one protein with many unique peptides, i.e., no protein inference issues. </w:t>
       </w:r>
       <w:r>
         <w:rPr>
@@ -6625,11 +6618,19 @@
         </w:rPr>
         <w:tab/>
       </w:r>
-      <w:r>
-        <w:rPr>
-          <w:lang w:val="en-GB"/>
-        </w:rPr>
-        <w:t>The decoy hits only indicate the propensity for the search engine to introduce random matches at a given score. In no way they indicate which target hit is the wrong one.</w:t>
+      <w:proofErr w:type="gramStart"/>
+      <w:r>
+        <w:rPr>
+          <w:lang w:val="en-GB"/>
+        </w:rPr>
+        <w:t>The</w:t>
+      </w:r>
+      <w:proofErr w:type="gramEnd"/>
+      <w:r>
+        <w:rPr>
+          <w:lang w:val="en-GB"/>
+        </w:rPr>
+        <w:t xml:space="preserve"> decoy hits only indicate the propensity for the search engine to introduce random matches at a given score. In no way they indicate which target hit is the wrong one.</w:t>
       </w:r>
     </w:p>
     <w:p>
@@ -6903,7 +6904,21 @@
         <w:rPr>
           <w:lang w:val="en-GB"/>
         </w:rPr>
-        <w:t xml:space="preserve"> The random approaches present the advantage to allow the creation of different versions.  </w:t>
+        <w:t xml:space="preserve"> </w:t>
+      </w:r>
+      <w:proofErr w:type="gramStart"/>
+      <w:r>
+        <w:rPr>
+          <w:lang w:val="en-GB"/>
+        </w:rPr>
+        <w:t>The</w:t>
+      </w:r>
+      <w:proofErr w:type="gramEnd"/>
+      <w:r>
+        <w:rPr>
+          <w:lang w:val="en-GB"/>
+        </w:rPr>
+        <w:t xml:space="preserve"> random approaches present the advantage to allow the creation of different versions.  </w:t>
       </w:r>
     </w:p>
     <w:p>
@@ -6934,11 +6949,19 @@
         </w:rPr>
         <w:tab/>
       </w:r>
-      <w:r>
-        <w:rPr>
-          <w:lang w:val="en-GB"/>
-        </w:rPr>
-        <w:t>We expect a maximum of 12 false positive</w:t>
+      <w:proofErr w:type="gramStart"/>
+      <w:r>
+        <w:rPr>
+          <w:lang w:val="en-GB"/>
+        </w:rPr>
+        <w:t>We</w:t>
+      </w:r>
+      <w:proofErr w:type="gramEnd"/>
+      <w:r>
+        <w:rPr>
+          <w:lang w:val="en-GB"/>
+        </w:rPr>
+        <w:t xml:space="preserve"> expect a maximum of 12 false positive</w:t>
       </w:r>
       <w:r>
         <w:rPr>
@@ -6978,11 +7001,19 @@
         </w:rPr>
         <w:tab/>
       </w:r>
-      <w:r>
-        <w:rPr>
-          <w:lang w:val="en-GB"/>
-        </w:rPr>
-        <w:t xml:space="preserve">This value was the best below 1%. Including more proteins would have in all cases implied FDR &gt; 1%. </w:t>
+      <w:proofErr w:type="gramStart"/>
+      <w:r>
+        <w:rPr>
+          <w:lang w:val="en-GB"/>
+        </w:rPr>
+        <w:t>This</w:t>
+      </w:r>
+      <w:proofErr w:type="gramEnd"/>
+      <w:r>
+        <w:rPr>
+          <w:lang w:val="en-GB"/>
+        </w:rPr>
+        <w:t xml:space="preserve"> value was the best below 1%. Including more proteins would have in all cases implied FDR &gt; 1%. </w:t>
       </w:r>
       <w:proofErr w:type="spellStart"/>
       <w:r>
@@ -7085,11 +7116,19 @@
         </w:rPr>
         <w:tab/>
       </w:r>
-      <w:r>
-        <w:rPr>
-          <w:lang w:val="en-GB"/>
-        </w:rPr>
-        <w:t xml:space="preserve">As one can see on the plot, the confidence can fluctuate at a given score. This shows that our estimation is not an exact estimation. In fact, </w:t>
+      <w:proofErr w:type="gramStart"/>
+      <w:r>
+        <w:rPr>
+          <w:lang w:val="en-GB"/>
+        </w:rPr>
+        <w:t>As</w:t>
+      </w:r>
+      <w:proofErr w:type="gramEnd"/>
+      <w:r>
+        <w:rPr>
+          <w:lang w:val="en-GB"/>
+        </w:rPr>
+        <w:t xml:space="preserve"> one can see on the plot, the confidence can fluctuate at a given score. This shows that our estimation is not an exact estimation. In fact, </w:t>
       </w:r>
       <w:proofErr w:type="spellStart"/>
       <w:r>
@@ -7269,11 +7308,19 @@
         </w:rPr>
         <w:tab/>
       </w:r>
-      <w:r>
-        <w:rPr>
-          <w:lang w:val="en-GB"/>
-        </w:rPr>
-        <w:t>The new estimated FDR</w:t>
+      <w:proofErr w:type="gramStart"/>
+      <w:r>
+        <w:rPr>
+          <w:lang w:val="en-GB"/>
+        </w:rPr>
+        <w:t>The</w:t>
+      </w:r>
+      <w:proofErr w:type="gramEnd"/>
+      <w:r>
+        <w:rPr>
+          <w:lang w:val="en-GB"/>
+        </w:rPr>
+        <w:t xml:space="preserve"> new estimated FDR</w:t>
       </w:r>
       <w:r>
         <w:rPr>
@@ -7333,20 +7380,212 @@
         <w:rPr>
           <w:lang w:val="en-GB"/>
         </w:rPr>
-        <w:t xml:space="preserve">%. </w:t>
-      </w:r>
-      <w:commentRangeStart w:id="0"/>
-      <w:r>
-        <w:rPr>
-          <w:lang w:val="en-GB"/>
-        </w:rPr>
-        <w:t>We have hence included 150 false positives to rescue 38 true positives.</w:t>
-      </w:r>
-      <w:r>
-        <w:rPr>
-          <w:lang w:val="en-GB"/>
-        </w:rPr>
-        <w:t xml:space="preserve"> Selecting a minimal confidence of 95% brings an estimated FDR of 0% and an FNR of 6.6</w:t>
+        <w:t xml:space="preserve">%. We have hence included </w:t>
+      </w:r>
+      <w:r>
+        <w:rPr>
+          <w:lang w:val="en-GB"/>
+        </w:rPr>
+        <w:t>175</w:t>
+      </w:r>
+      <w:r>
+        <w:rPr>
+          <w:lang w:val="en-GB"/>
+        </w:rPr>
+        <w:t xml:space="preserve"> false positives to rescue </w:t>
+      </w:r>
+      <w:r>
+        <w:rPr>
+          <w:lang w:val="en-GB"/>
+        </w:rPr>
+        <w:t>63</w:t>
+      </w:r>
+      <w:r>
+        <w:rPr>
+          <w:lang w:val="en-GB"/>
+        </w:rPr>
+        <w:t xml:space="preserve"> true positives.</w:t>
+      </w:r>
+      <w:r>
+        <w:rPr>
+          <w:lang w:val="en-GB"/>
+        </w:rPr>
+        <w:t xml:space="preserve"> Selecting a minimal confidence of 95% brings an estimated FDR of </w:t>
+      </w:r>
+      <w:r>
+        <w:rPr>
+          <w:lang w:val="en-GB"/>
+        </w:rPr>
+        <w:t xml:space="preserve">almost </w:t>
+      </w:r>
+      <w:r>
+        <w:rPr>
+          <w:lang w:val="en-GB"/>
+        </w:rPr>
+        <w:t xml:space="preserve">0% and an FNR of </w:t>
+      </w:r>
+      <w:r>
+        <w:rPr>
+          <w:lang w:val="en-GB"/>
+        </w:rPr>
+        <w:t>7.47</w:t>
+      </w:r>
+      <w:r>
+        <w:rPr>
+          <w:lang w:val="en-GB"/>
+        </w:rPr>
+        <w:t xml:space="preserve">%. Note that </w:t>
+      </w:r>
+      <w:r>
+        <w:rPr>
+          <w:lang w:val="en-GB"/>
+        </w:rPr>
+        <w:lastRenderedPageBreak/>
+        <w:t xml:space="preserve">setting a threshold of 95% confidence with </w:t>
+      </w:r>
+      <w:bookmarkStart w:id="0" w:name="_GoBack"/>
+      <w:bookmarkEnd w:id="0"/>
+      <w:r>
+        <w:rPr>
+          <w:lang w:val="en-GB"/>
+        </w:rPr>
+        <w:t>2</w:t>
+      </w:r>
+      <w:r>
+        <w:rPr>
+          <w:lang w:val="en-GB"/>
+        </w:rPr>
+        <w:t xml:space="preserve"> percentage point estimation accuracy can produce border effects. </w:t>
+      </w:r>
+    </w:p>
+    <w:p>
+      <w:pPr>
+        <w:jc w:val="both"/>
+        <w:rPr>
+          <w:lang w:val="en-GB"/>
+        </w:rPr>
+      </w:pPr>
+      <w:r>
+        <w:rPr>
+          <w:lang w:val="en-GB"/>
+        </w:rPr>
+        <w:t xml:space="preserve">Choosing between quality </w:t>
+      </w:r>
+      <w:proofErr w:type="gramStart"/>
+      <w:r>
+        <w:rPr>
+          <w:lang w:val="en-GB"/>
+        </w:rPr>
+        <w:t>or</w:t>
+      </w:r>
+      <w:proofErr w:type="gramEnd"/>
+      <w:r>
+        <w:rPr>
+          <w:lang w:val="en-GB"/>
+        </w:rPr>
+        <w:t xml:space="preserve"> quantity is always</w:t>
+      </w:r>
+      <w:r>
+        <w:rPr>
+          <w:lang w:val="en-GB"/>
+        </w:rPr>
+        <w:t xml:space="preserve"> disputable. However, there is no perfect </w:t>
+      </w:r>
+      <w:r>
+        <w:rPr>
+          <w:lang w:val="en-GB"/>
+        </w:rPr>
+        <w:t>threshold;</w:t>
+      </w:r>
+      <w:r>
+        <w:rPr>
+          <w:lang w:val="en-GB"/>
+        </w:rPr>
+        <w:t xml:space="preserve"> it is up to the scientist to draw the line based on his experiment.</w:t>
+      </w:r>
+      <w:r>
+        <w:rPr>
+          <w:lang w:val="en-GB"/>
+        </w:rPr>
+        <w:t xml:space="preserve"> Keep in mind that statistical estimators are not perfect: it is always important to verify their accuracy and adapt the validation settings correspondingly. To that regard, FDR and FNR thresholds are usually more robust than confidence thresholds.</w:t>
+      </w:r>
+    </w:p>
+    <w:p>
+      <w:pPr>
+        <w:jc w:val="both"/>
+      </w:pPr>
+      <w:r>
+        <w:rPr>
+          <w:b/>
+          <w:lang w:val="en-GB"/>
+        </w:rPr>
+        <w:t>[1.5g</w:t>
+      </w:r>
+      <w:r>
+        <w:rPr>
+          <w:b/>
+          <w:lang w:val="en-GB"/>
+        </w:rPr>
+        <w:t>]</w:t>
+      </w:r>
+      <w:r>
+        <w:rPr>
+          <w:b/>
+          <w:lang w:val="en-GB"/>
+        </w:rPr>
+        <w:tab/>
+      </w:r>
+      <w:proofErr w:type="gramStart"/>
+      <w:r>
+        <w:rPr>
+          <w:lang w:val="en-GB"/>
+        </w:rPr>
+        <w:t>At</w:t>
+      </w:r>
+      <w:proofErr w:type="gramEnd"/>
+      <w:r>
+        <w:rPr>
+          <w:lang w:val="en-GB"/>
+        </w:rPr>
+        <w:t xml:space="preserve"> 1% FDR, the lowest confidence retained is </w:t>
+      </w:r>
+      <w:r>
+        <w:rPr>
+          <w:lang w:val="en-GB"/>
+        </w:rPr>
+        <w:t>62.22</w:t>
+      </w:r>
+      <w:r>
+        <w:rPr>
+          <w:lang w:val="en-GB"/>
+        </w:rPr>
+        <w:t>% estimated at an</w:t>
+      </w:r>
+      <w:r>
+        <w:rPr>
+          <w:lang w:val="en-GB"/>
+        </w:rPr>
+        <w:t xml:space="preserve"> accuracy of approximately 1</w:t>
+      </w:r>
+      <w:r>
+        <w:rPr>
+          <w:lang w:val="en-GB"/>
+        </w:rPr>
+        <w:t xml:space="preserve"> percentage points. When </w:t>
+      </w:r>
+      <w:proofErr w:type="spellStart"/>
+      <w:r>
+        <w:rPr>
+          <w:lang w:val="en-GB"/>
+        </w:rPr>
+        <w:t>thresholding</w:t>
+      </w:r>
+      <w:proofErr w:type="spellEnd"/>
+      <w:r>
+        <w:rPr>
+          <w:lang w:val="en-GB"/>
+        </w:rPr>
+        <w:t xml:space="preserve"> at a minimal confidence of 95%, we obtain an estimated FDR of 0.0</w:t>
       </w:r>
       <w:r>
         <w:rPr>
@@ -7358,71 +7597,28 @@
         <w:rPr>
           <w:lang w:val="en-GB"/>
         </w:rPr>
-        <w:t xml:space="preserve">%. Note that setting a </w:t>
-      </w:r>
-      <w:r>
-        <w:rPr>
-          <w:lang w:val="en-GB"/>
-        </w:rPr>
-        <w:lastRenderedPageBreak/>
-        <w:t>threshold of 95% confidence with a 5 percentage point estimation accuracy can produce border effects. A threshold of 90% (FDR=0.1%, FNR=5.6%) will be safer.</w:t>
-      </w:r>
-      <w:commentRangeEnd w:id="0"/>
-      <w:r>
-        <w:rPr>
-          <w:rStyle w:val="CommentReference"/>
-        </w:rPr>
-        <w:commentReference w:id="0"/>
-      </w:r>
-    </w:p>
-    <w:p>
-      <w:pPr>
-        <w:jc w:val="both"/>
-        <w:rPr>
-          <w:lang w:val="en-GB"/>
-        </w:rPr>
-      </w:pPr>
-      <w:r>
-        <w:rPr>
-          <w:lang w:val="en-GB"/>
-        </w:rPr>
-        <w:t>Choosing between quality or quantity is always</w:t>
-      </w:r>
-      <w:r>
-        <w:rPr>
-          <w:lang w:val="en-GB"/>
-        </w:rPr>
-        <w:t xml:space="preserve"> disputable. However, there is no perfect </w:t>
-      </w:r>
-      <w:r>
-        <w:rPr>
-          <w:lang w:val="en-GB"/>
-        </w:rPr>
-        <w:t>threshold;</w:t>
-      </w:r>
-      <w:r>
-        <w:rPr>
-          <w:lang w:val="en-GB"/>
-        </w:rPr>
-        <w:t xml:space="preserve"> it is up to the scientist to draw the line based on his experiment.</w:t>
-      </w:r>
-      <w:r>
-        <w:rPr>
-          <w:lang w:val="en-GB"/>
-        </w:rPr>
-        <w:t xml:space="preserve"> Keep in mind that statistical estimators are not perfect: it is always important to verify their accuracy and adapt the validation settings correspondingly. To that regard, FDR and FNR thresholds are usually more robust than confidence thresholds.</w:t>
-      </w:r>
-    </w:p>
-    <w:p>
-      <w:pPr>
-        <w:jc w:val="both"/>
-      </w:pPr>
-      <w:r>
-        <w:rPr>
-          <w:b/>
-          <w:lang w:val="en-GB"/>
-        </w:rPr>
-        <w:t>[1.5g</w:t>
+        <w:t>%.</w:t>
+      </w:r>
+      <w:r>
+        <w:t xml:space="preserve"> </w:t>
+      </w:r>
+      <w:r>
+        <w:t>Note that these values differ substantially from the values obtains on proteins. The reason behind this is simply that there are more peptides than proteins. The statistics are hence more reliable and the result set less sensitive to false positives. Similar results will be observed when inspecting PSMs.</w:t>
+      </w:r>
+    </w:p>
+    <w:p>
+      <w:pPr>
+        <w:jc w:val="both"/>
+        <w:rPr>
+          <w:lang w:val="en-GB"/>
+        </w:rPr>
+      </w:pPr>
+      <w:r>
+        <w:rPr>
+          <w:b/>
+          <w:lang w:val="en-GB"/>
+        </w:rPr>
+        <w:t>[1.5i</w:t>
       </w:r>
       <w:r>
         <w:rPr>
@@ -7438,90 +7634,278 @@
         </w:rPr>
         <w:tab/>
       </w:r>
-      <w:commentRangeStart w:id="1"/>
-      <w:r>
-        <w:rPr>
-          <w:lang w:val="en-GB"/>
-        </w:rPr>
-        <w:t>At 1% FDR, the lowest confidence retained is 6</w:t>
-      </w:r>
-      <w:r>
-        <w:rPr>
-          <w:lang w:val="en-GB"/>
-        </w:rPr>
-        <w:t>4</w:t>
-      </w:r>
-      <w:r>
-        <w:rPr>
-          <w:lang w:val="en-GB"/>
-        </w:rPr>
-        <w:t>% estimated at an</w:t>
-      </w:r>
-      <w:r>
-        <w:rPr>
-          <w:lang w:val="en-GB"/>
-        </w:rPr>
-        <w:t xml:space="preserve"> accuracy of approximately 1</w:t>
-      </w:r>
-      <w:r>
-        <w:rPr>
-          <w:lang w:val="en-GB"/>
-        </w:rPr>
-        <w:t xml:space="preserve"> percentage points. When </w:t>
+      <w:proofErr w:type="gramStart"/>
+      <w:r>
+        <w:rPr>
+          <w:lang w:val="en-GB"/>
+        </w:rPr>
+        <w:t>For</w:t>
+      </w:r>
+      <w:proofErr w:type="gramEnd"/>
+      <w:r>
+        <w:rPr>
+          <w:lang w:val="en-GB"/>
+        </w:rPr>
+        <w:t xml:space="preserve"> the proteins, the blue line clearly deviates from the black line. This is simply due to the fact that there are fewer proteins than spectra: the statistical estimation is hence less accurate. This deviation is directly linked to the deviation of the operating point of the ROC curve.</w:t>
+      </w:r>
+    </w:p>
+    <w:p>
+      <w:pPr>
+        <w:spacing w:after="0"/>
+        <w:jc w:val="both"/>
+        <w:rPr>
+          <w:b/>
+          <w:sz w:val="28"/>
+          <w:lang w:val="en-GB"/>
+        </w:rPr>
+      </w:pPr>
+    </w:p>
+    <w:p>
+      <w:pPr>
+        <w:spacing w:after="0"/>
+        <w:jc w:val="both"/>
+        <w:rPr>
+          <w:b/>
+          <w:sz w:val="28"/>
+          <w:lang w:val="en-GB"/>
+        </w:rPr>
+      </w:pPr>
+      <w:r>
+        <w:rPr>
+          <w:b/>
+          <w:sz w:val="28"/>
+          <w:lang w:val="en-GB"/>
+        </w:rPr>
+        <w:t>2</w:t>
+      </w:r>
+      <w:r>
+        <w:rPr>
+          <w:b/>
+          <w:sz w:val="28"/>
+          <w:lang w:val="en-GB"/>
+        </w:rPr>
+        <w:t>.0</w:t>
+      </w:r>
+      <w:r>
+        <w:rPr>
+          <w:b/>
+          <w:sz w:val="28"/>
+          <w:lang w:val="en-GB"/>
+        </w:rPr>
+        <w:tab/>
+      </w:r>
+      <w:r>
+        <w:rPr>
+          <w:b/>
+          <w:sz w:val="28"/>
+          <w:lang w:val="en-GB"/>
+        </w:rPr>
+        <w:t>Functional Analysis</w:t>
+      </w:r>
+    </w:p>
+    <w:p>
+      <w:pPr>
+        <w:jc w:val="both"/>
+        <w:rPr>
+          <w:lang w:val="en-GB"/>
+        </w:rPr>
+      </w:pPr>
+      <w:r>
+        <w:rPr>
+          <w:b/>
+          <w:lang w:val="en-GB"/>
+        </w:rPr>
+        <w:t>[2</w:t>
+      </w:r>
+      <w:r>
+        <w:rPr>
+          <w:b/>
+          <w:lang w:val="en-GB"/>
+        </w:rPr>
+        <w:t>.0a</w:t>
+      </w:r>
+      <w:r>
+        <w:rPr>
+          <w:b/>
+          <w:lang w:val="en-GB"/>
+        </w:rPr>
+        <w:t>]</w:t>
+      </w:r>
+      <w:r>
+        <w:rPr>
+          <w:b/>
+          <w:lang w:val="en-GB"/>
+        </w:rPr>
+        <w:tab/>
+      </w:r>
+      <w:r>
+        <w:rPr>
+          <w:lang w:val="en-GB"/>
+        </w:rPr>
+        <w:t xml:space="preserve">According to the protein </w:t>
+      </w:r>
+      <w:proofErr w:type="gramStart"/>
+      <w:r>
+        <w:rPr>
+          <w:lang w:val="en-GB"/>
+        </w:rPr>
+        <w:t>attributes</w:t>
+      </w:r>
+      <w:r>
+        <w:rPr>
+          <w:lang w:val="en-GB"/>
+        </w:rPr>
+        <w:t>,</w:t>
+      </w:r>
+      <w:proofErr w:type="gramEnd"/>
+      <w:r>
+        <w:rPr>
+          <w:lang w:val="en-GB"/>
+        </w:rPr>
+        <w:t xml:space="preserve"> this protein “Probably plays a role in facilitating the assembly of </w:t>
       </w:r>
       <w:proofErr w:type="spellStart"/>
       <w:r>
         <w:rPr>
           <w:lang w:val="en-GB"/>
         </w:rPr>
-        <w:t>thresholding</w:t>
+        <w:t>multimeric</w:t>
       </w:r>
       <w:proofErr w:type="spellEnd"/>
       <w:r>
         <w:rPr>
           <w:lang w:val="en-GB"/>
         </w:rPr>
-        <w:t xml:space="preserve"> at a minimal confidence of 95%, we obtain an estimated FDR of 0.0</w:t>
-      </w:r>
-      <w:r>
-        <w:rPr>
-          <w:lang w:val="en-GB"/>
-        </w:rPr>
-        <w:t>3</w:t>
-      </w:r>
-      <w:r>
-        <w:rPr>
-          <w:lang w:val="en-GB"/>
-        </w:rPr>
-        <w:t>%.</w:t>
-      </w:r>
-      <w:commentRangeEnd w:id="1"/>
-      <w:r>
-        <w:rPr>
-          <w:rStyle w:val="CommentReference"/>
-        </w:rPr>
-        <w:commentReference w:id="1"/>
-      </w:r>
-      <w:r>
+        <w:t xml:space="preserve"> protein complexes inside the </w:t>
+      </w:r>
+      <w:r>
+        <w:rPr>
+          <w:lang w:val="en-GB"/>
+        </w:rPr>
+        <w:t>endoplasmic reticulum</w:t>
+      </w:r>
+      <w:r>
+        <w:rPr>
+          <w:lang w:val="en-GB"/>
+        </w:rPr>
+        <w:t xml:space="preserve">” and was found in these subcellular locations: “Endoplasmic reticulum lumen. </w:t>
+      </w:r>
+      <w:proofErr w:type="spellStart"/>
+      <w:proofErr w:type="gramStart"/>
+      <w:r>
+        <w:rPr>
+          <w:lang w:val="en-GB"/>
+        </w:rPr>
+        <w:t>Melanosome</w:t>
+      </w:r>
+      <w:proofErr w:type="spellEnd"/>
+      <w:r>
+        <w:rPr>
+          <w:lang w:val="en-GB"/>
+        </w:rPr>
+        <w:t>.</w:t>
+      </w:r>
+      <w:proofErr w:type="gramEnd"/>
+      <w:r>
+        <w:rPr>
+          <w:lang w:val="en-GB"/>
+        </w:rPr>
+        <w:t xml:space="preserve"> Cytoplasm.</w:t>
+      </w:r>
+      <w:proofErr w:type="gramStart"/>
+      <w:r>
+        <w:rPr>
+          <w:lang w:val="en-GB"/>
+        </w:rPr>
+        <w:t>”.</w:t>
+      </w:r>
+      <w:proofErr w:type="gramEnd"/>
+      <w:r>
+        <w:rPr>
+          <w:lang w:val="en-GB"/>
+        </w:rPr>
+        <w:t xml:space="preserve"> Note that more information is given in the “Ontologies” section of the protein report.</w:t>
+      </w:r>
+    </w:p>
+    <w:p>
+      <w:pPr>
+        <w:jc w:val="both"/>
+        <w:rPr>
+          <w:color w:val="0000FF"/>
+          <w:lang w:val="en-GB"/>
+        </w:rPr>
+      </w:pPr>
+      <w:r>
+        <w:rPr>
+          <w:b/>
+          <w:lang w:val="en-GB"/>
+        </w:rPr>
+        <w:t>[2</w:t>
+      </w:r>
+      <w:r>
+        <w:rPr>
+          <w:b/>
+          <w:lang w:val="en-GB"/>
+        </w:rPr>
+        <w:t>.0b</w:t>
+      </w:r>
+      <w:r>
+        <w:rPr>
+          <w:b/>
+          <w:lang w:val="en-GB"/>
+        </w:rPr>
+        <w:t>]</w:t>
+      </w:r>
+      <w:r>
+        <w:rPr>
+          <w:b/>
+          <w:lang w:val="en-GB"/>
+        </w:rPr>
+        <w:tab/>
+      </w:r>
+      <w:proofErr w:type="gramStart"/>
+      <w:r>
+        <w:rPr>
+          <w:lang w:val="en-GB"/>
+        </w:rPr>
+        <w:t>A</w:t>
+      </w:r>
+      <w:proofErr w:type="gramEnd"/>
+      <w:r>
+        <w:rPr>
+          <w:lang w:val="en-GB"/>
+        </w:rPr>
+        <w:t xml:space="preserve"> table lists all known possible partners inferred in this case from experiment, databases and text mining. Note that these interaction inference methods are not of the same trustfulness.</w:t>
+      </w:r>
+      <w:r>
+        <w:rPr>
+          <w:color w:val="0000FF"/>
+          <w:lang w:val="en-GB"/>
+        </w:rPr>
         <w:t xml:space="preserve"> </w:t>
       </w:r>
-      <w:r>
-        <w:t>Note that these values differ substantially from the values obtains on proteins. The reason behind this is simply that there are more peptides than proteins. The statistics are hence more reliable and the result set less sensitive to false positives. Similar results will be observed when inspecting PSMs.</w:t>
-      </w:r>
-    </w:p>
-    <w:p>
-      <w:pPr>
-        <w:jc w:val="both"/>
-        <w:rPr>
-          <w:lang w:val="en-GB"/>
-        </w:rPr>
-      </w:pPr>
-      <w:r>
-        <w:rPr>
-          <w:b/>
-          <w:lang w:val="en-GB"/>
-        </w:rPr>
-        <w:t>[1.5i</w:t>
+    </w:p>
+    <w:p>
+      <w:pPr>
+        <w:jc w:val="both"/>
+        <w:rPr>
+          <w:color w:val="0000FF"/>
+          <w:lang w:val="en-GB"/>
+        </w:rPr>
+      </w:pPr>
+      <w:r>
+        <w:rPr>
+          <w:b/>
+          <w:lang w:val="en-GB"/>
+        </w:rPr>
+        <w:t>[2</w:t>
+      </w:r>
+      <w:r>
+        <w:rPr>
+          <w:b/>
+          <w:lang w:val="en-GB"/>
+        </w:rPr>
+        <w:t>.0c</w:t>
       </w:r>
       <w:r>
         <w:rPr>
@@ -7541,290 +7925,7 @@
         <w:rPr>
           <w:lang w:val="en-GB"/>
         </w:rPr>
-        <w:t>For the proteins, the blue line clearly deviates from the black line. This is simply due to the fact that there are fewer proteins than spectra: the statistical estimation is hence less accurate. This deviation is directly linked to the deviation of the operating point of the ROC curve.</w:t>
-      </w:r>
-    </w:p>
-    <w:p>
-      <w:pPr>
-        <w:spacing w:after="0"/>
-        <w:jc w:val="both"/>
-        <w:rPr>
-          <w:b/>
-          <w:sz w:val="28"/>
-          <w:lang w:val="en-GB"/>
-        </w:rPr>
-      </w:pPr>
-    </w:p>
-    <w:p>
-      <w:pPr>
-        <w:spacing w:after="0"/>
-        <w:jc w:val="both"/>
-        <w:rPr>
-          <w:b/>
-          <w:sz w:val="28"/>
-          <w:lang w:val="en-GB"/>
-        </w:rPr>
-      </w:pPr>
-      <w:r>
-        <w:rPr>
-          <w:b/>
-          <w:sz w:val="28"/>
-          <w:lang w:val="en-GB"/>
-        </w:rPr>
-        <w:t>2</w:t>
-      </w:r>
-      <w:r>
-        <w:rPr>
-          <w:b/>
-          <w:sz w:val="28"/>
-          <w:lang w:val="en-GB"/>
-        </w:rPr>
-        <w:t>.0</w:t>
-      </w:r>
-      <w:r>
-        <w:rPr>
-          <w:b/>
-          <w:sz w:val="28"/>
-          <w:lang w:val="en-GB"/>
-        </w:rPr>
-        <w:tab/>
-      </w:r>
-      <w:r>
-        <w:rPr>
-          <w:b/>
-          <w:sz w:val="28"/>
-          <w:lang w:val="en-GB"/>
-        </w:rPr>
-        <w:t>Functional Analysis</w:t>
-      </w:r>
-    </w:p>
-    <w:p>
-      <w:pPr>
-        <w:jc w:val="both"/>
-        <w:rPr>
-          <w:lang w:val="en-GB"/>
-        </w:rPr>
-      </w:pPr>
-      <w:r>
-        <w:rPr>
-          <w:b/>
-          <w:lang w:val="en-GB"/>
-        </w:rPr>
-        <w:t>[2</w:t>
-      </w:r>
-      <w:r>
-        <w:rPr>
-          <w:b/>
-          <w:lang w:val="en-GB"/>
-        </w:rPr>
-        <w:t>.0a</w:t>
-      </w:r>
-      <w:r>
-        <w:rPr>
-          <w:b/>
-          <w:lang w:val="en-GB"/>
-        </w:rPr>
-        <w:t>]</w:t>
-      </w:r>
-      <w:r>
-        <w:rPr>
-          <w:b/>
-          <w:lang w:val="en-GB"/>
-        </w:rPr>
-        <w:tab/>
-      </w:r>
-      <w:r>
-        <w:rPr>
-          <w:lang w:val="en-GB"/>
-        </w:rPr>
-        <w:t xml:space="preserve">According to the protein </w:t>
-      </w:r>
-      <w:r>
-        <w:rPr>
-          <w:lang w:val="en-GB"/>
-        </w:rPr>
-        <w:t>attributes</w:t>
-      </w:r>
-      <w:r>
-        <w:rPr>
-          <w:lang w:val="en-GB"/>
-        </w:rPr>
-        <w:t xml:space="preserve">, this protein “Probably plays a role in facilitating the assembly of </w:t>
-      </w:r>
-      <w:proofErr w:type="spellStart"/>
-      <w:r>
-        <w:rPr>
-          <w:lang w:val="en-GB"/>
-        </w:rPr>
-        <w:t>multimeric</w:t>
-      </w:r>
-      <w:proofErr w:type="spellEnd"/>
-      <w:r>
-        <w:rPr>
-          <w:lang w:val="en-GB"/>
-        </w:rPr>
-        <w:t xml:space="preserve"> protein complexes inside the </w:t>
-      </w:r>
-      <w:r>
-        <w:rPr>
-          <w:lang w:val="en-GB"/>
-        </w:rPr>
-        <w:t>endoplasmic reticulum</w:t>
-      </w:r>
-      <w:r>
-        <w:rPr>
-          <w:lang w:val="en-GB"/>
-        </w:rPr>
-        <w:t xml:space="preserve">” and was found in these </w:t>
-      </w:r>
-      <w:proofErr w:type="spellStart"/>
-      <w:r>
-        <w:rPr>
-          <w:lang w:val="en-GB"/>
-        </w:rPr>
-        <w:t>subcellular</w:t>
-      </w:r>
-      <w:proofErr w:type="spellEnd"/>
-      <w:r>
-        <w:rPr>
-          <w:lang w:val="en-GB"/>
-        </w:rPr>
-        <w:t xml:space="preserve"> locations: “Endoplasmic reticulum lumen. </w:t>
-      </w:r>
-      <w:proofErr w:type="spellStart"/>
-      <w:r>
-        <w:rPr>
-          <w:lang w:val="en-GB"/>
-        </w:rPr>
-        <w:t>Melanosome</w:t>
-      </w:r>
-      <w:proofErr w:type="spellEnd"/>
-      <w:r>
-        <w:rPr>
-          <w:lang w:val="en-GB"/>
-        </w:rPr>
-        <w:t>. Cytoplasm.”. Note that more information is given in the “</w:t>
-      </w:r>
-      <w:proofErr w:type="spellStart"/>
-      <w:r>
-        <w:rPr>
-          <w:lang w:val="en-GB"/>
-        </w:rPr>
-        <w:t>Ontologies</w:t>
-      </w:r>
-      <w:proofErr w:type="spellEnd"/>
-      <w:r>
-        <w:rPr>
-          <w:lang w:val="en-GB"/>
-        </w:rPr>
-        <w:t>” section of the protein report.</w:t>
-      </w:r>
-    </w:p>
-    <w:p>
-      <w:pPr>
-        <w:jc w:val="both"/>
-        <w:rPr>
-          <w:color w:val="0000FF"/>
-          <w:lang w:val="en-GB"/>
-        </w:rPr>
-      </w:pPr>
-      <w:r>
-        <w:rPr>
-          <w:b/>
-          <w:lang w:val="en-GB"/>
-        </w:rPr>
-        <w:t>[2</w:t>
-      </w:r>
-      <w:r>
-        <w:rPr>
-          <w:b/>
-          <w:lang w:val="en-GB"/>
-        </w:rPr>
-        <w:t>.0b</w:t>
-      </w:r>
-      <w:r>
-        <w:rPr>
-          <w:b/>
-          <w:lang w:val="en-GB"/>
-        </w:rPr>
-        <w:t>]</w:t>
-      </w:r>
-      <w:r>
-        <w:rPr>
-          <w:b/>
-          <w:lang w:val="en-GB"/>
-        </w:rPr>
-        <w:tab/>
-      </w:r>
-      <w:r>
-        <w:rPr>
-          <w:lang w:val="en-GB"/>
-        </w:rPr>
-        <w:t>A table lists all known possible partners inferred in this case from experiment, databases and text mining. Note that these interaction inference methods are not of the same trustfulness.</w:t>
-      </w:r>
-      <w:r>
-        <w:rPr>
-          <w:color w:val="0000FF"/>
-          <w:lang w:val="en-GB"/>
-        </w:rPr>
-        <w:t xml:space="preserve"> </w:t>
-      </w:r>
-    </w:p>
-    <w:p>
-      <w:pPr>
-        <w:jc w:val="both"/>
-        <w:rPr>
-          <w:color w:val="0000FF"/>
-          <w:lang w:val="en-GB"/>
-        </w:rPr>
-      </w:pPr>
-      <w:r>
-        <w:rPr>
-          <w:b/>
-          <w:lang w:val="en-GB"/>
-        </w:rPr>
-        <w:t>[2</w:t>
-      </w:r>
-      <w:r>
-        <w:rPr>
-          <w:b/>
-          <w:lang w:val="en-GB"/>
-        </w:rPr>
-        <w:t>.0c</w:t>
-      </w:r>
-      <w:r>
-        <w:rPr>
-          <w:b/>
-          <w:lang w:val="en-GB"/>
-        </w:rPr>
-        <w:t>]</w:t>
-      </w:r>
-      <w:r>
-        <w:rPr>
-          <w:b/>
-          <w:lang w:val="en-GB"/>
-        </w:rPr>
-        <w:tab/>
-      </w:r>
-      <w:r>
-        <w:rPr>
-          <w:lang w:val="en-GB"/>
-        </w:rPr>
-        <w:t xml:space="preserve">It is very rare to cover a pathway fully, and most often impossible. Indeed pathways also contain molecules like ADP which are not detected in proteomics experiments. Moreover, it can happen that an </w:t>
-      </w:r>
-      <w:proofErr w:type="spellStart"/>
-      <w:r>
-        <w:rPr>
-          <w:lang w:val="en-GB"/>
-        </w:rPr>
-        <w:t>isoform</w:t>
-      </w:r>
-      <w:proofErr w:type="spellEnd"/>
-      <w:r>
-        <w:rPr>
-          <w:lang w:val="en-GB"/>
-        </w:rPr>
-        <w:t xml:space="preserve"> of a given protein is expected </w:t>
+        <w:t xml:space="preserve">It is very rare to cover a pathway fully, and most often impossible. Indeed pathways also contain molecules like ADP which are not detected in proteomics experiments. Moreover, it can happen that an isoform of a given protein is expected </w:t>
       </w:r>
       <w:r>
         <w:rPr>
@@ -8046,11 +8147,19 @@
         </w:rPr>
         <w:tab/>
       </w:r>
-      <w:r>
-        <w:rPr>
-          <w:lang w:val="en-GB"/>
-        </w:rPr>
-        <w:t>There are different structures inferred by different methods. Also, the mapping between the structure database and the sequence is not always perfect. Often, there is simply no structure available.</w:t>
+      <w:proofErr w:type="gramStart"/>
+      <w:r>
+        <w:rPr>
+          <w:lang w:val="en-GB"/>
+        </w:rPr>
+        <w:t>There</w:t>
+      </w:r>
+      <w:proofErr w:type="gramEnd"/>
+      <w:r>
+        <w:rPr>
+          <w:lang w:val="en-GB"/>
+        </w:rPr>
+        <w:t xml:space="preserve"> are different structures inferred by different methods. Also, the mapping between the structure database and the sequence is not always perfect. Often, there is simply no structure available.</w:t>
       </w:r>
     </w:p>
     <w:p>
@@ -8089,11 +8198,19 @@
         </w:rPr>
         <w:tab/>
       </w:r>
-      <w:r>
-        <w:rPr>
-          <w:lang w:val="en-GB"/>
-        </w:rPr>
-        <w:t>Here again, the sequence database and structure database do not fully overlap.</w:t>
+      <w:proofErr w:type="gramStart"/>
+      <w:r>
+        <w:rPr>
+          <w:lang w:val="en-GB"/>
+        </w:rPr>
+        <w:t>Here</w:t>
+      </w:r>
+      <w:proofErr w:type="gramEnd"/>
+      <w:r>
+        <w:rPr>
+          <w:lang w:val="en-GB"/>
+        </w:rPr>
+        <w:t xml:space="preserve"> again, the sequence database and structure database do not fully overlap.</w:t>
       </w:r>
     </w:p>
     <w:p>
@@ -8232,11 +8349,19 @@
         </w:rPr>
         <w:tab/>
       </w:r>
-      <w:r>
-        <w:rPr>
-          <w:lang w:val="en-GB"/>
-        </w:rPr>
-        <w:t xml:space="preserve">If you happen to have a complex project combining different </w:t>
+      <w:proofErr w:type="gramStart"/>
+      <w:r>
+        <w:rPr>
+          <w:lang w:val="en-GB"/>
+        </w:rPr>
+        <w:t>If</w:t>
+      </w:r>
+      <w:proofErr w:type="gramEnd"/>
+      <w:r>
+        <w:rPr>
+          <w:lang w:val="en-GB"/>
+        </w:rPr>
+        <w:t xml:space="preserve"> you happen to have a complex project combining different </w:t>
       </w:r>
       <w:proofErr w:type="spellStart"/>
       <w:r>
@@ -8352,11 +8477,19 @@
         </w:rPr>
         <w:tab/>
       </w:r>
-      <w:r>
-        <w:rPr>
-          <w:lang w:val="en-GB"/>
-        </w:rPr>
-        <w:t>You can see detailed information about the project, notably, the publication</w:t>
+      <w:proofErr w:type="gramStart"/>
+      <w:r>
+        <w:rPr>
+          <w:lang w:val="en-GB"/>
+        </w:rPr>
+        <w:t>You</w:t>
+      </w:r>
+      <w:proofErr w:type="gramEnd"/>
+      <w:r>
+        <w:rPr>
+          <w:lang w:val="en-GB"/>
+        </w:rPr>
+        <w:t xml:space="preserve"> can see detailed information about the project, notably, the publication</w:t>
       </w:r>
       <w:r>
         <w:rPr>
@@ -8444,11 +8577,19 @@
         </w:rPr>
         <w:tab/>
       </w:r>
-      <w:r>
-        <w:rPr>
-          <w:lang w:val="en-GB"/>
-        </w:rPr>
-        <w:t xml:space="preserve">One of the main differences with </w:t>
+      <w:proofErr w:type="gramStart"/>
+      <w:r>
+        <w:rPr>
+          <w:lang w:val="en-GB"/>
+        </w:rPr>
+        <w:t>One</w:t>
+      </w:r>
+      <w:proofErr w:type="gramEnd"/>
+      <w:r>
+        <w:rPr>
+          <w:lang w:val="en-GB"/>
+        </w:rPr>
+        <w:t xml:space="preserve"> of the main differences with </w:t>
       </w:r>
       <w:proofErr w:type="spellStart"/>
       <w:r>
@@ -8641,11 +8782,19 @@
         </w:rPr>
         <w:tab/>
       </w:r>
-      <w:r>
-        <w:rPr>
-          <w:lang w:val="en-GB"/>
-        </w:rPr>
-        <w:t>This dataset was part of a publication</w:t>
+      <w:proofErr w:type="gramStart"/>
+      <w:r>
+        <w:rPr>
+          <w:lang w:val="en-GB"/>
+        </w:rPr>
+        <w:t>This</w:t>
+      </w:r>
+      <w:proofErr w:type="gramEnd"/>
+      <w:r>
+        <w:rPr>
+          <w:lang w:val="en-GB"/>
+        </w:rPr>
+        <w:t xml:space="preserve"> dataset was part of a publication</w:t>
       </w:r>
       <w:hyperlink w:anchor="_ENREF_2" w:tooltip="Martens, 2005 #5" w:history="1">
         <w:r>
@@ -8907,19 +9056,11 @@
         </w:rPr>
         <w:t xml:space="preserve"> </w:t>
       </w:r>
-      <w:proofErr w:type="spellStart"/>
-      <w:r>
-        <w:rPr>
-          <w:lang w:val="en-GB"/>
-        </w:rPr>
-        <w:t>ppm</w:t>
-      </w:r>
-      <w:proofErr w:type="spellEnd"/>
-      <w:r>
-        <w:rPr>
-          <w:lang w:val="en-GB"/>
-        </w:rPr>
-        <w:t>/0.01 Da. Since 2005, the resolution of the instrument was hence multiplied by more than 10 without decreasing the scan time.</w:t>
+      <w:r>
+        <w:rPr>
+          <w:lang w:val="en-GB"/>
+        </w:rPr>
+        <w:t>ppm/0.01 Da. Since 2005, the resolution of the instrument was hence multiplied by more than 10 without decreasing the scan time.</w:t>
       </w:r>
     </w:p>
     <w:p>
@@ -9213,8 +9354,6 @@
           <w:lang w:val="en-GB"/>
         </w:rPr>
       </w:pPr>
-      <w:bookmarkStart w:id="2" w:name="_GoBack"/>
-      <w:bookmarkEnd w:id="2"/>
       <w:r>
         <w:rPr>
           <w:b/>
@@ -9250,11 +9389,19 @@
         </w:rPr>
         <w:tab/>
       </w:r>
-      <w:r>
-        <w:rPr>
-          <w:lang w:val="en-GB"/>
-        </w:rPr>
-        <w:t>If you select the 'Spectrum IDs'</w:t>
+      <w:proofErr w:type="gramStart"/>
+      <w:r>
+        <w:rPr>
+          <w:lang w:val="en-GB"/>
+        </w:rPr>
+        <w:t>If</w:t>
+      </w:r>
+      <w:proofErr w:type="gramEnd"/>
+      <w:r>
+        <w:rPr>
+          <w:lang w:val="en-GB"/>
+        </w:rPr>
+        <w:t xml:space="preserve"> you select the 'Spectrum IDs'</w:t>
       </w:r>
       <w:r>
         <w:rPr>
@@ -9437,11 +9584,19 @@
         </w:rPr>
         <w:tab/>
       </w:r>
-      <w:r>
-        <w:rPr>
-          <w:lang w:val="en-GB"/>
-        </w:rPr>
-        <w:t xml:space="preserve">The main advantage of this technique is obviously its simplicity: for a given protein, one simply needs to count spectra – no need for advanced experiments, signal processing or data mining. As a </w:t>
+      <w:proofErr w:type="gramStart"/>
+      <w:r>
+        <w:rPr>
+          <w:lang w:val="en-GB"/>
+        </w:rPr>
+        <w:t>The</w:t>
+      </w:r>
+      <w:proofErr w:type="gramEnd"/>
+      <w:r>
+        <w:rPr>
+          <w:lang w:val="en-GB"/>
+        </w:rPr>
+        <w:t xml:space="preserve"> main advantage of this technique is obviously its simplicity: for a given protein, one simply needs to count spectra – no need for advanced experiments, signal processing or data mining. As a </w:t>
       </w:r>
       <w:r>
         <w:rPr>
@@ -9540,11 +9695,33 @@
         </w:rPr>
         <w:tab/>
       </w:r>
-      <w:r>
-        <w:rPr>
-          <w:lang w:val="en-GB"/>
-        </w:rPr>
-        <w:t>The results of both indexes correlate well with an R2 value of 0.7665 which is not bad compared to the expected reliability of the method. Note that we cover four orders of magnitude, in order to fairly compare protein abundances on such a large range, we use the logarithm of the value.</w:t>
+      <w:proofErr w:type="gramStart"/>
+      <w:r>
+        <w:rPr>
+          <w:lang w:val="en-GB"/>
+        </w:rPr>
+        <w:t>The</w:t>
+      </w:r>
+      <w:proofErr w:type="gramEnd"/>
+      <w:r>
+        <w:rPr>
+          <w:lang w:val="en-GB"/>
+        </w:rPr>
+        <w:t xml:space="preserve"> results of both indexes correlate well with an R2 value of 0.7665 which is not bad compared to the expected reliability of the method. Note that we cover four orders of magnitude, in order to fairly compare protein abundances on such a large </w:t>
+      </w:r>
+      <w:proofErr w:type="gramStart"/>
+      <w:r>
+        <w:rPr>
+          <w:lang w:val="en-GB"/>
+        </w:rPr>
+        <w:t>range,</w:t>
+      </w:r>
+      <w:proofErr w:type="gramEnd"/>
+      <w:r>
+        <w:rPr>
+          <w:lang w:val="en-GB"/>
+        </w:rPr>
+        <w:t xml:space="preserve"> we use the logarithm of the value.</w:t>
       </w:r>
     </w:p>
     <w:p>
@@ -9582,11 +9759,19 @@
         </w:rPr>
         <w:tab/>
       </w:r>
-      <w:r>
-        <w:rPr>
-          <w:lang w:val="en-GB"/>
-        </w:rPr>
-        <w:t xml:space="preserve">This example consists of a single Q </w:t>
+      <w:proofErr w:type="gramStart"/>
+      <w:r>
+        <w:rPr>
+          <w:lang w:val="en-GB"/>
+        </w:rPr>
+        <w:t>This</w:t>
+      </w:r>
+      <w:proofErr w:type="gramEnd"/>
+      <w:r>
+        <w:rPr>
+          <w:lang w:val="en-GB"/>
+        </w:rPr>
+        <w:t xml:space="preserve"> example consists of a single Q </w:t>
       </w:r>
       <w:proofErr w:type="spellStart"/>
       <w:r>
@@ -9861,11 +10046,19 @@
         </w:rPr>
         <w:tab/>
       </w:r>
-      <w:r>
-        <w:rPr>
-          <w:lang w:val="en-GB"/>
-        </w:rPr>
-        <w:t>If the three spiked in proteins are not added to the default human database they will not be in the list of possible proteins the spectra can be matched against, and hence cannot be identified.</w:t>
+      <w:proofErr w:type="gramStart"/>
+      <w:r>
+        <w:rPr>
+          <w:lang w:val="en-GB"/>
+        </w:rPr>
+        <w:t>If</w:t>
+      </w:r>
+      <w:proofErr w:type="gramEnd"/>
+      <w:r>
+        <w:rPr>
+          <w:lang w:val="en-GB"/>
+        </w:rPr>
+        <w:t xml:space="preserve"> the three spiked in proteins are not added to the default human database they will not be in the list of possible proteins the spectra can be matched against, and hence cannot be identified.</w:t>
       </w:r>
     </w:p>
     <w:p>
@@ -9903,11 +10096,19 @@
         </w:rPr>
         <w:tab/>
       </w:r>
-      <w:r>
-        <w:rPr>
-          <w:lang w:val="en-GB"/>
-        </w:rPr>
-        <w:t xml:space="preserve">The four </w:t>
+      <w:proofErr w:type="gramStart"/>
+      <w:r>
+        <w:rPr>
+          <w:lang w:val="en-GB"/>
+        </w:rPr>
+        <w:t>The</w:t>
+      </w:r>
+      <w:proofErr w:type="gramEnd"/>
+      <w:r>
+        <w:rPr>
+          <w:lang w:val="en-GB"/>
+        </w:rPr>
+        <w:t xml:space="preserve"> four </w:t>
       </w:r>
       <w:proofErr w:type="spellStart"/>
       <w:r>
@@ -9991,7 +10192,14 @@
         <w:rPr>
           <w:lang w:val="en-GB"/>
         </w:rPr>
-        <w:t xml:space="preserve"> labelling is considered as variable on the Y, because experiments have shown that it modifies the Y's in roughly 50% of the cases. While the </w:t>
+        <w:t xml:space="preserve"> labelling is considered as variable on the Y, because experiments have shown that it modifies the Y's in roughly 50% of the cases. </w:t>
+      </w:r>
+      <w:proofErr w:type="gramStart"/>
+      <w:r>
+        <w:rPr>
+          <w:lang w:val="en-GB"/>
+        </w:rPr>
+        <w:t xml:space="preserve">While the </w:t>
       </w:r>
       <w:proofErr w:type="spellStart"/>
       <w:r>
@@ -10007,6 +10215,7 @@
         </w:rPr>
         <w:t xml:space="preserve"> modification on the K and n-term occurs in close to 100% of the cases and is thus considered as fixed.</w:t>
       </w:r>
+      <w:proofErr w:type="gramEnd"/>
     </w:p>
     <w:p>
       <w:pPr>
@@ -10103,7 +10312,21 @@
         <w:rPr>
           <w:lang w:val="en-GB"/>
         </w:rPr>
-        <w:t xml:space="preserve">The picture is very much complicated by the addition of shared peptides. A peptide that cannot be uniquely linked to a single protein, but rather maps to two or more proteins, will often end up having a deviating peak intensity relative to the unique peptides. The reason for this is that the amounts of the proteins the peptide maps to can differ. Let's say that we have the two proteins A and B, where A as a </w:t>
+        <w:t xml:space="preserve">The picture is very much complicated by the addition of shared peptides. A peptide that cannot be uniquely linked to a single protein, but rather maps to two or more proteins, will often end up having </w:t>
+      </w:r>
+      <w:proofErr w:type="gramStart"/>
+      <w:r>
+        <w:rPr>
+          <w:lang w:val="en-GB"/>
+        </w:rPr>
+        <w:t>a deviating</w:t>
+      </w:r>
+      <w:proofErr w:type="gramEnd"/>
+      <w:r>
+        <w:rPr>
+          <w:lang w:val="en-GB"/>
+        </w:rPr>
+        <w:t xml:space="preserve"> peak intensity relative to the unique peptides. The reason for this is that the amounts of the proteins the peptide maps to can differ. Let's say that we have the two proteins A and B, where A as a </w:t>
       </w:r>
       <w:r>
         <w:rPr>
@@ -10148,11 +10371,19 @@
         </w:rPr>
         <w:tab/>
       </w:r>
-      <w:r>
-        <w:rPr>
-          <w:lang w:val="en-GB"/>
-        </w:rPr>
-        <w:t>The isotope correction will compensate for impurities of the reporter ion reagents. The manufacturer provides you a quality control report along with the kits containing correction factors which can be implemented here in Reporter. Reporter will make this correction for you.</w:t>
+      <w:proofErr w:type="gramStart"/>
+      <w:r>
+        <w:rPr>
+          <w:lang w:val="en-GB"/>
+        </w:rPr>
+        <w:t>The</w:t>
+      </w:r>
+      <w:proofErr w:type="gramEnd"/>
+      <w:r>
+        <w:rPr>
+          <w:lang w:val="en-GB"/>
+        </w:rPr>
+        <w:t xml:space="preserve"> isotope correction will compensate for impurities of the reporter ion reagents. The manufacturer provides you a quality control report along with the kits containing correction factors which can be implemented here in Reporter. Reporter will make this correction for you.</w:t>
       </w:r>
     </w:p>
     <w:p>
@@ -10187,11 +10418,19 @@
         </w:rPr>
         <w:tab/>
       </w:r>
-      <w:r>
-        <w:rPr>
-          <w:lang w:val="en-GB"/>
-        </w:rPr>
-        <w:t>Similarly as for the identification, it is dangerous to rely on a single quantification event – a so-called one hit wonder. Quantification artefacts can easily appear on the peptide or PSM level. You should hence be very careful with proteins presenting low number of quantified peptides and PSMs.</w:t>
+      <w:proofErr w:type="gramStart"/>
+      <w:r>
+        <w:rPr>
+          <w:lang w:val="en-GB"/>
+        </w:rPr>
+        <w:t>Similarly</w:t>
+      </w:r>
+      <w:proofErr w:type="gramEnd"/>
+      <w:r>
+        <w:rPr>
+          <w:lang w:val="en-GB"/>
+        </w:rPr>
+        <w:t xml:space="preserve"> as for the identification, it is dangerous to rely on a single quantification event – a so-called one hit wonder. Quantification artefacts can easily appear on the peptide or PSM level. You should hence be very careful with proteins presenting low number of quantified peptides and PSMs.</w:t>
       </w:r>
     </w:p>
     <w:p>
@@ -10229,11 +10468,19 @@
         </w:rPr>
         <w:tab/>
       </w:r>
-      <w:r>
-        <w:rPr>
-          <w:lang w:val="en-GB"/>
-        </w:rPr>
-        <w:t xml:space="preserve">The three spiked in proteins are: </w:t>
+      <w:proofErr w:type="gramStart"/>
+      <w:r>
+        <w:rPr>
+          <w:lang w:val="en-GB"/>
+        </w:rPr>
+        <w:t>The</w:t>
+      </w:r>
+      <w:proofErr w:type="gramEnd"/>
+      <w:r>
+        <w:rPr>
+          <w:lang w:val="en-GB"/>
+        </w:rPr>
+        <w:t xml:space="preserve"> three spiked in proteins are: </w:t>
       </w:r>
       <w:r>
         <w:rPr>
@@ -10263,127 +10510,339 @@
         <w:rPr>
           <w:lang w:val="en-GB"/>
         </w:rPr>
-        <w:t xml:space="preserve">Potassium-activated </w:t>
+        <w:t>Potassium-activated aldehyde dehydrogenase, mitochondrial</w:t>
+      </w:r>
+      <w:r>
+        <w:rPr>
+          <w:lang w:val="en-GB"/>
+        </w:rPr>
+        <w:t xml:space="preserve"> (</w:t>
+      </w:r>
+      <w:r>
+        <w:rPr>
+          <w:lang w:val="en-GB"/>
+        </w:rPr>
+        <w:t>ALDH4_YEAST</w:t>
+      </w:r>
+      <w:r>
+        <w:rPr>
+          <w:lang w:val="en-GB"/>
+        </w:rPr>
+        <w:t xml:space="preserve">) and </w:t>
+      </w:r>
+      <w:r>
+        <w:rPr>
+          <w:lang w:val="en-GB"/>
+        </w:rPr>
+        <w:t>Beta-</w:t>
       </w:r>
       <w:proofErr w:type="spellStart"/>
       <w:r>
         <w:rPr>
           <w:lang w:val="en-GB"/>
         </w:rPr>
-        <w:t>aldehyde</w:t>
+        <w:t>galactosidase</w:t>
       </w:r>
       <w:proofErr w:type="spellEnd"/>
       <w:r>
         <w:rPr>
           <w:lang w:val="en-GB"/>
         </w:rPr>
-        <w:t xml:space="preserve"> </w:t>
+        <w:t xml:space="preserve"> (</w:t>
+      </w:r>
+      <w:r>
+        <w:rPr>
+          <w:lang w:val="en-GB"/>
+        </w:rPr>
+        <w:t>H5Q9R5_ECOLX</w:t>
+      </w:r>
+      <w:r>
+        <w:rPr>
+          <w:lang w:val="en-GB"/>
+        </w:rPr>
+        <w:t>).</w:t>
+      </w:r>
+    </w:p>
+    <w:p>
+      <w:pPr>
+        <w:jc w:val="both"/>
+        <w:rPr>
+          <w:lang w:val="en-GB"/>
+        </w:rPr>
+      </w:pPr>
+      <w:r>
+        <w:rPr>
+          <w:b/>
+          <w:lang w:val="en-GB"/>
+        </w:rPr>
+        <w:t>[</w:t>
+      </w:r>
+      <w:r>
+        <w:rPr>
+          <w:b/>
+          <w:lang w:val="en-GB"/>
+        </w:rPr>
+        <w:t>4.2g</w:t>
+      </w:r>
+      <w:r>
+        <w:rPr>
+          <w:b/>
+          <w:lang w:val="en-GB"/>
+        </w:rPr>
+        <w:t>]</w:t>
+      </w:r>
+      <w:r>
+        <w:rPr>
+          <w:b/>
+          <w:lang w:val="en-GB"/>
+        </w:rPr>
+        <w:tab/>
+      </w:r>
+      <w:proofErr w:type="gramStart"/>
+      <w:r>
+        <w:rPr>
+          <w:lang w:val="en-GB"/>
+        </w:rPr>
+        <w:t>The</w:t>
+      </w:r>
+      <w:proofErr w:type="gramEnd"/>
+      <w:r>
+        <w:rPr>
+          <w:lang w:val="en-GB"/>
+        </w:rPr>
+        <w:t xml:space="preserve"> three spiked in proteins are the same as for [2.2f]. However, they are more difficult to detected, and the reason is the variation in the background. Each sample has a different background due to individual differences between the patients the samples come from. The data is thus a lot </w:t>
+      </w:r>
+      <w:proofErr w:type="gramStart"/>
+      <w:r>
+        <w:rPr>
+          <w:lang w:val="en-GB"/>
+        </w:rPr>
+        <w:t>more noisy</w:t>
+      </w:r>
+      <w:proofErr w:type="gramEnd"/>
+      <w:r>
+        <w:rPr>
+          <w:lang w:val="en-GB"/>
+        </w:rPr>
+        <w:t xml:space="preserve"> and it is much harder to separate the spiked in proteins from the rest of the data.</w:t>
+      </w:r>
+    </w:p>
+    <w:p>
+      <w:pPr>
+        <w:spacing w:after="0"/>
+        <w:jc w:val="both"/>
+        <w:rPr>
+          <w:b/>
+          <w:sz w:val="28"/>
+          <w:lang w:val="en-GB"/>
+        </w:rPr>
+      </w:pPr>
+    </w:p>
+    <w:p>
+      <w:pPr>
+        <w:spacing w:after="0"/>
+        <w:jc w:val="both"/>
+        <w:rPr>
+          <w:b/>
+          <w:sz w:val="28"/>
+          <w:lang w:val="en-GB"/>
+        </w:rPr>
+      </w:pPr>
+      <w:r>
+        <w:rPr>
+          <w:b/>
+          <w:sz w:val="28"/>
+          <w:lang w:val="en-GB"/>
+        </w:rPr>
+        <w:t>4.3</w:t>
+      </w:r>
+      <w:r>
+        <w:rPr>
+          <w:b/>
+          <w:sz w:val="28"/>
+          <w:lang w:val="en-GB"/>
+        </w:rPr>
+        <w:tab/>
+      </w:r>
+      <w:r>
+        <w:rPr>
+          <w:b/>
+          <w:sz w:val="28"/>
+          <w:lang w:val="en-GB"/>
+        </w:rPr>
+        <w:t>Label Free</w:t>
+      </w:r>
+    </w:p>
+    <w:p>
+      <w:pPr>
+        <w:spacing w:after="0"/>
+        <w:jc w:val="both"/>
+        <w:rPr>
+          <w:lang w:val="en-GB"/>
+        </w:rPr>
+      </w:pPr>
+      <w:r>
+        <w:rPr>
+          <w:lang w:val="en-GB"/>
+        </w:rPr>
+        <w:t>(</w:t>
+      </w:r>
+      <w:proofErr w:type="gramStart"/>
+      <w:r>
+        <w:rPr>
+          <w:lang w:val="en-GB"/>
+        </w:rPr>
+        <w:t>answers</w:t>
+      </w:r>
+      <w:proofErr w:type="gramEnd"/>
+      <w:r>
+        <w:rPr>
+          <w:lang w:val="en-GB"/>
+        </w:rPr>
+        <w:t xml:space="preserve"> pending...</w:t>
+      </w:r>
+      <w:r>
+        <w:rPr>
+          <w:lang w:val="en-GB"/>
+        </w:rPr>
+        <w:t>)</w:t>
+      </w:r>
+    </w:p>
+    <w:p>
+      <w:pPr>
+        <w:spacing w:after="0"/>
+        <w:jc w:val="both"/>
+        <w:rPr>
+          <w:b/>
+          <w:sz w:val="28"/>
+          <w:lang w:val="en-GB"/>
+        </w:rPr>
+      </w:pPr>
+    </w:p>
+    <w:p>
+      <w:pPr>
+        <w:spacing w:after="0"/>
+        <w:jc w:val="both"/>
+        <w:rPr>
+          <w:b/>
+          <w:sz w:val="28"/>
+          <w:lang w:val="en-GB"/>
+        </w:rPr>
+      </w:pPr>
+      <w:r>
+        <w:rPr>
+          <w:b/>
+          <w:sz w:val="28"/>
+          <w:lang w:val="en-GB"/>
+        </w:rPr>
+        <w:t>4.4</w:t>
+      </w:r>
+      <w:r>
+        <w:rPr>
+          <w:b/>
+          <w:sz w:val="28"/>
+          <w:lang w:val="en-GB"/>
+        </w:rPr>
+        <w:tab/>
+      </w:r>
+      <w:r>
+        <w:rPr>
+          <w:b/>
+          <w:sz w:val="28"/>
+          <w:lang w:val="en-GB"/>
+        </w:rPr>
+        <w:t xml:space="preserve">MS1 </w:t>
       </w:r>
       <w:proofErr w:type="spellStart"/>
       <w:r>
         <w:rPr>
-          <w:lang w:val="en-GB"/>
-        </w:rPr>
-        <w:t>dehydrogenase</w:t>
+          <w:b/>
+          <w:sz w:val="28"/>
+          <w:lang w:val="en-GB"/>
+        </w:rPr>
+        <w:t>Labeling</w:t>
       </w:r>
       <w:proofErr w:type="spellEnd"/>
-      <w:r>
-        <w:rPr>
-          <w:lang w:val="en-GB"/>
-        </w:rPr>
-        <w:t>, mitochondrial</w:t>
-      </w:r>
-      <w:r>
-        <w:rPr>
-          <w:lang w:val="en-GB"/>
-        </w:rPr>
-        <w:t xml:space="preserve"> (</w:t>
-      </w:r>
-      <w:r>
-        <w:rPr>
-          <w:lang w:val="en-GB"/>
-        </w:rPr>
-        <w:t>ALDH4_YEAST</w:t>
-      </w:r>
-      <w:r>
-        <w:rPr>
-          <w:lang w:val="en-GB"/>
-        </w:rPr>
-        <w:t xml:space="preserve">) and </w:t>
-      </w:r>
-      <w:r>
-        <w:rPr>
-          <w:lang w:val="en-GB"/>
-        </w:rPr>
-        <w:t>Beta-</w:t>
-      </w:r>
-      <w:proofErr w:type="spellStart"/>
-      <w:r>
-        <w:rPr>
-          <w:lang w:val="en-GB"/>
-        </w:rPr>
-        <w:t>galactosidase</w:t>
-      </w:r>
-      <w:proofErr w:type="spellEnd"/>
-      <w:r>
-        <w:rPr>
-          <w:lang w:val="en-GB"/>
-        </w:rPr>
-        <w:t xml:space="preserve"> (</w:t>
-      </w:r>
-      <w:r>
-        <w:rPr>
-          <w:lang w:val="en-GB"/>
-        </w:rPr>
-        <w:t>H5Q9R5_ECOLX</w:t>
-      </w:r>
-      <w:r>
-        <w:rPr>
-          <w:lang w:val="en-GB"/>
-        </w:rPr>
-        <w:t>).</w:t>
-      </w:r>
-    </w:p>
-    <w:p>
-      <w:pPr>
-        <w:jc w:val="both"/>
-        <w:rPr>
-          <w:lang w:val="en-GB"/>
-        </w:rPr>
-      </w:pPr>
-      <w:r>
-        <w:rPr>
-          <w:b/>
-          <w:lang w:val="en-GB"/>
-        </w:rPr>
-        <w:t>[</w:t>
-      </w:r>
-      <w:r>
-        <w:rPr>
-          <w:b/>
-          <w:lang w:val="en-GB"/>
-        </w:rPr>
-        <w:t>4.2g</w:t>
-      </w:r>
-      <w:r>
-        <w:rPr>
-          <w:b/>
-          <w:lang w:val="en-GB"/>
-        </w:rPr>
-        <w:t>]</w:t>
-      </w:r>
-      <w:r>
-        <w:rPr>
-          <w:b/>
+    </w:p>
+    <w:p>
+      <w:pPr>
+        <w:spacing w:after="0"/>
+        <w:jc w:val="both"/>
+        <w:rPr>
+          <w:lang w:val="en-GB"/>
+        </w:rPr>
+      </w:pPr>
+      <w:r>
+        <w:rPr>
+          <w:lang w:val="en-GB"/>
+        </w:rPr>
+        <w:t>(</w:t>
+      </w:r>
+      <w:proofErr w:type="gramStart"/>
+      <w:r>
+        <w:rPr>
+          <w:lang w:val="en-GB"/>
+        </w:rPr>
+        <w:t>answers</w:t>
+      </w:r>
+      <w:proofErr w:type="gramEnd"/>
+      <w:r>
+        <w:rPr>
+          <w:lang w:val="en-GB"/>
+        </w:rPr>
+        <w:t xml:space="preserve"> pending...</w:t>
+      </w:r>
+      <w:r>
+        <w:rPr>
+          <w:lang w:val="en-GB"/>
+        </w:rPr>
+        <w:t>)</w:t>
+      </w:r>
+    </w:p>
+    <w:p>
+      <w:pPr>
+        <w:spacing w:after="0"/>
+        <w:jc w:val="both"/>
+        <w:rPr>
+          <w:b/>
+          <w:sz w:val="28"/>
+          <w:lang w:val="en-GB"/>
+        </w:rPr>
+      </w:pPr>
+    </w:p>
+    <w:p>
+      <w:pPr>
+        <w:spacing w:after="0"/>
+        <w:jc w:val="both"/>
+        <w:rPr>
+          <w:b/>
+          <w:sz w:val="28"/>
+          <w:lang w:val="en-GB"/>
+        </w:rPr>
+      </w:pPr>
+      <w:r>
+        <w:rPr>
+          <w:b/>
+          <w:sz w:val="28"/>
+          <w:lang w:val="en-GB"/>
+        </w:rPr>
+        <w:t>4.5</w:t>
+      </w:r>
+      <w:r>
+        <w:rPr>
+          <w:b/>
+          <w:sz w:val="28"/>
           <w:lang w:val="en-GB"/>
         </w:rPr>
         <w:tab/>
       </w:r>
       <w:r>
         <w:rPr>
-          <w:lang w:val="en-GB"/>
-        </w:rPr>
-        <w:t>The three spiked in proteins are the same as for [2.2f]. However, they are more difficult to detected, and the reason is the variation in the background. Each sample has a different background due to individual differences between the patients the samples come from. The data is thus a lot more noisy and it is much harder to separate the spiked in proteins from the rest of the data.</w:t>
+          <w:b/>
+          <w:sz w:val="28"/>
+          <w:lang w:val="en-GB"/>
+        </w:rPr>
+        <w:t>Targeted Quantification</w:t>
       </w:r>
     </w:p>
     <w:p>
@@ -10391,52 +10850,6 @@
         <w:spacing w:after="0"/>
         <w:jc w:val="both"/>
         <w:rPr>
-          <w:b/>
-          <w:sz w:val="28"/>
-          <w:lang w:val="en-GB"/>
-        </w:rPr>
-      </w:pPr>
-    </w:p>
-    <w:p>
-      <w:pPr>
-        <w:spacing w:after="0"/>
-        <w:jc w:val="both"/>
-        <w:rPr>
-          <w:b/>
-          <w:sz w:val="28"/>
-          <w:lang w:val="en-GB"/>
-        </w:rPr>
-      </w:pPr>
-      <w:r>
-        <w:rPr>
-          <w:b/>
-          <w:sz w:val="28"/>
-          <w:lang w:val="en-GB"/>
-        </w:rPr>
-        <w:t>4.3</w:t>
-      </w:r>
-      <w:r>
-        <w:rPr>
-          <w:b/>
-          <w:sz w:val="28"/>
-          <w:lang w:val="en-GB"/>
-        </w:rPr>
-        <w:tab/>
-      </w:r>
-      <w:r>
-        <w:rPr>
-          <w:b/>
-          <w:sz w:val="28"/>
-          <w:lang w:val="en-GB"/>
-        </w:rPr>
-        <w:t>Label Free</w:t>
-      </w:r>
-    </w:p>
-    <w:p>
-      <w:pPr>
-        <w:spacing w:after="0"/>
-        <w:jc w:val="both"/>
-        <w:rPr>
           <w:lang w:val="en-GB"/>
         </w:rPr>
       </w:pPr>
@@ -10446,167 +10859,19 @@
         </w:rPr>
         <w:t>(</w:t>
       </w:r>
-      <w:r>
-        <w:rPr>
-          <w:lang w:val="en-GB"/>
-        </w:rPr>
-        <w:t>answers pending...</w:t>
-      </w:r>
-      <w:r>
-        <w:rPr>
-          <w:lang w:val="en-GB"/>
-        </w:rPr>
-        <w:t>)</w:t>
-      </w:r>
-    </w:p>
-    <w:p>
-      <w:pPr>
-        <w:spacing w:after="0"/>
-        <w:jc w:val="both"/>
-        <w:rPr>
-          <w:b/>
-          <w:sz w:val="28"/>
-          <w:lang w:val="en-GB"/>
-        </w:rPr>
-      </w:pPr>
-    </w:p>
-    <w:p>
-      <w:pPr>
-        <w:spacing w:after="0"/>
-        <w:jc w:val="both"/>
-        <w:rPr>
-          <w:b/>
-          <w:sz w:val="28"/>
-          <w:lang w:val="en-GB"/>
-        </w:rPr>
-      </w:pPr>
-      <w:r>
-        <w:rPr>
-          <w:b/>
-          <w:sz w:val="28"/>
-          <w:lang w:val="en-GB"/>
-        </w:rPr>
-        <w:t>4.4</w:t>
-      </w:r>
-      <w:r>
-        <w:rPr>
-          <w:b/>
-          <w:sz w:val="28"/>
-          <w:lang w:val="en-GB"/>
-        </w:rPr>
-        <w:tab/>
-      </w:r>
-      <w:r>
-        <w:rPr>
-          <w:b/>
-          <w:sz w:val="28"/>
-          <w:lang w:val="en-GB"/>
-        </w:rPr>
-        <w:t xml:space="preserve">MS1 </w:t>
-      </w:r>
-      <w:proofErr w:type="spellStart"/>
-      <w:r>
-        <w:rPr>
-          <w:b/>
-          <w:sz w:val="28"/>
-          <w:lang w:val="en-GB"/>
-        </w:rPr>
-        <w:t>Labeling</w:t>
-      </w:r>
-      <w:proofErr w:type="spellEnd"/>
-    </w:p>
-    <w:p>
-      <w:pPr>
-        <w:spacing w:after="0"/>
-        <w:jc w:val="both"/>
-        <w:rPr>
-          <w:lang w:val="en-GB"/>
-        </w:rPr>
-      </w:pPr>
-      <w:r>
-        <w:rPr>
-          <w:lang w:val="en-GB"/>
-        </w:rPr>
-        <w:t>(</w:t>
-      </w:r>
-      <w:r>
-        <w:rPr>
-          <w:lang w:val="en-GB"/>
-        </w:rPr>
-        <w:t>answers pending...</w:t>
-      </w:r>
-      <w:r>
-        <w:rPr>
-          <w:lang w:val="en-GB"/>
-        </w:rPr>
-        <w:t>)</w:t>
-      </w:r>
-    </w:p>
-    <w:p>
-      <w:pPr>
-        <w:spacing w:after="0"/>
-        <w:jc w:val="both"/>
-        <w:rPr>
-          <w:b/>
-          <w:sz w:val="28"/>
-          <w:lang w:val="en-GB"/>
-        </w:rPr>
-      </w:pPr>
-    </w:p>
-    <w:p>
-      <w:pPr>
-        <w:spacing w:after="0"/>
-        <w:jc w:val="both"/>
-        <w:rPr>
-          <w:b/>
-          <w:sz w:val="28"/>
-          <w:lang w:val="en-GB"/>
-        </w:rPr>
-      </w:pPr>
-      <w:r>
-        <w:rPr>
-          <w:b/>
-          <w:sz w:val="28"/>
-          <w:lang w:val="en-GB"/>
-        </w:rPr>
-        <w:t>4.5</w:t>
-      </w:r>
-      <w:r>
-        <w:rPr>
-          <w:b/>
-          <w:sz w:val="28"/>
-          <w:lang w:val="en-GB"/>
-        </w:rPr>
-        <w:tab/>
-      </w:r>
-      <w:r>
-        <w:rPr>
-          <w:b/>
-          <w:sz w:val="28"/>
-          <w:lang w:val="en-GB"/>
-        </w:rPr>
-        <w:t>Targeted Quantification</w:t>
-      </w:r>
-    </w:p>
-    <w:p>
-      <w:pPr>
-        <w:spacing w:after="0"/>
-        <w:jc w:val="both"/>
-        <w:rPr>
-          <w:lang w:val="en-GB"/>
-        </w:rPr>
-      </w:pPr>
-      <w:r>
-        <w:rPr>
-          <w:lang w:val="en-GB"/>
-        </w:rPr>
-        <w:t>(</w:t>
-      </w:r>
-      <w:r>
-        <w:rPr>
-          <w:lang w:val="en-GB"/>
-        </w:rPr>
-        <w:t>answers pending...</w:t>
+      <w:proofErr w:type="gramStart"/>
+      <w:r>
+        <w:rPr>
+          <w:lang w:val="en-GB"/>
+        </w:rPr>
+        <w:t>answers</w:t>
+      </w:r>
+      <w:proofErr w:type="gramEnd"/>
+      <w:r>
+        <w:rPr>
+          <w:lang w:val="en-GB"/>
+        </w:rPr>
+        <w:t xml:space="preserve"> pending...</w:t>
       </w:r>
       <w:r>
         <w:rPr>
@@ -12094,45 +12359,8 @@
 </w:document>
 </file>
 
-<file path=word/comments.xml><?xml version="1.0" encoding="utf-8"?>
-<w:comments xmlns:ve="http://schemas.openxmlformats.org/markup-compatibility/2006" xmlns:o="urn:schemas-microsoft-com:office:office" xmlns:r="http://schemas.openxmlformats.org/officeDocument/2006/relationships" xmlns:m="http://schemas.openxmlformats.org/officeDocument/2006/math" xmlns:v="urn:schemas-microsoft-com:vml" xmlns:wp="http://schemas.openxmlformats.org/drawingml/2006/wordprocessingDrawing" xmlns:w10="urn:schemas-microsoft-com:office:word" xmlns:w="http://schemas.openxmlformats.org/wordprocessingml/2006/main" xmlns:wne="http://schemas.microsoft.com/office/word/2006/wordml">
-  <w:comment w:id="0" w:author="Harald Barsnes" w:date="2013-10-27T17:45:00Z" w:initials="HB">
-    <w:p>
-      <w:pPr>
-        <w:pStyle w:val="CommentText"/>
-      </w:pPr>
-      <w:r>
-        <w:rPr>
-          <w:rStyle w:val="CommentReference"/>
-        </w:rPr>
-        <w:annotationRef/>
-      </w:r>
-      <w:r>
-        <w:t>@Marc: please update!</w:t>
-      </w:r>
-    </w:p>
-  </w:comment>
-  <w:comment w:id="1" w:author="Harald Barsnes" w:date="2013-10-27T17:46:00Z" w:initials="HB">
-    <w:p>
-      <w:pPr>
-        <w:pStyle w:val="CommentText"/>
-      </w:pPr>
-      <w:r>
-        <w:rPr>
-          <w:rStyle w:val="CommentReference"/>
-        </w:rPr>
-        <w:annotationRef/>
-      </w:r>
-      <w:r>
-        <w:t>@Marc: please update!</w:t>
-      </w:r>
-    </w:p>
-  </w:comment>
-</w:comments>
-</file>
-
 <file path=word/endnotes.xml><?xml version="1.0" encoding="utf-8"?>
-<w:endnotes xmlns:ve="http://schemas.openxmlformats.org/markup-compatibility/2006" xmlns:o="urn:schemas-microsoft-com:office:office" xmlns:r="http://schemas.openxmlformats.org/officeDocument/2006/relationships" xmlns:m="http://schemas.openxmlformats.org/officeDocument/2006/math" xmlns:v="urn:schemas-microsoft-com:vml" xmlns:wp="http://schemas.openxmlformats.org/drawingml/2006/wordprocessingDrawing" xmlns:w10="urn:schemas-microsoft-com:office:word" xmlns:w="http://schemas.openxmlformats.org/wordprocessingml/2006/main" xmlns:wne="http://schemas.microsoft.com/office/word/2006/wordml">
+<w:endnotes xmlns:wpc="http://schemas.microsoft.com/office/word/2010/wordprocessingCanvas" xmlns:mc="http://schemas.openxmlformats.org/markup-compatibility/2006" xmlns:o="urn:schemas-microsoft-com:office:office" xmlns:r="http://schemas.openxmlformats.org/officeDocument/2006/relationships" xmlns:m="http://schemas.openxmlformats.org/officeDocument/2006/math" xmlns:v="urn:schemas-microsoft-com:vml" xmlns:wp14="http://schemas.microsoft.com/office/word/2010/wordprocessingDrawing" xmlns:wp="http://schemas.openxmlformats.org/drawingml/2006/wordprocessingDrawing" xmlns:w10="urn:schemas-microsoft-com:office:word" xmlns:w="http://schemas.openxmlformats.org/wordprocessingml/2006/main" xmlns:w14="http://schemas.microsoft.com/office/word/2010/wordml" xmlns:wpg="http://schemas.microsoft.com/office/word/2010/wordprocessingGroup" xmlns:wpi="http://schemas.microsoft.com/office/word/2010/wordprocessingInk" xmlns:wne="http://schemas.microsoft.com/office/word/2006/wordml" xmlns:wps="http://schemas.microsoft.com/office/word/2010/wordprocessingShape" mc:Ignorable="w14 wp14">
   <w:endnote w:type="separator" w:id="-1">
     <w:p>
       <w:pPr>
@@ -12157,7 +12385,7 @@
 </file>
 
 <file path=word/footer1.xml><?xml version="1.0" encoding="utf-8"?>
-<w:ftr xmlns:ve="http://schemas.openxmlformats.org/markup-compatibility/2006" xmlns:o="urn:schemas-microsoft-com:office:office" xmlns:r="http://schemas.openxmlformats.org/officeDocument/2006/relationships" xmlns:m="http://schemas.openxmlformats.org/officeDocument/2006/math" xmlns:v="urn:schemas-microsoft-com:vml" xmlns:wp="http://schemas.openxmlformats.org/drawingml/2006/wordprocessingDrawing" xmlns:w10="urn:schemas-microsoft-com:office:word" xmlns:w="http://schemas.openxmlformats.org/wordprocessingml/2006/main" xmlns:wne="http://schemas.microsoft.com/office/word/2006/wordml">
+<w:ftr xmlns:wpc="http://schemas.microsoft.com/office/word/2010/wordprocessingCanvas" xmlns:mc="http://schemas.openxmlformats.org/markup-compatibility/2006" xmlns:o="urn:schemas-microsoft-com:office:office" xmlns:r="http://schemas.openxmlformats.org/officeDocument/2006/relationships" xmlns:m="http://schemas.openxmlformats.org/officeDocument/2006/math" xmlns:v="urn:schemas-microsoft-com:vml" xmlns:wp14="http://schemas.microsoft.com/office/word/2010/wordprocessingDrawing" xmlns:wp="http://schemas.openxmlformats.org/drawingml/2006/wordprocessingDrawing" xmlns:w10="urn:schemas-microsoft-com:office:word" xmlns:w="http://schemas.openxmlformats.org/wordprocessingml/2006/main" xmlns:w14="http://schemas.microsoft.com/office/word/2010/wordml" xmlns:wpg="http://schemas.microsoft.com/office/word/2010/wordprocessingGroup" xmlns:wpi="http://schemas.microsoft.com/office/word/2010/wordprocessingInk" xmlns:wne="http://schemas.microsoft.com/office/word/2006/wordml" xmlns:wps="http://schemas.microsoft.com/office/word/2010/wordprocessingShape" mc:Ignorable="w14 wp14">
   <w:p>
     <w:pPr>
       <w:pBdr>
@@ -12185,7 +12413,7 @@
         <w:color w:val="4374B7"/>
         <w:sz w:val="16"/>
         <w:szCs w:val="16"/>
-        <w:lang w:val="nb-NO" w:eastAsia="nb-NO"/>
+        <w:lang w:val="en-GB" w:eastAsia="en-GB"/>
       </w:rPr>
       <w:drawing>
         <wp:anchor distT="0" distB="0" distL="114300" distR="114300" simplePos="0" relativeHeight="251659264" behindDoc="0" locked="0" layoutInCell="1" allowOverlap="1">
@@ -12334,7 +12562,7 @@
         <w:b/>
         <w:noProof/>
       </w:rPr>
-      <w:t>13</w:t>
+      <w:t>11</w:t>
     </w:r>
     <w:r>
       <w:rPr>
@@ -12381,7 +12609,7 @@
 </file>
 
 <file path=word/footnotes.xml><?xml version="1.0" encoding="utf-8"?>
-<w:footnotes xmlns:ve="http://schemas.openxmlformats.org/markup-compatibility/2006" xmlns:o="urn:schemas-microsoft-com:office:office" xmlns:r="http://schemas.openxmlformats.org/officeDocument/2006/relationships" xmlns:m="http://schemas.openxmlformats.org/officeDocument/2006/math" xmlns:v="urn:schemas-microsoft-com:vml" xmlns:wp="http://schemas.openxmlformats.org/drawingml/2006/wordprocessingDrawing" xmlns:w10="urn:schemas-microsoft-com:office:word" xmlns:w="http://schemas.openxmlformats.org/wordprocessingml/2006/main" xmlns:wne="http://schemas.microsoft.com/office/word/2006/wordml">
+<w:footnotes xmlns:wpc="http://schemas.microsoft.com/office/word/2010/wordprocessingCanvas" xmlns:mc="http://schemas.openxmlformats.org/markup-compatibility/2006" xmlns:o="urn:schemas-microsoft-com:office:office" xmlns:r="http://schemas.openxmlformats.org/officeDocument/2006/relationships" xmlns:m="http://schemas.openxmlformats.org/officeDocument/2006/math" xmlns:v="urn:schemas-microsoft-com:vml" xmlns:wp14="http://schemas.microsoft.com/office/word/2010/wordprocessingDrawing" xmlns:wp="http://schemas.openxmlformats.org/drawingml/2006/wordprocessingDrawing" xmlns:w10="urn:schemas-microsoft-com:office:word" xmlns:w="http://schemas.openxmlformats.org/wordprocessingml/2006/main" xmlns:w14="http://schemas.microsoft.com/office/word/2010/wordml" xmlns:wpg="http://schemas.microsoft.com/office/word/2010/wordprocessingGroup" xmlns:wpi="http://schemas.microsoft.com/office/word/2010/wordprocessingInk" xmlns:wne="http://schemas.microsoft.com/office/word/2006/wordml" xmlns:wps="http://schemas.microsoft.com/office/word/2010/wordprocessingShape" mc:Ignorable="w14 wp14">
   <w:footnote w:type="separator" w:id="-1">
     <w:p>
       <w:pPr>
@@ -12406,7 +12634,7 @@
 </file>
 
 <file path=word/header1.xml><?xml version="1.0" encoding="utf-8"?>
-<w:hdr xmlns:ve="http://schemas.openxmlformats.org/markup-compatibility/2006" xmlns:o="urn:schemas-microsoft-com:office:office" xmlns:r="http://schemas.openxmlformats.org/officeDocument/2006/relationships" xmlns:m="http://schemas.openxmlformats.org/officeDocument/2006/math" xmlns:v="urn:schemas-microsoft-com:vml" xmlns:wp="http://schemas.openxmlformats.org/drawingml/2006/wordprocessingDrawing" xmlns:w10="urn:schemas-microsoft-com:office:word" xmlns:w="http://schemas.openxmlformats.org/wordprocessingml/2006/main" xmlns:wne="http://schemas.microsoft.com/office/word/2006/wordml">
+<w:hdr xmlns:wpc="http://schemas.microsoft.com/office/word/2010/wordprocessingCanvas" xmlns:mc="http://schemas.openxmlformats.org/markup-compatibility/2006" xmlns:o="urn:schemas-microsoft-com:office:office" xmlns:r="http://schemas.openxmlformats.org/officeDocument/2006/relationships" xmlns:m="http://schemas.openxmlformats.org/officeDocument/2006/math" xmlns:v="urn:schemas-microsoft-com:vml" xmlns:wp14="http://schemas.microsoft.com/office/word/2010/wordprocessingDrawing" xmlns:wp="http://schemas.openxmlformats.org/drawingml/2006/wordprocessingDrawing" xmlns:w10="urn:schemas-microsoft-com:office:word" xmlns:w="http://schemas.openxmlformats.org/wordprocessingml/2006/main" xmlns:w14="http://schemas.microsoft.com/office/word/2010/wordml" xmlns:wpg="http://schemas.microsoft.com/office/word/2010/wordprocessingGroup" xmlns:wpi="http://schemas.microsoft.com/office/word/2010/wordprocessingInk" xmlns:wne="http://schemas.microsoft.com/office/word/2006/wordml" xmlns:wps="http://schemas.microsoft.com/office/word/2010/wordprocessingShape" mc:Ignorable="w14 wp14">
   <w:p>
     <w:pPr>
       <w:pStyle w:val="Header"/>
@@ -12469,7 +12697,7 @@
 </file>
 
 <file path=word/numbering.xml><?xml version="1.0" encoding="utf-8"?>
-<w:numbering xmlns:ve="http://schemas.openxmlformats.org/markup-compatibility/2006" xmlns:o="urn:schemas-microsoft-com:office:office" xmlns:r="http://schemas.openxmlformats.org/officeDocument/2006/relationships" xmlns:m="http://schemas.openxmlformats.org/officeDocument/2006/math" xmlns:v="urn:schemas-microsoft-com:vml" xmlns:wp="http://schemas.openxmlformats.org/drawingml/2006/wordprocessingDrawing" xmlns:w10="urn:schemas-microsoft-com:office:word" xmlns:w="http://schemas.openxmlformats.org/wordprocessingml/2006/main" xmlns:wne="http://schemas.microsoft.com/office/word/2006/wordml">
+<w:numbering xmlns:wpc="http://schemas.microsoft.com/office/word/2010/wordprocessingCanvas" xmlns:mc="http://schemas.openxmlformats.org/markup-compatibility/2006" xmlns:o="urn:schemas-microsoft-com:office:office" xmlns:r="http://schemas.openxmlformats.org/officeDocument/2006/relationships" xmlns:m="http://schemas.openxmlformats.org/officeDocument/2006/math" xmlns:v="urn:schemas-microsoft-com:vml" xmlns:wp14="http://schemas.microsoft.com/office/word/2010/wordprocessingDrawing" xmlns:wp="http://schemas.openxmlformats.org/drawingml/2006/wordprocessingDrawing" xmlns:w10="urn:schemas-microsoft-com:office:word" xmlns:w="http://schemas.openxmlformats.org/wordprocessingml/2006/main" xmlns:w14="http://schemas.microsoft.com/office/word/2010/wordml" xmlns:wpg="http://schemas.microsoft.com/office/word/2010/wordprocessingGroup" xmlns:wpi="http://schemas.microsoft.com/office/word/2010/wordprocessingInk" xmlns:wne="http://schemas.microsoft.com/office/word/2006/wordml" xmlns:wps="http://schemas.microsoft.com/office/word/2010/wordprocessingShape" mc:Ignorable="w14 wp14">
   <w:abstractNum w:abstractNumId="0">
     <w:nsid w:val="00000001"/>
     <w:multiLevelType w:val="multilevel"/>
@@ -14093,7 +14321,7 @@
 </file>
 
 <file path=word/styles.xml><?xml version="1.0" encoding="utf-8"?>
-<w:styles xmlns:r="http://schemas.openxmlformats.org/officeDocument/2006/relationships" xmlns:w="http://schemas.openxmlformats.org/wordprocessingml/2006/main">
+<w:styles xmlns:mc="http://schemas.openxmlformats.org/markup-compatibility/2006" xmlns:r="http://schemas.openxmlformats.org/officeDocument/2006/relationships" xmlns:w="http://schemas.openxmlformats.org/wordprocessingml/2006/main" xmlns:w14="http://schemas.microsoft.com/office/word/2010/wordml" mc:Ignorable="w14">
   <w:docDefaults>
     <w:rPrDefault>
       <w:rPr>
@@ -14290,7 +14518,6 @@
     <w:uiPriority w:val="99"/>
     <w:semiHidden/>
     <w:unhideWhenUsed/>
-    <w:qFormat/>
     <w:tblPr>
       <w:tblInd w:w="0" w:type="dxa"/>
       <w:tblCellMar>
@@ -15789,7 +16016,7 @@
 </file>
 
 <file path=customXml/itemProps1.xml><?xml version="1.0" encoding="utf-8"?>
-<ds:datastoreItem xmlns:ds="http://schemas.openxmlformats.org/officeDocument/2006/customXml" ds:itemID="{CDAC0EED-2963-4714-BE65-5F6F4286A5B1}">
+<ds:datastoreItem xmlns:ds="http://schemas.openxmlformats.org/officeDocument/2006/customXml" ds:itemID="{3629C947-1584-4DB1-B7A4-89AAF6BDAFED}">
   <ds:schemaRefs>
     <ds:schemaRef ds:uri="http://schemas.openxmlformats.org/officeDocument/2006/bibliography"/>
   </ds:schemaRefs>

</xml_diff>

<commit_message>
Updated the date for the answers.
</commit_message>
<xml_diff>
--- a/wiki/tutorial/A - Answers/A_answers.docx
+++ b/wiki/tutorial/A - Answers/A_answers.docx
@@ -1,6 +1,6 @@
 
 <file path=word/document.xml><?xml version="1.0" encoding="utf-8"?>
-<w:document xmlns:wpc="http://schemas.microsoft.com/office/word/2010/wordprocessingCanvas" xmlns:mc="http://schemas.openxmlformats.org/markup-compatibility/2006" xmlns:o="urn:schemas-microsoft-com:office:office" xmlns:r="http://schemas.openxmlformats.org/officeDocument/2006/relationships" xmlns:m="http://schemas.openxmlformats.org/officeDocument/2006/math" xmlns:v="urn:schemas-microsoft-com:vml" xmlns:wp14="http://schemas.microsoft.com/office/word/2010/wordprocessingDrawing" xmlns:wp="http://schemas.openxmlformats.org/drawingml/2006/wordprocessingDrawing" xmlns:w10="urn:schemas-microsoft-com:office:word" xmlns:w="http://schemas.openxmlformats.org/wordprocessingml/2006/main" xmlns:w14="http://schemas.microsoft.com/office/word/2010/wordml" xmlns:wpg="http://schemas.microsoft.com/office/word/2010/wordprocessingGroup" xmlns:wpi="http://schemas.microsoft.com/office/word/2010/wordprocessingInk" xmlns:wne="http://schemas.microsoft.com/office/word/2006/wordml" xmlns:wps="http://schemas.microsoft.com/office/word/2010/wordprocessingShape" mc:Ignorable="w14 wp14">
+<w:document xmlns:ve="http://schemas.openxmlformats.org/markup-compatibility/2006" xmlns:o="urn:schemas-microsoft-com:office:office" xmlns:r="http://schemas.openxmlformats.org/officeDocument/2006/relationships" xmlns:m="http://schemas.openxmlformats.org/officeDocument/2006/math" xmlns:v="urn:schemas-microsoft-com:vml" xmlns:wp="http://schemas.openxmlformats.org/drawingml/2006/wordprocessingDrawing" xmlns:w10="urn:schemas-microsoft-com:office:word" xmlns:w="http://schemas.openxmlformats.org/wordprocessingml/2006/main" xmlns:wne="http://schemas.microsoft.com/office/word/2006/wordml">
   <w:body>
     <w:p>
       <w:pPr>
@@ -57,7 +57,7 @@
           <w:lang w:val="en-GB"/>
         </w:rPr>
         <w:tab/>
-        <w:t xml:space="preserve">     </w:t>
+        <w:t xml:space="preserve">   </w:t>
       </w:r>
       <w:r>
         <w:rPr>
@@ -70,7 +70,13 @@
         <w:rPr>
           <w:sz w:val="24"/>
         </w:rPr>
-        <w:t>October 27th 2013</w:t>
+        <w:t>November 11</w:t>
+      </w:r>
+      <w:r>
+        <w:rPr>
+          <w:sz w:val="24"/>
+        </w:rPr>
+        <w:t>th 2013</w:t>
       </w:r>
       <w:r>
         <w:rPr>
@@ -600,21 +606,7 @@
         <w:rPr>
           <w:lang w:val="en-GB"/>
         </w:rPr>
-        <w:t xml:space="preserve">) are manually </w:t>
-      </w:r>
-      <w:proofErr w:type="gramStart"/>
-      <w:r>
-        <w:rPr>
-          <w:lang w:val="en-GB"/>
-        </w:rPr>
-        <w:t>reviewed,</w:t>
-      </w:r>
-      <w:proofErr w:type="gramEnd"/>
-      <w:r>
-        <w:rPr>
-          <w:lang w:val="en-GB"/>
-        </w:rPr>
-        <w:t xml:space="preserve"> these protein</w:t>
+        <w:t>) are manually reviewed, these protein</w:t>
       </w:r>
       <w:r>
         <w:rPr>
@@ -640,21 +632,7 @@
         <w:rPr>
           <w:lang w:val="en-GB"/>
         </w:rPr>
-        <w:t xml:space="preserve"> entries. The </w:t>
-      </w:r>
-      <w:proofErr w:type="gramStart"/>
-      <w:r>
-        <w:rPr>
-          <w:lang w:val="en-GB"/>
-        </w:rPr>
-        <w:t>silver star</w:t>
-      </w:r>
-      <w:proofErr w:type="gramEnd"/>
-      <w:r>
-        <w:rPr>
-          <w:lang w:val="en-GB"/>
-        </w:rPr>
-        <w:t xml:space="preserve"> entries on the other hand are algorithmic prediction where no experimental val</w:t>
+        <w:t xml:space="preserve"> entries. The silver star entries on the other hand are algorithmic prediction where no experimental val</w:t>
       </w:r>
       <w:r>
         <w:rPr>
@@ -785,8 +763,17 @@
           <w:i/>
           <w:lang w:val="en-GB"/>
         </w:rPr>
-        <w:t>a posteriori</w:t>
-      </w:r>
+        <w:t xml:space="preserve">a </w:t>
+      </w:r>
+      <w:proofErr w:type="spellStart"/>
+      <w:r>
+        <w:rPr>
+          <w:i/>
+          <w:lang w:val="en-GB"/>
+        </w:rPr>
+        <w:t>posteriori</w:t>
+      </w:r>
+      <w:proofErr w:type="spellEnd"/>
       <w:r>
         <w:rPr>
           <w:lang w:val="en-GB"/>
@@ -906,19 +893,11 @@
         </w:rPr>
         <w:tab/>
       </w:r>
-      <w:proofErr w:type="gramStart"/>
-      <w:r>
-        <w:rPr>
-          <w:lang w:val="en-GB"/>
-        </w:rPr>
-        <w:t>Most</w:t>
-      </w:r>
-      <w:proofErr w:type="gramEnd"/>
-      <w:r>
-        <w:rPr>
-          <w:lang w:val="en-GB"/>
-        </w:rPr>
-        <w:t xml:space="preserve"> proteins exist in various forms, with minor or major variations. </w:t>
+      <w:r>
+        <w:rPr>
+          <w:lang w:val="en-GB"/>
+        </w:rPr>
+        <w:t xml:space="preserve">Most proteins exist in various forms, with minor or major variations. </w:t>
       </w:r>
       <w:proofErr w:type="spellStart"/>
       <w:r>
@@ -1014,7 +993,21 @@
         <w:rPr>
           <w:lang w:val="en-GB"/>
         </w:rPr>
-        <w:t xml:space="preserve"> isoforms of </w:t>
+        <w:t xml:space="preserve"> </w:t>
+      </w:r>
+      <w:proofErr w:type="spellStart"/>
+      <w:r>
+        <w:rPr>
+          <w:lang w:val="en-GB"/>
+        </w:rPr>
+        <w:t>isoforms</w:t>
+      </w:r>
+      <w:proofErr w:type="spellEnd"/>
+      <w:r>
+        <w:rPr>
+          <w:lang w:val="en-GB"/>
+        </w:rPr>
+        <w:t xml:space="preserve"> of </w:t>
       </w:r>
       <w:r>
         <w:rPr>
@@ -1146,19 +1139,11 @@
         </w:rPr>
         <w:tab/>
       </w:r>
-      <w:proofErr w:type="gramStart"/>
-      <w:r>
-        <w:rPr>
-          <w:lang w:val="en-GB"/>
-        </w:rPr>
-        <w:t>When</w:t>
-      </w:r>
-      <w:proofErr w:type="gramEnd"/>
-      <w:r>
-        <w:rPr>
-          <w:lang w:val="en-GB"/>
-        </w:rPr>
-        <w:t xml:space="preserve"> programming the mass spectrometer, it will be indicated whether the spectra are recorded in profile mode (requiring peak picking) or in </w:t>
+      <w:r>
+        <w:rPr>
+          <w:lang w:val="en-GB"/>
+        </w:rPr>
+        <w:t xml:space="preserve">When programming the mass spectrometer, it will be indicated whether the spectra are recorded in profile mode (requiring peak picking) or in </w:t>
       </w:r>
       <w:proofErr w:type="spellStart"/>
       <w:r>
@@ -1300,17 +1285,9 @@
         <w:rPr>
           <w:lang w:val="en-GB"/>
         </w:rPr>
-        <w:t>X</w:t>
-      </w:r>
-      <w:proofErr w:type="gramStart"/>
-      <w:r>
-        <w:rPr>
-          <w:lang w:val="en-GB"/>
-        </w:rPr>
-        <w:t>!Tandem</w:t>
+        <w:t>X!Tandem</w:t>
       </w:r>
       <w:proofErr w:type="spellEnd"/>
-      <w:proofErr w:type="gramEnd"/>
       <w:r>
         <w:rPr>
           <w:lang w:val="en-GB"/>
@@ -1517,19 +1494,11 @@
         </w:rPr>
         <w:tab/>
       </w:r>
-      <w:proofErr w:type="gramStart"/>
-      <w:r>
-        <w:rPr>
-          <w:lang w:val="en-GB"/>
-        </w:rPr>
-        <w:t>There</w:t>
-      </w:r>
-      <w:proofErr w:type="gramEnd"/>
-      <w:r>
-        <w:rPr>
-          <w:lang w:val="en-GB"/>
-        </w:rPr>
-        <w:t xml:space="preserve"> are two types of modifications: modifications induced by the experimental workflow and natural modifications of the sample. Among the modifications occurring when conducting the experiment, some are produced voluntarily like </w:t>
+      <w:r>
+        <w:rPr>
+          <w:lang w:val="en-GB"/>
+        </w:rPr>
+        <w:t xml:space="preserve">There are two types of modifications: modifications induced by the experimental workflow and natural modifications of the sample. Among the modifications occurring when conducting the experiment, some are produced voluntarily like </w:t>
       </w:r>
       <w:proofErr w:type="spellStart"/>
       <w:r>
@@ -1543,7 +1512,21 @@
         <w:rPr>
           <w:lang w:val="en-GB"/>
         </w:rPr>
-        <w:t xml:space="preserve"> of cysteine and some are experimental artefacts like oxidation of methionine. These have hence to be selected in order to identify the proteins. The biological modifications on the other hand are selected in order to target biological functions. However these are typically low abundant: we have very little chance to identify a phosphorylated protein without enrichment</w:t>
+        <w:t xml:space="preserve"> of </w:t>
+      </w:r>
+      <w:proofErr w:type="spellStart"/>
+      <w:r>
+        <w:rPr>
+          <w:lang w:val="en-GB"/>
+        </w:rPr>
+        <w:t>cysteine</w:t>
+      </w:r>
+      <w:proofErr w:type="spellEnd"/>
+      <w:r>
+        <w:rPr>
+          <w:lang w:val="en-GB"/>
+        </w:rPr>
+        <w:t xml:space="preserve"> and some are experimental artefacts like oxidation of methionine. These have hence to be selected in order to identify the proteins. The biological modifications on the other hand are selected in order to target biological functions. However these are typically low abundant: we have very little chance to identify a phosphorylated protein without enrichment</w:t>
       </w:r>
       <w:hyperlink w:anchor="_ENREF_4" w:tooltip="Eyrich, 2011 #1" w:history="1">
         <w:r>
@@ -1711,13 +1694,27 @@
         <w:rPr>
           <w:lang w:val="en-GB"/>
         </w:rPr>
-        <w:t xml:space="preserve"> Here, searching with oxidation of methionine and </w:t>
+        <w:t xml:space="preserve"> Here, searching with oxidation of </w:t>
       </w:r>
       <w:proofErr w:type="spellStart"/>
       <w:r>
         <w:rPr>
           <w:lang w:val="en-GB"/>
         </w:rPr>
+        <w:t>methionine</w:t>
+      </w:r>
+      <w:proofErr w:type="spellEnd"/>
+      <w:r>
+        <w:rPr>
+          <w:lang w:val="en-GB"/>
+        </w:rPr>
+        <w:t xml:space="preserve"> and </w:t>
+      </w:r>
+      <w:proofErr w:type="spellStart"/>
+      <w:r>
+        <w:rPr>
+          <w:lang w:val="en-GB"/>
+        </w:rPr>
         <w:t>carbamidomethylation</w:t>
       </w:r>
       <w:proofErr w:type="spellEnd"/>
@@ -1725,7 +1722,21 @@
         <w:rPr>
           <w:lang w:val="en-GB"/>
         </w:rPr>
-        <w:t xml:space="preserve"> of cysteine as variable modification returned &gt;98% of cysteine residues modified. The modification can thus reasonably </w:t>
+        <w:t xml:space="preserve"> of </w:t>
+      </w:r>
+      <w:proofErr w:type="spellStart"/>
+      <w:r>
+        <w:rPr>
+          <w:lang w:val="en-GB"/>
+        </w:rPr>
+        <w:t>cysteine</w:t>
+      </w:r>
+      <w:proofErr w:type="spellEnd"/>
+      <w:r>
+        <w:rPr>
+          <w:lang w:val="en-GB"/>
+        </w:rPr>
+        <w:t xml:space="preserve"> as variable modification returned &gt;98% of cysteine residues modified. The modification can thus reasonably </w:t>
       </w:r>
       <w:r>
         <w:rPr>
@@ -1945,19 +1956,11 @@
         </w:rPr>
         <w:tab/>
       </w:r>
-      <w:proofErr w:type="gramStart"/>
-      <w:r>
-        <w:rPr>
-          <w:lang w:val="en-GB"/>
-        </w:rPr>
-        <w:t>With</w:t>
-      </w:r>
-      <w:proofErr w:type="gramEnd"/>
-      <w:r>
-        <w:rPr>
-          <w:lang w:val="en-GB"/>
-        </w:rPr>
-        <w:t xml:space="preserve"> the first low resolution mass spectrometers, searches were conducted with a fixed tolerance in </w:t>
+      <w:r>
+        <w:rPr>
+          <w:lang w:val="en-GB"/>
+        </w:rPr>
+        <w:t xml:space="preserve">With the first low resolution mass spectrometers, searches were conducted with a fixed tolerance in </w:t>
       </w:r>
       <w:r>
         <w:rPr>
@@ -2244,24 +2247,30 @@
         <w:rPr>
           <w:lang w:val="en-GB"/>
         </w:rPr>
-        <w:t xml:space="preserve"> where a 10 ppm tolerance gives the best results on our setup. OMSSA and </w:t>
+        <w:t xml:space="preserve"> where a 10 </w:t>
       </w:r>
       <w:proofErr w:type="spellStart"/>
       <w:r>
         <w:rPr>
           <w:lang w:val="en-GB"/>
         </w:rPr>
-        <w:t>X</w:t>
-      </w:r>
-      <w:proofErr w:type="gramStart"/>
-      <w:r>
-        <w:rPr>
-          <w:lang w:val="en-GB"/>
-        </w:rPr>
-        <w:t>!Tandem</w:t>
+        <w:t>ppm</w:t>
       </w:r>
       <w:proofErr w:type="spellEnd"/>
-      <w:proofErr w:type="gramEnd"/>
+      <w:r>
+        <w:rPr>
+          <w:lang w:val="en-GB"/>
+        </w:rPr>
+        <w:t xml:space="preserve"> tolerance gives the best results on our setup. OMSSA and </w:t>
+      </w:r>
+      <w:proofErr w:type="spellStart"/>
+      <w:r>
+        <w:rPr>
+          <w:lang w:val="en-GB"/>
+        </w:rPr>
+        <w:t>X!Tandem</w:t>
+      </w:r>
+      <w:proofErr w:type="spellEnd"/>
       <w:r>
         <w:rPr>
           <w:lang w:val="en-GB"/>
@@ -2376,14 +2385,24 @@
         </w:rPr>
         <w:tab/>
       </w:r>
-      <w:proofErr w:type="gramStart"/>
-      <w:r>
-        <w:rPr>
-          <w:lang w:val="en-GB"/>
-        </w:rPr>
-        <w:t>The</w:t>
-      </w:r>
-      <w:proofErr w:type="gramEnd"/>
+      <w:r>
+        <w:rPr>
+          <w:lang w:val="en-GB"/>
+        </w:rPr>
+        <w:t xml:space="preserve">The </w:t>
+      </w:r>
+      <w:r>
+        <w:rPr>
+          <w:lang w:val="en-GB"/>
+        </w:rPr>
+        <w:t xml:space="preserve">phosphorylation </w:t>
+      </w:r>
+      <w:r>
+        <w:rPr>
+          <w:lang w:val="en-GB"/>
+        </w:rPr>
+        <w:t>options are all different, either targeting different amino acids or with different losses. The</w:t>
+      </w:r>
       <w:r>
         <w:rPr>
           <w:lang w:val="en-GB"/>
@@ -2394,24 +2413,6 @@
         <w:rPr>
           <w:lang w:val="en-GB"/>
         </w:rPr>
-        <w:t xml:space="preserve">phosphorylation </w:t>
-      </w:r>
-      <w:r>
-        <w:rPr>
-          <w:lang w:val="en-GB"/>
-        </w:rPr>
-        <w:t>options are all different, either targeting different amino acids or with different losses. The</w:t>
-      </w:r>
-      <w:r>
-        <w:rPr>
-          <w:lang w:val="en-GB"/>
-        </w:rPr>
-        <w:t xml:space="preserve"> </w:t>
-      </w:r>
-      <w:r>
-        <w:rPr>
-          <w:lang w:val="en-GB"/>
-        </w:rPr>
         <w:t xml:space="preserve">listed </w:t>
       </w:r>
       <w:r>
@@ -2425,17 +2426,9 @@
         <w:rPr>
           <w:lang w:val="en-GB"/>
         </w:rPr>
-        <w:t>X</w:t>
-      </w:r>
-      <w:proofErr w:type="gramStart"/>
-      <w:r>
-        <w:rPr>
-          <w:lang w:val="en-GB"/>
-        </w:rPr>
-        <w:t>!Tandem</w:t>
+        <w:t>X!Tandem</w:t>
       </w:r>
       <w:proofErr w:type="spellEnd"/>
-      <w:proofErr w:type="gramEnd"/>
       <w:r>
         <w:rPr>
           <w:lang w:val="en-GB"/>
@@ -2483,19 +2476,11 @@
         </w:rPr>
         <w:tab/>
       </w:r>
-      <w:proofErr w:type="gramStart"/>
-      <w:r>
-        <w:rPr>
-          <w:lang w:val="en-GB"/>
-        </w:rPr>
-        <w:t>Before</w:t>
-      </w:r>
-      <w:proofErr w:type="gramEnd"/>
-      <w:r>
-        <w:rPr>
-          <w:lang w:val="en-GB"/>
-        </w:rPr>
-        <w:t xml:space="preserve"> a peptide or a fragment ion is recorded, it can lose a moiety named neutral loss. Most encountered neutral losses are water (H</w:t>
+      <w:r>
+        <w:rPr>
+          <w:lang w:val="en-GB"/>
+        </w:rPr>
+        <w:t>Before a peptide or a fragment ion is recorded, it can lose a moiety named neutral loss. Most encountered neutral losses are water (H</w:t>
       </w:r>
       <w:r>
         <w:rPr>
@@ -2528,17 +2513,9 @@
         <w:rPr>
           <w:lang w:val="en-GB"/>
         </w:rPr>
-        <w:t>X</w:t>
-      </w:r>
-      <w:proofErr w:type="gramStart"/>
-      <w:r>
-        <w:rPr>
-          <w:lang w:val="en-GB"/>
-        </w:rPr>
-        <w:t>!Tandem</w:t>
+        <w:t>X!Tandem</w:t>
       </w:r>
       <w:proofErr w:type="spellEnd"/>
-      <w:proofErr w:type="gramEnd"/>
       <w:r>
         <w:rPr>
           <w:lang w:val="en-GB"/>
@@ -2805,19 +2782,11 @@
         </w:rPr>
         <w:tab/>
       </w:r>
-      <w:proofErr w:type="gramStart"/>
-      <w:r>
-        <w:rPr>
-          <w:lang w:val="en-GB"/>
-        </w:rPr>
-        <w:t>The</w:t>
-      </w:r>
-      <w:proofErr w:type="gramEnd"/>
-      <w:r>
-        <w:rPr>
-          <w:lang w:val="en-GB"/>
-        </w:rPr>
-        <w:t xml:space="preserve"> search time usually scales with the number of spectra and their complexity. A similar effect goes for the database size. Notably, when using large data</w:t>
+      <w:r>
+        <w:rPr>
+          <w:lang w:val="en-GB"/>
+        </w:rPr>
+        <w:t>The search time usually scales with the number of spectra and their complexity. A similar effect goes for the database size. Notably, when using large data</w:t>
       </w:r>
       <w:r>
         <w:rPr>
@@ -2848,21 +2817,7 @@
         <w:rPr>
           <w:lang w:val="en-GB"/>
         </w:rPr>
-        <w:t xml:space="preserve">98% progress during hours or days apparently doing nothing. Just </w:t>
-      </w:r>
-      <w:proofErr w:type="gramStart"/>
-      <w:r>
-        <w:rPr>
-          <w:lang w:val="en-GB"/>
-        </w:rPr>
-        <w:t>be</w:t>
-      </w:r>
-      <w:proofErr w:type="gramEnd"/>
-      <w:r>
-        <w:rPr>
-          <w:lang w:val="en-GB"/>
-        </w:rPr>
-        <w:t xml:space="preserve"> patient! </w:t>
+        <w:t xml:space="preserve">98% progress during hours or days apparently doing nothing. Just be patient! </w:t>
       </w:r>
     </w:p>
     <w:p>
@@ -3067,16 +3022,9 @@
         <w:rPr>
           <w:lang w:val="en-GB"/>
         </w:rPr>
-        <w:t xml:space="preserve"> </w:t>
-      </w:r>
-      <w:proofErr w:type="gramStart"/>
-      <w:r>
-        <w:rPr>
-          <w:lang w:val="en-GB"/>
-        </w:rPr>
-        <w:t xml:space="preserve">For more details see: </w:t>
-      </w:r>
-      <w:hyperlink r:id="rId9" w:history="1">
+        <w:t xml:space="preserve"> For more details see: </w:t>
+      </w:r>
+      <w:hyperlink r:id="rId8" w:history="1">
         <w:r>
           <w:rPr>
             <w:rStyle w:val="Hyperlink"/>
@@ -3091,7 +3039,6 @@
         </w:rPr>
         <w:t>.</w:t>
       </w:r>
-      <w:proofErr w:type="gramEnd"/>
     </w:p>
     <w:p>
       <w:pPr>
@@ -3134,17 +3081,9 @@
         <w:rPr>
           <w:lang w:val="en-GB"/>
         </w:rPr>
-        <w:t>X</w:t>
-      </w:r>
-      <w:proofErr w:type="gramStart"/>
-      <w:r>
-        <w:rPr>
-          <w:lang w:val="en-GB"/>
-        </w:rPr>
-        <w:t>!Tandem</w:t>
+        <w:t>X!Tandem</w:t>
       </w:r>
       <w:proofErr w:type="spellEnd"/>
-      <w:proofErr w:type="gramEnd"/>
       <w:r>
         <w:rPr>
           <w:lang w:val="en-GB"/>
@@ -3397,14 +3336,14 @@
         <w:rPr>
           <w:lang w:val="en-GB"/>
         </w:rPr>
-        <w:t>Peptides at lines 20, 23, 24, 25, 35 and 36 were carrying a pyro-</w:t>
+        <w:t xml:space="preserve">Peptides at lines 20, 23, 24, 25, 35 and 36 were carrying a </w:t>
       </w:r>
       <w:proofErr w:type="spellStart"/>
       <w:r>
         <w:rPr>
           <w:lang w:val="en-GB"/>
         </w:rPr>
-        <w:t>cmc</w:t>
+        <w:t>pyro-cmc</w:t>
       </w:r>
       <w:proofErr w:type="spellEnd"/>
       <w:r>
@@ -3498,33 +3437,11 @@
         </w:rPr>
         <w:tab/>
       </w:r>
-      <w:proofErr w:type="gramStart"/>
-      <w:r>
-        <w:rPr>
-          <w:lang w:val="en-GB"/>
-        </w:rPr>
-        <w:t>At</w:t>
-      </w:r>
-      <w:proofErr w:type="gramEnd"/>
-      <w:r>
-        <w:rPr>
-          <w:lang w:val="en-GB"/>
-        </w:rPr>
-        <w:t xml:space="preserve"> the top left of the screen, you can see which parts of the sequence are covered in the spectrum and at which intensity. Such a full coverage is very rare and leaves little doubt on the quality of the identification. In the middle, </w:t>
-      </w:r>
-      <w:proofErr w:type="gramStart"/>
-      <w:r>
-        <w:rPr>
-          <w:lang w:val="en-GB"/>
-        </w:rPr>
-        <w:t>an</w:t>
-      </w:r>
-      <w:proofErr w:type="gramEnd"/>
-      <w:r>
-        <w:rPr>
-          <w:lang w:val="en-GB"/>
-        </w:rPr>
-        <w:t xml:space="preserve"> histogram shows the distribution of the peak intensities – in green, identified peaks, in grey non identified. One clearly sees here that the most intense peaks are almost all annotated with a fragment ion which is again synonymous of quality for the identification. Finally, on the top right are displayed the fragment ion mass errors at their respective mass. One can see that all ions are very accurately identified, leaving little doubt on the peptide identification. Note that the error is increasing with the mass, as expected from the “Peptide-Spectrum Matching” chapter.</w:t>
+      <w:r>
+        <w:rPr>
+          <w:lang w:val="en-GB"/>
+        </w:rPr>
+        <w:t>At the top left of the screen, you can see which parts of the sequence are covered in the spectrum and at which intensity. Such a full coverage is very rare and leaves little doubt on the quality of the identification. In the middle, an histogram shows the distribution of the peak intensities – in green, identified peaks, in grey non identified. One clearly sees here that the most intense peaks are almost all annotated with a fragment ion which is again synonymous of quality for the identification. Finally, on the top right are displayed the fragment ion mass errors at their respective mass. One can see that all ions are very accurately identified, leaving little doubt on the peptide identification. Note that the error is increasing with the mass, as expected from the “Peptide-Spectrum Matching” chapter.</w:t>
       </w:r>
     </w:p>
     <w:p>
@@ -3676,7 +3593,6 @@
                         <w:sz w:val="28"/>
                       </w:rPr>
                     </w:pPr>
-                    <w:proofErr w:type="gramStart"/>
                     <w:r>
                       <w:rPr>
                         <w:color w:val="A6A6A6" w:themeColor="background1" w:themeShade="A6"/>
@@ -3692,7 +3608,6 @@
                       </w:rPr>
                       <w:t>3</w:t>
                     </w:r>
-                    <w:proofErr w:type="gramEnd"/>
                     <w:r>
                       <w:rPr>
                         <w:color w:val="A6A6A6" w:themeColor="background1" w:themeShade="A6"/>
@@ -4718,7 +4633,21 @@
         <w:rPr>
           <w:lang w:val="en-GB"/>
         </w:rPr>
-        <w:t xml:space="preserve">t famous case is the Isoleucine - </w:t>
+        <w:t xml:space="preserve">t famous case is the </w:t>
+      </w:r>
+      <w:proofErr w:type="spellStart"/>
+      <w:r>
+        <w:rPr>
+          <w:lang w:val="en-GB"/>
+        </w:rPr>
+        <w:t>Isoleucine</w:t>
+      </w:r>
+      <w:proofErr w:type="spellEnd"/>
+      <w:r>
+        <w:rPr>
+          <w:lang w:val="en-GB"/>
+        </w:rPr>
+        <w:t xml:space="preserve"> - </w:t>
       </w:r>
       <w:proofErr w:type="spellStart"/>
       <w:r>
@@ -4993,19 +4922,11 @@
         </w:rPr>
         <w:tab/>
       </w:r>
-      <w:proofErr w:type="gramStart"/>
-      <w:r>
-        <w:rPr>
-          <w:lang w:val="en-GB"/>
-        </w:rPr>
-        <w:t>For</w:t>
-      </w:r>
-      <w:proofErr w:type="gramEnd"/>
-      <w:r>
-        <w:rPr>
-          <w:lang w:val="en-GB"/>
-        </w:rPr>
-        <w:t xml:space="preserve"> a trypsin digest, the C-terminus is more likely to carry a charge and hence more likely to be measured. As a result, y ions are typically more intense than b ions. The relative intensity levels are however heavily </w:t>
+      <w:r>
+        <w:rPr>
+          <w:lang w:val="en-GB"/>
+        </w:rPr>
+        <w:t xml:space="preserve">For a trypsin digest, the C-terminus is more likely to carry a charge and hence more likely to be measured. As a result, y ions are typically more intense than b ions. The relative intensity levels are however heavily </w:t>
       </w:r>
       <w:r>
         <w:rPr>
@@ -5055,19 +4976,11 @@
         </w:rPr>
         <w:tab/>
       </w:r>
-      <w:proofErr w:type="gramStart"/>
-      <w:r>
-        <w:rPr>
-          <w:lang w:val="en-GB"/>
-        </w:rPr>
-        <w:t>The</w:t>
-      </w:r>
-      <w:proofErr w:type="gramEnd"/>
-      <w:r>
-        <w:rPr>
-          <w:lang w:val="en-GB"/>
-        </w:rPr>
-        <w:t xml:space="preserve"> table displays exactly the same intensities as the ones used for </w:t>
+      <w:r>
+        <w:rPr>
+          <w:lang w:val="en-GB"/>
+        </w:rPr>
+        <w:t xml:space="preserve">The table displays exactly the same intensities as the ones used for </w:t>
       </w:r>
       <w:r>
         <w:rPr>
@@ -5118,19 +5031,11 @@
         </w:rPr>
         <w:tab/>
       </w:r>
-      <w:proofErr w:type="gramStart"/>
-      <w:r>
-        <w:rPr>
-          <w:lang w:val="en-GB"/>
-        </w:rPr>
-        <w:t>With</w:t>
-      </w:r>
-      <w:proofErr w:type="gramEnd"/>
-      <w:r>
-        <w:rPr>
-          <w:lang w:val="en-GB"/>
-        </w:rPr>
-        <w:t xml:space="preserve"> modern instruments, fragment ion intensities are extremely reproducible. These however strongly depend on the charge state of the precursor and modification status of the peptide.</w:t>
+      <w:r>
+        <w:rPr>
+          <w:lang w:val="en-GB"/>
+        </w:rPr>
+        <w:t>With modern instruments, fragment ion intensities are extremely reproducible. These however strongly depend on the charge state of the precursor and modification status of the peptide.</w:t>
       </w:r>
     </w:p>
     <w:p>
@@ -5168,19 +5073,11 @@
         </w:rPr>
         <w:tab/>
       </w:r>
-      <w:proofErr w:type="gramStart"/>
-      <w:r>
-        <w:rPr>
-          <w:lang w:val="en-GB"/>
-        </w:rPr>
-        <w:t>The</w:t>
-      </w:r>
-      <w:proofErr w:type="gramEnd"/>
-      <w:r>
-        <w:rPr>
-          <w:lang w:val="en-GB"/>
-        </w:rPr>
-        <w:t xml:space="preserve"> error clearly goes down for high masses as the PSM number increases. In fact, PSMs are sorted by increasing retention time: 1652 s, 1666 s, 1679 s and 1693</w:t>
+      <w:r>
+        <w:rPr>
+          <w:lang w:val="en-GB"/>
+        </w:rPr>
+        <w:t>The error clearly goes down for high masses as the PSM number increases. In fact, PSMs are sorted by increasing retention time: 1652 s, 1666 s, 1679 s and 1693</w:t>
       </w:r>
       <w:r>
         <w:rPr>
@@ -5258,19 +5155,11 @@
         </w:rPr>
         <w:tab/>
       </w:r>
-      <w:proofErr w:type="gramStart"/>
-      <w:r>
-        <w:rPr>
-          <w:lang w:val="en-GB"/>
-        </w:rPr>
-        <w:t>It</w:t>
-      </w:r>
-      <w:proofErr w:type="gramEnd"/>
-      <w:r>
-        <w:rPr>
-          <w:lang w:val="en-GB"/>
-        </w:rPr>
-        <w:t xml:space="preserve"> is peptide NGRVEIIANDQGNR at position 47.</w:t>
+      <w:r>
+        <w:rPr>
+          <w:lang w:val="en-GB"/>
+        </w:rPr>
+        <w:t>It is peptide NGRVEIIANDQGNR at position 47.</w:t>
       </w:r>
       <w:r>
         <w:rPr>
@@ -5390,17 +5279,9 @@
         <w:rPr>
           <w:lang w:val="en-GB"/>
         </w:rPr>
-        <w:t>X</w:t>
-      </w:r>
-      <w:proofErr w:type="gramStart"/>
-      <w:r>
-        <w:rPr>
-          <w:lang w:val="en-GB"/>
-        </w:rPr>
-        <w:t>!Tandem</w:t>
+        <w:t>X!Tandem</w:t>
       </w:r>
       <w:proofErr w:type="spellEnd"/>
-      <w:proofErr w:type="gramEnd"/>
       <w:r>
         <w:rPr>
           <w:lang w:val="en-GB"/>
@@ -5492,17 +5373,9 @@
         <w:rPr>
           <w:lang w:val="en-GB"/>
         </w:rPr>
-        <w:t>X</w:t>
-      </w:r>
-      <w:proofErr w:type="gramStart"/>
-      <w:r>
-        <w:rPr>
-          <w:lang w:val="en-GB"/>
-        </w:rPr>
-        <w:t>!Tandem</w:t>
+        <w:t>X!Tandem</w:t>
       </w:r>
       <w:proofErr w:type="spellEnd"/>
-      <w:proofErr w:type="gramEnd"/>
       <w:r>
         <w:rPr>
           <w:lang w:val="en-GB"/>
@@ -5514,17 +5387,9 @@
         <w:rPr>
           <w:lang w:val="en-GB"/>
         </w:rPr>
-        <w:t>X</w:t>
-      </w:r>
-      <w:proofErr w:type="gramStart"/>
-      <w:r>
-        <w:rPr>
-          <w:lang w:val="en-GB"/>
-        </w:rPr>
-        <w:t>!Tandem</w:t>
+        <w:t>X!Tandem</w:t>
       </w:r>
       <w:proofErr w:type="spellEnd"/>
-      <w:proofErr w:type="gramEnd"/>
       <w:r>
         <w:rPr>
           <w:lang w:val="en-GB"/>
@@ -5536,17 +5401,9 @@
         <w:rPr>
           <w:lang w:val="en-GB"/>
         </w:rPr>
-        <w:t>X</w:t>
-      </w:r>
-      <w:proofErr w:type="gramStart"/>
-      <w:r>
-        <w:rPr>
-          <w:lang w:val="en-GB"/>
-        </w:rPr>
-        <w:t>!Tandem</w:t>
+        <w:t>X!Tandem</w:t>
       </w:r>
       <w:proofErr w:type="spellEnd"/>
-      <w:proofErr w:type="gramEnd"/>
       <w:r>
         <w:rPr>
           <w:lang w:val="en-GB"/>
@@ -5648,19 +5505,11 @@
         </w:rPr>
         <w:tab/>
       </w:r>
-      <w:proofErr w:type="gramStart"/>
-      <w:r>
-        <w:rPr>
-          <w:lang w:val="en-GB"/>
-        </w:rPr>
-        <w:t>Generally</w:t>
-      </w:r>
-      <w:proofErr w:type="gramEnd"/>
-      <w:r>
-        <w:rPr>
-          <w:lang w:val="en-GB"/>
-        </w:rPr>
-        <w:t xml:space="preserve"> in proteomics, in order to avoid so-called one hit wonders, one requires two different peptides per protein. This is illustrated by the fact that our estimated number of validated false protein identification matches is solely found in the one peptide category. More details on the false and true positives will be given in the “Peptide and Protein Validation” chapter.</w:t>
+      <w:r>
+        <w:rPr>
+          <w:lang w:val="en-GB"/>
+        </w:rPr>
+        <w:t>Generally in proteomics, in order to avoid so-called one hit wonders, one requires two different peptides per protein. This is illustrated by the fact that our estimated number of validated false protein identification matches is solely found in the one peptide category. More details on the false and true positives will be given in the “Peptide and Protein Validation” chapter.</w:t>
       </w:r>
     </w:p>
     <w:p>
@@ -5712,19 +5561,11 @@
         </w:rPr>
         <w:tab/>
       </w:r>
-      <w:proofErr w:type="gramStart"/>
-      <w:r>
-        <w:rPr>
-          <w:lang w:val="en-GB"/>
-        </w:rPr>
-        <w:t>The</w:t>
-      </w:r>
-      <w:proofErr w:type="gramEnd"/>
-      <w:r>
-        <w:rPr>
-          <w:lang w:val="en-GB"/>
-        </w:rPr>
-        <w:t xml:space="preserve"> protein information tells us that the proteins come from different chromosomes and from different genes. </w:t>
+      <w:r>
+        <w:rPr>
+          <w:lang w:val="en-GB"/>
+        </w:rPr>
+        <w:t xml:space="preserve">The protein information tells us that the proteins come from different chromosomes and from different genes. </w:t>
       </w:r>
       <w:r>
         <w:rPr>
@@ -5811,16 +5652,9 @@
         <w:rPr>
           <w:lang w:val="en-GB"/>
         </w:rPr>
-        <w:t xml:space="preserve">in the sample. </w:t>
-      </w:r>
-      <w:proofErr w:type="gramStart"/>
-      <w:r>
-        <w:rPr>
-          <w:lang w:val="en-GB"/>
-        </w:rPr>
-        <w:t xml:space="preserve">For more details see: </w:t>
-      </w:r>
-      <w:hyperlink r:id="rId10" w:history="1">
+        <w:t xml:space="preserve">in the sample. For more details see: </w:t>
+      </w:r>
+      <w:hyperlink r:id="rId9" w:history="1">
         <w:r>
           <w:rPr>
             <w:rStyle w:val="Hyperlink"/>
@@ -5835,7 +5669,6 @@
         </w:rPr>
         <w:t>.</w:t>
       </w:r>
-      <w:proofErr w:type="gramEnd"/>
     </w:p>
     <w:p>
       <w:pPr>
@@ -5983,21 +5816,7 @@
         <w:rPr>
           <w:lang w:val="en-GB"/>
         </w:rPr>
-        <w:t xml:space="preserve">Case2: A is identified and </w:t>
-      </w:r>
-      <w:proofErr w:type="gramStart"/>
-      <w:r>
-        <w:rPr>
-          <w:lang w:val="en-GB"/>
-        </w:rPr>
-        <w:t>A or</w:t>
-      </w:r>
-      <w:proofErr w:type="gramEnd"/>
-      <w:r>
-        <w:rPr>
-          <w:lang w:val="en-GB"/>
-        </w:rPr>
-        <w:t xml:space="preserve"> B is identified, the group AB remains</w:t>
+        <w:t>Case2: A is identified and A or B is identified, the group AB remains</w:t>
       </w:r>
       <w:r>
         <w:rPr>
@@ -6009,21 +5828,7 @@
         <w:rPr>
           <w:lang w:val="en-GB"/>
         </w:rPr>
-        <w:t xml:space="preserve">Case 3: </w:t>
-      </w:r>
-      <w:proofErr w:type="gramStart"/>
-      <w:r>
-        <w:rPr>
-          <w:lang w:val="en-GB"/>
-        </w:rPr>
-        <w:t>A or</w:t>
-      </w:r>
-      <w:proofErr w:type="gramEnd"/>
-      <w:r>
-        <w:rPr>
-          <w:lang w:val="en-GB"/>
-        </w:rPr>
-        <w:t xml:space="preserve"> B is identified, the group AB remains.</w:t>
+        <w:t>Case 3: A or B is identified, the group AB remains.</w:t>
       </w:r>
     </w:p>
     <w:p>
@@ -6075,19 +5880,11 @@
         </w:rPr>
         <w:tab/>
       </w:r>
-      <w:proofErr w:type="gramStart"/>
-      <w:r>
-        <w:rPr>
-          <w:lang w:val="en-GB"/>
-        </w:rPr>
-        <w:t>Such</w:t>
-      </w:r>
-      <w:proofErr w:type="gramEnd"/>
-      <w:r>
-        <w:rPr>
-          <w:lang w:val="en-GB"/>
-        </w:rPr>
-        <w:t xml:space="preserve"> a</w:t>
+      <w:r>
+        <w:rPr>
+          <w:lang w:val="en-GB"/>
+        </w:rPr>
+        <w:t>Such a</w:t>
       </w:r>
       <w:r>
         <w:rPr>
@@ -6191,19 +5988,11 @@
         </w:rPr>
         <w:tab/>
       </w:r>
-      <w:proofErr w:type="gramStart"/>
-      <w:r>
-        <w:rPr>
-          <w:lang w:val="en-GB"/>
-        </w:rPr>
-        <w:t>The</w:t>
-      </w:r>
-      <w:proofErr w:type="gramEnd"/>
-      <w:r>
-        <w:rPr>
-          <w:lang w:val="en-GB"/>
-        </w:rPr>
-        <w:t xml:space="preserve"> unique peptide, LSVEGFAV, is flagged in green </w:t>
+      <w:r>
+        <w:rPr>
+          <w:lang w:val="en-GB"/>
+        </w:rPr>
+        <w:t xml:space="preserve">The unique peptide, LSVEGFAV, is flagged in green </w:t>
       </w:r>
       <w:r>
         <w:rPr>
@@ -6253,19 +6042,11 @@
         </w:rPr>
         <w:tab/>
       </w:r>
-      <w:proofErr w:type="gramStart"/>
-      <w:r>
-        <w:rPr>
-          <w:lang w:val="en-GB"/>
-        </w:rPr>
-        <w:t>It</w:t>
-      </w:r>
-      <w:proofErr w:type="gramEnd"/>
-      <w:r>
-        <w:rPr>
-          <w:lang w:val="en-GB"/>
-        </w:rPr>
-        <w:t xml:space="preserve"> is necessary to keep all groups for scoring reasons. This will be further detailed in the “Peptide and Protein Validation” chapter.</w:t>
+      <w:r>
+        <w:rPr>
+          <w:lang w:val="en-GB"/>
+        </w:rPr>
+        <w:t>It is necessary to keep all groups for scoring reasons. This will be further detailed in the “Peptide and Protein Validation” chapter.</w:t>
       </w:r>
     </w:p>
     <w:p>
@@ -6303,19 +6084,11 @@
         </w:rPr>
         <w:tab/>
       </w:r>
-      <w:proofErr w:type="gramStart"/>
-      <w:r>
-        <w:rPr>
-          <w:lang w:val="en-GB"/>
-        </w:rPr>
-        <w:t>The</w:t>
-      </w:r>
-      <w:proofErr w:type="gramEnd"/>
-      <w:r>
-        <w:rPr>
-          <w:lang w:val="en-GB"/>
-        </w:rPr>
-        <w:t xml:space="preserve"> protein inference problem is inherent to peptide-centric proteomics and can hence not be avoided. However, two factors dramatically reduce the prominence of that problem: (A) the improved identification of unique peptides which follows technical improvements and (B) the </w:t>
+      <w:r>
+        <w:rPr>
+          <w:lang w:val="en-GB"/>
+        </w:rPr>
+        <w:t xml:space="preserve">The protein inference problem is inherent to peptide-centric proteomics and can hence not be avoided. However, two factors dramatically reduce the prominence of that problem: (A) the improved identification of unique peptides which follows technical improvements and (B) the </w:t>
       </w:r>
       <w:proofErr w:type="spellStart"/>
       <w:r>
@@ -6443,19 +6216,11 @@
         </w:rPr>
         <w:tab/>
       </w:r>
-      <w:proofErr w:type="gramStart"/>
-      <w:r>
-        <w:rPr>
-          <w:lang w:val="en-GB"/>
-        </w:rPr>
-        <w:t>The</w:t>
-      </w:r>
-      <w:proofErr w:type="gramEnd"/>
-      <w:r>
-        <w:rPr>
-          <w:lang w:val="en-GB"/>
-        </w:rPr>
-        <w:t xml:space="preserve"> graph on the left is what we prefer to see, one protein with many unique peptides, i.e., no protein inference issues. </w:t>
+      <w:r>
+        <w:rPr>
+          <w:lang w:val="en-GB"/>
+        </w:rPr>
+        <w:t xml:space="preserve">The graph on the left is what we prefer to see, one protein with many unique peptides, i.e., no protein inference issues. </w:t>
       </w:r>
       <w:r>
         <w:rPr>
@@ -6618,19 +6383,11 @@
         </w:rPr>
         <w:tab/>
       </w:r>
-      <w:proofErr w:type="gramStart"/>
-      <w:r>
-        <w:rPr>
-          <w:lang w:val="en-GB"/>
-        </w:rPr>
-        <w:t>The</w:t>
-      </w:r>
-      <w:proofErr w:type="gramEnd"/>
-      <w:r>
-        <w:rPr>
-          <w:lang w:val="en-GB"/>
-        </w:rPr>
-        <w:t xml:space="preserve"> decoy hits only indicate the propensity for the search engine to introduce random matches at a given score. In no way they indicate which target hit is the wrong one.</w:t>
+      <w:r>
+        <w:rPr>
+          <w:lang w:val="en-GB"/>
+        </w:rPr>
+        <w:t>The decoy hits only indicate the propensity for the search engine to introduce random matches at a given score. In no way they indicate which target hit is the wrong one.</w:t>
       </w:r>
     </w:p>
     <w:p>
@@ -6904,21 +6661,7 @@
         <w:rPr>
           <w:lang w:val="en-GB"/>
         </w:rPr>
-        <w:t xml:space="preserve"> </w:t>
-      </w:r>
-      <w:proofErr w:type="gramStart"/>
-      <w:r>
-        <w:rPr>
-          <w:lang w:val="en-GB"/>
-        </w:rPr>
-        <w:t>The</w:t>
-      </w:r>
-      <w:proofErr w:type="gramEnd"/>
-      <w:r>
-        <w:rPr>
-          <w:lang w:val="en-GB"/>
-        </w:rPr>
-        <w:t xml:space="preserve"> random approaches present the advantage to allow the creation of different versions.  </w:t>
+        <w:t xml:space="preserve"> The random approaches present the advantage to allow the creation of different versions.  </w:t>
       </w:r>
     </w:p>
     <w:p>
@@ -6949,19 +6692,11 @@
         </w:rPr>
         <w:tab/>
       </w:r>
-      <w:proofErr w:type="gramStart"/>
-      <w:r>
-        <w:rPr>
-          <w:lang w:val="en-GB"/>
-        </w:rPr>
-        <w:t>We</w:t>
-      </w:r>
-      <w:proofErr w:type="gramEnd"/>
-      <w:r>
-        <w:rPr>
-          <w:lang w:val="en-GB"/>
-        </w:rPr>
-        <w:t xml:space="preserve"> expect a maximum of 12 false positive</w:t>
+      <w:r>
+        <w:rPr>
+          <w:lang w:val="en-GB"/>
+        </w:rPr>
+        <w:t>We expect a maximum of 12 false positive</w:t>
       </w:r>
       <w:r>
         <w:rPr>
@@ -7001,19 +6736,11 @@
         </w:rPr>
         <w:tab/>
       </w:r>
-      <w:proofErr w:type="gramStart"/>
-      <w:r>
-        <w:rPr>
-          <w:lang w:val="en-GB"/>
-        </w:rPr>
-        <w:t>This</w:t>
-      </w:r>
-      <w:proofErr w:type="gramEnd"/>
-      <w:r>
-        <w:rPr>
-          <w:lang w:val="en-GB"/>
-        </w:rPr>
-        <w:t xml:space="preserve"> value was the best below 1%. Including more proteins would have in all cases implied FDR &gt; 1%. </w:t>
+      <w:r>
+        <w:rPr>
+          <w:lang w:val="en-GB"/>
+        </w:rPr>
+        <w:t xml:space="preserve">This value was the best below 1%. Including more proteins would have in all cases implied FDR &gt; 1%. </w:t>
       </w:r>
       <w:proofErr w:type="spellStart"/>
       <w:r>
@@ -7116,19 +6843,11 @@
         </w:rPr>
         <w:tab/>
       </w:r>
-      <w:proofErr w:type="gramStart"/>
-      <w:r>
-        <w:rPr>
-          <w:lang w:val="en-GB"/>
-        </w:rPr>
-        <w:t>As</w:t>
-      </w:r>
-      <w:proofErr w:type="gramEnd"/>
-      <w:r>
-        <w:rPr>
-          <w:lang w:val="en-GB"/>
-        </w:rPr>
-        <w:t xml:space="preserve"> one can see on the plot, the confidence can fluctuate at a given score. This shows that our estimation is not an exact estimation. In fact, </w:t>
+      <w:r>
+        <w:rPr>
+          <w:lang w:val="en-GB"/>
+        </w:rPr>
+        <w:t xml:space="preserve">As one can see on the plot, the confidence can fluctuate at a given score. This shows that our estimation is not an exact estimation. In fact, </w:t>
       </w:r>
       <w:proofErr w:type="spellStart"/>
       <w:r>
@@ -7308,19 +7027,11 @@
         </w:rPr>
         <w:tab/>
       </w:r>
-      <w:proofErr w:type="gramStart"/>
-      <w:r>
-        <w:rPr>
-          <w:lang w:val="en-GB"/>
-        </w:rPr>
-        <w:t>The</w:t>
-      </w:r>
-      <w:proofErr w:type="gramEnd"/>
-      <w:r>
-        <w:rPr>
-          <w:lang w:val="en-GB"/>
-        </w:rPr>
-        <w:t xml:space="preserve"> new estimated FDR</w:t>
+      <w:r>
+        <w:rPr>
+          <w:lang w:val="en-GB"/>
+        </w:rPr>
+        <w:t>The new estimated FDR</w:t>
       </w:r>
       <w:r>
         <w:rPr>
@@ -7469,21 +7180,7 @@
         <w:rPr>
           <w:lang w:val="en-GB"/>
         </w:rPr>
-        <w:t xml:space="preserve">Choosing between quality </w:t>
-      </w:r>
-      <w:proofErr w:type="gramStart"/>
-      <w:r>
-        <w:rPr>
-          <w:lang w:val="en-GB"/>
-        </w:rPr>
-        <w:t>or</w:t>
-      </w:r>
-      <w:proofErr w:type="gramEnd"/>
-      <w:r>
-        <w:rPr>
-          <w:lang w:val="en-GB"/>
-        </w:rPr>
-        <w:t xml:space="preserve"> quantity is always</w:t>
+        <w:t>Choosing between quality or quantity is always</w:t>
       </w:r>
       <w:r>
         <w:rPr>
@@ -7535,19 +7232,11 @@
         </w:rPr>
         <w:tab/>
       </w:r>
-      <w:proofErr w:type="gramStart"/>
-      <w:r>
-        <w:rPr>
-          <w:lang w:val="en-GB"/>
-        </w:rPr>
-        <w:t>At</w:t>
-      </w:r>
-      <w:proofErr w:type="gramEnd"/>
-      <w:r>
-        <w:rPr>
-          <w:lang w:val="en-GB"/>
-        </w:rPr>
-        <w:t xml:space="preserve"> 1% FDR, the lowest confidence retained is </w:t>
+      <w:r>
+        <w:rPr>
+          <w:lang w:val="en-GB"/>
+        </w:rPr>
+        <w:t xml:space="preserve">At 1% FDR, the lowest confidence retained is </w:t>
       </w:r>
       <w:r>
         <w:rPr>
@@ -7634,19 +7323,11 @@
         </w:rPr>
         <w:tab/>
       </w:r>
-      <w:proofErr w:type="gramStart"/>
-      <w:r>
-        <w:rPr>
-          <w:lang w:val="en-GB"/>
-        </w:rPr>
-        <w:t>For</w:t>
-      </w:r>
-      <w:proofErr w:type="gramEnd"/>
-      <w:r>
-        <w:rPr>
-          <w:lang w:val="en-GB"/>
-        </w:rPr>
-        <w:t xml:space="preserve"> the proteins, the blue line clearly deviates from the black line. This is simply due to the fact that there are fewer proteins than spectra: the statistical estimation is hence less accurate. This deviation is directly linked to the deviation of the operating point of the ROC curve.</w:t>
+      <w:r>
+        <w:rPr>
+          <w:lang w:val="en-GB"/>
+        </w:rPr>
+        <w:t>For the proteins, the blue line clearly deviates from the black line. This is simply due to the fact that there are fewer proteins than spectra: the statistical estimation is hence less accurate. This deviation is directly linked to the deviation of the operating point of the ROC curve.</w:t>
       </w:r>
     </w:p>
     <w:p>
@@ -7744,7 +7425,6 @@
         </w:rPr>
         <w:t xml:space="preserve">According to the protein </w:t>
       </w:r>
-      <w:proofErr w:type="gramStart"/>
       <w:r>
         <w:rPr>
           <w:lang w:val="en-GB"/>
@@ -7755,14 +7435,7 @@
         <w:rPr>
           <w:lang w:val="en-GB"/>
         </w:rPr>
-        <w:t>,</w:t>
-      </w:r>
-      <w:proofErr w:type="gramEnd"/>
-      <w:r>
-        <w:rPr>
-          <w:lang w:val="en-GB"/>
-        </w:rPr>
-        <w:t xml:space="preserve"> this protein “Probably plays a role in facilitating the assembly of </w:t>
+        <w:t xml:space="preserve">, this protein “Probably plays a role in facilitating the assembly of </w:t>
       </w:r>
       <w:proofErr w:type="spellStart"/>
       <w:r>
@@ -7791,7 +7464,6 @@
         <w:t xml:space="preserve">” and was found in these subcellular locations: “Endoplasmic reticulum lumen. </w:t>
       </w:r>
       <w:proofErr w:type="spellStart"/>
-      <w:proofErr w:type="gramStart"/>
       <w:r>
         <w:rPr>
           <w:lang w:val="en-GB"/>
@@ -7803,28 +7475,7 @@
         <w:rPr>
           <w:lang w:val="en-GB"/>
         </w:rPr>
-        <w:t>.</w:t>
-      </w:r>
-      <w:proofErr w:type="gramEnd"/>
-      <w:r>
-        <w:rPr>
-          <w:lang w:val="en-GB"/>
-        </w:rPr>
-        <w:t xml:space="preserve"> Cytoplasm.</w:t>
-      </w:r>
-      <w:proofErr w:type="gramStart"/>
-      <w:r>
-        <w:rPr>
-          <w:lang w:val="en-GB"/>
-        </w:rPr>
-        <w:t>”.</w:t>
-      </w:r>
-      <w:proofErr w:type="gramEnd"/>
-      <w:r>
-        <w:rPr>
-          <w:lang w:val="en-GB"/>
-        </w:rPr>
-        <w:t xml:space="preserve"> Note that more information is given in the “Ontologies” section of the protein report.</w:t>
+        <w:t>. Cytoplasm.”. Note that more information is given in the “Ontologies” section of the protein report.</w:t>
       </w:r>
     </w:p>
     <w:p>
@@ -7863,19 +7514,11 @@
         </w:rPr>
         <w:tab/>
       </w:r>
-      <w:proofErr w:type="gramStart"/>
-      <w:r>
-        <w:rPr>
-          <w:lang w:val="en-GB"/>
-        </w:rPr>
-        <w:t>A</w:t>
-      </w:r>
-      <w:proofErr w:type="gramEnd"/>
-      <w:r>
-        <w:rPr>
-          <w:lang w:val="en-GB"/>
-        </w:rPr>
-        <w:t xml:space="preserve"> table lists all known possible partners inferred in this case from experiment, databases and text mining. Note that these interaction inference methods are not of the same trustfulness.</w:t>
+      <w:r>
+        <w:rPr>
+          <w:lang w:val="en-GB"/>
+        </w:rPr>
+        <w:t>A table lists all known possible partners inferred in this case from experiment, databases and text mining. Note that these interaction inference methods are not of the same trustfulness.</w:t>
       </w:r>
       <w:r>
         <w:rPr>
@@ -8090,7 +7733,7 @@
         </w:rPr>
         <w:t xml:space="preserve"> For more information about the test used see: </w:t>
       </w:r>
-      <w:hyperlink r:id="rId11" w:history="1">
+      <w:hyperlink r:id="rId10" w:history="1">
         <w:r>
           <w:rPr>
             <w:rFonts w:cs="Calibri"/>
@@ -8147,19 +7790,11 @@
         </w:rPr>
         <w:tab/>
       </w:r>
-      <w:proofErr w:type="gramStart"/>
-      <w:r>
-        <w:rPr>
-          <w:lang w:val="en-GB"/>
-        </w:rPr>
-        <w:t>There</w:t>
-      </w:r>
-      <w:proofErr w:type="gramEnd"/>
-      <w:r>
-        <w:rPr>
-          <w:lang w:val="en-GB"/>
-        </w:rPr>
-        <w:t xml:space="preserve"> are different structures inferred by different methods. Also, the mapping between the structure database and the sequence is not always perfect. Often, there is simply no structure available.</w:t>
+      <w:r>
+        <w:rPr>
+          <w:lang w:val="en-GB"/>
+        </w:rPr>
+        <w:t>There are different structures inferred by different methods. Also, the mapping between the structure database and the sequence is not always perfect. Often, there is simply no structure available.</w:t>
       </w:r>
     </w:p>
     <w:p>
@@ -8198,19 +7833,11 @@
         </w:rPr>
         <w:tab/>
       </w:r>
-      <w:proofErr w:type="gramStart"/>
-      <w:r>
-        <w:rPr>
-          <w:lang w:val="en-GB"/>
-        </w:rPr>
-        <w:t>Here</w:t>
-      </w:r>
-      <w:proofErr w:type="gramEnd"/>
-      <w:r>
-        <w:rPr>
-          <w:lang w:val="en-GB"/>
-        </w:rPr>
-        <w:t xml:space="preserve"> again, the sequence database and structure database do not fully overlap.</w:t>
+      <w:r>
+        <w:rPr>
+          <w:lang w:val="en-GB"/>
+        </w:rPr>
+        <w:t>Here again, the sequence database and structure database do not fully overlap.</w:t>
       </w:r>
     </w:p>
     <w:p>
@@ -8349,19 +7976,11 @@
         </w:rPr>
         <w:tab/>
       </w:r>
-      <w:proofErr w:type="gramStart"/>
-      <w:r>
-        <w:rPr>
-          <w:lang w:val="en-GB"/>
-        </w:rPr>
-        <w:t>If</w:t>
-      </w:r>
-      <w:proofErr w:type="gramEnd"/>
-      <w:r>
-        <w:rPr>
-          <w:lang w:val="en-GB"/>
-        </w:rPr>
-        <w:t xml:space="preserve"> you happen to have a complex project combining different </w:t>
+      <w:r>
+        <w:rPr>
+          <w:lang w:val="en-GB"/>
+        </w:rPr>
+        <w:t xml:space="preserve">If you happen to have a complex project combining different </w:t>
       </w:r>
       <w:proofErr w:type="spellStart"/>
       <w:r>
@@ -8477,19 +8096,11 @@
         </w:rPr>
         <w:tab/>
       </w:r>
-      <w:proofErr w:type="gramStart"/>
-      <w:r>
-        <w:rPr>
-          <w:lang w:val="en-GB"/>
-        </w:rPr>
-        <w:t>You</w:t>
-      </w:r>
-      <w:proofErr w:type="gramEnd"/>
-      <w:r>
-        <w:rPr>
-          <w:lang w:val="en-GB"/>
-        </w:rPr>
-        <w:t xml:space="preserve"> can see detailed information about the project, notably, the publication</w:t>
+      <w:r>
+        <w:rPr>
+          <w:lang w:val="en-GB"/>
+        </w:rPr>
+        <w:t>You can see detailed information about the project, notably, the publication</w:t>
       </w:r>
       <w:r>
         <w:rPr>
@@ -8577,19 +8188,11 @@
         </w:rPr>
         <w:tab/>
       </w:r>
-      <w:proofErr w:type="gramStart"/>
-      <w:r>
-        <w:rPr>
-          <w:lang w:val="en-GB"/>
-        </w:rPr>
-        <w:t>One</w:t>
-      </w:r>
-      <w:proofErr w:type="gramEnd"/>
-      <w:r>
-        <w:rPr>
-          <w:lang w:val="en-GB"/>
-        </w:rPr>
-        <w:t xml:space="preserve"> of the main differences with </w:t>
+      <w:r>
+        <w:rPr>
+          <w:lang w:val="en-GB"/>
+        </w:rPr>
+        <w:t xml:space="preserve">One of the main differences with </w:t>
       </w:r>
       <w:proofErr w:type="spellStart"/>
       <w:r>
@@ -8782,19 +8385,11 @@
         </w:rPr>
         <w:tab/>
       </w:r>
-      <w:proofErr w:type="gramStart"/>
-      <w:r>
-        <w:rPr>
-          <w:lang w:val="en-GB"/>
-        </w:rPr>
-        <w:t>This</w:t>
-      </w:r>
-      <w:proofErr w:type="gramEnd"/>
-      <w:r>
-        <w:rPr>
-          <w:lang w:val="en-GB"/>
-        </w:rPr>
-        <w:t xml:space="preserve"> dataset was part of a publication</w:t>
+      <w:r>
+        <w:rPr>
+          <w:lang w:val="en-GB"/>
+        </w:rPr>
+        <w:t>This dataset was part of a publication</w:t>
       </w:r>
       <w:hyperlink w:anchor="_ENREF_2" w:tooltip="Martens, 2005 #5" w:history="1">
         <w:r>
@@ -9389,19 +8984,11 @@
         </w:rPr>
         <w:tab/>
       </w:r>
-      <w:proofErr w:type="gramStart"/>
-      <w:r>
-        <w:rPr>
-          <w:lang w:val="en-GB"/>
-        </w:rPr>
-        <w:t>If</w:t>
-      </w:r>
-      <w:proofErr w:type="gramEnd"/>
-      <w:r>
-        <w:rPr>
-          <w:lang w:val="en-GB"/>
-        </w:rPr>
-        <w:t xml:space="preserve"> you select the 'Spectrum IDs'</w:t>
+      <w:r>
+        <w:rPr>
+          <w:lang w:val="en-GB"/>
+        </w:rPr>
+        <w:t>If you select the 'Spectrum IDs'</w:t>
       </w:r>
       <w:r>
         <w:rPr>
@@ -9584,19 +9171,11 @@
         </w:rPr>
         <w:tab/>
       </w:r>
-      <w:proofErr w:type="gramStart"/>
-      <w:r>
-        <w:rPr>
-          <w:lang w:val="en-GB"/>
-        </w:rPr>
-        <w:t>The</w:t>
-      </w:r>
-      <w:proofErr w:type="gramEnd"/>
-      <w:r>
-        <w:rPr>
-          <w:lang w:val="en-GB"/>
-        </w:rPr>
-        <w:t xml:space="preserve"> main advantage of this technique is obviously its simplicity: for a given protein, one simply needs to count spectra – no need for advanced experiments, signal processing or data mining. As a </w:t>
+      <w:r>
+        <w:rPr>
+          <w:lang w:val="en-GB"/>
+        </w:rPr>
+        <w:t xml:space="preserve">The main advantage of this technique is obviously its simplicity: for a given protein, one simply needs to count spectra – no need for advanced experiments, signal processing or data mining. As a </w:t>
       </w:r>
       <w:r>
         <w:rPr>
@@ -9695,33 +9274,11 @@
         </w:rPr>
         <w:tab/>
       </w:r>
-      <w:proofErr w:type="gramStart"/>
-      <w:r>
-        <w:rPr>
-          <w:lang w:val="en-GB"/>
-        </w:rPr>
-        <w:t>The</w:t>
-      </w:r>
-      <w:proofErr w:type="gramEnd"/>
-      <w:r>
-        <w:rPr>
-          <w:lang w:val="en-GB"/>
-        </w:rPr>
-        <w:t xml:space="preserve"> results of both indexes correlate well with an R2 value of 0.7665 which is not bad compared to the expected reliability of the method. Note that we cover four orders of magnitude, in order to fairly compare protein abundances on such a large </w:t>
-      </w:r>
-      <w:proofErr w:type="gramStart"/>
-      <w:r>
-        <w:rPr>
-          <w:lang w:val="en-GB"/>
-        </w:rPr>
-        <w:t>range,</w:t>
-      </w:r>
-      <w:proofErr w:type="gramEnd"/>
-      <w:r>
-        <w:rPr>
-          <w:lang w:val="en-GB"/>
-        </w:rPr>
-        <w:t xml:space="preserve"> we use the logarithm of the value.</w:t>
+      <w:r>
+        <w:rPr>
+          <w:lang w:val="en-GB"/>
+        </w:rPr>
+        <w:t>The results of both indexes correlate well with an R2 value of 0.7665 which is not bad compared to the expected reliability of the method. Note that we cover four orders of magnitude, in order to fairly compare protein abundances on such a large range, we use the logarithm of the value.</w:t>
       </w:r>
     </w:p>
     <w:p>
@@ -9759,19 +9316,11 @@
         </w:rPr>
         <w:tab/>
       </w:r>
-      <w:proofErr w:type="gramStart"/>
-      <w:r>
-        <w:rPr>
-          <w:lang w:val="en-GB"/>
-        </w:rPr>
-        <w:t>This</w:t>
-      </w:r>
-      <w:proofErr w:type="gramEnd"/>
-      <w:r>
-        <w:rPr>
-          <w:lang w:val="en-GB"/>
-        </w:rPr>
-        <w:t xml:space="preserve"> example consists of a single Q </w:t>
+      <w:r>
+        <w:rPr>
+          <w:lang w:val="en-GB"/>
+        </w:rPr>
+        <w:t xml:space="preserve">This example consists of a single Q </w:t>
       </w:r>
       <w:proofErr w:type="spellStart"/>
       <w:r>
@@ -10046,19 +9595,11 @@
         </w:rPr>
         <w:tab/>
       </w:r>
-      <w:proofErr w:type="gramStart"/>
-      <w:r>
-        <w:rPr>
-          <w:lang w:val="en-GB"/>
-        </w:rPr>
-        <w:t>If</w:t>
-      </w:r>
-      <w:proofErr w:type="gramEnd"/>
-      <w:r>
-        <w:rPr>
-          <w:lang w:val="en-GB"/>
-        </w:rPr>
-        <w:t xml:space="preserve"> the three spiked in proteins are not added to the default human database they will not be in the list of possible proteins the spectra can be matched against, and hence cannot be identified.</w:t>
+      <w:r>
+        <w:rPr>
+          <w:lang w:val="en-GB"/>
+        </w:rPr>
+        <w:t>If the three spiked in proteins are not added to the default human database they will not be in the list of possible proteins the spectra can be matched against, and hence cannot be identified.</w:t>
       </w:r>
     </w:p>
     <w:p>
@@ -10096,19 +9637,11 @@
         </w:rPr>
         <w:tab/>
       </w:r>
-      <w:proofErr w:type="gramStart"/>
-      <w:r>
-        <w:rPr>
-          <w:lang w:val="en-GB"/>
-        </w:rPr>
-        <w:t>The</w:t>
-      </w:r>
-      <w:proofErr w:type="gramEnd"/>
-      <w:r>
-        <w:rPr>
-          <w:lang w:val="en-GB"/>
-        </w:rPr>
-        <w:t xml:space="preserve"> four </w:t>
+      <w:r>
+        <w:rPr>
+          <w:lang w:val="en-GB"/>
+        </w:rPr>
+        <w:t xml:space="preserve">The four </w:t>
       </w:r>
       <w:proofErr w:type="spellStart"/>
       <w:r>
@@ -10192,14 +9725,7 @@
         <w:rPr>
           <w:lang w:val="en-GB"/>
         </w:rPr>
-        <w:t xml:space="preserve"> labelling is considered as variable on the Y, because experiments have shown that it modifies the Y's in roughly 50% of the cases. </w:t>
-      </w:r>
-      <w:proofErr w:type="gramStart"/>
-      <w:r>
-        <w:rPr>
-          <w:lang w:val="en-GB"/>
-        </w:rPr>
-        <w:t xml:space="preserve">While the </w:t>
+        <w:t xml:space="preserve"> labelling is considered as variable on the Y, because experiments have shown that it modifies the Y's in roughly 50% of the cases. While the </w:t>
       </w:r>
       <w:proofErr w:type="spellStart"/>
       <w:r>
@@ -10215,7 +9741,6 @@
         </w:rPr>
         <w:t xml:space="preserve"> modification on the K and n-term occurs in close to 100% of the cases and is thus considered as fixed.</w:t>
       </w:r>
-      <w:proofErr w:type="gramEnd"/>
     </w:p>
     <w:p>
       <w:pPr>
@@ -10312,21 +9837,7 @@
         <w:rPr>
           <w:lang w:val="en-GB"/>
         </w:rPr>
-        <w:t xml:space="preserve">The picture is very much complicated by the addition of shared peptides. A peptide that cannot be uniquely linked to a single protein, but rather maps to two or more proteins, will often end up having </w:t>
-      </w:r>
-      <w:proofErr w:type="gramStart"/>
-      <w:r>
-        <w:rPr>
-          <w:lang w:val="en-GB"/>
-        </w:rPr>
-        <w:t>a deviating</w:t>
-      </w:r>
-      <w:proofErr w:type="gramEnd"/>
-      <w:r>
-        <w:rPr>
-          <w:lang w:val="en-GB"/>
-        </w:rPr>
-        <w:t xml:space="preserve"> peak intensity relative to the unique peptides. The reason for this is that the amounts of the proteins the peptide maps to can differ. Let's say that we have the two proteins A and B, where A as a </w:t>
+        <w:t xml:space="preserve">The picture is very much complicated by the addition of shared peptides. A peptide that cannot be uniquely linked to a single protein, but rather maps to two or more proteins, will often end up having a deviating peak intensity relative to the unique peptides. The reason for this is that the amounts of the proteins the peptide maps to can differ. Let's say that we have the two proteins A and B, where A as a </w:t>
       </w:r>
       <w:r>
         <w:rPr>
@@ -10371,19 +9882,11 @@
         </w:rPr>
         <w:tab/>
       </w:r>
-      <w:proofErr w:type="gramStart"/>
-      <w:r>
-        <w:rPr>
-          <w:lang w:val="en-GB"/>
-        </w:rPr>
-        <w:t>The</w:t>
-      </w:r>
-      <w:proofErr w:type="gramEnd"/>
-      <w:r>
-        <w:rPr>
-          <w:lang w:val="en-GB"/>
-        </w:rPr>
-        <w:t xml:space="preserve"> isotope correction will compensate for impurities of the reporter ion reagents. The manufacturer provides you a quality control report along with the kits containing correction factors which can be implemented here in Reporter. Reporter will make this correction for you.</w:t>
+      <w:r>
+        <w:rPr>
+          <w:lang w:val="en-GB"/>
+        </w:rPr>
+        <w:t>The isotope correction will compensate for impurities of the reporter ion reagents. The manufacturer provides you a quality control report along with the kits containing correction factors which can be implemented here in Reporter. Reporter will make this correction for you.</w:t>
       </w:r>
     </w:p>
     <w:p>
@@ -10418,19 +9921,11 @@
         </w:rPr>
         <w:tab/>
       </w:r>
-      <w:proofErr w:type="gramStart"/>
-      <w:r>
-        <w:rPr>
-          <w:lang w:val="en-GB"/>
-        </w:rPr>
-        <w:t>Similarly</w:t>
-      </w:r>
-      <w:proofErr w:type="gramEnd"/>
-      <w:r>
-        <w:rPr>
-          <w:lang w:val="en-GB"/>
-        </w:rPr>
-        <w:t xml:space="preserve"> as for the identification, it is dangerous to rely on a single quantification event – a so-called one hit wonder. Quantification artefacts can easily appear on the peptide or PSM level. You should hence be very careful with proteins presenting low number of quantified peptides and PSMs.</w:t>
+      <w:r>
+        <w:rPr>
+          <w:lang w:val="en-GB"/>
+        </w:rPr>
+        <w:t>Similarly as for the identification, it is dangerous to rely on a single quantification event – a so-called one hit wonder. Quantification artefacts can easily appear on the peptide or PSM level. You should hence be very careful with proteins presenting low number of quantified peptides and PSMs.</w:t>
       </w:r>
     </w:p>
     <w:p>
@@ -10468,19 +9963,11 @@
         </w:rPr>
         <w:tab/>
       </w:r>
-      <w:proofErr w:type="gramStart"/>
-      <w:r>
-        <w:rPr>
-          <w:lang w:val="en-GB"/>
-        </w:rPr>
-        <w:t>The</w:t>
-      </w:r>
-      <w:proofErr w:type="gramEnd"/>
-      <w:r>
-        <w:rPr>
-          <w:lang w:val="en-GB"/>
-        </w:rPr>
-        <w:t xml:space="preserve"> three spiked in proteins are: </w:t>
+      <w:r>
+        <w:rPr>
+          <w:lang w:val="en-GB"/>
+        </w:rPr>
+        <w:t xml:space="preserve">The three spiked in proteins are: </w:t>
       </w:r>
       <w:r>
         <w:rPr>
@@ -10598,33 +10085,11 @@
         </w:rPr>
         <w:tab/>
       </w:r>
-      <w:proofErr w:type="gramStart"/>
-      <w:r>
-        <w:rPr>
-          <w:lang w:val="en-GB"/>
-        </w:rPr>
-        <w:t>The</w:t>
-      </w:r>
-      <w:proofErr w:type="gramEnd"/>
-      <w:r>
-        <w:rPr>
-          <w:lang w:val="en-GB"/>
-        </w:rPr>
-        <w:t xml:space="preserve"> three spiked in proteins are the same as for [2.2f]. However, they are more difficult to detected, and the reason is the variation in the background. Each sample has a different background due to individual differences between the patients the samples come from. The data is thus a lot </w:t>
-      </w:r>
-      <w:proofErr w:type="gramStart"/>
-      <w:r>
-        <w:rPr>
-          <w:lang w:val="en-GB"/>
-        </w:rPr>
-        <w:t>more noisy</w:t>
-      </w:r>
-      <w:proofErr w:type="gramEnd"/>
-      <w:r>
-        <w:rPr>
-          <w:lang w:val="en-GB"/>
-        </w:rPr>
-        <w:t xml:space="preserve"> and it is much harder to separate the spiked in proteins from the rest of the data.</w:t>
+      <w:r>
+        <w:rPr>
+          <w:lang w:val="en-GB"/>
+        </w:rPr>
+        <w:t>The three spiked in proteins are the same as for [2.2f]. However, they are more difficult to detected, and the reason is the variation in the background. Each sample has a different background due to individual differences between the patients the samples come from. The data is thus a lot more noisy and it is much harder to separate the spiked in proteins from the rest of the data.</w:t>
       </w:r>
     </w:p>
     <w:p>
@@ -10687,19 +10152,11 @@
         </w:rPr>
         <w:t>(</w:t>
       </w:r>
-      <w:proofErr w:type="gramStart"/>
-      <w:r>
-        <w:rPr>
-          <w:lang w:val="en-GB"/>
-        </w:rPr>
-        <w:t>answers</w:t>
-      </w:r>
-      <w:proofErr w:type="gramEnd"/>
-      <w:r>
-        <w:rPr>
-          <w:lang w:val="en-GB"/>
-        </w:rPr>
-        <w:t xml:space="preserve"> pending...</w:t>
+      <w:r>
+        <w:rPr>
+          <w:lang w:val="en-GB"/>
+        </w:rPr>
+        <w:t>answers pending...</w:t>
       </w:r>
       <w:r>
         <w:rPr>
@@ -10778,19 +10235,11 @@
         </w:rPr>
         <w:t>(</w:t>
       </w:r>
-      <w:proofErr w:type="gramStart"/>
-      <w:r>
-        <w:rPr>
-          <w:lang w:val="en-GB"/>
-        </w:rPr>
-        <w:t>answers</w:t>
-      </w:r>
-      <w:proofErr w:type="gramEnd"/>
-      <w:r>
-        <w:rPr>
-          <w:lang w:val="en-GB"/>
-        </w:rPr>
-        <w:t xml:space="preserve"> pending...</w:t>
+      <w:r>
+        <w:rPr>
+          <w:lang w:val="en-GB"/>
+        </w:rPr>
+        <w:t>answers pending...</w:t>
       </w:r>
       <w:r>
         <w:rPr>
@@ -10859,19 +10308,11 @@
         </w:rPr>
         <w:t>(</w:t>
       </w:r>
-      <w:proofErr w:type="gramStart"/>
-      <w:r>
-        <w:rPr>
-          <w:lang w:val="en-GB"/>
-        </w:rPr>
-        <w:t>answers</w:t>
-      </w:r>
-      <w:proofErr w:type="gramEnd"/>
-      <w:r>
-        <w:rPr>
-          <w:lang w:val="en-GB"/>
-        </w:rPr>
-        <w:t xml:space="preserve"> pending...</w:t>
+      <w:r>
+        <w:rPr>
+          <w:lang w:val="en-GB"/>
+        </w:rPr>
+        <w:t>answers pending...</w:t>
       </w:r>
       <w:r>
         <w:rPr>
@@ -12348,8 +11789,8 @@
       </w:r>
     </w:p>
     <w:sectPr>
-      <w:headerReference w:type="default" r:id="rId12"/>
-      <w:footerReference w:type="default" r:id="rId13"/>
+      <w:headerReference w:type="default" r:id="rId11"/>
+      <w:footerReference w:type="default" r:id="rId12"/>
       <w:pgSz w:w="12240" w:h="15840"/>
       <w:pgMar w:top="1440" w:right="1440" w:bottom="1440" w:left="1440" w:header="708" w:footer="708" w:gutter="0"/>
       <w:cols w:space="708"/>
@@ -12360,7 +11801,7 @@
 </file>
 
 <file path=word/endnotes.xml><?xml version="1.0" encoding="utf-8"?>
-<w:endnotes xmlns:wpc="http://schemas.microsoft.com/office/word/2010/wordprocessingCanvas" xmlns:mc="http://schemas.openxmlformats.org/markup-compatibility/2006" xmlns:o="urn:schemas-microsoft-com:office:office" xmlns:r="http://schemas.openxmlformats.org/officeDocument/2006/relationships" xmlns:m="http://schemas.openxmlformats.org/officeDocument/2006/math" xmlns:v="urn:schemas-microsoft-com:vml" xmlns:wp14="http://schemas.microsoft.com/office/word/2010/wordprocessingDrawing" xmlns:wp="http://schemas.openxmlformats.org/drawingml/2006/wordprocessingDrawing" xmlns:w10="urn:schemas-microsoft-com:office:word" xmlns:w="http://schemas.openxmlformats.org/wordprocessingml/2006/main" xmlns:w14="http://schemas.microsoft.com/office/word/2010/wordml" xmlns:wpg="http://schemas.microsoft.com/office/word/2010/wordprocessingGroup" xmlns:wpi="http://schemas.microsoft.com/office/word/2010/wordprocessingInk" xmlns:wne="http://schemas.microsoft.com/office/word/2006/wordml" xmlns:wps="http://schemas.microsoft.com/office/word/2010/wordprocessingShape" mc:Ignorable="w14 wp14">
+<w:endnotes xmlns:ve="http://schemas.openxmlformats.org/markup-compatibility/2006" xmlns:o="urn:schemas-microsoft-com:office:office" xmlns:r="http://schemas.openxmlformats.org/officeDocument/2006/relationships" xmlns:m="http://schemas.openxmlformats.org/officeDocument/2006/math" xmlns:v="urn:schemas-microsoft-com:vml" xmlns:wp="http://schemas.openxmlformats.org/drawingml/2006/wordprocessingDrawing" xmlns:w10="urn:schemas-microsoft-com:office:word" xmlns:w="http://schemas.openxmlformats.org/wordprocessingml/2006/main" xmlns:wne="http://schemas.microsoft.com/office/word/2006/wordml">
   <w:endnote w:type="separator" w:id="-1">
     <w:p>
       <w:pPr>
@@ -12385,7 +11826,7 @@
 </file>
 
 <file path=word/footer1.xml><?xml version="1.0" encoding="utf-8"?>
-<w:ftr xmlns:wpc="http://schemas.microsoft.com/office/word/2010/wordprocessingCanvas" xmlns:mc="http://schemas.openxmlformats.org/markup-compatibility/2006" xmlns:o="urn:schemas-microsoft-com:office:office" xmlns:r="http://schemas.openxmlformats.org/officeDocument/2006/relationships" xmlns:m="http://schemas.openxmlformats.org/officeDocument/2006/math" xmlns:v="urn:schemas-microsoft-com:vml" xmlns:wp14="http://schemas.microsoft.com/office/word/2010/wordprocessingDrawing" xmlns:wp="http://schemas.openxmlformats.org/drawingml/2006/wordprocessingDrawing" xmlns:w10="urn:schemas-microsoft-com:office:word" xmlns:w="http://schemas.openxmlformats.org/wordprocessingml/2006/main" xmlns:w14="http://schemas.microsoft.com/office/word/2010/wordml" xmlns:wpg="http://schemas.microsoft.com/office/word/2010/wordprocessingGroup" xmlns:wpi="http://schemas.microsoft.com/office/word/2010/wordprocessingInk" xmlns:wne="http://schemas.microsoft.com/office/word/2006/wordml" xmlns:wps="http://schemas.microsoft.com/office/word/2010/wordprocessingShape" mc:Ignorable="w14 wp14">
+<w:ftr xmlns:ve="http://schemas.openxmlformats.org/markup-compatibility/2006" xmlns:o="urn:schemas-microsoft-com:office:office" xmlns:r="http://schemas.openxmlformats.org/officeDocument/2006/relationships" xmlns:m="http://schemas.openxmlformats.org/officeDocument/2006/math" xmlns:v="urn:schemas-microsoft-com:vml" xmlns:wp="http://schemas.openxmlformats.org/drawingml/2006/wordprocessingDrawing" xmlns:w10="urn:schemas-microsoft-com:office:word" xmlns:w="http://schemas.openxmlformats.org/wordprocessingml/2006/main" xmlns:wne="http://schemas.microsoft.com/office/word/2006/wordml">
   <w:p>
     <w:pPr>
       <w:pBdr>
@@ -12413,7 +11854,7 @@
         <w:color w:val="4374B7"/>
         <w:sz w:val="16"/>
         <w:szCs w:val="16"/>
-        <w:lang w:val="en-GB" w:eastAsia="en-GB"/>
+        <w:lang w:val="nb-NO" w:eastAsia="nb-NO"/>
       </w:rPr>
       <w:drawing>
         <wp:anchor distT="0" distB="0" distL="114300" distR="114300" simplePos="0" relativeHeight="251659264" behindDoc="0" locked="0" layoutInCell="1" allowOverlap="1">
@@ -12562,7 +12003,7 @@
         <w:b/>
         <w:noProof/>
       </w:rPr>
-      <w:t>11</w:t>
+      <w:t>1</w:t>
     </w:r>
     <w:r>
       <w:rPr>
@@ -12609,7 +12050,7 @@
 </file>
 
 <file path=word/footnotes.xml><?xml version="1.0" encoding="utf-8"?>
-<w:footnotes xmlns:wpc="http://schemas.microsoft.com/office/word/2010/wordprocessingCanvas" xmlns:mc="http://schemas.openxmlformats.org/markup-compatibility/2006" xmlns:o="urn:schemas-microsoft-com:office:office" xmlns:r="http://schemas.openxmlformats.org/officeDocument/2006/relationships" xmlns:m="http://schemas.openxmlformats.org/officeDocument/2006/math" xmlns:v="urn:schemas-microsoft-com:vml" xmlns:wp14="http://schemas.microsoft.com/office/word/2010/wordprocessingDrawing" xmlns:wp="http://schemas.openxmlformats.org/drawingml/2006/wordprocessingDrawing" xmlns:w10="urn:schemas-microsoft-com:office:word" xmlns:w="http://schemas.openxmlformats.org/wordprocessingml/2006/main" xmlns:w14="http://schemas.microsoft.com/office/word/2010/wordml" xmlns:wpg="http://schemas.microsoft.com/office/word/2010/wordprocessingGroup" xmlns:wpi="http://schemas.microsoft.com/office/word/2010/wordprocessingInk" xmlns:wne="http://schemas.microsoft.com/office/word/2006/wordml" xmlns:wps="http://schemas.microsoft.com/office/word/2010/wordprocessingShape" mc:Ignorable="w14 wp14">
+<w:footnotes xmlns:ve="http://schemas.openxmlformats.org/markup-compatibility/2006" xmlns:o="urn:schemas-microsoft-com:office:office" xmlns:r="http://schemas.openxmlformats.org/officeDocument/2006/relationships" xmlns:m="http://schemas.openxmlformats.org/officeDocument/2006/math" xmlns:v="urn:schemas-microsoft-com:vml" xmlns:wp="http://schemas.openxmlformats.org/drawingml/2006/wordprocessingDrawing" xmlns:w10="urn:schemas-microsoft-com:office:word" xmlns:w="http://schemas.openxmlformats.org/wordprocessingml/2006/main" xmlns:wne="http://schemas.microsoft.com/office/word/2006/wordml">
   <w:footnote w:type="separator" w:id="-1">
     <w:p>
       <w:pPr>
@@ -12634,7 +12075,7 @@
 </file>
 
 <file path=word/header1.xml><?xml version="1.0" encoding="utf-8"?>
-<w:hdr xmlns:wpc="http://schemas.microsoft.com/office/word/2010/wordprocessingCanvas" xmlns:mc="http://schemas.openxmlformats.org/markup-compatibility/2006" xmlns:o="urn:schemas-microsoft-com:office:office" xmlns:r="http://schemas.openxmlformats.org/officeDocument/2006/relationships" xmlns:m="http://schemas.openxmlformats.org/officeDocument/2006/math" xmlns:v="urn:schemas-microsoft-com:vml" xmlns:wp14="http://schemas.microsoft.com/office/word/2010/wordprocessingDrawing" xmlns:wp="http://schemas.openxmlformats.org/drawingml/2006/wordprocessingDrawing" xmlns:w10="urn:schemas-microsoft-com:office:word" xmlns:w="http://schemas.openxmlformats.org/wordprocessingml/2006/main" xmlns:w14="http://schemas.microsoft.com/office/word/2010/wordml" xmlns:wpg="http://schemas.microsoft.com/office/word/2010/wordprocessingGroup" xmlns:wpi="http://schemas.microsoft.com/office/word/2010/wordprocessingInk" xmlns:wne="http://schemas.microsoft.com/office/word/2006/wordml" xmlns:wps="http://schemas.microsoft.com/office/word/2010/wordprocessingShape" mc:Ignorable="w14 wp14">
+<w:hdr xmlns:ve="http://schemas.openxmlformats.org/markup-compatibility/2006" xmlns:o="urn:schemas-microsoft-com:office:office" xmlns:r="http://schemas.openxmlformats.org/officeDocument/2006/relationships" xmlns:m="http://schemas.openxmlformats.org/officeDocument/2006/math" xmlns:v="urn:schemas-microsoft-com:vml" xmlns:wp="http://schemas.openxmlformats.org/drawingml/2006/wordprocessingDrawing" xmlns:w10="urn:schemas-microsoft-com:office:word" xmlns:w="http://schemas.openxmlformats.org/wordprocessingml/2006/main" xmlns:wne="http://schemas.microsoft.com/office/word/2006/wordml">
   <w:p>
     <w:pPr>
       <w:pStyle w:val="Header"/>
@@ -12697,7 +12138,7 @@
 </file>
 
 <file path=word/numbering.xml><?xml version="1.0" encoding="utf-8"?>
-<w:numbering xmlns:wpc="http://schemas.microsoft.com/office/word/2010/wordprocessingCanvas" xmlns:mc="http://schemas.openxmlformats.org/markup-compatibility/2006" xmlns:o="urn:schemas-microsoft-com:office:office" xmlns:r="http://schemas.openxmlformats.org/officeDocument/2006/relationships" xmlns:m="http://schemas.openxmlformats.org/officeDocument/2006/math" xmlns:v="urn:schemas-microsoft-com:vml" xmlns:wp14="http://schemas.microsoft.com/office/word/2010/wordprocessingDrawing" xmlns:wp="http://schemas.openxmlformats.org/drawingml/2006/wordprocessingDrawing" xmlns:w10="urn:schemas-microsoft-com:office:word" xmlns:w="http://schemas.openxmlformats.org/wordprocessingml/2006/main" xmlns:w14="http://schemas.microsoft.com/office/word/2010/wordml" xmlns:wpg="http://schemas.microsoft.com/office/word/2010/wordprocessingGroup" xmlns:wpi="http://schemas.microsoft.com/office/word/2010/wordprocessingInk" xmlns:wne="http://schemas.microsoft.com/office/word/2006/wordml" xmlns:wps="http://schemas.microsoft.com/office/word/2010/wordprocessingShape" mc:Ignorable="w14 wp14">
+<w:numbering xmlns:ve="http://schemas.openxmlformats.org/markup-compatibility/2006" xmlns:o="urn:schemas-microsoft-com:office:office" xmlns:r="http://schemas.openxmlformats.org/officeDocument/2006/relationships" xmlns:m="http://schemas.openxmlformats.org/officeDocument/2006/math" xmlns:v="urn:schemas-microsoft-com:vml" xmlns:wp="http://schemas.openxmlformats.org/drawingml/2006/wordprocessingDrawing" xmlns:w10="urn:schemas-microsoft-com:office:word" xmlns:w="http://schemas.openxmlformats.org/wordprocessingml/2006/main" xmlns:wne="http://schemas.microsoft.com/office/word/2006/wordml">
   <w:abstractNum w:abstractNumId="0">
     <w:nsid w:val="00000001"/>
     <w:multiLevelType w:val="multilevel"/>
@@ -14321,7 +13762,7 @@
 </file>
 
 <file path=word/styles.xml><?xml version="1.0" encoding="utf-8"?>
-<w:styles xmlns:mc="http://schemas.openxmlformats.org/markup-compatibility/2006" xmlns:r="http://schemas.openxmlformats.org/officeDocument/2006/relationships" xmlns:w="http://schemas.openxmlformats.org/wordprocessingml/2006/main" xmlns:w14="http://schemas.microsoft.com/office/word/2010/wordml" mc:Ignorable="w14">
+<w:styles xmlns:r="http://schemas.openxmlformats.org/officeDocument/2006/relationships" xmlns:w="http://schemas.openxmlformats.org/wordprocessingml/2006/main">
   <w:docDefaults>
     <w:rPrDefault>
       <w:rPr>
@@ -14518,6 +13959,7 @@
     <w:uiPriority w:val="99"/>
     <w:semiHidden/>
     <w:unhideWhenUsed/>
+    <w:qFormat/>
     <w:tblPr>
       <w:tblInd w:w="0" w:type="dxa"/>
       <w:tblCellMar>
@@ -16016,7 +15458,7 @@
 </file>
 
 <file path=customXml/itemProps1.xml><?xml version="1.0" encoding="utf-8"?>
-<ds:datastoreItem xmlns:ds="http://schemas.openxmlformats.org/officeDocument/2006/customXml" ds:itemID="{3629C947-1584-4DB1-B7A4-89AAF6BDAFED}">
+<ds:datastoreItem xmlns:ds="http://schemas.openxmlformats.org/officeDocument/2006/customXml" ds:itemID="{AA26067F-9F0D-406B-A246-D169548225CA}">
   <ds:schemaRefs>
     <ds:schemaRef ds:uri="http://schemas.openxmlformats.org/officeDocument/2006/bibliography"/>
   </ds:schemaRefs>

</xml_diff>

<commit_message>
Updated to the tutorials regarding the new QC plots.
</commit_message>
<xml_diff>
--- a/wiki/tutorial/A - Answers/A_answers.docx
+++ b/wiki/tutorial/A - Answers/A_answers.docx
@@ -76,7 +76,13 @@
         <w:rPr>
           <w:sz w:val="24"/>
         </w:rPr>
-        <w:t>January 6th 2014</w:t>
+        <w:t>January 8</w:t>
+      </w:r>
+      <w:r>
+        <w:rPr>
+          <w:sz w:val="24"/>
+        </w:rPr>
+        <w:t>th 2014</w:t>
       </w:r>
       <w:r>
         <w:rPr>
@@ -590,19 +596,11 @@
         </w:rPr>
         <w:tab/>
       </w:r>
-      <w:proofErr w:type="spellStart"/>
-      <w:r>
-        <w:rPr>
-          <w:lang w:val="en-GB"/>
-        </w:rPr>
-        <w:t>UniProt</w:t>
-      </w:r>
-      <w:proofErr w:type="spellEnd"/>
-      <w:r>
-        <w:rPr>
-          <w:lang w:val="en-GB"/>
-        </w:rPr>
-        <w:t xml:space="preserve"> provides a grand total of 134,</w:t>
+      <w:r>
+        <w:rPr>
+          <w:lang w:val="en-GB"/>
+        </w:rPr>
+        <w:t>UniProt provides a grand total of 134,</w:t>
       </w:r>
       <w:r>
         <w:rPr>
@@ -626,21 +624,7 @@
         <w:rPr>
           <w:lang w:val="en-GB"/>
         </w:rPr>
-        <w:t xml:space="preserve">. These sequences are inferred from the sequenced genome and </w:t>
-      </w:r>
-      <w:proofErr w:type="spellStart"/>
-      <w:r>
-        <w:rPr>
-          <w:lang w:val="en-GB"/>
-        </w:rPr>
-        <w:t>curated</w:t>
-      </w:r>
-      <w:proofErr w:type="spellEnd"/>
-      <w:r>
-        <w:rPr>
-          <w:lang w:val="en-GB"/>
-        </w:rPr>
-        <w:t xml:space="preserve"> algorithmically and manually. Interestingly, the entries l</w:t>
+        <w:t>. These sequences are inferred from the sequenced genome and curated algorithmically and manually. Interestingly, the entries l</w:t>
       </w:r>
       <w:r>
         <w:rPr>
@@ -658,70 +642,26 @@
         <w:rPr>
           <w:lang w:val="en-GB"/>
         </w:rPr>
-        <w:t xml:space="preserve">s are historically called </w:t>
-      </w:r>
-      <w:proofErr w:type="spellStart"/>
-      <w:r>
-        <w:rPr>
-          <w:lang w:val="en-GB"/>
-        </w:rPr>
-        <w:t>Swiss</w:t>
-      </w:r>
-      <w:r>
-        <w:rPr>
-          <w:lang w:val="en-GB"/>
-        </w:rPr>
-        <w:t>Prot</w:t>
-      </w:r>
-      <w:proofErr w:type="spellEnd"/>
-      <w:r>
-        <w:rPr>
-          <w:lang w:val="en-GB"/>
-        </w:rPr>
-        <w:t xml:space="preserve"> entries. The silver star entries on the other hand are algorithmic prediction where no experimental val</w:t>
-      </w:r>
-      <w:r>
-        <w:rPr>
-          <w:lang w:val="en-GB"/>
-        </w:rPr>
-        <w:t xml:space="preserve">idation is annotated in </w:t>
-      </w:r>
-      <w:proofErr w:type="spellStart"/>
-      <w:r>
-        <w:rPr>
-          <w:lang w:val="en-GB"/>
-        </w:rPr>
-        <w:t>UniProt</w:t>
-      </w:r>
-      <w:proofErr w:type="spellEnd"/>
-      <w:r>
-        <w:rPr>
-          <w:lang w:val="en-GB"/>
-        </w:rPr>
-        <w:t xml:space="preserve">, and this part of </w:t>
-      </w:r>
-      <w:proofErr w:type="spellStart"/>
-      <w:r>
-        <w:rPr>
-          <w:lang w:val="en-GB"/>
-        </w:rPr>
-        <w:t>UniProt</w:t>
-      </w:r>
-      <w:proofErr w:type="spellEnd"/>
-      <w:r>
-        <w:rPr>
-          <w:lang w:val="en-GB"/>
-        </w:rPr>
-        <w:t xml:space="preserve"> is called </w:t>
-      </w:r>
-      <w:proofErr w:type="spellStart"/>
+        <w:t>s are historically called Swiss</w:t>
+      </w:r>
+      <w:r>
+        <w:rPr>
+          <w:lang w:val="en-GB"/>
+        </w:rPr>
+        <w:t>Prot entries. The silver star entries on the other hand are algorithmic prediction where no experimental val</w:t>
+      </w:r>
+      <w:r>
+        <w:rPr>
+          <w:lang w:val="en-GB"/>
+        </w:rPr>
+        <w:t xml:space="preserve">idation is annotated in UniProt, and this part of UniProt is called </w:t>
+      </w:r>
       <w:r>
         <w:rPr>
           <w:lang w:val="en-GB"/>
         </w:rPr>
         <w:t>TrEMBL</w:t>
       </w:r>
-      <w:proofErr w:type="spellEnd"/>
       <w:r>
         <w:rPr>
           <w:lang w:val="en-GB"/>
@@ -788,16 +728,144 @@
         <w:rPr>
           <w:lang w:val="en-GB"/>
         </w:rPr>
-        <w:t xml:space="preserve">entire </w:t>
-      </w:r>
-      <w:proofErr w:type="spellStart"/>
-      <w:r>
-        <w:rPr>
-          <w:lang w:val="en-GB"/>
-        </w:rPr>
-        <w:t>UniProt</w:t>
-      </w:r>
-      <w:proofErr w:type="spellEnd"/>
+        <w:t xml:space="preserve">entire UniProt </w:t>
+      </w:r>
+      <w:r>
+        <w:rPr>
+          <w:i/>
+          <w:lang w:val="en-GB"/>
+        </w:rPr>
+        <w:t>a posteriori</w:t>
+      </w:r>
+      <w:r>
+        <w:rPr>
+          <w:lang w:val="en-GB"/>
+        </w:rPr>
+        <w:t>.</w:t>
+      </w:r>
+    </w:p>
+    <w:p>
+      <w:pPr>
+        <w:jc w:val="both"/>
+        <w:rPr>
+          <w:lang w:val="en-GB"/>
+        </w:rPr>
+      </w:pPr>
+      <w:r>
+        <w:rPr>
+          <w:lang w:val="en-GB"/>
+        </w:rPr>
+        <w:t>Although the human proteome is one of the most extensively studied, it can be that a protein is missing or pr</w:t>
+      </w:r>
+      <w:r>
+        <w:rPr>
+          <w:lang w:val="en-GB"/>
+        </w:rPr>
+        <w:t xml:space="preserve">esents differences in the amino </w:t>
+      </w:r>
+      <w:r>
+        <w:rPr>
+          <w:lang w:val="en-GB"/>
+        </w:rPr>
+        <w:t>acid sequence. It is hence important to bear in mind that our reference does not necessarily perfectly reflect reality.</w:t>
+      </w:r>
+    </w:p>
+    <w:p>
+      <w:pPr>
+        <w:jc w:val="both"/>
+        <w:rPr>
+          <w:lang w:val="en-GB"/>
+        </w:rPr>
+      </w:pPr>
+      <w:r>
+        <w:rPr>
+          <w:lang w:val="en-GB"/>
+        </w:rPr>
+        <w:lastRenderedPageBreak/>
+        <w:t xml:space="preserve">Due to the constant efforts at improving the quality of the database, the content of UniProt evolves with time. It is hence crucial to keep the same version of the database during the entire life of a project. It is also essential to note the </w:t>
+      </w:r>
+      <w:r>
+        <w:rPr>
+          <w:lang w:val="en-GB"/>
+        </w:rPr>
+        <w:t>version or date</w:t>
+      </w:r>
+      <w:r>
+        <w:rPr>
+          <w:lang w:val="en-GB"/>
+        </w:rPr>
+        <w:t xml:space="preserve"> of the database and report it in </w:t>
+      </w:r>
+      <w:r>
+        <w:rPr>
+          <w:lang w:val="en-GB"/>
+        </w:rPr>
+        <w:t>the</w:t>
+      </w:r>
+      <w:r>
+        <w:rPr>
+          <w:lang w:val="en-GB"/>
+        </w:rPr>
+        <w:t xml:space="preserve"> publication</w:t>
+      </w:r>
+      <w:r>
+        <w:rPr>
+          <w:lang w:val="en-GB"/>
+        </w:rPr>
+        <w:t>s</w:t>
+      </w:r>
+      <w:r>
+        <w:rPr>
+          <w:lang w:val="en-GB"/>
+        </w:rPr>
+        <w:t>.</w:t>
+      </w:r>
+    </w:p>
+    <w:p>
+      <w:pPr>
+        <w:jc w:val="both"/>
+        <w:rPr>
+          <w:lang w:val="en-GB"/>
+        </w:rPr>
+      </w:pPr>
+      <w:r>
+        <w:rPr>
+          <w:b/>
+          <w:lang w:val="en-GB"/>
+        </w:rPr>
+        <w:t>[1.1c]</w:t>
+      </w:r>
+      <w:r>
+        <w:rPr>
+          <w:b/>
+          <w:lang w:val="en-GB"/>
+        </w:rPr>
+        <w:tab/>
+      </w:r>
+      <w:r>
+        <w:rPr>
+          <w:lang w:val="en-GB"/>
+        </w:rPr>
+        <w:t>Most proteins exist in various forms, with minor or major variations. UniProt therefore has to decide on a common protein sequence to represent all these variations, referred to as the canonical sequence. All the annotation</w:t>
+      </w:r>
+      <w:r>
+        <w:rPr>
+          <w:lang w:val="en-GB"/>
+        </w:rPr>
+        <w:t>s are</w:t>
+      </w:r>
+      <w:r>
+        <w:rPr>
+          <w:lang w:val="en-GB"/>
+        </w:rPr>
+        <w:t xml:space="preserve"> then </w:t>
+      </w:r>
+      <w:r>
+        <w:rPr>
+          <w:lang w:val="en-GB"/>
+        </w:rPr>
+        <w:t>described in relation</w:t>
+      </w:r>
       <w:r>
         <w:rPr>
           <w:lang w:val="en-GB"/>
@@ -806,104 +874,41 @@
       </w:r>
       <w:r>
         <w:rPr>
-          <w:i/>
-          <w:lang w:val="en-GB"/>
-        </w:rPr>
-        <w:t xml:space="preserve">a </w:t>
-      </w:r>
-      <w:proofErr w:type="spellStart"/>
-      <w:r>
-        <w:rPr>
-          <w:i/>
-          <w:lang w:val="en-GB"/>
-        </w:rPr>
-        <w:t>posteriori</w:t>
-      </w:r>
-      <w:proofErr w:type="spellEnd"/>
-      <w:r>
-        <w:rPr>
-          <w:lang w:val="en-GB"/>
-        </w:rPr>
-        <w:t>.</w:t>
-      </w:r>
-    </w:p>
-    <w:p>
-      <w:pPr>
-        <w:jc w:val="both"/>
-        <w:rPr>
-          <w:lang w:val="en-GB"/>
-        </w:rPr>
-      </w:pPr>
-      <w:r>
-        <w:rPr>
-          <w:lang w:val="en-GB"/>
-        </w:rPr>
-        <w:t>Although the human proteome is one of the most extensively studied, it can be that a protein is missing or pr</w:t>
-      </w:r>
-      <w:r>
-        <w:rPr>
-          <w:lang w:val="en-GB"/>
-        </w:rPr>
-        <w:t xml:space="preserve">esents differences in the amino </w:t>
-      </w:r>
-      <w:r>
-        <w:rPr>
-          <w:lang w:val="en-GB"/>
-        </w:rPr>
-        <w:t>acid sequence. It is hence important to bear in mind that our reference does not necessarily perfectly reflect reality.</w:t>
-      </w:r>
-    </w:p>
-    <w:p>
-      <w:pPr>
-        <w:jc w:val="both"/>
-        <w:rPr>
-          <w:lang w:val="en-GB"/>
-        </w:rPr>
-      </w:pPr>
-      <w:r>
-        <w:rPr>
-          <w:lang w:val="en-GB"/>
-        </w:rPr>
-        <w:lastRenderedPageBreak/>
-        <w:t xml:space="preserve">Due to the constant efforts at improving the quality of the database, the content of </w:t>
-      </w:r>
-      <w:proofErr w:type="spellStart"/>
-      <w:r>
-        <w:rPr>
-          <w:lang w:val="en-GB"/>
-        </w:rPr>
-        <w:t>UniProt</w:t>
-      </w:r>
-      <w:proofErr w:type="spellEnd"/>
-      <w:r>
-        <w:rPr>
-          <w:lang w:val="en-GB"/>
-        </w:rPr>
-        <w:t xml:space="preserve"> evolves with time. It is hence crucial to keep the same version of the database during the entire life of a project. It is also essential to note the </w:t>
-      </w:r>
-      <w:r>
-        <w:rPr>
-          <w:lang w:val="en-GB"/>
-        </w:rPr>
-        <w:t>version or date</w:t>
-      </w:r>
-      <w:r>
-        <w:rPr>
-          <w:lang w:val="en-GB"/>
-        </w:rPr>
-        <w:t xml:space="preserve"> of the database and report it in </w:t>
-      </w:r>
-      <w:r>
-        <w:rPr>
-          <w:lang w:val="en-GB"/>
-        </w:rPr>
-        <w:t>the</w:t>
-      </w:r>
-      <w:r>
-        <w:rPr>
-          <w:lang w:val="en-GB"/>
-        </w:rPr>
-        <w:t xml:space="preserve"> publication</w:t>
+          <w:lang w:val="en-GB"/>
+        </w:rPr>
+        <w:t>to</w:t>
+      </w:r>
+      <w:r>
+        <w:rPr>
+          <w:lang w:val="en-GB"/>
+        </w:rPr>
+        <w:t xml:space="preserve"> this common sequence.</w:t>
+      </w:r>
+    </w:p>
+    <w:p>
+      <w:pPr>
+        <w:jc w:val="both"/>
+        <w:rPr>
+          <w:lang w:val="en-GB"/>
+        </w:rPr>
+      </w:pPr>
+      <w:r>
+        <w:rPr>
+          <w:lang w:val="en-GB"/>
+        </w:rPr>
+        <w:t xml:space="preserve">UniProt </w:t>
+      </w:r>
+      <w:r>
+        <w:rPr>
+          <w:lang w:val="en-GB"/>
+        </w:rPr>
+        <w:t>also</w:t>
+      </w:r>
+      <w:r>
+        <w:rPr>
+          <w:lang w:val="en-GB"/>
+        </w:rPr>
+        <w:t xml:space="preserve"> provide</w:t>
       </w:r>
       <w:r>
         <w:rPr>
@@ -915,67 +920,147 @@
         <w:rPr>
           <w:lang w:val="en-GB"/>
         </w:rPr>
-        <w:t>.</w:t>
-      </w:r>
-    </w:p>
-    <w:p>
-      <w:pPr>
-        <w:jc w:val="both"/>
-        <w:rPr>
-          <w:lang w:val="en-GB"/>
-        </w:rPr>
-      </w:pPr>
-      <w:r>
-        <w:rPr>
-          <w:b/>
-          <w:lang w:val="en-GB"/>
-        </w:rPr>
-        <w:t>[1.1c]</w:t>
-      </w:r>
-      <w:r>
-        <w:rPr>
-          <w:b/>
+        <w:t xml:space="preserve"> isoforms of </w:t>
+      </w:r>
+      <w:r>
+        <w:rPr>
+          <w:lang w:val="en-GB"/>
+        </w:rPr>
+        <w:t>the protein sequences. To include these in your database choose the "</w:t>
+      </w:r>
+      <w:r>
+        <w:rPr>
+          <w:lang w:val="en-GB"/>
+        </w:rPr>
+        <w:t>Canonical and isoform</w:t>
+      </w:r>
+      <w:r>
+        <w:rPr>
+          <w:lang w:val="en-GB"/>
+        </w:rPr>
+        <w:t>" option. However, this</w:t>
+      </w:r>
+      <w:r>
+        <w:rPr>
+          <w:lang w:val="en-GB"/>
+        </w:rPr>
+        <w:t xml:space="preserve"> should be used with caution as </w:t>
+      </w:r>
+      <w:r>
+        <w:rPr>
+          <w:lang w:val="en-GB"/>
+        </w:rPr>
+        <w:t>including the isoforms</w:t>
+      </w:r>
+      <w:r>
+        <w:rPr>
+          <w:lang w:val="en-GB"/>
+        </w:rPr>
+        <w:t xml:space="preserve"> dramatically reduce</w:t>
+      </w:r>
+      <w:r>
+        <w:rPr>
+          <w:lang w:val="en-GB"/>
+        </w:rPr>
+        <w:t>s</w:t>
+      </w:r>
+      <w:r>
+        <w:rPr>
+          <w:lang w:val="en-GB"/>
+        </w:rPr>
+        <w:t xml:space="preserve"> the efficiency of the identification al</w:t>
+      </w:r>
+      <w:r>
+        <w:rPr>
+          <w:lang w:val="en-GB"/>
+        </w:rPr>
+        <w:t>gorithms.</w:t>
+      </w:r>
+    </w:p>
+    <w:p>
+      <w:pPr>
+        <w:spacing w:after="0"/>
+        <w:jc w:val="both"/>
+        <w:rPr>
+          <w:color w:val="0000FF"/>
+          <w:lang w:val="en-GB"/>
+        </w:rPr>
+      </w:pPr>
+    </w:p>
+    <w:p>
+      <w:pPr>
+        <w:spacing w:after="0"/>
+        <w:jc w:val="both"/>
+        <w:rPr>
+          <w:b/>
+          <w:sz w:val="28"/>
+          <w:lang w:val="en-GB"/>
+        </w:rPr>
+      </w:pPr>
+      <w:r>
+        <w:rPr>
+          <w:b/>
+          <w:sz w:val="28"/>
+          <w:lang w:val="en-GB"/>
+        </w:rPr>
+        <w:t>1.2</w:t>
+      </w:r>
+      <w:r>
+        <w:rPr>
+          <w:b/>
+          <w:sz w:val="28"/>
           <w:lang w:val="en-GB"/>
         </w:rPr>
         <w:tab/>
       </w:r>
       <w:r>
         <w:rPr>
-          <w:lang w:val="en-GB"/>
-        </w:rPr>
-        <w:t xml:space="preserve">Most proteins exist in various forms, with minor or major variations. </w:t>
-      </w:r>
-      <w:proofErr w:type="spellStart"/>
-      <w:r>
-        <w:rPr>
-          <w:lang w:val="en-GB"/>
-        </w:rPr>
-        <w:t>UniProt</w:t>
-      </w:r>
-      <w:proofErr w:type="spellEnd"/>
-      <w:r>
-        <w:rPr>
-          <w:lang w:val="en-GB"/>
-        </w:rPr>
-        <w:t xml:space="preserve"> therefore has to decide on a common protein sequence to represent all these variations, referred to as the canonical sequence. All the annotation</w:t>
-      </w:r>
-      <w:r>
-        <w:rPr>
-          <w:lang w:val="en-GB"/>
-        </w:rPr>
-        <w:t>s are</w:t>
-      </w:r>
-      <w:r>
-        <w:rPr>
-          <w:lang w:val="en-GB"/>
-        </w:rPr>
-        <w:t xml:space="preserve"> then </w:t>
-      </w:r>
-      <w:r>
-        <w:rPr>
-          <w:lang w:val="en-GB"/>
-        </w:rPr>
-        <w:t>described in relation</w:t>
+          <w:b/>
+          <w:sz w:val="28"/>
+          <w:lang w:val="en-GB"/>
+        </w:rPr>
+        <w:t>Peak List Generation</w:t>
+      </w:r>
+    </w:p>
+    <w:p>
+      <w:pPr>
+        <w:jc w:val="both"/>
+        <w:rPr>
+          <w:lang w:val="en-GB"/>
+        </w:rPr>
+      </w:pPr>
+      <w:r>
+        <w:rPr>
+          <w:b/>
+          <w:lang w:val="en-GB"/>
+        </w:rPr>
+        <w:t>[1.2a</w:t>
+      </w:r>
+      <w:r>
+        <w:rPr>
+          <w:b/>
+          <w:lang w:val="en-GB"/>
+        </w:rPr>
+        <w:t>]</w:t>
+      </w:r>
+      <w:r>
+        <w:rPr>
+          <w:b/>
+          <w:lang w:val="en-GB"/>
+        </w:rPr>
+        <w:tab/>
+      </w:r>
+      <w:r>
+        <w:rPr>
+          <w:lang w:val="en-GB"/>
+        </w:rPr>
+        <w:t xml:space="preserve">Profile mode </w:t>
+      </w:r>
+      <w:r>
+        <w:rPr>
+          <w:lang w:val="en-GB"/>
+        </w:rPr>
+        <w:t>data</w:t>
       </w:r>
       <w:r>
         <w:rPr>
@@ -987,309 +1072,67 @@
         <w:rPr>
           <w:lang w:val="en-GB"/>
         </w:rPr>
-        <w:t>to</w:t>
-      </w:r>
-      <w:r>
-        <w:rPr>
-          <w:lang w:val="en-GB"/>
-        </w:rPr>
-        <w:t xml:space="preserve"> this common sequence.</w:t>
-      </w:r>
-    </w:p>
-    <w:p>
-      <w:pPr>
-        <w:jc w:val="both"/>
-        <w:rPr>
-          <w:lang w:val="en-GB"/>
-        </w:rPr>
-      </w:pPr>
-      <w:proofErr w:type="spellStart"/>
-      <w:r>
-        <w:rPr>
-          <w:lang w:val="en-GB"/>
-        </w:rPr>
-        <w:t>UniProt</w:t>
-      </w:r>
-      <w:proofErr w:type="spellEnd"/>
-      <w:r>
-        <w:rPr>
-          <w:lang w:val="en-GB"/>
-        </w:rPr>
-        <w:t xml:space="preserve"> </w:t>
-      </w:r>
-      <w:r>
-        <w:rPr>
-          <w:lang w:val="en-GB"/>
-        </w:rPr>
-        <w:t>also</w:t>
-      </w:r>
-      <w:r>
-        <w:rPr>
-          <w:lang w:val="en-GB"/>
-        </w:rPr>
-        <w:t xml:space="preserve"> provide</w:t>
-      </w:r>
-      <w:r>
-        <w:rPr>
-          <w:lang w:val="en-GB"/>
-        </w:rPr>
-        <w:t>s</w:t>
-      </w:r>
-      <w:r>
-        <w:rPr>
-          <w:lang w:val="en-GB"/>
-        </w:rPr>
-        <w:t xml:space="preserve"> </w:t>
-      </w:r>
-      <w:proofErr w:type="spellStart"/>
-      <w:r>
-        <w:rPr>
-          <w:lang w:val="en-GB"/>
-        </w:rPr>
-        <w:t>isoforms</w:t>
-      </w:r>
-      <w:proofErr w:type="spellEnd"/>
-      <w:r>
-        <w:rPr>
-          <w:lang w:val="en-GB"/>
-        </w:rPr>
-        <w:t xml:space="preserve"> of </w:t>
-      </w:r>
-      <w:r>
-        <w:rPr>
-          <w:lang w:val="en-GB"/>
-        </w:rPr>
-        <w:t>the protein sequences. To include these in your database choose the "</w:t>
-      </w:r>
-      <w:r>
-        <w:rPr>
-          <w:lang w:val="en-GB"/>
-        </w:rPr>
-        <w:t xml:space="preserve">Canonical and </w:t>
-      </w:r>
-      <w:proofErr w:type="spellStart"/>
-      <w:r>
-        <w:rPr>
-          <w:lang w:val="en-GB"/>
-        </w:rPr>
-        <w:t>isoform</w:t>
-      </w:r>
-      <w:proofErr w:type="spellEnd"/>
-      <w:r>
-        <w:rPr>
-          <w:lang w:val="en-GB"/>
-        </w:rPr>
-        <w:t>" option. However, this</w:t>
-      </w:r>
-      <w:r>
-        <w:rPr>
-          <w:lang w:val="en-GB"/>
-        </w:rPr>
-        <w:t xml:space="preserve"> should be used with caution as </w:t>
-      </w:r>
-      <w:r>
-        <w:rPr>
-          <w:lang w:val="en-GB"/>
-        </w:rPr>
-        <w:t xml:space="preserve">including the </w:t>
-      </w:r>
-      <w:proofErr w:type="spellStart"/>
-      <w:r>
-        <w:rPr>
-          <w:lang w:val="en-GB"/>
-        </w:rPr>
-        <w:t>isoforms</w:t>
-      </w:r>
-      <w:proofErr w:type="spellEnd"/>
-      <w:r>
-        <w:rPr>
-          <w:lang w:val="en-GB"/>
-        </w:rPr>
-        <w:t xml:space="preserve"> dramatically reduce</w:t>
-      </w:r>
-      <w:r>
-        <w:rPr>
-          <w:lang w:val="en-GB"/>
-        </w:rPr>
-        <w:t>s</w:t>
-      </w:r>
-      <w:r>
-        <w:rPr>
-          <w:lang w:val="en-GB"/>
-        </w:rPr>
-        <w:t xml:space="preserve"> the efficiency of the identification al</w:t>
-      </w:r>
-      <w:r>
-        <w:rPr>
-          <w:lang w:val="en-GB"/>
-        </w:rPr>
-        <w:t>gorithms.</w:t>
-      </w:r>
-    </w:p>
-    <w:p>
-      <w:pPr>
-        <w:spacing w:after="0"/>
-        <w:jc w:val="both"/>
-        <w:rPr>
-          <w:color w:val="0000FF"/>
-          <w:lang w:val="en-GB"/>
-        </w:rPr>
-      </w:pPr>
-    </w:p>
-    <w:p>
-      <w:pPr>
-        <w:spacing w:after="0"/>
-        <w:jc w:val="both"/>
-        <w:rPr>
-          <w:b/>
-          <w:sz w:val="28"/>
-          <w:lang w:val="en-GB"/>
-        </w:rPr>
-      </w:pPr>
-      <w:r>
-        <w:rPr>
-          <w:b/>
-          <w:sz w:val="28"/>
-          <w:lang w:val="en-GB"/>
-        </w:rPr>
-        <w:t>1.2</w:t>
-      </w:r>
-      <w:r>
-        <w:rPr>
-          <w:b/>
-          <w:sz w:val="28"/>
+        <w:t>is</w:t>
+      </w:r>
+      <w:r>
+        <w:rPr>
+          <w:lang w:val="en-GB"/>
+        </w:rPr>
+        <w:t xml:space="preserve"> a continuous line of data points</w:t>
+      </w:r>
+      <w:r>
+        <w:rPr>
+          <w:lang w:val="en-GB"/>
+        </w:rPr>
+        <w:t xml:space="preserve">, while </w:t>
+      </w:r>
+      <w:r>
+        <w:rPr>
+          <w:lang w:val="en-GB"/>
+        </w:rPr>
+        <w:t xml:space="preserve">in </w:t>
+      </w:r>
+      <w:r>
+        <w:rPr>
+          <w:lang w:val="en-GB"/>
+        </w:rPr>
+        <w:t xml:space="preserve">centroid mode </w:t>
+      </w:r>
+      <w:r>
+        <w:rPr>
+          <w:lang w:val="en-GB"/>
+        </w:rPr>
+        <w:t>the data</w:t>
+      </w:r>
+      <w:r>
+        <w:rPr>
+          <w:lang w:val="en-GB"/>
+        </w:rPr>
+        <w:t xml:space="preserve"> is converted into single data points, i.e., a peak list. </w:t>
+      </w:r>
+    </w:p>
+    <w:p>
+      <w:pPr>
+        <w:jc w:val="both"/>
+        <w:rPr>
+          <w:lang w:val="en-GB"/>
+        </w:rPr>
+      </w:pPr>
+      <w:r>
+        <w:rPr>
+          <w:b/>
+          <w:lang w:val="en-GB"/>
+        </w:rPr>
+        <w:t>[1.2b]</w:t>
+      </w:r>
+      <w:r>
+        <w:rPr>
           <w:lang w:val="en-GB"/>
         </w:rPr>
         <w:tab/>
       </w:r>
       <w:r>
         <w:rPr>
-          <w:b/>
-          <w:sz w:val="28"/>
-          <w:lang w:val="en-GB"/>
-        </w:rPr>
-        <w:t>Peak List Generation</w:t>
-      </w:r>
-    </w:p>
-    <w:p>
-      <w:pPr>
-        <w:jc w:val="both"/>
-        <w:rPr>
-          <w:lang w:val="en-GB"/>
-        </w:rPr>
-      </w:pPr>
-      <w:r>
-        <w:rPr>
-          <w:b/>
-          <w:lang w:val="en-GB"/>
-        </w:rPr>
-        <w:t>[1.2a</w:t>
-      </w:r>
-      <w:r>
-        <w:rPr>
-          <w:b/>
-          <w:lang w:val="en-GB"/>
-        </w:rPr>
-        <w:t>]</w:t>
-      </w:r>
-      <w:r>
-        <w:rPr>
-          <w:b/>
-          <w:lang w:val="en-GB"/>
-        </w:rPr>
-        <w:tab/>
-      </w:r>
-      <w:r>
-        <w:rPr>
-          <w:lang w:val="en-GB"/>
-        </w:rPr>
-        <w:t xml:space="preserve">Profile mode </w:t>
-      </w:r>
-      <w:r>
-        <w:rPr>
-          <w:lang w:val="en-GB"/>
-        </w:rPr>
-        <w:t>data</w:t>
-      </w:r>
-      <w:r>
-        <w:rPr>
-          <w:lang w:val="en-GB"/>
-        </w:rPr>
-        <w:t xml:space="preserve"> </w:t>
-      </w:r>
-      <w:r>
-        <w:rPr>
-          <w:lang w:val="en-GB"/>
-        </w:rPr>
-        <w:t>is</w:t>
-      </w:r>
-      <w:r>
-        <w:rPr>
-          <w:lang w:val="en-GB"/>
-        </w:rPr>
-        <w:t xml:space="preserve"> a continuous line of data points</w:t>
-      </w:r>
-      <w:r>
-        <w:rPr>
-          <w:lang w:val="en-GB"/>
-        </w:rPr>
-        <w:t xml:space="preserve">, while </w:t>
-      </w:r>
-      <w:r>
-        <w:rPr>
-          <w:lang w:val="en-GB"/>
-        </w:rPr>
-        <w:t xml:space="preserve">in </w:t>
-      </w:r>
-      <w:proofErr w:type="spellStart"/>
-      <w:r>
-        <w:rPr>
-          <w:lang w:val="en-GB"/>
-        </w:rPr>
-        <w:t>centroid</w:t>
-      </w:r>
-      <w:proofErr w:type="spellEnd"/>
-      <w:r>
-        <w:rPr>
-          <w:lang w:val="en-GB"/>
-        </w:rPr>
-        <w:t xml:space="preserve"> mode </w:t>
-      </w:r>
-      <w:r>
-        <w:rPr>
-          <w:lang w:val="en-GB"/>
-        </w:rPr>
-        <w:t>the data</w:t>
-      </w:r>
-      <w:r>
-        <w:rPr>
-          <w:lang w:val="en-GB"/>
-        </w:rPr>
-        <w:t xml:space="preserve"> is converted into single data points, i.e., a peak list. </w:t>
-      </w:r>
-    </w:p>
-    <w:p>
-      <w:pPr>
-        <w:jc w:val="both"/>
-        <w:rPr>
-          <w:lang w:val="en-GB"/>
-        </w:rPr>
-      </w:pPr>
-      <w:r>
-        <w:rPr>
-          <w:b/>
-          <w:lang w:val="en-GB"/>
-        </w:rPr>
-        <w:t>[1.2b]</w:t>
-      </w:r>
-      <w:r>
-        <w:rPr>
-          <w:lang w:val="en-GB"/>
-        </w:rPr>
-        <w:tab/>
-      </w:r>
-      <w:r>
-        <w:rPr>
           <w:lang w:val="en-GB"/>
         </w:rPr>
         <w:t>When programming the mass spectrometer, it will be indicated whether the spectra are recorded in profile mode (requirin</w:t>
@@ -1298,16 +1141,8 @@
         <w:rPr>
           <w:lang w:val="en-GB"/>
         </w:rPr>
-        <w:t xml:space="preserve">g peak picking) or in </w:t>
-      </w:r>
-      <w:proofErr w:type="spellStart"/>
-      <w:r>
-        <w:rPr>
-          <w:lang w:val="en-GB"/>
-        </w:rPr>
-        <w:t>centroid</w:t>
-      </w:r>
-      <w:proofErr w:type="spellEnd"/>
+        <w:t>g peak picking) or in centroid</w:t>
+      </w:r>
       <w:r>
         <w:rPr>
           <w:lang w:val="en-GB"/>
@@ -1433,21 +1268,7 @@
         <w:rPr>
           <w:lang w:val="en-GB"/>
         </w:rPr>
-        <w:t xml:space="preserve">Both OMSSA and </w:t>
-      </w:r>
-      <w:proofErr w:type="spellStart"/>
-      <w:r>
-        <w:rPr>
-          <w:lang w:val="en-GB"/>
-        </w:rPr>
-        <w:t>X!Tandem</w:t>
-      </w:r>
-      <w:proofErr w:type="spellEnd"/>
-      <w:r>
-        <w:rPr>
-          <w:lang w:val="en-GB"/>
-        </w:rPr>
-        <w:t xml:space="preserve">, and indeed </w:t>
+        <w:t xml:space="preserve">Both OMSSA and X!Tandem, and indeed </w:t>
       </w:r>
       <w:r>
         <w:rPr>
@@ -1653,63 +1474,7 @@
         <w:rPr>
           <w:lang w:val="en-GB"/>
         </w:rPr>
-        <w:t xml:space="preserve">There are two types of modifications: modifications induced by the experimental workflow and natural modifications of the sample. Among the modifications occurring when conducting the experiment, some are produced voluntarily like </w:t>
-      </w:r>
-      <w:proofErr w:type="spellStart"/>
-      <w:r>
-        <w:rPr>
-          <w:lang w:val="en-GB"/>
-        </w:rPr>
-        <w:t>carbamidomethylation</w:t>
-      </w:r>
-      <w:proofErr w:type="spellEnd"/>
-      <w:r>
-        <w:rPr>
-          <w:lang w:val="en-GB"/>
-        </w:rPr>
-        <w:t xml:space="preserve"> of </w:t>
-      </w:r>
-      <w:proofErr w:type="spellStart"/>
-      <w:r>
-        <w:rPr>
-          <w:lang w:val="en-GB"/>
-        </w:rPr>
-        <w:t>cysteine</w:t>
-      </w:r>
-      <w:proofErr w:type="spellEnd"/>
-      <w:r>
-        <w:rPr>
-          <w:lang w:val="en-GB"/>
-        </w:rPr>
-        <w:t xml:space="preserve"> and some are experimental artefacts like oxidation of </w:t>
-      </w:r>
-      <w:proofErr w:type="spellStart"/>
-      <w:r>
-        <w:rPr>
-          <w:lang w:val="en-GB"/>
-        </w:rPr>
-        <w:t>methionine</w:t>
-      </w:r>
-      <w:proofErr w:type="spellEnd"/>
-      <w:r>
-        <w:rPr>
-          <w:lang w:val="en-GB"/>
-        </w:rPr>
-        <w:t xml:space="preserve">. These have hence to be selected in order to identify the proteins. The biological modifications on the other hand are selected in order to target biological functions. However these are typically low abundant: we have very little chance to identify a </w:t>
-      </w:r>
-      <w:proofErr w:type="spellStart"/>
-      <w:r>
-        <w:rPr>
-          <w:lang w:val="en-GB"/>
-        </w:rPr>
-        <w:t>phosphorylated</w:t>
-      </w:r>
-      <w:proofErr w:type="spellEnd"/>
-      <w:r>
-        <w:rPr>
-          <w:lang w:val="en-GB"/>
-        </w:rPr>
-        <w:t xml:space="preserve"> protein without enrichment</w:t>
+        <w:t>There are two types of modifications: modifications induced by the experimental workflow and natural modifications of the sample. Among the modifications occurring when conducting the experiment, some are produced voluntarily like carbamidomethylation of cysteine and some are experimental artefacts like oxidation of methionine. These have hence to be selected in order to identify the proteins. The biological modifications on the other hand are selected in order to target biological functions. However these are typically low abundant: we have very little chance to identify a phosphorylated protein without enrichment</w:t>
       </w:r>
       <w:hyperlink w:anchor="_ENREF_6" w:tooltip="Eyrich, 2011 #1" w:history="1">
         <w:r>
@@ -1749,21 +1514,7 @@
         <w:rPr>
           <w:lang w:val="en-GB"/>
         </w:rPr>
-        <w:t xml:space="preserve"> – we actually here selected </w:t>
-      </w:r>
-      <w:proofErr w:type="spellStart"/>
-      <w:r>
-        <w:rPr>
-          <w:lang w:val="en-GB"/>
-        </w:rPr>
-        <w:t>phosphorylation</w:t>
-      </w:r>
-      <w:proofErr w:type="spellEnd"/>
-      <w:r>
-        <w:rPr>
-          <w:lang w:val="en-GB"/>
-        </w:rPr>
-        <w:t xml:space="preserve"> for illustrative purpose</w:t>
+        <w:t xml:space="preserve"> – we actually here selected phosphorylation for illustrative purpose</w:t>
       </w:r>
       <w:r>
         <w:rPr>
@@ -1814,21 +1565,7 @@
         <w:rPr>
           <w:lang w:val="en-GB"/>
         </w:rPr>
-        <w:t xml:space="preserve"> considered as modified. Non-modified peptides will hence not be identified: it is to be used only when all peptides are expected to be modified. Here, </w:t>
-      </w:r>
-      <w:proofErr w:type="spellStart"/>
-      <w:r>
-        <w:rPr>
-          <w:lang w:val="en-GB"/>
-        </w:rPr>
-        <w:t>carbamidomethylation</w:t>
-      </w:r>
-      <w:proofErr w:type="spellEnd"/>
-      <w:r>
-        <w:rPr>
-          <w:lang w:val="en-GB"/>
-        </w:rPr>
-        <w:t xml:space="preserve"> is a high yield chemical process which will target all residues.</w:t>
+        <w:t xml:space="preserve"> considered as modified. Non-modified peptides will hence not be identified: it is to be used only when all peptides are expected to be modified. Here, carbamidomethylation is a high yield chemical process which will target all residues.</w:t>
       </w:r>
     </w:p>
     <w:p>
@@ -1891,64 +1628,14 @@
         <w:rPr>
           <w:lang w:val="en-GB"/>
         </w:rPr>
-        <w:t xml:space="preserve"> Here, searching with oxidation of </w:t>
-      </w:r>
-      <w:proofErr w:type="spellStart"/>
-      <w:r>
-        <w:rPr>
-          <w:lang w:val="en-GB"/>
-        </w:rPr>
-        <w:t>methionine</w:t>
-      </w:r>
-      <w:proofErr w:type="spellEnd"/>
-      <w:r>
-        <w:rPr>
-          <w:lang w:val="en-GB"/>
-        </w:rPr>
-        <w:t xml:space="preserve"> and </w:t>
-      </w:r>
-      <w:proofErr w:type="spellStart"/>
+        <w:t xml:space="preserve"> Here, searching with oxidation of methionine and </w:t>
+      </w:r>
       <w:r>
         <w:rPr>
           <w:lang w:val="en-GB"/>
         </w:rPr>
         <w:lastRenderedPageBreak/>
-        <w:t>carbamidomethylation</w:t>
-      </w:r>
-      <w:proofErr w:type="spellEnd"/>
-      <w:r>
-        <w:rPr>
-          <w:lang w:val="en-GB"/>
-        </w:rPr>
-        <w:t xml:space="preserve"> of </w:t>
-      </w:r>
-      <w:proofErr w:type="spellStart"/>
-      <w:r>
-        <w:rPr>
-          <w:lang w:val="en-GB"/>
-        </w:rPr>
-        <w:t>cysteine</w:t>
-      </w:r>
-      <w:proofErr w:type="spellEnd"/>
-      <w:r>
-        <w:rPr>
-          <w:lang w:val="en-GB"/>
-        </w:rPr>
-        <w:t xml:space="preserve"> as variable modification returned &gt;98% of </w:t>
-      </w:r>
-      <w:proofErr w:type="spellStart"/>
-      <w:r>
-        <w:rPr>
-          <w:lang w:val="en-GB"/>
-        </w:rPr>
-        <w:t>cysteine</w:t>
-      </w:r>
-      <w:proofErr w:type="spellEnd"/>
-      <w:r>
-        <w:rPr>
-          <w:lang w:val="en-GB"/>
-        </w:rPr>
-        <w:t xml:space="preserve"> residues modified. The modification can thus reasonably </w:t>
+        <w:t xml:space="preserve">carbamidomethylation of cysteine as variable modification returned &gt;98% of cysteine residues modified. The modification can thus reasonably </w:t>
       </w:r>
       <w:r>
         <w:rPr>
@@ -2109,21 +1796,7 @@
         <w:rPr>
           <w:lang w:val="en-GB"/>
         </w:rPr>
-        <w:t xml:space="preserve"> in our experience up to two with </w:t>
-      </w:r>
-      <w:proofErr w:type="spellStart"/>
-      <w:r>
-        <w:rPr>
-          <w:lang w:val="en-GB"/>
-        </w:rPr>
-        <w:t>trypsin</w:t>
-      </w:r>
-      <w:proofErr w:type="spellEnd"/>
-      <w:r>
-        <w:rPr>
-          <w:lang w:val="en-GB"/>
-        </w:rPr>
-        <w:t>.</w:t>
+        <w:t xml:space="preserve"> in our experience up to two with trypsin.</w:t>
       </w:r>
       <w:hyperlink w:anchor="_ENREF_7" w:tooltip="Vaudel, 2011 #22" w:history="1">
         <w:r>
@@ -2197,21 +1870,7 @@
         <w:rPr>
           <w:lang w:val="en-GB"/>
         </w:rPr>
-        <w:t xml:space="preserve"> – using the unit Dalton. With the advent of high resolution mass spectrometry, search engines adapted the tolerance actually measured – one would allow a higher tolerance when measuring the mass of an elephant than the mass of a mouse – hence introducing </w:t>
-      </w:r>
-      <w:proofErr w:type="spellStart"/>
-      <w:r>
-        <w:rPr>
-          <w:lang w:val="en-GB"/>
-        </w:rPr>
-        <w:t>ppm</w:t>
-      </w:r>
-      <w:proofErr w:type="spellEnd"/>
-      <w:r>
-        <w:rPr>
-          <w:lang w:val="en-GB"/>
-        </w:rPr>
-        <w:t xml:space="preserve"> tolerance defined as:</w:t>
+        <w:t xml:space="preserve"> – using the unit Dalton. With the advent of high resolution mass spectrometry, search engines adapted the tolerance actually measured – one would allow a higher tolerance when measuring the mass of an elephant than the mass of a mouse – hence introducing ppm tolerance defined as:</w:t>
       </w:r>
     </w:p>
     <w:p>
@@ -2466,69 +2125,13 @@
         <w:rPr>
           <w:lang w:val="en-GB"/>
         </w:rPr>
-        <w:t xml:space="preserve">, the data was recorded in the </w:t>
-      </w:r>
-      <w:proofErr w:type="spellStart"/>
-      <w:r>
-        <w:rPr>
-          <w:lang w:val="en-GB"/>
-        </w:rPr>
-        <w:t>O</w:t>
-      </w:r>
-      <w:r>
-        <w:rPr>
-          <w:lang w:val="en-GB"/>
-        </w:rPr>
-        <w:t>rbitrap</w:t>
-      </w:r>
-      <w:proofErr w:type="spellEnd"/>
-      <w:r>
-        <w:rPr>
-          <w:lang w:val="en-GB"/>
-        </w:rPr>
-        <w:t xml:space="preserve"> where a 10 </w:t>
-      </w:r>
-      <w:proofErr w:type="spellStart"/>
-      <w:r>
-        <w:rPr>
-          <w:lang w:val="en-GB"/>
-        </w:rPr>
-        <w:t>ppm</w:t>
-      </w:r>
-      <w:proofErr w:type="spellEnd"/>
-      <w:r>
-        <w:rPr>
-          <w:lang w:val="en-GB"/>
-        </w:rPr>
-        <w:t xml:space="preserve"> tolerance gives the best results on our setup. OMSSA and </w:t>
-      </w:r>
-      <w:proofErr w:type="spellStart"/>
-      <w:r>
-        <w:rPr>
-          <w:lang w:val="en-GB"/>
-        </w:rPr>
-        <w:t>X!Tandem</w:t>
-      </w:r>
-      <w:proofErr w:type="spellEnd"/>
-      <w:r>
-        <w:rPr>
-          <w:lang w:val="en-GB"/>
-        </w:rPr>
-        <w:t xml:space="preserve"> do not allow us to set the fragment ion tolerance in </w:t>
-      </w:r>
-      <w:proofErr w:type="spellStart"/>
-      <w:r>
-        <w:rPr>
-          <w:lang w:val="en-GB"/>
-        </w:rPr>
-        <w:t>ppm</w:t>
-      </w:r>
-      <w:proofErr w:type="spellEnd"/>
-      <w:r>
-        <w:rPr>
-          <w:lang w:val="en-GB"/>
-        </w:rPr>
-        <w:t xml:space="preserve"> so we use the value of 0.02 Da.</w:t>
+        <w:t>, the data was recorded in the O</w:t>
+      </w:r>
+      <w:r>
+        <w:rPr>
+          <w:lang w:val="en-GB"/>
+        </w:rPr>
+        <w:t>rbitrap where a 10 ppm tolerance gives the best results on our setup. OMSSA and X!Tandem do not allow us to set the fragment ion tolerance in ppm so we use the value of 0.02 Da.</w:t>
       </w:r>
     </w:p>
     <w:p>
@@ -2644,14 +2247,18 @@
         </w:rPr>
         <w:t xml:space="preserve">The </w:t>
       </w:r>
-      <w:proofErr w:type="spellStart"/>
-      <w:r>
-        <w:rPr>
-          <w:lang w:val="en-GB"/>
-        </w:rPr>
-        <w:t>phosphorylation</w:t>
-      </w:r>
-      <w:proofErr w:type="spellEnd"/>
+      <w:r>
+        <w:rPr>
+          <w:lang w:val="en-GB"/>
+        </w:rPr>
+        <w:t xml:space="preserve">phosphorylation </w:t>
+      </w:r>
+      <w:r>
+        <w:rPr>
+          <w:lang w:val="en-GB"/>
+        </w:rPr>
+        <w:t>options are all different, either targeting different amino acids or with different losses. The</w:t>
+      </w:r>
       <w:r>
         <w:rPr>
           <w:lang w:val="en-GB"/>
@@ -2662,39 +2269,13 @@
         <w:rPr>
           <w:lang w:val="en-GB"/>
         </w:rPr>
-        <w:t>options are all different, either targeting different amino acids or with different losses. The</w:t>
-      </w:r>
-      <w:r>
-        <w:rPr>
-          <w:lang w:val="en-GB"/>
-        </w:rPr>
-        <w:t xml:space="preserve"> </w:t>
-      </w:r>
-      <w:r>
-        <w:rPr>
-          <w:lang w:val="en-GB"/>
-        </w:rPr>
         <w:t xml:space="preserve">listed </w:t>
       </w:r>
       <w:r>
         <w:rPr>
           <w:lang w:val="en-GB"/>
         </w:rPr>
-        <w:t xml:space="preserve">modifications are all the OMSSA compatible modifications. Some of them will be better suited for your setup than others. Note that </w:t>
-      </w:r>
-      <w:proofErr w:type="spellStart"/>
-      <w:r>
-        <w:rPr>
-          <w:lang w:val="en-GB"/>
-        </w:rPr>
-        <w:t>X!Tandem</w:t>
-      </w:r>
-      <w:proofErr w:type="spellEnd"/>
-      <w:r>
-        <w:rPr>
-          <w:lang w:val="en-GB"/>
-        </w:rPr>
-        <w:t xml:space="preserve"> might not account for the difference between these OMSSA modifications. For more information on the handling of modifications by search engines, please contact the developers of </w:t>
+        <w:t xml:space="preserve">modifications are all the OMSSA compatible modifications. Some of them will be better suited for your setup than others. Note that X!Tandem might not account for the difference between these OMSSA modifications. For more information on the handling of modifications by search engines, please contact the developers of </w:t>
       </w:r>
       <w:r>
         <w:rPr>
@@ -2767,35 +2348,7 @@
         <w:rPr>
           <w:lang w:val="en-GB"/>
         </w:rPr>
-        <w:t xml:space="preserve">) losses. Some modifications like </w:t>
-      </w:r>
-      <w:proofErr w:type="spellStart"/>
-      <w:r>
-        <w:rPr>
-          <w:lang w:val="en-GB"/>
-        </w:rPr>
-        <w:t>phosphorylation</w:t>
-      </w:r>
-      <w:proofErr w:type="spellEnd"/>
-      <w:r>
-        <w:rPr>
-          <w:lang w:val="en-GB"/>
-        </w:rPr>
-        <w:t xml:space="preserve"> can also generate neutral losses and these can be set in this dialog. Note that this information is not accounted for by OMSSA and </w:t>
-      </w:r>
-      <w:proofErr w:type="spellStart"/>
-      <w:r>
-        <w:rPr>
-          <w:lang w:val="en-GB"/>
-        </w:rPr>
-        <w:t>X!Tandem</w:t>
-      </w:r>
-      <w:proofErr w:type="spellEnd"/>
-      <w:r>
-        <w:rPr>
-          <w:lang w:val="en-GB"/>
-        </w:rPr>
-        <w:t>.</w:t>
+        <w:t>) losses. Some modifications like phosphorylation can also generate neutral losses and these can be set in this dialog. Note that this information is not accounted for by OMSSA and X!Tandem.</w:t>
       </w:r>
     </w:p>
     <w:p>
@@ -3126,21 +2679,7 @@
         <w:rPr>
           <w:lang w:val="en-GB"/>
         </w:rPr>
-        <w:t xml:space="preserve">There is a limitation in file size which can be processed by OMSSA. If this limit is reached, </w:t>
-      </w:r>
-      <w:proofErr w:type="spellStart"/>
-      <w:r>
-        <w:rPr>
-          <w:lang w:val="en-GB"/>
-        </w:rPr>
-        <w:t>SearchGUI</w:t>
-      </w:r>
-      <w:proofErr w:type="spellEnd"/>
-      <w:r>
-        <w:rPr>
-          <w:lang w:val="en-GB"/>
-        </w:rPr>
-        <w:t xml:space="preserve"> will propose to split the spectrum file. The splitting preferences can be modified in the </w:t>
+        <w:t xml:space="preserve">There is a limitation in file size which can be processed by OMSSA. If this limit is reached, SearchGUI will propose to split the spectrum file. The splitting preferences can be modified in the </w:t>
       </w:r>
       <w:r>
         <w:rPr>
@@ -3245,14 +2784,12 @@
         </w:rPr>
         <w:tab/>
       </w:r>
-      <w:proofErr w:type="spellStart"/>
       <w:r>
         <w:rPr>
           <w:lang w:val="en-GB"/>
         </w:rPr>
         <w:t>Ensembl</w:t>
       </w:r>
-      <w:proofErr w:type="spellEnd"/>
       <w:r>
         <w:rPr>
           <w:lang w:val="en-GB"/>
@@ -3367,43 +2904,10 @@
         <w:rPr>
           <w:lang w:val="en-GB"/>
         </w:rPr>
-        <w:t xml:space="preserve">Additionally to the given search settings, </w:t>
-      </w:r>
-      <w:proofErr w:type="spellStart"/>
-      <w:r>
-        <w:rPr>
-          <w:lang w:val="en-GB"/>
-        </w:rPr>
-        <w:t>X!Tandem</w:t>
-      </w:r>
-      <w:proofErr w:type="spellEnd"/>
-      <w:r>
-        <w:rPr>
-          <w:lang w:val="en-GB"/>
-        </w:rPr>
-        <w:t xml:space="preserve"> performs by default a quick search for protein terminal </w:t>
-      </w:r>
-      <w:proofErr w:type="spellStart"/>
-      <w:r>
-        <w:rPr>
-          <w:lang w:val="en-GB"/>
-        </w:rPr>
-        <w:t>acetylation</w:t>
-      </w:r>
-      <w:proofErr w:type="spellEnd"/>
-      <w:r>
-        <w:rPr>
-          <w:lang w:val="en-GB"/>
-        </w:rPr>
-        <w:t xml:space="preserve"> and peptide </w:t>
-      </w:r>
-      <w:proofErr w:type="spellStart"/>
-      <w:r>
-        <w:t>pyrolidone</w:t>
-      </w:r>
-      <w:proofErr w:type="spellEnd"/>
-      <w:r>
-        <w:t>.</w:t>
+        <w:t xml:space="preserve">Additionally to the given search settings, X!Tandem performs by default a quick search for protein terminal acetylation and peptide </w:t>
+      </w:r>
+      <w:r>
+        <w:t>pyrolidone.</w:t>
       </w:r>
       <w:r>
         <w:rPr>
@@ -3415,21 +2919,7 @@
         <w:rPr>
           <w:lang w:val="en-GB"/>
         </w:rPr>
-        <w:t xml:space="preserve">fter a standard search, </w:t>
-      </w:r>
-      <w:proofErr w:type="spellStart"/>
-      <w:r>
-        <w:rPr>
-          <w:lang w:val="en-GB"/>
-        </w:rPr>
-        <w:t>X!Tandem</w:t>
-      </w:r>
-      <w:proofErr w:type="spellEnd"/>
-      <w:r>
-        <w:rPr>
-          <w:lang w:val="en-GB"/>
-        </w:rPr>
-        <w:t xml:space="preserve"> </w:t>
+        <w:t xml:space="preserve">fter a standard search, X!Tandem </w:t>
       </w:r>
       <w:r>
         <w:rPr>
@@ -3447,44 +2937,14 @@
         <w:rPr>
           <w:lang w:val="en-GB"/>
         </w:rPr>
-        <w:t xml:space="preserve">terminal </w:t>
-      </w:r>
-      <w:proofErr w:type="spellStart"/>
-      <w:r>
-        <w:rPr>
-          <w:lang w:val="en-GB"/>
-        </w:rPr>
-        <w:t>acetylation</w:t>
-      </w:r>
-      <w:proofErr w:type="spellEnd"/>
-      <w:r>
-        <w:rPr>
-          <w:lang w:val="en-GB"/>
-        </w:rPr>
-        <w:t xml:space="preserve">. </w:t>
-      </w:r>
-      <w:proofErr w:type="spellStart"/>
-      <w:r>
-        <w:rPr>
-          <w:lang w:val="en-GB"/>
-        </w:rPr>
-        <w:t>SearchGUI</w:t>
-      </w:r>
-      <w:proofErr w:type="spellEnd"/>
-      <w:r>
-        <w:rPr>
-          <w:lang w:val="en-GB"/>
-        </w:rPr>
-        <w:t xml:space="preserve"> passed this information to </w:t>
-      </w:r>
-      <w:proofErr w:type="spellStart"/>
-      <w:r>
-        <w:rPr>
-          <w:lang w:val="en-GB"/>
-        </w:rPr>
-        <w:t>PeptideShaker</w:t>
-      </w:r>
-      <w:proofErr w:type="spellEnd"/>
+        <w:t>terminal acetylation</w:t>
+      </w:r>
+      <w:r>
+        <w:rPr>
+          <w:lang w:val="en-GB"/>
+        </w:rPr>
+        <w:t>. SearchGUI passed this information to PeptideShaker</w:t>
+      </w:r>
       <w:r>
         <w:rPr>
           <w:lang w:val="en-GB"/>
@@ -3618,21 +3078,7 @@
         <w:rPr>
           <w:lang w:val="en-GB"/>
         </w:rPr>
-        <w:t xml:space="preserve">The notion of peptide is however not fixed with regards to charge and modification status. In </w:t>
-      </w:r>
-      <w:proofErr w:type="spellStart"/>
-      <w:r>
-        <w:rPr>
-          <w:lang w:val="en-GB"/>
-        </w:rPr>
-        <w:t>PeptideShaker</w:t>
-      </w:r>
-      <w:proofErr w:type="spellEnd"/>
-      <w:r>
-        <w:rPr>
-          <w:lang w:val="en-GB"/>
-        </w:rPr>
-        <w:t>, a peptide is considered as able to carry different charges</w:t>
+        <w:t>The notion of peptide is however not fixed with regards to charge and modification status. In PeptideShaker, a peptide is considered as able to carry different charges</w:t>
       </w:r>
       <w:r>
         <w:rPr>
@@ -3688,49 +3134,7 @@
         <w:rPr>
           <w:lang w:val="en-GB"/>
         </w:rPr>
-        <w:t xml:space="preserve">Line 15: GYYSPYSVSGSGSGSTAGSR was found </w:t>
-      </w:r>
-      <w:proofErr w:type="spellStart"/>
-      <w:r>
-        <w:rPr>
-          <w:lang w:val="en-GB"/>
-        </w:rPr>
-        <w:t>phosphorylated</w:t>
-      </w:r>
-      <w:proofErr w:type="spellEnd"/>
-      <w:r>
-        <w:rPr>
-          <w:lang w:val="en-GB"/>
-        </w:rPr>
-        <w:t xml:space="preserve"> on serine 4. However, the localization of the </w:t>
-      </w:r>
-      <w:proofErr w:type="spellStart"/>
-      <w:r>
-        <w:rPr>
-          <w:lang w:val="en-GB"/>
-        </w:rPr>
-        <w:t>phosphorylation</w:t>
-      </w:r>
-      <w:proofErr w:type="spellEnd"/>
-      <w:r>
-        <w:rPr>
-          <w:lang w:val="en-GB"/>
-        </w:rPr>
-        <w:t xml:space="preserve"> is not confident: only the letter carries the </w:t>
-      </w:r>
-      <w:proofErr w:type="spellStart"/>
-      <w:r>
-        <w:rPr>
-          <w:lang w:val="en-GB"/>
-        </w:rPr>
-        <w:t>color</w:t>
-      </w:r>
-      <w:proofErr w:type="spellEnd"/>
-      <w:r>
-        <w:rPr>
-          <w:lang w:val="en-GB"/>
-        </w:rPr>
-        <w:t xml:space="preserve"> – more details on PTM localization will be given in the “PTM Analysis” chapter.</w:t>
+        <w:t>Line 15: GYYSPYSVSGSGSGSTAGSR was found phosphorylated on serine 4. However, the localization of the phosphorylation is not confident: only the letter carries the color – more details on PTM localization will be given in the “PTM Analysis” chapter.</w:t>
       </w:r>
       <w:r>
         <w:rPr>
@@ -3742,21 +3146,7 @@
         <w:rPr>
           <w:lang w:val="en-GB"/>
         </w:rPr>
-        <w:t xml:space="preserve">Line 22: QLEMSAEAER was found oxidized on </w:t>
-      </w:r>
-      <w:proofErr w:type="spellStart"/>
-      <w:r>
-        <w:rPr>
-          <w:lang w:val="en-GB"/>
-        </w:rPr>
-        <w:t>methionine</w:t>
-      </w:r>
-      <w:proofErr w:type="spellEnd"/>
-      <w:r>
-        <w:rPr>
-          <w:lang w:val="en-GB"/>
-        </w:rPr>
-        <w:t xml:space="preserve"> 4.</w:t>
+        <w:t>Line 22: QLEMSAEAER was found oxidized on methionine 4.</w:t>
       </w:r>
       <w:r>
         <w:rPr>
@@ -3768,21 +3158,7 @@
         <w:rPr>
           <w:lang w:val="en-GB"/>
         </w:rPr>
-        <w:t xml:space="preserve">Line 36: ELYQQLQRGER was found </w:t>
-      </w:r>
-      <w:proofErr w:type="spellStart"/>
-      <w:r>
-        <w:rPr>
-          <w:lang w:val="en-GB"/>
-        </w:rPr>
-        <w:t>phosphorylated</w:t>
-      </w:r>
-      <w:proofErr w:type="spellEnd"/>
-      <w:r>
-        <w:rPr>
-          <w:lang w:val="en-GB"/>
-        </w:rPr>
-        <w:t xml:space="preserve"> on </w:t>
+        <w:t xml:space="preserve">Line 36: ELYQQLQRGER was found phosphorylated on </w:t>
       </w:r>
       <w:r>
         <w:rPr>
@@ -3806,41 +3182,13 @@
         <w:rPr>
           <w:lang w:val="en-GB"/>
         </w:rPr>
-        <w:t xml:space="preserve">Peptides at lines 20, 23, 24, 25, 35 and 36 were carrying a </w:t>
-      </w:r>
-      <w:proofErr w:type="spellStart"/>
-      <w:r>
-        <w:rPr>
-          <w:lang w:val="en-GB"/>
-        </w:rPr>
-        <w:t>pyro-cmc</w:t>
-      </w:r>
-      <w:proofErr w:type="spellEnd"/>
-      <w:r>
-        <w:rPr>
-          <w:lang w:val="en-GB"/>
-        </w:rPr>
-        <w:t xml:space="preserve"> modification.</w:t>
-      </w:r>
-      <w:r>
-        <w:rPr>
-          <w:lang w:val="en-GB"/>
-        </w:rPr>
-        <w:t xml:space="preserve"> (Terminal PTMs are not </w:t>
-      </w:r>
-      <w:proofErr w:type="spellStart"/>
-      <w:r>
-        <w:rPr>
-          <w:lang w:val="en-GB"/>
-        </w:rPr>
-        <w:t>color</w:t>
-      </w:r>
-      <w:proofErr w:type="spellEnd"/>
-      <w:r>
-        <w:rPr>
-          <w:lang w:val="en-GB"/>
-        </w:rPr>
-        <w:t xml:space="preserve"> coded.)</w:t>
+        <w:t>Peptides at lines 20, 23, 24, 25, 35 and 36 were carrying a pyro-cmc modification.</w:t>
+      </w:r>
+      <w:r>
+        <w:rPr>
+          <w:lang w:val="en-GB"/>
+        </w:rPr>
+        <w:t xml:space="preserve"> (Terminal PTMs are not color coded.)</w:t>
       </w:r>
     </w:p>
     <w:p>
@@ -3924,49 +3272,7 @@
         <w:rPr>
           <w:lang w:val="en-GB"/>
         </w:rPr>
-        <w:t xml:space="preserve">As a result, the spectrum is very nicely annotated with two series of b and y ions. These ions are the ones we used for the identification. </w:t>
-      </w:r>
-      <w:proofErr w:type="spellStart"/>
-      <w:r>
-        <w:rPr>
-          <w:lang w:val="en-GB"/>
-        </w:rPr>
-        <w:t>PeptideShaker</w:t>
-      </w:r>
-      <w:proofErr w:type="spellEnd"/>
-      <w:r>
-        <w:rPr>
-          <w:lang w:val="en-GB"/>
-        </w:rPr>
-        <w:t xml:space="preserve"> also annotates </w:t>
-      </w:r>
-      <w:proofErr w:type="spellStart"/>
-      <w:r>
-        <w:rPr>
-          <w:lang w:val="en-GB"/>
-        </w:rPr>
-        <w:t>iF</w:t>
-      </w:r>
-      <w:proofErr w:type="spellEnd"/>
-      <w:r>
-        <w:rPr>
-          <w:lang w:val="en-GB"/>
-        </w:rPr>
-        <w:t xml:space="preserve"> which is a commonly observed </w:t>
-      </w:r>
-      <w:proofErr w:type="spellStart"/>
-      <w:r>
-        <w:rPr>
-          <w:lang w:val="en-GB"/>
-        </w:rPr>
-        <w:t>immonium</w:t>
-      </w:r>
-      <w:proofErr w:type="spellEnd"/>
-      <w:r>
-        <w:rPr>
-          <w:lang w:val="en-GB"/>
-        </w:rPr>
-        <w:t xml:space="preserve"> ion for the amino-acid Phenylalanine.</w:t>
+        <w:t>As a result, the spectrum is very nicely annotated with two series of b and y ions. These ions are the ones we used for the identification. PeptideShaker also annotates iF which is a commonly observed immonium ion for the amino-acid Phenylalanine.</w:t>
       </w:r>
       <w:hyperlink w:anchor="_ENREF_15" w:tooltip="Papayannopoulos, 1995 #3" w:history="1">
         <w:r>
@@ -5095,35 +4401,13 @@
         <w:rPr>
           <w:lang w:val="en-GB"/>
         </w:rPr>
-        <w:t xml:space="preserve">t famous case is the </w:t>
-      </w:r>
-      <w:proofErr w:type="spellStart"/>
-      <w:r>
-        <w:rPr>
-          <w:lang w:val="en-GB"/>
-        </w:rPr>
-        <w:t>Isoleucine</w:t>
-      </w:r>
-      <w:proofErr w:type="spellEnd"/>
-      <w:r>
-        <w:rPr>
-          <w:lang w:val="en-GB"/>
-        </w:rPr>
-        <w:t xml:space="preserve"> - </w:t>
-      </w:r>
-      <w:proofErr w:type="spellStart"/>
-      <w:r>
-        <w:rPr>
-          <w:lang w:val="en-GB"/>
-        </w:rPr>
-        <w:t>Leucine</w:t>
-      </w:r>
-      <w:proofErr w:type="spellEnd"/>
-      <w:r>
-        <w:rPr>
-          <w:lang w:val="en-GB"/>
-        </w:rPr>
-        <w:t xml:space="preserve"> couple. These can create systematic errors, hence biasing the error rate estimation</w:t>
+        <w:t xml:space="preserve">t famous case is the Isoleucine - </w:t>
+      </w:r>
+      <w:r>
+        <w:rPr>
+          <w:lang w:val="en-GB"/>
+        </w:rPr>
+        <w:t>Leucine couple. These can create systematic errors, hence biasing the error rate estimation</w:t>
       </w:r>
       <w:hyperlink w:anchor="_ENREF_16" w:tooltip="Colaert, 2011 #48" w:history="1">
         <w:r>
@@ -5177,21 +4461,7 @@
         <w:rPr>
           <w:lang w:val="en-GB"/>
         </w:rPr>
-        <w:t xml:space="preserve">An </w:t>
-      </w:r>
-      <w:proofErr w:type="spellStart"/>
-      <w:r>
-        <w:rPr>
-          <w:lang w:val="en-GB"/>
-        </w:rPr>
-        <w:t>immonium</w:t>
-      </w:r>
-      <w:proofErr w:type="spellEnd"/>
-      <w:r>
-        <w:rPr>
-          <w:lang w:val="en-GB"/>
-        </w:rPr>
-        <w:t xml:space="preserve"> ion is a</w:t>
+        <w:t>An immonium ion is a</w:t>
       </w:r>
       <w:r>
         <w:rPr>
@@ -5241,135 +4511,119 @@
         <w:rPr>
           <w:lang w:val="en-GB"/>
         </w:rPr>
-        <w:t>, and sometimes with a lower case '</w:t>
-      </w:r>
-      <w:proofErr w:type="spellStart"/>
-      <w:r>
-        <w:rPr>
+        <w:t>, and sometimes with a lower case 'i' in front, e.g., iF. The presence of an immonium ion can be used as an indicator that the g</w:t>
+      </w:r>
+      <w:r>
+        <w:rPr>
+          <w:lang w:val="en-GB"/>
+        </w:rPr>
+        <w:t>iven amino acid</w:t>
+      </w:r>
+      <w:r>
+        <w:rPr>
+          <w:lang w:val="en-GB"/>
+        </w:rPr>
+        <w:t xml:space="preserve"> should be in the identified peptide sequence.</w:t>
+      </w:r>
+      <w:r>
+        <w:rPr>
+          <w:lang w:val="en-GB"/>
+        </w:rPr>
+        <w:t xml:space="preserve"> The</w:t>
+      </w:r>
+      <w:r>
+        <w:rPr>
+          <w:lang w:val="en-GB"/>
+        </w:rPr>
+        <w:t xml:space="preserve"> opposite is however not true.</w:t>
+      </w:r>
+      <w:r>
+        <w:rPr>
+          <w:lang w:val="en-GB"/>
+        </w:rPr>
+        <w:t xml:space="preserve"> </w:t>
+      </w:r>
+      <w:r>
+        <w:rPr>
+          <w:lang w:val="en-GB"/>
+        </w:rPr>
+        <w:t>In our example we find the immonium ion of Phenylalanine (iF)</w:t>
+      </w:r>
+      <w:r>
+        <w:rPr>
+          <w:lang w:val="en-GB"/>
+        </w:rPr>
+        <w:t>, and we have a Phenylalanine (F) in our sequence, so there is a correspondence between the two.</w:t>
+      </w:r>
+    </w:p>
+    <w:p>
+      <w:pPr>
+        <w:jc w:val="both"/>
+        <w:rPr>
+          <w:lang w:val="en-GB"/>
+        </w:rPr>
+      </w:pPr>
+      <w:r>
+        <w:rPr>
+          <w:b/>
+          <w:lang w:val="en-GB"/>
+        </w:rPr>
+        <w:t>[1.4h</w:t>
+      </w:r>
+      <w:r>
+        <w:rPr>
+          <w:b/>
+          <w:lang w:val="en-GB"/>
+        </w:rPr>
+        <w:t>]</w:t>
+      </w:r>
+      <w:r>
+        <w:rPr>
+          <w:b/>
+          <w:lang w:val="en-GB"/>
+        </w:rPr>
+        <w:tab/>
+      </w:r>
+      <w:r>
+        <w:rPr>
+          <w:lang w:val="en-GB"/>
+        </w:rPr>
+        <w:t xml:space="preserve">For a trypsin digest, the C-terminus is more likely to carry a charge and hence more likely to be measured. As a result, y ions are typically more intense than b ions. The relative intensity levels are however heavily </w:t>
+      </w:r>
+      <w:r>
+        <w:rPr>
+          <w:lang w:val="en-GB"/>
+        </w:rPr>
+        <w:t xml:space="preserve">dependent on the </w:t>
+      </w:r>
+      <w:r>
+        <w:rPr>
+          <w:lang w:val="en-GB"/>
+        </w:rPr>
+        <w:t>peptide, sample and experiment.</w:t>
+      </w:r>
+    </w:p>
+    <w:p>
+      <w:pPr>
+        <w:jc w:val="both"/>
+        <w:rPr>
+          <w:lang w:val="en-GB"/>
+        </w:rPr>
+      </w:pPr>
+      <w:r>
+        <w:rPr>
+          <w:b/>
+          <w:lang w:val="en-GB"/>
+        </w:rPr>
+        <w:t>[1.4</w:t>
+      </w:r>
+      <w:r>
+        <w:rPr>
+          <w:b/>
           <w:lang w:val="en-GB"/>
         </w:rPr>
         <w:t>i</w:t>
       </w:r>
-      <w:proofErr w:type="spellEnd"/>
-      <w:r>
-        <w:rPr>
-          <w:lang w:val="en-GB"/>
-        </w:rPr>
-        <w:t xml:space="preserve">' in front, e.g., </w:t>
-      </w:r>
-      <w:proofErr w:type="spellStart"/>
-      <w:r>
-        <w:rPr>
-          <w:lang w:val="en-GB"/>
-        </w:rPr>
-        <w:t>iF</w:t>
-      </w:r>
-      <w:proofErr w:type="spellEnd"/>
-      <w:r>
-        <w:rPr>
-          <w:lang w:val="en-GB"/>
-        </w:rPr>
-        <w:t xml:space="preserve">. The presence of an </w:t>
-      </w:r>
-      <w:proofErr w:type="spellStart"/>
-      <w:r>
-        <w:rPr>
-          <w:lang w:val="en-GB"/>
-        </w:rPr>
-        <w:t>immonium</w:t>
-      </w:r>
-      <w:proofErr w:type="spellEnd"/>
-      <w:r>
-        <w:rPr>
-          <w:lang w:val="en-GB"/>
-        </w:rPr>
-        <w:t xml:space="preserve"> ion can be used as an indicator that the g</w:t>
-      </w:r>
-      <w:r>
-        <w:rPr>
-          <w:lang w:val="en-GB"/>
-        </w:rPr>
-        <w:t>iven amino acid</w:t>
-      </w:r>
-      <w:r>
-        <w:rPr>
-          <w:lang w:val="en-GB"/>
-        </w:rPr>
-        <w:t xml:space="preserve"> should be in the identified peptide sequence.</w:t>
-      </w:r>
-      <w:r>
-        <w:rPr>
-          <w:lang w:val="en-GB"/>
-        </w:rPr>
-        <w:t xml:space="preserve"> The</w:t>
-      </w:r>
-      <w:r>
-        <w:rPr>
-          <w:lang w:val="en-GB"/>
-        </w:rPr>
-        <w:t xml:space="preserve"> opposite is however not true.</w:t>
-      </w:r>
-      <w:r>
-        <w:rPr>
-          <w:lang w:val="en-GB"/>
-        </w:rPr>
-        <w:t xml:space="preserve"> </w:t>
-      </w:r>
-      <w:r>
-        <w:rPr>
-          <w:lang w:val="en-GB"/>
-        </w:rPr>
-        <w:t xml:space="preserve">In our example we find the </w:t>
-      </w:r>
-      <w:proofErr w:type="spellStart"/>
-      <w:r>
-        <w:rPr>
-          <w:lang w:val="en-GB"/>
-        </w:rPr>
-        <w:t>immonium</w:t>
-      </w:r>
-      <w:proofErr w:type="spellEnd"/>
-      <w:r>
-        <w:rPr>
-          <w:lang w:val="en-GB"/>
-        </w:rPr>
-        <w:t xml:space="preserve"> ion of Phenylalanine (</w:t>
-      </w:r>
-      <w:proofErr w:type="spellStart"/>
-      <w:r>
-        <w:rPr>
-          <w:lang w:val="en-GB"/>
-        </w:rPr>
-        <w:t>iF</w:t>
-      </w:r>
-      <w:proofErr w:type="spellEnd"/>
-      <w:r>
-        <w:rPr>
-          <w:lang w:val="en-GB"/>
-        </w:rPr>
-        <w:t>)</w:t>
-      </w:r>
-      <w:r>
-        <w:rPr>
-          <w:lang w:val="en-GB"/>
-        </w:rPr>
-        <w:t>, and we have a Phenylalanine (F) in our sequence, so there is a correspondence between the two.</w:t>
-      </w:r>
-    </w:p>
-    <w:p>
-      <w:pPr>
-        <w:jc w:val="both"/>
-        <w:rPr>
-          <w:lang w:val="en-GB"/>
-        </w:rPr>
-      </w:pPr>
-      <w:r>
-        <w:rPr>
-          <w:b/>
-          <w:lang w:val="en-GB"/>
-        </w:rPr>
-        <w:t>[1.4h</w:t>
-      </w:r>
       <w:r>
         <w:rPr>
           <w:b/>
@@ -5388,33 +4642,20 @@
         <w:rPr>
           <w:lang w:val="en-GB"/>
         </w:rPr>
-        <w:t xml:space="preserve">For a </w:t>
-      </w:r>
-      <w:proofErr w:type="spellStart"/>
-      <w:r>
-        <w:rPr>
-          <w:lang w:val="en-GB"/>
-        </w:rPr>
-        <w:t>trypsin</w:t>
-      </w:r>
-      <w:proofErr w:type="spellEnd"/>
-      <w:r>
-        <w:rPr>
-          <w:lang w:val="en-GB"/>
-        </w:rPr>
-        <w:t xml:space="preserve"> digest, the C-terminus is more likely to carry a charge and hence more likely to be measured. As a result, y ions are typically more intense than b ions. The relative intensity levels are however heavily </w:t>
-      </w:r>
-      <w:r>
-        <w:rPr>
-          <w:lang w:val="en-GB"/>
-        </w:rPr>
-        <w:t xml:space="preserve">dependent on the </w:t>
-      </w:r>
-      <w:r>
-        <w:rPr>
-          <w:lang w:val="en-GB"/>
-        </w:rPr>
-        <w:t>peptide, sample and experiment.</w:t>
+        <w:t xml:space="preserve">The table displays exactly the same intensities as the ones used for </w:t>
+      </w:r>
+      <w:r>
+        <w:rPr>
+          <w:i/>
+          <w:lang w:val="en-GB"/>
+        </w:rPr>
+        <w:t>de novo</w:t>
+      </w:r>
+      <w:r>
+        <w:rPr>
+          <w:lang w:val="en-GB"/>
+        </w:rPr>
+        <w:t>.</w:t>
       </w:r>
     </w:p>
     <w:p>
@@ -5436,7 +4677,7 @@
           <w:b/>
           <w:lang w:val="en-GB"/>
         </w:rPr>
-        <w:t>i</w:t>
+        <w:t>j</w:t>
       </w:r>
       <w:r>
         <w:rPr>
@@ -5456,20 +4697,7 @@
         <w:rPr>
           <w:lang w:val="en-GB"/>
         </w:rPr>
-        <w:t xml:space="preserve">The table displays exactly the same intensities as the ones used for </w:t>
-      </w:r>
-      <w:r>
-        <w:rPr>
-          <w:i/>
-          <w:lang w:val="en-GB"/>
-        </w:rPr>
-        <w:t>de novo</w:t>
-      </w:r>
-      <w:r>
-        <w:rPr>
-          <w:lang w:val="en-GB"/>
-        </w:rPr>
-        <w:t>.</w:t>
+        <w:t>With modern instruments, fragment ion intensities are extremely reproducible. These however strongly depend on the charge state of the precursor and modification status of the peptide.</w:t>
       </w:r>
     </w:p>
     <w:p>
@@ -5491,7 +4719,7 @@
           <w:b/>
           <w:lang w:val="en-GB"/>
         </w:rPr>
-        <w:t>j</w:t>
+        <w:t>k</w:t>
       </w:r>
       <w:r>
         <w:rPr>
@@ -5511,48 +4739,6 @@
         <w:rPr>
           <w:lang w:val="en-GB"/>
         </w:rPr>
-        <w:t>With modern instruments, fragment ion intensities are extremely reproducible. These however strongly depend on the charge state of the precursor and modification status of the peptide.</w:t>
-      </w:r>
-    </w:p>
-    <w:p>
-      <w:pPr>
-        <w:jc w:val="both"/>
-        <w:rPr>
-          <w:lang w:val="en-GB"/>
-        </w:rPr>
-      </w:pPr>
-      <w:r>
-        <w:rPr>
-          <w:b/>
-          <w:lang w:val="en-GB"/>
-        </w:rPr>
-        <w:t>[1.4</w:t>
-      </w:r>
-      <w:r>
-        <w:rPr>
-          <w:b/>
-          <w:lang w:val="en-GB"/>
-        </w:rPr>
-        <w:t>k</w:t>
-      </w:r>
-      <w:r>
-        <w:rPr>
-          <w:b/>
-          <w:lang w:val="en-GB"/>
-        </w:rPr>
-        <w:t>]</w:t>
-      </w:r>
-      <w:r>
-        <w:rPr>
-          <w:b/>
-          <w:lang w:val="en-GB"/>
-        </w:rPr>
-        <w:tab/>
-      </w:r>
-      <w:r>
-        <w:rPr>
-          <w:lang w:val="en-GB"/>
-        </w:rPr>
         <w:t>The error clearly goes down for high masses as the PSM number increases. In fact, PSMs are sorted by increasing retention time: 1652 s, 1666 s, 1679 s and 1693</w:t>
       </w:r>
       <w:r>
@@ -5578,21 +4764,7 @@
         <w:rPr>
           <w:lang w:val="en-GB"/>
         </w:rPr>
-        <w:t>0.01 </w:t>
-      </w:r>
-      <w:proofErr w:type="spellStart"/>
-      <w:r>
-        <w:rPr>
-          <w:lang w:val="en-GB"/>
-        </w:rPr>
-        <w:t>Da</w:t>
-      </w:r>
-      <w:proofErr w:type="spellEnd"/>
-      <w:r>
-        <w:rPr>
-          <w:lang w:val="en-GB"/>
-        </w:rPr>
-        <w:t xml:space="preserve">, safely below the </w:t>
+        <w:t xml:space="preserve">0.01 Da, safely below the </w:t>
       </w:r>
       <w:r>
         <w:rPr>
@@ -5742,41 +4914,13 @@
         <w:rPr>
           <w:lang w:val="en-GB"/>
         </w:rPr>
-        <w:t>Search engines have complementary features, notably in terms of spectrum filtering and in-</w:t>
-      </w:r>
-      <w:proofErr w:type="spellStart"/>
-      <w:r>
-        <w:rPr>
-          <w:lang w:val="en-GB"/>
-        </w:rPr>
-        <w:t>sillico</w:t>
-      </w:r>
-      <w:proofErr w:type="spellEnd"/>
-      <w:r>
-        <w:rPr>
-          <w:lang w:val="en-GB"/>
-        </w:rPr>
-        <w:t xml:space="preserve"> fragm</w:t>
-      </w:r>
-      <w:r>
-        <w:rPr>
-          <w:lang w:val="en-GB"/>
-        </w:rPr>
-        <w:t xml:space="preserve">entations. Also, </w:t>
-      </w:r>
-      <w:proofErr w:type="spellStart"/>
-      <w:r>
-        <w:rPr>
-          <w:lang w:val="en-GB"/>
-        </w:rPr>
-        <w:t>X!Tandem</w:t>
-      </w:r>
-      <w:proofErr w:type="spellEnd"/>
-      <w:r>
-        <w:rPr>
-          <w:lang w:val="en-GB"/>
-        </w:rPr>
-        <w:t xml:space="preserve"> </w:t>
+        <w:t>Search engines have complementary features, notably in terms of spectrum filtering and in-sillico fragm</w:t>
+      </w:r>
+      <w:r>
+        <w:rPr>
+          <w:lang w:val="en-GB"/>
+        </w:rPr>
+        <w:t xml:space="preserve">entations. Also, X!Tandem </w:t>
       </w:r>
       <w:r>
         <w:rPr>
@@ -5854,74 +4998,18 @@
         <w:rPr>
           <w:lang w:val="en-GB"/>
         </w:rPr>
-        <w:t xml:space="preserve">Here the hit proposed by </w:t>
-      </w:r>
-      <w:proofErr w:type="spellStart"/>
-      <w:r>
-        <w:rPr>
-          <w:lang w:val="en-GB"/>
-        </w:rPr>
-        <w:t>X!Tandem</w:t>
-      </w:r>
-      <w:proofErr w:type="spellEnd"/>
-      <w:r>
-        <w:rPr>
-          <w:lang w:val="en-GB"/>
-        </w:rPr>
-        <w:t xml:space="preserve"> is clearly better than the one found by OMSSA, as seen from the respective confidences and spectrum annotation. In fact, </w:t>
-      </w:r>
-      <w:proofErr w:type="spellStart"/>
-      <w:r>
-        <w:rPr>
-          <w:lang w:val="en-GB"/>
-        </w:rPr>
-        <w:t>X!Tandem</w:t>
-      </w:r>
-      <w:proofErr w:type="spellEnd"/>
-      <w:r>
-        <w:rPr>
-          <w:lang w:val="en-GB"/>
-        </w:rPr>
-        <w:t xml:space="preserve"> found this acetylated peptide during the second pass search – while OMSSA was not searching for acetylated peptides. OMSSA and </w:t>
-      </w:r>
-      <w:proofErr w:type="spellStart"/>
-      <w:r>
-        <w:rPr>
-          <w:lang w:val="en-GB"/>
-        </w:rPr>
-        <w:t>X!Tandem</w:t>
-      </w:r>
-      <w:proofErr w:type="spellEnd"/>
-      <w:r>
-        <w:rPr>
-          <w:lang w:val="en-GB"/>
-        </w:rPr>
-        <w:t xml:space="preserve"> are hence not looking at the spectrum with the same glasses, explaining the dramatic difference between the results.</w:t>
-      </w:r>
-    </w:p>
-    <w:p>
-      <w:pPr>
-        <w:jc w:val="both"/>
-      </w:pPr>
-      <w:r>
-        <w:rPr>
-          <w:lang w:val="en-GB"/>
-        </w:rPr>
-        <w:t xml:space="preserve">On the other hand, when the search engines come up with different solutions with comparable confidence, the match can reasonably be considered as doubtful. This is notably the case when search engines infer conflicting PTM localizations – an effect which is translated in a score in </w:t>
-      </w:r>
-      <w:proofErr w:type="spellStart"/>
-      <w:r>
-        <w:rPr>
-          <w:lang w:val="en-GB"/>
-        </w:rPr>
-        <w:t>PeptideShaker</w:t>
-      </w:r>
-      <w:proofErr w:type="spellEnd"/>
-      <w:r>
-        <w:rPr>
-          <w:lang w:val="en-GB"/>
-        </w:rPr>
-        <w:t>, the D-score.</w:t>
+        <w:t>Here the hit proposed by X!Tandem is clearly better than the one found by OMSSA, as seen from the respective confidences and spectrum annotation. In fact, X!Tandem found this acetylated peptide during the second pass search – while OMSSA was not searching for acetylated peptides. OMSSA and X!Tandem are hence not looking at the spectrum with the same glasses, explaining the dramatic difference between the results.</w:t>
+      </w:r>
+    </w:p>
+    <w:p>
+      <w:pPr>
+        <w:jc w:val="both"/>
+      </w:pPr>
+      <w:r>
+        <w:rPr>
+          <w:lang w:val="en-GB"/>
+        </w:rPr>
+        <w:t>On the other hand, when the search engines come up with different solutions with comparable confidence, the match can reasonably be considered as doubtful. This is notably the case when search engines infer conflicting PTM localizations – an effect which is translated in a score in PeptideShaker, the D-score.</w:t>
       </w:r>
       <w:hyperlink w:anchor="_ENREF_17" w:tooltip="Vaudel, 2013 #28" w:history="1">
         <w:r>
@@ -6021,7 +5109,31 @@
         <w:rPr>
           <w:lang w:val="en-GB"/>
         </w:rPr>
-        <w:t xml:space="preserve"> two different peptides per protein. This is illustrated by the fact that our estimated number of validated false protein identification matches is solely found in the </w:t>
+        <w:t xml:space="preserve"> two different peptides per protein. This is illustrated by the fact that our estimated number of </w:t>
+      </w:r>
+      <w:r>
+        <w:rPr>
+          <w:lang w:val="en-GB"/>
+        </w:rPr>
+        <w:t>doubtful</w:t>
+      </w:r>
+      <w:r>
+        <w:rPr>
+          <w:lang w:val="en-GB"/>
+        </w:rPr>
+        <w:t xml:space="preserve"> protein identification matches is </w:t>
+      </w:r>
+      <w:r>
+        <w:rPr>
+          <w:lang w:val="en-GB"/>
+        </w:rPr>
+        <w:t>mainly</w:t>
+      </w:r>
+      <w:r>
+        <w:rPr>
+          <w:lang w:val="en-GB"/>
+        </w:rPr>
+        <w:t xml:space="preserve"> found in the </w:t>
       </w:r>
       <w:r>
         <w:rPr>
@@ -6071,27 +5183,25 @@
         <w:rPr>
           <w:lang w:val="en-GB"/>
         </w:rPr>
-        <w:t>However, this does not imply that all single peptide hit proteins shall be discarded. They should be considered with care.</w:t>
-      </w:r>
-      <w:r>
-        <w:rPr>
-          <w:lang w:val="en-GB"/>
-        </w:rPr>
-        <w:t xml:space="preserve"> As you can observe, </w:t>
-      </w:r>
-      <w:proofErr w:type="spellStart"/>
-      <w:r>
-        <w:rPr>
-          <w:lang w:val="en-GB"/>
-        </w:rPr>
-        <w:t>PeptideShaker</w:t>
-      </w:r>
-      <w:proofErr w:type="spellEnd"/>
-      <w:r>
-        <w:rPr>
-          <w:lang w:val="en-GB"/>
-        </w:rPr>
-        <w:t xml:space="preserve"> already flagged these matches as “doubtful” for you.</w:t>
+        <w:t>However, this does not imply that all single peptide hit proteins shall be discarded</w:t>
+      </w:r>
+      <w:r>
+        <w:rPr>
+          <w:lang w:val="en-GB"/>
+        </w:rPr>
+        <w:t>, simply that t</w:t>
+      </w:r>
+      <w:r>
+        <w:rPr>
+          <w:lang w:val="en-GB"/>
+        </w:rPr>
+        <w:t>hey should be considered with care.</w:t>
+      </w:r>
+      <w:r>
+        <w:rPr>
+          <w:lang w:val="en-GB"/>
+        </w:rPr>
+        <w:t xml:space="preserve"> As you can observe, PeptideShaker already flagged these matches as “doubtful” for you.</w:t>
       </w:r>
     </w:p>
     <w:p>
@@ -6243,21 +5353,7 @@
         <w:rPr>
           <w:lang w:val="en-GB"/>
         </w:rPr>
-        <w:t xml:space="preserve">The </w:t>
-      </w:r>
-      <w:proofErr w:type="spellStart"/>
-      <w:r>
-        <w:rPr>
-          <w:lang w:val="en-GB"/>
-        </w:rPr>
-        <w:t>Enz</w:t>
-      </w:r>
-      <w:proofErr w:type="spellEnd"/>
-      <w:r>
-        <w:rPr>
-          <w:lang w:val="en-GB"/>
-        </w:rPr>
-        <w:t xml:space="preserve"> column shows if enzymatic peptides, i.e., peptides consistent with the enzyme</w:t>
+        <w:t>The Enz column shows if enzymatic peptides, i.e., peptides consistent with the enzyme</w:t>
       </w:r>
       <w:r>
         <w:rPr>
@@ -6500,21 +5596,7 @@
         <w:rPr>
           <w:lang w:val="en-GB"/>
         </w:rPr>
-        <w:t xml:space="preserve">In many cases all proteins in a group are related </w:t>
-      </w:r>
-      <w:proofErr w:type="spellStart"/>
-      <w:r>
-        <w:rPr>
-          <w:lang w:val="en-GB"/>
-        </w:rPr>
-        <w:t>isoforms</w:t>
-      </w:r>
-      <w:proofErr w:type="spellEnd"/>
-      <w:r>
-        <w:rPr>
-          <w:lang w:val="en-GB"/>
-        </w:rPr>
-        <w:t xml:space="preserve">, and it is then up to the properties of the experiment to decide if distinguishing between </w:t>
+        <w:t xml:space="preserve">In many cases all proteins in a group are related isoforms, and it is then up to the properties of the experiment to decide if distinguishing between </w:t>
       </w:r>
       <w:r>
         <w:rPr>
@@ -6676,21 +5758,7 @@
         <w:rPr>
           <w:lang w:val="en-GB"/>
         </w:rPr>
-        <w:t xml:space="preserve">The protein inference problem is inherent to peptide-centric proteomics and can hence not be avoided. However, two factors dramatically reduce the prominence of that problem: (A) the improved identification of unique peptides which follows technical improvements and (B) the </w:t>
-      </w:r>
-      <w:proofErr w:type="spellStart"/>
-      <w:r>
-        <w:rPr>
-          <w:lang w:val="en-GB"/>
-        </w:rPr>
-        <w:t>curation</w:t>
-      </w:r>
-      <w:proofErr w:type="spellEnd"/>
-      <w:r>
-        <w:rPr>
-          <w:lang w:val="en-GB"/>
-        </w:rPr>
-        <w:t xml:space="preserve"> of databases: most of the secondary matches displayed in this tutorial are very unlikely to be identified </w:t>
+        <w:t xml:space="preserve">The protein inference problem is inherent to peptide-centric proteomics and can hence not be avoided. However, two factors dramatically reduce the prominence of that problem: (A) the improved identification of unique peptides which follows technical improvements and (B) the curation of databases: most of the secondary matches displayed in this tutorial are very unlikely to be identified </w:t>
       </w:r>
       <w:r>
         <w:rPr>
@@ -6995,21 +6063,7 @@
         <w:rPr>
           <w:lang w:val="en-GB"/>
         </w:rPr>
-        <w:t xml:space="preserve">It is also possible to create decoy databases by randomizing amino acids. This is particularly easy with </w:t>
-      </w:r>
-      <w:proofErr w:type="spellStart"/>
-      <w:r>
-        <w:rPr>
-          <w:lang w:val="en-GB"/>
-        </w:rPr>
-        <w:t>dbtoolkit</w:t>
-      </w:r>
-      <w:proofErr w:type="spellEnd"/>
-      <w:r>
-        <w:rPr>
-          <w:lang w:val="en-GB"/>
-        </w:rPr>
-        <w:t>.</w:t>
+        <w:t>It is also possible to create decoy databases by randomizing amino acids. This is particularly easy with dbtoolkit.</w:t>
       </w:r>
       <w:hyperlink w:anchor="_ENREF_20" w:tooltip="Martens, 2005 #1" w:history="1">
         <w:r>
@@ -7360,27 +6414,13 @@
         <w:rPr>
           <w:lang w:val="en-GB"/>
         </w:rPr>
-        <w:t xml:space="preserve">This value was the best below 1%. Including more proteins would have in all cases implied FDR &gt; 1%. </w:t>
-      </w:r>
-      <w:proofErr w:type="spellStart"/>
-      <w:r>
-        <w:rPr>
-          <w:lang w:val="en-GB"/>
-        </w:rPr>
-        <w:t>Pep</w:t>
-      </w:r>
-      <w:r>
-        <w:rPr>
-          <w:lang w:val="en-GB"/>
-        </w:rPr>
-        <w:t>tideShaker</w:t>
-      </w:r>
-      <w:proofErr w:type="spellEnd"/>
-      <w:r>
-        <w:rPr>
-          <w:lang w:val="en-GB"/>
-        </w:rPr>
-        <w:t xml:space="preserve"> hence stopped at 0.99</w:t>
+        <w:t>This value was the best below 1%. Including more proteins would have in all cases implied FDR &gt; 1%. Pep</w:t>
+      </w:r>
+      <w:r>
+        <w:rPr>
+          <w:lang w:val="en-GB"/>
+        </w:rPr>
+        <w:t>tideShaker hence stopped at 0.99</w:t>
       </w:r>
       <w:r>
         <w:rPr>
@@ -7467,21 +6507,7 @@
         <w:rPr>
           <w:lang w:val="en-GB"/>
         </w:rPr>
-        <w:t xml:space="preserve">As one can see on the plot, the confidence can fluctuate at a given score. This shows that our estimation is not an exact estimation. In fact, </w:t>
-      </w:r>
-      <w:proofErr w:type="spellStart"/>
-      <w:r>
-        <w:rPr>
-          <w:lang w:val="en-GB"/>
-        </w:rPr>
-        <w:t>PeptideShaker</w:t>
-      </w:r>
-      <w:proofErr w:type="spellEnd"/>
-      <w:r>
-        <w:rPr>
-          <w:lang w:val="en-GB"/>
-        </w:rPr>
-        <w:t xml:space="preserve"> tells you that </w:t>
+        <w:t xml:space="preserve">As one can see on the plot, the confidence can fluctuate at a given score. This shows that our estimation is not an exact estimation. In fact, PeptideShaker tells you that </w:t>
       </w:r>
       <w:r>
         <w:rPr>
@@ -8134,21 +7160,7 @@
         <w:rPr>
           <w:lang w:val="en-GB"/>
         </w:rPr>
-        <w:t xml:space="preserve">, this protein “Probably plays a role in facilitating the assembly of </w:t>
-      </w:r>
-      <w:proofErr w:type="spellStart"/>
-      <w:r>
-        <w:rPr>
-          <w:lang w:val="en-GB"/>
-        </w:rPr>
-        <w:t>multimeric</w:t>
-      </w:r>
-      <w:proofErr w:type="spellEnd"/>
-      <w:r>
-        <w:rPr>
-          <w:lang w:val="en-GB"/>
-        </w:rPr>
-        <w:t xml:space="preserve"> protein complexes inside the </w:t>
+        <w:t xml:space="preserve">, this protein “Probably plays a role in facilitating the assembly of multimeric protein complexes inside the </w:t>
       </w:r>
       <w:r>
         <w:rPr>
@@ -8162,48 +7174,12 @@
         </w:rPr>
         <w:t xml:space="preserve">” and was found in these </w:t>
       </w:r>
-      <w:proofErr w:type="spellStart"/>
       <w:r>
         <w:rPr>
           <w:lang w:val="en-GB"/>
         </w:rPr>
         <w:lastRenderedPageBreak/>
-        <w:t>subcellular</w:t>
-      </w:r>
-      <w:proofErr w:type="spellEnd"/>
-      <w:r>
-        <w:rPr>
-          <w:lang w:val="en-GB"/>
-        </w:rPr>
-        <w:t xml:space="preserve"> locations: “Endoplasmic reticulum lumen. </w:t>
-      </w:r>
-      <w:proofErr w:type="spellStart"/>
-      <w:r>
-        <w:rPr>
-          <w:lang w:val="en-GB"/>
-        </w:rPr>
-        <w:t>Melanosome</w:t>
-      </w:r>
-      <w:proofErr w:type="spellEnd"/>
-      <w:r>
-        <w:rPr>
-          <w:lang w:val="en-GB"/>
-        </w:rPr>
-        <w:t>. Cytoplasm.”. Note that more information is given in the “</w:t>
-      </w:r>
-      <w:proofErr w:type="spellStart"/>
-      <w:r>
-        <w:rPr>
-          <w:lang w:val="en-GB"/>
-        </w:rPr>
-        <w:t>Ontologies</w:t>
-      </w:r>
-      <w:proofErr w:type="spellEnd"/>
-      <w:r>
-        <w:rPr>
-          <w:lang w:val="en-GB"/>
-        </w:rPr>
-        <w:t>” section of the protein report.</w:t>
+        <w:t>subcellular locations: “Endoplasmic reticulum lumen. Melanosome. Cytoplasm.”. Note that more information is given in the “Ontologies” section of the protein report.</w:t>
       </w:r>
     </w:p>
     <w:p>
@@ -8296,21 +7272,7 @@
         <w:rPr>
           <w:lang w:val="en-GB"/>
         </w:rPr>
-        <w:t xml:space="preserve">It is very rare to cover a pathway fully, and most often impossible. Indeed pathways also contain molecules like ADP which are not detected in proteomics experiments. Moreover, it can happen that an </w:t>
-      </w:r>
-      <w:proofErr w:type="spellStart"/>
-      <w:r>
-        <w:rPr>
-          <w:lang w:val="en-GB"/>
-        </w:rPr>
-        <w:t>isoform</w:t>
-      </w:r>
-      <w:proofErr w:type="spellEnd"/>
-      <w:r>
-        <w:rPr>
-          <w:lang w:val="en-GB"/>
-        </w:rPr>
-        <w:t xml:space="preserve"> of a given protein is expected </w:t>
+        <w:t xml:space="preserve">It is very rare to cover a pathway fully, and most often impossible. Indeed pathways also contain molecules like ADP which are not detected in proteomics experiments. Moreover, it can happen that an isoform of a given protein is expected </w:t>
       </w:r>
       <w:r>
         <w:rPr>
@@ -8365,35 +7327,7 @@
         <w:rPr>
           <w:lang w:val="en-GB"/>
         </w:rPr>
-        <w:t xml:space="preserve">In the Significance plot all the green bars represent GO terms that are significantly more frequent in the example dataset compare to </w:t>
-      </w:r>
-      <w:proofErr w:type="spellStart"/>
-      <w:r>
-        <w:rPr>
-          <w:lang w:val="en-GB"/>
-        </w:rPr>
-        <w:t>Ensembl</w:t>
-      </w:r>
-      <w:proofErr w:type="spellEnd"/>
-      <w:r>
-        <w:rPr>
-          <w:lang w:val="en-GB"/>
-        </w:rPr>
-        <w:t xml:space="preserve">, while red bars represent GO terms that are significantly less frequent in the example dataset compare to </w:t>
-      </w:r>
-      <w:proofErr w:type="spellStart"/>
-      <w:r>
-        <w:rPr>
-          <w:lang w:val="en-GB"/>
-        </w:rPr>
-        <w:t>Ensembl</w:t>
-      </w:r>
-      <w:proofErr w:type="spellEnd"/>
-      <w:r>
-        <w:rPr>
-          <w:lang w:val="en-GB"/>
-        </w:rPr>
-        <w:t>.</w:t>
+        <w:t>In the Significance plot all the green bars represent GO terms that are significantly more frequent in the example dataset compare to Ensembl, while red bars represent GO terms that are significantly less frequent in the example dataset compare to Ensembl.</w:t>
       </w:r>
     </w:p>
     <w:p>
@@ -8437,13 +7371,8 @@
         </w:rPr>
         <w:t xml:space="preserve">The </w:t>
       </w:r>
-      <w:proofErr w:type="spellStart"/>
-      <w:r>
-        <w:t>Hypergeometric</w:t>
-      </w:r>
-      <w:proofErr w:type="spellEnd"/>
-      <w:r>
-        <w:t xml:space="preserve"> test</w:t>
+      <w:r>
+        <w:t>Hypergeometric test</w:t>
       </w:r>
       <w:r>
         <w:t xml:space="preserve"> </w:t>
@@ -8452,21 +7381,7 @@
         <w:rPr>
           <w:lang w:val="en-GB"/>
         </w:rPr>
-        <w:t xml:space="preserve">used to compare the two groups rely on the fact that the selection of protein to compare against the distribution in </w:t>
-      </w:r>
-      <w:proofErr w:type="spellStart"/>
-      <w:r>
-        <w:rPr>
-          <w:lang w:val="en-GB"/>
-        </w:rPr>
-        <w:t>Ensembl</w:t>
-      </w:r>
-      <w:proofErr w:type="spellEnd"/>
-      <w:r>
-        <w:rPr>
-          <w:lang w:val="en-GB"/>
-        </w:rPr>
-        <w:t xml:space="preserve"> is randomly selected. If this is not the case, for example if only selecting a subset of the proteins with certain properties, the bases for the statistical test is no longer correct and the results of the test cannot be trusted.</w:t>
+        <w:t>used to compare the two groups rely on the fact that the selection of protein to compare against the distribution in Ensembl is randomly selected. If this is not the case, for example if only selecting a subset of the proteins with certain properties, the bases for the statistical test is no longer correct and the results of the test cannot be trusted.</w:t>
       </w:r>
       <w:r>
         <w:rPr>
@@ -8707,65 +7622,15 @@
         <w:rPr>
           <w:lang w:val="en-GB"/>
         </w:rPr>
-        <w:t xml:space="preserve">Annotating your dataset will help other scientists to find and understand your data. For example, if you annotate a </w:t>
-      </w:r>
-      <w:proofErr w:type="spellStart"/>
-      <w:r>
-        <w:rPr>
-          <w:lang w:val="en-GB"/>
-        </w:rPr>
-        <w:t>HeLa</w:t>
-      </w:r>
-      <w:proofErr w:type="spellEnd"/>
-      <w:r>
-        <w:rPr>
-          <w:lang w:val="en-GB"/>
-        </w:rPr>
-        <w:t xml:space="preserve"> sample with the </w:t>
-      </w:r>
-      <w:proofErr w:type="spellStart"/>
-      <w:r>
-        <w:rPr>
-          <w:lang w:val="en-GB"/>
-        </w:rPr>
-        <w:t>HeLa</w:t>
-      </w:r>
-      <w:proofErr w:type="spellEnd"/>
-      <w:r>
-        <w:rPr>
-          <w:lang w:val="en-GB"/>
-        </w:rPr>
-        <w:t xml:space="preserve"> term, everyone searching “</w:t>
-      </w:r>
-      <w:proofErr w:type="spellStart"/>
-      <w:r>
-        <w:rPr>
-          <w:lang w:val="en-GB"/>
-        </w:rPr>
-        <w:t>HeLa</w:t>
-      </w:r>
-      <w:proofErr w:type="spellEnd"/>
-      <w:r>
-        <w:rPr>
-          <w:lang w:val="en-GB"/>
-        </w:rPr>
-        <w:t xml:space="preserve">” will be able to find your dataset. A good annotation is also vital for dataset understanding and reprocessing: it will allow other scientists to know which modifications you have been looking for, which mass tolerances </w:t>
+        <w:t xml:space="preserve">Annotating your dataset will help other scientists to find and understand your data. For example, if you annotate a HeLa sample with the HeLa term, everyone searching “HeLa” will be able to find your dataset. A good annotation is also vital for dataset understanding and reprocessing: it will allow other scientists to know which modifications you have been looking for, which mass tolerances </w:t>
       </w:r>
       <w:r>
         <w:rPr>
           <w:lang w:val="en-GB"/>
         </w:rPr>
         <w:lastRenderedPageBreak/>
-        <w:t xml:space="preserve">and which database. Note that </w:t>
-      </w:r>
-      <w:proofErr w:type="spellStart"/>
-      <w:r>
-        <w:rPr>
-          <w:lang w:val="en-GB"/>
-        </w:rPr>
-        <w:t>PeptideShaker</w:t>
-      </w:r>
-      <w:proofErr w:type="spellEnd"/>
+        <w:t>and which database. Note that PeptideShaker</w:t>
+      </w:r>
       <w:r>
         <w:rPr>
           <w:lang w:val="en-GB"/>
@@ -8825,21 +7690,7 @@
         <w:rPr>
           <w:lang w:val="en-GB"/>
         </w:rPr>
-        <w:t xml:space="preserve">If you happen to have a complex project combining different </w:t>
-      </w:r>
-      <w:proofErr w:type="spellStart"/>
-      <w:r>
-        <w:rPr>
-          <w:lang w:val="en-GB"/>
-        </w:rPr>
-        <w:t>PeptideShaker</w:t>
-      </w:r>
-      <w:proofErr w:type="spellEnd"/>
-      <w:r>
-        <w:rPr>
-          <w:lang w:val="en-GB"/>
-        </w:rPr>
-        <w:t xml:space="preserve"> projects, you will have more complex mappings. It is important to clearly document which files are related </w:t>
+        <w:t xml:space="preserve">If you happen to have a complex project combining different PeptideShaker projects, you will have more complex mappings. It is important to clearly document which files are related </w:t>
       </w:r>
       <w:r>
         <w:rPr>
@@ -8906,70 +7757,48 @@
         </w:rPr>
         <w:t xml:space="preserve"> In real life experiments however, you might want to annotate the problematic of the project using disease keywords. If you proceeded to quantification you can select the method used. In case you are combining different </w:t>
       </w:r>
-      <w:proofErr w:type="spellStart"/>
-      <w:r>
-        <w:rPr>
-          <w:lang w:val="en-GB"/>
-        </w:rPr>
-        <w:t>PeptideShaker</w:t>
-      </w:r>
-      <w:proofErr w:type="spellEnd"/>
+      <w:r>
+        <w:rPr>
+          <w:lang w:val="en-GB"/>
+        </w:rPr>
+        <w:t xml:space="preserve">PeptideShaker </w:t>
+      </w:r>
+      <w:r>
+        <w:rPr>
+          <w:lang w:val="en-GB"/>
+        </w:rPr>
+        <w:t>project</w:t>
+      </w:r>
+      <w:r>
+        <w:rPr>
+          <w:lang w:val="en-GB"/>
+        </w:rPr>
+        <w:t>s</w:t>
+      </w:r>
+      <w:r>
+        <w:rPr>
+          <w:lang w:val="en-GB"/>
+        </w:rPr>
+        <w:t xml:space="preserve">, you can annotate the different files </w:t>
+      </w:r>
+      <w:r>
+        <w:rPr>
+          <w:lang w:val="en-GB"/>
+        </w:rPr>
+        <w:t xml:space="preserve">in “Experimental Factor” </w:t>
+      </w:r>
+      <w:r>
+        <w:rPr>
+          <w:lang w:val="en-GB"/>
+        </w:rPr>
+        <w:t>using the same annotation as in PeptideShaker.</w:t>
+      </w:r>
       <w:r>
         <w:rPr>
           <w:lang w:val="en-GB"/>
         </w:rPr>
         <w:t xml:space="preserve"> </w:t>
       </w:r>
-      <w:r>
-        <w:rPr>
-          <w:lang w:val="en-GB"/>
-        </w:rPr>
-        <w:t>project</w:t>
-      </w:r>
-      <w:r>
-        <w:rPr>
-          <w:lang w:val="en-GB"/>
-        </w:rPr>
-        <w:t>s</w:t>
-      </w:r>
-      <w:r>
-        <w:rPr>
-          <w:lang w:val="en-GB"/>
-        </w:rPr>
-        <w:t xml:space="preserve">, you can annotate the different files </w:t>
-      </w:r>
-      <w:r>
-        <w:rPr>
-          <w:lang w:val="en-GB"/>
-        </w:rPr>
-        <w:t xml:space="preserve">in “Experimental Factor” </w:t>
-      </w:r>
-      <w:r>
-        <w:rPr>
-          <w:lang w:val="en-GB"/>
-        </w:rPr>
-        <w:t xml:space="preserve">using the same annotation as in </w:t>
-      </w:r>
-      <w:proofErr w:type="spellStart"/>
-      <w:r>
-        <w:rPr>
-          <w:lang w:val="en-GB"/>
-        </w:rPr>
-        <w:t>PeptideShaker</w:t>
-      </w:r>
-      <w:proofErr w:type="spellEnd"/>
-      <w:r>
-        <w:rPr>
-          <w:lang w:val="en-GB"/>
-        </w:rPr>
-        <w:t>.</w:t>
-      </w:r>
-      <w:r>
-        <w:rPr>
-          <w:lang w:val="en-GB"/>
-        </w:rPr>
-        <w:t xml:space="preserve"> </w:t>
-      </w:r>
     </w:p>
     <w:p>
       <w:pPr>
@@ -9003,21 +7832,7 @@
         <w:rPr>
           <w:lang w:val="en-GB"/>
         </w:rPr>
-        <w:t xml:space="preserve">A public dataset is freely available to everyone and advertised on the </w:t>
-      </w:r>
-      <w:proofErr w:type="spellStart"/>
-      <w:r>
-        <w:rPr>
-          <w:lang w:val="en-GB"/>
-        </w:rPr>
-        <w:t>ProteomeXchange</w:t>
-      </w:r>
-      <w:proofErr w:type="spellEnd"/>
-      <w:r>
-        <w:rPr>
-          <w:lang w:val="en-GB"/>
-        </w:rPr>
-        <w:t xml:space="preserve"> webpage. By default, datasets are kept private. The pride team will provide you with personal access codes which you should put in your manuscript during the review process. Once your manuscript is accepted, send its details to the PRIDE team who will attach the reference to the manuscript and make the data available. Finally, you can remove the review accession details from your manuscript during galley proof correction.</w:t>
+        <w:t>A public dataset is freely available to everyone and advertised on the ProteomeXchange webpage. By default, datasets are kept private. The pride team will provide you with personal access codes which you should put in your manuscript during the review process. Once your manuscript is accepted, send its details to the PRIDE team who will attach the reference to the manuscript and make the data available. Finally, you can remove the review accession details from your manuscript during galley proof correction.</w:t>
       </w:r>
     </w:p>
     <w:p>
@@ -9203,21 +8018,7 @@
         <w:rPr>
           <w:lang w:val="en-GB"/>
         </w:rPr>
-        <w:t xml:space="preserve">One of the main differences with </w:t>
-      </w:r>
-      <w:proofErr w:type="spellStart"/>
-      <w:r>
-        <w:rPr>
-          <w:lang w:val="en-GB"/>
-        </w:rPr>
-        <w:t>PeptideShaker</w:t>
-      </w:r>
-      <w:proofErr w:type="spellEnd"/>
-      <w:r>
-        <w:rPr>
-          <w:lang w:val="en-GB"/>
-        </w:rPr>
-        <w:t xml:space="preserve"> </w:t>
+        <w:t xml:space="preserve">One of the main differences with PeptideShaker </w:t>
       </w:r>
       <w:r>
         <w:rPr>
@@ -9259,21 +8060,7 @@
         <w:rPr>
           <w:lang w:val="en-GB"/>
         </w:rPr>
-        <w:t xml:space="preserve">groups inferred during protein inference. Also, the interface does not display the result of the validation process. </w:t>
-      </w:r>
-      <w:proofErr w:type="spellStart"/>
-      <w:r>
-        <w:rPr>
-          <w:lang w:val="en-GB"/>
-        </w:rPr>
-        <w:t>PeptideShaker</w:t>
-      </w:r>
-      <w:proofErr w:type="spellEnd"/>
-      <w:r>
-        <w:rPr>
-          <w:lang w:val="en-GB"/>
-        </w:rPr>
-        <w:t xml:space="preserve"> </w:t>
+        <w:t xml:space="preserve">groups inferred during protein inference. Also, the interface does not display the result of the validation process. PeptideShaker </w:t>
       </w:r>
       <w:r>
         <w:rPr>
@@ -9656,19 +8443,11 @@
         </w:rPr>
         <w:t xml:space="preserve"> </w:t>
       </w:r>
-      <w:proofErr w:type="spellStart"/>
-      <w:r>
-        <w:rPr>
-          <w:lang w:val="en-GB"/>
-        </w:rPr>
-        <w:t>ppm</w:t>
-      </w:r>
-      <w:proofErr w:type="spellEnd"/>
-      <w:r>
-        <w:rPr>
-          <w:lang w:val="en-GB"/>
-        </w:rPr>
-        <w:t>/0.01 Da. Since 2005, the resolution of the instrument was hence multiplied by more than 10 without decreasing the scan time.</w:t>
+      <w:r>
+        <w:rPr>
+          <w:lang w:val="en-GB"/>
+        </w:rPr>
+        <w:t>ppm/0.01 Da. Since 2005, the resolution of the instrument was hence multiplied by more than 10 without decreasing the scan time.</w:t>
       </w:r>
     </w:p>
     <w:p>
@@ -9718,21 +8497,7 @@
         <w:rPr>
           <w:lang w:val="en-GB"/>
         </w:rPr>
-        <w:t xml:space="preserve"> </w:t>
-      </w:r>
-      <w:proofErr w:type="spellStart"/>
-      <w:r>
-        <w:rPr>
-          <w:lang w:val="en-GB"/>
-        </w:rPr>
-        <w:t>UniProt</w:t>
-      </w:r>
-      <w:proofErr w:type="spellEnd"/>
-      <w:r>
-        <w:rPr>
-          <w:lang w:val="en-GB"/>
-        </w:rPr>
-        <w:t>.</w:t>
+        <w:t xml:space="preserve"> UniProt.</w:t>
       </w:r>
       <w:hyperlink w:anchor="_ENREF_24" w:tooltip="Griss, 2011 #6" w:history="1">
         <w:r>
@@ -10251,21 +9016,7 @@
         <w:rPr>
           <w:lang w:val="en-GB"/>
         </w:rPr>
-        <w:t xml:space="preserve">Spectrum counting quantification accuracy is hence dramatically sensitive with regards to the identification process. Other factors can impair accuracy: different proteins do not have the same probability to generate observable </w:t>
-      </w:r>
-      <w:proofErr w:type="spellStart"/>
-      <w:r>
-        <w:rPr>
-          <w:lang w:val="en-GB"/>
-        </w:rPr>
-        <w:t>tryptic</w:t>
-      </w:r>
-      <w:proofErr w:type="spellEnd"/>
-      <w:r>
-        <w:rPr>
-          <w:lang w:val="en-GB"/>
-        </w:rPr>
-        <w:t xml:space="preserve"> peptides; these do not have the same probability to generate a validated identification. Also, by design, the protein inference problem tackled in the identification chapter dramatically biases the index. Finally, modern mass spectrometers are actually tuned toward the reduction of redundant peptide acquisition, hence biasing the base assumption of spectrum counting indexes.</w:t>
+        <w:t>Spectrum counting quantification accuracy is hence dramatically sensitive with regards to the identification process. Other factors can impair accuracy: different proteins do not have the same probability to generate observable tryptic peptides; these do not have the same probability to generate a validated identification. Also, by design, the protein inference problem tackled in the identification chapter dramatically biases the index. Finally, modern mass spectrometers are actually tuned toward the reduction of redundant peptide acquisition, hence biasing the base assumption of spectrum counting indexes.</w:t>
       </w:r>
     </w:p>
     <w:p>
@@ -10349,21 +9100,7 @@
         <w:rPr>
           <w:lang w:val="en-GB"/>
         </w:rPr>
-        <w:t xml:space="preserve">This example consists of a single Q </w:t>
-      </w:r>
-      <w:proofErr w:type="spellStart"/>
-      <w:r>
-        <w:rPr>
-          <w:lang w:val="en-GB"/>
-        </w:rPr>
-        <w:t>Exactive</w:t>
-      </w:r>
-      <w:proofErr w:type="spellEnd"/>
-      <w:r>
-        <w:rPr>
-          <w:lang w:val="en-GB"/>
-        </w:rPr>
-        <w:t xml:space="preserve"> run (1 hour gradient) which does not allow full proteome coverage. In fact, only the most abundant proteins of the list were identified. We can clearly estimate our detection limit to 3E</w:t>
+        <w:t>This example consists of a single Q Exactive run (1 hour gradient) which does not allow full proteome coverage. In fact, only the most abundant proteins of the list were identified. We can clearly estimate our detection limit to 3E</w:t>
       </w:r>
       <w:r>
         <w:rPr>
@@ -10676,105 +9413,21 @@
         <w:rPr>
           <w:lang w:val="en-GB"/>
         </w:rPr>
-        <w:t xml:space="preserve">The four </w:t>
-      </w:r>
-      <w:proofErr w:type="spellStart"/>
-      <w:r>
-        <w:rPr>
-          <w:lang w:val="en-GB"/>
-        </w:rPr>
-        <w:t>iTRAQ</w:t>
-      </w:r>
-      <w:proofErr w:type="spellEnd"/>
-      <w:r>
-        <w:rPr>
-          <w:lang w:val="en-GB"/>
-        </w:rPr>
-        <w:t xml:space="preserve"> labels are all isobaric, meaning that they have the mass and thus appear as identical in the MS1 spectrum. When trying possible amino acid modifications for the peptide to spectrum matches it is therefore enough to only include one of the </w:t>
-      </w:r>
-      <w:proofErr w:type="spellStart"/>
-      <w:r>
-        <w:rPr>
-          <w:lang w:val="en-GB"/>
-        </w:rPr>
-        <w:t>iTRAQ</w:t>
-      </w:r>
-      <w:proofErr w:type="spellEnd"/>
-      <w:r>
-        <w:rPr>
-          <w:lang w:val="en-GB"/>
-        </w:rPr>
-        <w:t xml:space="preserve"> modifications, as a match against one of them will also match all the others. And at the MS1 level, i.e., when finding the mass of the precursor, this is all we need. (Note that the </w:t>
-      </w:r>
-      <w:proofErr w:type="spellStart"/>
-      <w:r>
-        <w:rPr>
-          <w:lang w:val="en-GB"/>
-        </w:rPr>
-        <w:t>iTRAQ</w:t>
-      </w:r>
-      <w:proofErr w:type="spellEnd"/>
-      <w:r>
-        <w:rPr>
-          <w:lang w:val="en-GB"/>
-        </w:rPr>
-        <w:t xml:space="preserve"> labels, unlike TMT, are not truly isobaric though, as the chemical modifications used to generate the different labels differ slightly. This is not usually an issue, but with the ever increasing accuracy of the instruments, there will come a time when </w:t>
-      </w:r>
-      <w:proofErr w:type="spellStart"/>
-      <w:r>
-        <w:rPr>
-          <w:lang w:val="en-GB"/>
-        </w:rPr>
-        <w:t>iTRAQ</w:t>
-      </w:r>
-      <w:proofErr w:type="spellEnd"/>
-      <w:r>
-        <w:rPr>
-          <w:lang w:val="en-GB"/>
-        </w:rPr>
-        <w:t xml:space="preserve"> labels can no longer be considered as isobaric.)</w:t>
-      </w:r>
-    </w:p>
-    <w:p>
-      <w:pPr>
-        <w:jc w:val="both"/>
-        <w:rPr>
-          <w:lang w:val="en-GB"/>
-        </w:rPr>
-      </w:pPr>
-      <w:r>
-        <w:rPr>
-          <w:lang w:val="en-GB"/>
-        </w:rPr>
-        <w:t xml:space="preserve">The </w:t>
-      </w:r>
-      <w:proofErr w:type="spellStart"/>
-      <w:r>
-        <w:rPr>
-          <w:lang w:val="en-GB"/>
-        </w:rPr>
-        <w:t>iTRAQ</w:t>
-      </w:r>
-      <w:proofErr w:type="spellEnd"/>
-      <w:r>
-        <w:rPr>
-          <w:lang w:val="en-GB"/>
-        </w:rPr>
-        <w:t xml:space="preserve"> labelling is considered as variable on the Y, because experiments have shown that it modifies the Y's in roughly 50% of the cases. While the </w:t>
-      </w:r>
-      <w:proofErr w:type="spellStart"/>
-      <w:r>
-        <w:rPr>
-          <w:lang w:val="en-GB"/>
-        </w:rPr>
-        <w:t>iTRAQ</w:t>
-      </w:r>
-      <w:proofErr w:type="spellEnd"/>
-      <w:r>
-        <w:rPr>
-          <w:lang w:val="en-GB"/>
-        </w:rPr>
-        <w:t xml:space="preserve"> modification on the K and n-term occurs in close to 100% of the cases and is thus considered as fixed.</w:t>
+        <w:t>The four iTRAQ labels are all isobaric, meaning that they have the mass and thus appear as identical in the MS1 spectrum. When trying possible amino acid modifications for the peptide to spectrum matches it is therefore enough to only include one of the iTRAQ modifications, as a match against one of them will also match all the others. And at the MS1 level, i.e., when finding the mass of the precursor, this is all we need. (Note that the iTRAQ labels, unlike TMT, are not truly isobaric though, as the chemical modifications used to generate the different labels differ slightly. This is not usually an issue, but with the ever increasing accuracy of the instruments, there will come a time when iTRAQ labels can no longer be considered as isobaric.)</w:t>
+      </w:r>
+    </w:p>
+    <w:p>
+      <w:pPr>
+        <w:jc w:val="both"/>
+        <w:rPr>
+          <w:lang w:val="en-GB"/>
+        </w:rPr>
+      </w:pPr>
+      <w:r>
+        <w:rPr>
+          <w:lang w:val="en-GB"/>
+        </w:rPr>
+        <w:t>The iTRAQ labelling is considered as variable on the Y, because experiments have shown that it modifies the Y's in roughly 50% of the cases. While the iTRAQ modification on the K and n-term occurs in close to 100% of the cases and is thus considered as fixed.</w:t>
       </w:r>
     </w:p>
     <w:p>
@@ -10816,49 +9469,7 @@
         <w:rPr>
           <w:lang w:val="en-GB"/>
         </w:rPr>
-        <w:t xml:space="preserve">All the spectra matching to a given peptide should have similar </w:t>
-      </w:r>
-      <w:proofErr w:type="spellStart"/>
-      <w:r>
-        <w:rPr>
-          <w:lang w:val="en-GB"/>
-        </w:rPr>
-        <w:t>iTRAQ</w:t>
-      </w:r>
-      <w:proofErr w:type="spellEnd"/>
-      <w:r>
-        <w:rPr>
-          <w:lang w:val="en-GB"/>
-        </w:rPr>
-        <w:t xml:space="preserve"> peak intensities. They do after all come from the same peptide, and assuming that this peptide is unique to a given protein, the intensities should reflect the protein amounts in the four labelled samples. It follows from this that different peptides from the same protein should all have similar </w:t>
-      </w:r>
-      <w:proofErr w:type="spellStart"/>
-      <w:r>
-        <w:rPr>
-          <w:lang w:val="en-GB"/>
-        </w:rPr>
-        <w:t>iTRAQ</w:t>
-      </w:r>
-      <w:proofErr w:type="spellEnd"/>
-      <w:r>
-        <w:rPr>
-          <w:lang w:val="en-GB"/>
-        </w:rPr>
-        <w:t xml:space="preserve"> peak intensities. However, there will be slight differences between peptides and because of this it is therefore important to have data from more than a single peptide when using </w:t>
-      </w:r>
-      <w:proofErr w:type="spellStart"/>
-      <w:r>
-        <w:rPr>
-          <w:lang w:val="en-GB"/>
-        </w:rPr>
-        <w:t>iTRAQ</w:t>
-      </w:r>
-      <w:proofErr w:type="spellEnd"/>
-      <w:r>
-        <w:rPr>
-          <w:lang w:val="en-GB"/>
-        </w:rPr>
-        <w:t xml:space="preserve"> for quantification.</w:t>
+        <w:t>All the spectra matching to a given peptide should have similar iTRAQ peak intensities. They do after all come from the same peptide, and assuming that this peptide is unique to a given protein, the intensities should reflect the protein amounts in the four labelled samples. It follows from this that different peptides from the same protein should all have similar iTRAQ peak intensities. However, there will be slight differences between peptides and because of this it is therefore important to have data from more than a single peptide when using iTRAQ for quantification.</w:t>
       </w:r>
     </w:p>
     <w:p>
@@ -11032,35 +9643,7 @@
         <w:rPr>
           <w:lang w:val="en-GB"/>
         </w:rPr>
-        <w:t xml:space="preserve">Potassium-activated </w:t>
-      </w:r>
-      <w:proofErr w:type="spellStart"/>
-      <w:r>
-        <w:rPr>
-          <w:lang w:val="en-GB"/>
-        </w:rPr>
-        <w:t>aldehyde</w:t>
-      </w:r>
-      <w:proofErr w:type="spellEnd"/>
-      <w:r>
-        <w:rPr>
-          <w:lang w:val="en-GB"/>
-        </w:rPr>
-        <w:t xml:space="preserve"> </w:t>
-      </w:r>
-      <w:proofErr w:type="spellStart"/>
-      <w:r>
-        <w:rPr>
-          <w:lang w:val="en-GB"/>
-        </w:rPr>
-        <w:t>dehydrogenase</w:t>
-      </w:r>
-      <w:proofErr w:type="spellEnd"/>
-      <w:r>
-        <w:rPr>
-          <w:lang w:val="en-GB"/>
-        </w:rPr>
-        <w:t>, mitochondrial</w:t>
+        <w:t>Potassium-activated aldehyde dehydrogenase, mitochondrial</w:t>
       </w:r>
       <w:r>
         <w:rPr>
@@ -11084,16 +9667,8 @@
         <w:rPr>
           <w:lang w:val="en-GB"/>
         </w:rPr>
-        <w:t>Beta-</w:t>
-      </w:r>
-      <w:proofErr w:type="spellStart"/>
-      <w:r>
-        <w:rPr>
-          <w:lang w:val="en-GB"/>
-        </w:rPr>
-        <w:t>galactosidase</w:t>
-      </w:r>
-      <w:proofErr w:type="spellEnd"/>
+        <w:t>Beta-galactosidase</w:t>
+      </w:r>
       <w:r>
         <w:rPr>
           <w:lang w:val="en-GB"/>
@@ -11271,18 +9846,8 @@
           <w:sz w:val="28"/>
           <w:lang w:val="en-GB"/>
         </w:rPr>
-        <w:t xml:space="preserve">MS1 </w:t>
-      </w:r>
-      <w:proofErr w:type="spellStart"/>
-      <w:r>
-        <w:rPr>
-          <w:b/>
-          <w:sz w:val="28"/>
-          <w:lang w:val="en-GB"/>
-        </w:rPr>
-        <w:t>Labeling</w:t>
-      </w:r>
-      <w:proofErr w:type="spellEnd"/>
+        <w:t>MS1 Labeling</w:t>
+      </w:r>
     </w:p>
     <w:p>
       <w:pPr>
@@ -12441,25 +11006,7 @@
         <w:i/>
         <w:lang w:eastAsia="de-DE"/>
       </w:rPr>
-      <w:t>ibution-</w:t>
-    </w:r>
-    <w:proofErr w:type="spellStart"/>
-    <w:r>
-      <w:rPr>
-        <w:rFonts w:cs="Calibri"/>
-        <w:i/>
-        <w:lang w:eastAsia="de-DE"/>
-      </w:rPr>
-      <w:t>ShareAlike</w:t>
-    </w:r>
-    <w:proofErr w:type="spellEnd"/>
-    <w:r>
-      <w:rPr>
-        <w:rFonts w:cs="Calibri"/>
-        <w:i/>
-        <w:lang w:eastAsia="de-DE"/>
-      </w:rPr>
-      <w:t xml:space="preserve"> </w:t>
+      <w:t xml:space="preserve">ibution-ShareAlike </w:t>
     </w:r>
     <w:r>
       <w:rPr>
@@ -16012,7 +14559,7 @@
 </file>
 
 <file path=customXml/itemProps1.xml><?xml version="1.0" encoding="utf-8"?>
-<ds:datastoreItem xmlns:ds="http://schemas.openxmlformats.org/officeDocument/2006/customXml" ds:itemID="{70832118-D545-4BB7-AC91-76A3D6897EFC}">
+<ds:datastoreItem xmlns:ds="http://schemas.openxmlformats.org/officeDocument/2006/customXml" ds:itemID="{0F82304A-75DF-4C48-8C08-AB1492C34493}">
   <ds:schemaRefs>
     <ds:schemaRef ds:uri="http://schemas.openxmlformats.org/officeDocument/2006/bibliography"/>
   </ds:schemaRefs>

</xml_diff>

<commit_message>
went through the answers to the 1.5 chapter.
</commit_message>
<xml_diff>
--- a/wiki/tutorial/A - Answers/A_answers.docx
+++ b/wiki/tutorial/A - Answers/A_answers.docx
@@ -1,6 +1,6 @@
 
 <file path=word/document.xml><?xml version="1.0" encoding="utf-8"?>
-<w:document xmlns:ve="http://schemas.openxmlformats.org/markup-compatibility/2006" xmlns:o="urn:schemas-microsoft-com:office:office" xmlns:r="http://schemas.openxmlformats.org/officeDocument/2006/relationships" xmlns:m="http://schemas.openxmlformats.org/officeDocument/2006/math" xmlns:v="urn:schemas-microsoft-com:vml" xmlns:wp="http://schemas.openxmlformats.org/drawingml/2006/wordprocessingDrawing" xmlns:w10="urn:schemas-microsoft-com:office:word" xmlns:w="http://schemas.openxmlformats.org/wordprocessingml/2006/main" xmlns:wne="http://schemas.microsoft.com/office/word/2006/wordml">
+<w:document xmlns:wpc="http://schemas.microsoft.com/office/word/2010/wordprocessingCanvas" xmlns:mc="http://schemas.openxmlformats.org/markup-compatibility/2006" xmlns:o="urn:schemas-microsoft-com:office:office" xmlns:r="http://schemas.openxmlformats.org/officeDocument/2006/relationships" xmlns:m="http://schemas.openxmlformats.org/officeDocument/2006/math" xmlns:v="urn:schemas-microsoft-com:vml" xmlns:wp14="http://schemas.microsoft.com/office/word/2010/wordprocessingDrawing" xmlns:wp="http://schemas.openxmlformats.org/drawingml/2006/wordprocessingDrawing" xmlns:w10="urn:schemas-microsoft-com:office:word" xmlns:w="http://schemas.openxmlformats.org/wordprocessingml/2006/main" xmlns:w14="http://schemas.microsoft.com/office/word/2010/wordml" xmlns:wpg="http://schemas.microsoft.com/office/word/2010/wordprocessingGroup" xmlns:wpi="http://schemas.microsoft.com/office/word/2010/wordprocessingInk" xmlns:wne="http://schemas.microsoft.com/office/word/2006/wordml" xmlns:wps="http://schemas.microsoft.com/office/word/2010/wordprocessingShape" mc:Ignorable="w14 wp14">
   <w:body>
     <w:p>
       <w:pPr>
@@ -644,65 +644,79 @@
         <w:rPr>
           <w:lang w:val="en-GB"/>
         </w:rPr>
-        <w:t xml:space="preserve">. These sequences are inferred from the sequenced genome and </w:t>
+        <w:t>. These sequences are inferred from the sequenced genome and curated algorithmically and manually. Interestingly, the entries l</w:t>
+      </w:r>
+      <w:r>
+        <w:rPr>
+          <w:lang w:val="en-GB"/>
+        </w:rPr>
+        <w:t>abelled with a gold star (20 271</w:t>
+      </w:r>
+      <w:r>
+        <w:rPr>
+          <w:lang w:val="en-GB"/>
+        </w:rPr>
+        <w:t>) are manually reviewed, these protein</w:t>
+      </w:r>
+      <w:r>
+        <w:rPr>
+          <w:lang w:val="en-GB"/>
+        </w:rPr>
+        <w:t xml:space="preserve">s are historically called </w:t>
       </w:r>
       <w:proofErr w:type="spellStart"/>
       <w:r>
         <w:rPr>
           <w:lang w:val="en-GB"/>
         </w:rPr>
-        <w:t>curated</w:t>
+        <w:t>Swiss</w:t>
+      </w:r>
+      <w:r>
+        <w:rPr>
+          <w:lang w:val="en-GB"/>
+        </w:rPr>
+        <w:t>Prot</w:t>
       </w:r>
       <w:proofErr w:type="spellEnd"/>
       <w:r>
         <w:rPr>
           <w:lang w:val="en-GB"/>
         </w:rPr>
-        <w:t xml:space="preserve"> algorithmically and manually. Interestingly, the entries l</w:t>
-      </w:r>
-      <w:r>
-        <w:rPr>
-          <w:lang w:val="en-GB"/>
-        </w:rPr>
-        <w:t>abelled with a gold star (20 271</w:t>
-      </w:r>
-      <w:r>
-        <w:rPr>
-          <w:lang w:val="en-GB"/>
-        </w:rPr>
-        <w:t>) are manually reviewed, these protein</w:t>
-      </w:r>
-      <w:r>
-        <w:rPr>
-          <w:lang w:val="en-GB"/>
-        </w:rPr>
-        <w:t xml:space="preserve">s are historically called </w:t>
+        <w:t xml:space="preserve"> entries. The </w:t>
+      </w:r>
+      <w:proofErr w:type="gramStart"/>
+      <w:r>
+        <w:rPr>
+          <w:lang w:val="en-GB"/>
+        </w:rPr>
+        <w:t>silver star</w:t>
+      </w:r>
+      <w:proofErr w:type="gramEnd"/>
+      <w:r>
+        <w:rPr>
+          <w:lang w:val="en-GB"/>
+        </w:rPr>
+        <w:t xml:space="preserve"> entries on the other hand are algorithmic prediction where no experimental val</w:t>
+      </w:r>
+      <w:r>
+        <w:rPr>
+          <w:lang w:val="en-GB"/>
+        </w:rPr>
+        <w:t xml:space="preserve">idation is annotated in </w:t>
       </w:r>
       <w:proofErr w:type="spellStart"/>
       <w:r>
         <w:rPr>
           <w:lang w:val="en-GB"/>
         </w:rPr>
-        <w:t>Swiss</w:t>
-      </w:r>
-      <w:r>
-        <w:rPr>
-          <w:lang w:val="en-GB"/>
-        </w:rPr>
-        <w:t>Prot</w:t>
+        <w:t>UniProt</w:t>
       </w:r>
       <w:proofErr w:type="spellEnd"/>
       <w:r>
         <w:rPr>
           <w:lang w:val="en-GB"/>
         </w:rPr>
-        <w:t xml:space="preserve"> entries. The silver star entries on the other hand are algorithmic prediction where no experimental val</w:t>
-      </w:r>
-      <w:r>
-        <w:rPr>
-          <w:lang w:val="en-GB"/>
-        </w:rPr>
-        <w:t xml:space="preserve">idation is annotated in </w:t>
+        <w:t xml:space="preserve">, and this part of </w:t>
       </w:r>
       <w:proofErr w:type="spellStart"/>
       <w:r>
@@ -716,13 +730,101 @@
         <w:rPr>
           <w:lang w:val="en-GB"/>
         </w:rPr>
-        <w:t xml:space="preserve">, and this part of </w:t>
+        <w:t xml:space="preserve"> is called </w:t>
       </w:r>
       <w:proofErr w:type="spellStart"/>
       <w:r>
         <w:rPr>
           <w:lang w:val="en-GB"/>
         </w:rPr>
+        <w:t>TrEMBL</w:t>
+      </w:r>
+      <w:proofErr w:type="spellEnd"/>
+      <w:r>
+        <w:rPr>
+          <w:lang w:val="en-GB"/>
+        </w:rPr>
+        <w:t>.</w:t>
+      </w:r>
+    </w:p>
+    <w:p>
+      <w:pPr>
+        <w:jc w:val="both"/>
+        <w:rPr>
+          <w:lang w:val="en-GB"/>
+        </w:rPr>
+      </w:pPr>
+      <w:r>
+        <w:rPr>
+          <w:lang w:val="en-GB"/>
+        </w:rPr>
+        <w:t>T</w:t>
+      </w:r>
+      <w:r>
+        <w:rPr>
+          <w:lang w:val="en-GB"/>
+        </w:rPr>
+        <w:t>he identification efficiency is dependent on the size of the database. Notably</w:t>
+      </w:r>
+      <w:r>
+        <w:rPr>
+          <w:lang w:val="en-GB"/>
+        </w:rPr>
+        <w:t xml:space="preserve">, large databases (&gt;100 </w:t>
+      </w:r>
+      <w:r>
+        <w:rPr>
+          <w:lang w:val="en-GB"/>
+        </w:rPr>
+        <w:t>000 sequences) are computationally demanding to search against and statistically result in low identification rates. Unless there is a really good reason to do so, it is hence advised to w</w:t>
+      </w:r>
+      <w:r>
+        <w:rPr>
+          <w:lang w:val="en-GB"/>
+        </w:rPr>
+        <w:t>ork with the reviewed sequences</w:t>
+      </w:r>
+      <w:r>
+        <w:rPr>
+          <w:lang w:val="en-GB"/>
+        </w:rPr>
+        <w:t xml:space="preserve">. Eventually, it is possible to add other sequences or research </w:t>
+      </w:r>
+      <w:r>
+        <w:rPr>
+          <w:lang w:val="en-GB"/>
+        </w:rPr>
+        <w:t xml:space="preserve">part of </w:t>
+      </w:r>
+      <w:r>
+        <w:rPr>
+          <w:lang w:val="en-GB"/>
+        </w:rPr>
+        <w:t xml:space="preserve">the data against </w:t>
+      </w:r>
+      <w:r>
+        <w:rPr>
+          <w:lang w:val="en-GB"/>
+        </w:rPr>
+        <w:t xml:space="preserve">bigger databases or </w:t>
+      </w:r>
+      <w:r>
+        <w:rPr>
+          <w:lang w:val="en-GB"/>
+        </w:rPr>
+        <w:t xml:space="preserve">the </w:t>
+      </w:r>
+      <w:r>
+        <w:rPr>
+          <w:lang w:val="en-GB"/>
+        </w:rPr>
+        <w:t xml:space="preserve">entire </w:t>
+      </w:r>
+      <w:proofErr w:type="spellStart"/>
+      <w:r>
+        <w:rPr>
+          <w:lang w:val="en-GB"/>
+        </w:rPr>
         <w:t>UniProt</w:t>
       </w:r>
       <w:proofErr w:type="spellEnd"/>
@@ -730,108 +832,6 @@
         <w:rPr>
           <w:lang w:val="en-GB"/>
         </w:rPr>
-        <w:t xml:space="preserve"> is called </w:t>
-      </w:r>
-      <w:proofErr w:type="spellStart"/>
-      <w:r>
-        <w:rPr>
-          <w:lang w:val="en-GB"/>
-        </w:rPr>
-        <w:t>TrEMBL</w:t>
-      </w:r>
-      <w:proofErr w:type="spellEnd"/>
-      <w:r>
-        <w:rPr>
-          <w:lang w:val="en-GB"/>
-        </w:rPr>
-        <w:t>.</w:t>
-      </w:r>
-    </w:p>
-    <w:p>
-      <w:pPr>
-        <w:jc w:val="both"/>
-        <w:rPr>
-          <w:lang w:val="en-GB"/>
-        </w:rPr>
-      </w:pPr>
-      <w:r>
-        <w:rPr>
-          <w:lang w:val="en-GB"/>
-        </w:rPr>
-        <w:t>T</w:t>
-      </w:r>
-      <w:r>
-        <w:rPr>
-          <w:lang w:val="en-GB"/>
-        </w:rPr>
-        <w:t>he identification efficiency is dependent on the size of the database. Notably</w:t>
-      </w:r>
-      <w:r>
-        <w:rPr>
-          <w:lang w:val="en-GB"/>
-        </w:rPr>
-        <w:t xml:space="preserve">, large databases (&gt;100 </w:t>
-      </w:r>
-      <w:r>
-        <w:rPr>
-          <w:lang w:val="en-GB"/>
-        </w:rPr>
-        <w:t>000 sequences) are computationally demanding to search against and statistically result in low identification rates. Unless there is a really good reason to do so, it is hence advised to w</w:t>
-      </w:r>
-      <w:r>
-        <w:rPr>
-          <w:lang w:val="en-GB"/>
-        </w:rPr>
-        <w:t>ork with the reviewed sequences</w:t>
-      </w:r>
-      <w:r>
-        <w:rPr>
-          <w:lang w:val="en-GB"/>
-        </w:rPr>
-        <w:t xml:space="preserve">. Eventually, it is possible to add other sequences or research </w:t>
-      </w:r>
-      <w:r>
-        <w:rPr>
-          <w:lang w:val="en-GB"/>
-        </w:rPr>
-        <w:t xml:space="preserve">part of </w:t>
-      </w:r>
-      <w:r>
-        <w:rPr>
-          <w:lang w:val="en-GB"/>
-        </w:rPr>
-        <w:t xml:space="preserve">the data against </w:t>
-      </w:r>
-      <w:r>
-        <w:rPr>
-          <w:lang w:val="en-GB"/>
-        </w:rPr>
-        <w:t xml:space="preserve">bigger databases or </w:t>
-      </w:r>
-      <w:r>
-        <w:rPr>
-          <w:lang w:val="en-GB"/>
-        </w:rPr>
-        <w:t xml:space="preserve">the </w:t>
-      </w:r>
-      <w:r>
-        <w:rPr>
-          <w:lang w:val="en-GB"/>
-        </w:rPr>
-        <w:t xml:space="preserve">entire </w:t>
-      </w:r>
-      <w:proofErr w:type="spellStart"/>
-      <w:r>
-        <w:rPr>
-          <w:lang w:val="en-GB"/>
-        </w:rPr>
-        <w:t>UniProt</w:t>
-      </w:r>
-      <w:proofErr w:type="spellEnd"/>
-      <w:r>
-        <w:rPr>
-          <w:lang w:val="en-GB"/>
-        </w:rPr>
         <w:t xml:space="preserve"> </w:t>
       </w:r>
       <w:r>
@@ -839,17 +839,8 @@
           <w:i/>
           <w:lang w:val="en-GB"/>
         </w:rPr>
-        <w:t xml:space="preserve">a </w:t>
-      </w:r>
-      <w:proofErr w:type="spellStart"/>
-      <w:r>
-        <w:rPr>
-          <w:i/>
-          <w:lang w:val="en-GB"/>
-        </w:rPr>
-        <w:t>posteriori</w:t>
-      </w:r>
-      <w:proofErr w:type="spellEnd"/>
+        <w:t>a posteriori</w:t>
+      </w:r>
       <w:r>
         <w:rPr>
           <w:lang w:val="en-GB"/>
@@ -969,11 +960,19 @@
         </w:rPr>
         <w:tab/>
       </w:r>
-      <w:r>
-        <w:rPr>
-          <w:lang w:val="en-GB"/>
-        </w:rPr>
-        <w:t xml:space="preserve">Most proteins exist in various forms, with minor or major variations. </w:t>
+      <w:proofErr w:type="gramStart"/>
+      <w:r>
+        <w:rPr>
+          <w:lang w:val="en-GB"/>
+        </w:rPr>
+        <w:t>Most</w:t>
+      </w:r>
+      <w:proofErr w:type="gramEnd"/>
+      <w:r>
+        <w:rPr>
+          <w:lang w:val="en-GB"/>
+        </w:rPr>
+        <w:t xml:space="preserve"> proteins exist in various forms, with minor or major variations. </w:t>
       </w:r>
       <w:proofErr w:type="spellStart"/>
       <w:r>
@@ -1069,21 +1068,7 @@
         <w:rPr>
           <w:lang w:val="en-GB"/>
         </w:rPr>
-        <w:t xml:space="preserve"> </w:t>
-      </w:r>
-      <w:proofErr w:type="spellStart"/>
-      <w:r>
-        <w:rPr>
-          <w:lang w:val="en-GB"/>
-        </w:rPr>
-        <w:t>isoforms</w:t>
-      </w:r>
-      <w:proofErr w:type="spellEnd"/>
-      <w:r>
-        <w:rPr>
-          <w:lang w:val="en-GB"/>
-        </w:rPr>
-        <w:t xml:space="preserve"> of </w:t>
+        <w:t xml:space="preserve"> isoforms of </w:t>
       </w:r>
       <w:r>
         <w:rPr>
@@ -1095,16 +1080,8 @@
         <w:rPr>
           <w:lang w:val="en-GB"/>
         </w:rPr>
-        <w:t xml:space="preserve">Canonical and </w:t>
-      </w:r>
-      <w:proofErr w:type="spellStart"/>
-      <w:r>
-        <w:rPr>
-          <w:lang w:val="en-GB"/>
-        </w:rPr>
-        <w:t>isoform</w:t>
-      </w:r>
-      <w:proofErr w:type="spellEnd"/>
+        <w:t>Canonical and isoform</w:t>
+      </w:r>
       <w:r>
         <w:rPr>
           <w:lang w:val="en-GB"/>
@@ -1121,16 +1098,8 @@
         <w:rPr>
           <w:lang w:val="en-GB"/>
         </w:rPr>
-        <w:t xml:space="preserve">including the </w:t>
-      </w:r>
-      <w:proofErr w:type="spellStart"/>
-      <w:r>
-        <w:rPr>
-          <w:lang w:val="en-GB"/>
-        </w:rPr>
-        <w:t>isoforms</w:t>
-      </w:r>
-      <w:proofErr w:type="spellEnd"/>
+        <w:t>including the isoforms</w:t>
+      </w:r>
       <w:r>
         <w:rPr>
           <w:lang w:val="en-GB"/>
@@ -1271,19 +1240,11 @@
         </w:rPr>
         <w:t xml:space="preserve">in </w:t>
       </w:r>
-      <w:proofErr w:type="spellStart"/>
-      <w:r>
-        <w:rPr>
-          <w:lang w:val="en-GB"/>
-        </w:rPr>
-        <w:t>centroid</w:t>
-      </w:r>
-      <w:proofErr w:type="spellEnd"/>
-      <w:r>
-        <w:rPr>
-          <w:lang w:val="en-GB"/>
-        </w:rPr>
-        <w:t xml:space="preserve"> mode </w:t>
+      <w:r>
+        <w:rPr>
+          <w:lang w:val="en-GB"/>
+        </w:rPr>
+        <w:t xml:space="preserve">centroid mode </w:t>
       </w:r>
       <w:r>
         <w:rPr>
@@ -1318,26 +1279,26 @@
         </w:rPr>
         <w:tab/>
       </w:r>
-      <w:r>
-        <w:rPr>
-          <w:lang w:val="en-GB"/>
-        </w:rPr>
-        <w:t>When programming the mass spectrometer, it will be indicated whether the spectra are recorded in profile mode (requirin</w:t>
-      </w:r>
-      <w:r>
-        <w:rPr>
-          <w:lang w:val="en-GB"/>
-        </w:rPr>
-        <w:t xml:space="preserve">g peak picking) or in </w:t>
-      </w:r>
-      <w:proofErr w:type="spellStart"/>
-      <w:r>
-        <w:rPr>
-          <w:lang w:val="en-GB"/>
-        </w:rPr>
-        <w:t>centroid</w:t>
-      </w:r>
-      <w:proofErr w:type="spellEnd"/>
+      <w:proofErr w:type="gramStart"/>
+      <w:r>
+        <w:rPr>
+          <w:lang w:val="en-GB"/>
+        </w:rPr>
+        <w:t>When</w:t>
+      </w:r>
+      <w:proofErr w:type="gramEnd"/>
+      <w:r>
+        <w:rPr>
+          <w:lang w:val="en-GB"/>
+        </w:rPr>
+        <w:t xml:space="preserve"> programming the mass spectrometer, it will be indicated whether the spectra are recorded in profile mode (requirin</w:t>
+      </w:r>
+      <w:r>
+        <w:rPr>
+          <w:lang w:val="en-GB"/>
+        </w:rPr>
+        <w:t>g peak picking) or in centroid</w:t>
+      </w:r>
       <w:r>
         <w:rPr>
           <w:lang w:val="en-GB"/>
@@ -1482,9 +1443,17 @@
         <w:rPr>
           <w:lang w:val="en-GB"/>
         </w:rPr>
-        <w:t>X!Tandem</w:t>
+        <w:t>X</w:t>
+      </w:r>
+      <w:proofErr w:type="gramStart"/>
+      <w:r>
+        <w:rPr>
+          <w:lang w:val="en-GB"/>
+        </w:rPr>
+        <w:t>!Tandem</w:t>
       </w:r>
       <w:proofErr w:type="spellEnd"/>
+      <w:proofErr w:type="gramEnd"/>
       <w:r>
         <w:rPr>
           <w:lang w:val="en-GB"/>
@@ -1697,11 +1666,19 @@
         </w:rPr>
         <w:tab/>
       </w:r>
-      <w:r>
-        <w:rPr>
-          <w:lang w:val="en-GB"/>
-        </w:rPr>
-        <w:t xml:space="preserve">There are two types of modifications: modifications induced by the experimental workflow and natural modifications of the sample. Among the modifications occurring when conducting the experiment, some are produced voluntarily like </w:t>
+      <w:proofErr w:type="gramStart"/>
+      <w:r>
+        <w:rPr>
+          <w:lang w:val="en-GB"/>
+        </w:rPr>
+        <w:t>There</w:t>
+      </w:r>
+      <w:proofErr w:type="gramEnd"/>
+      <w:r>
+        <w:rPr>
+          <w:lang w:val="en-GB"/>
+        </w:rPr>
+        <w:t xml:space="preserve"> are two types of modifications: modifications induced by the experimental workflow and natural modifications of the sample. Among the modifications occurring when conducting the experiment, some are produced voluntarily like </w:t>
       </w:r>
       <w:proofErr w:type="spellStart"/>
       <w:r>
@@ -1715,49 +1692,7 @@
         <w:rPr>
           <w:lang w:val="en-GB"/>
         </w:rPr>
-        <w:t xml:space="preserve"> of </w:t>
-      </w:r>
-      <w:proofErr w:type="spellStart"/>
-      <w:r>
-        <w:rPr>
-          <w:lang w:val="en-GB"/>
-        </w:rPr>
-        <w:t>cysteine</w:t>
-      </w:r>
-      <w:proofErr w:type="spellEnd"/>
-      <w:r>
-        <w:rPr>
-          <w:lang w:val="en-GB"/>
-        </w:rPr>
-        <w:t xml:space="preserve"> and some are experimental artefacts like oxidation of </w:t>
-      </w:r>
-      <w:proofErr w:type="spellStart"/>
-      <w:r>
-        <w:rPr>
-          <w:lang w:val="en-GB"/>
-        </w:rPr>
-        <w:t>methionine</w:t>
-      </w:r>
-      <w:proofErr w:type="spellEnd"/>
-      <w:r>
-        <w:rPr>
-          <w:lang w:val="en-GB"/>
-        </w:rPr>
-        <w:t xml:space="preserve">. These have hence to be selected in order to identify the proteins. The biological modifications on the other hand are selected in order to target biological functions. However these are typically low abundant: we have very little chance to identify a </w:t>
-      </w:r>
-      <w:proofErr w:type="spellStart"/>
-      <w:r>
-        <w:rPr>
-          <w:lang w:val="en-GB"/>
-        </w:rPr>
-        <w:t>phosphorylated</w:t>
-      </w:r>
-      <w:proofErr w:type="spellEnd"/>
-      <w:r>
-        <w:rPr>
-          <w:lang w:val="en-GB"/>
-        </w:rPr>
-        <w:t xml:space="preserve"> protein without enrichment</w:t>
+        <w:t xml:space="preserve"> of cysteine and some are experimental artefacts like oxidation of methionine. These have hence to be selected in order to identify the proteins. The biological modifications on the other hand are selected in order to target biological functions. However these are typically low abundant: we have very little chance to identify a phosphorylated protein without enrichment</w:t>
       </w:r>
       <w:hyperlink w:anchor="_ENREF_6" w:tooltip="Eyrich, 2011 #1" w:history="1">
         <w:r>
@@ -1797,21 +1732,7 @@
         <w:rPr>
           <w:lang w:val="en-GB"/>
         </w:rPr>
-        <w:t xml:space="preserve"> – we actually here selected </w:t>
-      </w:r>
-      <w:proofErr w:type="spellStart"/>
-      <w:r>
-        <w:rPr>
-          <w:lang w:val="en-GB"/>
-        </w:rPr>
-        <w:t>phosphorylation</w:t>
-      </w:r>
-      <w:proofErr w:type="spellEnd"/>
-      <w:r>
-        <w:rPr>
-          <w:lang w:val="en-GB"/>
-        </w:rPr>
-        <w:t xml:space="preserve"> for illustrative purpose</w:t>
+        <w:t xml:space="preserve"> – we actually here selected phosphorylation for illustrative purpose</w:t>
       </w:r>
       <w:r>
         <w:rPr>
@@ -1939,21 +1860,7 @@
         <w:rPr>
           <w:lang w:val="en-GB"/>
         </w:rPr>
-        <w:t xml:space="preserve"> Here, searching with oxidation of </w:t>
-      </w:r>
-      <w:proofErr w:type="spellStart"/>
-      <w:r>
-        <w:rPr>
-          <w:lang w:val="en-GB"/>
-        </w:rPr>
-        <w:t>methionine</w:t>
-      </w:r>
-      <w:proofErr w:type="spellEnd"/>
-      <w:r>
-        <w:rPr>
-          <w:lang w:val="en-GB"/>
-        </w:rPr>
-        <w:t xml:space="preserve"> and </w:t>
+        <w:t xml:space="preserve"> Here, searching with oxidation of methionine and </w:t>
       </w:r>
       <w:proofErr w:type="spellStart"/>
       <w:r>
@@ -1968,35 +1875,7 @@
         <w:rPr>
           <w:lang w:val="en-GB"/>
         </w:rPr>
-        <w:t xml:space="preserve"> of </w:t>
-      </w:r>
-      <w:proofErr w:type="spellStart"/>
-      <w:r>
-        <w:rPr>
-          <w:lang w:val="en-GB"/>
-        </w:rPr>
-        <w:t>cysteine</w:t>
-      </w:r>
-      <w:proofErr w:type="spellEnd"/>
-      <w:r>
-        <w:rPr>
-          <w:lang w:val="en-GB"/>
-        </w:rPr>
-        <w:t xml:space="preserve"> as variable modification returned &gt;98% of </w:t>
-      </w:r>
-      <w:proofErr w:type="spellStart"/>
-      <w:r>
-        <w:rPr>
-          <w:lang w:val="en-GB"/>
-        </w:rPr>
-        <w:t>cysteine</w:t>
-      </w:r>
-      <w:proofErr w:type="spellEnd"/>
-      <w:r>
-        <w:rPr>
-          <w:lang w:val="en-GB"/>
-        </w:rPr>
-        <w:t xml:space="preserve"> residues modified. The modification can thus reasonably </w:t>
+        <w:t xml:space="preserve"> of cysteine as variable modification returned &gt;98% of cysteine residues modified. The modification can thus reasonably </w:t>
       </w:r>
       <w:r>
         <w:rPr>
@@ -2157,21 +2036,7 @@
         <w:rPr>
           <w:lang w:val="en-GB"/>
         </w:rPr>
-        <w:t xml:space="preserve"> in our experience up to two with </w:t>
-      </w:r>
-      <w:proofErr w:type="spellStart"/>
-      <w:r>
-        <w:rPr>
-          <w:lang w:val="en-GB"/>
-        </w:rPr>
-        <w:t>trypsin</w:t>
-      </w:r>
-      <w:proofErr w:type="spellEnd"/>
-      <w:r>
-        <w:rPr>
-          <w:lang w:val="en-GB"/>
-        </w:rPr>
-        <w:t>.</w:t>
+        <w:t xml:space="preserve"> in our experience up to two with trypsin.</w:t>
       </w:r>
       <w:hyperlink w:anchor="_ENREF_7" w:tooltip="Vaudel, 2011 #22" w:history="1">
         <w:r>
@@ -2229,11 +2094,19 @@
         </w:rPr>
         <w:tab/>
       </w:r>
-      <w:r>
-        <w:rPr>
-          <w:lang w:val="en-GB"/>
-        </w:rPr>
-        <w:t xml:space="preserve">With the first low resolution mass spectrometers, searches were conducted with a fixed tolerance in </w:t>
+      <w:proofErr w:type="gramStart"/>
+      <w:r>
+        <w:rPr>
+          <w:lang w:val="en-GB"/>
+        </w:rPr>
+        <w:t>With</w:t>
+      </w:r>
+      <w:proofErr w:type="gramEnd"/>
+      <w:r>
+        <w:rPr>
+          <w:lang w:val="en-GB"/>
+        </w:rPr>
+        <w:t xml:space="preserve"> the first low resolution mass spectrometers, searches were conducted with a fixed tolerance in </w:t>
       </w:r>
       <w:r>
         <w:rPr>
@@ -2245,21 +2118,7 @@
         <w:rPr>
           <w:lang w:val="en-GB"/>
         </w:rPr>
-        <w:t xml:space="preserve"> – using the unit Dalton. With the advent of high resolution mass spectrometry, search engines adapted the tolerance actually measured – one would allow a higher tolerance when measuring the mass of an elephant than the mass of a mouse – hence introducing </w:t>
-      </w:r>
-      <w:proofErr w:type="spellStart"/>
-      <w:r>
-        <w:rPr>
-          <w:lang w:val="en-GB"/>
-        </w:rPr>
-        <w:t>ppm</w:t>
-      </w:r>
-      <w:proofErr w:type="spellEnd"/>
-      <w:r>
-        <w:rPr>
-          <w:lang w:val="en-GB"/>
-        </w:rPr>
-        <w:t xml:space="preserve"> tolerance defined as:</w:t>
+        <w:t xml:space="preserve"> – using the unit Dalton. With the advent of high resolution mass spectrometry, search engines adapted the tolerance actually measured – one would allow a higher tolerance when measuring the mass of an elephant than the mass of a mouse – hence introducing ppm tolerance defined as:</w:t>
       </w:r>
     </w:p>
     <w:p>
@@ -2534,49 +2393,29 @@
         <w:rPr>
           <w:lang w:val="en-GB"/>
         </w:rPr>
-        <w:t xml:space="preserve"> where a 10 </w:t>
+        <w:t xml:space="preserve"> where a 10 ppm tolerance gives the best results on our setup. OMSSA and </w:t>
       </w:r>
       <w:proofErr w:type="spellStart"/>
       <w:r>
         <w:rPr>
           <w:lang w:val="en-GB"/>
         </w:rPr>
-        <w:t>ppm</w:t>
+        <w:t>X</w:t>
+      </w:r>
+      <w:proofErr w:type="gramStart"/>
+      <w:r>
+        <w:rPr>
+          <w:lang w:val="en-GB"/>
+        </w:rPr>
+        <w:t>!Tandem</w:t>
       </w:r>
       <w:proofErr w:type="spellEnd"/>
-      <w:r>
-        <w:rPr>
-          <w:lang w:val="en-GB"/>
-        </w:rPr>
-        <w:t xml:space="preserve"> tolerance gives the best results on our setup. OMSSA and </w:t>
-      </w:r>
-      <w:proofErr w:type="spellStart"/>
-      <w:r>
-        <w:rPr>
-          <w:lang w:val="en-GB"/>
-        </w:rPr>
-        <w:t>X!Tandem</w:t>
-      </w:r>
-      <w:proofErr w:type="spellEnd"/>
-      <w:r>
-        <w:rPr>
-          <w:lang w:val="en-GB"/>
-        </w:rPr>
-        <w:t xml:space="preserve"> do not allow us to set the fragment ion tolerance in </w:t>
-      </w:r>
-      <w:proofErr w:type="spellStart"/>
-      <w:r>
-        <w:rPr>
-          <w:lang w:val="en-GB"/>
-        </w:rPr>
-        <w:t>ppm</w:t>
-      </w:r>
-      <w:proofErr w:type="spellEnd"/>
-      <w:r>
-        <w:rPr>
-          <w:lang w:val="en-GB"/>
-        </w:rPr>
-        <w:t xml:space="preserve"> so we use the value of 0.02 Da.</w:t>
+      <w:proofErr w:type="gramEnd"/>
+      <w:r>
+        <w:rPr>
+          <w:lang w:val="en-GB"/>
+        </w:rPr>
+        <w:t xml:space="preserve"> do not allow us to set the fragment ion tolerance in ppm so we use the value of 0.02 Da.</w:t>
       </w:r>
     </w:p>
     <w:p>
@@ -2686,159 +2525,169 @@
         </w:rPr>
         <w:tab/>
       </w:r>
-      <w:r>
-        <w:rPr>
-          <w:lang w:val="en-GB"/>
-        </w:rPr>
-        <w:t xml:space="preserve">The </w:t>
+      <w:proofErr w:type="gramStart"/>
+      <w:r>
+        <w:rPr>
+          <w:lang w:val="en-GB"/>
+        </w:rPr>
+        <w:t>The</w:t>
+      </w:r>
+      <w:proofErr w:type="gramEnd"/>
+      <w:r>
+        <w:rPr>
+          <w:lang w:val="en-GB"/>
+        </w:rPr>
+        <w:t xml:space="preserve"> </w:t>
+      </w:r>
+      <w:r>
+        <w:rPr>
+          <w:lang w:val="en-GB"/>
+        </w:rPr>
+        <w:t xml:space="preserve">phosphorylation </w:t>
+      </w:r>
+      <w:r>
+        <w:rPr>
+          <w:lang w:val="en-GB"/>
+        </w:rPr>
+        <w:t>options are all different, either targeting different amino acids or with different losses. The</w:t>
+      </w:r>
+      <w:r>
+        <w:rPr>
+          <w:lang w:val="en-GB"/>
+        </w:rPr>
+        <w:t xml:space="preserve"> </w:t>
+      </w:r>
+      <w:r>
+        <w:rPr>
+          <w:lang w:val="en-GB"/>
+        </w:rPr>
+        <w:t xml:space="preserve">listed </w:t>
+      </w:r>
+      <w:r>
+        <w:rPr>
+          <w:lang w:val="en-GB"/>
+        </w:rPr>
+        <w:t xml:space="preserve">modifications are all the OMSSA compatible modifications. Some of them will be better suited for your setup than others. Note that </w:t>
       </w:r>
       <w:proofErr w:type="spellStart"/>
       <w:r>
         <w:rPr>
           <w:lang w:val="en-GB"/>
         </w:rPr>
-        <w:t>phosphorylation</w:t>
+        <w:t>X</w:t>
+      </w:r>
+      <w:proofErr w:type="gramStart"/>
+      <w:r>
+        <w:rPr>
+          <w:lang w:val="en-GB"/>
+        </w:rPr>
+        <w:t>!Tandem</w:t>
       </w:r>
       <w:proofErr w:type="spellEnd"/>
-      <w:r>
-        <w:rPr>
-          <w:lang w:val="en-GB"/>
-        </w:rPr>
-        <w:t xml:space="preserve"> </w:t>
-      </w:r>
-      <w:r>
-        <w:rPr>
-          <w:lang w:val="en-GB"/>
-        </w:rPr>
-        <w:t>options are all different, either targeting different amino acids or with different losses. The</w:t>
-      </w:r>
-      <w:r>
-        <w:rPr>
-          <w:lang w:val="en-GB"/>
-        </w:rPr>
-        <w:t xml:space="preserve"> </w:t>
-      </w:r>
-      <w:r>
-        <w:rPr>
-          <w:lang w:val="en-GB"/>
-        </w:rPr>
-        <w:t xml:space="preserve">listed </w:t>
-      </w:r>
-      <w:r>
-        <w:rPr>
-          <w:lang w:val="en-GB"/>
-        </w:rPr>
-        <w:t xml:space="preserve">modifications are all the OMSSA compatible modifications. Some of them will be better suited for your setup than others. Note that </w:t>
+      <w:proofErr w:type="gramEnd"/>
+      <w:r>
+        <w:rPr>
+          <w:lang w:val="en-GB"/>
+        </w:rPr>
+        <w:t xml:space="preserve"> might not account for the difference between these OMSSA modifications. For more information on the handling of modifications by search engines, please contact the developers of </w:t>
+      </w:r>
+      <w:r>
+        <w:rPr>
+          <w:lang w:val="en-GB"/>
+        </w:rPr>
+        <w:t>the search engines</w:t>
+      </w:r>
+      <w:r>
+        <w:rPr>
+          <w:lang w:val="en-GB"/>
+        </w:rPr>
+        <w:t>.</w:t>
+      </w:r>
+    </w:p>
+    <w:p>
+      <w:pPr>
+        <w:jc w:val="both"/>
+        <w:rPr>
+          <w:lang w:val="en-GB"/>
+        </w:rPr>
+      </w:pPr>
+      <w:r>
+        <w:rPr>
+          <w:b/>
+          <w:lang w:val="en-GB"/>
+        </w:rPr>
+        <w:t>[1.3h</w:t>
+      </w:r>
+      <w:r>
+        <w:rPr>
+          <w:b/>
+          <w:lang w:val="en-GB"/>
+        </w:rPr>
+        <w:t>]</w:t>
+      </w:r>
+      <w:r>
+        <w:rPr>
+          <w:b/>
+          <w:lang w:val="en-GB"/>
+        </w:rPr>
+        <w:tab/>
+      </w:r>
+      <w:proofErr w:type="gramStart"/>
+      <w:r>
+        <w:rPr>
+          <w:lang w:val="en-GB"/>
+        </w:rPr>
+        <w:t>Before</w:t>
+      </w:r>
+      <w:proofErr w:type="gramEnd"/>
+      <w:r>
+        <w:rPr>
+          <w:lang w:val="en-GB"/>
+        </w:rPr>
+        <w:t xml:space="preserve"> a peptide or a fragment ion is recorded, it can lose a moiety named neutral loss. Most encountered neutral losses are water (H</w:t>
+      </w:r>
+      <w:r>
+        <w:rPr>
+          <w:vertAlign w:val="subscript"/>
+          <w:lang w:val="en-GB"/>
+        </w:rPr>
+        <w:t>2</w:t>
+      </w:r>
+      <w:r>
+        <w:rPr>
+          <w:lang w:val="en-GB"/>
+        </w:rPr>
+        <w:t>O) and ammonia (NH</w:t>
+      </w:r>
+      <w:r>
+        <w:rPr>
+          <w:vertAlign w:val="subscript"/>
+          <w:lang w:val="en-GB"/>
+        </w:rPr>
+        <w:t>3</w:t>
+      </w:r>
+      <w:r>
+        <w:rPr>
+          <w:lang w:val="en-GB"/>
+        </w:rPr>
+        <w:t xml:space="preserve">) losses. Some modifications like phosphorylation can also generate neutral losses and these can be set in this dialog. Note that this information is not accounted for by OMSSA and </w:t>
       </w:r>
       <w:proofErr w:type="spellStart"/>
       <w:r>
         <w:rPr>
           <w:lang w:val="en-GB"/>
         </w:rPr>
-        <w:t>X!Tandem</w:t>
+        <w:t>X</w:t>
+      </w:r>
+      <w:proofErr w:type="gramStart"/>
+      <w:r>
+        <w:rPr>
+          <w:lang w:val="en-GB"/>
+        </w:rPr>
+        <w:t>!Tandem</w:t>
       </w:r>
       <w:proofErr w:type="spellEnd"/>
-      <w:r>
-        <w:rPr>
-          <w:lang w:val="en-GB"/>
-        </w:rPr>
-        <w:t xml:space="preserve"> might not account for the difference between these OMSSA modifications. For more information on the handling of modifications by search engines, please contact the developers of </w:t>
-      </w:r>
-      <w:r>
-        <w:rPr>
-          <w:lang w:val="en-GB"/>
-        </w:rPr>
-        <w:t>the search engines</w:t>
-      </w:r>
-      <w:r>
-        <w:rPr>
-          <w:lang w:val="en-GB"/>
-        </w:rPr>
-        <w:t>.</w:t>
-      </w:r>
-    </w:p>
-    <w:p>
-      <w:pPr>
-        <w:jc w:val="both"/>
-        <w:rPr>
-          <w:lang w:val="en-GB"/>
-        </w:rPr>
-      </w:pPr>
-      <w:r>
-        <w:rPr>
-          <w:b/>
-          <w:lang w:val="en-GB"/>
-        </w:rPr>
-        <w:t>[1.3h</w:t>
-      </w:r>
-      <w:r>
-        <w:rPr>
-          <w:b/>
-          <w:lang w:val="en-GB"/>
-        </w:rPr>
-        <w:t>]</w:t>
-      </w:r>
-      <w:r>
-        <w:rPr>
-          <w:b/>
-          <w:lang w:val="en-GB"/>
-        </w:rPr>
-        <w:tab/>
-      </w:r>
-      <w:r>
-        <w:rPr>
-          <w:lang w:val="en-GB"/>
-        </w:rPr>
-        <w:t>Before a peptide or a fragment ion is recorded, it can lose a moiety named neutral loss. Most encountered neutral losses are water (H</w:t>
-      </w:r>
-      <w:r>
-        <w:rPr>
-          <w:vertAlign w:val="subscript"/>
-          <w:lang w:val="en-GB"/>
-        </w:rPr>
-        <w:t>2</w:t>
-      </w:r>
-      <w:r>
-        <w:rPr>
-          <w:lang w:val="en-GB"/>
-        </w:rPr>
-        <w:t>O) and ammonia (NH</w:t>
-      </w:r>
-      <w:r>
-        <w:rPr>
-          <w:vertAlign w:val="subscript"/>
-          <w:lang w:val="en-GB"/>
-        </w:rPr>
-        <w:t>3</w:t>
-      </w:r>
-      <w:r>
-        <w:rPr>
-          <w:lang w:val="en-GB"/>
-        </w:rPr>
-        <w:t xml:space="preserve">) losses. Some modifications like </w:t>
-      </w:r>
-      <w:proofErr w:type="spellStart"/>
-      <w:r>
-        <w:rPr>
-          <w:lang w:val="en-GB"/>
-        </w:rPr>
-        <w:t>phosphorylation</w:t>
-      </w:r>
-      <w:proofErr w:type="spellEnd"/>
-      <w:r>
-        <w:rPr>
-          <w:lang w:val="en-GB"/>
-        </w:rPr>
-        <w:t xml:space="preserve"> can also generate neutral losses and these can be set in this dialog. Note that this information is not accounted for by OMSSA and </w:t>
-      </w:r>
-      <w:proofErr w:type="spellStart"/>
-      <w:r>
-        <w:rPr>
-          <w:lang w:val="en-GB"/>
-        </w:rPr>
-        <w:t>X!Tandem</w:t>
-      </w:r>
-      <w:proofErr w:type="spellEnd"/>
+      <w:proofErr w:type="gramEnd"/>
       <w:r>
         <w:rPr>
           <w:lang w:val="en-GB"/>
@@ -3125,11 +2974,19 @@
         </w:rPr>
         <w:tab/>
       </w:r>
-      <w:r>
-        <w:rPr>
-          <w:lang w:val="en-GB"/>
-        </w:rPr>
-        <w:t>The search time usually scales with the number of spectra and their complexity. A similar effect goes for the database size. Notably, when using large data</w:t>
+      <w:proofErr w:type="gramStart"/>
+      <w:r>
+        <w:rPr>
+          <w:lang w:val="en-GB"/>
+        </w:rPr>
+        <w:t>The</w:t>
+      </w:r>
+      <w:proofErr w:type="gramEnd"/>
+      <w:r>
+        <w:rPr>
+          <w:lang w:val="en-GB"/>
+        </w:rPr>
+        <w:t xml:space="preserve"> search time usually scales with the number of spectra and their complexity. A similar effect goes for the database size. Notably, when using large data</w:t>
       </w:r>
       <w:r>
         <w:rPr>
@@ -3160,7 +3017,21 @@
         <w:rPr>
           <w:lang w:val="en-GB"/>
         </w:rPr>
-        <w:t xml:space="preserve">98% progress during hours or days apparently doing nothing. Just be patient! </w:t>
+        <w:t xml:space="preserve">98% progress during hours or days apparently doing nothing. Just </w:t>
+      </w:r>
+      <w:proofErr w:type="gramStart"/>
+      <w:r>
+        <w:rPr>
+          <w:lang w:val="en-GB"/>
+        </w:rPr>
+        <w:t>be</w:t>
+      </w:r>
+      <w:proofErr w:type="gramEnd"/>
+      <w:r>
+        <w:rPr>
+          <w:lang w:val="en-GB"/>
+        </w:rPr>
+        <w:t xml:space="preserve"> patient! </w:t>
       </w:r>
     </w:p>
     <w:p>
@@ -3365,9 +3236,16 @@
         <w:rPr>
           <w:lang w:val="en-GB"/>
         </w:rPr>
-        <w:t xml:space="preserve"> For more details see: </w:t>
-      </w:r>
-      <w:hyperlink r:id="rId8" w:history="1">
+        <w:t xml:space="preserve"> </w:t>
+      </w:r>
+      <w:proofErr w:type="gramStart"/>
+      <w:r>
+        <w:rPr>
+          <w:lang w:val="en-GB"/>
+        </w:rPr>
+        <w:t xml:space="preserve">For more details see: </w:t>
+      </w:r>
+      <w:hyperlink r:id="rId9" w:history="1">
         <w:r>
           <w:rPr>
             <w:rStyle w:val="Hyperlink"/>
@@ -3382,6 +3260,7 @@
         </w:rPr>
         <w:t>.</w:t>
       </w:r>
+      <w:proofErr w:type="gramEnd"/>
     </w:p>
     <w:p>
       <w:pPr>
@@ -3422,122 +3301,124 @@
         <w:rPr>
           <w:lang w:val="en-GB"/>
         </w:rPr>
-        <w:t>X!Tandem</w:t>
+        <w:t>X</w:t>
+      </w:r>
+      <w:proofErr w:type="gramStart"/>
+      <w:r>
+        <w:rPr>
+          <w:lang w:val="en-GB"/>
+        </w:rPr>
+        <w:t>!Tandem</w:t>
       </w:r>
       <w:proofErr w:type="spellEnd"/>
-      <w:r>
-        <w:rPr>
-          <w:lang w:val="en-GB"/>
-        </w:rPr>
-        <w:t xml:space="preserve"> performs by default a quick search for protein terminal </w:t>
+      <w:proofErr w:type="gramEnd"/>
+      <w:r>
+        <w:rPr>
+          <w:lang w:val="en-GB"/>
+        </w:rPr>
+        <w:t xml:space="preserve"> performs by default a quick search for protein terminal acetylation and peptide </w:t>
       </w:r>
       <w:proofErr w:type="spellStart"/>
       <w:r>
-        <w:rPr>
-          <w:lang w:val="en-GB"/>
-        </w:rPr>
-        <w:t>acetylation</w:t>
+        <w:t>pyrolidone</w:t>
       </w:r>
       <w:proofErr w:type="spellEnd"/>
       <w:r>
-        <w:rPr>
-          <w:lang w:val="en-GB"/>
-        </w:rPr>
-        <w:t xml:space="preserve"> and peptide </w:t>
+        <w:t>.</w:t>
+      </w:r>
+      <w:r>
+        <w:rPr>
+          <w:lang w:val="en-GB"/>
+        </w:rPr>
+        <w:t xml:space="preserve"> A</w:t>
+      </w:r>
+      <w:r>
+        <w:rPr>
+          <w:lang w:val="en-GB"/>
+        </w:rPr>
+        <w:t xml:space="preserve">fter a standard search, </w:t>
       </w:r>
       <w:proofErr w:type="spellStart"/>
       <w:r>
-        <w:t>pyrolidone</w:t>
+        <w:rPr>
+          <w:lang w:val="en-GB"/>
+        </w:rPr>
+        <w:t>X</w:t>
+      </w:r>
+      <w:proofErr w:type="gramStart"/>
+      <w:r>
+        <w:rPr>
+          <w:lang w:val="en-GB"/>
+        </w:rPr>
+        <w:t>!Tandem</w:t>
       </w:r>
       <w:proofErr w:type="spellEnd"/>
-      <w:r>
-        <w:t>.</w:t>
-      </w:r>
-      <w:r>
-        <w:rPr>
-          <w:lang w:val="en-GB"/>
-        </w:rPr>
-        <w:t xml:space="preserve"> A</w:t>
-      </w:r>
-      <w:r>
-        <w:rPr>
-          <w:lang w:val="en-GB"/>
-        </w:rPr>
-        <w:t xml:space="preserve">fter a standard search, </w:t>
+      <w:proofErr w:type="gramEnd"/>
+      <w:r>
+        <w:rPr>
+          <w:lang w:val="en-GB"/>
+        </w:rPr>
+        <w:t xml:space="preserve"> </w:t>
+      </w:r>
+      <w:r>
+        <w:rPr>
+          <w:lang w:val="en-GB"/>
+        </w:rPr>
+        <w:t xml:space="preserve">also </w:t>
+      </w:r>
+      <w:r>
+        <w:rPr>
+          <w:lang w:val="en-GB"/>
+        </w:rPr>
+        <w:t xml:space="preserve">performs a so-called second pass search where it automatically looks for extra peptides carrying </w:t>
+      </w:r>
+      <w:r>
+        <w:rPr>
+          <w:lang w:val="en-GB"/>
+        </w:rPr>
+        <w:t>terminal acetylation</w:t>
+      </w:r>
+      <w:r>
+        <w:rPr>
+          <w:lang w:val="en-GB"/>
+        </w:rPr>
+        <w:t xml:space="preserve">. </w:t>
       </w:r>
       <w:proofErr w:type="spellStart"/>
       <w:r>
         <w:rPr>
           <w:lang w:val="en-GB"/>
         </w:rPr>
-        <w:t>X!Tandem</w:t>
+        <w:t>SearchGUI</w:t>
       </w:r>
       <w:proofErr w:type="spellEnd"/>
       <w:r>
         <w:rPr>
           <w:lang w:val="en-GB"/>
         </w:rPr>
-        <w:t xml:space="preserve"> </w:t>
-      </w:r>
-      <w:r>
-        <w:rPr>
-          <w:lang w:val="en-GB"/>
-        </w:rPr>
-        <w:t xml:space="preserve">also </w:t>
-      </w:r>
-      <w:r>
-        <w:rPr>
-          <w:lang w:val="en-GB"/>
-        </w:rPr>
-        <w:t xml:space="preserve">performs a so-called second pass search where it automatically looks for extra peptides carrying </w:t>
-      </w:r>
-      <w:r>
-        <w:rPr>
-          <w:lang w:val="en-GB"/>
-        </w:rPr>
-        <w:t xml:space="preserve">terminal </w:t>
+        <w:t xml:space="preserve"> passed this information to </w:t>
       </w:r>
       <w:proofErr w:type="spellStart"/>
-      <w:r>
-        <w:rPr>
-          <w:lang w:val="en-GB"/>
-        </w:rPr>
-        <w:t>acetylation</w:t>
+      <w:proofErr w:type="gramStart"/>
+      <w:r>
+        <w:rPr>
+          <w:lang w:val="en-GB"/>
+        </w:rPr>
+        <w:t>PeptideShaker</w:t>
       </w:r>
       <w:proofErr w:type="spellEnd"/>
       <w:r>
         <w:rPr>
           <w:lang w:val="en-GB"/>
         </w:rPr>
-        <w:t xml:space="preserve">. </w:t>
-      </w:r>
-      <w:proofErr w:type="spellStart"/>
-      <w:r>
-        <w:rPr>
-          <w:lang w:val="en-GB"/>
-        </w:rPr>
-        <w:t>SearchGUI</w:t>
-      </w:r>
-      <w:proofErr w:type="spellEnd"/>
-      <w:r>
-        <w:rPr>
-          <w:lang w:val="en-GB"/>
-        </w:rPr>
-        <w:t xml:space="preserve"> passed this information to </w:t>
-      </w:r>
-      <w:proofErr w:type="spellStart"/>
-      <w:r>
-        <w:rPr>
-          <w:lang w:val="en-GB"/>
-        </w:rPr>
-        <w:t>PeptideShaker</w:t>
-      </w:r>
-      <w:proofErr w:type="spellEnd"/>
-      <w:r>
-        <w:rPr>
-          <w:lang w:val="en-GB"/>
-        </w:rPr>
-        <w:t>, that is why the search parameters changed</w:t>
+        <w:t>, that</w:t>
+      </w:r>
+      <w:proofErr w:type="gramEnd"/>
+      <w:r>
+        <w:rPr>
+          <w:lang w:val="en-GB"/>
+        </w:rPr>
+        <w:t xml:space="preserve"> is why the search parameters changed</w:t>
       </w:r>
       <w:r>
         <w:rPr>
@@ -3736,35 +3617,107 @@
         <w:rPr>
           <w:lang w:val="en-GB"/>
         </w:rPr>
-        <w:t xml:space="preserve">Line 15: GYYSPYSVSGSGSGSTAGSR was found </w:t>
+        <w:t xml:space="preserve">Line 15: GYYSPYSVSGSGSGSTAGSR was found phosphorylated on serine 4. However, the localization of the phosphorylation is not confident: only the letter carries the </w:t>
       </w:r>
       <w:proofErr w:type="spellStart"/>
       <w:r>
         <w:rPr>
           <w:lang w:val="en-GB"/>
         </w:rPr>
-        <w:t>phosphorylated</w:t>
+        <w:t>color</w:t>
       </w:r>
       <w:proofErr w:type="spellEnd"/>
       <w:r>
         <w:rPr>
           <w:lang w:val="en-GB"/>
         </w:rPr>
-        <w:t xml:space="preserve"> on serine 4. However, the localization of the </w:t>
+        <w:t xml:space="preserve"> – more details on PTM localization will be given in the “PTM Analysis” chapter.</w:t>
+      </w:r>
+      <w:r>
+        <w:rPr>
+          <w:lang w:val="en-GB"/>
+        </w:rPr>
+        <w:t xml:space="preserve"> </w:t>
+      </w:r>
+      <w:r>
+        <w:rPr>
+          <w:lang w:val="en-GB"/>
+        </w:rPr>
+        <w:t>Line 22: QLEMSAEAER was found oxidized on methionine 4.</w:t>
+      </w:r>
+      <w:r>
+        <w:rPr>
+          <w:lang w:val="en-GB"/>
+        </w:rPr>
+        <w:t xml:space="preserve"> </w:t>
+      </w:r>
+      <w:r>
+        <w:rPr>
+          <w:lang w:val="en-GB"/>
+        </w:rPr>
+        <w:t xml:space="preserve">Line 36: ELYQQLQRGER was found phosphorylated on </w:t>
+      </w:r>
+      <w:r>
+        <w:rPr>
+          <w:lang w:val="en-GB"/>
+        </w:rPr>
+        <w:t>tyrosine</w:t>
+      </w:r>
+      <w:r>
+        <w:rPr>
+          <w:lang w:val="en-GB"/>
+        </w:rPr>
+        <w:t xml:space="preserve"> 1</w:t>
+      </w:r>
+      <w:r>
+        <w:rPr>
+          <w:lang w:val="en-GB"/>
+        </w:rPr>
+        <w:t>.</w:t>
+      </w:r>
+      <w:r>
+        <w:rPr>
+          <w:lang w:val="en-GB"/>
+        </w:rPr>
+        <w:t xml:space="preserve"> </w:t>
+      </w:r>
+      <w:r>
+        <w:rPr>
+          <w:lang w:val="en-GB"/>
+        </w:rPr>
+        <w:t xml:space="preserve">Peptides at lines 20, 23, 24, 25, </w:t>
+      </w:r>
+      <w:r>
+        <w:rPr>
+          <w:lang w:val="en-GB"/>
+        </w:rPr>
+        <w:t>27 and 37</w:t>
+      </w:r>
+      <w:r>
+        <w:rPr>
+          <w:lang w:val="en-GB"/>
+        </w:rPr>
+        <w:t xml:space="preserve"> were carrying a pyro-</w:t>
       </w:r>
       <w:proofErr w:type="spellStart"/>
       <w:r>
         <w:rPr>
           <w:lang w:val="en-GB"/>
         </w:rPr>
-        <w:t>phosphorylation</w:t>
+        <w:t>cmc</w:t>
       </w:r>
       <w:proofErr w:type="spellEnd"/>
       <w:r>
         <w:rPr>
           <w:lang w:val="en-GB"/>
         </w:rPr>
-        <w:t xml:space="preserve"> is not confident: only the letter carries the </w:t>
+        <w:t xml:space="preserve"> modification.</w:t>
+      </w:r>
+      <w:r>
+        <w:rPr>
+          <w:lang w:val="en-GB"/>
+        </w:rPr>
+        <w:t xml:space="preserve"> (Terminal PTMs are not </w:t>
       </w:r>
       <w:proofErr w:type="spellStart"/>
       <w:r>
@@ -3778,134 +3731,6 @@
         <w:rPr>
           <w:lang w:val="en-GB"/>
         </w:rPr>
-        <w:t xml:space="preserve"> – more details on PTM localization will be given in the “PTM Analysis” chapter.</w:t>
-      </w:r>
-      <w:r>
-        <w:rPr>
-          <w:lang w:val="en-GB"/>
-        </w:rPr>
-        <w:t xml:space="preserve"> </w:t>
-      </w:r>
-      <w:r>
-        <w:rPr>
-          <w:lang w:val="en-GB"/>
-        </w:rPr>
-        <w:t xml:space="preserve">Line 22: QLEMSAEAER was found oxidized on </w:t>
-      </w:r>
-      <w:proofErr w:type="spellStart"/>
-      <w:r>
-        <w:rPr>
-          <w:lang w:val="en-GB"/>
-        </w:rPr>
-        <w:t>methionine</w:t>
-      </w:r>
-      <w:proofErr w:type="spellEnd"/>
-      <w:r>
-        <w:rPr>
-          <w:lang w:val="en-GB"/>
-        </w:rPr>
-        <w:t xml:space="preserve"> 4.</w:t>
-      </w:r>
-      <w:r>
-        <w:rPr>
-          <w:lang w:val="en-GB"/>
-        </w:rPr>
-        <w:t xml:space="preserve"> </w:t>
-      </w:r>
-      <w:r>
-        <w:rPr>
-          <w:lang w:val="en-GB"/>
-        </w:rPr>
-        <w:t xml:space="preserve">Line 36: ELYQQLQRGER was found </w:t>
-      </w:r>
-      <w:proofErr w:type="spellStart"/>
-      <w:r>
-        <w:rPr>
-          <w:lang w:val="en-GB"/>
-        </w:rPr>
-        <w:t>phosphorylated</w:t>
-      </w:r>
-      <w:proofErr w:type="spellEnd"/>
-      <w:r>
-        <w:rPr>
-          <w:lang w:val="en-GB"/>
-        </w:rPr>
-        <w:t xml:space="preserve"> on </w:t>
-      </w:r>
-      <w:r>
-        <w:rPr>
-          <w:lang w:val="en-GB"/>
-        </w:rPr>
-        <w:t>tyrosine</w:t>
-      </w:r>
-      <w:r>
-        <w:rPr>
-          <w:lang w:val="en-GB"/>
-        </w:rPr>
-        <w:t xml:space="preserve"> 1</w:t>
-      </w:r>
-      <w:r>
-        <w:rPr>
-          <w:lang w:val="en-GB"/>
-        </w:rPr>
-        <w:t>.</w:t>
-      </w:r>
-      <w:r>
-        <w:rPr>
-          <w:lang w:val="en-GB"/>
-        </w:rPr>
-        <w:t xml:space="preserve"> </w:t>
-      </w:r>
-      <w:r>
-        <w:rPr>
-          <w:lang w:val="en-GB"/>
-        </w:rPr>
-        <w:t xml:space="preserve">Peptides at lines 20, 23, 24, 25, </w:t>
-      </w:r>
-      <w:r>
-        <w:rPr>
-          <w:lang w:val="en-GB"/>
-        </w:rPr>
-        <w:t>27 and 37</w:t>
-      </w:r>
-      <w:r>
-        <w:rPr>
-          <w:lang w:val="en-GB"/>
-        </w:rPr>
-        <w:t xml:space="preserve"> were carrying a </w:t>
-      </w:r>
-      <w:proofErr w:type="spellStart"/>
-      <w:r>
-        <w:rPr>
-          <w:lang w:val="en-GB"/>
-        </w:rPr>
-        <w:t>pyro-cmc</w:t>
-      </w:r>
-      <w:proofErr w:type="spellEnd"/>
-      <w:r>
-        <w:rPr>
-          <w:lang w:val="en-GB"/>
-        </w:rPr>
-        <w:t xml:space="preserve"> modification.</w:t>
-      </w:r>
-      <w:r>
-        <w:rPr>
-          <w:lang w:val="en-GB"/>
-        </w:rPr>
-        <w:t xml:space="preserve"> (Terminal PTMs are not </w:t>
-      </w:r>
-      <w:proofErr w:type="spellStart"/>
-      <w:r>
-        <w:rPr>
-          <w:lang w:val="en-GB"/>
-        </w:rPr>
-        <w:t>color</w:t>
-      </w:r>
-      <w:proofErr w:type="spellEnd"/>
-      <w:r>
-        <w:rPr>
-          <w:lang w:val="en-GB"/>
-        </w:rPr>
         <w:t xml:space="preserve"> coded.)</w:t>
       </w:r>
     </w:p>
@@ -3972,11 +3797,33 @@
         </w:rPr>
         <w:tab/>
       </w:r>
-      <w:r>
-        <w:rPr>
-          <w:lang w:val="en-GB"/>
-        </w:rPr>
-        <w:t>At the top left of the screen, you can see which parts of the sequence are covered in the spectrum and at which intensity. Such a full coverage is very rare and leaves little doubt on the quality of the identification. In the middle, an histogram shows the distribution of the peak intensities – in green, identified peaks, in grey non identified. One clearly sees here that the most intense peaks are almost all annotated with a fragment ion which is again synonymous of quality for the identification. Finally, on the top right are displayed the fragment ion mass errors at their respective mass. One can see that all ions are very accurately identified, leaving little doubt on the peptide identification. Note that the error is increasing with the mass, as expected from the “Peptide-Spectrum Matching” chapter.</w:t>
+      <w:proofErr w:type="gramStart"/>
+      <w:r>
+        <w:rPr>
+          <w:lang w:val="en-GB"/>
+        </w:rPr>
+        <w:t>At</w:t>
+      </w:r>
+      <w:proofErr w:type="gramEnd"/>
+      <w:r>
+        <w:rPr>
+          <w:lang w:val="en-GB"/>
+        </w:rPr>
+        <w:t xml:space="preserve"> the top left of the screen, you can see which parts of the sequence are covered in the spectrum and at which intensity. Such a full coverage is very rare and leaves little doubt on the quality of the identification. In the middle, </w:t>
+      </w:r>
+      <w:proofErr w:type="gramStart"/>
+      <w:r>
+        <w:rPr>
+          <w:lang w:val="en-GB"/>
+        </w:rPr>
+        <w:t>an</w:t>
+      </w:r>
+      <w:proofErr w:type="gramEnd"/>
+      <w:r>
+        <w:rPr>
+          <w:lang w:val="en-GB"/>
+        </w:rPr>
+        <w:t xml:space="preserve"> histogram shows the distribution of the peak intensities – in green, identified peaks, in grey non identified. One clearly sees here that the most intense peaks are almost all annotated with a fragment ion which is again synonymous of quality for the identification. Finally, on the top right are displayed the fragment ion mass errors at their respective mass. One can see that all ions are very accurately identified, leaving little doubt on the peptide identification. Note that the error is increasing with the mass, as expected from the “Peptide-Spectrum Matching” chapter.</w:t>
       </w:r>
     </w:p>
     <w:p>
@@ -4128,6 +3975,7 @@
                         <w:sz w:val="28"/>
                       </w:rPr>
                     </w:pPr>
+                    <w:proofErr w:type="gramStart"/>
                     <w:r>
                       <w:rPr>
                         <w:color w:val="A6A6A6" w:themeColor="background1" w:themeShade="A6"/>
@@ -4143,6 +3991,7 @@
                       </w:rPr>
                       <w:t>3</w:t>
                     </w:r>
+                    <w:proofErr w:type="gramEnd"/>
                     <w:r>
                       <w:rPr>
                         <w:color w:val="A6A6A6" w:themeColor="background1" w:themeShade="A6"/>
@@ -5161,21 +5010,7 @@
         <w:rPr>
           <w:lang w:val="en-GB"/>
         </w:rPr>
-        <w:t xml:space="preserve">t famous case is the </w:t>
-      </w:r>
-      <w:proofErr w:type="spellStart"/>
-      <w:r>
-        <w:rPr>
-          <w:lang w:val="en-GB"/>
-        </w:rPr>
-        <w:t>Isoleucine</w:t>
-      </w:r>
-      <w:proofErr w:type="spellEnd"/>
-      <w:r>
-        <w:rPr>
-          <w:lang w:val="en-GB"/>
-        </w:rPr>
-        <w:t xml:space="preserve"> - </w:t>
+        <w:t xml:space="preserve">t famous case is the Isoleucine - </w:t>
       </w:r>
       <w:proofErr w:type="spellStart"/>
       <w:r>
@@ -5450,25 +5285,19 @@
         </w:rPr>
         <w:tab/>
       </w:r>
-      <w:r>
-        <w:rPr>
-          <w:lang w:val="en-GB"/>
-        </w:rPr>
-        <w:t xml:space="preserve">For a </w:t>
-      </w:r>
-      <w:proofErr w:type="spellStart"/>
-      <w:r>
-        <w:rPr>
-          <w:lang w:val="en-GB"/>
-        </w:rPr>
-        <w:t>trypsin</w:t>
-      </w:r>
-      <w:proofErr w:type="spellEnd"/>
-      <w:r>
-        <w:rPr>
-          <w:lang w:val="en-GB"/>
-        </w:rPr>
-        <w:t xml:space="preserve"> digest, the C-terminus is more likely to carry a charge and hence more likely to be measured. As a result, y ions are typically more intense than b ions. The relative intensity levels are however heavily </w:t>
+      <w:proofErr w:type="gramStart"/>
+      <w:r>
+        <w:rPr>
+          <w:lang w:val="en-GB"/>
+        </w:rPr>
+        <w:t>For</w:t>
+      </w:r>
+      <w:proofErr w:type="gramEnd"/>
+      <w:r>
+        <w:rPr>
+          <w:lang w:val="en-GB"/>
+        </w:rPr>
+        <w:t xml:space="preserve"> a trypsin digest, the C-terminus is more likely to carry a charge and hence more likely to be measured. As a result, y ions are typically more intense than b ions. The relative intensity levels are however heavily </w:t>
       </w:r>
       <w:r>
         <w:rPr>
@@ -5518,11 +5347,19 @@
         </w:rPr>
         <w:tab/>
       </w:r>
-      <w:r>
-        <w:rPr>
-          <w:lang w:val="en-GB"/>
-        </w:rPr>
-        <w:t xml:space="preserve">The table displays exactly the same intensities as the ones used for </w:t>
+      <w:proofErr w:type="gramStart"/>
+      <w:r>
+        <w:rPr>
+          <w:lang w:val="en-GB"/>
+        </w:rPr>
+        <w:t>The</w:t>
+      </w:r>
+      <w:proofErr w:type="gramEnd"/>
+      <w:r>
+        <w:rPr>
+          <w:lang w:val="en-GB"/>
+        </w:rPr>
+        <w:t xml:space="preserve"> table displays exactly the same intensities as the ones used for </w:t>
       </w:r>
       <w:r>
         <w:rPr>
@@ -5573,11 +5410,19 @@
         </w:rPr>
         <w:tab/>
       </w:r>
-      <w:r>
-        <w:rPr>
-          <w:lang w:val="en-GB"/>
-        </w:rPr>
-        <w:t>With modern instruments, fragment ion intensities are extremely reproducible. These however strongly depend on the charge state of the precursor and modification status of the peptide.</w:t>
+      <w:proofErr w:type="gramStart"/>
+      <w:r>
+        <w:rPr>
+          <w:lang w:val="en-GB"/>
+        </w:rPr>
+        <w:t>With</w:t>
+      </w:r>
+      <w:proofErr w:type="gramEnd"/>
+      <w:r>
+        <w:rPr>
+          <w:lang w:val="en-GB"/>
+        </w:rPr>
+        <w:t xml:space="preserve"> modern instruments, fragment ion intensities are extremely reproducible. These however strongly depend on the charge state of the precursor and modification status of the peptide.</w:t>
       </w:r>
     </w:p>
     <w:p>
@@ -5615,11 +5460,19 @@
         </w:rPr>
         <w:tab/>
       </w:r>
-      <w:r>
-        <w:rPr>
-          <w:lang w:val="en-GB"/>
-        </w:rPr>
-        <w:t>The error clearly goes down for high masses as the PSM number increases. In fact, PSMs are sorted by increasing retention time: 1652 s, 1666 s, 1679 s and 1693</w:t>
+      <w:proofErr w:type="gramStart"/>
+      <w:r>
+        <w:rPr>
+          <w:lang w:val="en-GB"/>
+        </w:rPr>
+        <w:t>The</w:t>
+      </w:r>
+      <w:proofErr w:type="gramEnd"/>
+      <w:r>
+        <w:rPr>
+          <w:lang w:val="en-GB"/>
+        </w:rPr>
+        <w:t xml:space="preserve"> error clearly goes down for high masses as the PSM number increases. In fact, PSMs are sorted by increasing retention time: 1652 s, 1666 s, 1679 s and 1693</w:t>
       </w:r>
       <w:r>
         <w:rPr>
@@ -5644,21 +5497,7 @@
         <w:rPr>
           <w:lang w:val="en-GB"/>
         </w:rPr>
-        <w:t>0.01 </w:t>
-      </w:r>
-      <w:proofErr w:type="spellStart"/>
-      <w:r>
-        <w:rPr>
-          <w:lang w:val="en-GB"/>
-        </w:rPr>
-        <w:t>Da</w:t>
-      </w:r>
-      <w:proofErr w:type="spellEnd"/>
-      <w:r>
-        <w:rPr>
-          <w:lang w:val="en-GB"/>
-        </w:rPr>
-        <w:t xml:space="preserve">, safely below the </w:t>
+        <w:t xml:space="preserve">0.01 Da, safely below the </w:t>
       </w:r>
       <w:r>
         <w:rPr>
@@ -5712,11 +5551,19 @@
         </w:rPr>
         <w:tab/>
       </w:r>
-      <w:r>
-        <w:rPr>
-          <w:lang w:val="en-GB"/>
-        </w:rPr>
-        <w:t>It is peptide NGRVEIIANDQGNR at position 47.</w:t>
+      <w:proofErr w:type="gramStart"/>
+      <w:r>
+        <w:rPr>
+          <w:lang w:val="en-GB"/>
+        </w:rPr>
+        <w:t>It</w:t>
+      </w:r>
+      <w:proofErr w:type="gramEnd"/>
+      <w:r>
+        <w:rPr>
+          <w:lang w:val="en-GB"/>
+        </w:rPr>
+        <w:t xml:space="preserve"> is peptide NGRVEIIANDQGNR at position 47.</w:t>
       </w:r>
       <w:r>
         <w:rPr>
@@ -5835,9 +5682,17 @@
         <w:rPr>
           <w:lang w:val="en-GB"/>
         </w:rPr>
-        <w:t>X!Tandem</w:t>
+        <w:t>X</w:t>
+      </w:r>
+      <w:proofErr w:type="gramStart"/>
+      <w:r>
+        <w:rPr>
+          <w:lang w:val="en-GB"/>
+        </w:rPr>
+        <w:t>!Tandem</w:t>
       </w:r>
       <w:proofErr w:type="spellEnd"/>
+      <w:proofErr w:type="gramEnd"/>
       <w:r>
         <w:rPr>
           <w:lang w:val="en-GB"/>
@@ -5927,9 +5782,17 @@
         <w:rPr>
           <w:lang w:val="en-GB"/>
         </w:rPr>
-        <w:t>X!Tandem</w:t>
+        <w:t>X</w:t>
+      </w:r>
+      <w:proofErr w:type="gramStart"/>
+      <w:r>
+        <w:rPr>
+          <w:lang w:val="en-GB"/>
+        </w:rPr>
+        <w:t>!Tandem</w:t>
       </w:r>
       <w:proofErr w:type="spellEnd"/>
+      <w:proofErr w:type="gramEnd"/>
       <w:r>
         <w:rPr>
           <w:lang w:val="en-GB"/>
@@ -5941,9 +5804,17 @@
         <w:rPr>
           <w:lang w:val="en-GB"/>
         </w:rPr>
-        <w:t>X!Tandem</w:t>
+        <w:t>X</w:t>
+      </w:r>
+      <w:proofErr w:type="gramStart"/>
+      <w:r>
+        <w:rPr>
+          <w:lang w:val="en-GB"/>
+        </w:rPr>
+        <w:t>!Tandem</w:t>
       </w:r>
       <w:proofErr w:type="spellEnd"/>
+      <w:proofErr w:type="gramEnd"/>
       <w:r>
         <w:rPr>
           <w:lang w:val="en-GB"/>
@@ -5955,9 +5826,17 @@
         <w:rPr>
           <w:lang w:val="en-GB"/>
         </w:rPr>
-        <w:t>X!Tandem</w:t>
+        <w:t>X</w:t>
+      </w:r>
+      <w:proofErr w:type="gramStart"/>
+      <w:r>
+        <w:rPr>
+          <w:lang w:val="en-GB"/>
+        </w:rPr>
+        <w:t>!Tandem</w:t>
       </w:r>
       <w:proofErr w:type="spellEnd"/>
+      <w:proofErr w:type="gramEnd"/>
       <w:r>
         <w:rPr>
           <w:lang w:val="en-GB"/>
@@ -6059,11 +5938,19 @@
         </w:rPr>
         <w:tab/>
       </w:r>
-      <w:r>
-        <w:rPr>
-          <w:lang w:val="en-GB"/>
-        </w:rPr>
-        <w:t xml:space="preserve">Generally in proteomics, in order to avoid </w:t>
+      <w:proofErr w:type="gramStart"/>
+      <w:r>
+        <w:rPr>
+          <w:lang w:val="en-GB"/>
+        </w:rPr>
+        <w:t>Generally</w:t>
+      </w:r>
+      <w:proofErr w:type="gramEnd"/>
+      <w:r>
+        <w:rPr>
+          <w:lang w:val="en-GB"/>
+        </w:rPr>
+        <w:t xml:space="preserve"> in proteomics, in order to avoid </w:t>
       </w:r>
       <w:r>
         <w:rPr>
@@ -6232,11 +6119,19 @@
         </w:rPr>
         <w:tab/>
       </w:r>
-      <w:r>
-        <w:rPr>
-          <w:lang w:val="en-GB"/>
-        </w:rPr>
-        <w:t xml:space="preserve">The evidence column represents the </w:t>
+      <w:proofErr w:type="gramStart"/>
+      <w:r>
+        <w:rPr>
+          <w:lang w:val="en-GB"/>
+        </w:rPr>
+        <w:t>The</w:t>
+      </w:r>
+      <w:proofErr w:type="gramEnd"/>
+      <w:r>
+        <w:rPr>
+          <w:lang w:val="en-GB"/>
+        </w:rPr>
+        <w:t xml:space="preserve"> evidence column represents the </w:t>
       </w:r>
       <w:r>
         <w:rPr>
@@ -6284,13 +6179,27 @@
         <w:rPr>
           <w:lang w:val="en-GB"/>
         </w:rPr>
-        <w:t>only at the transcript level</w:t>
-      </w:r>
-      <w:r>
-        <w:rPr>
-          <w:lang w:val="en-GB"/>
-        </w:rPr>
-        <w:t xml:space="preserve">, it would in most case be safe to assume that the first protein is </w:t>
+        <w:t xml:space="preserve">only at the transcript </w:t>
+      </w:r>
+      <w:proofErr w:type="gramStart"/>
+      <w:r>
+        <w:rPr>
+          <w:lang w:val="en-GB"/>
+        </w:rPr>
+        <w:t>level</w:t>
+      </w:r>
+      <w:r>
+        <w:rPr>
+          <w:lang w:val="en-GB"/>
+        </w:rPr>
+        <w:t>,</w:t>
+      </w:r>
+      <w:proofErr w:type="gramEnd"/>
+      <w:r>
+        <w:rPr>
+          <w:lang w:val="en-GB"/>
+        </w:rPr>
+        <w:t xml:space="preserve"> it would in most case be safe to assume that the first protein is </w:t>
       </w:r>
       <w:r>
         <w:rPr>
@@ -6308,9 +6217,16 @@
         <w:rPr>
           <w:lang w:val="en-GB"/>
         </w:rPr>
-        <w:t xml:space="preserve">in the sample. For more details see: </w:t>
-      </w:r>
-      <w:hyperlink r:id="rId9" w:history="1">
+        <w:t xml:space="preserve">in the sample. </w:t>
+      </w:r>
+      <w:proofErr w:type="gramStart"/>
+      <w:r>
+        <w:rPr>
+          <w:lang w:val="en-GB"/>
+        </w:rPr>
+        <w:t xml:space="preserve">For more details see: </w:t>
+      </w:r>
+      <w:hyperlink r:id="rId10" w:history="1">
         <w:r>
           <w:rPr>
             <w:rStyle w:val="Hyperlink"/>
@@ -6325,6 +6241,7 @@
         </w:rPr>
         <w:t>.</w:t>
       </w:r>
+      <w:proofErr w:type="gramEnd"/>
     </w:p>
     <w:p>
       <w:pPr>
@@ -6472,7 +6389,21 @@
         <w:rPr>
           <w:lang w:val="en-GB"/>
         </w:rPr>
-        <w:t>Case2: A is identified and A or B is identified, the group AB remains</w:t>
+        <w:t xml:space="preserve">Case2: A is identified and </w:t>
+      </w:r>
+      <w:proofErr w:type="gramStart"/>
+      <w:r>
+        <w:rPr>
+          <w:lang w:val="en-GB"/>
+        </w:rPr>
+        <w:t>A or</w:t>
+      </w:r>
+      <w:proofErr w:type="gramEnd"/>
+      <w:r>
+        <w:rPr>
+          <w:lang w:val="en-GB"/>
+        </w:rPr>
+        <w:t xml:space="preserve"> B is identified, the group AB remains</w:t>
       </w:r>
       <w:r>
         <w:rPr>
@@ -6484,7 +6415,21 @@
         <w:rPr>
           <w:lang w:val="en-GB"/>
         </w:rPr>
-        <w:t>Case 3: A or B is identified, the group AB remains.</w:t>
+        <w:t xml:space="preserve">Case 3: </w:t>
+      </w:r>
+      <w:proofErr w:type="gramStart"/>
+      <w:r>
+        <w:rPr>
+          <w:lang w:val="en-GB"/>
+        </w:rPr>
+        <w:t>A or</w:t>
+      </w:r>
+      <w:proofErr w:type="gramEnd"/>
+      <w:r>
+        <w:rPr>
+          <w:lang w:val="en-GB"/>
+        </w:rPr>
+        <w:t xml:space="preserve"> B is identified, the group AB remains.</w:t>
       </w:r>
     </w:p>
     <w:p>
@@ -6536,11 +6481,19 @@
         </w:rPr>
         <w:tab/>
       </w:r>
-      <w:r>
-        <w:rPr>
-          <w:lang w:val="en-GB"/>
-        </w:rPr>
-        <w:t>Such a</w:t>
+      <w:proofErr w:type="gramStart"/>
+      <w:r>
+        <w:rPr>
+          <w:lang w:val="en-GB"/>
+        </w:rPr>
+        <w:t>Such</w:t>
+      </w:r>
+      <w:proofErr w:type="gramEnd"/>
+      <w:r>
+        <w:rPr>
+          <w:lang w:val="en-GB"/>
+        </w:rPr>
+        <w:t xml:space="preserve"> a</w:t>
       </w:r>
       <w:r>
         <w:rPr>
@@ -6594,21 +6547,7 @@
         <w:rPr>
           <w:lang w:val="en-GB"/>
         </w:rPr>
-        <w:t xml:space="preserve">In many cases all proteins in a group are related </w:t>
-      </w:r>
-      <w:proofErr w:type="spellStart"/>
-      <w:r>
-        <w:rPr>
-          <w:lang w:val="en-GB"/>
-        </w:rPr>
-        <w:t>isoforms</w:t>
-      </w:r>
-      <w:proofErr w:type="spellEnd"/>
-      <w:r>
-        <w:rPr>
-          <w:lang w:val="en-GB"/>
-        </w:rPr>
-        <w:t xml:space="preserve">, and it is then up to the properties of the experiment to decide if distinguishing between </w:t>
+        <w:t xml:space="preserve">In many cases all proteins in a group are related isoforms, and it is then up to the properties of the experiment to decide if distinguishing between </w:t>
       </w:r>
       <w:r>
         <w:rPr>
@@ -6658,11 +6597,19 @@
         </w:rPr>
         <w:tab/>
       </w:r>
-      <w:r>
-        <w:rPr>
-          <w:lang w:val="en-GB"/>
-        </w:rPr>
-        <w:t xml:space="preserve">The unique peptide, </w:t>
+      <w:proofErr w:type="gramStart"/>
+      <w:r>
+        <w:rPr>
+          <w:lang w:val="en-GB"/>
+        </w:rPr>
+        <w:t>The</w:t>
+      </w:r>
+      <w:proofErr w:type="gramEnd"/>
+      <w:r>
+        <w:rPr>
+          <w:lang w:val="en-GB"/>
+        </w:rPr>
+        <w:t xml:space="preserve"> unique peptide, </w:t>
       </w:r>
       <w:r>
         <w:rPr>
@@ -6736,11 +6683,19 @@
         </w:rPr>
         <w:tab/>
       </w:r>
-      <w:r>
-        <w:rPr>
-          <w:lang w:val="en-GB"/>
-        </w:rPr>
-        <w:t xml:space="preserve">It is necessary to keep all groups for </w:t>
+      <w:proofErr w:type="gramStart"/>
+      <w:r>
+        <w:rPr>
+          <w:lang w:val="en-GB"/>
+        </w:rPr>
+        <w:t>It</w:t>
+      </w:r>
+      <w:proofErr w:type="gramEnd"/>
+      <w:r>
+        <w:rPr>
+          <w:lang w:val="en-GB"/>
+        </w:rPr>
+        <w:t xml:space="preserve"> is necessary to keep all groups for </w:t>
       </w:r>
       <w:r>
         <w:rPr>
@@ -6790,25 +6745,19 @@
         </w:rPr>
         <w:tab/>
       </w:r>
-      <w:r>
-        <w:rPr>
-          <w:lang w:val="en-GB"/>
-        </w:rPr>
-        <w:t xml:space="preserve">The protein inference problem is inherent to peptide-centric proteomics and can hence not be avoided. However, two factors dramatically reduce the prominence of that problem: (A) the improved identification of unique peptides which follows technical improvements and (B) the </w:t>
-      </w:r>
-      <w:proofErr w:type="spellStart"/>
-      <w:r>
-        <w:rPr>
-          <w:lang w:val="en-GB"/>
-        </w:rPr>
-        <w:t>curation</w:t>
-      </w:r>
-      <w:proofErr w:type="spellEnd"/>
-      <w:r>
-        <w:rPr>
-          <w:lang w:val="en-GB"/>
-        </w:rPr>
-        <w:t xml:space="preserve"> of databases: most of the secondary matches displayed in this tutorial are very unlikely to be identified when compared to the main match. Using a clean database hence dramatically simplifies the interpretation of the results.</w:t>
+      <w:proofErr w:type="gramStart"/>
+      <w:r>
+        <w:rPr>
+          <w:lang w:val="en-GB"/>
+        </w:rPr>
+        <w:t>The</w:t>
+      </w:r>
+      <w:proofErr w:type="gramEnd"/>
+      <w:r>
+        <w:rPr>
+          <w:lang w:val="en-GB"/>
+        </w:rPr>
+        <w:t xml:space="preserve"> protein inference problem is inherent to peptide-centric proteomics and can hence not be avoided. However, two factors dramatically reduce the prominence of that problem: (A) the improved identification of unique peptides which follows technical improvements and (B) the curation of databases: most of the secondary matches displayed in this tutorial are very unlikely to be identified when compared to the main match. Using a clean database hence dramatically simplifies the interpretation of the results.</w:t>
       </w:r>
     </w:p>
     <w:p>
@@ -6922,11 +6871,19 @@
         </w:rPr>
         <w:tab/>
       </w:r>
-      <w:r>
-        <w:rPr>
-          <w:lang w:val="en-GB"/>
-        </w:rPr>
-        <w:t xml:space="preserve">The graph on the left is what we prefer to see, one protein with many unique peptides, i.e., no protein inference issues. </w:t>
+      <w:proofErr w:type="gramStart"/>
+      <w:r>
+        <w:rPr>
+          <w:lang w:val="en-GB"/>
+        </w:rPr>
+        <w:t>The</w:t>
+      </w:r>
+      <w:proofErr w:type="gramEnd"/>
+      <w:r>
+        <w:rPr>
+          <w:lang w:val="en-GB"/>
+        </w:rPr>
+        <w:t xml:space="preserve"> graph on the left is what we prefer to see, one protein with many unique peptides, i.e., no protein inference issues. </w:t>
       </w:r>
       <w:r>
         <w:rPr>
@@ -7089,11 +7046,19 @@
         </w:rPr>
         <w:tab/>
       </w:r>
-      <w:r>
-        <w:rPr>
-          <w:lang w:val="en-GB"/>
-        </w:rPr>
-        <w:t>The decoy hits only indicate the propensity for the search engine to introduce random matches at a given score. In no way they indicate which target hit is the wrong one.</w:t>
+      <w:proofErr w:type="gramStart"/>
+      <w:r>
+        <w:rPr>
+          <w:lang w:val="en-GB"/>
+        </w:rPr>
+        <w:t>The</w:t>
+      </w:r>
+      <w:proofErr w:type="gramEnd"/>
+      <w:r>
+        <w:rPr>
+          <w:lang w:val="en-GB"/>
+        </w:rPr>
+        <w:t xml:space="preserve"> decoy hits only indicate the propensity for the search engine to introduce random matches at a given score. In no way they indicate which target hit is the wrong one.</w:t>
       </w:r>
     </w:p>
     <w:p>
@@ -7418,11 +7383,19 @@
         </w:rPr>
         <w:tab/>
       </w:r>
-      <w:r>
-        <w:rPr>
-          <w:lang w:val="en-GB"/>
-        </w:rPr>
-        <w:t>We expect a maximum of 12 false positive</w:t>
+      <w:proofErr w:type="gramStart"/>
+      <w:r>
+        <w:rPr>
+          <w:lang w:val="en-GB"/>
+        </w:rPr>
+        <w:t>We</w:t>
+      </w:r>
+      <w:proofErr w:type="gramEnd"/>
+      <w:r>
+        <w:rPr>
+          <w:lang w:val="en-GB"/>
+        </w:rPr>
+        <w:t xml:space="preserve"> expect a maximum of 12 false positive</w:t>
       </w:r>
       <w:r>
         <w:rPr>
@@ -7468,11 +7441,19 @@
         </w:rPr>
         <w:tab/>
       </w:r>
-      <w:r>
-        <w:rPr>
-          <w:lang w:val="en-GB"/>
-        </w:rPr>
-        <w:t xml:space="preserve">This value was the best below 1%. Including more proteins would have in all cases implied FDR &gt; 1%. </w:t>
+      <w:proofErr w:type="gramStart"/>
+      <w:r>
+        <w:rPr>
+          <w:lang w:val="en-GB"/>
+        </w:rPr>
+        <w:t>This</w:t>
+      </w:r>
+      <w:proofErr w:type="gramEnd"/>
+      <w:r>
+        <w:rPr>
+          <w:lang w:val="en-GB"/>
+        </w:rPr>
+        <w:t xml:space="preserve"> value was the best below 1%. Including more proteins would have in all cases implied FDR &gt; 1%. </w:t>
       </w:r>
       <w:proofErr w:type="spellStart"/>
       <w:r>
@@ -7575,11 +7556,19 @@
         </w:rPr>
         <w:tab/>
       </w:r>
-      <w:r>
-        <w:rPr>
-          <w:lang w:val="en-GB"/>
-        </w:rPr>
-        <w:t xml:space="preserve">As one can see on the plot, the confidence can fluctuate at a given score. This shows that our estimation is not an exact estimation. In fact, </w:t>
+      <w:proofErr w:type="gramStart"/>
+      <w:r>
+        <w:rPr>
+          <w:lang w:val="en-GB"/>
+        </w:rPr>
+        <w:t>As</w:t>
+      </w:r>
+      <w:proofErr w:type="gramEnd"/>
+      <w:r>
+        <w:rPr>
+          <w:lang w:val="en-GB"/>
+        </w:rPr>
+        <w:t xml:space="preserve"> one can see on the plot, the confidence can fluctuate at a given score. This shows that our estimation is not an exact estimation. In fact, </w:t>
       </w:r>
       <w:proofErr w:type="spellStart"/>
       <w:r>
@@ -7784,12 +7773,19 @@
         </w:rPr>
         <w:tab/>
       </w:r>
-      <w:commentRangeStart w:id="0"/>
-      <w:r>
-        <w:rPr>
-          <w:lang w:val="en-GB"/>
-        </w:rPr>
-        <w:t>The new estimated FDR</w:t>
+      <w:proofErr w:type="gramStart"/>
+      <w:r>
+        <w:rPr>
+          <w:lang w:val="en-GB"/>
+        </w:rPr>
+        <w:t>The</w:t>
+      </w:r>
+      <w:proofErr w:type="gramEnd"/>
+      <w:r>
+        <w:rPr>
+          <w:lang w:val="en-GB"/>
+        </w:rPr>
+        <w:t xml:space="preserve"> new estimated FDR</w:t>
       </w:r>
       <w:r>
         <w:rPr>
@@ -7861,7 +7857,7 @@
         <w:rPr>
           <w:lang w:val="en-GB"/>
         </w:rPr>
-        <w:t>52</w:t>
+        <w:t>5</w:t>
       </w:r>
       <w:r>
         <w:rPr>
@@ -7873,7 +7869,7 @@
         <w:rPr>
           <w:lang w:val="en-GB"/>
         </w:rPr>
-        <w:t>45</w:t>
+        <w:t>2</w:t>
       </w:r>
       <w:r>
         <w:rPr>
@@ -7891,7 +7887,7 @@
         <w:rPr>
           <w:lang w:val="en-GB"/>
         </w:rPr>
-        <w:t>3.17</w:t>
+        <w:t>0</w:t>
       </w:r>
       <w:r>
         <w:rPr>
@@ -7903,7 +7899,7 @@
         <w:rPr>
           <w:lang w:val="en-GB"/>
         </w:rPr>
-        <w:t>0</w:t>
+        <w:t>4.08</w:t>
       </w:r>
       <w:r>
         <w:rPr>
@@ -7959,13 +7955,6 @@
         </w:rPr>
         <w:t xml:space="preserve">. </w:t>
       </w:r>
-      <w:commentRangeEnd w:id="0"/>
-      <w:r>
-        <w:rPr>
-          <w:rStyle w:val="CommentReference"/>
-        </w:rPr>
-        <w:commentReference w:id="0"/>
-      </w:r>
     </w:p>
     <w:p>
       <w:pPr>
@@ -7978,7 +7967,21 @@
         <w:rPr>
           <w:lang w:val="en-GB"/>
         </w:rPr>
-        <w:t>Choosing between quality or quantity is always</w:t>
+        <w:t xml:space="preserve">Choosing between quality </w:t>
+      </w:r>
+      <w:proofErr w:type="gramStart"/>
+      <w:r>
+        <w:rPr>
+          <w:lang w:val="en-GB"/>
+        </w:rPr>
+        <w:t>or</w:t>
+      </w:r>
+      <w:proofErr w:type="gramEnd"/>
+      <w:r>
+        <w:rPr>
+          <w:lang w:val="en-GB"/>
+        </w:rPr>
+        <w:t xml:space="preserve"> quantity is always</w:t>
       </w:r>
       <w:r>
         <w:rPr>
@@ -8033,11 +8036,19 @@
         </w:rPr>
         <w:tab/>
       </w:r>
-      <w:r>
-        <w:rPr>
-          <w:lang w:val="en-GB"/>
-        </w:rPr>
-        <w:t>The main difference of PSM and peptide level statistics compared to protein level statistics is that there are more PSMs and peptides than proteins. The error rate estimation is thus more accurate, the minimal resolution is between 1 and 2 percent points for this dataset.</w:t>
+      <w:proofErr w:type="gramStart"/>
+      <w:r>
+        <w:rPr>
+          <w:lang w:val="en-GB"/>
+        </w:rPr>
+        <w:t>The</w:t>
+      </w:r>
+      <w:proofErr w:type="gramEnd"/>
+      <w:r>
+        <w:rPr>
+          <w:lang w:val="en-GB"/>
+        </w:rPr>
+        <w:t xml:space="preserve"> main difference of PSM and peptide level statistics compared to protein level statistics is that there are more PSMs and peptides than proteins. The error rate estimation is thus more accurate, the minimal resolution is between 1 and 2 percent points for this dataset.</w:t>
       </w:r>
     </w:p>
     <w:p>
@@ -8068,11 +8079,19 @@
         </w:rPr>
         <w:tab/>
       </w:r>
-      <w:r>
-        <w:rPr>
-          <w:lang w:val="en-GB"/>
-        </w:rPr>
-        <w:t>As we saw already, the statistical validation has its own resolution. Moreover, the target/decoy approach is only sensitive to random hits and does not account for minor sequence variations.</w:t>
+      <w:proofErr w:type="gramStart"/>
+      <w:r>
+        <w:rPr>
+          <w:lang w:val="en-GB"/>
+        </w:rPr>
+        <w:t>As</w:t>
+      </w:r>
+      <w:proofErr w:type="gramEnd"/>
+      <w:r>
+        <w:rPr>
+          <w:lang w:val="en-GB"/>
+        </w:rPr>
+        <w:t xml:space="preserve"> we saw already, the statistical validation has its own resolution. Moreover, the target/decoy approach is only sensitive to random hits and does not account for minor sequence variations.</w:t>
       </w:r>
       <w:hyperlink w:anchor="_ENREF_16" w:tooltip="Colaert, 2011 #48" w:history="1">
         <w:r>
@@ -8172,11 +8191,45 @@
         </w:rPr>
         <w:tab/>
       </w:r>
-      <w:r>
-        <w:rPr>
-          <w:lang w:val="en-GB"/>
-        </w:rPr>
-        <w:t>For the proteins, the blue line clearly deviates from the black line. This is simply due to the fact that there are fewer proteins than spectra: the statistical estimation is hence less accurate. This deviation is directly linked to the deviation of the operating point of the ROC curve.</w:t>
+      <w:proofErr w:type="gramStart"/>
+      <w:r>
+        <w:rPr>
+          <w:lang w:val="en-GB"/>
+        </w:rPr>
+        <w:t>For</w:t>
+      </w:r>
+      <w:proofErr w:type="gramEnd"/>
+      <w:r>
+        <w:rPr>
+          <w:lang w:val="en-GB"/>
+        </w:rPr>
+        <w:t xml:space="preserve"> the proteins, the blue line deviates </w:t>
+      </w:r>
+      <w:r>
+        <w:rPr>
+          <w:lang w:val="en-GB"/>
+        </w:rPr>
+        <w:t xml:space="preserve">more </w:t>
+      </w:r>
+      <w:r>
+        <w:rPr>
+          <w:lang w:val="en-GB"/>
+        </w:rPr>
+        <w:t>from the black line</w:t>
+      </w:r>
+      <w:r>
+        <w:rPr>
+          <w:lang w:val="en-GB"/>
+        </w:rPr>
+        <w:t xml:space="preserve"> than for PSMs</w:t>
+      </w:r>
+      <w:bookmarkStart w:id="0" w:name="_GoBack"/>
+      <w:bookmarkEnd w:id="0"/>
+      <w:r>
+        <w:rPr>
+          <w:lang w:val="en-GB"/>
+        </w:rPr>
+        <w:t>. This is simply due to the fact that there are fewer proteins than spectra: the statistical estimation is hence less accurate. This deviation is directly linked to the deviation of the operating point of the ROC curve.</w:t>
       </w:r>
     </w:p>
     <w:p>
@@ -8274,6 +8327,7 @@
         </w:rPr>
         <w:t xml:space="preserve">According to the protein </w:t>
       </w:r>
+      <w:proofErr w:type="gramStart"/>
       <w:r>
         <w:rPr>
           <w:lang w:val="en-GB"/>
@@ -8284,7 +8338,14 @@
         <w:rPr>
           <w:lang w:val="en-GB"/>
         </w:rPr>
-        <w:t xml:space="preserve">, this protein “Probably plays a role in facilitating the assembly of </w:t>
+        <w:t>,</w:t>
+      </w:r>
+      <w:proofErr w:type="gramEnd"/>
+      <w:r>
+        <w:rPr>
+          <w:lang w:val="en-GB"/>
+        </w:rPr>
+        <w:t xml:space="preserve"> this protein “Probably plays a role in facilitating the assembly of </w:t>
       </w:r>
       <w:proofErr w:type="spellStart"/>
       <w:r>
@@ -8310,49 +8371,43 @@
         <w:rPr>
           <w:lang w:val="en-GB"/>
         </w:rPr>
-        <w:t xml:space="preserve">” and was found in these </w:t>
+        <w:t xml:space="preserve">” and was found in these subcellular locations: “Endoplasmic reticulum lumen. </w:t>
       </w:r>
       <w:proofErr w:type="spellStart"/>
-      <w:r>
-        <w:rPr>
-          <w:lang w:val="en-GB"/>
-        </w:rPr>
-        <w:t>subcellular</w:t>
+      <w:proofErr w:type="gramStart"/>
+      <w:r>
+        <w:rPr>
+          <w:lang w:val="en-GB"/>
+        </w:rPr>
+        <w:t>Melanosome</w:t>
       </w:r>
       <w:proofErr w:type="spellEnd"/>
       <w:r>
         <w:rPr>
           <w:lang w:val="en-GB"/>
         </w:rPr>
-        <w:t xml:space="preserve"> locations: “Endoplasmic reticulum lumen. </w:t>
-      </w:r>
-      <w:proofErr w:type="spellStart"/>
-      <w:r>
-        <w:rPr>
-          <w:lang w:val="en-GB"/>
-        </w:rPr>
-        <w:t>Melanosome</w:t>
-      </w:r>
-      <w:proofErr w:type="spellEnd"/>
-      <w:r>
-        <w:rPr>
-          <w:lang w:val="en-GB"/>
-        </w:rPr>
-        <w:t>. Cytoplasm.”. Note that more information is given in the “</w:t>
-      </w:r>
-      <w:proofErr w:type="spellStart"/>
-      <w:r>
-        <w:rPr>
-          <w:lang w:val="en-GB"/>
-        </w:rPr>
-        <w:t>Ontologies</w:t>
-      </w:r>
-      <w:proofErr w:type="spellEnd"/>
-      <w:r>
-        <w:rPr>
-          <w:lang w:val="en-GB"/>
-        </w:rPr>
-        <w:t>” section of the protein report.</w:t>
+        <w:t>.</w:t>
+      </w:r>
+      <w:proofErr w:type="gramEnd"/>
+      <w:r>
+        <w:rPr>
+          <w:lang w:val="en-GB"/>
+        </w:rPr>
+        <w:t xml:space="preserve"> Cytoplasm.</w:t>
+      </w:r>
+      <w:proofErr w:type="gramStart"/>
+      <w:r>
+        <w:rPr>
+          <w:lang w:val="en-GB"/>
+        </w:rPr>
+        <w:t>”.</w:t>
+      </w:r>
+      <w:proofErr w:type="gramEnd"/>
+      <w:r>
+        <w:rPr>
+          <w:lang w:val="en-GB"/>
+        </w:rPr>
+        <w:t xml:space="preserve"> Note that more information is given in the “Ontologies” section of the protein report.</w:t>
       </w:r>
     </w:p>
     <w:p>
@@ -8392,11 +8447,19 @@
         </w:rPr>
         <w:tab/>
       </w:r>
-      <w:r>
-        <w:rPr>
-          <w:lang w:val="en-GB"/>
-        </w:rPr>
-        <w:t>A table lists all known possible partners inferred in this case from experiment, databases and text mining. Note that these interaction inference methods are not of the same trustfulness.</w:t>
+      <w:proofErr w:type="gramStart"/>
+      <w:r>
+        <w:rPr>
+          <w:lang w:val="en-GB"/>
+        </w:rPr>
+        <w:t>A</w:t>
+      </w:r>
+      <w:proofErr w:type="gramEnd"/>
+      <w:r>
+        <w:rPr>
+          <w:lang w:val="en-GB"/>
+        </w:rPr>
+        <w:t xml:space="preserve"> table lists all known possible partners inferred in this case from experiment, databases and text mining. Note that these interaction inference methods are not of the same trustfulness.</w:t>
       </w:r>
       <w:r>
         <w:rPr>
@@ -8446,21 +8509,7 @@
         <w:rPr>
           <w:lang w:val="en-GB"/>
         </w:rPr>
-        <w:t xml:space="preserve">It is very rare to cover a pathway fully, and most often impossible. Indeed pathways also contain molecules like ADP which are not detected in proteomics experiments. Moreover, it can happen that an </w:t>
-      </w:r>
-      <w:proofErr w:type="spellStart"/>
-      <w:r>
-        <w:rPr>
-          <w:lang w:val="en-GB"/>
-        </w:rPr>
-        <w:t>isoform</w:t>
-      </w:r>
-      <w:proofErr w:type="spellEnd"/>
-      <w:r>
-        <w:rPr>
-          <w:lang w:val="en-GB"/>
-        </w:rPr>
-        <w:t xml:space="preserve"> of a given protein is expected </w:t>
+        <w:t xml:space="preserve">It is very rare to cover a pathway fully, and most often impossible. Indeed pathways also contain molecules like ADP which are not detected in proteomics experiments. Moreover, it can happen that an isoform of a given protein is expected </w:t>
       </w:r>
       <w:r>
         <w:rPr>
@@ -8681,11 +8730,19 @@
         </w:rPr>
         <w:tab/>
       </w:r>
-      <w:r>
-        <w:rPr>
-          <w:lang w:val="en-GB"/>
-        </w:rPr>
-        <w:t>There are different structures inferred by different methods. Also, the mapping between the structure database and the sequence is not always perfect. Often, there is simply no structure available.</w:t>
+      <w:proofErr w:type="gramStart"/>
+      <w:r>
+        <w:rPr>
+          <w:lang w:val="en-GB"/>
+        </w:rPr>
+        <w:t>There</w:t>
+      </w:r>
+      <w:proofErr w:type="gramEnd"/>
+      <w:r>
+        <w:rPr>
+          <w:lang w:val="en-GB"/>
+        </w:rPr>
+        <w:t xml:space="preserve"> are different structures inferred by different methods. Also, the mapping between the structure database and the sequence is not always perfect. Often, there is simply no structure available.</w:t>
       </w:r>
     </w:p>
     <w:p>
@@ -8724,11 +8781,19 @@
         </w:rPr>
         <w:tab/>
       </w:r>
-      <w:r>
-        <w:rPr>
-          <w:lang w:val="en-GB"/>
-        </w:rPr>
-        <w:t>Here again, the sequence database and structure database do not fully overlap.</w:t>
+      <w:proofErr w:type="gramStart"/>
+      <w:r>
+        <w:rPr>
+          <w:lang w:val="en-GB"/>
+        </w:rPr>
+        <w:t>Here</w:t>
+      </w:r>
+      <w:proofErr w:type="gramEnd"/>
+      <w:r>
+        <w:rPr>
+          <w:lang w:val="en-GB"/>
+        </w:rPr>
+        <w:t xml:space="preserve"> again, the sequence database and structure database do not fully overlap.</w:t>
       </w:r>
     </w:p>
     <w:p>
@@ -8965,11 +9030,19 @@
         </w:rPr>
         <w:tab/>
       </w:r>
-      <w:r>
-        <w:rPr>
-          <w:lang w:val="en-GB"/>
-        </w:rPr>
-        <w:t xml:space="preserve">If you happen to have a complex project combining different </w:t>
+      <w:proofErr w:type="gramStart"/>
+      <w:r>
+        <w:rPr>
+          <w:lang w:val="en-GB"/>
+        </w:rPr>
+        <w:t>If</w:t>
+      </w:r>
+      <w:proofErr w:type="gramEnd"/>
+      <w:r>
+        <w:rPr>
+          <w:lang w:val="en-GB"/>
+        </w:rPr>
+        <w:t xml:space="preserve"> you happen to have a complex project combining different </w:t>
       </w:r>
       <w:proofErr w:type="spellStart"/>
       <w:r>
@@ -9032,11 +9105,19 @@
         </w:rPr>
         <w:tab/>
       </w:r>
-      <w:r>
-        <w:rPr>
-          <w:lang w:val="en-GB"/>
-        </w:rPr>
-        <w:t>This dataset is only an example and does not tackle a specific biological question</w:t>
+      <w:proofErr w:type="gramStart"/>
+      <w:r>
+        <w:rPr>
+          <w:lang w:val="en-GB"/>
+        </w:rPr>
+        <w:t>This</w:t>
+      </w:r>
+      <w:proofErr w:type="gramEnd"/>
+      <w:r>
+        <w:rPr>
+          <w:lang w:val="en-GB"/>
+        </w:rPr>
+        <w:t xml:space="preserve"> dataset is only an example and does not tackle a specific biological question</w:t>
       </w:r>
       <w:r>
         <w:rPr>
@@ -9143,25 +9224,19 @@
         </w:rPr>
         <w:tab/>
       </w:r>
-      <w:r>
-        <w:rPr>
-          <w:lang w:val="en-GB"/>
-        </w:rPr>
-        <w:t xml:space="preserve">A public dataset is freely available to everyone and advertised on the </w:t>
-      </w:r>
-      <w:proofErr w:type="spellStart"/>
-      <w:r>
-        <w:rPr>
-          <w:lang w:val="en-GB"/>
-        </w:rPr>
-        <w:t>ProteomeXchange</w:t>
-      </w:r>
-      <w:proofErr w:type="spellEnd"/>
-      <w:r>
-        <w:rPr>
-          <w:lang w:val="en-GB"/>
-        </w:rPr>
-        <w:t xml:space="preserve"> webpage. By default, datasets are kept private. The pride team will provide you with personal access codes which you should put in your manuscript during the review process. Once your manuscript is accepted, send its details to the PRIDE team who will attach the reference to the manuscript and make the data available. Finally, you can remove the review accession details from your manuscript during galley proof correction.</w:t>
+      <w:proofErr w:type="gramStart"/>
+      <w:r>
+        <w:rPr>
+          <w:lang w:val="en-GB"/>
+        </w:rPr>
+        <w:t>A</w:t>
+      </w:r>
+      <w:proofErr w:type="gramEnd"/>
+      <w:r>
+        <w:rPr>
+          <w:lang w:val="en-GB"/>
+        </w:rPr>
+        <w:t xml:space="preserve"> public dataset is freely available to everyone and advertised on the ProteomeXchange webpage. By default, datasets are kept private. The pride team will provide you with personal access codes which you should put in your manuscript during the review process. Once your manuscript is accepted, send its details to the PRIDE team who will attach the reference to the manuscript and make the data available. Finally, you can remove the review accession details from your manuscript during galley proof correction.</w:t>
       </w:r>
     </w:p>
     <w:p>
@@ -9251,11 +9326,19 @@
         </w:rPr>
         <w:tab/>
       </w:r>
-      <w:r>
-        <w:rPr>
-          <w:lang w:val="en-GB"/>
-        </w:rPr>
-        <w:t>You can see detailed information about the project, notably, the publication</w:t>
+      <w:proofErr w:type="gramStart"/>
+      <w:r>
+        <w:rPr>
+          <w:lang w:val="en-GB"/>
+        </w:rPr>
+        <w:t>You</w:t>
+      </w:r>
+      <w:proofErr w:type="gramEnd"/>
+      <w:r>
+        <w:rPr>
+          <w:lang w:val="en-GB"/>
+        </w:rPr>
+        <w:t xml:space="preserve"> can see detailed information about the project, notably, the publication</w:t>
       </w:r>
       <w:r>
         <w:rPr>
@@ -9343,11 +9426,19 @@
         </w:rPr>
         <w:tab/>
       </w:r>
-      <w:r>
-        <w:rPr>
-          <w:lang w:val="en-GB"/>
-        </w:rPr>
-        <w:t xml:space="preserve">One of the main differences with </w:t>
+      <w:proofErr w:type="gramStart"/>
+      <w:r>
+        <w:rPr>
+          <w:lang w:val="en-GB"/>
+        </w:rPr>
+        <w:t>One</w:t>
+      </w:r>
+      <w:proofErr w:type="gramEnd"/>
+      <w:r>
+        <w:rPr>
+          <w:lang w:val="en-GB"/>
+        </w:rPr>
+        <w:t xml:space="preserve"> of the main differences with </w:t>
       </w:r>
       <w:proofErr w:type="spellStart"/>
       <w:r>
@@ -9534,11 +9625,19 @@
         </w:rPr>
         <w:tab/>
       </w:r>
-      <w:r>
-        <w:rPr>
-          <w:lang w:val="en-GB"/>
-        </w:rPr>
-        <w:t>This dataset was part of a publication</w:t>
+      <w:proofErr w:type="gramStart"/>
+      <w:r>
+        <w:rPr>
+          <w:lang w:val="en-GB"/>
+        </w:rPr>
+        <w:t>This</w:t>
+      </w:r>
+      <w:proofErr w:type="gramEnd"/>
+      <w:r>
+        <w:rPr>
+          <w:lang w:val="en-GB"/>
+        </w:rPr>
+        <w:t xml:space="preserve"> dataset was part of a publication</w:t>
       </w:r>
       <w:hyperlink w:anchor="_ENREF_23" w:tooltip="Martens, 2005 #5" w:history="1">
         <w:r>
@@ -9800,19 +9899,11 @@
         </w:rPr>
         <w:t xml:space="preserve"> </w:t>
       </w:r>
-      <w:proofErr w:type="spellStart"/>
-      <w:r>
-        <w:rPr>
-          <w:lang w:val="en-GB"/>
-        </w:rPr>
-        <w:t>ppm</w:t>
-      </w:r>
-      <w:proofErr w:type="spellEnd"/>
-      <w:r>
-        <w:rPr>
-          <w:lang w:val="en-GB"/>
-        </w:rPr>
-        <w:t>/0.01 Da. Since 2005, the resolution of the instrument was hence multiplied by more than 10 without decreasing the scan time.</w:t>
+      <w:r>
+        <w:rPr>
+          <w:lang w:val="en-GB"/>
+        </w:rPr>
+        <w:t>ppm/0.01 Da. Since 2005, the resolution of the instrument was hence multiplied by more than 10 without decreasing the scan time.</w:t>
       </w:r>
     </w:p>
     <w:p>
@@ -10233,8 +10324,6 @@
         </w:rPr>
         <w:t xml:space="preserve"> 385 protein groups were validated at 1% FDR, among them 164 were marked as confident.</w:t>
       </w:r>
-      <w:bookmarkStart w:id="1" w:name="_GoBack"/>
-      <w:bookmarkEnd w:id="1"/>
       <w:r>
         <w:rPr>
           <w:i/>
@@ -10350,11 +10439,19 @@
         </w:rPr>
         <w:tab/>
       </w:r>
-      <w:r>
-        <w:rPr>
-          <w:lang w:val="en-GB"/>
-        </w:rPr>
-        <w:t>The main advantage of this technique is obviously its simplicity: for a given protein, one simply needs to count spectra – no need for advanced experiments, signal processing or data mining. As a result, abundance indexes are straightforwardly available from any measurement in virtually no processing time.</w:t>
+      <w:proofErr w:type="gramStart"/>
+      <w:r>
+        <w:rPr>
+          <w:lang w:val="en-GB"/>
+        </w:rPr>
+        <w:t>The</w:t>
+      </w:r>
+      <w:proofErr w:type="gramEnd"/>
+      <w:r>
+        <w:rPr>
+          <w:lang w:val="en-GB"/>
+        </w:rPr>
+        <w:t xml:space="preserve"> main advantage of this technique is obviously its simplicity: for a given protein, one simply needs to count spectra – no need for advanced experiments, signal processing or data mining. As a result, abundance indexes are straightforwardly available from any measurement in virtually no processing time.</w:t>
       </w:r>
     </w:p>
     <w:p>
@@ -10453,11 +10550,33 @@
         </w:rPr>
         <w:tab/>
       </w:r>
-      <w:r>
-        <w:rPr>
-          <w:lang w:val="en-GB"/>
-        </w:rPr>
-        <w:t>The results of both indexes correlate well with an R2 value of 0.7665 which is not bad compared to the expected reliability of the method. Note that we cover four orders of magnitude, in order to fairly compare protein abundances on such a large range, we use the logarithm of the value.</w:t>
+      <w:proofErr w:type="gramStart"/>
+      <w:r>
+        <w:rPr>
+          <w:lang w:val="en-GB"/>
+        </w:rPr>
+        <w:t>The</w:t>
+      </w:r>
+      <w:proofErr w:type="gramEnd"/>
+      <w:r>
+        <w:rPr>
+          <w:lang w:val="en-GB"/>
+        </w:rPr>
+        <w:t xml:space="preserve"> results of both indexes correlate well with an R2 value of 0.7665 which is not bad compared to the expected reliability of the method. Note that we cover four orders of magnitude, in order to fairly compare protein abundances on such a large </w:t>
+      </w:r>
+      <w:proofErr w:type="gramStart"/>
+      <w:r>
+        <w:rPr>
+          <w:lang w:val="en-GB"/>
+        </w:rPr>
+        <w:t>range,</w:t>
+      </w:r>
+      <w:proofErr w:type="gramEnd"/>
+      <w:r>
+        <w:rPr>
+          <w:lang w:val="en-GB"/>
+        </w:rPr>
+        <w:t xml:space="preserve"> we use the logarithm of the value.</w:t>
       </w:r>
     </w:p>
     <w:p>
@@ -10495,11 +10614,19 @@
         </w:rPr>
         <w:tab/>
       </w:r>
-      <w:r>
-        <w:rPr>
-          <w:lang w:val="en-GB"/>
-        </w:rPr>
-        <w:t xml:space="preserve">This example consists of a single Q </w:t>
+      <w:proofErr w:type="gramStart"/>
+      <w:r>
+        <w:rPr>
+          <w:lang w:val="en-GB"/>
+        </w:rPr>
+        <w:t>This</w:t>
+      </w:r>
+      <w:proofErr w:type="gramEnd"/>
+      <w:r>
+        <w:rPr>
+          <w:lang w:val="en-GB"/>
+        </w:rPr>
+        <w:t xml:space="preserve"> example consists of a single Q </w:t>
       </w:r>
       <w:proofErr w:type="spellStart"/>
       <w:r>
@@ -10773,11 +10900,19 @@
         </w:rPr>
         <w:tab/>
       </w:r>
-      <w:r>
-        <w:rPr>
-          <w:lang w:val="en-GB"/>
-        </w:rPr>
-        <w:t>If the three spiked in proteins are not added to the default human database they will not be in the list of possible proteins the spectra can be matched against, and hence cannot be identified.</w:t>
+      <w:proofErr w:type="gramStart"/>
+      <w:r>
+        <w:rPr>
+          <w:lang w:val="en-GB"/>
+        </w:rPr>
+        <w:t>If</w:t>
+      </w:r>
+      <w:proofErr w:type="gramEnd"/>
+      <w:r>
+        <w:rPr>
+          <w:lang w:val="en-GB"/>
+        </w:rPr>
+        <w:t xml:space="preserve"> the three spiked in proteins are not added to the default human database they will not be in the list of possible proteins the spectra can be matched against, and hence cannot be identified.</w:t>
       </w:r>
     </w:p>
     <w:p>
@@ -10815,11 +10950,19 @@
         </w:rPr>
         <w:tab/>
       </w:r>
-      <w:r>
-        <w:rPr>
-          <w:lang w:val="en-GB"/>
-        </w:rPr>
-        <w:t xml:space="preserve">The four </w:t>
+      <w:proofErr w:type="gramStart"/>
+      <w:r>
+        <w:rPr>
+          <w:lang w:val="en-GB"/>
+        </w:rPr>
+        <w:t>The</w:t>
+      </w:r>
+      <w:proofErr w:type="gramEnd"/>
+      <w:r>
+        <w:rPr>
+          <w:lang w:val="en-GB"/>
+        </w:rPr>
+        <w:t xml:space="preserve"> four </w:t>
       </w:r>
       <w:proofErr w:type="spellStart"/>
       <w:r>
@@ -10903,7 +11046,14 @@
         <w:rPr>
           <w:lang w:val="en-GB"/>
         </w:rPr>
-        <w:t xml:space="preserve"> labelling is considered as variable on the Y, because experiments have shown that it modifies the Y's in roughly 50% of the cases. While the </w:t>
+        <w:t xml:space="preserve"> labelling is considered as variable on the Y, because experiments have shown that it modifies the Y's in roughly 50% of the cases. </w:t>
+      </w:r>
+      <w:proofErr w:type="gramStart"/>
+      <w:r>
+        <w:rPr>
+          <w:lang w:val="en-GB"/>
+        </w:rPr>
+        <w:t xml:space="preserve">While the </w:t>
       </w:r>
       <w:proofErr w:type="spellStart"/>
       <w:r>
@@ -10919,6 +11069,7 @@
         </w:rPr>
         <w:t xml:space="preserve"> modification on the K and n-term occurs in close to 100% of the cases and is thus considered as fixed.</w:t>
       </w:r>
+      <w:proofErr w:type="gramEnd"/>
     </w:p>
     <w:p>
       <w:pPr>
@@ -11015,7 +11166,21 @@
         <w:rPr>
           <w:lang w:val="en-GB"/>
         </w:rPr>
-        <w:t xml:space="preserve">The picture is very much complicated by the addition of shared peptides. A peptide that cannot be uniquely linked to a single protein, but rather maps to two or more proteins, will often end up having a deviating peak intensity relative to the unique peptides. The reason for this is that the amounts of the proteins the peptide maps to can differ. Let's say that we have the two proteins A and B, where A as a low abundance and B a high abundance. All peptide unique to protein A will thus have a low abundance and all proteins unique to protein B will have a high abundance. However, a peptide shared between the two proteins will in some cases have a low abundance, i.e., when it comes from protein A, and in some cases a high abundance, i.e., when it comes from protein B. The average abundance of the peptide will </w:t>
+        <w:t xml:space="preserve">The picture is very much complicated by the addition of shared peptides. A peptide that cannot be uniquely linked to a single protein, but rather maps to two or more proteins, will often end up having </w:t>
+      </w:r>
+      <w:proofErr w:type="gramStart"/>
+      <w:r>
+        <w:rPr>
+          <w:lang w:val="en-GB"/>
+        </w:rPr>
+        <w:t>a deviating</w:t>
+      </w:r>
+      <w:proofErr w:type="gramEnd"/>
+      <w:r>
+        <w:rPr>
+          <w:lang w:val="en-GB"/>
+        </w:rPr>
+        <w:t xml:space="preserve"> peak intensity relative to the unique peptides. The reason for this is that the amounts of the proteins the peptide maps to can differ. Let's say that we have the two proteins A and B, where A as a low abundance and B a high abundance. All peptide unique to protein A will thus have a low abundance and all proteins unique to protein B will have a high abundance. However, a peptide shared between the two proteins will in some cases have a low abundance, i.e., when it comes from protein A, and in some cases a high abundance, i.e., when it comes from protein B. The average abundance of the peptide will </w:t>
       </w:r>
       <w:r>
         <w:rPr>
@@ -11060,11 +11225,19 @@
         </w:rPr>
         <w:tab/>
       </w:r>
-      <w:r>
-        <w:rPr>
-          <w:lang w:val="en-GB"/>
-        </w:rPr>
-        <w:t>The isotope correction will compensate for impurities of the reporter ion reagents. The manufacturer provides you a quality control report along with the kits containing correction factors which can be implemented here in Reporter. Reporter will make this correction for you.</w:t>
+      <w:proofErr w:type="gramStart"/>
+      <w:r>
+        <w:rPr>
+          <w:lang w:val="en-GB"/>
+        </w:rPr>
+        <w:t>The</w:t>
+      </w:r>
+      <w:proofErr w:type="gramEnd"/>
+      <w:r>
+        <w:rPr>
+          <w:lang w:val="en-GB"/>
+        </w:rPr>
+        <w:t xml:space="preserve"> isotope correction will compensate for impurities of the reporter ion reagents. The manufacturer provides you a quality control report along with the kits containing correction factors which can be implemented here in Reporter. Reporter will make this correction for you.</w:t>
       </w:r>
     </w:p>
     <w:p>
@@ -11099,11 +11272,19 @@
         </w:rPr>
         <w:tab/>
       </w:r>
-      <w:r>
-        <w:rPr>
-          <w:lang w:val="en-GB"/>
-        </w:rPr>
-        <w:t>Similarly as for the identification, it is dangerous to rely on a single quantification event – a so-called one hit wonder. Quantification artefacts can easily appear on the peptide or PSM level. You should hence be very careful with proteins presenting low number of quantified peptides and PSMs.</w:t>
+      <w:proofErr w:type="gramStart"/>
+      <w:r>
+        <w:rPr>
+          <w:lang w:val="en-GB"/>
+        </w:rPr>
+        <w:t>Similarly</w:t>
+      </w:r>
+      <w:proofErr w:type="gramEnd"/>
+      <w:r>
+        <w:rPr>
+          <w:lang w:val="en-GB"/>
+        </w:rPr>
+        <w:t xml:space="preserve"> as for the identification, it is dangerous to rely on a single quantification event – a so-called one hit wonder. Quantification artefacts can easily appear on the peptide or PSM level. You should hence be very careful with proteins presenting low number of quantified peptides and PSMs.</w:t>
       </w:r>
     </w:p>
     <w:p>
@@ -11141,11 +11322,19 @@
         </w:rPr>
         <w:tab/>
       </w:r>
-      <w:r>
-        <w:rPr>
-          <w:lang w:val="en-GB"/>
-        </w:rPr>
-        <w:t xml:space="preserve">The three spiked in proteins are: </w:t>
+      <w:proofErr w:type="gramStart"/>
+      <w:r>
+        <w:rPr>
+          <w:lang w:val="en-GB"/>
+        </w:rPr>
+        <w:t>The</w:t>
+      </w:r>
+      <w:proofErr w:type="gramEnd"/>
+      <w:r>
+        <w:rPr>
+          <w:lang w:val="en-GB"/>
+        </w:rPr>
+        <w:t xml:space="preserve"> three spiked in proteins are: </w:t>
       </w:r>
       <w:r>
         <w:rPr>
@@ -11175,78 +11364,50 @@
         <w:rPr>
           <w:lang w:val="en-GB"/>
         </w:rPr>
-        <w:t xml:space="preserve">Potassium-activated </w:t>
+        <w:t>Potassium-activated aldehyde dehydrogenase, mitochondrial</w:t>
+      </w:r>
+      <w:r>
+        <w:rPr>
+          <w:lang w:val="en-GB"/>
+        </w:rPr>
+        <w:t xml:space="preserve"> (</w:t>
+      </w:r>
+      <w:r>
+        <w:rPr>
+          <w:lang w:val="en-GB"/>
+        </w:rPr>
+        <w:t>ALDH4_YEAST</w:t>
+      </w:r>
+      <w:r>
+        <w:rPr>
+          <w:lang w:val="en-GB"/>
+        </w:rPr>
+        <w:t xml:space="preserve">) and </w:t>
+      </w:r>
+      <w:r>
+        <w:rPr>
+          <w:lang w:val="en-GB"/>
+        </w:rPr>
+        <w:t>Beta-</w:t>
       </w:r>
       <w:proofErr w:type="spellStart"/>
       <w:r>
         <w:rPr>
           <w:lang w:val="en-GB"/>
         </w:rPr>
-        <w:t>aldehyde</w:t>
+        <w:t>galactosidase</w:t>
       </w:r>
       <w:proofErr w:type="spellEnd"/>
       <w:r>
         <w:rPr>
           <w:lang w:val="en-GB"/>
         </w:rPr>
-        <w:t xml:space="preserve"> </w:t>
-      </w:r>
-      <w:proofErr w:type="spellStart"/>
-      <w:r>
-        <w:rPr>
-          <w:lang w:val="en-GB"/>
-        </w:rPr>
-        <w:t>dehydrogenase</w:t>
-      </w:r>
-      <w:proofErr w:type="spellEnd"/>
-      <w:r>
-        <w:rPr>
-          <w:lang w:val="en-GB"/>
-        </w:rPr>
-        <w:t>, mitochondrial</w:t>
-      </w:r>
-      <w:r>
-        <w:rPr>
-          <w:lang w:val="en-GB"/>
-        </w:rPr>
         <w:t xml:space="preserve"> (</w:t>
       </w:r>
       <w:r>
         <w:rPr>
           <w:lang w:val="en-GB"/>
         </w:rPr>
-        <w:t>ALDH4_YEAST</w:t>
-      </w:r>
-      <w:r>
-        <w:rPr>
-          <w:lang w:val="en-GB"/>
-        </w:rPr>
-        <w:t xml:space="preserve">) and </w:t>
-      </w:r>
-      <w:r>
-        <w:rPr>
-          <w:lang w:val="en-GB"/>
-        </w:rPr>
-        <w:t>Beta-</w:t>
-      </w:r>
-      <w:proofErr w:type="spellStart"/>
-      <w:r>
-        <w:rPr>
-          <w:lang w:val="en-GB"/>
-        </w:rPr>
-        <w:t>galactosidase</w:t>
-      </w:r>
-      <w:proofErr w:type="spellEnd"/>
-      <w:r>
-        <w:rPr>
-          <w:lang w:val="en-GB"/>
-        </w:rPr>
-        <w:t xml:space="preserve"> (</w:t>
-      </w:r>
-      <w:r>
-        <w:rPr>
-          <w:lang w:val="en-GB"/>
-        </w:rPr>
         <w:t>H5Q9R5_ECOLX</w:t>
       </w:r>
       <w:r>
@@ -11291,11 +11452,33 @@
         </w:rPr>
         <w:tab/>
       </w:r>
-      <w:r>
-        <w:rPr>
-          <w:lang w:val="en-GB"/>
-        </w:rPr>
-        <w:t>The three spiked in proteins are the same as for [2.2f]. However, they are more difficult to detected, and the reason is the variation in the background. Each sample has a different background due to individual differences between the patients the samples come from. The data is thus a lot more noisy and it is much harder to separate the spiked in proteins from the rest of the data.</w:t>
+      <w:proofErr w:type="gramStart"/>
+      <w:r>
+        <w:rPr>
+          <w:lang w:val="en-GB"/>
+        </w:rPr>
+        <w:t>The</w:t>
+      </w:r>
+      <w:proofErr w:type="gramEnd"/>
+      <w:r>
+        <w:rPr>
+          <w:lang w:val="en-GB"/>
+        </w:rPr>
+        <w:t xml:space="preserve"> three spiked in proteins are the same as for [2.2f]. However, they are more difficult to detected, and the reason is the variation in the background. Each sample has a different background due to individual differences between the patients the samples come from. The data is thus a lot </w:t>
+      </w:r>
+      <w:proofErr w:type="gramStart"/>
+      <w:r>
+        <w:rPr>
+          <w:lang w:val="en-GB"/>
+        </w:rPr>
+        <w:t>more noisy</w:t>
+      </w:r>
+      <w:proofErr w:type="gramEnd"/>
+      <w:r>
+        <w:rPr>
+          <w:lang w:val="en-GB"/>
+        </w:rPr>
+        <w:t xml:space="preserve"> and it is much harder to separate the spiked in proteins from the rest of the data.</w:t>
       </w:r>
     </w:p>
     <w:p>
@@ -11358,11 +11541,19 @@
         </w:rPr>
         <w:t>(</w:t>
       </w:r>
-      <w:r>
-        <w:rPr>
-          <w:lang w:val="en-GB"/>
-        </w:rPr>
-        <w:t>answers pending...</w:t>
+      <w:proofErr w:type="gramStart"/>
+      <w:r>
+        <w:rPr>
+          <w:lang w:val="en-GB"/>
+        </w:rPr>
+        <w:t>answers</w:t>
+      </w:r>
+      <w:proofErr w:type="gramEnd"/>
+      <w:r>
+        <w:rPr>
+          <w:lang w:val="en-GB"/>
+        </w:rPr>
+        <w:t xml:space="preserve"> pending...</w:t>
       </w:r>
       <w:r>
         <w:rPr>
@@ -11441,11 +11632,19 @@
         </w:rPr>
         <w:t>(</w:t>
       </w:r>
-      <w:r>
-        <w:rPr>
-          <w:lang w:val="en-GB"/>
-        </w:rPr>
-        <w:t>answers pending...</w:t>
+      <w:proofErr w:type="gramStart"/>
+      <w:r>
+        <w:rPr>
+          <w:lang w:val="en-GB"/>
+        </w:rPr>
+        <w:t>answers</w:t>
+      </w:r>
+      <w:proofErr w:type="gramEnd"/>
+      <w:r>
+        <w:rPr>
+          <w:lang w:val="en-GB"/>
+        </w:rPr>
+        <w:t xml:space="preserve"> pending...</w:t>
       </w:r>
       <w:r>
         <w:rPr>
@@ -11514,11 +11713,19 @@
         </w:rPr>
         <w:t>(</w:t>
       </w:r>
-      <w:r>
-        <w:rPr>
-          <w:lang w:val="en-GB"/>
-        </w:rPr>
-        <w:t>answers pending...</w:t>
+      <w:proofErr w:type="gramStart"/>
+      <w:r>
+        <w:rPr>
+          <w:lang w:val="en-GB"/>
+        </w:rPr>
+        <w:t>answers</w:t>
+      </w:r>
+      <w:proofErr w:type="gramEnd"/>
+      <w:r>
+        <w:rPr>
+          <w:lang w:val="en-GB"/>
+        </w:rPr>
+        <w:t xml:space="preserve"> pending...</w:t>
       </w:r>
       <w:r>
         <w:rPr>
@@ -11587,7 +11794,7 @@
         </w:rPr>
         <w:fldChar w:fldCharType="separate"/>
       </w:r>
-      <w:bookmarkStart w:id="2" w:name="_ENREF_1"/>
+      <w:bookmarkStart w:id="1" w:name="_ENREF_1"/>
       <w:r>
         <w:t>1.</w:t>
       </w:r>
@@ -11613,7 +11820,7 @@
       <w:r>
         <w:t>, 3557-3565 (1998).</w:t>
       </w:r>
-      <w:bookmarkEnd w:id="2"/>
+      <w:bookmarkEnd w:id="1"/>
     </w:p>
     <w:p>
       <w:pPr>
@@ -11621,7 +11828,7 @@
         <w:spacing w:after="0"/>
         <w:ind w:left="720" w:hanging="720"/>
       </w:pPr>
-      <w:bookmarkStart w:id="3" w:name="_ENREF_2"/>
+      <w:bookmarkStart w:id="2" w:name="_ENREF_2"/>
       <w:r>
         <w:t>2.</w:t>
       </w:r>
@@ -11647,7 +11854,7 @@
       <w:r>
         <w:t>, R111 008565 (2011).</w:t>
       </w:r>
-      <w:bookmarkEnd w:id="3"/>
+      <w:bookmarkEnd w:id="2"/>
     </w:p>
     <w:p>
       <w:pPr>
@@ -11655,7 +11862,7 @@
         <w:spacing w:after="0"/>
         <w:ind w:left="720" w:hanging="720"/>
       </w:pPr>
-      <w:bookmarkStart w:id="4" w:name="_ENREF_3"/>
+      <w:bookmarkStart w:id="3" w:name="_ENREF_3"/>
       <w:r>
         <w:t>3.</w:t>
       </w:r>
@@ -11681,7 +11888,7 @@
       <w:r>
         <w:t>, 363-368 (1990).</w:t>
       </w:r>
-      <w:bookmarkEnd w:id="4"/>
+      <w:bookmarkEnd w:id="3"/>
     </w:p>
     <w:p>
       <w:pPr>
@@ -11689,7 +11896,7 @@
         <w:spacing w:after="0"/>
         <w:ind w:left="720" w:hanging="720"/>
       </w:pPr>
-      <w:bookmarkStart w:id="5" w:name="_ENREF_4"/>
+      <w:bookmarkStart w:id="4" w:name="_ENREF_4"/>
       <w:r>
         <w:t>4.</w:t>
       </w:r>
@@ -11715,7 +11922,7 @@
       <w:r>
         <w:t>, 634-649 (2010).</w:t>
       </w:r>
-      <w:bookmarkEnd w:id="5"/>
+      <w:bookmarkEnd w:id="4"/>
     </w:p>
     <w:p>
       <w:pPr>
@@ -11723,7 +11930,7 @@
         <w:spacing w:after="0"/>
         <w:ind w:left="720" w:hanging="720"/>
       </w:pPr>
-      <w:bookmarkStart w:id="6" w:name="_ENREF_5"/>
+      <w:bookmarkStart w:id="5" w:name="_ENREF_5"/>
       <w:r>
         <w:t>5.</w:t>
       </w:r>
@@ -11740,7 +11947,7 @@
       <w:r>
         <w:t>, 243-254 (2006).</w:t>
       </w:r>
-      <w:bookmarkEnd w:id="6"/>
+      <w:bookmarkEnd w:id="5"/>
     </w:p>
     <w:p>
       <w:pPr>
@@ -11748,7 +11955,7 @@
         <w:spacing w:after="0"/>
         <w:ind w:left="720" w:hanging="720"/>
       </w:pPr>
-      <w:bookmarkStart w:id="7" w:name="_ENREF_6"/>
+      <w:bookmarkStart w:id="6" w:name="_ENREF_6"/>
       <w:r>
         <w:t>6.</w:t>
       </w:r>
@@ -11774,7 +11981,7 @@
       <w:r>
         <w:t>, 554-570 (2011).</w:t>
       </w:r>
-      <w:bookmarkEnd w:id="7"/>
+      <w:bookmarkEnd w:id="6"/>
     </w:p>
     <w:p>
       <w:pPr>
@@ -11782,7 +11989,7 @@
         <w:spacing w:after="0"/>
         <w:ind w:left="720" w:hanging="720"/>
       </w:pPr>
-      <w:bookmarkStart w:id="8" w:name="_ENREF_7"/>
+      <w:bookmarkStart w:id="7" w:name="_ENREF_7"/>
       <w:r>
         <w:t>7.</w:t>
       </w:r>
@@ -11808,7 +12015,7 @@
       <w:r>
         <w:t>, 2105-2114 (2011).</w:t>
       </w:r>
-      <w:bookmarkEnd w:id="8"/>
+      <w:bookmarkEnd w:id="7"/>
     </w:p>
     <w:p>
       <w:pPr>
@@ -11816,7 +12023,7 @@
         <w:spacing w:after="0"/>
         <w:ind w:left="720" w:hanging="720"/>
       </w:pPr>
-      <w:bookmarkStart w:id="9" w:name="_ENREF_8"/>
+      <w:bookmarkStart w:id="8" w:name="_ENREF_8"/>
       <w:r>
         <w:t>8.</w:t>
       </w:r>
@@ -11842,7 +12049,7 @@
       <w:r>
         <w:t>, 1125-1134 (2011).</w:t>
       </w:r>
-      <w:bookmarkEnd w:id="9"/>
+      <w:bookmarkEnd w:id="8"/>
     </w:p>
     <w:p>
       <w:pPr>
@@ -11850,7 +12057,7 @@
         <w:spacing w:after="0"/>
         <w:ind w:left="720" w:hanging="720"/>
       </w:pPr>
-      <w:bookmarkStart w:id="10" w:name="_ENREF_9"/>
+      <w:bookmarkStart w:id="9" w:name="_ENREF_9"/>
       <w:r>
         <w:t>9.</w:t>
       </w:r>
@@ -11876,7 +12083,7 @@
       <w:r>
         <w:t>, 1454-1462 (2012).</w:t>
       </w:r>
-      <w:bookmarkEnd w:id="10"/>
+      <w:bookmarkEnd w:id="9"/>
     </w:p>
     <w:p>
       <w:pPr>
@@ -11884,7 +12091,7 @@
         <w:spacing w:after="0"/>
         <w:ind w:left="720" w:hanging="720"/>
       </w:pPr>
-      <w:bookmarkStart w:id="11" w:name="_ENREF_10"/>
+      <w:bookmarkStart w:id="10" w:name="_ENREF_10"/>
       <w:r>
         <w:t>10.</w:t>
       </w:r>
@@ -11910,7 +12117,7 @@
       <w:r>
         <w:t>, 2253-2259 (2013).</w:t>
       </w:r>
-      <w:bookmarkEnd w:id="11"/>
+      <w:bookmarkEnd w:id="10"/>
     </w:p>
     <w:p>
       <w:pPr>
@@ -11918,7 +12125,7 @@
         <w:spacing w:after="0"/>
         <w:ind w:left="720" w:hanging="720"/>
       </w:pPr>
-      <w:bookmarkStart w:id="12" w:name="_ENREF_11"/>
+      <w:bookmarkStart w:id="11" w:name="_ENREF_11"/>
       <w:r>
         <w:t>11.</w:t>
       </w:r>
@@ -11944,7 +12151,7 @@
       <w:r>
         <w:t>, 709-712 (2007).</w:t>
       </w:r>
-      <w:bookmarkEnd w:id="12"/>
+      <w:bookmarkEnd w:id="11"/>
     </w:p>
     <w:p>
       <w:pPr>
@@ -11952,7 +12159,7 @@
         <w:spacing w:after="0"/>
         <w:ind w:left="720" w:hanging="720"/>
       </w:pPr>
-      <w:bookmarkStart w:id="13" w:name="_ENREF_12"/>
+      <w:bookmarkStart w:id="12" w:name="_ENREF_12"/>
       <w:r>
         <w:t>12.</w:t>
       </w:r>
@@ -11978,7 +12185,7 @@
       <w:r>
         <w:t>, 1154-1169 (2004).</w:t>
       </w:r>
-      <w:bookmarkEnd w:id="13"/>
+      <w:bookmarkEnd w:id="12"/>
     </w:p>
     <w:p>
       <w:pPr>
@@ -11986,7 +12193,7 @@
         <w:spacing w:after="0"/>
         <w:ind w:left="720" w:hanging="720"/>
       </w:pPr>
-      <w:bookmarkStart w:id="14" w:name="_ENREF_13"/>
+      <w:bookmarkStart w:id="13" w:name="_ENREF_13"/>
       <w:r>
         <w:t>13.</w:t>
       </w:r>
@@ -12012,7 +12219,7 @@
       <w:r>
         <w:t>, 1895-1904 (2003).</w:t>
       </w:r>
-      <w:bookmarkEnd w:id="14"/>
+      <w:bookmarkEnd w:id="13"/>
     </w:p>
     <w:p>
       <w:pPr>
@@ -12020,7 +12227,7 @@
         <w:spacing w:after="0"/>
         <w:ind w:left="720" w:hanging="720"/>
       </w:pPr>
-      <w:bookmarkStart w:id="15" w:name="_ENREF_14"/>
+      <w:bookmarkStart w:id="14" w:name="_ENREF_14"/>
       <w:r>
         <w:t>14.</w:t>
       </w:r>
@@ -12046,7 +12253,7 @@
       <w:r>
         <w:t>, 700-707 (2010).</w:t>
       </w:r>
-      <w:bookmarkEnd w:id="15"/>
+      <w:bookmarkEnd w:id="14"/>
     </w:p>
     <w:p>
       <w:pPr>
@@ -12054,7 +12261,7 @@
         <w:spacing w:after="0"/>
         <w:ind w:left="720" w:hanging="720"/>
       </w:pPr>
-      <w:bookmarkStart w:id="16" w:name="_ENREF_15"/>
+      <w:bookmarkStart w:id="15" w:name="_ENREF_15"/>
       <w:r>
         <w:t>15.</w:t>
       </w:r>
@@ -12080,7 +12287,7 @@
       <w:r>
         <w:t>, 49-73 (1995).</w:t>
       </w:r>
-      <w:bookmarkEnd w:id="16"/>
+      <w:bookmarkEnd w:id="15"/>
     </w:p>
     <w:p>
       <w:pPr>
@@ -12088,7 +12295,7 @@
         <w:spacing w:after="0"/>
         <w:ind w:left="720" w:hanging="720"/>
       </w:pPr>
-      <w:bookmarkStart w:id="17" w:name="_ENREF_16"/>
+      <w:bookmarkStart w:id="16" w:name="_ENREF_16"/>
       <w:r>
         <w:t>16.</w:t>
       </w:r>
@@ -12114,7 +12321,7 @@
       <w:r>
         <w:t>, 5555-5561 (2011).</w:t>
       </w:r>
-      <w:bookmarkEnd w:id="17"/>
+      <w:bookmarkEnd w:id="16"/>
     </w:p>
     <w:p>
       <w:pPr>
@@ -12122,7 +12329,7 @@
         <w:spacing w:after="0"/>
         <w:ind w:left="720" w:hanging="720"/>
       </w:pPr>
-      <w:bookmarkStart w:id="18" w:name="_ENREF_17"/>
+      <w:bookmarkStart w:id="17" w:name="_ENREF_17"/>
       <w:r>
         <w:t>17.</w:t>
       </w:r>
@@ -12148,7 +12355,7 @@
       <w:r>
         <w:t>, 1036-1041 (2013).</w:t>
       </w:r>
-      <w:bookmarkEnd w:id="18"/>
+      <w:bookmarkEnd w:id="17"/>
     </w:p>
     <w:p>
       <w:pPr>
@@ -12156,7 +12363,7 @@
         <w:spacing w:after="0"/>
         <w:ind w:left="720" w:hanging="720"/>
       </w:pPr>
-      <w:bookmarkStart w:id="19" w:name="_ENREF_18"/>
+      <w:bookmarkStart w:id="18" w:name="_ENREF_18"/>
       <w:r>
         <w:t>18.</w:t>
       </w:r>
@@ -12182,7 +12389,7 @@
       <w:r>
         <w:t>, 566-569 (2003).</w:t>
       </w:r>
-      <w:bookmarkEnd w:id="19"/>
+      <w:bookmarkEnd w:id="18"/>
     </w:p>
     <w:p>
       <w:pPr>
@@ -12190,7 +12397,7 @@
         <w:spacing w:after="0"/>
         <w:ind w:left="720" w:hanging="720"/>
       </w:pPr>
-      <w:bookmarkStart w:id="20" w:name="_ENREF_19"/>
+      <w:bookmarkStart w:id="19" w:name="_ENREF_19"/>
       <w:r>
         <w:t>19.</w:t>
       </w:r>
@@ -12216,7 +12423,7 @@
       <w:r>
         <w:t>, 555-566 (2012).</w:t>
       </w:r>
-      <w:bookmarkEnd w:id="20"/>
+      <w:bookmarkEnd w:id="19"/>
     </w:p>
     <w:p>
       <w:pPr>
@@ -12224,7 +12431,7 @@
         <w:spacing w:after="0"/>
         <w:ind w:left="720" w:hanging="720"/>
       </w:pPr>
-      <w:bookmarkStart w:id="21" w:name="_ENREF_20"/>
+      <w:bookmarkStart w:id="20" w:name="_ENREF_20"/>
       <w:r>
         <w:lastRenderedPageBreak/>
         <w:t>20.</w:t>
@@ -12251,7 +12458,7 @@
       <w:r>
         <w:t>, 3584-3585 (2005).</w:t>
       </w:r>
-      <w:bookmarkEnd w:id="21"/>
+      <w:bookmarkEnd w:id="20"/>
     </w:p>
     <w:p>
       <w:pPr>
@@ -12259,7 +12466,7 @@
         <w:spacing w:after="0"/>
         <w:ind w:left="720" w:hanging="720"/>
       </w:pPr>
-      <w:bookmarkStart w:id="22" w:name="_ENREF_21"/>
+      <w:bookmarkStart w:id="21" w:name="_ENREF_21"/>
       <w:r>
         <w:t>21.</w:t>
       </w:r>
@@ -12285,7 +12492,7 @@
       <w:r>
         <w:t>, 146-159 (2009).</w:t>
       </w:r>
-      <w:bookmarkEnd w:id="22"/>
+      <w:bookmarkEnd w:id="21"/>
     </w:p>
     <w:p>
       <w:pPr>
@@ -12293,7 +12500,7 @@
         <w:spacing w:after="0"/>
         <w:ind w:left="720" w:hanging="720"/>
       </w:pPr>
-      <w:bookmarkStart w:id="23" w:name="_ENREF_22"/>
+      <w:bookmarkStart w:id="22" w:name="_ENREF_22"/>
       <w:r>
         <w:t>22.</w:t>
       </w:r>
@@ -12319,7 +12526,7 @@
       <w:r>
         <w:t>, 964-966 (2009).</w:t>
       </w:r>
-      <w:bookmarkEnd w:id="23"/>
+      <w:bookmarkEnd w:id="22"/>
     </w:p>
     <w:p>
       <w:pPr>
@@ -12327,7 +12534,7 @@
         <w:spacing w:after="0"/>
         <w:ind w:left="720" w:hanging="720"/>
       </w:pPr>
-      <w:bookmarkStart w:id="24" w:name="_ENREF_23"/>
+      <w:bookmarkStart w:id="23" w:name="_ENREF_23"/>
       <w:r>
         <w:t>23.</w:t>
       </w:r>
@@ -12353,7 +12560,7 @@
       <w:r>
         <w:t>, 3193-3204 (2005).</w:t>
       </w:r>
-      <w:bookmarkEnd w:id="24"/>
+      <w:bookmarkEnd w:id="23"/>
     </w:p>
     <w:p>
       <w:pPr>
@@ -12361,7 +12568,7 @@
         <w:spacing w:after="0"/>
         <w:ind w:left="720" w:hanging="720"/>
       </w:pPr>
-      <w:bookmarkStart w:id="25" w:name="_ENREF_24"/>
+      <w:bookmarkStart w:id="24" w:name="_ENREF_24"/>
       <w:r>
         <w:t>24.</w:t>
       </w:r>
@@ -12387,14 +12594,14 @@
       <w:r>
         <w:t>, 4434-4438 (2011).</w:t>
       </w:r>
-      <w:bookmarkEnd w:id="25"/>
+      <w:bookmarkEnd w:id="24"/>
     </w:p>
     <w:p>
       <w:pPr>
         <w:pStyle w:val="EndNoteBibliography"/>
         <w:ind w:left="720" w:hanging="720"/>
       </w:pPr>
-      <w:bookmarkStart w:id="26" w:name="_ENREF_25"/>
+      <w:bookmarkStart w:id="25" w:name="_ENREF_25"/>
       <w:r>
         <w:t>25.</w:t>
       </w:r>
@@ -12420,7 +12627,7 @@
       <w:r>
         <w:t>, 3501-3505 (2005).</w:t>
       </w:r>
-      <w:bookmarkEnd w:id="26"/>
+      <w:bookmarkEnd w:id="25"/>
     </w:p>
     <w:p>
       <w:pPr>
@@ -12449,29 +12656,8 @@
 </w:document>
 </file>
 
-<file path=word/comments.xml><?xml version="1.0" encoding="utf-8"?>
-<w:comments xmlns:ve="http://schemas.openxmlformats.org/markup-compatibility/2006" xmlns:o="urn:schemas-microsoft-com:office:office" xmlns:r="http://schemas.openxmlformats.org/officeDocument/2006/relationships" xmlns:m="http://schemas.openxmlformats.org/officeDocument/2006/math" xmlns:v="urn:schemas-microsoft-com:vml" xmlns:wp="http://schemas.openxmlformats.org/drawingml/2006/wordprocessingDrawing" xmlns:w10="urn:schemas-microsoft-com:office:word" xmlns:w="http://schemas.openxmlformats.org/wordprocessingml/2006/main" xmlns:wne="http://schemas.microsoft.com/office/word/2006/wordml">
-  <w:comment w:id="0" w:author="Harald Barsnes" w:date="2014-03-29T12:05:00Z" w:initials="HB">
-    <w:p>
-      <w:pPr>
-        <w:pStyle w:val="CommentText"/>
-      </w:pPr>
-      <w:r>
-        <w:rPr>
-          <w:rStyle w:val="CommentReference"/>
-        </w:rPr>
-        <w:annotationRef/>
-      </w:r>
-      <w:r>
-        <w:t>@Marc: check this!!</w:t>
-      </w:r>
-    </w:p>
-  </w:comment>
-</w:comments>
-</file>
-
 <file path=word/endnotes.xml><?xml version="1.0" encoding="utf-8"?>
-<w:endnotes xmlns:ve="http://schemas.openxmlformats.org/markup-compatibility/2006" xmlns:o="urn:schemas-microsoft-com:office:office" xmlns:r="http://schemas.openxmlformats.org/officeDocument/2006/relationships" xmlns:m="http://schemas.openxmlformats.org/officeDocument/2006/math" xmlns:v="urn:schemas-microsoft-com:vml" xmlns:wp="http://schemas.openxmlformats.org/drawingml/2006/wordprocessingDrawing" xmlns:w10="urn:schemas-microsoft-com:office:word" xmlns:w="http://schemas.openxmlformats.org/wordprocessingml/2006/main" xmlns:wne="http://schemas.microsoft.com/office/word/2006/wordml">
+<w:endnotes xmlns:wpc="http://schemas.microsoft.com/office/word/2010/wordprocessingCanvas" xmlns:mc="http://schemas.openxmlformats.org/markup-compatibility/2006" xmlns:o="urn:schemas-microsoft-com:office:office" xmlns:r="http://schemas.openxmlformats.org/officeDocument/2006/relationships" xmlns:m="http://schemas.openxmlformats.org/officeDocument/2006/math" xmlns:v="urn:schemas-microsoft-com:vml" xmlns:wp14="http://schemas.microsoft.com/office/word/2010/wordprocessingDrawing" xmlns:wp="http://schemas.openxmlformats.org/drawingml/2006/wordprocessingDrawing" xmlns:w10="urn:schemas-microsoft-com:office:word" xmlns:w="http://schemas.openxmlformats.org/wordprocessingml/2006/main" xmlns:w14="http://schemas.microsoft.com/office/word/2010/wordml" xmlns:wpg="http://schemas.microsoft.com/office/word/2010/wordprocessingGroup" xmlns:wpi="http://schemas.microsoft.com/office/word/2010/wordprocessingInk" xmlns:wne="http://schemas.microsoft.com/office/word/2006/wordml" xmlns:wps="http://schemas.microsoft.com/office/word/2010/wordprocessingShape" mc:Ignorable="w14 wp14">
   <w:endnote w:type="separator" w:id="-1">
     <w:p>
       <w:pPr>
@@ -12496,7 +12682,7 @@
 </file>
 
 <file path=word/footer1.xml><?xml version="1.0" encoding="utf-8"?>
-<w:ftr xmlns:ve="http://schemas.openxmlformats.org/markup-compatibility/2006" xmlns:o="urn:schemas-microsoft-com:office:office" xmlns:r="http://schemas.openxmlformats.org/officeDocument/2006/relationships" xmlns:m="http://schemas.openxmlformats.org/officeDocument/2006/math" xmlns:v="urn:schemas-microsoft-com:vml" xmlns:wp="http://schemas.openxmlformats.org/drawingml/2006/wordprocessingDrawing" xmlns:w10="urn:schemas-microsoft-com:office:word" xmlns:w="http://schemas.openxmlformats.org/wordprocessingml/2006/main" xmlns:wne="http://schemas.microsoft.com/office/word/2006/wordml">
+<w:ftr xmlns:wpc="http://schemas.microsoft.com/office/word/2010/wordprocessingCanvas" xmlns:mc="http://schemas.openxmlformats.org/markup-compatibility/2006" xmlns:o="urn:schemas-microsoft-com:office:office" xmlns:r="http://schemas.openxmlformats.org/officeDocument/2006/relationships" xmlns:m="http://schemas.openxmlformats.org/officeDocument/2006/math" xmlns:v="urn:schemas-microsoft-com:vml" xmlns:wp14="http://schemas.microsoft.com/office/word/2010/wordprocessingDrawing" xmlns:wp="http://schemas.openxmlformats.org/drawingml/2006/wordprocessingDrawing" xmlns:w10="urn:schemas-microsoft-com:office:word" xmlns:w="http://schemas.openxmlformats.org/wordprocessingml/2006/main" xmlns:w14="http://schemas.microsoft.com/office/word/2010/wordml" xmlns:wpg="http://schemas.microsoft.com/office/word/2010/wordprocessingGroup" xmlns:wpi="http://schemas.microsoft.com/office/word/2010/wordprocessingInk" xmlns:wne="http://schemas.microsoft.com/office/word/2006/wordml" xmlns:wps="http://schemas.microsoft.com/office/word/2010/wordprocessingShape" mc:Ignorable="w14 wp14">
   <w:p>
     <w:pPr>
       <w:pBdr>
@@ -12524,7 +12710,7 @@
         <w:color w:val="4374B7"/>
         <w:sz w:val="16"/>
         <w:szCs w:val="16"/>
-        <w:lang w:val="nb-NO" w:eastAsia="nb-NO"/>
+        <w:lang w:val="en-GB" w:eastAsia="en-GB"/>
       </w:rPr>
       <w:drawing>
         <wp:anchor distT="0" distB="0" distL="114300" distR="114300" simplePos="0" relativeHeight="251659264" behindDoc="0" locked="0" layoutInCell="1" allowOverlap="1">
@@ -12738,7 +12924,7 @@
 </file>
 
 <file path=word/footnotes.xml><?xml version="1.0" encoding="utf-8"?>
-<w:footnotes xmlns:ve="http://schemas.openxmlformats.org/markup-compatibility/2006" xmlns:o="urn:schemas-microsoft-com:office:office" xmlns:r="http://schemas.openxmlformats.org/officeDocument/2006/relationships" xmlns:m="http://schemas.openxmlformats.org/officeDocument/2006/math" xmlns:v="urn:schemas-microsoft-com:vml" xmlns:wp="http://schemas.openxmlformats.org/drawingml/2006/wordprocessingDrawing" xmlns:w10="urn:schemas-microsoft-com:office:word" xmlns:w="http://schemas.openxmlformats.org/wordprocessingml/2006/main" xmlns:wne="http://schemas.microsoft.com/office/word/2006/wordml">
+<w:footnotes xmlns:wpc="http://schemas.microsoft.com/office/word/2010/wordprocessingCanvas" xmlns:mc="http://schemas.openxmlformats.org/markup-compatibility/2006" xmlns:o="urn:schemas-microsoft-com:office:office" xmlns:r="http://schemas.openxmlformats.org/officeDocument/2006/relationships" xmlns:m="http://schemas.openxmlformats.org/officeDocument/2006/math" xmlns:v="urn:schemas-microsoft-com:vml" xmlns:wp14="http://schemas.microsoft.com/office/word/2010/wordprocessingDrawing" xmlns:wp="http://schemas.openxmlformats.org/drawingml/2006/wordprocessingDrawing" xmlns:w10="urn:schemas-microsoft-com:office:word" xmlns:w="http://schemas.openxmlformats.org/wordprocessingml/2006/main" xmlns:w14="http://schemas.microsoft.com/office/word/2010/wordml" xmlns:wpg="http://schemas.microsoft.com/office/word/2010/wordprocessingGroup" xmlns:wpi="http://schemas.microsoft.com/office/word/2010/wordprocessingInk" xmlns:wne="http://schemas.microsoft.com/office/word/2006/wordml" xmlns:wps="http://schemas.microsoft.com/office/word/2010/wordprocessingShape" mc:Ignorable="w14 wp14">
   <w:footnote w:type="separator" w:id="-1">
     <w:p>
       <w:pPr>
@@ -12763,7 +12949,7 @@
 </file>
 
 <file path=word/header1.xml><?xml version="1.0" encoding="utf-8"?>
-<w:hdr xmlns:ve="http://schemas.openxmlformats.org/markup-compatibility/2006" xmlns:o="urn:schemas-microsoft-com:office:office" xmlns:r="http://schemas.openxmlformats.org/officeDocument/2006/relationships" xmlns:m="http://schemas.openxmlformats.org/officeDocument/2006/math" xmlns:v="urn:schemas-microsoft-com:vml" xmlns:wp="http://schemas.openxmlformats.org/drawingml/2006/wordprocessingDrawing" xmlns:w10="urn:schemas-microsoft-com:office:word" xmlns:w="http://schemas.openxmlformats.org/wordprocessingml/2006/main" xmlns:wne="http://schemas.microsoft.com/office/word/2006/wordml">
+<w:hdr xmlns:wpc="http://schemas.microsoft.com/office/word/2010/wordprocessingCanvas" xmlns:mc="http://schemas.openxmlformats.org/markup-compatibility/2006" xmlns:o="urn:schemas-microsoft-com:office:office" xmlns:r="http://schemas.openxmlformats.org/officeDocument/2006/relationships" xmlns:m="http://schemas.openxmlformats.org/officeDocument/2006/math" xmlns:v="urn:schemas-microsoft-com:vml" xmlns:wp14="http://schemas.microsoft.com/office/word/2010/wordprocessingDrawing" xmlns:wp="http://schemas.openxmlformats.org/drawingml/2006/wordprocessingDrawing" xmlns:w10="urn:schemas-microsoft-com:office:word" xmlns:w="http://schemas.openxmlformats.org/wordprocessingml/2006/main" xmlns:w14="http://schemas.microsoft.com/office/word/2010/wordml" xmlns:wpg="http://schemas.microsoft.com/office/word/2010/wordprocessingGroup" xmlns:wpi="http://schemas.microsoft.com/office/word/2010/wordprocessingInk" xmlns:wne="http://schemas.microsoft.com/office/word/2006/wordml" xmlns:wps="http://schemas.microsoft.com/office/word/2010/wordprocessingShape" mc:Ignorable="w14 wp14">
   <w:p>
     <w:pPr>
       <w:pStyle w:val="Header"/>
@@ -12806,7 +12992,7 @@
 </file>
 
 <file path=word/numbering.xml><?xml version="1.0" encoding="utf-8"?>
-<w:numbering xmlns:ve="http://schemas.openxmlformats.org/markup-compatibility/2006" xmlns:o="urn:schemas-microsoft-com:office:office" xmlns:r="http://schemas.openxmlformats.org/officeDocument/2006/relationships" xmlns:m="http://schemas.openxmlformats.org/officeDocument/2006/math" xmlns:v="urn:schemas-microsoft-com:vml" xmlns:wp="http://schemas.openxmlformats.org/drawingml/2006/wordprocessingDrawing" xmlns:w10="urn:schemas-microsoft-com:office:word" xmlns:w="http://schemas.openxmlformats.org/wordprocessingml/2006/main" xmlns:wne="http://schemas.microsoft.com/office/word/2006/wordml">
+<w:numbering xmlns:wpc="http://schemas.microsoft.com/office/word/2010/wordprocessingCanvas" xmlns:mc="http://schemas.openxmlformats.org/markup-compatibility/2006" xmlns:o="urn:schemas-microsoft-com:office:office" xmlns:r="http://schemas.openxmlformats.org/officeDocument/2006/relationships" xmlns:m="http://schemas.openxmlformats.org/officeDocument/2006/math" xmlns:v="urn:schemas-microsoft-com:vml" xmlns:wp14="http://schemas.microsoft.com/office/word/2010/wordprocessingDrawing" xmlns:wp="http://schemas.openxmlformats.org/drawingml/2006/wordprocessingDrawing" xmlns:w10="urn:schemas-microsoft-com:office:word" xmlns:w="http://schemas.openxmlformats.org/wordprocessingml/2006/main" xmlns:w14="http://schemas.microsoft.com/office/word/2010/wordml" xmlns:wpg="http://schemas.microsoft.com/office/word/2010/wordprocessingGroup" xmlns:wpi="http://schemas.microsoft.com/office/word/2010/wordprocessingInk" xmlns:wne="http://schemas.microsoft.com/office/word/2006/wordml" xmlns:wps="http://schemas.microsoft.com/office/word/2010/wordprocessingShape" mc:Ignorable="w14 wp14">
   <w:abstractNum w:abstractNumId="0">
     <w:nsid w:val="00000001"/>
     <w:multiLevelType w:val="multilevel"/>
@@ -14430,7 +14616,7 @@
 </file>
 
 <file path=word/styles.xml><?xml version="1.0" encoding="utf-8"?>
-<w:styles xmlns:r="http://schemas.openxmlformats.org/officeDocument/2006/relationships" xmlns:w="http://schemas.openxmlformats.org/wordprocessingml/2006/main">
+<w:styles xmlns:mc="http://schemas.openxmlformats.org/markup-compatibility/2006" xmlns:r="http://schemas.openxmlformats.org/officeDocument/2006/relationships" xmlns:w="http://schemas.openxmlformats.org/wordprocessingml/2006/main" xmlns:w14="http://schemas.microsoft.com/office/word/2010/wordml" mc:Ignorable="w14">
   <w:docDefaults>
     <w:rPrDefault>
       <w:rPr>
@@ -14627,7 +14813,6 @@
     <w:uiPriority w:val="99"/>
     <w:semiHidden/>
     <w:unhideWhenUsed/>
-    <w:qFormat/>
     <w:tblPr>
       <w:tblInd w:w="0" w:type="dxa"/>
       <w:tblCellMar>
@@ -16176,7 +16361,7 @@
 </file>
 
 <file path=customXml/itemProps1.xml><?xml version="1.0" encoding="utf-8"?>
-<ds:datastoreItem xmlns:ds="http://schemas.openxmlformats.org/officeDocument/2006/customXml" ds:itemID="{D25EB2A6-D048-499E-B41C-4E93F6CEDEB0}">
+<ds:datastoreItem xmlns:ds="http://schemas.openxmlformats.org/officeDocument/2006/customXml" ds:itemID="{EC58221A-0C65-447B-9C51-C8863146CAF6}">
   <ds:schemaRefs>
     <ds:schemaRef ds:uri="http://schemas.openxmlformats.org/officeDocument/2006/bibliography"/>
   </ds:schemaRefs>

</xml_diff>

<commit_message>
Updated Chapter 1.4 of the Tutorials.
</commit_message>
<xml_diff>
--- a/wiki/tutorial/A - Answers/A_answers.docx
+++ b/wiki/tutorial/A - Answers/A_answers.docx
@@ -2432,10 +2432,50 @@
       </w:r>
       <w:proofErr w:type="spellEnd"/>
       <w:r>
-        <w:t xml:space="preserve"> on serine 4. However, the localization of the </w:t>
+        <w:t xml:space="preserve"> on serine 4. </w:t>
+      </w:r>
+      <w:r>
+        <w:t>Line 22</w:t>
+      </w:r>
+      <w:r>
+        <w:t xml:space="preserve">: QLEMSAEAER was found oxidized on </w:t>
       </w:r>
       <w:proofErr w:type="spellStart"/>
       <w:r>
+        <w:t>methionine</w:t>
+      </w:r>
+      <w:proofErr w:type="spellEnd"/>
+      <w:r>
+        <w:t xml:space="preserve"> 4. </w:t>
+      </w:r>
+      <w:r>
+        <w:t>Line 36: T</w:t>
+      </w:r>
+      <w:r>
+        <w:t>SCIAGVFVDA</w:t>
+      </w:r>
+      <w:r>
+        <w:t xml:space="preserve">TK was found </w:t>
+      </w:r>
+      <w:proofErr w:type="spellStart"/>
+      <w:r>
+        <w:t>phosphorylated</w:t>
+      </w:r>
+      <w:proofErr w:type="spellEnd"/>
+      <w:r>
+        <w:t xml:space="preserve"> on tyrosine 1</w:t>
+      </w:r>
+      <w:r>
+        <w:t>.</w:t>
+      </w:r>
+      <w:r>
+        <w:t xml:space="preserve"> </w:t>
+      </w:r>
+      <w:r>
+        <w:t xml:space="preserve">However, the localization of the </w:t>
+      </w:r>
+      <w:proofErr w:type="spellStart"/>
+      <w:r>
         <w:t>phosphorylation</w:t>
       </w:r>
       <w:proofErr w:type="spellEnd"/>
@@ -2443,48 +2483,20 @@
         <w:t xml:space="preserve"> is not confident: only the letter carries the color – more details on PTM localization will be given in the </w:t>
       </w:r>
       <w:r>
-        <w:t>upcoming “PTM Analysis” chapter. Line 21</w:t>
-      </w:r>
-      <w:r>
-        <w:t xml:space="preserve">: QLEMSAEAER was found oxidized on </w:t>
+        <w:t>upcoming “PTM Analysis” chapter.</w:t>
+      </w:r>
+      <w:r>
+        <w:t xml:space="preserve"> Line 38</w:t>
+      </w:r>
+      <w:r>
+        <w:t xml:space="preserve">: ELYQQLQRGER was found </w:t>
       </w:r>
       <w:proofErr w:type="spellStart"/>
       <w:r>
-        <w:t>methionine</w:t>
+        <w:t>phosphorylated</w:t>
       </w:r>
       <w:proofErr w:type="spellEnd"/>
       <w:r>
-        <w:t xml:space="preserve"> 4. </w:t>
-      </w:r>
-      <w:r>
-        <w:t>Line 36: T</w:t>
-      </w:r>
-      <w:r>
-        <w:t>SCIAGVFVDA</w:t>
-      </w:r>
-      <w:r>
-        <w:t xml:space="preserve">TK was found </w:t>
-      </w:r>
-      <w:proofErr w:type="spellStart"/>
-      <w:r>
-        <w:t>phosphorylated</w:t>
-      </w:r>
-      <w:proofErr w:type="spellEnd"/>
-      <w:r>
-        <w:t xml:space="preserve"> on tyrosine 1</w:t>
-      </w:r>
-      <w:r>
-        <w:t>. Line 38</w:t>
-      </w:r>
-      <w:r>
-        <w:t xml:space="preserve">: ELYQQLQRGER was found </w:t>
-      </w:r>
-      <w:proofErr w:type="spellStart"/>
-      <w:r>
-        <w:t>phosphorylated</w:t>
-      </w:r>
-      <w:proofErr w:type="spellEnd"/>
-      <w:r>
         <w:t xml:space="preserve"> on </w:t>
       </w:r>
       <w:r>
@@ -2497,16 +2509,25 @@
         <w:t xml:space="preserve">. Peptides at lines </w:t>
       </w:r>
       <w:r>
-        <w:t>19, 22-24</w:t>
+        <w:t>20, 23-25</w:t>
       </w:r>
       <w:r>
         <w:t xml:space="preserve">, </w:t>
       </w:r>
       <w:r>
-        <w:t>26 and 38</w:t>
-      </w:r>
-      <w:r>
-        <w:t xml:space="preserve"> were carrying a </w:t>
+        <w:t>27</w:t>
+      </w:r>
+      <w:r>
+        <w:t xml:space="preserve"> and 38</w:t>
+      </w:r>
+      <w:r>
+        <w:t xml:space="preserve"> were </w:t>
+      </w:r>
+      <w:r>
+        <w:t xml:space="preserve">found </w:t>
+      </w:r>
+      <w:r>
+        <w:t xml:space="preserve">carrying a </w:t>
       </w:r>
       <w:proofErr w:type="spellStart"/>
       <w:r>
@@ -4313,10 +4334,16 @@
         <w:t xml:space="preserve">The evidence level can be used as a rough guide to pick the most likely protein in a group, </w:t>
       </w:r>
       <w:r>
-        <w:t>like in this case where</w:t>
-      </w:r>
-      <w:r>
-        <w:t xml:space="preserve"> one protein has evidence at the protein level, while the other </w:t>
+        <w:t>e.g.,</w:t>
+      </w:r>
+      <w:r>
+        <w:t xml:space="preserve"> </w:t>
+      </w:r>
+      <w:r>
+        <w:t xml:space="preserve">if </w:t>
+      </w:r>
+      <w:r>
+        <w:t xml:space="preserve">one protein has evidence at the protein level, while the other </w:t>
       </w:r>
       <w:r>
         <w:t>only at the transcript level</w:t>
@@ -4551,7 +4578,13 @@
         <w:t xml:space="preserve"> the Peptide</w:t>
       </w:r>
       <w:r>
-        <w:t xml:space="preserve"> table. Note that it presents a low score and almost no annotated peaks in the spectrum supporting its identification. This group is thus clearly not reliable.</w:t>
+        <w:t xml:space="preserve"> table. Note that it presents a low score and </w:t>
+      </w:r>
+      <w:r>
+        <w:t>few</w:t>
+      </w:r>
+      <w:r>
+        <w:t xml:space="preserve"> annotated peaks in the spectrum supporting its identification. This group is thus clearly not reliable.</w:t>
       </w:r>
     </w:p>
     <w:p>
@@ -8592,7 +8625,7 @@
         <w:b/>
         <w:noProof/>
       </w:rPr>
-      <w:t>3</w:t>
+      <w:t>9</w:t>
     </w:r>
     <w:r>
       <w:rPr>
@@ -12077,7 +12110,7 @@
 </file>
 
 <file path=customXml/itemProps1.xml><?xml version="1.0" encoding="utf-8"?>
-<ds:datastoreItem xmlns:ds="http://schemas.openxmlformats.org/officeDocument/2006/customXml" ds:itemID="{E2191CA9-5153-43DA-A421-9D747AAC9EF7}">
+<ds:datastoreItem xmlns:ds="http://schemas.openxmlformats.org/officeDocument/2006/customXml" ds:itemID="{19529382-F695-4649-BAC3-793980671A7D}">
   <ds:schemaRefs>
     <ds:schemaRef ds:uri="http://schemas.openxmlformats.org/officeDocument/2006/bibliography"/>
   </ds:schemaRefs>

</xml_diff>

<commit_message>
Forgot to update the date for the Answer chapter.
</commit_message>
<xml_diff>
--- a/wiki/tutorial/A - Answers/A_answers.docx
+++ b/wiki/tutorial/A - Answers/A_answers.docx
@@ -42,7 +42,7 @@
         <w:rPr>
           <w:sz w:val="24"/>
         </w:rPr>
-        <w:t>September 25</w:t>
+        <w:t>September 29</w:t>
       </w:r>
       <w:r>
         <w:rPr>
@@ -419,16 +419,11 @@
         </w:rPr>
         <w:tab/>
       </w:r>
-      <w:proofErr w:type="spellStart"/>
       <w:r>
         <w:t>UniPr</w:t>
       </w:r>
       <w:r>
-        <w:t>ot</w:t>
-      </w:r>
-      <w:proofErr w:type="spellEnd"/>
-      <w:r>
-        <w:t xml:space="preserve"> provides a grand total of 140 </w:t>
+        <w:t xml:space="preserve">ot provides a grand total of 140 </w:t>
       </w:r>
       <w:r>
         <w:t>991</w:t>
@@ -449,15 +444,7 @@
         <w:t>)</w:t>
       </w:r>
       <w:r>
-        <w:t xml:space="preserve">. These sequences are inferred from the sequenced genome and </w:t>
-      </w:r>
-      <w:proofErr w:type="spellStart"/>
-      <w:r>
-        <w:t>curated</w:t>
-      </w:r>
-      <w:proofErr w:type="spellEnd"/>
-      <w:r>
-        <w:t xml:space="preserve"> algorithmically </w:t>
+        <w:t xml:space="preserve">. These sequences are inferred from the sequenced genome and curated algorithmically </w:t>
       </w:r>
       <w:r>
         <w:t>or</w:t>
@@ -481,18 +468,10 @@
         <w:t>) are manually reviewed, these protein</w:t>
       </w:r>
       <w:r>
-        <w:t xml:space="preserve">s are historically called </w:t>
-      </w:r>
-      <w:proofErr w:type="spellStart"/>
-      <w:r>
-        <w:t>Swiss</w:t>
-      </w:r>
-      <w:r>
-        <w:t>Prot</w:t>
-      </w:r>
-      <w:proofErr w:type="spellEnd"/>
-      <w:r>
-        <w:t xml:space="preserve"> entries. The entries </w:t>
+        <w:t>s are historically called Swiss</w:t>
+      </w:r>
+      <w:r>
+        <w:t xml:space="preserve">Prot entries. The entries </w:t>
       </w:r>
       <w:r>
         <w:t xml:space="preserve">without a star </w:t>
@@ -507,29 +486,11 @@
         <w:t>are algorithmic prediction where no experimental val</w:t>
       </w:r>
       <w:r>
-        <w:t xml:space="preserve">idation is annotated in </w:t>
-      </w:r>
-      <w:proofErr w:type="spellStart"/>
-      <w:r>
-        <w:t>UniProt</w:t>
-      </w:r>
-      <w:proofErr w:type="spellEnd"/>
-      <w:r>
-        <w:t xml:space="preserve">, and this part of </w:t>
-      </w:r>
-      <w:proofErr w:type="spellStart"/>
-      <w:r>
-        <w:t>UniProt</w:t>
-      </w:r>
-      <w:proofErr w:type="spellEnd"/>
-      <w:r>
-        <w:t xml:space="preserve"> is called </w:t>
-      </w:r>
-      <w:proofErr w:type="spellStart"/>
+        <w:t xml:space="preserve">idation is annotated in UniProt, and this part of UniProt is called </w:t>
+      </w:r>
       <w:r>
         <w:t>TrEMBL</w:t>
       </w:r>
-      <w:proofErr w:type="spellEnd"/>
       <w:r>
         <w:t>.</w:t>
       </w:r>
@@ -569,21 +530,177 @@
         <w:t xml:space="preserve">the </w:t>
       </w:r>
       <w:r>
-        <w:t xml:space="preserve">entire </w:t>
-      </w:r>
-      <w:proofErr w:type="spellStart"/>
-      <w:r>
-        <w:t>UniProt</w:t>
-      </w:r>
-      <w:proofErr w:type="spellEnd"/>
+        <w:t xml:space="preserve">entire UniProt </w:t>
+      </w:r>
+      <w:r>
+        <w:rPr>
+          <w:i/>
+        </w:rPr>
+        <w:t>a posteriori</w:t>
+      </w:r>
+      <w:r>
+        <w:t>.</w:t>
+      </w:r>
+    </w:p>
+    <w:p>
+      <w:pPr>
+        <w:jc w:val="both"/>
+      </w:pPr>
+      <w:r>
+        <w:t>Although the human proteome is one of the most extensively studied, it can be that a protein is missing or pr</w:t>
+      </w:r>
+      <w:r>
+        <w:t xml:space="preserve">esents differences in the amino </w:t>
+      </w:r>
+      <w:r>
+        <w:t>acid sequence. It is hence important to bear in mind that our reference does not necessarily perfectly reflect reality.</w:t>
+      </w:r>
+    </w:p>
+    <w:p>
+      <w:pPr>
+        <w:jc w:val="both"/>
+      </w:pPr>
+      <w:r>
+        <w:lastRenderedPageBreak/>
+        <w:t xml:space="preserve">Due to the constant efforts at improving the quality of the database, the content of UniProt evolves with time. It is hence crucial to keep the same version of the database during the entire life of a project. It is also essential to note the </w:t>
+      </w:r>
+      <w:r>
+        <w:t>version or date</w:t>
+      </w:r>
+      <w:r>
+        <w:t xml:space="preserve"> of the database and report it in </w:t>
+      </w:r>
+      <w:r>
+        <w:t>the</w:t>
+      </w:r>
+      <w:r>
+        <w:t xml:space="preserve"> publication</w:t>
+      </w:r>
+      <w:r>
+        <w:t>s</w:t>
+      </w:r>
+      <w:r>
+        <w:t>.</w:t>
+      </w:r>
+    </w:p>
+    <w:p>
+      <w:pPr>
+        <w:jc w:val="both"/>
+      </w:pPr>
+      <w:r>
+        <w:rPr>
+          <w:b/>
+        </w:rPr>
+        <w:t>[1.1c]</w:t>
+      </w:r>
+      <w:r>
+        <w:rPr>
+          <w:b/>
+        </w:rPr>
+        <w:tab/>
+      </w:r>
+      <w:r>
+        <w:t>Most proteins exist in various forms, with minor or major variations. UniProt therefore has to decide on a common protein sequence to represent all these variations, referred to as the canonical sequence. All the annotation</w:t>
+      </w:r>
+      <w:r>
+        <w:t>s are</w:t>
+      </w:r>
+      <w:r>
+        <w:t xml:space="preserve"> then </w:t>
+      </w:r>
+      <w:r>
+        <w:t>described in relation</w:t>
+      </w:r>
       <w:r>
         <w:t xml:space="preserve"> </w:t>
       </w:r>
       <w:r>
-        <w:rPr>
-          <w:i/>
-        </w:rPr>
-        <w:t>a posteriori</w:t>
+        <w:t>to</w:t>
+      </w:r>
+      <w:r>
+        <w:t xml:space="preserve"> this common sequence.</w:t>
+      </w:r>
+    </w:p>
+    <w:p>
+      <w:pPr>
+        <w:jc w:val="both"/>
+      </w:pPr>
+      <w:r>
+        <w:t xml:space="preserve">UniProt </w:t>
+      </w:r>
+      <w:r>
+        <w:t>also</w:t>
+      </w:r>
+      <w:r>
+        <w:t xml:space="preserve"> provide</w:t>
+      </w:r>
+      <w:r>
+        <w:t>s</w:t>
+      </w:r>
+      <w:r>
+        <w:t xml:space="preserve"> isoforms of </w:t>
+      </w:r>
+      <w:r>
+        <w:t xml:space="preserve">the protein sequences. To include these in your database choose the "Canonical </w:t>
+      </w:r>
+      <w:r>
+        <w:t>&amp;</w:t>
+      </w:r>
+      <w:r>
+        <w:t xml:space="preserve"> isoform" option. However, this</w:t>
+      </w:r>
+      <w:r>
+        <w:t xml:space="preserve"> should be used with caution as </w:t>
+      </w:r>
+      <w:r>
+        <w:t>including the isoforms</w:t>
+      </w:r>
+      <w:r>
+        <w:t xml:space="preserve"> dramatically reduce</w:t>
+      </w:r>
+      <w:r>
+        <w:t>s</w:t>
+      </w:r>
+      <w:r>
+        <w:t xml:space="preserve"> the efficiency of the identification al</w:t>
+      </w:r>
+      <w:r>
+        <w:t>gorithms.</w:t>
+      </w:r>
+    </w:p>
+    <w:p>
+      <w:pPr>
+        <w:jc w:val="both"/>
+      </w:pPr>
+      <w:r>
+        <w:rPr>
+          <w:b/>
+        </w:rPr>
+        <w:t>[1.1d</w:t>
+      </w:r>
+      <w:r>
+        <w:rPr>
+          <w:b/>
+        </w:rPr>
+        <w:t>]</w:t>
+      </w:r>
+      <w:r>
+        <w:rPr>
+          <w:b/>
+        </w:rPr>
+        <w:tab/>
+      </w:r>
+      <w:r>
+        <w:t xml:space="preserve">As we are searching against human data the human keratin proteins are already in our protein sequence database, hence adding them would </w:t>
+      </w:r>
+      <w:r>
+        <w:t xml:space="preserve">just </w:t>
+      </w:r>
+      <w:r>
+        <w:t xml:space="preserve">duplicate the </w:t>
+      </w:r>
+      <w:r>
+        <w:t>keratin entries</w:t>
       </w:r>
       <w:r>
         <w:t>.</w:t>
@@ -591,270 +708,64 @@
     </w:p>
     <w:p>
       <w:pPr>
-        <w:jc w:val="both"/>
-      </w:pPr>
-      <w:r>
-        <w:t>Although the human proteome is one of the most extensively studied, it can be that a protein is missing or pr</w:t>
-      </w:r>
-      <w:r>
-        <w:t xml:space="preserve">esents differences in the amino </w:t>
-      </w:r>
-      <w:r>
-        <w:t>acid sequence. It is hence important to bear in mind that our reference does not necessarily perfectly reflect reality.</w:t>
-      </w:r>
-    </w:p>
-    <w:p>
-      <w:pPr>
-        <w:jc w:val="both"/>
-      </w:pPr>
-      <w:r>
-        <w:lastRenderedPageBreak/>
-        <w:t xml:space="preserve">Due to the constant efforts at improving the quality of the database, the content of </w:t>
-      </w:r>
-      <w:proofErr w:type="spellStart"/>
-      <w:r>
-        <w:t>UniProt</w:t>
-      </w:r>
-      <w:proofErr w:type="spellEnd"/>
-      <w:r>
-        <w:t xml:space="preserve"> evolves with time. It is hence crucial to keep the same version of the database during the entire life of a project. It is also essential to note the </w:t>
-      </w:r>
-      <w:r>
-        <w:t>version or date</w:t>
-      </w:r>
-      <w:r>
-        <w:t xml:space="preserve"> of the database and report it in </w:t>
-      </w:r>
-      <w:r>
-        <w:t>the</w:t>
-      </w:r>
-      <w:r>
-        <w:t xml:space="preserve"> publication</w:t>
-      </w:r>
-      <w:r>
-        <w:t>s</w:t>
-      </w:r>
-      <w:r>
-        <w:t>.</w:t>
-      </w:r>
-    </w:p>
-    <w:p>
-      <w:pPr>
-        <w:jc w:val="both"/>
-      </w:pPr>
-      <w:r>
-        <w:rPr>
-          <w:b/>
-        </w:rPr>
-        <w:t>[1.1c]</w:t>
-      </w:r>
-      <w:r>
-        <w:rPr>
-          <w:b/>
-        </w:rPr>
-        <w:tab/>
-      </w:r>
-      <w:r>
-        <w:t xml:space="preserve">Most proteins exist in various forms, with minor or major variations. </w:t>
-      </w:r>
-      <w:proofErr w:type="spellStart"/>
-      <w:r>
-        <w:t>UniProt</w:t>
-      </w:r>
-      <w:proofErr w:type="spellEnd"/>
-      <w:r>
-        <w:t xml:space="preserve"> therefore has to decide on a common protein sequence to represent all these variations, referred to as the canonical sequence. All the annotation</w:t>
-      </w:r>
-      <w:r>
-        <w:t>s are</w:t>
-      </w:r>
-      <w:r>
-        <w:t xml:space="preserve"> then </w:t>
-      </w:r>
-      <w:r>
-        <w:t>described in relation</w:t>
+        <w:spacing w:after="0"/>
+        <w:jc w:val="both"/>
+        <w:rPr>
+          <w:color w:val="0000FF"/>
+        </w:rPr>
+      </w:pPr>
+    </w:p>
+    <w:p>
+      <w:pPr>
+        <w:spacing w:after="0"/>
+        <w:jc w:val="both"/>
+        <w:rPr>
+          <w:b/>
+          <w:sz w:val="28"/>
+        </w:rPr>
+      </w:pPr>
+      <w:r>
+        <w:rPr>
+          <w:b/>
+          <w:sz w:val="28"/>
+        </w:rPr>
+        <w:t>1.2</w:t>
+      </w:r>
+      <w:r>
+        <w:rPr>
+          <w:b/>
+          <w:sz w:val="28"/>
+        </w:rPr>
+        <w:tab/>
+        <w:t>Peak List Generation</w:t>
+      </w:r>
+    </w:p>
+    <w:p>
+      <w:pPr>
+        <w:jc w:val="both"/>
+      </w:pPr>
+      <w:r>
+        <w:rPr>
+          <w:b/>
+        </w:rPr>
+        <w:t>[1.2a]</w:t>
+      </w:r>
+      <w:r>
+        <w:rPr>
+          <w:b/>
+        </w:rPr>
+        <w:tab/>
+      </w:r>
+      <w:r>
+        <w:t xml:space="preserve">Profile mode </w:t>
+      </w:r>
+      <w:r>
+        <w:t>data</w:t>
       </w:r>
       <w:r>
         <w:t xml:space="preserve"> </w:t>
       </w:r>
       <w:r>
-        <w:t>to</w:t>
-      </w:r>
-      <w:r>
-        <w:t xml:space="preserve"> this common sequence.</w:t>
-      </w:r>
-    </w:p>
-    <w:p>
-      <w:pPr>
-        <w:jc w:val="both"/>
-      </w:pPr>
-      <w:proofErr w:type="spellStart"/>
-      <w:r>
-        <w:t>UniProt</w:t>
-      </w:r>
-      <w:proofErr w:type="spellEnd"/>
-      <w:r>
-        <w:t xml:space="preserve"> </w:t>
-      </w:r>
-      <w:r>
-        <w:t>also</w:t>
-      </w:r>
-      <w:r>
-        <w:t xml:space="preserve"> provide</w:t>
-      </w:r>
-      <w:r>
-        <w:t>s</w:t>
-      </w:r>
-      <w:r>
-        <w:t xml:space="preserve"> </w:t>
-      </w:r>
-      <w:proofErr w:type="spellStart"/>
-      <w:r>
-        <w:t>isoforms</w:t>
-      </w:r>
-      <w:proofErr w:type="spellEnd"/>
-      <w:r>
-        <w:t xml:space="preserve"> of </w:t>
-      </w:r>
-      <w:r>
-        <w:t xml:space="preserve">the protein sequences. To include these in your database choose the "Canonical </w:t>
-      </w:r>
-      <w:r>
-        <w:t>&amp;</w:t>
-      </w:r>
-      <w:r>
-        <w:t xml:space="preserve"> </w:t>
-      </w:r>
-      <w:proofErr w:type="spellStart"/>
-      <w:r>
-        <w:t>isoform</w:t>
-      </w:r>
-      <w:proofErr w:type="spellEnd"/>
-      <w:r>
-        <w:t>" option. However, this</w:t>
-      </w:r>
-      <w:r>
-        <w:t xml:space="preserve"> should be used with caution as </w:t>
-      </w:r>
-      <w:r>
-        <w:t xml:space="preserve">including the </w:t>
-      </w:r>
-      <w:proofErr w:type="spellStart"/>
-      <w:r>
-        <w:t>isoforms</w:t>
-      </w:r>
-      <w:proofErr w:type="spellEnd"/>
-      <w:r>
-        <w:t xml:space="preserve"> dramatically reduce</w:t>
-      </w:r>
-      <w:r>
-        <w:t>s</w:t>
-      </w:r>
-      <w:r>
-        <w:t xml:space="preserve"> the efficiency of the identification al</w:t>
-      </w:r>
-      <w:r>
-        <w:t>gorithms.</w:t>
-      </w:r>
-    </w:p>
-    <w:p>
-      <w:pPr>
-        <w:jc w:val="both"/>
-      </w:pPr>
-      <w:r>
-        <w:rPr>
-          <w:b/>
-        </w:rPr>
-        <w:t>[1.1d</w:t>
-      </w:r>
-      <w:r>
-        <w:rPr>
-          <w:b/>
-        </w:rPr>
-        <w:t>]</w:t>
-      </w:r>
-      <w:r>
-        <w:rPr>
-          <w:b/>
-        </w:rPr>
-        <w:tab/>
-      </w:r>
-      <w:r>
-        <w:t xml:space="preserve">As we are searching against human data the human keratin proteins are already in our protein sequence database, hence adding them would </w:t>
-      </w:r>
-      <w:r>
-        <w:t xml:space="preserve">just </w:t>
-      </w:r>
-      <w:r>
-        <w:t xml:space="preserve">duplicate the </w:t>
-      </w:r>
-      <w:r>
-        <w:t>keratin entries</w:t>
-      </w:r>
-      <w:r>
-        <w:t>.</w:t>
-      </w:r>
-    </w:p>
-    <w:p>
-      <w:pPr>
-        <w:spacing w:after="0"/>
-        <w:jc w:val="both"/>
-        <w:rPr>
-          <w:color w:val="0000FF"/>
-        </w:rPr>
-      </w:pPr>
-    </w:p>
-    <w:p>
-      <w:pPr>
-        <w:spacing w:after="0"/>
-        <w:jc w:val="both"/>
-        <w:rPr>
-          <w:b/>
-          <w:sz w:val="28"/>
-        </w:rPr>
-      </w:pPr>
-      <w:r>
-        <w:rPr>
-          <w:b/>
-          <w:sz w:val="28"/>
-        </w:rPr>
-        <w:t>1.2</w:t>
-      </w:r>
-      <w:r>
-        <w:rPr>
-          <w:b/>
-          <w:sz w:val="28"/>
-        </w:rPr>
-        <w:tab/>
-        <w:t>Peak List Generation</w:t>
-      </w:r>
-    </w:p>
-    <w:p>
-      <w:pPr>
-        <w:jc w:val="both"/>
-      </w:pPr>
-      <w:r>
-        <w:rPr>
-          <w:b/>
-        </w:rPr>
-        <w:t>[1.2a]</w:t>
-      </w:r>
-      <w:r>
-        <w:rPr>
-          <w:b/>
-        </w:rPr>
-        <w:tab/>
-      </w:r>
-      <w:r>
-        <w:t xml:space="preserve">Profile mode </w:t>
-      </w:r>
-      <w:r>
-        <w:t>data</w:t>
-      </w:r>
-      <w:r>
-        <w:t xml:space="preserve"> </w:t>
-      </w:r>
-      <w:r>
         <w:t>is</w:t>
       </w:r>
       <w:r>
@@ -863,13 +774,8 @@
       <w:r>
         <w:t xml:space="preserve">in </w:t>
       </w:r>
-      <w:proofErr w:type="spellStart"/>
-      <w:r>
-        <w:t>centroid</w:t>
-      </w:r>
-      <w:proofErr w:type="spellEnd"/>
-      <w:r>
-        <w:t xml:space="preserve"> mode </w:t>
+      <w:r>
+        <w:t xml:space="preserve">centroid mode </w:t>
       </w:r>
       <w:r>
         <w:t>the data</w:t>
@@ -890,15 +796,7 @@
       </w:r>
       <w:r>
         <w:tab/>
-        <w:t xml:space="preserve">When programming the mass spectrometer, it will be indicated whether the spectra are recorded in profile mode (requiring peak picking) or in </w:t>
-      </w:r>
-      <w:proofErr w:type="spellStart"/>
-      <w:r>
-        <w:t>centroid</w:t>
-      </w:r>
-      <w:proofErr w:type="spellEnd"/>
-      <w:r>
-        <w:t xml:space="preserve"> mode (already peak picked). Depending on the instrument, using more advanced signal processing methods can improve the results.</w:t>
+        <w:t>When programming the mass spectrometer, it will be indicated whether the spectra are recorded in profile mode (requiring peak picking) or in centroid mode (already peak picked). Depending on the instrument, using more advanced signal processing methods can improve the results.</w:t>
       </w:r>
       <w:hyperlink w:anchor="_ENREF_5" w:tooltip="Lange, 2006 #5" w:history="1">
         <w:r>
@@ -985,13 +883,8 @@
       <w:r>
         <w:t xml:space="preserve"> </w:t>
       </w:r>
-      <w:proofErr w:type="spellStart"/>
-      <w:r>
-        <w:t>MyriMatch</w:t>
-      </w:r>
-      <w:proofErr w:type="spellEnd"/>
-      <w:r>
-        <w:t xml:space="preserve">, MS Amanda, </w:t>
+      <w:r>
+        <w:t xml:space="preserve">MyriMatch, MS Amanda, </w:t>
       </w:r>
       <w:r>
         <w:t>MS-GF+</w:t>
@@ -1123,47 +1016,7 @@
         <w:tab/>
       </w:r>
       <w:r>
-        <w:t xml:space="preserve">There are two types of modifications: modifications induced by the experimental workflow and natural modifications of the sample. Among the modifications occurring when conducting the experiment, some are produced voluntarily like </w:t>
-      </w:r>
-      <w:proofErr w:type="spellStart"/>
-      <w:r>
-        <w:t>carbamidomethylation</w:t>
-      </w:r>
-      <w:proofErr w:type="spellEnd"/>
-      <w:r>
-        <w:t xml:space="preserve"> of </w:t>
-      </w:r>
-      <w:proofErr w:type="spellStart"/>
-      <w:r>
-        <w:t>cysteine</w:t>
-      </w:r>
-      <w:proofErr w:type="spellEnd"/>
-      <w:r>
-        <w:t xml:space="preserve"> and some are experimental </w:t>
-      </w:r>
-      <w:proofErr w:type="spellStart"/>
-      <w:r>
-        <w:t>artefacts</w:t>
-      </w:r>
-      <w:proofErr w:type="spellEnd"/>
-      <w:r>
-        <w:t xml:space="preserve"> like oxidation of </w:t>
-      </w:r>
-      <w:proofErr w:type="spellStart"/>
-      <w:r>
-        <w:t>methionine</w:t>
-      </w:r>
-      <w:proofErr w:type="spellEnd"/>
-      <w:r>
-        <w:t xml:space="preserve">. These have hence to be selected in order to identify the proteins. The biological modifications on the other hand are selected in order to target biological functions. However these are typically low abundant: we have very little chance to identify a </w:t>
-      </w:r>
-      <w:proofErr w:type="spellStart"/>
-      <w:r>
-        <w:t>phosphorylated</w:t>
-      </w:r>
-      <w:proofErr w:type="spellEnd"/>
-      <w:r>
-        <w:t xml:space="preserve"> protein without enrichment</w:t>
+        <w:t>There are two types of modifications: modifications induced by the experimental workflow and natural modifications of the sample. Among the modifications occurring when conducting the experiment, some are produced voluntarily like carbamidomethylation of cysteine and some are experimental artefacts like oxidation of methionine. These have hence to be selected in order to identify the proteins. The biological modifications on the other hand are selected in order to target biological functions. However these are typically low abundant: we have very little chance to identify a phosphorylated protein without enrichment</w:t>
       </w:r>
       <w:hyperlink w:anchor="_ENREF_6" w:tooltip="Eyrich, 2011 #1" w:history="1">
         <w:r>
@@ -1187,15 +1040,7 @@
         </w:r>
       </w:hyperlink>
       <w:r>
-        <w:t xml:space="preserve"> – we actually here selected </w:t>
-      </w:r>
-      <w:proofErr w:type="spellStart"/>
-      <w:r>
-        <w:t>phosphorylation</w:t>
-      </w:r>
-      <w:proofErr w:type="spellEnd"/>
-      <w:r>
-        <w:t xml:space="preserve"> for illustrative purpose</w:t>
+        <w:t xml:space="preserve"> – we actually here selected phosphorylation for illustrative purpose</w:t>
       </w:r>
       <w:r>
         <w:t>s</w:t>
@@ -1224,15 +1069,7 @@
         <w:t>a priori</w:t>
       </w:r>
       <w:r>
-        <w:t xml:space="preserve"> considered as modified. Non-modified peptides will hence not be identified: it is to be used only when all peptides are expected to be modified. Here, </w:t>
-      </w:r>
-      <w:proofErr w:type="spellStart"/>
-      <w:r>
-        <w:t>carbamidomethylation</w:t>
-      </w:r>
-      <w:proofErr w:type="spellEnd"/>
-      <w:r>
-        <w:t xml:space="preserve"> is a high yield chemical process which will target all residues.</w:t>
+        <w:t xml:space="preserve"> considered as modified. Non-modified peptides will hence not be identified: it is to be used only when all peptides are expected to be modified. Here, carbamidomethylation is a high yield chemical process which will target all residues.</w:t>
       </w:r>
     </w:p>
     <w:p>
@@ -1271,53 +1108,13 @@
         </w:r>
       </w:hyperlink>
       <w:r>
-        <w:t xml:space="preserve"> Here, searching with oxidation of </w:t>
-      </w:r>
-      <w:proofErr w:type="spellStart"/>
-      <w:r>
-        <w:t>methionine</w:t>
-      </w:r>
-      <w:proofErr w:type="spellEnd"/>
-      <w:r>
-        <w:t xml:space="preserve"> and </w:t>
-      </w:r>
-      <w:proofErr w:type="spellStart"/>
-      <w:r>
-        <w:t>carbamidomethylation</w:t>
-      </w:r>
-      <w:proofErr w:type="spellEnd"/>
-      <w:r>
-        <w:t xml:space="preserve"> of </w:t>
-      </w:r>
-      <w:proofErr w:type="spellStart"/>
-      <w:r>
-        <w:t>cysteine</w:t>
-      </w:r>
-      <w:proofErr w:type="spellEnd"/>
-      <w:r>
-        <w:t xml:space="preserve"> as variable modification returned &gt;98% of </w:t>
-      </w:r>
-      <w:proofErr w:type="spellStart"/>
-      <w:r>
-        <w:t>cysteine</w:t>
-      </w:r>
-      <w:proofErr w:type="spellEnd"/>
-      <w:r>
-        <w:t xml:space="preserve"> residues modified. The modification can thus reasonably </w:t>
+        <w:t xml:space="preserve"> Here, searching with oxidation of methionine and carbamidomethylation of cysteine as variable modification returned &gt;98% of cysteine residues modified. The modification can thus reasonably </w:t>
       </w:r>
       <w:r>
         <w:t xml:space="preserve">be </w:t>
       </w:r>
       <w:r>
-        <w:t xml:space="preserve">considered as fixed. Note that such quality control steps are for crucial importance when working with chemically </w:t>
-      </w:r>
-      <w:proofErr w:type="spellStart"/>
-      <w:r>
-        <w:t>labelled</w:t>
-      </w:r>
-      <w:proofErr w:type="spellEnd"/>
-      <w:r>
-        <w:t xml:space="preserve"> samples.</w:t>
+        <w:t>considered as fixed. Note that such quality control steps are for crucial importance when working with chemically labelled samples.</w:t>
       </w:r>
       <w:hyperlink w:anchor="_ENREF_8" w:tooltip="Burkhart, 2011 #3" w:history="1">
         <w:r>
@@ -1406,15 +1203,7 @@
         </w:r>
       </w:hyperlink>
       <w:r>
-        <w:t xml:space="preserve"> in our experience up to two with </w:t>
-      </w:r>
-      <w:proofErr w:type="spellStart"/>
-      <w:r>
-        <w:t>trypsin</w:t>
-      </w:r>
-      <w:proofErr w:type="spellEnd"/>
-      <w:r>
-        <w:t>.</w:t>
+        <w:t xml:space="preserve"> in our experience up to two with trypsin.</w:t>
       </w:r>
       <w:hyperlink w:anchor="_ENREF_7" w:tooltip="Vaudel, 2011 #22" w:history="1">
         <w:r>
@@ -1461,15 +1250,7 @@
         <w:t>mass</w:t>
       </w:r>
       <w:r>
-        <w:t xml:space="preserve"> – using the unit Dalton. With the advent of high resolution mass spectrometry, search engines adapted the tolerance actually measured – one would allow a higher tolerance when measuring the mass of an elephant than the mass of a mouse – hence introducing </w:t>
-      </w:r>
-      <w:proofErr w:type="spellStart"/>
-      <w:r>
-        <w:t>ppm</w:t>
-      </w:r>
-      <w:proofErr w:type="spellEnd"/>
-      <w:r>
-        <w:t xml:space="preserve"> tolerance defined as:</w:t>
+        <w:t xml:space="preserve"> – using the unit Dalton. With the advent of high resolution mass spectrometry, search engines adapted the tolerance actually measured – one would allow a higher tolerance when measuring the mass of an elephant than the mass of a mouse – hence introducing ppm tolerance defined as:</w:t>
       </w:r>
     </w:p>
     <w:p>
@@ -1690,34 +1471,10 @@
         <w:t>The mass tolerances depend on the resolution of the mass spectrometer. Here</w:t>
       </w:r>
       <w:r>
-        <w:t xml:space="preserve">, the data was recorded in the </w:t>
-      </w:r>
-      <w:proofErr w:type="spellStart"/>
-      <w:r>
-        <w:t>O</w:t>
-      </w:r>
-      <w:r>
-        <w:t>rbitrap</w:t>
-      </w:r>
-      <w:proofErr w:type="spellEnd"/>
-      <w:r>
-        <w:t xml:space="preserve"> where a 10 </w:t>
-      </w:r>
-      <w:proofErr w:type="spellStart"/>
-      <w:r>
-        <w:t>ppm</w:t>
-      </w:r>
-      <w:proofErr w:type="spellEnd"/>
-      <w:r>
-        <w:t xml:space="preserve"> tolerance gives the best results on our setup. OMSSA and X!Tandem do not allow us to set the fragment ion tolerance in </w:t>
-      </w:r>
-      <w:proofErr w:type="spellStart"/>
-      <w:r>
-        <w:t>ppm</w:t>
-      </w:r>
-      <w:proofErr w:type="spellEnd"/>
-      <w:r>
-        <w:t xml:space="preserve"> so we use the value of 0.02 Da.</w:t>
+        <w:t>, the data was recorded in the O</w:t>
+      </w:r>
+      <w:r>
+        <w:t>rbitrap where a 10 ppm tolerance gives the best results on our setup. OMSSA and X!Tandem do not allow us to set the fragment ion tolerance in ppm so we use the value of 0.02 Da.</w:t>
       </w:r>
     </w:p>
     <w:p>
@@ -1789,15 +1546,7 @@
         <w:tab/>
       </w:r>
       <w:r>
-        <w:t xml:space="preserve">The </w:t>
-      </w:r>
-      <w:proofErr w:type="spellStart"/>
-      <w:r>
-        <w:t>phosphorylation</w:t>
-      </w:r>
-      <w:proofErr w:type="spellEnd"/>
-      <w:r>
-        <w:t xml:space="preserve"> options are all different, either targeting different amino acids or with different losses. The</w:t>
+        <w:t>The phosphorylation options are all different, either targeting different amino acids or with different losses. The</w:t>
       </w:r>
       <w:r>
         <w:t xml:space="preserve"> </w:t>
@@ -1852,14 +1601,9 @@
       <w:r>
         <w:t xml:space="preserve">) losses. Some modifications like </w:t>
       </w:r>
-      <w:proofErr w:type="spellStart"/>
       <w:r>
         <w:lastRenderedPageBreak/>
-        <w:t>phosphorylation</w:t>
-      </w:r>
-      <w:proofErr w:type="spellEnd"/>
-      <w:r>
-        <w:t xml:space="preserve"> can also generate neutral losses and these can be set in this dialog. Note that this information is not accounted for by OMSSA and X!Tandem.</w:t>
+        <w:t>phosphorylation can also generate neutral losses and these can be set in this dialog. Note that this information is not accounted for by OMSSA and X!Tandem.</w:t>
       </w:r>
     </w:p>
     <w:p>
@@ -2182,11 +1926,9 @@
         </w:rPr>
         <w:tab/>
       </w:r>
-      <w:proofErr w:type="spellStart"/>
       <w:r>
         <w:t>Ensembl</w:t>
       </w:r>
-      <w:proofErr w:type="spellEnd"/>
       <w:r>
         <w:t xml:space="preserve"> </w:t>
       </w:r>
@@ -2252,23 +1994,7 @@
         <w:tab/>
       </w:r>
       <w:r>
-        <w:t xml:space="preserve">Additionally to the given search settings, X!Tandem performs by default a quick search for protein terminal </w:t>
-      </w:r>
-      <w:proofErr w:type="spellStart"/>
-      <w:r>
-        <w:t>acetylation</w:t>
-      </w:r>
-      <w:proofErr w:type="spellEnd"/>
-      <w:r>
-        <w:t xml:space="preserve"> and peptide </w:t>
-      </w:r>
-      <w:proofErr w:type="spellStart"/>
-      <w:r>
-        <w:t>pyrolidone</w:t>
-      </w:r>
-      <w:proofErr w:type="spellEnd"/>
-      <w:r>
-        <w:t>. A</w:t>
+        <w:t>Additionally to the given search settings, X!Tandem performs by default a quick search for protein terminal acetylation and peptide pyrolidone. A</w:t>
       </w:r>
       <w:r>
         <w:t xml:space="preserve">fter a standard search, X!Tandem </w:t>
@@ -2280,13 +2006,8 @@
         <w:t xml:space="preserve">performs a so-called second pass search where it automatically looks for extra peptides carrying </w:t>
       </w:r>
       <w:r>
-        <w:t xml:space="preserve">terminal </w:t>
-      </w:r>
-      <w:proofErr w:type="spellStart"/>
-      <w:r>
-        <w:t>acetylation</w:t>
-      </w:r>
-      <w:proofErr w:type="spellEnd"/>
+        <w:t>terminal acetylation</w:t>
+      </w:r>
       <w:r>
         <w:t>. SearchGUI passed this information to PeptideShaker</w:t>
       </w:r>
@@ -2424,29 +2145,13 @@
         <w:tab/>
       </w:r>
       <w:r>
-        <w:t xml:space="preserve">Line 15: GYYSPYSVSGSGSGSTAGSR was found </w:t>
-      </w:r>
-      <w:proofErr w:type="spellStart"/>
-      <w:r>
-        <w:t>phosphorylated</w:t>
-      </w:r>
-      <w:proofErr w:type="spellEnd"/>
-      <w:r>
-        <w:t xml:space="preserve"> on serine 4. </w:t>
+        <w:t xml:space="preserve">Line 15: GYYSPYSVSGSGSGSTAGSR was found phosphorylated on serine 4. </w:t>
       </w:r>
       <w:r>
         <w:t>Line 22</w:t>
       </w:r>
       <w:r>
-        <w:t xml:space="preserve">: QLEMSAEAER was found oxidized on </w:t>
-      </w:r>
-      <w:proofErr w:type="spellStart"/>
-      <w:r>
-        <w:t>methionine</w:t>
-      </w:r>
-      <w:proofErr w:type="spellEnd"/>
-      <w:r>
-        <w:t xml:space="preserve"> 4. </w:t>
+        <w:t xml:space="preserve">: QLEMSAEAER was found oxidized on methionine 4. </w:t>
       </w:r>
       <w:r>
         <w:t>Line 36: T</w:t>
@@ -2457,13 +2162,8 @@
       <w:r>
         <w:t xml:space="preserve">TK was found </w:t>
       </w:r>
-      <w:proofErr w:type="spellStart"/>
-      <w:r>
-        <w:t>phosphorylated</w:t>
-      </w:r>
-      <w:proofErr w:type="spellEnd"/>
-      <w:r>
-        <w:t xml:space="preserve"> on tyrosine 1</w:t>
+      <w:r>
+        <w:t>phosphorylated on tyrosine 1</w:t>
       </w:r>
       <w:r>
         <w:t>.</w:t>
@@ -2472,15 +2172,7 @@
         <w:t xml:space="preserve"> </w:t>
       </w:r>
       <w:r>
-        <w:t xml:space="preserve">However, the localization of the </w:t>
-      </w:r>
-      <w:proofErr w:type="spellStart"/>
-      <w:r>
-        <w:t>phosphorylation</w:t>
-      </w:r>
-      <w:proofErr w:type="spellEnd"/>
-      <w:r>
-        <w:t xml:space="preserve"> is not confident: only the letter carries the color – more details on PTM localization will be given in the </w:t>
+        <w:t xml:space="preserve">However, the localization of the phosphorylation is not confident: only the letter carries the color – more details on PTM localization will be given in the </w:t>
       </w:r>
       <w:r>
         <w:t>upcoming “PTM Analysis” chapter.</w:t>
@@ -2489,15 +2181,7 @@
         <w:t xml:space="preserve"> Line 38</w:t>
       </w:r>
       <w:r>
-        <w:t xml:space="preserve">: ELYQQLQRGER was found </w:t>
-      </w:r>
-      <w:proofErr w:type="spellStart"/>
-      <w:r>
-        <w:t>phosphorylated</w:t>
-      </w:r>
-      <w:proofErr w:type="spellEnd"/>
-      <w:r>
-        <w:t xml:space="preserve"> on </w:t>
+        <w:t xml:space="preserve">: ELYQQLQRGER was found phosphorylated on </w:t>
       </w:r>
       <w:r>
         <w:t>tyrosine</w:t>
@@ -2527,15 +2211,7 @@
         <w:t xml:space="preserve">found </w:t>
       </w:r>
       <w:r>
-        <w:t xml:space="preserve">carrying a </w:t>
-      </w:r>
-      <w:proofErr w:type="spellStart"/>
-      <w:r>
-        <w:t>pyro-cmc</w:t>
-      </w:r>
-      <w:proofErr w:type="spellEnd"/>
-      <w:r>
-        <w:t xml:space="preserve"> modification.</w:t>
+        <w:t>carrying a pyro-cmc modification.</w:t>
       </w:r>
       <w:r>
         <w:t xml:space="preserve"> (Terminal PTMs are not color coded.)</w:t>
@@ -2598,23 +2274,7 @@
         <w:jc w:val="both"/>
       </w:pPr>
       <w:r>
-        <w:t xml:space="preserve">As a result, the spectrum is very nicely annotated with two series of b and y ions. These ions are the ones we used for the identification. PeptideShaker also annotates </w:t>
-      </w:r>
-      <w:proofErr w:type="spellStart"/>
-      <w:r>
-        <w:t>iF</w:t>
-      </w:r>
-      <w:proofErr w:type="spellEnd"/>
-      <w:r>
-        <w:t xml:space="preserve"> which is a commonly observed </w:t>
-      </w:r>
-      <w:proofErr w:type="spellStart"/>
-      <w:r>
-        <w:t>immonium</w:t>
-      </w:r>
-      <w:proofErr w:type="spellEnd"/>
-      <w:r>
-        <w:t xml:space="preserve"> ion for the amino-acid Phenylalanine.</w:t>
+        <w:t>As a result, the spectrum is very nicely annotated with two series of b and y ions. These ions are the ones we used for the identification. PeptideShaker also annotates iF which is a commonly observed immonium ion for the amino-acid Phenylalanine.</w:t>
       </w:r>
       <w:hyperlink w:anchor="_ENREF_15" w:tooltip="Papayannopoulos, 1995 #3" w:history="1">
         <w:r>
@@ -3672,23 +3332,10 @@
         <w:t>acids presenting the same mass. The mos</w:t>
       </w:r>
       <w:r>
-        <w:t xml:space="preserve">t famous case is the </w:t>
-      </w:r>
-      <w:proofErr w:type="spellStart"/>
-      <w:r>
-        <w:t>Isoleucine</w:t>
-      </w:r>
-      <w:proofErr w:type="spellEnd"/>
-      <w:r>
-        <w:t xml:space="preserve"> - </w:t>
-      </w:r>
-      <w:proofErr w:type="spellStart"/>
-      <w:r>
-        <w:t>Leucine</w:t>
-      </w:r>
-      <w:proofErr w:type="spellEnd"/>
-      <w:r>
-        <w:t xml:space="preserve"> couple. These can create systematic errors, hence biasing the error rate estimation</w:t>
+        <w:t xml:space="preserve">t famous case is the Isoleucine - </w:t>
+      </w:r>
+      <w:r>
+        <w:t>Leucine couple. These can create systematic errors, hence biasing the error rate estimation</w:t>
       </w:r>
       <w:hyperlink w:anchor="_ENREF_16" w:tooltip="Colaert, 2011 #48" w:history="1">
         <w:r>
@@ -3720,15 +3367,7 @@
         <w:jc w:val="both"/>
       </w:pPr>
       <w:r>
-        <w:t xml:space="preserve">An </w:t>
-      </w:r>
-      <w:proofErr w:type="spellStart"/>
-      <w:r>
-        <w:t>immonium</w:t>
-      </w:r>
-      <w:proofErr w:type="spellEnd"/>
-      <w:r>
-        <w:t xml:space="preserve"> ion is an internal fragment with just a single side chain formed by a combination of </w:t>
+        <w:t xml:space="preserve">An immonium ion is an internal fragment with just a single side chain formed by a combination of </w:t>
       </w:r>
       <w:r>
         <w:rPr>
@@ -3746,39 +3385,7 @@
         <w:t>y</w:t>
       </w:r>
       <w:r>
-        <w:t xml:space="preserve"> type cleavage. These ions are usually </w:t>
-      </w:r>
-      <w:proofErr w:type="spellStart"/>
-      <w:r>
-        <w:t>labelled</w:t>
-      </w:r>
-      <w:proofErr w:type="spellEnd"/>
-      <w:r>
-        <w:t xml:space="preserve"> with the one letter code for the corresponding amino acid, and sometimes with a lower case '</w:t>
-      </w:r>
-      <w:proofErr w:type="spellStart"/>
-      <w:r>
-        <w:t>i</w:t>
-      </w:r>
-      <w:proofErr w:type="spellEnd"/>
-      <w:r>
-        <w:t xml:space="preserve">' in front, e.g., </w:t>
-      </w:r>
-      <w:proofErr w:type="spellStart"/>
-      <w:r>
-        <w:t>iF</w:t>
-      </w:r>
-      <w:proofErr w:type="spellEnd"/>
-      <w:r>
-        <w:t xml:space="preserve">. The presence of an </w:t>
-      </w:r>
-      <w:proofErr w:type="spellStart"/>
-      <w:r>
-        <w:t>immonium</w:t>
-      </w:r>
-      <w:proofErr w:type="spellEnd"/>
-      <w:r>
-        <w:t xml:space="preserve"> ion can be used as an indicator that the g</w:t>
+        <w:t xml:space="preserve"> type cleavage. These ions are usually labelled with the one letter code for the corresponding amino acid, and sometimes with a lower case 'i' in front, e.g., iF. The presence of an immonium ion can be used as an indicator that the g</w:t>
       </w:r>
       <w:r>
         <w:t>iven amino acid</w:t>
@@ -3796,23 +3403,7 @@
         <w:t xml:space="preserve"> </w:t>
       </w:r>
       <w:r>
-        <w:t xml:space="preserve">In our example we find the </w:t>
-      </w:r>
-      <w:proofErr w:type="spellStart"/>
-      <w:r>
-        <w:t>immonium</w:t>
-      </w:r>
-      <w:proofErr w:type="spellEnd"/>
-      <w:r>
-        <w:t xml:space="preserve"> ion of Phenylalanine (</w:t>
-      </w:r>
-      <w:proofErr w:type="spellStart"/>
-      <w:r>
-        <w:t>iF</w:t>
-      </w:r>
-      <w:proofErr w:type="spellEnd"/>
-      <w:r>
-        <w:t>)</w:t>
+        <w:t>In our example we find the immonium ion of Phenylalanine (iF)</w:t>
       </w:r>
       <w:r>
         <w:t>, and we have a Phenylalanine (F) in our sequence, so there is a correspondence between the two.</w:t>
@@ -3835,15 +3426,7 @@
         <w:tab/>
       </w:r>
       <w:r>
-        <w:t xml:space="preserve">For a </w:t>
-      </w:r>
-      <w:proofErr w:type="spellStart"/>
-      <w:r>
-        <w:t>trypsin</w:t>
-      </w:r>
-      <w:proofErr w:type="spellEnd"/>
-      <w:r>
-        <w:t xml:space="preserve"> digest, the C-terminus is more likely to carry a charge and hence more likely to be measured. As a result, y ions are typically more intense than b ions. The relative intensity levels are however heavily </w:t>
+        <w:t xml:space="preserve">For a trypsin digest, the C-terminus is more likely to carry a charge and hence more likely to be measured. As a result, y ions are typically more intense than b ions. The relative intensity levels are however heavily </w:t>
       </w:r>
       <w:r>
         <w:t xml:space="preserve">dependent on the </w:t>
@@ -3970,15 +3553,7 @@
         <w:t>±</w:t>
       </w:r>
       <w:r>
-        <w:t>0.01 </w:t>
-      </w:r>
-      <w:proofErr w:type="spellStart"/>
-      <w:r>
-        <w:t>Da</w:t>
-      </w:r>
-      <w:proofErr w:type="spellEnd"/>
-      <w:r>
-        <w:t xml:space="preserve">, safely below the </w:t>
+        <w:t xml:space="preserve">0.01 Da, safely below the </w:t>
       </w:r>
       <w:r>
         <w:rPr>
@@ -4094,15 +3669,7 @@
         <w:tab/>
       </w:r>
       <w:r>
-        <w:t>Search engines have complementary features, notably in terms of spectrum filtering and in-</w:t>
-      </w:r>
-      <w:proofErr w:type="spellStart"/>
-      <w:r>
-        <w:t>sillico</w:t>
-      </w:r>
-      <w:proofErr w:type="spellEnd"/>
-      <w:r>
-        <w:t xml:space="preserve"> fragm</w:t>
+        <w:t>Search engines have complementary features, notably in terms of spectrum filtering and in-sillico fragm</w:t>
       </w:r>
       <w:r>
         <w:t xml:space="preserve">entations. Also, X!Tandem </w:t>
@@ -4123,15 +3690,7 @@
         <w:t>Multiple algorithms workflows take</w:t>
       </w:r>
       <w:r>
-        <w:t xml:space="preserve"> advantage of these complementarities to increase the identification rate. Moreover, depending on the sample complexity, </w:t>
-      </w:r>
-      <w:proofErr w:type="spellStart"/>
-      <w:r>
-        <w:t>labelling</w:t>
-      </w:r>
-      <w:proofErr w:type="spellEnd"/>
-      <w:r>
-        <w:t xml:space="preserve"> or fragmentation methods, a search engine can underperform. Having different algorithms is a gage of stability. In such cases, the problem is easily spotted by the Venn diagram and a new project can be created excluding the underperforming search engine.</w:t>
+        <w:t xml:space="preserve"> advantage of these complementarities to increase the identification rate. Moreover, depending on the sample complexity, labelling or fragmentation methods, a search engine can underperform. Having different algorithms is a gage of stability. In such cases, the problem is easily spotted by the Venn diagram and a new project can be created excluding the underperforming search engine.</w:t>
       </w:r>
     </w:p>
     <w:p>
@@ -4377,15 +3936,7 @@
         <w:jc w:val="both"/>
       </w:pPr>
       <w:r>
-        <w:t xml:space="preserve">The </w:t>
-      </w:r>
-      <w:proofErr w:type="spellStart"/>
-      <w:r>
-        <w:t>Enz</w:t>
-      </w:r>
-      <w:proofErr w:type="spellEnd"/>
-      <w:r>
-        <w:t xml:space="preserve"> column shows if enzymatic peptides, i.e., peptides consistent with the enzyme</w:t>
+        <w:t>The Enz column shows if enzymatic peptides, i.e., peptides consistent with the enzyme</w:t>
       </w:r>
       <w:r>
         <w:t>'s</w:t>
@@ -4514,15 +4065,7 @@
         <w:t xml:space="preserve"> </w:t>
       </w:r>
       <w:r>
-        <w:t xml:space="preserve">In many cases all proteins in a group are related </w:t>
-      </w:r>
-      <w:proofErr w:type="spellStart"/>
-      <w:r>
-        <w:t>isoforms</w:t>
-      </w:r>
-      <w:proofErr w:type="spellEnd"/>
-      <w:r>
-        <w:t xml:space="preserve">, and it is then up to the properties of the experiment to decide if distinguishing between </w:t>
+        <w:t xml:space="preserve">In many cases all proteins in a group are related isoforms, and it is then up to the properties of the experiment to decide if distinguishing between </w:t>
       </w:r>
       <w:r>
         <w:t>such</w:t>
@@ -4655,15 +4198,7 @@
         <w:tab/>
       </w:r>
       <w:r>
-        <w:t xml:space="preserve">The protein inference problem is inherent to peptide-centric proteomics and can hence not be avoided. However, two factors dramatically reduce the prominence of that problem: (A) the improved identification of unique peptides which follows technical improvements and (B) the </w:t>
-      </w:r>
-      <w:proofErr w:type="spellStart"/>
-      <w:r>
-        <w:t>curation</w:t>
-      </w:r>
-      <w:proofErr w:type="spellEnd"/>
-      <w:r>
-        <w:t xml:space="preserve"> of databases: most of the secondary matches displayed in this tutorial are very unlikely to be identified when compared to the main match. Using a clean database hence dramatically simplifies the interpretation of the results.</w:t>
+        <w:t>The protein inference problem is inherent to peptide-centric proteomics and can hence not be avoided. However, two factors dramatically reduce the prominence of that problem: (A) the improved identification of unique peptides which follows technical improvements and (B) the curation of databases: most of the secondary matches displayed in this tutorial are very unlikely to be identified when compared to the main match. Using a clean database hence dramatically simplifies the interpretation of the results.</w:t>
       </w:r>
     </w:p>
     <w:p>
@@ -4843,15 +4378,7 @@
         <w:jc w:val="both"/>
       </w:pPr>
       <w:r>
-        <w:t xml:space="preserve">It is also possible to create decoy databases by randomizing amino acids. This is particularly easy with </w:t>
-      </w:r>
-      <w:proofErr w:type="spellStart"/>
-      <w:r>
-        <w:t>dbtoolkit</w:t>
-      </w:r>
-      <w:proofErr w:type="spellEnd"/>
-      <w:r>
-        <w:t>.</w:t>
+        <w:t>It is also possible to create decoy databases by randomizing amino acids. This is particularly easy with dbtoolkit.</w:t>
       </w:r>
       <w:hyperlink w:anchor="_ENREF_20" w:tooltip="Martens, 2005 #1" w:history="1">
         <w:r>
@@ -5614,15 +5141,7 @@
         <w:t>, this protein “p</w:t>
       </w:r>
       <w:r>
-        <w:t xml:space="preserve">robably plays a role in facilitating the assembly of </w:t>
-      </w:r>
-      <w:proofErr w:type="spellStart"/>
-      <w:r>
-        <w:t>multimeric</w:t>
-      </w:r>
-      <w:proofErr w:type="spellEnd"/>
-      <w:r>
-        <w:t xml:space="preserve"> protein complexes inside the </w:t>
+        <w:t xml:space="preserve">robably plays a role in facilitating the assembly of multimeric protein complexes inside the </w:t>
       </w:r>
       <w:r>
         <w:t>endoplasmic reticulum</w:t>
@@ -5631,42 +5150,10 @@
         <w:t xml:space="preserve">” </w:t>
       </w:r>
       <w:r>
-        <w:t xml:space="preserve">and "is involved in the correct folding of proteins and degradation of </w:t>
-      </w:r>
-      <w:proofErr w:type="spellStart"/>
-      <w:r>
-        <w:t>misfolded</w:t>
-      </w:r>
-      <w:proofErr w:type="spellEnd"/>
-      <w:r>
-        <w:t xml:space="preserve"> proteins". It</w:t>
-      </w:r>
-      <w:r>
-        <w:t xml:space="preserve"> was found in these </w:t>
-      </w:r>
-      <w:proofErr w:type="spellStart"/>
-      <w:r>
-        <w:t>subcellular</w:t>
-      </w:r>
-      <w:proofErr w:type="spellEnd"/>
-      <w:r>
-        <w:t xml:space="preserve"> locations: “Endoplasmic reticulum lumen. </w:t>
-      </w:r>
-      <w:proofErr w:type="spellStart"/>
-      <w:r>
-        <w:t>Melanosome</w:t>
-      </w:r>
-      <w:proofErr w:type="spellEnd"/>
-      <w:r>
-        <w:t>. Cytoplasm.”. Note that more information is given in the “</w:t>
-      </w:r>
-      <w:proofErr w:type="spellStart"/>
-      <w:r>
-        <w:t>Ontologies</w:t>
-      </w:r>
-      <w:proofErr w:type="spellEnd"/>
-      <w:r>
-        <w:t>” section of the protein report.</w:t>
+        <w:t>and "is involved in the correct folding of proteins and degradation of misfolded proteins". It</w:t>
+      </w:r>
+      <w:r>
+        <w:t xml:space="preserve"> was found in these subcellular locations: “Endoplasmic reticulum lumen. Melanosome. Cytoplasm.”. Note that more information is given in the “Ontologies” section of the protein report.</w:t>
       </w:r>
     </w:p>
     <w:p>
@@ -5742,15 +5229,7 @@
         <w:tab/>
       </w:r>
       <w:r>
-        <w:t xml:space="preserve">It is very rare to cover a pathway fully, and most often impossible. Indeed pathways also contain molecules like ADP which are not detected in proteomics experiments. Moreover, it can happen that an </w:t>
-      </w:r>
-      <w:proofErr w:type="spellStart"/>
-      <w:r>
-        <w:t>isoform</w:t>
-      </w:r>
-      <w:proofErr w:type="spellEnd"/>
-      <w:r>
-        <w:t xml:space="preserve"> of a given protein is expected </w:t>
+        <w:t xml:space="preserve">It is very rare to cover a pathway fully, and most often impossible. Indeed pathways also contain molecules like ADP which are not detected in proteomics experiments. Moreover, it can happen that an isoform of a given protein is expected </w:t>
       </w:r>
       <w:r>
         <w:t>when</w:t>
@@ -5785,23 +5264,7 @@
         <w:tab/>
       </w:r>
       <w:r>
-        <w:t xml:space="preserve">In the Significance plot all the green bars represent GO terms that are significantly more frequent in the example dataset compare to </w:t>
-      </w:r>
-      <w:proofErr w:type="spellStart"/>
-      <w:r>
-        <w:t>Ensembl</w:t>
-      </w:r>
-      <w:proofErr w:type="spellEnd"/>
-      <w:r>
-        <w:t xml:space="preserve">, while red bars represent GO terms that are significantly less frequent in the example dataset compare to </w:t>
-      </w:r>
-      <w:proofErr w:type="spellStart"/>
-      <w:r>
-        <w:t>Ensembl</w:t>
-      </w:r>
-      <w:proofErr w:type="spellEnd"/>
-      <w:r>
-        <w:t>.</w:t>
+        <w:t>In the Significance plot all the green bars represent GO terms that are significantly more frequent in the example dataset compare to Ensembl, while red bars represent GO terms that are significantly less frequent in the example dataset compare to Ensembl.</w:t>
       </w:r>
     </w:p>
     <w:p>
@@ -5827,23 +5290,7 @@
         <w:tab/>
       </w:r>
       <w:r>
-        <w:t xml:space="preserve">The </w:t>
-      </w:r>
-      <w:proofErr w:type="spellStart"/>
-      <w:r>
-        <w:t>Hypergeometric</w:t>
-      </w:r>
-      <w:proofErr w:type="spellEnd"/>
-      <w:r>
-        <w:t xml:space="preserve"> test used to compare the two groups rely on the fact that the selection of protein to compare against the distribution in </w:t>
-      </w:r>
-      <w:proofErr w:type="spellStart"/>
-      <w:r>
-        <w:t>Ensembl</w:t>
-      </w:r>
-      <w:proofErr w:type="spellEnd"/>
-      <w:r>
-        <w:t xml:space="preserve"> is randomly selected. If this is not the case, for example if only selecting a subset of the proteins with certain properties, the bases for the statistical test is no longer correct and the results of the test cannot be trusted.</w:t>
+        <w:t>The Hypergeometric test used to compare the two groups rely on the fact that the selection of protein to compare against the distribution in Ensembl is randomly selected. If this is not the case, for example if only selecting a subset of the proteins with certain properties, the bases for the statistical test is no longer correct and the results of the test cannot be trusted.</w:t>
       </w:r>
       <w:r>
         <w:t xml:space="preserve"> For more information about the test used see: </w:t>
@@ -6013,31 +5460,7 @@
         <w:tab/>
       </w:r>
       <w:r>
-        <w:t xml:space="preserve">Annotating your dataset will help other scientists to find and understand your data. For example, if you annotate a </w:t>
-      </w:r>
-      <w:proofErr w:type="spellStart"/>
-      <w:r>
-        <w:t>HeLa</w:t>
-      </w:r>
-      <w:proofErr w:type="spellEnd"/>
-      <w:r>
-        <w:t xml:space="preserve"> sample with the </w:t>
-      </w:r>
-      <w:proofErr w:type="spellStart"/>
-      <w:r>
-        <w:t>HeLa</w:t>
-      </w:r>
-      <w:proofErr w:type="spellEnd"/>
-      <w:r>
-        <w:t xml:space="preserve"> term, everyone searching “</w:t>
-      </w:r>
-      <w:proofErr w:type="spellStart"/>
-      <w:r>
-        <w:t>HeLa</w:t>
-      </w:r>
-      <w:proofErr w:type="spellEnd"/>
-      <w:r>
-        <w:t>” will be able to find your dataset. A good annotation is also vital for dataset understanding and reprocessing: it will allow other scientists to know which modifications you have been looking for, which mass tolerances and which database. Note that PeptideShaker</w:t>
+        <w:t>Annotating your dataset will help other scientists to find and understand your data. For example, if you annotate a HeLa sample with the HeLa term, everyone searching “HeLa” will be able to find your dataset. A good annotation is also vital for dataset understanding and reprocessing: it will allow other scientists to know which modifications you have been looking for, which mass tolerances and which database. Note that PeptideShaker</w:t>
       </w:r>
       <w:r>
         <w:t xml:space="preserve"> standardizes and</w:t>
@@ -6157,15 +5580,7 @@
         <w:t>for</w:t>
       </w:r>
       <w:r>
-        <w:t xml:space="preserve"> everyone and advertised on the </w:t>
-      </w:r>
-      <w:proofErr w:type="spellStart"/>
-      <w:r>
-        <w:t>ProteomeXchange</w:t>
-      </w:r>
-      <w:proofErr w:type="spellEnd"/>
-      <w:r>
-        <w:t xml:space="preserve"> webpage. By default, datasets are kept private. The </w:t>
+        <w:t xml:space="preserve"> everyone and advertised on the ProteomeXchange webpage. By default, datasets are kept private. The </w:t>
       </w:r>
       <w:r>
         <w:t>PRIDE</w:t>
@@ -6567,13 +5982,8 @@
       <w:r>
         <w:t xml:space="preserve"> </w:t>
       </w:r>
-      <w:proofErr w:type="spellStart"/>
-      <w:r>
-        <w:t>ppm</w:t>
-      </w:r>
-      <w:proofErr w:type="spellEnd"/>
-      <w:r>
-        <w:t>/0.01 Da. Since 2005, the resolution of the instrument was hence multiplied by more than 10 without decreasing the scan time.</w:t>
+      <w:r>
+        <w:t>ppm/0.01 Da. Since 2005, the resolution of the instrument was hence multiplied by more than 10 without decreasing the scan time.</w:t>
       </w:r>
     </w:p>
     <w:p>
@@ -6599,15 +6009,7 @@
         <w:t>included in</w:t>
       </w:r>
       <w:r>
-        <w:t xml:space="preserve"> </w:t>
-      </w:r>
-      <w:proofErr w:type="spellStart"/>
-      <w:r>
-        <w:t>UniProt</w:t>
-      </w:r>
-      <w:proofErr w:type="spellEnd"/>
-      <w:r>
-        <w:t>.</w:t>
+        <w:t xml:space="preserve"> UniProt.</w:t>
       </w:r>
       <w:hyperlink w:anchor="_ENREF_24" w:tooltip="Griss, 2011 #6" w:history="1">
         <w:r>
@@ -6985,15 +6387,7 @@
         <w:tab/>
       </w:r>
       <w:r>
-        <w:t xml:space="preserve">This example consists of a single Q </w:t>
-      </w:r>
-      <w:proofErr w:type="spellStart"/>
-      <w:r>
-        <w:t>Exactive</w:t>
-      </w:r>
-      <w:proofErr w:type="spellEnd"/>
-      <w:r>
-        <w:t xml:space="preserve"> run (1 hour gradient) which does not allow full proteome coverage. In fact, only the most abundant proteins of the list were identified. We can clearly estimate our detection limit to 3E</w:t>
+        <w:t>This example consists of a single Q Exactive run (1 hour gradient) which does not allow full proteome coverage. In fact, only the most abundant proteins of the list were identified. We can clearly estimate our detection limit to 3E</w:t>
       </w:r>
       <w:r>
         <w:rPr>
@@ -7126,71 +6520,15 @@
         <w:tab/>
       </w:r>
       <w:r>
-        <w:t xml:space="preserve">The four </w:t>
-      </w:r>
-      <w:proofErr w:type="spellStart"/>
-      <w:r>
-        <w:t>iTRAQ</w:t>
-      </w:r>
-      <w:proofErr w:type="spellEnd"/>
-      <w:r>
-        <w:t xml:space="preserve"> labels are all isobaric, meaning that they have the mass and thus appear as identical in the MS1 spectrum. When trying possible amino acid modifications for the peptide to spectrum matches it is therefore enough to only include one of the </w:t>
-      </w:r>
-      <w:proofErr w:type="spellStart"/>
-      <w:r>
-        <w:t>iTRAQ</w:t>
-      </w:r>
-      <w:proofErr w:type="spellEnd"/>
-      <w:r>
-        <w:t xml:space="preserve"> modifications, as a match against one of them will also match all the others. And at the MS1 level, i.e., when finding the mass of the precursor, this is all we need. (Note that the </w:t>
-      </w:r>
-      <w:proofErr w:type="spellStart"/>
-      <w:r>
-        <w:t>iTRAQ</w:t>
-      </w:r>
-      <w:proofErr w:type="spellEnd"/>
-      <w:r>
-        <w:t xml:space="preserve"> labels, unlike TMT, are not truly isobaric though, as the chemical modifications used to generate the different labels differ slightly. This is not usually an issue, but with the ever increasing accuracy of the instruments, there will come a time when </w:t>
-      </w:r>
-      <w:proofErr w:type="spellStart"/>
-      <w:r>
-        <w:t>iTRAQ</w:t>
-      </w:r>
-      <w:proofErr w:type="spellEnd"/>
-      <w:r>
-        <w:t xml:space="preserve"> labels can no longer be considered as isobaric.)</w:t>
-      </w:r>
-    </w:p>
-    <w:p>
-      <w:pPr>
-        <w:jc w:val="both"/>
-      </w:pPr>
-      <w:r>
-        <w:t xml:space="preserve">The </w:t>
-      </w:r>
-      <w:proofErr w:type="spellStart"/>
-      <w:r>
-        <w:t>iTRAQ</w:t>
-      </w:r>
-      <w:proofErr w:type="spellEnd"/>
-      <w:r>
-        <w:t xml:space="preserve"> </w:t>
-      </w:r>
-      <w:proofErr w:type="spellStart"/>
-      <w:r>
-        <w:t>labelling</w:t>
-      </w:r>
-      <w:proofErr w:type="spellEnd"/>
-      <w:r>
-        <w:t xml:space="preserve"> is considered as variable on the Y, because experiments have shown that it modifies the Y's in roughly 50% of the cases. While the </w:t>
-      </w:r>
-      <w:proofErr w:type="spellStart"/>
-      <w:r>
-        <w:t>iTRAQ</w:t>
-      </w:r>
-      <w:proofErr w:type="spellEnd"/>
-      <w:r>
-        <w:t xml:space="preserve"> modification on the K and n-term occurs in close to 100% of the cases and is thus considered as fixed.</w:t>
+        <w:t>The four iTRAQ labels are all isobaric, meaning that they have the mass and thus appear as identical in the MS1 spectrum. When trying possible amino acid modifications for the peptide to spectrum matches it is therefore enough to only include one of the iTRAQ modifications, as a match against one of them will also match all the others. And at the MS1 level, i.e., when finding the mass of the precursor, this is all we need. (Note that the iTRAQ labels, unlike TMT, are not truly isobaric though, as the chemical modifications used to generate the different labels differ slightly. This is not usually an issue, but with the ever increasing accuracy of the instruments, there will come a time when iTRAQ labels can no longer be considered as isobaric.)</w:t>
+      </w:r>
+    </w:p>
+    <w:p>
+      <w:pPr>
+        <w:jc w:val="both"/>
+      </w:pPr>
+      <w:r>
+        <w:t>The iTRAQ labelling is considered as variable on the Y, because experiments have shown that it modifies the Y's in roughly 50% of the cases. While the iTRAQ modification on the K and n-term occurs in close to 100% of the cases and is thus considered as fixed.</w:t>
       </w:r>
     </w:p>
     <w:p>
@@ -7210,39 +6548,7 @@
         <w:tab/>
       </w:r>
       <w:r>
-        <w:t xml:space="preserve">All the spectra matching to a given peptide should have similar </w:t>
-      </w:r>
-      <w:proofErr w:type="spellStart"/>
-      <w:r>
-        <w:t>iTRAQ</w:t>
-      </w:r>
-      <w:proofErr w:type="spellEnd"/>
-      <w:r>
-        <w:t xml:space="preserve"> peak intensities. They do after all come from the same peptide, and assuming that this peptide is unique to a given protein, the intensities should reflect the protein amounts in the four </w:t>
-      </w:r>
-      <w:proofErr w:type="spellStart"/>
-      <w:r>
-        <w:t>labelled</w:t>
-      </w:r>
-      <w:proofErr w:type="spellEnd"/>
-      <w:r>
-        <w:t xml:space="preserve"> samples. It follows from this that different peptides from the same protein should all have similar </w:t>
-      </w:r>
-      <w:proofErr w:type="spellStart"/>
-      <w:r>
-        <w:t>iTRAQ</w:t>
-      </w:r>
-      <w:proofErr w:type="spellEnd"/>
-      <w:r>
-        <w:t xml:space="preserve"> peak intensities. However, there will be slight differences between peptides and because of this it is therefore important to have data from more than a single peptide when using </w:t>
-      </w:r>
-      <w:proofErr w:type="spellStart"/>
-      <w:r>
-        <w:t>iTRAQ</w:t>
-      </w:r>
-      <w:proofErr w:type="spellEnd"/>
-      <w:r>
-        <w:t xml:space="preserve"> for quantification.</w:t>
+        <w:t>All the spectra matching to a given peptide should have similar iTRAQ peak intensities. They do after all come from the same peptide, and assuming that this peptide is unique to a given protein, the intensities should reflect the protein amounts in the four labelled samples. It follows from this that different peptides from the same protein should all have similar iTRAQ peak intensities. However, there will be slight differences between peptides and because of this it is therefore important to have data from more than a single peptide when using iTRAQ for quantification.</w:t>
       </w:r>
     </w:p>
     <w:p>
@@ -7291,15 +6597,7 @@
         <w:tab/>
       </w:r>
       <w:r>
-        <w:t xml:space="preserve">Similarly as for the identification, it is dangerous to rely on a single quantification event – a so-called one hit wonder. Quantification </w:t>
-      </w:r>
-      <w:proofErr w:type="spellStart"/>
-      <w:r>
-        <w:t>artefacts</w:t>
-      </w:r>
-      <w:proofErr w:type="spellEnd"/>
-      <w:r>
-        <w:t xml:space="preserve"> can easily appear on the peptide or PSM level. You should hence be very careful with proteins presenting low number of quantified peptides and PSMs.</w:t>
+        <w:t>Similarly as for the identification, it is dangerous to rely on a single quantification event – a so-called one hit wonder. Quantification artefacts can easily appear on the peptide or PSM level. You should hence be very careful with proteins presenting low number of quantified peptides and PSMs.</w:t>
       </w:r>
     </w:p>
     <w:p>
@@ -7319,31 +6617,7 @@
         <w:tab/>
       </w:r>
       <w:r>
-        <w:t xml:space="preserve">The three spiked in proteins are: Hexokinase-1 (HXKA_YEAST), Potassium-activated </w:t>
-      </w:r>
-      <w:proofErr w:type="spellStart"/>
-      <w:r>
-        <w:t>aldehyde</w:t>
-      </w:r>
-      <w:proofErr w:type="spellEnd"/>
-      <w:r>
-        <w:t xml:space="preserve"> </w:t>
-      </w:r>
-      <w:proofErr w:type="spellStart"/>
-      <w:r>
-        <w:t>dehydrogenase</w:t>
-      </w:r>
-      <w:proofErr w:type="spellEnd"/>
-      <w:r>
-        <w:t>, mitochondrial (ALDH4_YEAST) and Beta-</w:t>
-      </w:r>
-      <w:proofErr w:type="spellStart"/>
-      <w:r>
-        <w:t>galactosidase</w:t>
-      </w:r>
-      <w:proofErr w:type="spellEnd"/>
-      <w:r>
-        <w:t xml:space="preserve"> (H5Q9R5_ECOLX).</w:t>
+        <w:t>The three spiked in proteins are: Hexokinase-1 (HXKA_YEAST), Potassium-activated aldehyde dehydrogenase, mitochondrial (ALDH4_YEAST) and Beta-galactosidase (H5Q9R5_ECOLX).</w:t>
       </w:r>
     </w:p>
     <w:p>
@@ -8530,25 +7804,7 @@
         <w:i/>
         <w:lang w:eastAsia="de-DE"/>
       </w:rPr>
-      <w:t>ibution-</w:t>
-    </w:r>
-    <w:proofErr w:type="spellStart"/>
-    <w:r>
-      <w:rPr>
-        <w:rFonts w:cs="Calibri"/>
-        <w:i/>
-        <w:lang w:eastAsia="de-DE"/>
-      </w:rPr>
-      <w:t>ShareAlike</w:t>
-    </w:r>
-    <w:proofErr w:type="spellEnd"/>
-    <w:r>
-      <w:rPr>
-        <w:rFonts w:cs="Calibri"/>
-        <w:i/>
-        <w:lang w:eastAsia="de-DE"/>
-      </w:rPr>
-      <w:t xml:space="preserve"> </w:t>
+      <w:t xml:space="preserve">ibution-ShareAlike </w:t>
     </w:r>
     <w:r>
       <w:rPr>
@@ -8616,7 +7872,7 @@
         <w:b/>
         <w:noProof/>
       </w:rPr>
-      <w:t>11</w:t>
+      <w:t>1</w:t>
     </w:r>
     <w:r>
       <w:rPr>
@@ -12101,7 +11357,7 @@
 </file>
 
 <file path=customXml/itemProps1.xml><?xml version="1.0" encoding="utf-8"?>
-<ds:datastoreItem xmlns:ds="http://schemas.openxmlformats.org/officeDocument/2006/customXml" ds:itemID="{08F3CB43-F17D-4AE8-B326-EFDEB9C1B750}">
+<ds:datastoreItem xmlns:ds="http://schemas.openxmlformats.org/officeDocument/2006/customXml" ds:itemID="{15528E55-0900-4235-89BA-4DAB765B2037}">
   <ds:schemaRefs>
     <ds:schemaRef ds:uri="http://schemas.openxmlformats.org/officeDocument/2006/bibliography"/>
   </ds:schemaRefs>

</xml_diff>

<commit_message>
DeNovoGUI is now mentioned in the Answers for the Tutorials.
</commit_message>
<xml_diff>
--- a/wiki/tutorial/A - Answers/A_answers.docx
+++ b/wiki/tutorial/A - Answers/A_answers.docx
@@ -33,6 +33,9 @@
         <w:t xml:space="preserve">   </w:t>
       </w:r>
       <w:r>
+        <w:t xml:space="preserve">    </w:t>
+      </w:r>
+      <w:r>
         <w:rPr>
           <w:sz w:val="24"/>
         </w:rPr>
@@ -42,13 +45,19 @@
         <w:rPr>
           <w:sz w:val="24"/>
         </w:rPr>
-        <w:t>September 29</w:t>
+        <w:t>Octo</w:t>
       </w:r>
       <w:r>
         <w:rPr>
           <w:sz w:val="24"/>
         </w:rPr>
-        <w:t>th</w:t>
+        <w:t xml:space="preserve">ber </w:t>
+      </w:r>
+      <w:r>
+        <w:rPr>
+          <w:sz w:val="24"/>
+        </w:rPr>
+        <w:t>1st</w:t>
       </w:r>
       <w:r>
         <w:rPr>
@@ -362,43 +371,201 @@
       <w:r>
         <w:fldChar w:fldCharType="separate"/>
       </w:r>
-      <w:hyperlink w:anchor="_ENREF_3" w:tooltip="Bartels, 1990 #2" w:history="1">
+      <w:r>
+        <w:rPr>
+          <w:noProof/>
+          <w:vertAlign w:val="superscript"/>
+        </w:rPr>
+        <w:t>3-4</w:t>
+      </w:r>
+      <w:r>
+        <w:fldChar w:fldCharType="end"/>
+      </w:r>
+      <w:r>
+        <w:t xml:space="preserve"> identify spectra by identifying mass signatures of single or series of amino-acids (so-called tags). These do not require the use of databases </w:t>
+      </w:r>
+      <w:r>
+        <w:rPr>
+          <w:i/>
+        </w:rPr>
+        <w:t>a priori</w:t>
+      </w:r>
+      <w:r>
+        <w:t>.</w:t>
+      </w:r>
+      <w:r>
+        <w:t xml:space="preserve"> See for example DeNovoGUI</w:t>
+      </w:r>
+      <w:r>
+        <w:fldChar w:fldCharType="begin"/>
+      </w:r>
+      <w:r>
+        <w:instrText xml:space="preserve"> ADDIN EN.CITE &lt;EndNote&gt;&lt;Cite&gt;&lt;Author&gt;Muth&lt;/Author&gt;&lt;Year&gt;2014&lt;/Year&gt;&lt;RecNum&gt;414&lt;/RecNum&gt;&lt;record&gt;&lt;rec-number&gt;414&lt;/rec-number&gt;&lt;foreign-keys&gt;&lt;key app="EN" db-id="wsxvrwestxpfw9e2re6pzxdopvfd2pfwxadz"&gt;414&lt;/key&gt;&lt;/foreign-keys&gt;&lt;ref-type name="Journal Article"&gt;17&lt;/ref-type&gt;&lt;contributors&gt;&lt;authors&gt;&lt;author&gt;Muth, T.&lt;/author&gt;&lt;author&gt;Weilnbock, L.&lt;/author&gt;&lt;author&gt;Rapp, E.&lt;/author&gt;&lt;author&gt;Huber, C. G.&lt;/author&gt;&lt;author&gt;Martens, L.&lt;/author&gt;&lt;author&gt;Vaudel, M.&lt;/author&gt;&lt;author&gt;Barsnes, H.&lt;/author&gt;&lt;/authors&gt;&lt;/contributors&gt;&lt;auth-address&gt;Max Planck Institute for Dynamics of Complex Technical Systems , Sandtorstrasse 1, 39106 Magdeburg, Germany.&lt;/auth-address&gt;&lt;titles&gt;&lt;title&gt;DeNovoGUI: an open source graphical user interface for de novo sequencing of tandem mass spectra&lt;/title&gt;&lt;secondary-title&gt;J Proteome Res&lt;/secondary-title&gt;&lt;/titles&gt;&lt;periodical&gt;&lt;full-title&gt;J Proteome Res&lt;/full-title&gt;&lt;/periodical&gt;&lt;pages&gt;1143-6&lt;/pages&gt;&lt;volume&gt;13&lt;/volume&gt;&lt;number&gt;2&lt;/number&gt;&lt;edition&gt;2013/12/04&lt;/edition&gt;&lt;dates&gt;&lt;year&gt;2014&lt;/year&gt;&lt;pub-dates&gt;&lt;date&gt;Feb 7&lt;/date&gt;&lt;/pub-dates&gt;&lt;/dates&gt;&lt;isbn&gt;1535-3907 (Electronic)&amp;#xD;1535-3893 (Linking)&lt;/isbn&gt;&lt;accession-num&gt;24295440&lt;/accession-num&gt;&lt;urls&gt;&lt;related-urls&gt;&lt;url&gt;http://www.ncbi.nlm.nih.gov/entrez/query.fcgi?cmd=Retrieve&amp;amp;db=PubMed&amp;amp;dopt=Citation&amp;amp;list_uids=24295440&lt;/url&gt;&lt;/related-urls&gt;&lt;/urls&gt;&lt;custom2&gt;3923451&lt;/custom2&gt;&lt;electronic-resource-num&gt;10.1021/pr4008078&lt;/electronic-resource-num&gt;&lt;language&gt;eng&lt;/language&gt;&lt;/record&gt;&lt;/Cite&gt;&lt;/EndNote&gt;</w:instrText>
+      </w:r>
+      <w:r>
+        <w:fldChar w:fldCharType="separate"/>
+      </w:r>
+      <w:r>
+        <w:rPr>
+          <w:noProof/>
+          <w:vertAlign w:val="superscript"/>
+        </w:rPr>
+        <w:t>5</w:t>
+      </w:r>
+      <w:r>
+        <w:fldChar w:fldCharType="end"/>
+      </w:r>
+      <w:r>
+        <w:t xml:space="preserve"> (</w:t>
+      </w:r>
+      <w:hyperlink r:id="rId8" w:history="1">
         <w:r>
           <w:rPr>
-            <w:noProof/>
-            <w:vertAlign w:val="superscript"/>
+            <w:rStyle w:val="Hyperlink"/>
           </w:rPr>
-          <w:t>3</w:t>
+          <w:t>http://denovogui.googlecode.com</w:t>
         </w:r>
       </w:hyperlink>
       <w:r>
-        <w:rPr>
-          <w:noProof/>
-          <w:vertAlign w:val="superscript"/>
-        </w:rPr>
-        <w:t xml:space="preserve">, </w:t>
-      </w:r>
-      <w:hyperlink w:anchor="_ENREF_4" w:tooltip="Seidler, 2010 #4" w:history="1">
-        <w:r>
-          <w:rPr>
-            <w:noProof/>
-            <w:vertAlign w:val="superscript"/>
-          </w:rPr>
-          <w:t>4</w:t>
-        </w:r>
-      </w:hyperlink>
-      <w:r>
-        <w:fldChar w:fldCharType="end"/>
-      </w:r>
-      <w:r>
-        <w:t xml:space="preserve"> identify spectra by identifying mass signatures of single or series of amino-acids (so-called tags). These do not require the use of databases </w:t>
+        <w:t xml:space="preserve">) for a graphical user interface for </w:t>
       </w:r>
       <w:r>
         <w:rPr>
           <w:i/>
         </w:rPr>
-        <w:t>a priori</w:t>
-      </w:r>
+        <w:t>de novo</w:t>
+      </w:r>
+      <w:r>
+        <w:t xml:space="preserve"> sequencing. </w:t>
+      </w:r>
+    </w:p>
+    <w:p>
+      <w:pPr>
+        <w:jc w:val="both"/>
+      </w:pPr>
+      <w:r>
+        <w:rPr>
+          <w:b/>
+        </w:rPr>
+        <w:t>[1.1b]</w:t>
+      </w:r>
+      <w:r>
+        <w:rPr>
+          <w:b/>
+        </w:rPr>
+        <w:tab/>
+      </w:r>
+      <w:proofErr w:type="spellStart"/>
+      <w:r>
+        <w:t>UniPr</w:t>
+      </w:r>
+      <w:r>
+        <w:t>ot</w:t>
+      </w:r>
+      <w:proofErr w:type="spellEnd"/>
+      <w:r>
+        <w:t xml:space="preserve"> provides a grand total of 140 </w:t>
+      </w:r>
+      <w:r>
+        <w:t>991</w:t>
+      </w:r>
+      <w:r>
+        <w:t xml:space="preserve"> protein entries for human</w:t>
+      </w:r>
+      <w:r>
+        <w:t xml:space="preserve"> (as of </w:t>
+      </w:r>
+      <w:r>
+        <w:t>September</w:t>
+      </w:r>
+      <w:r>
+        <w:t xml:space="preserve"> 2014</w:t>
+      </w:r>
+      <w:r>
+        <w:t>)</w:t>
+      </w:r>
+      <w:r>
+        <w:t xml:space="preserve">. These sequences are inferred from the sequenced genome and </w:t>
+      </w:r>
+      <w:proofErr w:type="spellStart"/>
+      <w:r>
+        <w:t>curated</w:t>
+      </w:r>
+      <w:proofErr w:type="spellEnd"/>
+      <w:r>
+        <w:t xml:space="preserve"> algorithmically </w:t>
+      </w:r>
+      <w:r>
+        <w:t>or</w:t>
+      </w:r>
+      <w:r>
+        <w:t xml:space="preserve"> manually. Interestingly, the entries </w:t>
+      </w:r>
+      <w:r>
+        <w:t>labeled</w:t>
+      </w:r>
+      <w:r>
+        <w:t xml:space="preserve"> with a </w:t>
+      </w:r>
+      <w:r>
+        <w:t xml:space="preserve">star (20 </w:t>
+      </w:r>
+      <w:r>
+        <w:t>193</w:t>
+      </w:r>
+      <w:r>
+        <w:t>) are manually reviewed, these protein</w:t>
+      </w:r>
+      <w:r>
+        <w:t xml:space="preserve">s are historically called </w:t>
+      </w:r>
+      <w:proofErr w:type="spellStart"/>
+      <w:r>
+        <w:t>Swiss</w:t>
+      </w:r>
+      <w:r>
+        <w:t>Prot</w:t>
+      </w:r>
+      <w:proofErr w:type="spellEnd"/>
+      <w:r>
+        <w:t xml:space="preserve"> entries. The entries </w:t>
+      </w:r>
+      <w:r>
+        <w:t xml:space="preserve">without a star </w:t>
+      </w:r>
+      <w:r>
+        <w:t xml:space="preserve">on the other hand </w:t>
+      </w:r>
+      <w:r>
+        <w:t xml:space="preserve">(120 798) </w:t>
+      </w:r>
+      <w:r>
+        <w:t>are algorithmic prediction where no experimental val</w:t>
+      </w:r>
+      <w:r>
+        <w:t xml:space="preserve">idation is annotated in </w:t>
+      </w:r>
+      <w:proofErr w:type="spellStart"/>
+      <w:r>
+        <w:t>UniProt</w:t>
+      </w:r>
+      <w:proofErr w:type="spellEnd"/>
+      <w:r>
+        <w:t xml:space="preserve">, and this part of </w:t>
+      </w:r>
+      <w:proofErr w:type="spellStart"/>
+      <w:r>
+        <w:t>UniProt</w:t>
+      </w:r>
+      <w:proofErr w:type="spellEnd"/>
+      <w:r>
+        <w:t xml:space="preserve"> is called </w:t>
+      </w:r>
+      <w:proofErr w:type="spellStart"/>
+      <w:r>
+        <w:t>TrEMBL</w:t>
+      </w:r>
+      <w:proofErr w:type="spellEnd"/>
       <w:r>
         <w:t>.</w:t>
       </w:r>
@@ -408,10 +575,114 @@
         <w:jc w:val="both"/>
       </w:pPr>
       <w:r>
-        <w:rPr>
-          <w:b/>
-        </w:rPr>
-        <w:t>[1.1b]</w:t>
+        <w:t>T</w:t>
+      </w:r>
+      <w:r>
+        <w:t>he identification efficiency is dependent on the size of the database. Notably</w:t>
+      </w:r>
+      <w:r>
+        <w:t xml:space="preserve">, large databases (&gt;100 </w:t>
+      </w:r>
+      <w:r>
+        <w:t>000 sequences) are computationally demanding to search against and statistically result in low identification rates. Unless there is a really good reason to do so, it is hence advised to w</w:t>
+      </w:r>
+      <w:r>
+        <w:t>ork with the reviewed sequences</w:t>
+      </w:r>
+      <w:r>
+        <w:t xml:space="preserve">. Eventually, it is possible to add other sequences or research </w:t>
+      </w:r>
+      <w:r>
+        <w:t xml:space="preserve">part of </w:t>
+      </w:r>
+      <w:r>
+        <w:t xml:space="preserve">the data against </w:t>
+      </w:r>
+      <w:r>
+        <w:t xml:space="preserve">bigger databases or </w:t>
+      </w:r>
+      <w:r>
+        <w:t xml:space="preserve">the </w:t>
+      </w:r>
+      <w:r>
+        <w:t xml:space="preserve">entire </w:t>
+      </w:r>
+      <w:proofErr w:type="spellStart"/>
+      <w:r>
+        <w:t>UniProt</w:t>
+      </w:r>
+      <w:proofErr w:type="spellEnd"/>
+      <w:r>
+        <w:t xml:space="preserve"> </w:t>
+      </w:r>
+      <w:r>
+        <w:rPr>
+          <w:i/>
+        </w:rPr>
+        <w:t>a posteriori</w:t>
+      </w:r>
+      <w:r>
+        <w:t>.</w:t>
+      </w:r>
+    </w:p>
+    <w:p>
+      <w:pPr>
+        <w:jc w:val="both"/>
+      </w:pPr>
+      <w:r>
+        <w:t>Although the human proteome is one of the most extensively studied, it can be that a protein is missing or pr</w:t>
+      </w:r>
+      <w:r>
+        <w:t xml:space="preserve">esents differences in the amino </w:t>
+      </w:r>
+      <w:r>
+        <w:t>acid sequence. It is hence important to bear in mind that our reference does not necessarily perfectly reflect reality.</w:t>
+      </w:r>
+    </w:p>
+    <w:p>
+      <w:pPr>
+        <w:jc w:val="both"/>
+      </w:pPr>
+      <w:r>
+        <w:lastRenderedPageBreak/>
+        <w:t xml:space="preserve">Due to the constant efforts at improving the quality of the database, the content of </w:t>
+      </w:r>
+      <w:proofErr w:type="spellStart"/>
+      <w:r>
+        <w:t>UniProt</w:t>
+      </w:r>
+      <w:proofErr w:type="spellEnd"/>
+      <w:r>
+        <w:t xml:space="preserve"> evolves with time. It is hence crucial to keep the same version of the database during the entire life of a project. It is also essential to note the </w:t>
+      </w:r>
+      <w:r>
+        <w:t>version or date</w:t>
+      </w:r>
+      <w:r>
+        <w:t xml:space="preserve"> of the database and report it in </w:t>
+      </w:r>
+      <w:r>
+        <w:t>the</w:t>
+      </w:r>
+      <w:r>
+        <w:t xml:space="preserve"> publication</w:t>
+      </w:r>
+      <w:r>
+        <w:t>s</w:t>
+      </w:r>
+      <w:r>
+        <w:t>.</w:t>
+      </w:r>
+    </w:p>
+    <w:p>
+      <w:pPr>
+        <w:jc w:val="both"/>
+      </w:pPr>
+      <w:r>
+        <w:rPr>
+          <w:b/>
+        </w:rPr>
+        <w:t>[1.1c]</w:t>
       </w:r>
       <w:r>
         <w:rPr>
@@ -420,225 +691,66 @@
         <w:tab/>
       </w:r>
       <w:r>
-        <w:t>UniPr</w:t>
-      </w:r>
-      <w:r>
-        <w:t xml:space="preserve">ot provides a grand total of 140 </w:t>
-      </w:r>
-      <w:r>
-        <w:t>991</w:t>
-      </w:r>
-      <w:r>
-        <w:t xml:space="preserve"> protein entries for human</w:t>
-      </w:r>
-      <w:r>
-        <w:t xml:space="preserve"> (as of </w:t>
-      </w:r>
-      <w:r>
-        <w:t>September</w:t>
-      </w:r>
-      <w:r>
-        <w:t xml:space="preserve"> 2014</w:t>
-      </w:r>
-      <w:r>
-        <w:t>)</w:t>
-      </w:r>
-      <w:r>
-        <w:t xml:space="preserve">. These sequences are inferred from the sequenced genome and curated algorithmically </w:t>
-      </w:r>
-      <w:r>
-        <w:t>or</w:t>
-      </w:r>
-      <w:r>
-        <w:t xml:space="preserve"> manually. Interestingly, the entries </w:t>
-      </w:r>
-      <w:r>
-        <w:t>labeled</w:t>
-      </w:r>
-      <w:r>
-        <w:t xml:space="preserve"> with a </w:t>
-      </w:r>
-      <w:r>
-        <w:t xml:space="preserve">star (20 </w:t>
-      </w:r>
-      <w:r>
-        <w:t>193</w:t>
-      </w:r>
-      <w:r>
-        <w:t>) are manually reviewed, these protein</w:t>
-      </w:r>
-      <w:r>
-        <w:t>s are historically called Swiss</w:t>
-      </w:r>
-      <w:r>
-        <w:t xml:space="preserve">Prot entries. The entries </w:t>
-      </w:r>
-      <w:r>
-        <w:t xml:space="preserve">without a star </w:t>
-      </w:r>
-      <w:r>
-        <w:t xml:space="preserve">on the other hand </w:t>
-      </w:r>
-      <w:r>
-        <w:t xml:space="preserve">(120 798) </w:t>
-      </w:r>
-      <w:r>
-        <w:t>are algorithmic prediction where no experimental val</w:t>
-      </w:r>
-      <w:r>
-        <w:t xml:space="preserve">idation is annotated in UniProt, and this part of UniProt is called </w:t>
-      </w:r>
-      <w:r>
-        <w:t>TrEMBL</w:t>
-      </w:r>
-      <w:r>
-        <w:t>.</w:t>
-      </w:r>
-    </w:p>
-    <w:p>
-      <w:pPr>
-        <w:jc w:val="both"/>
-      </w:pPr>
-      <w:r>
-        <w:t>T</w:t>
-      </w:r>
-      <w:r>
-        <w:t>he identification efficiency is dependent on the size of the database. Notably</w:t>
-      </w:r>
-      <w:r>
-        <w:t xml:space="preserve">, large databases (&gt;100 </w:t>
-      </w:r>
-      <w:r>
-        <w:t>000 sequences) are computationally demanding to search against and statistically result in low identification rates. Unless there is a really good reason to do so, it is hence advised to w</w:t>
-      </w:r>
-      <w:r>
-        <w:t>ork with the reviewed sequences</w:t>
-      </w:r>
-      <w:r>
-        <w:t xml:space="preserve">. Eventually, it is possible to add other sequences or research </w:t>
-      </w:r>
-      <w:r>
-        <w:t xml:space="preserve">part of </w:t>
-      </w:r>
-      <w:r>
-        <w:t xml:space="preserve">the data against </w:t>
-      </w:r>
-      <w:r>
-        <w:t xml:space="preserve">bigger databases or </w:t>
-      </w:r>
-      <w:r>
-        <w:t xml:space="preserve">the </w:t>
-      </w:r>
-      <w:r>
-        <w:t xml:space="preserve">entire UniProt </w:t>
-      </w:r>
-      <w:r>
-        <w:rPr>
-          <w:i/>
-        </w:rPr>
-        <w:t>a posteriori</w:t>
-      </w:r>
-      <w:r>
-        <w:t>.</w:t>
-      </w:r>
-    </w:p>
-    <w:p>
-      <w:pPr>
-        <w:jc w:val="both"/>
-      </w:pPr>
-      <w:r>
-        <w:t>Although the human proteome is one of the most extensively studied, it can be that a protein is missing or pr</w:t>
-      </w:r>
-      <w:r>
-        <w:t xml:space="preserve">esents differences in the amino </w:t>
-      </w:r>
-      <w:r>
-        <w:t>acid sequence. It is hence important to bear in mind that our reference does not necessarily perfectly reflect reality.</w:t>
-      </w:r>
-    </w:p>
-    <w:p>
-      <w:pPr>
-        <w:jc w:val="both"/>
-      </w:pPr>
-      <w:r>
-        <w:lastRenderedPageBreak/>
-        <w:t xml:space="preserve">Due to the constant efforts at improving the quality of the database, the content of UniProt evolves with time. It is hence crucial to keep the same version of the database during the entire life of a project. It is also essential to note the </w:t>
-      </w:r>
-      <w:r>
-        <w:t>version or date</w:t>
-      </w:r>
-      <w:r>
-        <w:t xml:space="preserve"> of the database and report it in </w:t>
-      </w:r>
-      <w:r>
-        <w:t>the</w:t>
-      </w:r>
-      <w:r>
-        <w:t xml:space="preserve"> publication</w:t>
+        <w:t xml:space="preserve">Most proteins exist in various forms, with minor or major variations. </w:t>
+      </w:r>
+      <w:proofErr w:type="spellStart"/>
+      <w:r>
+        <w:t>UniProt</w:t>
+      </w:r>
+      <w:proofErr w:type="spellEnd"/>
+      <w:r>
+        <w:t xml:space="preserve"> therefore has to decide on a common protein sequence to represent all these variations, referred to as the canonical sequence. All the annotation</w:t>
+      </w:r>
+      <w:r>
+        <w:t>s are</w:t>
+      </w:r>
+      <w:r>
+        <w:t xml:space="preserve"> then </w:t>
+      </w:r>
+      <w:r>
+        <w:t>described in relation</w:t>
+      </w:r>
+      <w:r>
+        <w:t xml:space="preserve"> </w:t>
+      </w:r>
+      <w:r>
+        <w:t>to</w:t>
+      </w:r>
+      <w:r>
+        <w:t xml:space="preserve"> this common sequence.</w:t>
+      </w:r>
+    </w:p>
+    <w:p>
+      <w:pPr>
+        <w:jc w:val="both"/>
+      </w:pPr>
+      <w:proofErr w:type="spellStart"/>
+      <w:r>
+        <w:t>UniProt</w:t>
+      </w:r>
+      <w:proofErr w:type="spellEnd"/>
+      <w:r>
+        <w:t xml:space="preserve"> </w:t>
+      </w:r>
+      <w:r>
+        <w:t>also</w:t>
+      </w:r>
+      <w:r>
+        <w:t xml:space="preserve"> provide</w:t>
       </w:r>
       <w:r>
         <w:t>s</w:t>
       </w:r>
       <w:r>
-        <w:t>.</w:t>
-      </w:r>
-    </w:p>
-    <w:p>
-      <w:pPr>
-        <w:jc w:val="both"/>
-      </w:pPr>
-      <w:r>
-        <w:rPr>
-          <w:b/>
-        </w:rPr>
-        <w:t>[1.1c]</w:t>
-      </w:r>
-      <w:r>
-        <w:rPr>
-          <w:b/>
-        </w:rPr>
-        <w:tab/>
-      </w:r>
-      <w:r>
-        <w:t>Most proteins exist in various forms, with minor or major variations. UniProt therefore has to decide on a common protein sequence to represent all these variations, referred to as the canonical sequence. All the annotation</w:t>
-      </w:r>
-      <w:r>
-        <w:t>s are</w:t>
-      </w:r>
-      <w:r>
-        <w:t xml:space="preserve"> then </w:t>
-      </w:r>
-      <w:r>
-        <w:t>described in relation</w:t>
-      </w:r>
-      <w:r>
         <w:t xml:space="preserve"> </w:t>
       </w:r>
-      <w:r>
-        <w:t>to</w:t>
-      </w:r>
-      <w:r>
-        <w:t xml:space="preserve"> this common sequence.</w:t>
-      </w:r>
-    </w:p>
-    <w:p>
-      <w:pPr>
-        <w:jc w:val="both"/>
-      </w:pPr>
-      <w:r>
-        <w:t xml:space="preserve">UniProt </w:t>
-      </w:r>
-      <w:r>
-        <w:t>also</w:t>
-      </w:r>
-      <w:r>
-        <w:t xml:space="preserve"> provide</w:t>
-      </w:r>
-      <w:r>
-        <w:t>s</w:t>
-      </w:r>
-      <w:r>
-        <w:t xml:space="preserve"> isoforms of </w:t>
+      <w:proofErr w:type="spellStart"/>
+      <w:r>
+        <w:t>isoforms</w:t>
+      </w:r>
+      <w:proofErr w:type="spellEnd"/>
+      <w:r>
+        <w:t xml:space="preserve"> of </w:t>
       </w:r>
       <w:r>
         <w:t xml:space="preserve">the protein sequences. To include these in your database choose the "Canonical </w:t>
@@ -647,14 +759,27 @@
         <w:t>&amp;</w:t>
       </w:r>
       <w:r>
-        <w:t xml:space="preserve"> isoform" option. However, this</w:t>
+        <w:t xml:space="preserve"> </w:t>
+      </w:r>
+      <w:proofErr w:type="spellStart"/>
+      <w:r>
+        <w:t>isoform</w:t>
+      </w:r>
+      <w:proofErr w:type="spellEnd"/>
+      <w:r>
+        <w:t>" option. However, this</w:t>
       </w:r>
       <w:r>
         <w:t xml:space="preserve"> should be used with caution as </w:t>
       </w:r>
       <w:r>
-        <w:t>including the isoforms</w:t>
-      </w:r>
+        <w:t xml:space="preserve">including the </w:t>
+      </w:r>
+      <w:proofErr w:type="spellStart"/>
+      <w:r>
+        <w:t>isoforms</w:t>
+      </w:r>
+      <w:proofErr w:type="spellEnd"/>
       <w:r>
         <w:t xml:space="preserve"> dramatically reduce</w:t>
       </w:r>
@@ -774,8 +899,13 @@
       <w:r>
         <w:t xml:space="preserve">in </w:t>
       </w:r>
-      <w:r>
-        <w:t xml:space="preserve">centroid mode </w:t>
+      <w:proofErr w:type="spellStart"/>
+      <w:r>
+        <w:t>centroid</w:t>
+      </w:r>
+      <w:proofErr w:type="spellEnd"/>
+      <w:r>
+        <w:t xml:space="preserve"> mode </w:t>
       </w:r>
       <w:r>
         <w:t>the data</w:t>
@@ -796,7 +926,15 @@
       </w:r>
       <w:r>
         <w:tab/>
-        <w:t>When programming the mass spectrometer, it will be indicated whether the spectra are recorded in profile mode (requiring peak picking) or in centroid mode (already peak picked). Depending on the instrument, using more advanced signal processing methods can improve the results.</w:t>
+        <w:t xml:space="preserve">When programming the mass spectrometer, it will be indicated whether the spectra are recorded in profile mode (requiring peak picking) or in </w:t>
+      </w:r>
+      <w:proofErr w:type="spellStart"/>
+      <w:r>
+        <w:t>centroid</w:t>
+      </w:r>
+      <w:proofErr w:type="spellEnd"/>
+      <w:r>
+        <w:t xml:space="preserve"> mode (already peak picked). Depending on the instrument, using more advanced signal processing methods can improve the results.</w:t>
       </w:r>
       <w:hyperlink w:anchor="_ENREF_5" w:tooltip="Lange, 2006 #5" w:history="1">
         <w:r>
@@ -813,7 +951,7 @@
             <w:noProof/>
             <w:vertAlign w:val="superscript"/>
           </w:rPr>
-          <w:t>5</w:t>
+          <w:t>6</w:t>
         </w:r>
         <w:r>
           <w:fldChar w:fldCharType="end"/>
@@ -883,8 +1021,13 @@
       <w:r>
         <w:t xml:space="preserve"> </w:t>
       </w:r>
-      <w:r>
-        <w:t xml:space="preserve">MyriMatch, MS Amanda, </w:t>
+      <w:proofErr w:type="spellStart"/>
+      <w:r>
+        <w:t>MyriMatch</w:t>
+      </w:r>
+      <w:proofErr w:type="spellEnd"/>
+      <w:r>
+        <w:t xml:space="preserve">, MS Amanda, </w:t>
       </w:r>
       <w:r>
         <w:t>MS-GF+</w:t>
@@ -1016,7 +1159,47 @@
         <w:tab/>
       </w:r>
       <w:r>
-        <w:t>There are two types of modifications: modifications induced by the experimental workflow and natural modifications of the sample. Among the modifications occurring when conducting the experiment, some are produced voluntarily like carbamidomethylation of cysteine and some are experimental artefacts like oxidation of methionine. These have hence to be selected in order to identify the proteins. The biological modifications on the other hand are selected in order to target biological functions. However these are typically low abundant: we have very little chance to identify a phosphorylated protein without enrichment</w:t>
+        <w:t xml:space="preserve">There are two types of modifications: modifications induced by the experimental workflow and natural modifications of the sample. Among the modifications occurring when conducting the experiment, some are produced voluntarily like </w:t>
+      </w:r>
+      <w:proofErr w:type="spellStart"/>
+      <w:r>
+        <w:t>carbamidomethylation</w:t>
+      </w:r>
+      <w:proofErr w:type="spellEnd"/>
+      <w:r>
+        <w:t xml:space="preserve"> of </w:t>
+      </w:r>
+      <w:proofErr w:type="spellStart"/>
+      <w:r>
+        <w:t>cysteine</w:t>
+      </w:r>
+      <w:proofErr w:type="spellEnd"/>
+      <w:r>
+        <w:t xml:space="preserve"> and some are experimental </w:t>
+      </w:r>
+      <w:proofErr w:type="spellStart"/>
+      <w:r>
+        <w:t>artefacts</w:t>
+      </w:r>
+      <w:proofErr w:type="spellEnd"/>
+      <w:r>
+        <w:t xml:space="preserve"> like oxidation of </w:t>
+      </w:r>
+      <w:proofErr w:type="spellStart"/>
+      <w:r>
+        <w:t>methionine</w:t>
+      </w:r>
+      <w:proofErr w:type="spellEnd"/>
+      <w:r>
+        <w:t xml:space="preserve">. These have hence to be selected in order to identify the proteins. The biological modifications on the other hand are selected in order to target biological functions. However these are typically low abundant: we have very little chance to identify a </w:t>
+      </w:r>
+      <w:proofErr w:type="spellStart"/>
+      <w:r>
+        <w:t>phosphorylated</w:t>
+      </w:r>
+      <w:proofErr w:type="spellEnd"/>
+      <w:r>
+        <w:t xml:space="preserve"> protein without enrichment</w:t>
       </w:r>
       <w:hyperlink w:anchor="_ENREF_6" w:tooltip="Eyrich, 2011 #1" w:history="1">
         <w:r>
@@ -1033,14 +1216,22 @@
             <w:noProof/>
             <w:vertAlign w:val="superscript"/>
           </w:rPr>
-          <w:t>6</w:t>
+          <w:t>7</w:t>
         </w:r>
         <w:r>
           <w:fldChar w:fldCharType="end"/>
         </w:r>
       </w:hyperlink>
       <w:r>
-        <w:t xml:space="preserve"> – we actually here selected phosphorylation for illustrative purpose</w:t>
+        <w:t xml:space="preserve"> – we actually here selected </w:t>
+      </w:r>
+      <w:proofErr w:type="spellStart"/>
+      <w:r>
+        <w:t>phosphorylation</w:t>
+      </w:r>
+      <w:proofErr w:type="spellEnd"/>
+      <w:r>
+        <w:t xml:space="preserve"> for illustrative purpose</w:t>
       </w:r>
       <w:r>
         <w:t>s</w:t>
@@ -1069,7 +1260,15 @@
         <w:t>a priori</w:t>
       </w:r>
       <w:r>
-        <w:t xml:space="preserve"> considered as modified. Non-modified peptides will hence not be identified: it is to be used only when all peptides are expected to be modified. Here, carbamidomethylation is a high yield chemical process which will target all residues.</w:t>
+        <w:t xml:space="preserve"> considered as modified. Non-modified peptides will hence not be identified: it is to be used only when all peptides are expected to be modified. Here, </w:t>
+      </w:r>
+      <w:proofErr w:type="spellStart"/>
+      <w:r>
+        <w:t>carbamidomethylation</w:t>
+      </w:r>
+      <w:proofErr w:type="spellEnd"/>
+      <w:r>
+        <w:t xml:space="preserve"> is a high yield chemical process which will target all residues.</w:t>
       </w:r>
     </w:p>
     <w:p>
@@ -1101,20 +1300,60 @@
             <w:noProof/>
             <w:vertAlign w:val="superscript"/>
           </w:rPr>
-          <w:t>7</w:t>
+          <w:t>8</w:t>
         </w:r>
         <w:r>
           <w:fldChar w:fldCharType="end"/>
         </w:r>
       </w:hyperlink>
       <w:r>
-        <w:t xml:space="preserve"> Here, searching with oxidation of methionine and carbamidomethylation of cysteine as variable modification returned &gt;98% of cysteine residues modified. The modification can thus reasonably </w:t>
+        <w:t xml:space="preserve"> Here, searching with oxidation of </w:t>
+      </w:r>
+      <w:proofErr w:type="spellStart"/>
+      <w:r>
+        <w:t>methionine</w:t>
+      </w:r>
+      <w:proofErr w:type="spellEnd"/>
+      <w:r>
+        <w:t xml:space="preserve"> and </w:t>
+      </w:r>
+      <w:proofErr w:type="spellStart"/>
+      <w:r>
+        <w:t>carbamidomethylation</w:t>
+      </w:r>
+      <w:proofErr w:type="spellEnd"/>
+      <w:r>
+        <w:t xml:space="preserve"> of </w:t>
+      </w:r>
+      <w:proofErr w:type="spellStart"/>
+      <w:r>
+        <w:t>cysteine</w:t>
+      </w:r>
+      <w:proofErr w:type="spellEnd"/>
+      <w:r>
+        <w:t xml:space="preserve"> as variable modification returned &gt;98% of </w:t>
+      </w:r>
+      <w:proofErr w:type="spellStart"/>
+      <w:r>
+        <w:t>cysteine</w:t>
+      </w:r>
+      <w:proofErr w:type="spellEnd"/>
+      <w:r>
+        <w:t xml:space="preserve"> residues modified. The modification can thus reasonably </w:t>
       </w:r>
       <w:r>
         <w:t xml:space="preserve">be </w:t>
       </w:r>
       <w:r>
-        <w:t>considered as fixed. Note that such quality control steps are for crucial importance when working with chemically labelled samples.</w:t>
+        <w:t xml:space="preserve">considered as fixed. Note that such quality control steps are for crucial importance when working with chemically </w:t>
+      </w:r>
+      <w:proofErr w:type="spellStart"/>
+      <w:r>
+        <w:t>labelled</w:t>
+      </w:r>
+      <w:proofErr w:type="spellEnd"/>
+      <w:r>
+        <w:t xml:space="preserve"> samples.</w:t>
       </w:r>
       <w:hyperlink w:anchor="_ENREF_8" w:tooltip="Burkhart, 2011 #3" w:history="1">
         <w:r>
@@ -1131,7 +1370,7 @@
             <w:noProof/>
             <w:vertAlign w:val="superscript"/>
           </w:rPr>
-          <w:t>8</w:t>
+          <w:t>9</w:t>
         </w:r>
         <w:r>
           <w:fldChar w:fldCharType="end"/>
@@ -1172,7 +1411,7 @@
             <w:noProof/>
             <w:vertAlign w:val="superscript"/>
           </w:rPr>
-          <w:t>9</w:t>
+          <w:t>10</w:t>
         </w:r>
         <w:r>
           <w:fldChar w:fldCharType="end"/>
@@ -1196,14 +1435,22 @@
             <w:noProof/>
             <w:vertAlign w:val="superscript"/>
           </w:rPr>
-          <w:t>10</w:t>
+          <w:t>11</w:t>
         </w:r>
         <w:r>
           <w:fldChar w:fldCharType="end"/>
         </w:r>
       </w:hyperlink>
       <w:r>
-        <w:t xml:space="preserve"> in our experience up to two with trypsin.</w:t>
+        <w:t xml:space="preserve"> in our experience up to two with </w:t>
+      </w:r>
+      <w:proofErr w:type="spellStart"/>
+      <w:r>
+        <w:t>trypsin</w:t>
+      </w:r>
+      <w:proofErr w:type="spellEnd"/>
+      <w:r>
+        <w:t>.</w:t>
       </w:r>
       <w:hyperlink w:anchor="_ENREF_7" w:tooltip="Vaudel, 2011 #22" w:history="1">
         <w:r>
@@ -1220,7 +1467,7 @@
             <w:noProof/>
             <w:vertAlign w:val="superscript"/>
           </w:rPr>
-          <w:t>7</w:t>
+          <w:t>8</w:t>
         </w:r>
         <w:r>
           <w:fldChar w:fldCharType="end"/>
@@ -1250,7 +1497,15 @@
         <w:t>mass</w:t>
       </w:r>
       <w:r>
-        <w:t xml:space="preserve"> – using the unit Dalton. With the advent of high resolution mass spectrometry, search engines adapted the tolerance actually measured – one would allow a higher tolerance when measuring the mass of an elephant than the mass of a mouse – hence introducing ppm tolerance defined as:</w:t>
+        <w:t xml:space="preserve"> – using the unit Dalton. With the advent of high resolution mass spectrometry, search engines adapted the tolerance actually measured – one would allow a higher tolerance when measuring the mass of an elephant than the mass of a mouse – hence introducing </w:t>
+      </w:r>
+      <w:proofErr w:type="spellStart"/>
+      <w:r>
+        <w:t>ppm</w:t>
+      </w:r>
+      <w:proofErr w:type="spellEnd"/>
+      <w:r>
+        <w:t xml:space="preserve"> tolerance defined as:</w:t>
       </w:r>
     </w:p>
     <w:p>
@@ -1471,10 +1726,34 @@
         <w:t>The mass tolerances depend on the resolution of the mass spectrometer. Here</w:t>
       </w:r>
       <w:r>
-        <w:t>, the data was recorded in the O</w:t>
-      </w:r>
-      <w:r>
-        <w:t>rbitrap where a 10 ppm tolerance gives the best results on our setup. OMSSA and X!Tandem do not allow us to set the fragment ion tolerance in ppm so we use the value of 0.02 Da.</w:t>
+        <w:t xml:space="preserve">, the data was recorded in the </w:t>
+      </w:r>
+      <w:proofErr w:type="spellStart"/>
+      <w:r>
+        <w:t>O</w:t>
+      </w:r>
+      <w:r>
+        <w:t>rbitrap</w:t>
+      </w:r>
+      <w:proofErr w:type="spellEnd"/>
+      <w:r>
+        <w:t xml:space="preserve"> where a 10 </w:t>
+      </w:r>
+      <w:proofErr w:type="spellStart"/>
+      <w:r>
+        <w:t>ppm</w:t>
+      </w:r>
+      <w:proofErr w:type="spellEnd"/>
+      <w:r>
+        <w:t xml:space="preserve"> tolerance gives the best results on our setup. OMSSA and X!Tandem do not allow us to set the fragment ion tolerance in </w:t>
+      </w:r>
+      <w:proofErr w:type="spellStart"/>
+      <w:r>
+        <w:t>ppm</w:t>
+      </w:r>
+      <w:proofErr w:type="spellEnd"/>
+      <w:r>
+        <w:t xml:space="preserve"> so we use the value of 0.02 Da.</w:t>
       </w:r>
     </w:p>
     <w:p>
@@ -1515,7 +1794,7 @@
             <w:noProof/>
             <w:vertAlign w:val="superscript"/>
           </w:rPr>
-          <w:t>11</w:t>
+          <w:t>12</w:t>
         </w:r>
         <w:r>
           <w:fldChar w:fldCharType="end"/>
@@ -1546,7 +1825,15 @@
         <w:tab/>
       </w:r>
       <w:r>
-        <w:t>The phosphorylation options are all different, either targeting different amino acids or with different losses. The</w:t>
+        <w:t xml:space="preserve">The </w:t>
+      </w:r>
+      <w:proofErr w:type="spellStart"/>
+      <w:r>
+        <w:t>phosphorylation</w:t>
+      </w:r>
+      <w:proofErr w:type="spellEnd"/>
+      <w:r>
+        <w:t xml:space="preserve"> options are all different, either targeting different amino acids or with different losses. The</w:t>
       </w:r>
       <w:r>
         <w:t xml:space="preserve"> </w:t>
@@ -1601,9 +1888,14 @@
       <w:r>
         <w:t xml:space="preserve">) losses. Some modifications like </w:t>
       </w:r>
+      <w:proofErr w:type="spellStart"/>
       <w:r>
         <w:lastRenderedPageBreak/>
-        <w:t>phosphorylation can also generate neutral losses and these can be set in this dialog. Note that this information is not accounted for by OMSSA and X!Tandem.</w:t>
+        <w:t>phosphorylation</w:t>
+      </w:r>
+      <w:proofErr w:type="spellEnd"/>
+      <w:r>
+        <w:t xml:space="preserve"> can also generate neutral losses and these can be set in this dialog. Note that this information is not accounted for by OMSSA and X!Tandem.</w:t>
       </w:r>
     </w:p>
     <w:p>
@@ -1787,31 +2079,13 @@
       <w:r>
         <w:fldChar w:fldCharType="separate"/>
       </w:r>
-      <w:hyperlink w:anchor="_ENREF_12" w:tooltip="Ross, 2004 #1" w:history="1">
-        <w:r>
-          <w:rPr>
-            <w:noProof/>
-            <w:vertAlign w:val="superscript"/>
-          </w:rPr>
-          <w:t>12</w:t>
-        </w:r>
-      </w:hyperlink>
       <w:r>
         <w:rPr>
           <w:noProof/>
           <w:vertAlign w:val="superscript"/>
         </w:rPr>
-        <w:t xml:space="preserve">, </w:t>
-      </w:r>
-      <w:hyperlink w:anchor="_ENREF_13" w:tooltip="Thompson, 2003 #2" w:history="1">
-        <w:r>
-          <w:rPr>
-            <w:noProof/>
-            <w:vertAlign w:val="superscript"/>
-          </w:rPr>
-          <w:t>13</w:t>
-        </w:r>
-      </w:hyperlink>
+        <w:t>13-14</w:t>
+      </w:r>
       <w:r>
         <w:fldChar w:fldCharType="end"/>
       </w:r>
@@ -1926,9 +2200,11 @@
         </w:rPr>
         <w:tab/>
       </w:r>
+      <w:proofErr w:type="spellStart"/>
       <w:r>
         <w:t>Ensembl</w:t>
       </w:r>
+      <w:proofErr w:type="spellEnd"/>
       <w:r>
         <w:t xml:space="preserve"> </w:t>
       </w:r>
@@ -1959,7 +2235,7 @@
       <w:r>
         <w:t xml:space="preserve"> and other vertebrates and model organisms. For more details see: </w:t>
       </w:r>
-      <w:hyperlink r:id="rId8" w:history="1">
+      <w:hyperlink r:id="rId9" w:history="1">
         <w:r>
           <w:rPr>
             <w:rStyle w:val="Hyperlink"/>
@@ -1994,7 +2270,23 @@
         <w:tab/>
       </w:r>
       <w:r>
-        <w:t>Additionally to the given search settings, X!Tandem performs by default a quick search for protein terminal acetylation and peptide pyrolidone. A</w:t>
+        <w:t xml:space="preserve">Additionally to the given search settings, X!Tandem performs by default a quick search for protein terminal </w:t>
+      </w:r>
+      <w:proofErr w:type="spellStart"/>
+      <w:r>
+        <w:t>acetylation</w:t>
+      </w:r>
+      <w:proofErr w:type="spellEnd"/>
+      <w:r>
+        <w:t xml:space="preserve"> and peptide </w:t>
+      </w:r>
+      <w:proofErr w:type="spellStart"/>
+      <w:r>
+        <w:t>pyrolidone</w:t>
+      </w:r>
+      <w:proofErr w:type="spellEnd"/>
+      <w:r>
+        <w:t>. A</w:t>
       </w:r>
       <w:r>
         <w:t xml:space="preserve">fter a standard search, X!Tandem </w:t>
@@ -2006,8 +2298,13 @@
         <w:t xml:space="preserve">performs a so-called second pass search where it automatically looks for extra peptides carrying </w:t>
       </w:r>
       <w:r>
-        <w:t>terminal acetylation</w:t>
-      </w:r>
+        <w:t xml:space="preserve">terminal </w:t>
+      </w:r>
+      <w:proofErr w:type="spellStart"/>
+      <w:r>
+        <w:t>acetylation</w:t>
+      </w:r>
+      <w:proofErr w:type="spellEnd"/>
       <w:r>
         <w:t>. SearchGUI passed this information to PeptideShaker</w:t>
       </w:r>
@@ -2053,7 +2350,7 @@
             <w:noProof/>
             <w:vertAlign w:val="superscript"/>
           </w:rPr>
-          <w:t>14</w:t>
+          <w:t>15</w:t>
         </w:r>
         <w:r>
           <w:fldChar w:fldCharType="end"/>
@@ -2145,13 +2442,29 @@
         <w:tab/>
       </w:r>
       <w:r>
-        <w:t xml:space="preserve">Line 15: GYYSPYSVSGSGSGSTAGSR was found phosphorylated on serine 4. </w:t>
+        <w:t xml:space="preserve">Line 15: GYYSPYSVSGSGSGSTAGSR was found </w:t>
+      </w:r>
+      <w:proofErr w:type="spellStart"/>
+      <w:r>
+        <w:t>phosphorylated</w:t>
+      </w:r>
+      <w:proofErr w:type="spellEnd"/>
+      <w:r>
+        <w:t xml:space="preserve"> on serine 4. </w:t>
       </w:r>
       <w:r>
         <w:t>Line 22</w:t>
       </w:r>
       <w:r>
-        <w:t xml:space="preserve">: QLEMSAEAER was found oxidized on methionine 4. </w:t>
+        <w:t xml:space="preserve">: QLEMSAEAER was found oxidized on </w:t>
+      </w:r>
+      <w:proofErr w:type="spellStart"/>
+      <w:r>
+        <w:t>methionine</w:t>
+      </w:r>
+      <w:proofErr w:type="spellEnd"/>
+      <w:r>
+        <w:t xml:space="preserve"> 4. </w:t>
       </w:r>
       <w:r>
         <w:t>Line 36: T</w:t>
@@ -2162,8 +2475,13 @@
       <w:r>
         <w:t xml:space="preserve">TK was found </w:t>
       </w:r>
-      <w:r>
-        <w:t>phosphorylated on tyrosine 1</w:t>
+      <w:proofErr w:type="spellStart"/>
+      <w:r>
+        <w:t>phosphorylated</w:t>
+      </w:r>
+      <w:proofErr w:type="spellEnd"/>
+      <w:r>
+        <w:t xml:space="preserve"> on tyrosine 1</w:t>
       </w:r>
       <w:r>
         <w:t>.</w:t>
@@ -2172,7 +2490,15 @@
         <w:t xml:space="preserve"> </w:t>
       </w:r>
       <w:r>
-        <w:t xml:space="preserve">However, the localization of the phosphorylation is not confident: only the letter carries the color – more details on PTM localization will be given in the </w:t>
+        <w:t xml:space="preserve">However, the localization of the </w:t>
+      </w:r>
+      <w:proofErr w:type="spellStart"/>
+      <w:r>
+        <w:t>phosphorylation</w:t>
+      </w:r>
+      <w:proofErr w:type="spellEnd"/>
+      <w:r>
+        <w:t xml:space="preserve"> is not confident: only the letter carries the color – more details on PTM localization will be given in the </w:t>
       </w:r>
       <w:r>
         <w:t>upcoming “PTM Analysis” chapter.</w:t>
@@ -2181,7 +2507,15 @@
         <w:t xml:space="preserve"> Line 38</w:t>
       </w:r>
       <w:r>
-        <w:t xml:space="preserve">: ELYQQLQRGER was found phosphorylated on </w:t>
+        <w:t xml:space="preserve">: ELYQQLQRGER was found </w:t>
+      </w:r>
+      <w:proofErr w:type="spellStart"/>
+      <w:r>
+        <w:t>phosphorylated</w:t>
+      </w:r>
+      <w:proofErr w:type="spellEnd"/>
+      <w:r>
+        <w:t xml:space="preserve"> on </w:t>
       </w:r>
       <w:r>
         <w:t>tyrosine</w:t>
@@ -2211,7 +2545,15 @@
         <w:t xml:space="preserve">found </w:t>
       </w:r>
       <w:r>
-        <w:t>carrying a pyro-cmc modification.</w:t>
+        <w:t xml:space="preserve">carrying a </w:t>
+      </w:r>
+      <w:proofErr w:type="spellStart"/>
+      <w:r>
+        <w:t>pyro-cmc</w:t>
+      </w:r>
+      <w:proofErr w:type="spellEnd"/>
+      <w:r>
+        <w:t xml:space="preserve"> modification.</w:t>
       </w:r>
       <w:r>
         <w:t xml:space="preserve"> (Terminal PTMs are not color coded.)</w:t>
@@ -2274,7 +2616,23 @@
         <w:jc w:val="both"/>
       </w:pPr>
       <w:r>
-        <w:t>As a result, the spectrum is very nicely annotated with two series of b and y ions. These ions are the ones we used for the identification. PeptideShaker also annotates iF which is a commonly observed immonium ion for the amino-acid Phenylalanine.</w:t>
+        <w:t xml:space="preserve">As a result, the spectrum is very nicely annotated with two series of b and y ions. These ions are the ones we used for the identification. PeptideShaker also annotates </w:t>
+      </w:r>
+      <w:proofErr w:type="spellStart"/>
+      <w:r>
+        <w:t>iF</w:t>
+      </w:r>
+      <w:proofErr w:type="spellEnd"/>
+      <w:r>
+        <w:t xml:space="preserve"> which is a commonly observed </w:t>
+      </w:r>
+      <w:proofErr w:type="spellStart"/>
+      <w:r>
+        <w:t>immonium</w:t>
+      </w:r>
+      <w:proofErr w:type="spellEnd"/>
+      <w:r>
+        <w:t xml:space="preserve"> ion for the amino-acid Phenylalanine.</w:t>
       </w:r>
       <w:hyperlink w:anchor="_ENREF_15" w:tooltip="Papayannopoulos, 1995 #3" w:history="1">
         <w:r>
@@ -2291,7 +2649,7 @@
             <w:noProof/>
             <w:vertAlign w:val="superscript"/>
           </w:rPr>
-          <w:t>15</w:t>
+          <w:t>16</w:t>
         </w:r>
         <w:r>
           <w:fldChar w:fldCharType="end"/>
@@ -3332,10 +3690,23 @@
         <w:t>acids presenting the same mass. The mos</w:t>
       </w:r>
       <w:r>
-        <w:t xml:space="preserve">t famous case is the Isoleucine - </w:t>
-      </w:r>
-      <w:r>
-        <w:t>Leucine couple. These can create systematic errors, hence biasing the error rate estimation</w:t>
+        <w:t xml:space="preserve">t famous case is the </w:t>
+      </w:r>
+      <w:proofErr w:type="spellStart"/>
+      <w:r>
+        <w:t>Isoleucine</w:t>
+      </w:r>
+      <w:proofErr w:type="spellEnd"/>
+      <w:r>
+        <w:t xml:space="preserve"> - </w:t>
+      </w:r>
+      <w:proofErr w:type="spellStart"/>
+      <w:r>
+        <w:t>Leucine</w:t>
+      </w:r>
+      <w:proofErr w:type="spellEnd"/>
+      <w:r>
+        <w:t xml:space="preserve"> couple. These can create systematic errors, hence biasing the error rate estimation</w:t>
       </w:r>
       <w:hyperlink w:anchor="_ENREF_16" w:tooltip="Colaert, 2011 #48" w:history="1">
         <w:r>
@@ -3352,7 +3723,7 @@
             <w:noProof/>
             <w:vertAlign w:val="superscript"/>
           </w:rPr>
-          <w:t>16</w:t>
+          <w:t>17</w:t>
         </w:r>
         <w:r>
           <w:fldChar w:fldCharType="end"/>
@@ -3367,7 +3738,15 @@
         <w:jc w:val="both"/>
       </w:pPr>
       <w:r>
-        <w:t xml:space="preserve">An immonium ion is an internal fragment with just a single side chain formed by a combination of </w:t>
+        <w:t xml:space="preserve">An </w:t>
+      </w:r>
+      <w:proofErr w:type="spellStart"/>
+      <w:r>
+        <w:t>immonium</w:t>
+      </w:r>
+      <w:proofErr w:type="spellEnd"/>
+      <w:r>
+        <w:t xml:space="preserve"> ion is an internal fragment with just a single side chain formed by a combination of </w:t>
       </w:r>
       <w:r>
         <w:rPr>
@@ -3385,7 +3764,39 @@
         <w:t>y</w:t>
       </w:r>
       <w:r>
-        <w:t xml:space="preserve"> type cleavage. These ions are usually labelled with the one letter code for the corresponding amino acid, and sometimes with a lower case 'i' in front, e.g., iF. The presence of an immonium ion can be used as an indicator that the g</w:t>
+        <w:t xml:space="preserve"> type cleavage. These ions are usually </w:t>
+      </w:r>
+      <w:proofErr w:type="spellStart"/>
+      <w:r>
+        <w:t>labelled</w:t>
+      </w:r>
+      <w:proofErr w:type="spellEnd"/>
+      <w:r>
+        <w:t xml:space="preserve"> with the one letter code for the corresponding amino acid, and sometimes with a lower case '</w:t>
+      </w:r>
+      <w:proofErr w:type="spellStart"/>
+      <w:r>
+        <w:t>i</w:t>
+      </w:r>
+      <w:proofErr w:type="spellEnd"/>
+      <w:r>
+        <w:t xml:space="preserve">' in front, e.g., </w:t>
+      </w:r>
+      <w:proofErr w:type="spellStart"/>
+      <w:r>
+        <w:t>iF</w:t>
+      </w:r>
+      <w:proofErr w:type="spellEnd"/>
+      <w:r>
+        <w:t xml:space="preserve">. The presence of an </w:t>
+      </w:r>
+      <w:proofErr w:type="spellStart"/>
+      <w:r>
+        <w:t>immonium</w:t>
+      </w:r>
+      <w:proofErr w:type="spellEnd"/>
+      <w:r>
+        <w:t xml:space="preserve"> ion can be used as an indicator that the g</w:t>
       </w:r>
       <w:r>
         <w:t>iven amino acid</w:t>
@@ -3403,7 +3814,23 @@
         <w:t xml:space="preserve"> </w:t>
       </w:r>
       <w:r>
-        <w:t>In our example we find the immonium ion of Phenylalanine (iF)</w:t>
+        <w:t xml:space="preserve">In our example we find the </w:t>
+      </w:r>
+      <w:proofErr w:type="spellStart"/>
+      <w:r>
+        <w:t>immonium</w:t>
+      </w:r>
+      <w:proofErr w:type="spellEnd"/>
+      <w:r>
+        <w:t xml:space="preserve"> ion of Phenylalanine (</w:t>
+      </w:r>
+      <w:proofErr w:type="spellStart"/>
+      <w:r>
+        <w:t>iF</w:t>
+      </w:r>
+      <w:proofErr w:type="spellEnd"/>
+      <w:r>
+        <w:t>)</w:t>
       </w:r>
       <w:r>
         <w:t>, and we have a Phenylalanine (F) in our sequence, so there is a correspondence between the two.</w:t>
@@ -3426,7 +3853,15 @@
         <w:tab/>
       </w:r>
       <w:r>
-        <w:t xml:space="preserve">For a trypsin digest, the C-terminus is more likely to carry a charge and hence more likely to be measured. As a result, y ions are typically more intense than b ions. The relative intensity levels are however heavily </w:t>
+        <w:t xml:space="preserve">For a </w:t>
+      </w:r>
+      <w:proofErr w:type="spellStart"/>
+      <w:r>
+        <w:t>trypsin</w:t>
+      </w:r>
+      <w:proofErr w:type="spellEnd"/>
+      <w:r>
+        <w:t xml:space="preserve"> digest, the C-terminus is more likely to carry a charge and hence more likely to be measured. As a result, y ions are typically more intense than b ions. The relative intensity levels are however heavily </w:t>
       </w:r>
       <w:r>
         <w:t xml:space="preserve">dependent on the </w:t>
@@ -3553,7 +3988,15 @@
         <w:t>±</w:t>
       </w:r>
       <w:r>
-        <w:t xml:space="preserve">0.01 Da, safely below the </w:t>
+        <w:t>0.01 </w:t>
+      </w:r>
+      <w:proofErr w:type="spellStart"/>
+      <w:r>
+        <w:t>Da</w:t>
+      </w:r>
+      <w:proofErr w:type="spellEnd"/>
+      <w:r>
+        <w:t xml:space="preserve">, safely below the </w:t>
       </w:r>
       <w:r>
         <w:rPr>
@@ -3669,7 +4112,15 @@
         <w:tab/>
       </w:r>
       <w:r>
-        <w:t>Search engines have complementary features, notably in terms of spectrum filtering and in-sillico fragm</w:t>
+        <w:t>Search engines have complementary features, notably in terms of spectrum filtering and in-</w:t>
+      </w:r>
+      <w:proofErr w:type="spellStart"/>
+      <w:r>
+        <w:t>sillico</w:t>
+      </w:r>
+      <w:proofErr w:type="spellEnd"/>
+      <w:r>
+        <w:t xml:space="preserve"> fragm</w:t>
       </w:r>
       <w:r>
         <w:t xml:space="preserve">entations. Also, X!Tandem </w:t>
@@ -3690,7 +4141,15 @@
         <w:t>Multiple algorithms workflows take</w:t>
       </w:r>
       <w:r>
-        <w:t xml:space="preserve"> advantage of these complementarities to increase the identification rate. Moreover, depending on the sample complexity, labelling or fragmentation methods, a search engine can underperform. Having different algorithms is a gage of stability. In such cases, the problem is easily spotted by the Venn diagram and a new project can be created excluding the underperforming search engine.</w:t>
+        <w:t xml:space="preserve"> advantage of these complementarities to increase the identification rate. Moreover, depending on the sample complexity, </w:t>
+      </w:r>
+      <w:proofErr w:type="spellStart"/>
+      <w:r>
+        <w:t>labelling</w:t>
+      </w:r>
+      <w:proofErr w:type="spellEnd"/>
+      <w:r>
+        <w:t xml:space="preserve"> or fragmentation methods, a search engine can underperform. Having different algorithms is a gage of stability. In such cases, the problem is easily spotted by the Venn diagram and a new project can be created excluding the underperforming search engine.</w:t>
       </w:r>
     </w:p>
     <w:p>
@@ -3747,7 +4206,7 @@
             <w:noProof/>
             <w:vertAlign w:val="superscript"/>
           </w:rPr>
-          <w:t>17</w:t>
+          <w:t>18</w:t>
         </w:r>
         <w:r>
           <w:fldChar w:fldCharType="end"/>
@@ -3919,7 +4378,7 @@
       <w:r>
         <w:t xml:space="preserve">in the sample. For more details see: </w:t>
       </w:r>
-      <w:hyperlink r:id="rId9" w:history="1">
+      <w:hyperlink r:id="rId10" w:history="1">
         <w:r>
           <w:rPr>
             <w:rStyle w:val="Hyperlink"/>
@@ -3936,7 +4395,15 @@
         <w:jc w:val="both"/>
       </w:pPr>
       <w:r>
-        <w:t>The Enz column shows if enzymatic peptides, i.e., peptides consistent with the enzyme</w:t>
+        <w:t xml:space="preserve">The </w:t>
+      </w:r>
+      <w:proofErr w:type="spellStart"/>
+      <w:r>
+        <w:t>Enz</w:t>
+      </w:r>
+      <w:proofErr w:type="spellEnd"/>
+      <w:r>
+        <w:t xml:space="preserve"> column shows if enzymatic peptides, i.e., peptides consistent with the enzyme</w:t>
       </w:r>
       <w:r>
         <w:t>'s</w:t>
@@ -4065,7 +4532,15 @@
         <w:t xml:space="preserve"> </w:t>
       </w:r>
       <w:r>
-        <w:t xml:space="preserve">In many cases all proteins in a group are related isoforms, and it is then up to the properties of the experiment to decide if distinguishing between </w:t>
+        <w:t xml:space="preserve">In many cases all proteins in a group are related </w:t>
+      </w:r>
+      <w:proofErr w:type="spellStart"/>
+      <w:r>
+        <w:t>isoforms</w:t>
+      </w:r>
+      <w:proofErr w:type="spellEnd"/>
+      <w:r>
+        <w:t xml:space="preserve">, and it is then up to the properties of the experiment to decide if distinguishing between </w:t>
       </w:r>
       <w:r>
         <w:t>such</w:t>
@@ -4198,7 +4673,15 @@
         <w:tab/>
       </w:r>
       <w:r>
-        <w:t>The protein inference problem is inherent to peptide-centric proteomics and can hence not be avoided. However, two factors dramatically reduce the prominence of that problem: (A) the improved identification of unique peptides which follows technical improvements and (B) the curation of databases: most of the secondary matches displayed in this tutorial are very unlikely to be identified when compared to the main match. Using a clean database hence dramatically simplifies the interpretation of the results.</w:t>
+        <w:t xml:space="preserve">The protein inference problem is inherent to peptide-centric proteomics and can hence not be avoided. However, two factors dramatically reduce the prominence of that problem: (A) the improved identification of unique peptides which follows technical improvements and (B) the </w:t>
+      </w:r>
+      <w:proofErr w:type="spellStart"/>
+      <w:r>
+        <w:t>curation</w:t>
+      </w:r>
+      <w:proofErr w:type="spellEnd"/>
+      <w:r>
+        <w:t xml:space="preserve"> of databases: most of the secondary matches displayed in this tutorial are very unlikely to be identified when compared to the main match. Using a clean database hence dramatically simplifies the interpretation of the results.</w:t>
       </w:r>
     </w:p>
     <w:p>
@@ -4223,7 +4706,7 @@
             <w:noProof/>
             <w:vertAlign w:val="superscript"/>
           </w:rPr>
-          <w:t>18</w:t>
+          <w:t>19</w:t>
         </w:r>
         <w:r>
           <w:fldChar w:fldCharType="end"/>
@@ -4247,7 +4730,7 @@
             <w:noProof/>
             <w:vertAlign w:val="superscript"/>
           </w:rPr>
-          <w:t>19</w:t>
+          <w:t>20</w:t>
         </w:r>
         <w:r>
           <w:fldChar w:fldCharType="end"/>
@@ -4378,7 +4861,15 @@
         <w:jc w:val="both"/>
       </w:pPr>
       <w:r>
-        <w:t>It is also possible to create decoy databases by randomizing amino acids. This is particularly easy with dbtoolkit.</w:t>
+        <w:t xml:space="preserve">It is also possible to create decoy databases by randomizing amino acids. This is particularly easy with </w:t>
+      </w:r>
+      <w:proofErr w:type="spellStart"/>
+      <w:r>
+        <w:t>dbtoolkit</w:t>
+      </w:r>
+      <w:proofErr w:type="spellEnd"/>
+      <w:r>
+        <w:t>.</w:t>
       </w:r>
       <w:hyperlink w:anchor="_ENREF_20" w:tooltip="Martens, 2005 #1" w:history="1">
         <w:r>
@@ -4395,7 +4886,7 @@
             <w:noProof/>
             <w:vertAlign w:val="superscript"/>
           </w:rPr>
-          <w:t>20</w:t>
+          <w:t>21</w:t>
         </w:r>
         <w:r>
           <w:fldChar w:fldCharType="end"/>
@@ -4562,31 +5053,13 @@
       <w:r>
         <w:fldChar w:fldCharType="separate"/>
       </w:r>
-      <w:hyperlink w:anchor="_ENREF_16" w:tooltip="Colaert, 2011 #48" w:history="1">
-        <w:r>
-          <w:rPr>
-            <w:noProof/>
-            <w:vertAlign w:val="superscript"/>
-          </w:rPr>
-          <w:t>16</w:t>
-        </w:r>
-      </w:hyperlink>
       <w:r>
         <w:rPr>
           <w:noProof/>
           <w:vertAlign w:val="superscript"/>
         </w:rPr>
-        <w:t xml:space="preserve">, </w:t>
-      </w:r>
-      <w:hyperlink w:anchor="_ENREF_21" w:tooltip="Wang, 2009 #2" w:history="1">
-        <w:r>
-          <w:rPr>
-            <w:noProof/>
-            <w:vertAlign w:val="superscript"/>
-          </w:rPr>
-          <w:t>21</w:t>
-        </w:r>
-      </w:hyperlink>
+        <w:t>17, 22</w:t>
+      </w:r>
       <w:r>
         <w:fldChar w:fldCharType="end"/>
       </w:r>
@@ -4697,7 +5170,7 @@
             <w:noProof/>
             <w:vertAlign w:val="superscript"/>
           </w:rPr>
-          <w:t>22</w:t>
+          <w:t>23</w:t>
         </w:r>
         <w:r>
           <w:fldChar w:fldCharType="end"/>
@@ -4817,7 +5290,7 @@
             <w:noProof/>
             <w:vertAlign w:val="superscript"/>
           </w:rPr>
-          <w:t>22</w:t>
+          <w:t>23</w:t>
         </w:r>
         <w:r>
           <w:fldChar w:fldCharType="end"/>
@@ -5005,7 +5478,7 @@
             <w:noProof/>
             <w:vertAlign w:val="superscript"/>
           </w:rPr>
-          <w:t>16</w:t>
+          <w:t>17</w:t>
         </w:r>
         <w:r>
           <w:fldChar w:fldCharType="end"/>
@@ -5141,7 +5614,15 @@
         <w:t>, this protein “p</w:t>
       </w:r>
       <w:r>
-        <w:t xml:space="preserve">robably plays a role in facilitating the assembly of multimeric protein complexes inside the </w:t>
+        <w:t xml:space="preserve">robably plays a role in facilitating the assembly of </w:t>
+      </w:r>
+      <w:proofErr w:type="spellStart"/>
+      <w:r>
+        <w:t>multimeric</w:t>
+      </w:r>
+      <w:proofErr w:type="spellEnd"/>
+      <w:r>
+        <w:t xml:space="preserve"> protein complexes inside the </w:t>
       </w:r>
       <w:r>
         <w:t>endoplasmic reticulum</w:t>
@@ -5150,10 +5631,42 @@
         <w:t xml:space="preserve">” </w:t>
       </w:r>
       <w:r>
-        <w:t>and "is involved in the correct folding of proteins and degradation of misfolded proteins". It</w:t>
-      </w:r>
-      <w:r>
-        <w:t xml:space="preserve"> was found in these subcellular locations: “Endoplasmic reticulum lumen. Melanosome. Cytoplasm.”. Note that more information is given in the “Ontologies” section of the protein report.</w:t>
+        <w:t xml:space="preserve">and "is involved in the correct folding of proteins and degradation of </w:t>
+      </w:r>
+      <w:proofErr w:type="spellStart"/>
+      <w:r>
+        <w:t>misfolded</w:t>
+      </w:r>
+      <w:proofErr w:type="spellEnd"/>
+      <w:r>
+        <w:t xml:space="preserve"> proteins". It</w:t>
+      </w:r>
+      <w:r>
+        <w:t xml:space="preserve"> was found in these </w:t>
+      </w:r>
+      <w:proofErr w:type="spellStart"/>
+      <w:r>
+        <w:t>subcellular</w:t>
+      </w:r>
+      <w:proofErr w:type="spellEnd"/>
+      <w:r>
+        <w:t xml:space="preserve"> locations: “Endoplasmic reticulum lumen. </w:t>
+      </w:r>
+      <w:proofErr w:type="spellStart"/>
+      <w:r>
+        <w:t>Melanosome</w:t>
+      </w:r>
+      <w:proofErr w:type="spellEnd"/>
+      <w:r>
+        <w:t>. Cytoplasm.”. Note that more information is given in the “</w:t>
+      </w:r>
+      <w:proofErr w:type="spellStart"/>
+      <w:r>
+        <w:t>Ontologies</w:t>
+      </w:r>
+      <w:proofErr w:type="spellEnd"/>
+      <w:r>
+        <w:t>” section of the protein report.</w:t>
       </w:r>
     </w:p>
     <w:p>
@@ -5229,7 +5742,15 @@
         <w:tab/>
       </w:r>
       <w:r>
-        <w:t xml:space="preserve">It is very rare to cover a pathway fully, and most often impossible. Indeed pathways also contain molecules like ADP which are not detected in proteomics experiments. Moreover, it can happen that an isoform of a given protein is expected </w:t>
+        <w:t xml:space="preserve">It is very rare to cover a pathway fully, and most often impossible. Indeed pathways also contain molecules like ADP which are not detected in proteomics experiments. Moreover, it can happen that an </w:t>
+      </w:r>
+      <w:proofErr w:type="spellStart"/>
+      <w:r>
+        <w:t>isoform</w:t>
+      </w:r>
+      <w:proofErr w:type="spellEnd"/>
+      <w:r>
+        <w:t xml:space="preserve"> of a given protein is expected </w:t>
       </w:r>
       <w:r>
         <w:t>when</w:t>
@@ -5264,7 +5785,23 @@
         <w:tab/>
       </w:r>
       <w:r>
-        <w:t>In the Significance plot all the green bars represent GO terms that are significantly more frequent in the example dataset compare to Ensembl, while red bars represent GO terms that are significantly less frequent in the example dataset compare to Ensembl.</w:t>
+        <w:t xml:space="preserve">In the Significance plot all the green bars represent GO terms that are significantly more frequent in the example dataset compare to </w:t>
+      </w:r>
+      <w:proofErr w:type="spellStart"/>
+      <w:r>
+        <w:t>Ensembl</w:t>
+      </w:r>
+      <w:proofErr w:type="spellEnd"/>
+      <w:r>
+        <w:t xml:space="preserve">, while red bars represent GO terms that are significantly less frequent in the example dataset compare to </w:t>
+      </w:r>
+      <w:proofErr w:type="spellStart"/>
+      <w:r>
+        <w:t>Ensembl</w:t>
+      </w:r>
+      <w:proofErr w:type="spellEnd"/>
+      <w:r>
+        <w:t>.</w:t>
       </w:r>
     </w:p>
     <w:p>
@@ -5290,12 +5827,28 @@
         <w:tab/>
       </w:r>
       <w:r>
-        <w:t>The Hypergeometric test used to compare the two groups rely on the fact that the selection of protein to compare against the distribution in Ensembl is randomly selected. If this is not the case, for example if only selecting a subset of the proteins with certain properties, the bases for the statistical test is no longer correct and the results of the test cannot be trusted.</w:t>
+        <w:t xml:space="preserve">The </w:t>
+      </w:r>
+      <w:proofErr w:type="spellStart"/>
+      <w:r>
+        <w:t>Hypergeometric</w:t>
+      </w:r>
+      <w:proofErr w:type="spellEnd"/>
+      <w:r>
+        <w:t xml:space="preserve"> test used to compare the two groups rely on the fact that the selection of protein to compare against the distribution in </w:t>
+      </w:r>
+      <w:proofErr w:type="spellStart"/>
+      <w:r>
+        <w:t>Ensembl</w:t>
+      </w:r>
+      <w:proofErr w:type="spellEnd"/>
+      <w:r>
+        <w:t xml:space="preserve"> is randomly selected. If this is not the case, for example if only selecting a subset of the proteins with certain properties, the bases for the statistical test is no longer correct and the results of the test cannot be trusted.</w:t>
       </w:r>
       <w:r>
         <w:t xml:space="preserve"> For more information about the test used see: </w:t>
       </w:r>
-      <w:hyperlink r:id="rId10" w:history="1">
+      <w:hyperlink r:id="rId11" w:history="1">
         <w:r>
           <w:rPr>
             <w:rFonts w:cs="Calibri"/>
@@ -5460,7 +6013,31 @@
         <w:tab/>
       </w:r>
       <w:r>
-        <w:t>Annotating your dataset will help other scientists to find and understand your data. For example, if you annotate a HeLa sample with the HeLa term, everyone searching “HeLa” will be able to find your dataset. A good annotation is also vital for dataset understanding and reprocessing: it will allow other scientists to know which modifications you have been looking for, which mass tolerances and which database. Note that PeptideShaker</w:t>
+        <w:t xml:space="preserve">Annotating your dataset will help other scientists to find and understand your data. For example, if you annotate a </w:t>
+      </w:r>
+      <w:proofErr w:type="spellStart"/>
+      <w:r>
+        <w:t>HeLa</w:t>
+      </w:r>
+      <w:proofErr w:type="spellEnd"/>
+      <w:r>
+        <w:t xml:space="preserve"> sample with the </w:t>
+      </w:r>
+      <w:proofErr w:type="spellStart"/>
+      <w:r>
+        <w:t>HeLa</w:t>
+      </w:r>
+      <w:proofErr w:type="spellEnd"/>
+      <w:r>
+        <w:t xml:space="preserve"> term, everyone searching “</w:t>
+      </w:r>
+      <w:proofErr w:type="spellStart"/>
+      <w:r>
+        <w:t>HeLa</w:t>
+      </w:r>
+      <w:proofErr w:type="spellEnd"/>
+      <w:r>
+        <w:t>” will be able to find your dataset. A good annotation is also vital for dataset understanding and reprocessing: it will allow other scientists to know which modifications you have been looking for, which mass tolerances and which database. Note that PeptideShaker</w:t>
       </w:r>
       <w:r>
         <w:t xml:space="preserve"> standardizes and</w:t>
@@ -5580,7 +6157,15 @@
         <w:t>for</w:t>
       </w:r>
       <w:r>
-        <w:t xml:space="preserve"> everyone and advertised on the ProteomeXchange webpage. By default, datasets are kept private. The </w:t>
+        <w:t xml:space="preserve"> everyone and advertised on the </w:t>
+      </w:r>
+      <w:proofErr w:type="spellStart"/>
+      <w:r>
+        <w:t>ProteomeXchange</w:t>
+      </w:r>
+      <w:proofErr w:type="spellEnd"/>
+      <w:r>
+        <w:t xml:space="preserve"> webpage. By default, datasets are kept private. The </w:t>
       </w:r>
       <w:r>
         <w:t>PRIDE</w:t>
@@ -5911,7 +6496,7 @@
             <w:noProof/>
             <w:vertAlign w:val="superscript"/>
           </w:rPr>
-          <w:t>23</w:t>
+          <w:t>24</w:t>
         </w:r>
         <w:r>
           <w:fldChar w:fldCharType="end"/>
@@ -5982,8 +6567,13 @@
       <w:r>
         <w:t xml:space="preserve"> </w:t>
       </w:r>
-      <w:r>
-        <w:t>ppm/0.01 Da. Since 2005, the resolution of the instrument was hence multiplied by more than 10 without decreasing the scan time.</w:t>
+      <w:proofErr w:type="spellStart"/>
+      <w:r>
+        <w:t>ppm</w:t>
+      </w:r>
+      <w:proofErr w:type="spellEnd"/>
+      <w:r>
+        <w:t>/0.01 Da. Since 2005, the resolution of the instrument was hence multiplied by more than 10 without decreasing the scan time.</w:t>
       </w:r>
     </w:p>
     <w:p>
@@ -6009,7 +6599,15 @@
         <w:t>included in</w:t>
       </w:r>
       <w:r>
-        <w:t xml:space="preserve"> UniProt.</w:t>
+        <w:t xml:space="preserve"> </w:t>
+      </w:r>
+      <w:proofErr w:type="spellStart"/>
+      <w:r>
+        <w:t>UniProt</w:t>
+      </w:r>
+      <w:proofErr w:type="spellEnd"/>
+      <w:r>
+        <w:t>.</w:t>
       </w:r>
       <w:hyperlink w:anchor="_ENREF_24" w:tooltip="Griss, 2011 #6" w:history="1">
         <w:r>
@@ -6026,7 +6624,7 @@
             <w:noProof/>
             <w:vertAlign w:val="superscript"/>
           </w:rPr>
-          <w:t>24</w:t>
+          <w:t>25</w:t>
         </w:r>
         <w:r>
           <w:fldChar w:fldCharType="end"/>
@@ -6161,7 +6759,7 @@
             <w:noProof/>
             <w:vertAlign w:val="superscript"/>
           </w:rPr>
-          <w:t>25</w:t>
+          <w:t>26</w:t>
         </w:r>
         <w:r>
           <w:fldChar w:fldCharType="end"/>
@@ -6387,7 +6985,15 @@
         <w:tab/>
       </w:r>
       <w:r>
-        <w:t>This example consists of a single Q Exactive run (1 hour gradient) which does not allow full proteome coverage. In fact, only the most abundant proteins of the list were identified. We can clearly estimate our detection limit to 3E</w:t>
+        <w:t xml:space="preserve">This example consists of a single Q </w:t>
+      </w:r>
+      <w:proofErr w:type="spellStart"/>
+      <w:r>
+        <w:t>Exactive</w:t>
+      </w:r>
+      <w:proofErr w:type="spellEnd"/>
+      <w:r>
+        <w:t xml:space="preserve"> run (1 hour gradient) which does not allow full proteome coverage. In fact, only the most abundant proteins of the list were identified. We can clearly estimate our detection limit to 3E</w:t>
       </w:r>
       <w:r>
         <w:rPr>
@@ -6520,15 +7126,71 @@
         <w:tab/>
       </w:r>
       <w:r>
-        <w:t>The four iTRAQ labels are all isobaric, meaning that they have the mass and thus appear as identical in the MS1 spectrum. When trying possible amino acid modifications for the peptide to spectrum matches it is therefore enough to only include one of the iTRAQ modifications, as a match against one of them will also match all the others. And at the MS1 level, i.e., when finding the mass of the precursor, this is all we need. (Note that the iTRAQ labels, unlike TMT, are not truly isobaric though, as the chemical modifications used to generate the different labels differ slightly. This is not usually an issue, but with the ever increasing accuracy of the instruments, there will come a time when iTRAQ labels can no longer be considered as isobaric.)</w:t>
-      </w:r>
-    </w:p>
-    <w:p>
-      <w:pPr>
-        <w:jc w:val="both"/>
-      </w:pPr>
-      <w:r>
-        <w:t>The iTRAQ labelling is considered as variable on the Y, because experiments have shown that it modifies the Y's in roughly 50% of the cases. While the iTRAQ modification on the K and n-term occurs in close to 100% of the cases and is thus considered as fixed.</w:t>
+        <w:t xml:space="preserve">The four </w:t>
+      </w:r>
+      <w:proofErr w:type="spellStart"/>
+      <w:r>
+        <w:t>iTRAQ</w:t>
+      </w:r>
+      <w:proofErr w:type="spellEnd"/>
+      <w:r>
+        <w:t xml:space="preserve"> labels are all isobaric, meaning that they have the mass and thus appear as identical in the MS1 spectrum. When trying possible amino acid modifications for the peptide to spectrum matches it is therefore enough to only include one of the </w:t>
+      </w:r>
+      <w:proofErr w:type="spellStart"/>
+      <w:r>
+        <w:t>iTRAQ</w:t>
+      </w:r>
+      <w:proofErr w:type="spellEnd"/>
+      <w:r>
+        <w:t xml:space="preserve"> modifications, as a match against one of them will also match all the others. And at the MS1 level, i.e., when finding the mass of the precursor, this is all we need. (Note that the </w:t>
+      </w:r>
+      <w:proofErr w:type="spellStart"/>
+      <w:r>
+        <w:t>iTRAQ</w:t>
+      </w:r>
+      <w:proofErr w:type="spellEnd"/>
+      <w:r>
+        <w:t xml:space="preserve"> labels, unlike TMT, are not truly isobaric though, as the chemical modifications used to generate the different labels differ slightly. This is not usually an issue, but with the ever increasing accuracy of the instruments, there will come a time when </w:t>
+      </w:r>
+      <w:proofErr w:type="spellStart"/>
+      <w:r>
+        <w:t>iTRAQ</w:t>
+      </w:r>
+      <w:proofErr w:type="spellEnd"/>
+      <w:r>
+        <w:t xml:space="preserve"> labels can no longer be considered as isobaric.)</w:t>
+      </w:r>
+    </w:p>
+    <w:p>
+      <w:pPr>
+        <w:jc w:val="both"/>
+      </w:pPr>
+      <w:r>
+        <w:t xml:space="preserve">The </w:t>
+      </w:r>
+      <w:proofErr w:type="spellStart"/>
+      <w:r>
+        <w:t>iTRAQ</w:t>
+      </w:r>
+      <w:proofErr w:type="spellEnd"/>
+      <w:r>
+        <w:t xml:space="preserve"> </w:t>
+      </w:r>
+      <w:proofErr w:type="spellStart"/>
+      <w:r>
+        <w:t>labelling</w:t>
+      </w:r>
+      <w:proofErr w:type="spellEnd"/>
+      <w:r>
+        <w:t xml:space="preserve"> is considered as variable on the Y, because experiments have shown that it modifies the Y's in roughly 50% of the cases. While the </w:t>
+      </w:r>
+      <w:proofErr w:type="spellStart"/>
+      <w:r>
+        <w:t>iTRAQ</w:t>
+      </w:r>
+      <w:proofErr w:type="spellEnd"/>
+      <w:r>
+        <w:t xml:space="preserve"> modification on the K and n-term occurs in close to 100% of the cases and is thus considered as fixed.</w:t>
       </w:r>
     </w:p>
     <w:p>
@@ -6548,7 +7210,39 @@
         <w:tab/>
       </w:r>
       <w:r>
-        <w:t>All the spectra matching to a given peptide should have similar iTRAQ peak intensities. They do after all come from the same peptide, and assuming that this peptide is unique to a given protein, the intensities should reflect the protein amounts in the four labelled samples. It follows from this that different peptides from the same protein should all have similar iTRAQ peak intensities. However, there will be slight differences between peptides and because of this it is therefore important to have data from more than a single peptide when using iTRAQ for quantification.</w:t>
+        <w:t xml:space="preserve">All the spectra matching to a given peptide should have similar </w:t>
+      </w:r>
+      <w:proofErr w:type="spellStart"/>
+      <w:r>
+        <w:t>iTRAQ</w:t>
+      </w:r>
+      <w:proofErr w:type="spellEnd"/>
+      <w:r>
+        <w:t xml:space="preserve"> peak intensities. They do after all come from the same peptide, and assuming that this peptide is unique to a given protein, the intensities should reflect the protein amounts in the four </w:t>
+      </w:r>
+      <w:proofErr w:type="spellStart"/>
+      <w:r>
+        <w:t>labelled</w:t>
+      </w:r>
+      <w:proofErr w:type="spellEnd"/>
+      <w:r>
+        <w:t xml:space="preserve"> samples. It follows from this that different peptides from the same protein should all have similar </w:t>
+      </w:r>
+      <w:proofErr w:type="spellStart"/>
+      <w:r>
+        <w:t>iTRAQ</w:t>
+      </w:r>
+      <w:proofErr w:type="spellEnd"/>
+      <w:r>
+        <w:t xml:space="preserve"> peak intensities. However, there will be slight differences between peptides and because of this it is therefore important to have data from more than a single peptide when using </w:t>
+      </w:r>
+      <w:proofErr w:type="spellStart"/>
+      <w:r>
+        <w:t>iTRAQ</w:t>
+      </w:r>
+      <w:proofErr w:type="spellEnd"/>
+      <w:r>
+        <w:t xml:space="preserve"> for quantification.</w:t>
       </w:r>
     </w:p>
     <w:p>
@@ -6597,7 +7291,15 @@
         <w:tab/>
       </w:r>
       <w:r>
-        <w:t>Similarly as for the identification, it is dangerous to rely on a single quantification event – a so-called one hit wonder. Quantification artefacts can easily appear on the peptide or PSM level. You should hence be very careful with proteins presenting low number of quantified peptides and PSMs.</w:t>
+        <w:t xml:space="preserve">Similarly as for the identification, it is dangerous to rely on a single quantification event – a so-called one hit wonder. Quantification </w:t>
+      </w:r>
+      <w:proofErr w:type="spellStart"/>
+      <w:r>
+        <w:t>artefacts</w:t>
+      </w:r>
+      <w:proofErr w:type="spellEnd"/>
+      <w:r>
+        <w:t xml:space="preserve"> can easily appear on the peptide or PSM level. You should hence be very careful with proteins presenting low number of quantified peptides and PSMs.</w:t>
       </w:r>
     </w:p>
     <w:p>
@@ -6617,7 +7319,31 @@
         <w:tab/>
       </w:r>
       <w:r>
-        <w:t>The three spiked in proteins are: Hexokinase-1 (HXKA_YEAST), Potassium-activated aldehyde dehydrogenase, mitochondrial (ALDH4_YEAST) and Beta-galactosidase (H5Q9R5_ECOLX).</w:t>
+        <w:t xml:space="preserve">The three spiked in proteins are: Hexokinase-1 (HXKA_YEAST), Potassium-activated </w:t>
+      </w:r>
+      <w:proofErr w:type="spellStart"/>
+      <w:r>
+        <w:t>aldehyde</w:t>
+      </w:r>
+      <w:proofErr w:type="spellEnd"/>
+      <w:r>
+        <w:t xml:space="preserve"> </w:t>
+      </w:r>
+      <w:proofErr w:type="spellStart"/>
+      <w:r>
+        <w:t>dehydrogenase</w:t>
+      </w:r>
+      <w:proofErr w:type="spellEnd"/>
+      <w:r>
+        <w:t>, mitochondrial (ALDH4_YEAST) and Beta-</w:t>
+      </w:r>
+      <w:proofErr w:type="spellStart"/>
+      <w:r>
+        <w:t>galactosidase</w:t>
+      </w:r>
+      <w:proofErr w:type="spellEnd"/>
+      <w:r>
+        <w:t xml:space="preserve"> (H5Q9R5_ECOLX).</w:t>
       </w:r>
     </w:p>
     <w:p>
@@ -6800,853 +7526,1290 @@
     </w:p>
     <w:p>
       <w:pPr>
-        <w:pStyle w:val="EndNoteBibliography"/>
-        <w:spacing w:after="0"/>
+        <w:spacing w:after="0" w:line="240" w:lineRule="auto"/>
         <w:ind w:left="720" w:hanging="720"/>
-      </w:pPr>
-      <w:r>
+        <w:jc w:val="both"/>
+        <w:rPr>
+          <w:noProof/>
+        </w:rPr>
+      </w:pPr>
+      <w:r>
+        <w:rPr>
+          <w:noProof/>
+        </w:rPr>
         <w:fldChar w:fldCharType="begin"/>
       </w:r>
       <w:r>
         <w:instrText xml:space="preserve"> ADDIN EN.REFLIST </w:instrText>
       </w:r>
       <w:r>
+        <w:rPr>
+          <w:noProof/>
+        </w:rPr>
         <w:fldChar w:fldCharType="separate"/>
       </w:r>
-      <w:bookmarkStart w:id="1" w:name="_ENREF_1"/>
-      <w:r>
+      <w:r>
+        <w:rPr>
+          <w:noProof/>
+        </w:rPr>
         <w:t>1.</w:t>
       </w:r>
       <w:r>
+        <w:rPr>
+          <w:noProof/>
+        </w:rPr>
         <w:tab/>
         <w:t xml:space="preserve">Yates, J.R., 3rd, Morgan, S.F., Gatlin, C.L., Griffin, P.R. &amp; Eng, J.K. Method to compare collision-induced dissociation spectra of peptides: potential for library searching and subtractive analysis. </w:t>
       </w:r>
       <w:r>
         <w:rPr>
           <w:i/>
+          <w:noProof/>
         </w:rPr>
         <w:t>Analytical chemistry</w:t>
       </w:r>
       <w:r>
+        <w:rPr>
+          <w:noProof/>
+        </w:rPr>
         <w:t xml:space="preserve"> </w:t>
       </w:r>
       <w:r>
         <w:rPr>
           <w:b/>
+          <w:noProof/>
         </w:rPr>
         <w:t>70</w:t>
       </w:r>
       <w:r>
+        <w:rPr>
+          <w:noProof/>
+        </w:rPr>
         <w:t>, 3557-3565 (1998).</w:t>
       </w:r>
-      <w:bookmarkEnd w:id="1"/>
-    </w:p>
-    <w:p>
-      <w:pPr>
-        <w:pStyle w:val="EndNoteBibliography"/>
-        <w:spacing w:after="0"/>
+    </w:p>
+    <w:p>
+      <w:pPr>
+        <w:spacing w:after="0" w:line="240" w:lineRule="auto"/>
         <w:ind w:left="720" w:hanging="720"/>
-      </w:pPr>
-      <w:bookmarkStart w:id="2" w:name="_ENREF_2"/>
-      <w:r>
+        <w:jc w:val="both"/>
+        <w:rPr>
+          <w:noProof/>
+        </w:rPr>
+      </w:pPr>
+      <w:r>
+        <w:rPr>
+          <w:noProof/>
+        </w:rPr>
         <w:t>2.</w:t>
       </w:r>
       <w:r>
+        <w:rPr>
+          <w:noProof/>
+        </w:rPr>
         <w:tab/>
         <w:t xml:space="preserve">Lam, H. Building and searching tandem mass spectral libraries for peptide identification. </w:t>
       </w:r>
       <w:r>
         <w:rPr>
           <w:i/>
+          <w:noProof/>
         </w:rPr>
         <w:t>Molecular &amp; cellular proteomics : MCP</w:t>
       </w:r>
       <w:r>
+        <w:rPr>
+          <w:noProof/>
+        </w:rPr>
         <w:t xml:space="preserve"> </w:t>
       </w:r>
       <w:r>
         <w:rPr>
           <w:b/>
+          <w:noProof/>
         </w:rPr>
         <w:t>10</w:t>
       </w:r>
       <w:r>
+        <w:rPr>
+          <w:noProof/>
+        </w:rPr>
         <w:t>, R111 008565 (2011).</w:t>
       </w:r>
-      <w:bookmarkEnd w:id="2"/>
-    </w:p>
-    <w:p>
-      <w:pPr>
-        <w:pStyle w:val="EndNoteBibliography"/>
-        <w:spacing w:after="0"/>
+    </w:p>
+    <w:p>
+      <w:pPr>
+        <w:spacing w:after="0" w:line="240" w:lineRule="auto"/>
         <w:ind w:left="720" w:hanging="720"/>
-      </w:pPr>
-      <w:bookmarkStart w:id="3" w:name="_ENREF_3"/>
-      <w:r>
+        <w:jc w:val="both"/>
+        <w:rPr>
+          <w:noProof/>
+        </w:rPr>
+      </w:pPr>
+      <w:r>
+        <w:rPr>
+          <w:noProof/>
+        </w:rPr>
         <w:t>3.</w:t>
       </w:r>
       <w:r>
+        <w:rPr>
+          <w:noProof/>
+        </w:rPr>
         <w:tab/>
         <w:t xml:space="preserve">Bartels, C. Fast algorithm for peptide sequencing by mass spectroscopy. </w:t>
       </w:r>
       <w:r>
         <w:rPr>
           <w:i/>
+          <w:noProof/>
         </w:rPr>
         <w:t>Biological Mass Spectrometry</w:t>
       </w:r>
       <w:r>
+        <w:rPr>
+          <w:noProof/>
+        </w:rPr>
         <w:t xml:space="preserve"> </w:t>
       </w:r>
       <w:r>
         <w:rPr>
           <w:b/>
+          <w:noProof/>
         </w:rPr>
         <w:t>19</w:t>
       </w:r>
       <w:r>
+        <w:rPr>
+          <w:noProof/>
+        </w:rPr>
         <w:t>, 363-368 (1990).</w:t>
       </w:r>
-      <w:bookmarkEnd w:id="3"/>
-    </w:p>
-    <w:p>
-      <w:pPr>
-        <w:pStyle w:val="EndNoteBibliography"/>
-        <w:spacing w:after="0"/>
+    </w:p>
+    <w:p>
+      <w:pPr>
+        <w:spacing w:after="0" w:line="240" w:lineRule="auto"/>
         <w:ind w:left="720" w:hanging="720"/>
-      </w:pPr>
-      <w:bookmarkStart w:id="4" w:name="_ENREF_4"/>
-      <w:r>
+        <w:jc w:val="both"/>
+        <w:rPr>
+          <w:noProof/>
+        </w:rPr>
+      </w:pPr>
+      <w:r>
+        <w:rPr>
+          <w:noProof/>
+        </w:rPr>
         <w:t>4.</w:t>
       </w:r>
       <w:r>
+        <w:rPr>
+          <w:noProof/>
+        </w:rPr>
         <w:tab/>
         <w:t xml:space="preserve">Seidler, J., Zinn, N., Boehm, M.E. &amp; Lehmann, W.D. De novo sequencing of peptides by MS/MS. </w:t>
       </w:r>
       <w:r>
         <w:rPr>
           <w:i/>
+          <w:noProof/>
         </w:rPr>
         <w:t>Proteomics</w:t>
       </w:r>
       <w:r>
+        <w:rPr>
+          <w:noProof/>
+        </w:rPr>
         <w:t xml:space="preserve"> </w:t>
       </w:r>
       <w:r>
         <w:rPr>
           <w:b/>
+          <w:noProof/>
         </w:rPr>
         <w:t>10</w:t>
       </w:r>
       <w:r>
+        <w:rPr>
+          <w:noProof/>
+        </w:rPr>
         <w:t>, 634-649 (2010).</w:t>
       </w:r>
-      <w:bookmarkEnd w:id="4"/>
-    </w:p>
-    <w:p>
-      <w:pPr>
-        <w:pStyle w:val="EndNoteBibliography"/>
-        <w:spacing w:after="0"/>
+    </w:p>
+    <w:p>
+      <w:pPr>
+        <w:spacing w:after="0" w:line="240" w:lineRule="auto"/>
         <w:ind w:left="720" w:hanging="720"/>
-      </w:pPr>
-      <w:bookmarkStart w:id="5" w:name="_ENREF_5"/>
-      <w:r>
+        <w:jc w:val="both"/>
+        <w:rPr>
+          <w:noProof/>
+        </w:rPr>
+      </w:pPr>
+      <w:r>
+        <w:rPr>
+          <w:noProof/>
+        </w:rPr>
         <w:t>5.</w:t>
       </w:r>
       <w:r>
+        <w:rPr>
+          <w:noProof/>
+        </w:rPr>
+        <w:tab/>
+        <w:t xml:space="preserve">Muth, T. et al. DeNovoGUI: an open source graphical user interface for de novo sequencing of tandem mass spectra. </w:t>
+      </w:r>
+      <w:r>
+        <w:rPr>
+          <w:i/>
+          <w:noProof/>
+        </w:rPr>
+        <w:t>J Proteome Res</w:t>
+      </w:r>
+      <w:r>
+        <w:rPr>
+          <w:noProof/>
+        </w:rPr>
+        <w:t xml:space="preserve"> </w:t>
+      </w:r>
+      <w:r>
+        <w:rPr>
+          <w:b/>
+          <w:noProof/>
+        </w:rPr>
+        <w:t>13</w:t>
+      </w:r>
+      <w:r>
+        <w:rPr>
+          <w:noProof/>
+        </w:rPr>
+        <w:t>, 1143-1146 (2014).</w:t>
+      </w:r>
+    </w:p>
+    <w:p>
+      <w:pPr>
+        <w:spacing w:after="0" w:line="240" w:lineRule="auto"/>
+        <w:ind w:left="720" w:hanging="720"/>
+        <w:jc w:val="both"/>
+        <w:rPr>
+          <w:noProof/>
+        </w:rPr>
+      </w:pPr>
+      <w:r>
+        <w:rPr>
+          <w:noProof/>
+        </w:rPr>
+        <w:t>6.</w:t>
+      </w:r>
+      <w:r>
+        <w:rPr>
+          <w:noProof/>
+        </w:rPr>
         <w:tab/>
         <w:t xml:space="preserve">Lange, E., Gropl, C., Reinert, K., Kohlbacher, O. &amp; Hildebrandt, A. High-accuracy peak picking of proteomics data using wavelet techniques. </w:t>
       </w:r>
       <w:r>
         <w:rPr>
           <w:i/>
+          <w:noProof/>
         </w:rPr>
         <w:t>Pacific Symposium on Biocomputing. Pacific Symposium on Biocomputing</w:t>
       </w:r>
       <w:r>
+        <w:rPr>
+          <w:noProof/>
+        </w:rPr>
         <w:t>, 243-254 (2006).</w:t>
       </w:r>
-      <w:bookmarkEnd w:id="5"/>
-    </w:p>
-    <w:p>
-      <w:pPr>
-        <w:pStyle w:val="EndNoteBibliography"/>
-        <w:spacing w:after="0"/>
+    </w:p>
+    <w:p>
+      <w:pPr>
+        <w:spacing w:after="0" w:line="240" w:lineRule="auto"/>
         <w:ind w:left="720" w:hanging="720"/>
-      </w:pPr>
-      <w:bookmarkStart w:id="6" w:name="_ENREF_6"/>
-      <w:r>
-        <w:t>6.</w:t>
-      </w:r>
-      <w:r>
+        <w:jc w:val="both"/>
+        <w:rPr>
+          <w:noProof/>
+        </w:rPr>
+      </w:pPr>
+      <w:r>
+        <w:rPr>
+          <w:noProof/>
+        </w:rPr>
+        <w:t>7.</w:t>
+      </w:r>
+      <w:r>
+        <w:rPr>
+          <w:noProof/>
+        </w:rPr>
         <w:tab/>
         <w:t xml:space="preserve">Eyrich, B., Sickmann, A. &amp; Zahedi, R.P. Catch me if you can: mass spectrometry-based phosphoproteomics and quantification strategies. </w:t>
       </w:r>
       <w:r>
         <w:rPr>
           <w:i/>
+          <w:noProof/>
         </w:rPr>
         <w:t>Proteomics</w:t>
       </w:r>
       <w:r>
+        <w:rPr>
+          <w:noProof/>
+        </w:rPr>
         <w:t xml:space="preserve"> </w:t>
       </w:r>
       <w:r>
         <w:rPr>
           <w:b/>
+          <w:noProof/>
         </w:rPr>
         <w:t>11</w:t>
       </w:r>
       <w:r>
+        <w:rPr>
+          <w:noProof/>
+        </w:rPr>
         <w:t>, 554-570 (2011).</w:t>
       </w:r>
-      <w:bookmarkEnd w:id="6"/>
-    </w:p>
-    <w:p>
-      <w:pPr>
-        <w:pStyle w:val="EndNoteBibliography"/>
-        <w:spacing w:after="0"/>
+    </w:p>
+    <w:p>
+      <w:pPr>
+        <w:spacing w:after="0" w:line="240" w:lineRule="auto"/>
         <w:ind w:left="720" w:hanging="720"/>
-      </w:pPr>
-      <w:bookmarkStart w:id="7" w:name="_ENREF_7"/>
-      <w:r>
-        <w:t>7.</w:t>
-      </w:r>
-      <w:r>
+        <w:jc w:val="both"/>
+        <w:rPr>
+          <w:noProof/>
+        </w:rPr>
+      </w:pPr>
+      <w:r>
+        <w:rPr>
+          <w:noProof/>
+        </w:rPr>
+        <w:t>8.</w:t>
+      </w:r>
+      <w:r>
+        <w:rPr>
+          <w:noProof/>
+        </w:rPr>
         <w:tab/>
         <w:t xml:space="preserve">Vaudel, M., Burkhart, J.M., Sickmann, A., Martens, L. &amp; Zahedi, R.P. Peptide identification quality control. </w:t>
       </w:r>
       <w:r>
         <w:rPr>
           <w:i/>
+          <w:noProof/>
         </w:rPr>
         <w:t>Proteomics</w:t>
       </w:r>
       <w:r>
+        <w:rPr>
+          <w:noProof/>
+        </w:rPr>
         <w:t xml:space="preserve"> </w:t>
       </w:r>
       <w:r>
         <w:rPr>
           <w:b/>
+          <w:noProof/>
         </w:rPr>
         <w:t>11</w:t>
       </w:r>
       <w:r>
+        <w:rPr>
+          <w:noProof/>
+        </w:rPr>
         <w:t>, 2105-2114 (2011).</w:t>
       </w:r>
-      <w:bookmarkEnd w:id="7"/>
-    </w:p>
-    <w:p>
-      <w:pPr>
-        <w:pStyle w:val="EndNoteBibliography"/>
-        <w:spacing w:after="0"/>
+    </w:p>
+    <w:p>
+      <w:pPr>
+        <w:spacing w:after="0" w:line="240" w:lineRule="auto"/>
         <w:ind w:left="720" w:hanging="720"/>
-      </w:pPr>
-      <w:bookmarkStart w:id="8" w:name="_ENREF_8"/>
-      <w:r>
-        <w:t>8.</w:t>
-      </w:r>
-      <w:r>
+        <w:jc w:val="both"/>
+        <w:rPr>
+          <w:noProof/>
+        </w:rPr>
+      </w:pPr>
+      <w:r>
+        <w:rPr>
+          <w:noProof/>
+        </w:rPr>
+        <w:t>9.</w:t>
+      </w:r>
+      <w:r>
+        <w:rPr>
+          <w:noProof/>
+        </w:rPr>
         <w:tab/>
         <w:t xml:space="preserve">Burkhart, J.M., Vaudel, M., Zahedi, R.P., Martens, L. &amp; Sickmann, A. iTRAQ protein quantification: a quality-controlled workflow. </w:t>
       </w:r>
       <w:r>
         <w:rPr>
           <w:i/>
+          <w:noProof/>
         </w:rPr>
         <w:t>Proteomics</w:t>
       </w:r>
       <w:r>
+        <w:rPr>
+          <w:noProof/>
+        </w:rPr>
         <w:t xml:space="preserve"> </w:t>
       </w:r>
       <w:r>
         <w:rPr>
           <w:b/>
+          <w:noProof/>
         </w:rPr>
         <w:t>11</w:t>
       </w:r>
       <w:r>
+        <w:rPr>
+          <w:noProof/>
+        </w:rPr>
         <w:t>, 1125-1134 (2011).</w:t>
       </w:r>
-      <w:bookmarkEnd w:id="8"/>
-    </w:p>
-    <w:p>
-      <w:pPr>
-        <w:pStyle w:val="EndNoteBibliography"/>
-        <w:spacing w:after="0"/>
+    </w:p>
+    <w:p>
+      <w:pPr>
+        <w:spacing w:after="0" w:line="240" w:lineRule="auto"/>
         <w:ind w:left="720" w:hanging="720"/>
-      </w:pPr>
-      <w:bookmarkStart w:id="9" w:name="_ENREF_9"/>
-      <w:r>
-        <w:t>9.</w:t>
-      </w:r>
-      <w:r>
+        <w:jc w:val="both"/>
+        <w:rPr>
+          <w:noProof/>
+        </w:rPr>
+      </w:pPr>
+      <w:r>
+        <w:rPr>
+          <w:noProof/>
+        </w:rPr>
+        <w:t>10.</w:t>
+      </w:r>
+      <w:r>
+        <w:rPr>
+          <w:noProof/>
+        </w:rPr>
         <w:tab/>
         <w:t xml:space="preserve">Burkhart, J.M., Schumbrutzki, C., Wortelkamp, S., Sickmann, A. &amp; Zahedi, R.P. Systematic and quantitative comparison of digest efficiency and specificity reveals the impact of trypsin quality on MS-based proteomics. </w:t>
       </w:r>
       <w:r>
         <w:rPr>
           <w:i/>
+          <w:noProof/>
         </w:rPr>
         <w:t>Journal of proteomics</w:t>
       </w:r>
       <w:r>
+        <w:rPr>
+          <w:noProof/>
+        </w:rPr>
         <w:t xml:space="preserve"> </w:t>
       </w:r>
       <w:r>
         <w:rPr>
           <w:b/>
+          <w:noProof/>
         </w:rPr>
         <w:t>75</w:t>
       </w:r>
       <w:r>
+        <w:rPr>
+          <w:noProof/>
+        </w:rPr>
         <w:t>, 1454-1462 (2012).</w:t>
       </w:r>
-      <w:bookmarkEnd w:id="9"/>
-    </w:p>
-    <w:p>
-      <w:pPr>
-        <w:pStyle w:val="EndNoteBibliography"/>
-        <w:spacing w:after="0"/>
+    </w:p>
+    <w:p>
+      <w:pPr>
+        <w:spacing w:after="0" w:line="240" w:lineRule="auto"/>
         <w:ind w:left="720" w:hanging="720"/>
-      </w:pPr>
-      <w:bookmarkStart w:id="10" w:name="_ENREF_10"/>
-      <w:r>
-        <w:t>10.</w:t>
-      </w:r>
-      <w:r>
+        <w:jc w:val="both"/>
+        <w:rPr>
+          <w:noProof/>
+        </w:rPr>
+      </w:pPr>
+      <w:r>
+        <w:rPr>
+          <w:noProof/>
+        </w:rPr>
+        <w:t>11.</w:t>
+      </w:r>
+      <w:r>
+        <w:rPr>
+          <w:noProof/>
+        </w:rPr>
         <w:tab/>
         <w:t xml:space="preserve">Fannes, T. et al. Predicting tryptic cleavage from proteomics data using decision tree ensembles. </w:t>
       </w:r>
       <w:r>
         <w:rPr>
           <w:i/>
+          <w:noProof/>
         </w:rPr>
         <w:t>Journal of proteome research</w:t>
       </w:r>
       <w:r>
+        <w:rPr>
+          <w:noProof/>
+        </w:rPr>
         <w:t xml:space="preserve"> </w:t>
       </w:r>
       <w:r>
         <w:rPr>
           <w:b/>
+          <w:noProof/>
         </w:rPr>
         <w:t>12</w:t>
       </w:r>
       <w:r>
+        <w:rPr>
+          <w:noProof/>
+        </w:rPr>
         <w:t>, 2253-2259 (2013).</w:t>
       </w:r>
-      <w:bookmarkEnd w:id="10"/>
-    </w:p>
-    <w:p>
-      <w:pPr>
-        <w:pStyle w:val="EndNoteBibliography"/>
-        <w:spacing w:after="0"/>
+    </w:p>
+    <w:p>
+      <w:pPr>
+        <w:spacing w:after="0" w:line="240" w:lineRule="auto"/>
         <w:ind w:left="720" w:hanging="720"/>
-      </w:pPr>
-      <w:bookmarkStart w:id="11" w:name="_ENREF_11"/>
-      <w:r>
-        <w:t>11.</w:t>
-      </w:r>
-      <w:r>
+        <w:jc w:val="both"/>
+        <w:rPr>
+          <w:noProof/>
+        </w:rPr>
+      </w:pPr>
+      <w:r>
+        <w:rPr>
+          <w:noProof/>
+        </w:rPr>
+        <w:t>12.</w:t>
+      </w:r>
+      <w:r>
+        <w:rPr>
+          <w:noProof/>
+        </w:rPr>
         <w:tab/>
         <w:t xml:space="preserve">Olsen, J.V. et al. Higher-energy C-trap dissociation for peptide modification analysis. </w:t>
       </w:r>
       <w:r>
         <w:rPr>
           <w:i/>
+          <w:noProof/>
         </w:rPr>
         <w:t>Nature methods</w:t>
       </w:r>
       <w:r>
+        <w:rPr>
+          <w:noProof/>
+        </w:rPr>
         <w:t xml:space="preserve"> </w:t>
       </w:r>
       <w:r>
         <w:rPr>
           <w:b/>
+          <w:noProof/>
         </w:rPr>
         <w:t>4</w:t>
       </w:r>
       <w:r>
+        <w:rPr>
+          <w:noProof/>
+        </w:rPr>
         <w:t>, 709-712 (2007).</w:t>
       </w:r>
-      <w:bookmarkEnd w:id="11"/>
-    </w:p>
-    <w:p>
-      <w:pPr>
-        <w:pStyle w:val="EndNoteBibliography"/>
-        <w:spacing w:after="0"/>
+    </w:p>
+    <w:p>
+      <w:pPr>
+        <w:spacing w:after="0" w:line="240" w:lineRule="auto"/>
         <w:ind w:left="720" w:hanging="720"/>
-      </w:pPr>
-      <w:bookmarkStart w:id="12" w:name="_ENREF_12"/>
-      <w:r>
-        <w:t>12.</w:t>
-      </w:r>
-      <w:r>
+        <w:jc w:val="both"/>
+        <w:rPr>
+          <w:noProof/>
+        </w:rPr>
+      </w:pPr>
+      <w:r>
+        <w:rPr>
+          <w:noProof/>
+        </w:rPr>
+        <w:t>13.</w:t>
+      </w:r>
+      <w:r>
+        <w:rPr>
+          <w:noProof/>
+        </w:rPr>
         <w:tab/>
         <w:t xml:space="preserve">Ross, P.L. et al. Multiplexed protein quantitation in Saccharomyces cerevisiae using amine-reactive isobaric tagging reagents. </w:t>
       </w:r>
       <w:r>
         <w:rPr>
           <w:i/>
+          <w:noProof/>
         </w:rPr>
         <w:t>Molecular &amp; cellular proteomics : MCP</w:t>
       </w:r>
       <w:r>
+        <w:rPr>
+          <w:noProof/>
+        </w:rPr>
         <w:t xml:space="preserve"> </w:t>
       </w:r>
       <w:r>
         <w:rPr>
           <w:b/>
+          <w:noProof/>
         </w:rPr>
         <w:t>3</w:t>
       </w:r>
       <w:r>
+        <w:rPr>
+          <w:noProof/>
+        </w:rPr>
         <w:t>, 1154-1169 (2004).</w:t>
       </w:r>
-      <w:bookmarkEnd w:id="12"/>
-    </w:p>
-    <w:p>
-      <w:pPr>
-        <w:pStyle w:val="EndNoteBibliography"/>
-        <w:spacing w:after="0"/>
+    </w:p>
+    <w:p>
+      <w:pPr>
+        <w:spacing w:after="0" w:line="240" w:lineRule="auto"/>
         <w:ind w:left="720" w:hanging="720"/>
-      </w:pPr>
-      <w:bookmarkStart w:id="13" w:name="_ENREF_13"/>
-      <w:r>
-        <w:t>13.</w:t>
-      </w:r>
-      <w:r>
+        <w:jc w:val="both"/>
+        <w:rPr>
+          <w:noProof/>
+        </w:rPr>
+      </w:pPr>
+      <w:r>
+        <w:rPr>
+          <w:noProof/>
+        </w:rPr>
+        <w:t>14.</w:t>
+      </w:r>
+      <w:r>
+        <w:rPr>
+          <w:noProof/>
+        </w:rPr>
         <w:tab/>
         <w:t xml:space="preserve">Thompson, A. et al. Tandem mass tags: a novel quantification strategy for comparative analysis of complex protein mixtures by MS/MS. </w:t>
       </w:r>
       <w:r>
         <w:rPr>
           <w:i/>
+          <w:noProof/>
         </w:rPr>
         <w:t>Analytical chemistry</w:t>
       </w:r>
       <w:r>
+        <w:rPr>
+          <w:noProof/>
+        </w:rPr>
         <w:t xml:space="preserve"> </w:t>
       </w:r>
       <w:r>
         <w:rPr>
           <w:b/>
+          <w:noProof/>
         </w:rPr>
         <w:t>75</w:t>
       </w:r>
       <w:r>
+        <w:rPr>
+          <w:noProof/>
+        </w:rPr>
         <w:t>, 1895-1904 (2003).</w:t>
       </w:r>
-      <w:bookmarkEnd w:id="13"/>
-    </w:p>
-    <w:p>
-      <w:pPr>
-        <w:pStyle w:val="EndNoteBibliography"/>
-        <w:spacing w:after="0"/>
+    </w:p>
+    <w:p>
+      <w:pPr>
+        <w:spacing w:after="0" w:line="240" w:lineRule="auto"/>
         <w:ind w:left="720" w:hanging="720"/>
-      </w:pPr>
-      <w:bookmarkStart w:id="14" w:name="_ENREF_14"/>
-      <w:r>
-        <w:t>14.</w:t>
-      </w:r>
-      <w:r>
+        <w:jc w:val="both"/>
+        <w:rPr>
+          <w:noProof/>
+        </w:rPr>
+      </w:pPr>
+      <w:r>
+        <w:rPr>
+          <w:noProof/>
+        </w:rPr>
+        <w:t>15.</w:t>
+      </w:r>
+      <w:r>
+        <w:rPr>
+          <w:noProof/>
+        </w:rPr>
         <w:tab/>
         <w:t xml:space="preserve">Everett, L.J., Bierl, C. &amp; Master, S.R. Unbiased statistical analysis for multi-stage proteomic search strategies. </w:t>
       </w:r>
       <w:r>
         <w:rPr>
           <w:i/>
+          <w:noProof/>
         </w:rPr>
         <w:t>Journal of proteome research</w:t>
       </w:r>
       <w:r>
+        <w:rPr>
+          <w:noProof/>
+        </w:rPr>
         <w:t xml:space="preserve"> </w:t>
       </w:r>
       <w:r>
         <w:rPr>
           <w:b/>
+          <w:noProof/>
         </w:rPr>
         <w:t>9</w:t>
       </w:r>
       <w:r>
+        <w:rPr>
+          <w:noProof/>
+        </w:rPr>
         <w:t>, 700-707 (2010).</w:t>
       </w:r>
-      <w:bookmarkEnd w:id="14"/>
-    </w:p>
-    <w:p>
-      <w:pPr>
-        <w:pStyle w:val="EndNoteBibliography"/>
-        <w:spacing w:after="0"/>
+    </w:p>
+    <w:p>
+      <w:pPr>
+        <w:spacing w:after="0" w:line="240" w:lineRule="auto"/>
         <w:ind w:left="720" w:hanging="720"/>
-      </w:pPr>
-      <w:bookmarkStart w:id="15" w:name="_ENREF_15"/>
-      <w:r>
-        <w:t>15.</w:t>
-      </w:r>
-      <w:r>
+        <w:jc w:val="both"/>
+        <w:rPr>
+          <w:noProof/>
+        </w:rPr>
+      </w:pPr>
+      <w:r>
+        <w:rPr>
+          <w:noProof/>
+        </w:rPr>
+        <w:t>16.</w:t>
+      </w:r>
+      <w:r>
+        <w:rPr>
+          <w:noProof/>
+        </w:rPr>
         <w:tab/>
         <w:t xml:space="preserve">Papayannopoulos, I.A. The interpretation of collision-induced dissociation tandem mass spectra of peptides. </w:t>
       </w:r>
       <w:r>
         <w:rPr>
           <w:i/>
+          <w:noProof/>
         </w:rPr>
         <w:t>Mass Spectrometry Reviews</w:t>
       </w:r>
       <w:r>
+        <w:rPr>
+          <w:noProof/>
+        </w:rPr>
         <w:t xml:space="preserve"> </w:t>
       </w:r>
       <w:r>
         <w:rPr>
           <w:b/>
+          <w:noProof/>
         </w:rPr>
         <w:t>14</w:t>
       </w:r>
       <w:r>
+        <w:rPr>
+          <w:noProof/>
+        </w:rPr>
         <w:t>, 49-73 (1995).</w:t>
       </w:r>
-      <w:bookmarkEnd w:id="15"/>
-    </w:p>
-    <w:p>
-      <w:pPr>
-        <w:pStyle w:val="EndNoteBibliography"/>
-        <w:spacing w:after="0"/>
+    </w:p>
+    <w:p>
+      <w:pPr>
+        <w:spacing w:after="0" w:line="240" w:lineRule="auto"/>
         <w:ind w:left="720" w:hanging="720"/>
-      </w:pPr>
-      <w:bookmarkStart w:id="16" w:name="_ENREF_16"/>
-      <w:r>
-        <w:t>16.</w:t>
-      </w:r>
-      <w:r>
+        <w:jc w:val="both"/>
+        <w:rPr>
+          <w:noProof/>
+        </w:rPr>
+      </w:pPr>
+      <w:r>
+        <w:rPr>
+          <w:noProof/>
+        </w:rPr>
+        <w:t>17.</w:t>
+      </w:r>
+      <w:r>
+        <w:rPr>
+          <w:noProof/>
+        </w:rPr>
         <w:tab/>
         <w:t xml:space="preserve">Colaert, N., Degroeve, S., Helsens, K. &amp; Martens, L. Analysis of the resolution limitations of peptide identification algorithms. </w:t>
       </w:r>
       <w:r>
         <w:rPr>
           <w:i/>
+          <w:noProof/>
         </w:rPr>
         <w:t>Journal of proteome research</w:t>
       </w:r>
       <w:r>
+        <w:rPr>
+          <w:noProof/>
+        </w:rPr>
         <w:t xml:space="preserve"> </w:t>
       </w:r>
       <w:r>
         <w:rPr>
           <w:b/>
+          <w:noProof/>
         </w:rPr>
         <w:t>10</w:t>
       </w:r>
       <w:r>
+        <w:rPr>
+          <w:noProof/>
+        </w:rPr>
         <w:t>, 5555-5561 (2011).</w:t>
       </w:r>
-      <w:bookmarkEnd w:id="16"/>
-    </w:p>
-    <w:p>
-      <w:pPr>
-        <w:pStyle w:val="EndNoteBibliography"/>
-        <w:spacing w:after="0"/>
+    </w:p>
+    <w:p>
+      <w:pPr>
+        <w:spacing w:after="0" w:line="240" w:lineRule="auto"/>
         <w:ind w:left="720" w:hanging="720"/>
-      </w:pPr>
-      <w:bookmarkStart w:id="17" w:name="_ENREF_17"/>
-      <w:r>
-        <w:t>17.</w:t>
-      </w:r>
-      <w:r>
+        <w:jc w:val="both"/>
+        <w:rPr>
+          <w:noProof/>
+        </w:rPr>
+      </w:pPr>
+      <w:r>
+        <w:rPr>
+          <w:noProof/>
+        </w:rPr>
+        <w:t>18.</w:t>
+      </w:r>
+      <w:r>
+        <w:rPr>
+          <w:noProof/>
+        </w:rPr>
         <w:tab/>
         <w:t xml:space="preserve">Vaudel, M. et al. D-score: a search engine independent MD-score. </w:t>
       </w:r>
       <w:r>
         <w:rPr>
           <w:i/>
+          <w:noProof/>
         </w:rPr>
         <w:t>Proteomics</w:t>
       </w:r>
       <w:r>
+        <w:rPr>
+          <w:noProof/>
+        </w:rPr>
         <w:t xml:space="preserve"> </w:t>
       </w:r>
       <w:r>
         <w:rPr>
           <w:b/>
+          <w:noProof/>
         </w:rPr>
         <w:t>13</w:t>
       </w:r>
       <w:r>
+        <w:rPr>
+          <w:noProof/>
+        </w:rPr>
         <w:t>, 1036-1041 (2013).</w:t>
       </w:r>
-      <w:bookmarkEnd w:id="17"/>
-    </w:p>
-    <w:p>
-      <w:pPr>
-        <w:pStyle w:val="EndNoteBibliography"/>
-        <w:spacing w:after="0"/>
+    </w:p>
+    <w:p>
+      <w:pPr>
+        <w:spacing w:after="0" w:line="240" w:lineRule="auto"/>
         <w:ind w:left="720" w:hanging="720"/>
-      </w:pPr>
-      <w:bookmarkStart w:id="18" w:name="_ENREF_18"/>
-      <w:r>
-        <w:t>18.</w:t>
-      </w:r>
-      <w:r>
+        <w:jc w:val="both"/>
+        <w:rPr>
+          <w:noProof/>
+        </w:rPr>
+      </w:pPr>
+      <w:r>
+        <w:rPr>
+          <w:noProof/>
+        </w:rPr>
+        <w:t>19.</w:t>
+      </w:r>
+      <w:r>
+        <w:rPr>
+          <w:noProof/>
+        </w:rPr>
         <w:tab/>
         <w:t xml:space="preserve">Gevaert, K. et al. Exploring proteomes and analyzing protein processing by mass spectrometric identification of sorted N-terminal peptides. </w:t>
       </w:r>
       <w:r>
         <w:rPr>
           <w:i/>
+          <w:noProof/>
         </w:rPr>
         <w:t>Nature biotechnology</w:t>
       </w:r>
       <w:r>
+        <w:rPr>
+          <w:noProof/>
+        </w:rPr>
         <w:t xml:space="preserve"> </w:t>
       </w:r>
       <w:r>
         <w:rPr>
           <w:b/>
+          <w:noProof/>
         </w:rPr>
         <w:t>21</w:t>
       </w:r>
       <w:r>
+        <w:rPr>
+          <w:noProof/>
+        </w:rPr>
         <w:t>, 566-569 (2003).</w:t>
       </w:r>
-      <w:bookmarkEnd w:id="18"/>
-    </w:p>
-    <w:p>
-      <w:pPr>
-        <w:pStyle w:val="EndNoteBibliography"/>
-        <w:spacing w:after="0"/>
+    </w:p>
+    <w:p>
+      <w:pPr>
+        <w:spacing w:after="0" w:line="240" w:lineRule="auto"/>
         <w:ind w:left="720" w:hanging="720"/>
-      </w:pPr>
-      <w:bookmarkStart w:id="19" w:name="_ENREF_19"/>
-      <w:r>
-        <w:t>19.</w:t>
-      </w:r>
-      <w:r>
+        <w:jc w:val="both"/>
+        <w:rPr>
+          <w:noProof/>
+        </w:rPr>
+      </w:pPr>
+      <w:r>
+        <w:rPr>
+          <w:noProof/>
+        </w:rPr>
+        <w:lastRenderedPageBreak/>
+        <w:t>20.</w:t>
+      </w:r>
+      <w:r>
+        <w:rPr>
+          <w:noProof/>
+        </w:rPr>
         <w:tab/>
         <w:t xml:space="preserve">Picotti, P. &amp; Aebersold, R. Selected reaction monitoring-based proteomics: workflows, potential, pitfalls and future directions. </w:t>
       </w:r>
       <w:r>
         <w:rPr>
           <w:i/>
+          <w:noProof/>
         </w:rPr>
         <w:t>Nature methods</w:t>
       </w:r>
       <w:r>
+        <w:rPr>
+          <w:noProof/>
+        </w:rPr>
         <w:t xml:space="preserve"> </w:t>
       </w:r>
       <w:r>
         <w:rPr>
           <w:b/>
+          <w:noProof/>
         </w:rPr>
         <w:t>9</w:t>
       </w:r>
       <w:r>
+        <w:rPr>
+          <w:noProof/>
+        </w:rPr>
         <w:t>, 555-566 (2012).</w:t>
       </w:r>
-      <w:bookmarkEnd w:id="19"/>
-    </w:p>
-    <w:p>
-      <w:pPr>
-        <w:pStyle w:val="EndNoteBibliography"/>
-        <w:spacing w:after="0"/>
+    </w:p>
+    <w:p>
+      <w:pPr>
+        <w:spacing w:after="0" w:line="240" w:lineRule="auto"/>
         <w:ind w:left="720" w:hanging="720"/>
-      </w:pPr>
-      <w:bookmarkStart w:id="20" w:name="_ENREF_20"/>
-      <w:r>
-        <w:lastRenderedPageBreak/>
-        <w:t>20.</w:t>
-      </w:r>
-      <w:r>
+        <w:jc w:val="both"/>
+        <w:rPr>
+          <w:noProof/>
+        </w:rPr>
+      </w:pPr>
+      <w:r>
+        <w:rPr>
+          <w:noProof/>
+        </w:rPr>
+        <w:t>21.</w:t>
+      </w:r>
+      <w:r>
+        <w:rPr>
+          <w:noProof/>
+        </w:rPr>
         <w:tab/>
         <w:t xml:space="preserve">Martens, L., Vandekerckhove, J. &amp; Gevaert, K. DBToolkit: processing protein databases for peptide-centric proteomics. </w:t>
       </w:r>
       <w:r>
         <w:rPr>
           <w:i/>
+          <w:noProof/>
         </w:rPr>
         <w:t>Bioinformatics</w:t>
       </w:r>
       <w:r>
+        <w:rPr>
+          <w:noProof/>
+        </w:rPr>
         <w:t xml:space="preserve"> </w:t>
       </w:r>
       <w:r>
         <w:rPr>
           <w:b/>
+          <w:noProof/>
         </w:rPr>
         <w:t>21</w:t>
       </w:r>
       <w:r>
+        <w:rPr>
+          <w:noProof/>
+        </w:rPr>
         <w:t>, 3584-3585 (2005).</w:t>
       </w:r>
-      <w:bookmarkEnd w:id="20"/>
-    </w:p>
-    <w:p>
-      <w:pPr>
-        <w:pStyle w:val="EndNoteBibliography"/>
-        <w:spacing w:after="0"/>
+    </w:p>
+    <w:p>
+      <w:pPr>
+        <w:spacing w:after="0" w:line="240" w:lineRule="auto"/>
         <w:ind w:left="720" w:hanging="720"/>
-      </w:pPr>
-      <w:bookmarkStart w:id="21" w:name="_ENREF_21"/>
-      <w:r>
-        <w:t>21.</w:t>
-      </w:r>
-      <w:r>
+        <w:jc w:val="both"/>
+        <w:rPr>
+          <w:noProof/>
+        </w:rPr>
+      </w:pPr>
+      <w:r>
+        <w:rPr>
+          <w:noProof/>
+        </w:rPr>
+        <w:t>22.</w:t>
+      </w:r>
+      <w:r>
+        <w:rPr>
+          <w:noProof/>
+        </w:rPr>
         <w:tab/>
         <w:t xml:space="preserve">Wang, G., Wu, W.W., Zhang, Z., Masilamani, S. &amp; Shen, R.F. Decoy methods for assessing false positives and false discovery rates in shotgun proteomics. </w:t>
       </w:r>
       <w:r>
         <w:rPr>
           <w:i/>
+          <w:noProof/>
         </w:rPr>
         <w:t>Analytical chemistry</w:t>
       </w:r>
       <w:r>
+        <w:rPr>
+          <w:noProof/>
+        </w:rPr>
         <w:t xml:space="preserve"> </w:t>
       </w:r>
       <w:r>
         <w:rPr>
           <w:b/>
+          <w:noProof/>
         </w:rPr>
         <w:t>81</w:t>
       </w:r>
       <w:r>
+        <w:rPr>
+          <w:noProof/>
+        </w:rPr>
         <w:t>, 146-159 (2009).</w:t>
       </w:r>
-      <w:bookmarkEnd w:id="21"/>
-    </w:p>
-    <w:p>
-      <w:pPr>
-        <w:pStyle w:val="EndNoteBibliography"/>
-        <w:spacing w:after="0"/>
+    </w:p>
+    <w:p>
+      <w:pPr>
+        <w:spacing w:after="0" w:line="240" w:lineRule="auto"/>
         <w:ind w:left="720" w:hanging="720"/>
-      </w:pPr>
-      <w:bookmarkStart w:id="22" w:name="_ENREF_22"/>
-      <w:r>
-        <w:t>22.</w:t>
-      </w:r>
-      <w:r>
+        <w:jc w:val="both"/>
+        <w:rPr>
+          <w:noProof/>
+        </w:rPr>
+      </w:pPr>
+      <w:r>
+        <w:rPr>
+          <w:noProof/>
+        </w:rPr>
+        <w:t>23.</w:t>
+      </w:r>
+      <w:r>
+        <w:rPr>
+          <w:noProof/>
+        </w:rPr>
         <w:tab/>
         <w:t xml:space="preserve">Kall, L., Storey, J.D. &amp; Noble, W.S. QVALITY: non-parametric estimation of q-values and posterior error probabilities. </w:t>
       </w:r>
       <w:r>
         <w:rPr>
           <w:i/>
+          <w:noProof/>
         </w:rPr>
         <w:t>Bioinformatics</w:t>
       </w:r>
       <w:r>
+        <w:rPr>
+          <w:noProof/>
+        </w:rPr>
         <w:t xml:space="preserve"> </w:t>
       </w:r>
       <w:r>
         <w:rPr>
           <w:b/>
+          <w:noProof/>
         </w:rPr>
         <w:t>25</w:t>
       </w:r>
       <w:r>
+        <w:rPr>
+          <w:noProof/>
+        </w:rPr>
         <w:t>, 964-966 (2009).</w:t>
       </w:r>
-      <w:bookmarkEnd w:id="22"/>
-    </w:p>
-    <w:p>
-      <w:pPr>
-        <w:pStyle w:val="EndNoteBibliography"/>
-        <w:spacing w:after="0"/>
+    </w:p>
+    <w:p>
+      <w:pPr>
+        <w:spacing w:after="0" w:line="240" w:lineRule="auto"/>
         <w:ind w:left="720" w:hanging="720"/>
-      </w:pPr>
-      <w:bookmarkStart w:id="23" w:name="_ENREF_23"/>
-      <w:r>
-        <w:t>23.</w:t>
-      </w:r>
-      <w:r>
+        <w:jc w:val="both"/>
+        <w:rPr>
+          <w:noProof/>
+        </w:rPr>
+      </w:pPr>
+      <w:r>
+        <w:rPr>
+          <w:noProof/>
+        </w:rPr>
+        <w:t>24.</w:t>
+      </w:r>
+      <w:r>
+        <w:rPr>
+          <w:noProof/>
+        </w:rPr>
         <w:tab/>
         <w:t xml:space="preserve">Martens, L. et al. The human platelet proteome mapped by peptide-centric proteomics: a functional protein profile. </w:t>
       </w:r>
       <w:r>
         <w:rPr>
           <w:i/>
+          <w:noProof/>
         </w:rPr>
         <w:t>Proteomics</w:t>
       </w:r>
       <w:r>
+        <w:rPr>
+          <w:noProof/>
+        </w:rPr>
         <w:t xml:space="preserve"> </w:t>
       </w:r>
       <w:r>
         <w:rPr>
           <w:b/>
+          <w:noProof/>
         </w:rPr>
         <w:t>5</w:t>
       </w:r>
       <w:r>
+        <w:rPr>
+          <w:noProof/>
+        </w:rPr>
         <w:t>, 3193-3204 (2005).</w:t>
       </w:r>
-      <w:bookmarkEnd w:id="23"/>
-    </w:p>
-    <w:p>
-      <w:pPr>
-        <w:pStyle w:val="EndNoteBibliography"/>
-        <w:spacing w:after="0"/>
+    </w:p>
+    <w:p>
+      <w:pPr>
+        <w:spacing w:after="0" w:line="240" w:lineRule="auto"/>
         <w:ind w:left="720" w:hanging="720"/>
-      </w:pPr>
-      <w:bookmarkStart w:id="24" w:name="_ENREF_24"/>
-      <w:r>
-        <w:t>24.</w:t>
-      </w:r>
-      <w:r>
+        <w:jc w:val="both"/>
+        <w:rPr>
+          <w:noProof/>
+        </w:rPr>
+      </w:pPr>
+      <w:r>
+        <w:rPr>
+          <w:noProof/>
+        </w:rPr>
+        <w:t>25.</w:t>
+      </w:r>
+      <w:r>
+        <w:rPr>
+          <w:noProof/>
+        </w:rPr>
         <w:tab/>
         <w:t xml:space="preserve">Griss, J. et al. Consequences of the discontinuation of the International Protein Index (IPI) database and its substitution by the UniProtKB "complete proteome" sets. </w:t>
       </w:r>
       <w:r>
         <w:rPr>
           <w:i/>
+          <w:noProof/>
         </w:rPr>
         <w:t>Proteomics</w:t>
       </w:r>
       <w:r>
+        <w:rPr>
+          <w:noProof/>
+        </w:rPr>
         <w:t xml:space="preserve"> </w:t>
       </w:r>
       <w:r>
         <w:rPr>
           <w:b/>
+          <w:noProof/>
         </w:rPr>
         <w:t>11</w:t>
       </w:r>
       <w:r>
+        <w:rPr>
+          <w:noProof/>
+        </w:rPr>
         <w:t>, 4434-4438 (2011).</w:t>
       </w:r>
-      <w:bookmarkEnd w:id="24"/>
-    </w:p>
-    <w:p>
-      <w:pPr>
-        <w:pStyle w:val="EndNoteBibliography"/>
+    </w:p>
+    <w:p>
+      <w:pPr>
+        <w:spacing w:after="0" w:line="240" w:lineRule="auto"/>
         <w:ind w:left="720" w:hanging="720"/>
-      </w:pPr>
-      <w:bookmarkStart w:id="25" w:name="_ENREF_25"/>
-      <w:r>
-        <w:t>25.</w:t>
-      </w:r>
-      <w:r>
+        <w:jc w:val="both"/>
+        <w:rPr>
+          <w:noProof/>
+        </w:rPr>
+      </w:pPr>
+      <w:r>
+        <w:rPr>
+          <w:noProof/>
+        </w:rPr>
+        <w:t>26.</w:t>
+      </w:r>
+      <w:r>
+        <w:rPr>
+          <w:noProof/>
+        </w:rPr>
         <w:tab/>
         <w:t xml:space="preserve">Martens, L. et al. Do we want our data raw? Including binary mass spectrometry data in public proteomics data repositories. </w:t>
       </w:r>
       <w:r>
         <w:rPr>
           <w:i/>
+          <w:noProof/>
         </w:rPr>
         <w:t>Proteomics</w:t>
       </w:r>
       <w:r>
+        <w:rPr>
+          <w:noProof/>
+        </w:rPr>
         <w:t xml:space="preserve"> </w:t>
       </w:r>
       <w:r>
         <w:rPr>
           <w:b/>
+          <w:noProof/>
         </w:rPr>
         <w:t>5</w:t>
       </w:r>
       <w:r>
+        <w:rPr>
+          <w:noProof/>
+        </w:rPr>
         <w:t>, 3501-3505 (2005).</w:t>
       </w:r>
-      <w:bookmarkEnd w:id="25"/>
+    </w:p>
+    <w:p>
+      <w:pPr>
+        <w:spacing w:after="0" w:line="240" w:lineRule="auto"/>
+        <w:ind w:left="720" w:hanging="720"/>
+        <w:jc w:val="both"/>
+        <w:rPr>
+          <w:noProof/>
+        </w:rPr>
+      </w:pPr>
     </w:p>
     <w:p>
       <w:pPr>
@@ -7658,8 +8821,8 @@
       </w:r>
     </w:p>
     <w:sectPr>
-      <w:headerReference w:type="default" r:id="rId11"/>
-      <w:footerReference w:type="default" r:id="rId12"/>
+      <w:headerReference w:type="default" r:id="rId12"/>
+      <w:footerReference w:type="default" r:id="rId13"/>
       <w:pgSz w:w="12240" w:h="15840"/>
       <w:pgMar w:top="1440" w:right="1440" w:bottom="1440" w:left="1440" w:header="708" w:footer="708" w:gutter="0"/>
       <w:cols w:space="708"/>
@@ -7804,7 +8967,25 @@
         <w:i/>
         <w:lang w:eastAsia="de-DE"/>
       </w:rPr>
-      <w:t xml:space="preserve">ibution-ShareAlike </w:t>
+      <w:t>ibution-</w:t>
+    </w:r>
+    <w:proofErr w:type="spellStart"/>
+    <w:r>
+      <w:rPr>
+        <w:rFonts w:cs="Calibri"/>
+        <w:i/>
+        <w:lang w:eastAsia="de-DE"/>
+      </w:rPr>
+      <w:t>ShareAlike</w:t>
+    </w:r>
+    <w:proofErr w:type="spellEnd"/>
+    <w:r>
+      <w:rPr>
+        <w:rFonts w:cs="Calibri"/>
+        <w:i/>
+        <w:lang w:eastAsia="de-DE"/>
+      </w:rPr>
+      <w:t xml:space="preserve"> </w:t>
     </w:r>
     <w:r>
       <w:rPr>
@@ -11357,7 +12538,7 @@
 </file>
 
 <file path=customXml/itemProps1.xml><?xml version="1.0" encoding="utf-8"?>
-<ds:datastoreItem xmlns:ds="http://schemas.openxmlformats.org/officeDocument/2006/customXml" ds:itemID="{15528E55-0900-4235-89BA-4DAB765B2037}">
+<ds:datastoreItem xmlns:ds="http://schemas.openxmlformats.org/officeDocument/2006/customXml" ds:itemID="{F6EDDEF4-4A87-4457-A4F6-EDB9EF88CE46}">
   <ds:schemaRefs>
     <ds:schemaRef ds:uri="http://schemas.openxmlformats.org/officeDocument/2006/bibliography"/>
   </ds:schemaRefs>

</xml_diff>